<commit_message>
Some part of the transformer desgin calculations have been reported.
</commit_message>
<xml_diff>
--- a/Simulation Report.docx
+++ b/Simulation Report.docx
@@ -408,23 +408,13 @@
           <w:lang w:val="en-US"/>
         </w:rPr>
       </w:pPr>
-      <w:proofErr w:type="spellStart"/>
       <w:r>
         <w:rPr>
           <w:rFonts w:cs="Times New Roman"/>
           <w:sz w:val="32"/>
           <w:lang w:val="en-US"/>
         </w:rPr>
-        <w:t>Büşra</w:t>
-      </w:r>
-      <w:proofErr w:type="spellEnd"/>
-      <w:r>
-        <w:rPr>
-          <w:rFonts w:cs="Times New Roman"/>
-          <w:sz w:val="32"/>
-          <w:lang w:val="en-US"/>
-        </w:rPr>
-        <w:t xml:space="preserve"> Nur KOÇAK</w:t>
+        <w:t>Büşra Nur KOÇAK</w:t>
       </w:r>
       <w:r>
         <w:rPr>
@@ -1623,27 +1613,3446 @@
     </w:p>
     <w:p>
       <w:pPr>
+        <w:pStyle w:val="Balk2"/>
+        <w:rPr>
+          <w:lang w:val="en-US"/>
+        </w:rPr>
+      </w:pPr>
+      <w:bookmarkStart w:id="5" w:name="_Toc70774767"/>
+      <w:r>
+        <w:rPr>
+          <w:lang w:val="en-US"/>
+        </w:rPr>
+        <w:t>Transformer Calculations</w:t>
+      </w:r>
+      <w:bookmarkEnd w:id="5"/>
+    </w:p>
+    <w:p>
+      <w:pPr>
+        <w:rPr>
+          <w:lang w:val="en-US"/>
+        </w:rPr>
+      </w:pPr>
+      <w:r>
+        <w:rPr>
+          <w:lang w:val="en-US"/>
+        </w:rPr>
+        <w:t>In an isolated flyback converter design, the core selection completely depends on the operating frequencies. As the operating frequency increases, maximum flux density created will decrease; therefore, increasing operating frequency is an advantage to prevent saturation in the core and also helps to use smaller core structure with increased efficiency. Smaller transformer core also helps to decrease the cost and size of the converter with a considerable amount. Therefore, the calculations of the transformer have been conducted considering 100kHz operating frequency, even though it will be adjusted by the flyback controller itself.</w:t>
+      </w:r>
+    </w:p>
+    <w:p>
+      <w:pPr>
+        <w:rPr>
+          <w:lang w:val="en-US"/>
+        </w:rPr>
+      </w:pPr>
+      <w:r>
+        <w:rPr>
+          <w:lang w:val="en-US"/>
+        </w:rPr>
+        <w:t>Moreover, operating region is also an important factor while deciding the size of the transformer core, where DCM operation allows to design smaller transformers by limiting flux density in the core and prevents from the saturation problems. Therefore, DCM operation has been assumed to be used in the design while calculating transformer values and dwell time duty ratio (</w:t>
+      </w:r>
+      <m:oMath>
+        <m:sSub>
+          <m:sSubPr>
+            <m:ctrlPr>
+              <w:rPr>
+                <w:rFonts w:ascii="Cambria Math" w:hAnsi="Cambria Math"/>
+                <w:i/>
+                <w:lang w:val="en-US"/>
+              </w:rPr>
+            </m:ctrlPr>
+          </m:sSubPr>
+          <m:e>
+            <m:r>
+              <w:rPr>
+                <w:rFonts w:ascii="Cambria Math" w:hAnsi="Cambria Math"/>
+                <w:lang w:val="en-US"/>
+              </w:rPr>
+              <m:t>D</m:t>
+            </m:r>
+          </m:e>
+          <m:sub>
+            <m:r>
+              <w:rPr>
+                <w:rFonts w:ascii="Cambria Math" w:hAnsi="Cambria Math"/>
+                <w:lang w:val="en-US"/>
+              </w:rPr>
+              <m:t>w</m:t>
+            </m:r>
+          </m:sub>
+        </m:sSub>
+      </m:oMath>
+      <w:r>
+        <w:rPr>
+          <w:lang w:val="en-US"/>
+        </w:rPr>
+        <w:t>) is assumed to be 0.1.</w:t>
+      </w:r>
+    </w:p>
+    <w:p>
+      <w:pPr>
+        <w:rPr>
+          <w:lang w:val="en-US"/>
+        </w:rPr>
+      </w:pPr>
+      <w:r>
+        <w:rPr>
+          <w:lang w:val="en-US"/>
+        </w:rPr>
+        <w:t>In the first transformer design of the process, ferrite cores with an additional gap will be considered using Kg method, which allows to calculate required air gap, fringing losses and the cable losses in the transformer design. Moreover, this method allows to count the required strands number for the Litz wire design according to the selected core properties.</w:t>
+      </w:r>
+    </w:p>
+    <w:p>
+      <w:pPr>
+        <w:pStyle w:val="Balk2"/>
+        <w:rPr>
+          <w:lang w:val="en-US"/>
+        </w:rPr>
+      </w:pPr>
+      <w:bookmarkStart w:id="6" w:name="_Toc70774768"/>
+      <w:r>
+        <w:rPr>
+          <w:lang w:val="en-US"/>
+        </w:rPr>
+        <w:t>Skin Effect</w:t>
+      </w:r>
+      <w:bookmarkEnd w:id="6"/>
+    </w:p>
+    <w:p>
+      <w:pPr>
+        <w:rPr>
+          <w:lang w:val="en-US"/>
+        </w:rPr>
+      </w:pPr>
+      <w:r>
+        <w:rPr>
+          <w:lang w:val="en-US"/>
+        </w:rPr>
+        <w:t>Operating frequency of the transformer is a primary property while deciding the cable size, which will be used during the design. Increasing operating frequency will cause current to flow from more outer part of the cable. Therefore, the middle part of the cable will be useless in the conduction period and this will cause increase in the resistance values. Considering this relationship between the frequency and cable size, it is preferred to design the transformer cables as Lit</w:t>
+      </w:r>
+      <w:r>
+        <w:rPr>
+          <w:lang w:val="en-US"/>
+        </w:rPr>
+        <w:t>z</w:t>
+      </w:r>
+      <w:r>
+        <w:rPr>
+          <w:lang w:val="en-US"/>
+        </w:rPr>
+        <w:t xml:space="preserve"> wire with multiple strands by calculating the number of layers which should be used for primary and secondary sides. Considering this perspective, calculating the skin depth for 100kHz gave an important clue while deciding the size of the cable which will be layered.</w:t>
+      </w:r>
+    </w:p>
+    <w:p>
+      <w:pPr>
+        <w:rPr>
+          <w:rFonts w:eastAsiaTheme="minorEastAsia"/>
+          <w:lang w:val="en-US"/>
+        </w:rPr>
+      </w:pPr>
+      <m:oMathPara>
+        <m:oMath>
+          <m:r>
+            <w:rPr>
+              <w:rFonts w:ascii="Cambria Math" w:hAnsi="Cambria Math"/>
+              <w:lang w:val="en-US"/>
+            </w:rPr>
+            <w:lastRenderedPageBreak/>
+            <m:t xml:space="preserve">ε= </m:t>
+          </m:r>
+          <m:f>
+            <m:fPr>
+              <m:ctrlPr>
+                <w:rPr>
+                  <w:rFonts w:ascii="Cambria Math" w:hAnsi="Cambria Math"/>
+                  <w:i/>
+                  <w:lang w:val="en-US"/>
+                </w:rPr>
+              </m:ctrlPr>
+            </m:fPr>
+            <m:num>
+              <m:r>
+                <w:rPr>
+                  <w:rFonts w:ascii="Cambria Math" w:hAnsi="Cambria Math"/>
+                  <w:lang w:val="en-US"/>
+                </w:rPr>
+                <m:t>6.62</m:t>
+              </m:r>
+            </m:num>
+            <m:den>
+              <m:rad>
+                <m:radPr>
+                  <m:degHide m:val="1"/>
+                  <m:ctrlPr>
+                    <w:rPr>
+                      <w:rFonts w:ascii="Cambria Math" w:hAnsi="Cambria Math"/>
+                      <w:i/>
+                      <w:lang w:val="en-US"/>
+                    </w:rPr>
+                  </m:ctrlPr>
+                </m:radPr>
+                <m:deg/>
+                <m:e>
+                  <m:r>
+                    <w:rPr>
+                      <w:rFonts w:ascii="Cambria Math" w:hAnsi="Cambria Math"/>
+                      <w:lang w:val="en-US"/>
+                    </w:rPr>
+                    <m:t>f</m:t>
+                  </m:r>
+                </m:e>
+              </m:rad>
+            </m:den>
+          </m:f>
+          <m:r>
+            <w:rPr>
+              <w:rFonts w:ascii="Cambria Math" w:hAnsi="Cambria Math"/>
+              <w:lang w:val="en-US"/>
+            </w:rPr>
+            <m:t xml:space="preserve">= </m:t>
+          </m:r>
+          <m:f>
+            <m:fPr>
+              <m:ctrlPr>
+                <w:rPr>
+                  <w:rFonts w:ascii="Cambria Math" w:hAnsi="Cambria Math"/>
+                  <w:i/>
+                  <w:lang w:val="en-US"/>
+                </w:rPr>
+              </m:ctrlPr>
+            </m:fPr>
+            <m:num>
+              <m:r>
+                <w:rPr>
+                  <w:rFonts w:ascii="Cambria Math" w:hAnsi="Cambria Math"/>
+                  <w:lang w:val="en-US"/>
+                </w:rPr>
+                <m:t>6.62</m:t>
+              </m:r>
+            </m:num>
+            <m:den>
+              <m:rad>
+                <m:radPr>
+                  <m:degHide m:val="1"/>
+                  <m:ctrlPr>
+                    <w:rPr>
+                      <w:rFonts w:ascii="Cambria Math" w:hAnsi="Cambria Math"/>
+                      <w:i/>
+                      <w:lang w:val="en-US"/>
+                    </w:rPr>
+                  </m:ctrlPr>
+                </m:radPr>
+                <m:deg/>
+                <m:e>
+                  <m:r>
+                    <w:rPr>
+                      <w:rFonts w:ascii="Cambria Math" w:hAnsi="Cambria Math"/>
+                      <w:lang w:val="en-US"/>
+                    </w:rPr>
+                    <m:t>100×</m:t>
+                  </m:r>
+                  <m:sSup>
+                    <m:sSupPr>
+                      <m:ctrlPr>
+                        <w:rPr>
+                          <w:rFonts w:ascii="Cambria Math" w:hAnsi="Cambria Math"/>
+                          <w:i/>
+                          <w:lang w:val="en-US"/>
+                        </w:rPr>
+                      </m:ctrlPr>
+                    </m:sSupPr>
+                    <m:e>
+                      <m:r>
+                        <w:rPr>
+                          <w:rFonts w:ascii="Cambria Math" w:hAnsi="Cambria Math"/>
+                          <w:lang w:val="en-US"/>
+                        </w:rPr>
+                        <m:t>10</m:t>
+                      </m:r>
+                    </m:e>
+                    <m:sup>
+                      <m:r>
+                        <w:rPr>
+                          <w:rFonts w:ascii="Cambria Math" w:hAnsi="Cambria Math"/>
+                          <w:lang w:val="en-US"/>
+                        </w:rPr>
+                        <m:t>3</m:t>
+                      </m:r>
+                    </m:sup>
+                  </m:sSup>
+                </m:e>
+              </m:rad>
+            </m:den>
+          </m:f>
+          <m:r>
+            <w:rPr>
+              <w:rFonts w:ascii="Cambria Math" w:hAnsi="Cambria Math"/>
+              <w:lang w:val="en-US"/>
+            </w:rPr>
+            <m:t>=0.0209</m:t>
+          </m:r>
+          <m:r>
+            <w:rPr>
+              <w:rFonts w:ascii="Cambria Math" w:eastAsiaTheme="minorEastAsia" w:hAnsi="Cambria Math"/>
+              <w:lang w:val="en-US"/>
+            </w:rPr>
+            <m:t xml:space="preserve">  →   Wire Diameter=2ε=0.0418</m:t>
+          </m:r>
+        </m:oMath>
+      </m:oMathPara>
+    </w:p>
+    <w:p>
+      <w:pPr>
+        <w:rPr>
+          <w:rFonts w:eastAsiaTheme="minorEastAsia"/>
+          <w:lang w:val="en-US"/>
+        </w:rPr>
+      </w:pPr>
+      <w:r>
+        <w:rPr>
+          <w:rFonts w:eastAsiaTheme="minorEastAsia"/>
+          <w:lang w:val="en-US"/>
+        </w:rPr>
+        <w:t xml:space="preserve">According to the calculation done in the </w:t>
+      </w:r>
+      <w:r>
+        <w:rPr>
+          <w:rFonts w:eastAsiaTheme="minorEastAsia"/>
+          <w:highlight w:val="yellow"/>
+          <w:lang w:val="en-US"/>
+        </w:rPr>
+        <w:t>[]</w:t>
+      </w:r>
+      <w:r>
+        <w:rPr>
+          <w:rFonts w:eastAsiaTheme="minorEastAsia"/>
+          <w:lang w:val="en-US"/>
+        </w:rPr>
+        <w:t>, it had been decided to use #26 AWG wire as base wire while designing the Litz wire size and number of layer requirements.</w:t>
+      </w:r>
+    </w:p>
+    <w:p>
+      <w:pPr>
+        <w:rPr>
+          <w:rFonts w:eastAsiaTheme="minorEastAsia"/>
+          <w:lang w:val="en-US"/>
+        </w:rPr>
+      </w:pPr>
+      <w:r>
+        <w:rPr>
+          <w:rFonts w:eastAsiaTheme="minorEastAsia"/>
+          <w:lang w:val="en-US"/>
+        </w:rPr>
+        <w:t xml:space="preserve">The first specification which should be considered while designing the transformer for flyback converter is that the energy storage capability of the core. Therefore, the inductance needed for the storage of a specific amount of energy storage is also important. </w:t>
+      </w:r>
+    </w:p>
+    <w:p>
+      <w:pPr>
+        <w:rPr>
+          <w:rFonts w:eastAsiaTheme="minorEastAsia"/>
+          <w:lang w:val="en-US"/>
+        </w:rPr>
+      </w:pPr>
+      <m:oMathPara>
+        <m:oMath>
+          <m:sSub>
+            <m:sSubPr>
+              <m:ctrlPr>
+                <w:rPr>
+                  <w:rFonts w:ascii="Cambria Math" w:eastAsiaTheme="minorEastAsia" w:hAnsi="Cambria Math"/>
+                  <w:i/>
+                  <w:lang w:val="en-US"/>
+                </w:rPr>
+              </m:ctrlPr>
+            </m:sSubPr>
+            <m:e>
+              <m:r>
+                <w:rPr>
+                  <w:rFonts w:ascii="Cambria Math" w:eastAsiaTheme="minorEastAsia" w:hAnsi="Cambria Math"/>
+                  <w:lang w:val="en-US"/>
+                </w:rPr>
+                <m:t>R</m:t>
+              </m:r>
+            </m:e>
+            <m:sub>
+              <m:r>
+                <w:rPr>
+                  <w:rFonts w:ascii="Cambria Math" w:eastAsiaTheme="minorEastAsia" w:hAnsi="Cambria Math"/>
+                  <w:lang w:val="en-US"/>
+                </w:rPr>
+                <m:t>in</m:t>
+              </m:r>
+              <m:d>
+                <m:dPr>
+                  <m:ctrlPr>
+                    <w:rPr>
+                      <w:rFonts w:ascii="Cambria Math" w:eastAsiaTheme="minorEastAsia" w:hAnsi="Cambria Math"/>
+                      <w:i/>
+                      <w:lang w:val="en-US"/>
+                    </w:rPr>
+                  </m:ctrlPr>
+                </m:dPr>
+                <m:e>
+                  <m:r>
+                    <w:rPr>
+                      <w:rFonts w:ascii="Cambria Math" w:eastAsiaTheme="minorEastAsia" w:hAnsi="Cambria Math"/>
+                      <w:lang w:val="en-US"/>
+                    </w:rPr>
+                    <m:t>eqiv</m:t>
+                  </m:r>
+                </m:e>
+              </m:d>
+            </m:sub>
+          </m:sSub>
+          <m:r>
+            <w:rPr>
+              <w:rFonts w:ascii="Cambria Math" w:eastAsiaTheme="minorEastAsia" w:hAnsi="Cambria Math"/>
+              <w:lang w:val="en-US"/>
+            </w:rPr>
+            <m:t xml:space="preserve">= </m:t>
+          </m:r>
+          <m:f>
+            <m:fPr>
+              <m:ctrlPr>
+                <w:rPr>
+                  <w:rFonts w:ascii="Cambria Math" w:eastAsiaTheme="minorEastAsia" w:hAnsi="Cambria Math"/>
+                  <w:i/>
+                  <w:lang w:val="en-US"/>
+                </w:rPr>
+              </m:ctrlPr>
+            </m:fPr>
+            <m:num>
+              <m:sSup>
+                <m:sSupPr>
+                  <m:ctrlPr>
+                    <w:rPr>
+                      <w:rFonts w:ascii="Cambria Math" w:eastAsiaTheme="minorEastAsia" w:hAnsi="Cambria Math"/>
+                      <w:i/>
+                      <w:lang w:val="en-US"/>
+                    </w:rPr>
+                  </m:ctrlPr>
+                </m:sSupPr>
+                <m:e>
+                  <m:d>
+                    <m:dPr>
+                      <m:ctrlPr>
+                        <w:rPr>
+                          <w:rFonts w:ascii="Cambria Math" w:eastAsiaTheme="minorEastAsia" w:hAnsi="Cambria Math"/>
+                          <w:i/>
+                          <w:lang w:val="en-US"/>
+                        </w:rPr>
+                      </m:ctrlPr>
+                    </m:dPr>
+                    <m:e>
+                      <m:sSub>
+                        <m:sSubPr>
+                          <m:ctrlPr>
+                            <w:rPr>
+                              <w:rFonts w:ascii="Cambria Math" w:eastAsiaTheme="minorEastAsia" w:hAnsi="Cambria Math"/>
+                              <w:i/>
+                              <w:lang w:val="en-US"/>
+                            </w:rPr>
+                          </m:ctrlPr>
+                        </m:sSubPr>
+                        <m:e>
+                          <m:r>
+                            <w:rPr>
+                              <w:rFonts w:ascii="Cambria Math" w:eastAsiaTheme="minorEastAsia" w:hAnsi="Cambria Math"/>
+                              <w:lang w:val="en-US"/>
+                            </w:rPr>
+                            <m:t>V</m:t>
+                          </m:r>
+                        </m:e>
+                        <m:sub>
+                          <m:r>
+                            <w:rPr>
+                              <w:rFonts w:ascii="Cambria Math" w:eastAsiaTheme="minorEastAsia" w:hAnsi="Cambria Math"/>
+                              <w:lang w:val="en-US"/>
+                            </w:rPr>
+                            <m:t>in(min)</m:t>
+                          </m:r>
+                        </m:sub>
+                      </m:sSub>
+                    </m:e>
+                  </m:d>
+                </m:e>
+                <m:sup>
+                  <m:r>
+                    <w:rPr>
+                      <w:rFonts w:ascii="Cambria Math" w:eastAsiaTheme="minorEastAsia" w:hAnsi="Cambria Math"/>
+                      <w:lang w:val="en-US"/>
+                    </w:rPr>
+                    <m:t>2</m:t>
+                  </m:r>
+                </m:sup>
+              </m:sSup>
+            </m:num>
+            <m:den>
+              <m:sSub>
+                <m:sSubPr>
+                  <m:ctrlPr>
+                    <w:rPr>
+                      <w:rFonts w:ascii="Cambria Math" w:eastAsiaTheme="minorEastAsia" w:hAnsi="Cambria Math"/>
+                      <w:i/>
+                      <w:lang w:val="en-US"/>
+                    </w:rPr>
+                  </m:ctrlPr>
+                </m:sSubPr>
+                <m:e>
+                  <m:r>
+                    <w:rPr>
+                      <w:rFonts w:ascii="Cambria Math" w:eastAsiaTheme="minorEastAsia" w:hAnsi="Cambria Math"/>
+                      <w:lang w:val="en-US"/>
+                    </w:rPr>
+                    <m:t>P</m:t>
+                  </m:r>
+                </m:e>
+                <m:sub>
+                  <m:r>
+                    <w:rPr>
+                      <w:rFonts w:ascii="Cambria Math" w:eastAsiaTheme="minorEastAsia" w:hAnsi="Cambria Math"/>
+                      <w:lang w:val="en-US"/>
+                    </w:rPr>
+                    <m:t>in(max)</m:t>
+                  </m:r>
+                </m:sub>
+              </m:sSub>
+            </m:den>
+          </m:f>
+          <m:r>
+            <w:rPr>
+              <w:rFonts w:ascii="Cambria Math" w:eastAsiaTheme="minorEastAsia" w:hAnsi="Cambria Math"/>
+              <w:lang w:val="en-US"/>
+            </w:rPr>
+            <m:t xml:space="preserve">   →     L= </m:t>
+          </m:r>
+          <m:f>
+            <m:fPr>
+              <m:ctrlPr>
+                <w:rPr>
+                  <w:rFonts w:ascii="Cambria Math" w:eastAsiaTheme="minorEastAsia" w:hAnsi="Cambria Math"/>
+                  <w:i/>
+                  <w:lang w:val="en-US"/>
+                </w:rPr>
+              </m:ctrlPr>
+            </m:fPr>
+            <m:num>
+              <m:sSub>
+                <m:sSubPr>
+                  <m:ctrlPr>
+                    <w:rPr>
+                      <w:rFonts w:ascii="Cambria Math" w:eastAsiaTheme="minorEastAsia" w:hAnsi="Cambria Math"/>
+                      <w:i/>
+                      <w:lang w:val="en-US"/>
+                    </w:rPr>
+                  </m:ctrlPr>
+                </m:sSubPr>
+                <m:e>
+                  <m:r>
+                    <w:rPr>
+                      <w:rFonts w:ascii="Cambria Math" w:eastAsiaTheme="minorEastAsia" w:hAnsi="Cambria Math"/>
+                      <w:lang w:val="en-US"/>
+                    </w:rPr>
+                    <m:t>R</m:t>
+                  </m:r>
+                </m:e>
+                <m:sub>
+                  <m:r>
+                    <w:rPr>
+                      <w:rFonts w:ascii="Cambria Math" w:eastAsiaTheme="minorEastAsia" w:hAnsi="Cambria Math"/>
+                      <w:lang w:val="en-US"/>
+                    </w:rPr>
+                    <m:t>in(equiv)</m:t>
+                  </m:r>
+                </m:sub>
+              </m:sSub>
+              <m:r>
+                <w:rPr>
+                  <w:rFonts w:ascii="Cambria Math" w:eastAsiaTheme="minorEastAsia" w:hAnsi="Cambria Math"/>
+                  <w:lang w:val="en-US"/>
+                </w:rPr>
+                <m:t>T</m:t>
+              </m:r>
+              <m:sSubSup>
+                <m:sSubSupPr>
+                  <m:ctrlPr>
+                    <w:rPr>
+                      <w:rFonts w:ascii="Cambria Math" w:eastAsiaTheme="minorEastAsia" w:hAnsi="Cambria Math"/>
+                      <w:i/>
+                      <w:lang w:val="en-US"/>
+                    </w:rPr>
+                  </m:ctrlPr>
+                </m:sSubSupPr>
+                <m:e>
+                  <m:r>
+                    <w:rPr>
+                      <w:rFonts w:ascii="Cambria Math" w:eastAsiaTheme="minorEastAsia" w:hAnsi="Cambria Math"/>
+                      <w:lang w:val="en-US"/>
+                    </w:rPr>
+                    <m:t>D</m:t>
+                  </m:r>
+                </m:e>
+                <m:sub>
+                  <m:r>
+                    <w:rPr>
+                      <w:rFonts w:ascii="Cambria Math" w:eastAsiaTheme="minorEastAsia" w:hAnsi="Cambria Math"/>
+                      <w:lang w:val="en-US"/>
+                    </w:rPr>
+                    <m:t>max</m:t>
+                  </m:r>
+                </m:sub>
+                <m:sup>
+                  <m:r>
+                    <w:rPr>
+                      <w:rFonts w:ascii="Cambria Math" w:eastAsiaTheme="minorEastAsia" w:hAnsi="Cambria Math"/>
+                      <w:lang w:val="en-US"/>
+                    </w:rPr>
+                    <m:t>2</m:t>
+                  </m:r>
+                </m:sup>
+              </m:sSubSup>
+            </m:num>
+            <m:den>
+              <m:r>
+                <w:rPr>
+                  <w:rFonts w:ascii="Cambria Math" w:eastAsiaTheme="minorEastAsia" w:hAnsi="Cambria Math"/>
+                  <w:lang w:val="en-US"/>
+                </w:rPr>
+                <m:t>2</m:t>
+              </m:r>
+            </m:den>
+          </m:f>
+          <m:r>
+            <w:rPr>
+              <w:rFonts w:ascii="Cambria Math" w:eastAsiaTheme="minorEastAsia" w:hAnsi="Cambria Math"/>
+              <w:lang w:val="en-US"/>
+            </w:rPr>
+            <m:t xml:space="preserve">  →     Energy= </m:t>
+          </m:r>
+          <m:f>
+            <m:fPr>
+              <m:ctrlPr>
+                <w:rPr>
+                  <w:rFonts w:ascii="Cambria Math" w:eastAsiaTheme="minorEastAsia" w:hAnsi="Cambria Math"/>
+                  <w:i/>
+                  <w:lang w:val="en-US"/>
+                </w:rPr>
+              </m:ctrlPr>
+            </m:fPr>
+            <m:num>
+              <m:r>
+                <w:rPr>
+                  <w:rFonts w:ascii="Cambria Math" w:eastAsiaTheme="minorEastAsia" w:hAnsi="Cambria Math"/>
+                  <w:lang w:val="en-US"/>
+                </w:rPr>
+                <m:t>L</m:t>
+              </m:r>
+              <m:sSubSup>
+                <m:sSubSupPr>
+                  <m:ctrlPr>
+                    <w:rPr>
+                      <w:rFonts w:ascii="Cambria Math" w:eastAsiaTheme="minorEastAsia" w:hAnsi="Cambria Math"/>
+                      <w:i/>
+                      <w:lang w:val="en-US"/>
+                    </w:rPr>
+                  </m:ctrlPr>
+                </m:sSubSupPr>
+                <m:e>
+                  <m:r>
+                    <w:rPr>
+                      <w:rFonts w:ascii="Cambria Math" w:eastAsiaTheme="minorEastAsia" w:hAnsi="Cambria Math"/>
+                      <w:lang w:val="en-US"/>
+                    </w:rPr>
+                    <m:t>I</m:t>
+                  </m:r>
+                </m:e>
+                <m:sub>
+                  <m:r>
+                    <w:rPr>
+                      <w:rFonts w:ascii="Cambria Math" w:eastAsiaTheme="minorEastAsia" w:hAnsi="Cambria Math"/>
+                      <w:lang w:val="en-US"/>
+                    </w:rPr>
+                    <m:t>p(pk)</m:t>
+                  </m:r>
+                </m:sub>
+                <m:sup>
+                  <m:r>
+                    <w:rPr>
+                      <w:rFonts w:ascii="Cambria Math" w:eastAsiaTheme="minorEastAsia" w:hAnsi="Cambria Math"/>
+                      <w:lang w:val="en-US"/>
+                    </w:rPr>
+                    <m:t>2</m:t>
+                  </m:r>
+                </m:sup>
+              </m:sSubSup>
+            </m:num>
+            <m:den>
+              <m:r>
+                <w:rPr>
+                  <w:rFonts w:ascii="Cambria Math" w:eastAsiaTheme="minorEastAsia" w:hAnsi="Cambria Math"/>
+                  <w:lang w:val="en-US"/>
+                </w:rPr>
+                <m:t>2</m:t>
+              </m:r>
+            </m:den>
+          </m:f>
+        </m:oMath>
+      </m:oMathPara>
+    </w:p>
+    <w:p>
+      <w:pPr>
+        <w:rPr>
+          <w:rFonts w:eastAsiaTheme="minorEastAsia"/>
+          <w:lang w:val="en-US"/>
+        </w:rPr>
+      </w:pPr>
+      <w:r>
+        <w:rPr>
+          <w:rFonts w:eastAsiaTheme="minorEastAsia"/>
+          <w:lang w:val="en-US"/>
+        </w:rPr>
+        <w:t xml:space="preserve">As the name suggest </w:t>
+      </w:r>
+      <m:oMath>
+        <m:sSub>
+          <m:sSubPr>
+            <m:ctrlPr>
+              <w:rPr>
+                <w:rFonts w:ascii="Cambria Math" w:eastAsiaTheme="minorEastAsia" w:hAnsi="Cambria Math"/>
+                <w:i/>
+                <w:lang w:val="en-US"/>
+              </w:rPr>
+            </m:ctrlPr>
+          </m:sSubPr>
+          <m:e>
+            <m:r>
+              <w:rPr>
+                <w:rFonts w:ascii="Cambria Math" w:eastAsiaTheme="minorEastAsia" w:hAnsi="Cambria Math"/>
+                <w:lang w:val="en-US"/>
+              </w:rPr>
+              <m:t>K</m:t>
+            </m:r>
+          </m:e>
+          <m:sub>
+            <m:r>
+              <w:rPr>
+                <w:rFonts w:ascii="Cambria Math" w:eastAsiaTheme="minorEastAsia" w:hAnsi="Cambria Math"/>
+                <w:lang w:val="en-US"/>
+              </w:rPr>
+              <m:t>g</m:t>
+            </m:r>
+          </m:sub>
+        </m:sSub>
+      </m:oMath>
+      <w:r>
+        <w:rPr>
+          <w:rFonts w:eastAsiaTheme="minorEastAsia"/>
+          <w:lang w:val="en-US"/>
+        </w:rPr>
+        <w:t xml:space="preserve"> value, which is a core geometry values includes both energy requirements of the transformer application. Therefore, this value has been calculated first to decide the limiting value for the power handling capacities of the core selection. </w:t>
+      </w:r>
+    </w:p>
+    <w:p>
+      <w:pPr>
+        <w:rPr>
+          <w:rFonts w:eastAsiaTheme="minorEastAsia"/>
+          <w:lang w:val="en-US"/>
+        </w:rPr>
+      </w:pPr>
+      <m:oMathPara>
+        <m:oMath>
+          <m:sSub>
+            <m:sSubPr>
+              <m:ctrlPr>
+                <w:rPr>
+                  <w:rFonts w:ascii="Cambria Math" w:eastAsiaTheme="minorEastAsia" w:hAnsi="Cambria Math"/>
+                  <w:i/>
+                  <w:lang w:val="en-US"/>
+                </w:rPr>
+              </m:ctrlPr>
+            </m:sSubPr>
+            <m:e>
+              <m:r>
+                <w:rPr>
+                  <w:rFonts w:ascii="Cambria Math" w:eastAsiaTheme="minorEastAsia" w:hAnsi="Cambria Math"/>
+                  <w:lang w:val="en-US"/>
+                </w:rPr>
+                <m:t>K</m:t>
+              </m:r>
+            </m:e>
+            <m:sub>
+              <m:r>
+                <w:rPr>
+                  <w:rFonts w:ascii="Cambria Math" w:eastAsiaTheme="minorEastAsia" w:hAnsi="Cambria Math"/>
+                  <w:lang w:val="en-US"/>
+                </w:rPr>
+                <m:t>e</m:t>
+              </m:r>
+            </m:sub>
+          </m:sSub>
+          <m:r>
+            <w:rPr>
+              <w:rFonts w:ascii="Cambria Math" w:eastAsiaTheme="minorEastAsia" w:hAnsi="Cambria Math"/>
+              <w:lang w:val="en-US"/>
+            </w:rPr>
+            <m:t>=0.145</m:t>
+          </m:r>
+          <m:sSub>
+            <m:sSubPr>
+              <m:ctrlPr>
+                <w:rPr>
+                  <w:rFonts w:ascii="Cambria Math" w:eastAsiaTheme="minorEastAsia" w:hAnsi="Cambria Math"/>
+                  <w:i/>
+                  <w:lang w:val="en-US"/>
+                </w:rPr>
+              </m:ctrlPr>
+            </m:sSubPr>
+            <m:e>
+              <m:r>
+                <w:rPr>
+                  <w:rFonts w:ascii="Cambria Math" w:eastAsiaTheme="minorEastAsia" w:hAnsi="Cambria Math"/>
+                  <w:lang w:val="en-US"/>
+                </w:rPr>
+                <m:t>P</m:t>
+              </m:r>
+            </m:e>
+            <m:sub>
+              <m:r>
+                <w:rPr>
+                  <w:rFonts w:ascii="Cambria Math" w:eastAsiaTheme="minorEastAsia" w:hAnsi="Cambria Math"/>
+                  <w:lang w:val="en-US"/>
+                </w:rPr>
+                <m:t>o</m:t>
+              </m:r>
+            </m:sub>
+          </m:sSub>
+          <m:sSubSup>
+            <m:sSubSupPr>
+              <m:ctrlPr>
+                <w:rPr>
+                  <w:rFonts w:ascii="Cambria Math" w:eastAsiaTheme="minorEastAsia" w:hAnsi="Cambria Math"/>
+                  <w:i/>
+                  <w:lang w:val="en-US"/>
+                </w:rPr>
+              </m:ctrlPr>
+            </m:sSubSupPr>
+            <m:e>
+              <m:r>
+                <w:rPr>
+                  <w:rFonts w:ascii="Cambria Math" w:eastAsiaTheme="minorEastAsia" w:hAnsi="Cambria Math"/>
+                  <w:lang w:val="en-US"/>
+                </w:rPr>
+                <m:t>B</m:t>
+              </m:r>
+            </m:e>
+            <m:sub>
+              <m:r>
+                <w:rPr>
+                  <w:rFonts w:ascii="Cambria Math" w:eastAsiaTheme="minorEastAsia" w:hAnsi="Cambria Math"/>
+                  <w:lang w:val="en-US"/>
+                </w:rPr>
+                <m:t>m</m:t>
+              </m:r>
+            </m:sub>
+            <m:sup>
+              <m:r>
+                <w:rPr>
+                  <w:rFonts w:ascii="Cambria Math" w:eastAsiaTheme="minorEastAsia" w:hAnsi="Cambria Math"/>
+                  <w:lang w:val="en-US"/>
+                </w:rPr>
+                <m:t>2</m:t>
+              </m:r>
+            </m:sup>
+          </m:sSubSup>
+          <m:r>
+            <w:rPr>
+              <w:rFonts w:ascii="Cambria Math" w:eastAsiaTheme="minorEastAsia" w:hAnsi="Cambria Math"/>
+              <w:lang w:val="en-US"/>
+            </w:rPr>
+            <m:t>×</m:t>
+          </m:r>
+          <m:sSup>
+            <m:sSupPr>
+              <m:ctrlPr>
+                <w:rPr>
+                  <w:rFonts w:ascii="Cambria Math" w:eastAsiaTheme="minorEastAsia" w:hAnsi="Cambria Math"/>
+                  <w:i/>
+                  <w:lang w:val="en-US"/>
+                </w:rPr>
+              </m:ctrlPr>
+            </m:sSupPr>
+            <m:e>
+              <m:r>
+                <w:rPr>
+                  <w:rFonts w:ascii="Cambria Math" w:eastAsiaTheme="minorEastAsia" w:hAnsi="Cambria Math"/>
+                  <w:lang w:val="en-US"/>
+                </w:rPr>
+                <m:t>10</m:t>
+              </m:r>
+            </m:e>
+            <m:sup>
+              <m:r>
+                <w:rPr>
+                  <w:rFonts w:ascii="Cambria Math" w:eastAsiaTheme="minorEastAsia" w:hAnsi="Cambria Math"/>
+                  <w:lang w:val="en-US"/>
+                </w:rPr>
+                <m:t>-4</m:t>
+              </m:r>
+            </m:sup>
+          </m:sSup>
+          <m:r>
+            <w:rPr>
+              <w:rFonts w:ascii="Cambria Math" w:eastAsiaTheme="minorEastAsia" w:hAnsi="Cambria Math"/>
+              <w:lang w:val="en-US"/>
+            </w:rPr>
+            <m:t xml:space="preserve">   →     </m:t>
+          </m:r>
+          <m:sSub>
+            <m:sSubPr>
+              <m:ctrlPr>
+                <w:rPr>
+                  <w:rFonts w:ascii="Cambria Math" w:eastAsiaTheme="minorEastAsia" w:hAnsi="Cambria Math"/>
+                  <w:i/>
+                  <w:lang w:val="en-US"/>
+                </w:rPr>
+              </m:ctrlPr>
+            </m:sSubPr>
+            <m:e>
+              <m:r>
+                <w:rPr>
+                  <w:rFonts w:ascii="Cambria Math" w:eastAsiaTheme="minorEastAsia" w:hAnsi="Cambria Math"/>
+                  <w:lang w:val="en-US"/>
+                </w:rPr>
+                <m:t>K</m:t>
+              </m:r>
+            </m:e>
+            <m:sub>
+              <m:r>
+                <w:rPr>
+                  <w:rFonts w:ascii="Cambria Math" w:eastAsiaTheme="minorEastAsia" w:hAnsi="Cambria Math"/>
+                  <w:lang w:val="en-US"/>
+                </w:rPr>
+                <m:t>g</m:t>
+              </m:r>
+            </m:sub>
+          </m:sSub>
+          <m:r>
+            <w:rPr>
+              <w:rFonts w:ascii="Cambria Math" w:eastAsiaTheme="minorEastAsia" w:hAnsi="Cambria Math"/>
+              <w:lang w:val="en-US"/>
+            </w:rPr>
+            <m:t xml:space="preserve">= </m:t>
+          </m:r>
+          <m:f>
+            <m:fPr>
+              <m:ctrlPr>
+                <w:rPr>
+                  <w:rFonts w:ascii="Cambria Math" w:eastAsiaTheme="minorEastAsia" w:hAnsi="Cambria Math"/>
+                  <w:i/>
+                  <w:lang w:val="en-US"/>
+                </w:rPr>
+              </m:ctrlPr>
+            </m:fPr>
+            <m:num>
+              <m:sSup>
+                <m:sSupPr>
+                  <m:ctrlPr>
+                    <w:rPr>
+                      <w:rFonts w:ascii="Cambria Math" w:eastAsiaTheme="minorEastAsia" w:hAnsi="Cambria Math"/>
+                      <w:i/>
+                      <w:lang w:val="en-US"/>
+                    </w:rPr>
+                  </m:ctrlPr>
+                </m:sSupPr>
+                <m:e>
+                  <m:d>
+                    <m:dPr>
+                      <m:ctrlPr>
+                        <w:rPr>
+                          <w:rFonts w:ascii="Cambria Math" w:eastAsiaTheme="minorEastAsia" w:hAnsi="Cambria Math"/>
+                          <w:i/>
+                          <w:lang w:val="en-US"/>
+                        </w:rPr>
+                      </m:ctrlPr>
+                    </m:dPr>
+                    <m:e>
+                      <m:r>
+                        <w:rPr>
+                          <w:rFonts w:ascii="Cambria Math" w:eastAsiaTheme="minorEastAsia" w:hAnsi="Cambria Math"/>
+                          <w:lang w:val="en-US"/>
+                        </w:rPr>
+                        <m:t>Energy</m:t>
+                      </m:r>
+                    </m:e>
+                  </m:d>
+                </m:e>
+                <m:sup>
+                  <m:r>
+                    <w:rPr>
+                      <w:rFonts w:ascii="Cambria Math" w:eastAsiaTheme="minorEastAsia" w:hAnsi="Cambria Math"/>
+                      <w:lang w:val="en-US"/>
+                    </w:rPr>
+                    <m:t>2</m:t>
+                  </m:r>
+                </m:sup>
+              </m:sSup>
+            </m:num>
+            <m:den>
+              <m:sSub>
+                <m:sSubPr>
+                  <m:ctrlPr>
+                    <w:rPr>
+                      <w:rFonts w:ascii="Cambria Math" w:eastAsiaTheme="minorEastAsia" w:hAnsi="Cambria Math"/>
+                      <w:i/>
+                      <w:lang w:val="en-US"/>
+                    </w:rPr>
+                  </m:ctrlPr>
+                </m:sSubPr>
+                <m:e>
+                  <m:r>
+                    <w:rPr>
+                      <w:rFonts w:ascii="Cambria Math" w:eastAsiaTheme="minorEastAsia" w:hAnsi="Cambria Math"/>
+                      <w:lang w:val="en-US"/>
+                    </w:rPr>
+                    <m:t>K</m:t>
+                  </m:r>
+                </m:e>
+                <m:sub>
+                  <m:r>
+                    <w:rPr>
+                      <w:rFonts w:ascii="Cambria Math" w:eastAsiaTheme="minorEastAsia" w:hAnsi="Cambria Math"/>
+                      <w:lang w:val="en-US"/>
+                    </w:rPr>
+                    <m:t>e</m:t>
+                  </m:r>
+                </m:sub>
+              </m:sSub>
+              <m:r>
+                <w:rPr>
+                  <w:rFonts w:ascii="Cambria Math" w:eastAsiaTheme="minorEastAsia" w:hAnsi="Cambria Math"/>
+                  <w:lang w:val="en-US"/>
+                </w:rPr>
+                <m:t>∝</m:t>
+              </m:r>
+            </m:den>
+          </m:f>
+          <m:r>
+            <w:rPr>
+              <w:rFonts w:ascii="Cambria Math" w:eastAsiaTheme="minorEastAsia" w:hAnsi="Cambria Math"/>
+              <w:lang w:val="en-US"/>
+            </w:rPr>
+            <m:t xml:space="preserve"> [</m:t>
+          </m:r>
+          <m:sSup>
+            <m:sSupPr>
+              <m:ctrlPr>
+                <w:rPr>
+                  <w:rFonts w:ascii="Cambria Math" w:eastAsiaTheme="minorEastAsia" w:hAnsi="Cambria Math"/>
+                  <w:i/>
+                  <w:lang w:val="en-US"/>
+                </w:rPr>
+              </m:ctrlPr>
+            </m:sSupPr>
+            <m:e>
+              <m:r>
+                <w:rPr>
+                  <w:rFonts w:ascii="Cambria Math" w:eastAsiaTheme="minorEastAsia" w:hAnsi="Cambria Math"/>
+                  <w:lang w:val="en-US"/>
+                </w:rPr>
+                <m:t>cm</m:t>
+              </m:r>
+            </m:e>
+            <m:sup>
+              <m:r>
+                <w:rPr>
+                  <w:rFonts w:ascii="Cambria Math" w:eastAsiaTheme="minorEastAsia" w:hAnsi="Cambria Math"/>
+                  <w:lang w:val="en-US"/>
+                </w:rPr>
+                <m:t>5</m:t>
+              </m:r>
+            </m:sup>
+          </m:sSup>
+          <m:r>
+            <w:rPr>
+              <w:rFonts w:ascii="Cambria Math" w:eastAsiaTheme="minorEastAsia" w:hAnsi="Cambria Math"/>
+              <w:lang w:val="en-US"/>
+            </w:rPr>
+            <m:t>]</m:t>
+          </m:r>
+        </m:oMath>
+      </m:oMathPara>
+    </w:p>
+    <w:p>
+      <w:pPr>
+        <w:rPr>
+          <w:rFonts w:eastAsiaTheme="minorEastAsia"/>
+          <w:lang w:val="en-US"/>
+        </w:rPr>
+      </w:pPr>
+      <w:r>
+        <w:rPr>
+          <w:rFonts w:eastAsiaTheme="minorEastAsia"/>
+          <w:lang w:val="en-US"/>
+        </w:rPr>
+        <w:t xml:space="preserve">Considering both the </w:t>
+      </w:r>
+      <m:oMath>
+        <m:sSub>
+          <m:sSubPr>
+            <m:ctrlPr>
+              <w:rPr>
+                <w:rFonts w:ascii="Cambria Math" w:eastAsiaTheme="minorEastAsia" w:hAnsi="Cambria Math"/>
+                <w:i/>
+                <w:lang w:val="en-US"/>
+              </w:rPr>
+            </m:ctrlPr>
+          </m:sSubPr>
+          <m:e>
+            <m:r>
+              <w:rPr>
+                <w:rFonts w:ascii="Cambria Math" w:eastAsiaTheme="minorEastAsia" w:hAnsi="Cambria Math"/>
+                <w:lang w:val="en-US"/>
+              </w:rPr>
+              <m:t>K</m:t>
+            </m:r>
+          </m:e>
+          <m:sub>
+            <m:r>
+              <w:rPr>
+                <w:rFonts w:ascii="Cambria Math" w:eastAsiaTheme="minorEastAsia" w:hAnsi="Cambria Math"/>
+                <w:lang w:val="en-US"/>
+              </w:rPr>
+              <m:t>g</m:t>
+            </m:r>
+          </m:sub>
+        </m:sSub>
+      </m:oMath>
+      <w:r>
+        <w:rPr>
+          <w:rFonts w:eastAsiaTheme="minorEastAsia"/>
+          <w:lang w:val="en-US"/>
+        </w:rPr>
+        <w:t xml:space="preserve"> value, saturation conditions of the ferrite cores, window area, permeability and inductance value per </w:t>
+      </w:r>
+      <m:oMath>
+        <m:sSup>
+          <m:sSupPr>
+            <m:ctrlPr>
+              <w:rPr>
+                <w:rFonts w:ascii="Cambria Math" w:eastAsiaTheme="minorEastAsia" w:hAnsi="Cambria Math"/>
+                <w:i/>
+                <w:lang w:val="en-US"/>
+              </w:rPr>
+            </m:ctrlPr>
+          </m:sSupPr>
+          <m:e>
+            <m:r>
+              <w:rPr>
+                <w:rFonts w:ascii="Cambria Math" w:eastAsiaTheme="minorEastAsia" w:hAnsi="Cambria Math"/>
+                <w:lang w:val="en-US"/>
+              </w:rPr>
+              <m:t>N</m:t>
+            </m:r>
+          </m:e>
+          <m:sup>
+            <m:r>
+              <w:rPr>
+                <w:rFonts w:ascii="Cambria Math" w:eastAsiaTheme="minorEastAsia" w:hAnsi="Cambria Math"/>
+                <w:lang w:val="en-US"/>
+              </w:rPr>
+              <m:t>2</m:t>
+            </m:r>
+          </m:sup>
+        </m:sSup>
+      </m:oMath>
+      <w:r>
+        <w:rPr>
+          <w:rFonts w:eastAsiaTheme="minorEastAsia"/>
+          <w:lang w:val="en-US"/>
+        </w:rPr>
+        <w:t xml:space="preserve">, EE-21 core have been chosen to be the core of the transformer design to continue with the calculations. </w:t>
+      </w:r>
+    </w:p>
+    <w:p>
+      <w:pPr>
+        <w:rPr>
+          <w:rFonts w:eastAsiaTheme="minorEastAsia"/>
+          <w:lang w:val="en-US"/>
+        </w:rPr>
+      </w:pPr>
+      <w:r>
+        <w:rPr>
+          <w:rFonts w:eastAsiaTheme="minorEastAsia"/>
+          <w:lang w:val="en-US"/>
+        </w:rPr>
+        <w:t xml:space="preserve">Before getting into the core calculations, the peak and rms values of the primary current have been calculated for the future calculations considering both current density in the core and strands numbers required for the transformer design. </w:t>
+      </w:r>
+    </w:p>
+    <w:p>
+      <w:pPr>
+        <w:rPr>
+          <w:rFonts w:eastAsiaTheme="minorEastAsia"/>
+          <w:lang w:val="en-US"/>
+        </w:rPr>
+      </w:pPr>
+      <m:oMathPara>
+        <m:oMath>
+          <m:sSub>
+            <m:sSubPr>
+              <m:ctrlPr>
+                <w:rPr>
+                  <w:rFonts w:ascii="Cambria Math" w:eastAsiaTheme="minorEastAsia" w:hAnsi="Cambria Math"/>
+                  <w:i/>
+                  <w:lang w:val="en-US"/>
+                </w:rPr>
+              </m:ctrlPr>
+            </m:sSubPr>
+            <m:e>
+              <m:r>
+                <w:rPr>
+                  <w:rFonts w:ascii="Cambria Math" w:eastAsiaTheme="minorEastAsia" w:hAnsi="Cambria Math"/>
+                  <w:lang w:val="en-US"/>
+                </w:rPr>
+                <m:t>I</m:t>
+              </m:r>
+            </m:e>
+            <m:sub>
+              <m:r>
+                <w:rPr>
+                  <w:rFonts w:ascii="Cambria Math" w:eastAsiaTheme="minorEastAsia" w:hAnsi="Cambria Math"/>
+                  <w:lang w:val="en-US"/>
+                </w:rPr>
+                <m:t>p(pk)</m:t>
+              </m:r>
+            </m:sub>
+          </m:sSub>
+          <m:r>
+            <w:rPr>
+              <w:rFonts w:ascii="Cambria Math" w:eastAsiaTheme="minorEastAsia" w:hAnsi="Cambria Math"/>
+              <w:lang w:val="en-US"/>
+            </w:rPr>
+            <m:t xml:space="preserve">= </m:t>
+          </m:r>
+          <m:f>
+            <m:fPr>
+              <m:ctrlPr>
+                <w:rPr>
+                  <w:rFonts w:ascii="Cambria Math" w:eastAsiaTheme="minorEastAsia" w:hAnsi="Cambria Math"/>
+                  <w:i/>
+                  <w:lang w:val="en-US"/>
+                </w:rPr>
+              </m:ctrlPr>
+            </m:fPr>
+            <m:num>
+              <m:r>
+                <w:rPr>
+                  <w:rFonts w:ascii="Cambria Math" w:eastAsiaTheme="minorEastAsia" w:hAnsi="Cambria Math"/>
+                  <w:lang w:val="en-US"/>
+                </w:rPr>
+                <m:t>2</m:t>
+              </m:r>
+              <m:sSub>
+                <m:sSubPr>
+                  <m:ctrlPr>
+                    <w:rPr>
+                      <w:rFonts w:ascii="Cambria Math" w:eastAsiaTheme="minorEastAsia" w:hAnsi="Cambria Math"/>
+                      <w:i/>
+                      <w:lang w:val="en-US"/>
+                    </w:rPr>
+                  </m:ctrlPr>
+                </m:sSubPr>
+                <m:e>
+                  <m:r>
+                    <w:rPr>
+                      <w:rFonts w:ascii="Cambria Math" w:eastAsiaTheme="minorEastAsia" w:hAnsi="Cambria Math"/>
+                      <w:lang w:val="en-US"/>
+                    </w:rPr>
+                    <m:t>P</m:t>
+                  </m:r>
+                </m:e>
+                <m:sub>
+                  <m:r>
+                    <w:rPr>
+                      <w:rFonts w:ascii="Cambria Math" w:eastAsiaTheme="minorEastAsia" w:hAnsi="Cambria Math"/>
+                      <w:lang w:val="en-US"/>
+                    </w:rPr>
+                    <m:t>o(max)</m:t>
+                  </m:r>
+                </m:sub>
+              </m:sSub>
+              <m:r>
+                <w:rPr>
+                  <w:rFonts w:ascii="Cambria Math" w:eastAsiaTheme="minorEastAsia" w:hAnsi="Cambria Math"/>
+                  <w:lang w:val="en-US"/>
+                </w:rPr>
+                <m:t>T</m:t>
+              </m:r>
+            </m:num>
+            <m:den>
+              <m:r>
+                <w:rPr>
+                  <w:rFonts w:ascii="Cambria Math" w:eastAsiaTheme="minorEastAsia" w:hAnsi="Cambria Math"/>
+                  <w:lang w:val="en-US"/>
+                </w:rPr>
+                <m:t>η</m:t>
+              </m:r>
+              <m:sSub>
+                <m:sSubPr>
+                  <m:ctrlPr>
+                    <w:rPr>
+                      <w:rFonts w:ascii="Cambria Math" w:eastAsiaTheme="minorEastAsia" w:hAnsi="Cambria Math"/>
+                      <w:i/>
+                      <w:lang w:val="en-US"/>
+                    </w:rPr>
+                  </m:ctrlPr>
+                </m:sSubPr>
+                <m:e>
+                  <m:r>
+                    <w:rPr>
+                      <w:rFonts w:ascii="Cambria Math" w:eastAsiaTheme="minorEastAsia" w:hAnsi="Cambria Math"/>
+                      <w:lang w:val="en-US"/>
+                    </w:rPr>
+                    <m:t>V</m:t>
+                  </m:r>
+                </m:e>
+                <m:sub>
+                  <m:r>
+                    <w:rPr>
+                      <w:rFonts w:ascii="Cambria Math" w:eastAsiaTheme="minorEastAsia" w:hAnsi="Cambria Math"/>
+                      <w:lang w:val="en-US"/>
+                    </w:rPr>
+                    <m:t>in(min)</m:t>
+                  </m:r>
+                </m:sub>
+              </m:sSub>
+              <m:sSub>
+                <m:sSubPr>
+                  <m:ctrlPr>
+                    <w:rPr>
+                      <w:rFonts w:ascii="Cambria Math" w:eastAsiaTheme="minorEastAsia" w:hAnsi="Cambria Math"/>
+                      <w:i/>
+                      <w:lang w:val="en-US"/>
+                    </w:rPr>
+                  </m:ctrlPr>
+                </m:sSubPr>
+                <m:e>
+                  <m:r>
+                    <w:rPr>
+                      <w:rFonts w:ascii="Cambria Math" w:eastAsiaTheme="minorEastAsia" w:hAnsi="Cambria Math"/>
+                      <w:lang w:val="en-US"/>
+                    </w:rPr>
+                    <m:t>t</m:t>
+                  </m:r>
+                </m:e>
+                <m:sub>
+                  <m:r>
+                    <w:rPr>
+                      <w:rFonts w:ascii="Cambria Math" w:eastAsiaTheme="minorEastAsia" w:hAnsi="Cambria Math"/>
+                      <w:lang w:val="en-US"/>
+                    </w:rPr>
+                    <m:t>on(max)</m:t>
+                  </m:r>
+                </m:sub>
+              </m:sSub>
+            </m:den>
+          </m:f>
+          <m:r>
+            <w:rPr>
+              <w:rFonts w:ascii="Cambria Math" w:eastAsiaTheme="minorEastAsia" w:hAnsi="Cambria Math"/>
+              <w:lang w:val="en-US"/>
+            </w:rPr>
+            <m:t xml:space="preserve">  </m:t>
+          </m:r>
+          <m:d>
+            <m:dPr>
+              <m:begChr m:val="["/>
+              <m:endChr m:val="]"/>
+              <m:ctrlPr>
+                <w:rPr>
+                  <w:rFonts w:ascii="Cambria Math" w:eastAsiaTheme="minorEastAsia" w:hAnsi="Cambria Math"/>
+                  <w:i/>
+                  <w:lang w:val="en-US"/>
+                </w:rPr>
+              </m:ctrlPr>
+            </m:dPr>
+            <m:e>
+              <m:r>
+                <w:rPr>
+                  <w:rFonts w:ascii="Cambria Math" w:eastAsiaTheme="minorEastAsia" w:hAnsi="Cambria Math"/>
+                  <w:lang w:val="en-US"/>
+                </w:rPr>
+                <m:t>amps peak</m:t>
+              </m:r>
+            </m:e>
+          </m:d>
+          <m:r>
+            <w:rPr>
+              <w:rFonts w:ascii="Cambria Math" w:eastAsiaTheme="minorEastAsia" w:hAnsi="Cambria Math"/>
+              <w:lang w:val="en-US"/>
+            </w:rPr>
+            <m:t xml:space="preserve">,     </m:t>
+          </m:r>
+          <m:sSub>
+            <m:sSubPr>
+              <m:ctrlPr>
+                <w:rPr>
+                  <w:rFonts w:ascii="Cambria Math" w:eastAsiaTheme="minorEastAsia" w:hAnsi="Cambria Math"/>
+                  <w:i/>
+                  <w:lang w:val="en-US"/>
+                </w:rPr>
+              </m:ctrlPr>
+            </m:sSubPr>
+            <m:e>
+              <m:r>
+                <w:rPr>
+                  <w:rFonts w:ascii="Cambria Math" w:eastAsiaTheme="minorEastAsia" w:hAnsi="Cambria Math"/>
+                  <w:lang w:val="en-US"/>
+                </w:rPr>
+                <m:t>I</m:t>
+              </m:r>
+            </m:e>
+            <m:sub>
+              <m:r>
+                <w:rPr>
+                  <w:rFonts w:ascii="Cambria Math" w:eastAsiaTheme="minorEastAsia" w:hAnsi="Cambria Math"/>
+                  <w:lang w:val="en-US"/>
+                </w:rPr>
+                <m:t>p</m:t>
+              </m:r>
+              <m:d>
+                <m:dPr>
+                  <m:ctrlPr>
+                    <w:rPr>
+                      <w:rFonts w:ascii="Cambria Math" w:eastAsiaTheme="minorEastAsia" w:hAnsi="Cambria Math"/>
+                      <w:i/>
+                      <w:lang w:val="en-US"/>
+                    </w:rPr>
+                  </m:ctrlPr>
+                </m:dPr>
+                <m:e>
+                  <m:r>
+                    <w:rPr>
+                      <w:rFonts w:ascii="Cambria Math" w:eastAsiaTheme="minorEastAsia" w:hAnsi="Cambria Math"/>
+                      <w:lang w:val="en-US"/>
+                    </w:rPr>
+                    <m:t>rms</m:t>
+                  </m:r>
+                </m:e>
+              </m:d>
+            </m:sub>
+          </m:sSub>
+          <m:r>
+            <w:rPr>
+              <w:rFonts w:ascii="Cambria Math" w:eastAsiaTheme="minorEastAsia" w:hAnsi="Cambria Math"/>
+              <w:lang w:val="en-US"/>
+            </w:rPr>
+            <m:t xml:space="preserve">= </m:t>
+          </m:r>
+          <m:sSub>
+            <m:sSubPr>
+              <m:ctrlPr>
+                <w:rPr>
+                  <w:rFonts w:ascii="Cambria Math" w:eastAsiaTheme="minorEastAsia" w:hAnsi="Cambria Math"/>
+                  <w:i/>
+                  <w:lang w:val="en-US"/>
+                </w:rPr>
+              </m:ctrlPr>
+            </m:sSubPr>
+            <m:e>
+              <m:r>
+                <w:rPr>
+                  <w:rFonts w:ascii="Cambria Math" w:eastAsiaTheme="minorEastAsia" w:hAnsi="Cambria Math"/>
+                  <w:lang w:val="en-US"/>
+                </w:rPr>
+                <m:t>I</m:t>
+              </m:r>
+            </m:e>
+            <m:sub>
+              <m:r>
+                <w:rPr>
+                  <w:rFonts w:ascii="Cambria Math" w:eastAsiaTheme="minorEastAsia" w:hAnsi="Cambria Math"/>
+                  <w:lang w:val="en-US"/>
+                </w:rPr>
+                <m:t>p</m:t>
+              </m:r>
+              <m:d>
+                <m:dPr>
+                  <m:ctrlPr>
+                    <w:rPr>
+                      <w:rFonts w:ascii="Cambria Math" w:eastAsiaTheme="minorEastAsia" w:hAnsi="Cambria Math"/>
+                      <w:i/>
+                      <w:lang w:val="en-US"/>
+                    </w:rPr>
+                  </m:ctrlPr>
+                </m:dPr>
+                <m:e>
+                  <m:r>
+                    <w:rPr>
+                      <w:rFonts w:ascii="Cambria Math" w:eastAsiaTheme="minorEastAsia" w:hAnsi="Cambria Math"/>
+                      <w:lang w:val="en-US"/>
+                    </w:rPr>
+                    <m:t>pk</m:t>
+                  </m:r>
+                </m:e>
+              </m:d>
+            </m:sub>
+          </m:sSub>
+          <m:rad>
+            <m:radPr>
+              <m:degHide m:val="1"/>
+              <m:ctrlPr>
+                <w:rPr>
+                  <w:rFonts w:ascii="Cambria Math" w:eastAsiaTheme="minorEastAsia" w:hAnsi="Cambria Math"/>
+                  <w:i/>
+                  <w:lang w:val="en-US"/>
+                </w:rPr>
+              </m:ctrlPr>
+            </m:radPr>
+            <m:deg/>
+            <m:e>
+              <m:f>
+                <m:fPr>
+                  <m:ctrlPr>
+                    <w:rPr>
+                      <w:rFonts w:ascii="Cambria Math" w:eastAsiaTheme="minorEastAsia" w:hAnsi="Cambria Math"/>
+                      <w:i/>
+                      <w:lang w:val="en-US"/>
+                    </w:rPr>
+                  </m:ctrlPr>
+                </m:fPr>
+                <m:num>
+                  <m:sSub>
+                    <m:sSubPr>
+                      <m:ctrlPr>
+                        <w:rPr>
+                          <w:rFonts w:ascii="Cambria Math" w:eastAsiaTheme="minorEastAsia" w:hAnsi="Cambria Math"/>
+                          <w:i/>
+                          <w:lang w:val="en-US"/>
+                        </w:rPr>
+                      </m:ctrlPr>
+                    </m:sSubPr>
+                    <m:e>
+                      <m:r>
+                        <w:rPr>
+                          <w:rFonts w:ascii="Cambria Math" w:eastAsiaTheme="minorEastAsia" w:hAnsi="Cambria Math"/>
+                          <w:lang w:val="en-US"/>
+                        </w:rPr>
+                        <m:t>t</m:t>
+                      </m:r>
+                    </m:e>
+                    <m:sub>
+                      <m:r>
+                        <w:rPr>
+                          <w:rFonts w:ascii="Cambria Math" w:eastAsiaTheme="minorEastAsia" w:hAnsi="Cambria Math"/>
+                          <w:lang w:val="en-US"/>
+                        </w:rPr>
+                        <m:t>on</m:t>
+                      </m:r>
+                    </m:sub>
+                  </m:sSub>
+                </m:num>
+                <m:den>
+                  <m:r>
+                    <w:rPr>
+                      <w:rFonts w:ascii="Cambria Math" w:eastAsiaTheme="minorEastAsia" w:hAnsi="Cambria Math"/>
+                      <w:lang w:val="en-US"/>
+                    </w:rPr>
+                    <m:t>3T</m:t>
+                  </m:r>
+                </m:den>
+              </m:f>
+            </m:e>
+          </m:rad>
+          <m:r>
+            <w:rPr>
+              <w:rFonts w:ascii="Cambria Math" w:eastAsiaTheme="minorEastAsia" w:hAnsi="Cambria Math"/>
+              <w:lang w:val="en-US"/>
+            </w:rPr>
+            <m:t xml:space="preserve"> [amps]</m:t>
+          </m:r>
+        </m:oMath>
+      </m:oMathPara>
+    </w:p>
+    <w:p>
+      <w:pPr>
+        <w:rPr>
+          <w:rFonts w:eastAsiaTheme="minorEastAsia"/>
+          <w:lang w:val="en-US"/>
+        </w:rPr>
+      </w:pPr>
+      <w:r>
+        <w:rPr>
+          <w:rFonts w:eastAsiaTheme="minorEastAsia"/>
+          <w:lang w:val="en-US"/>
+        </w:rPr>
+        <w:t xml:space="preserve">Moreover, the values of the selected core structure have been used to calculate the current density, wire area in the core, required number of strands and number of turns with the </w:t>
+      </w:r>
+      <w:r>
+        <w:rPr>
+          <w:rFonts w:eastAsiaTheme="minorEastAsia"/>
+          <w:highlight w:val="yellow"/>
+          <w:lang w:val="en-US"/>
+        </w:rPr>
+        <w:t>Equations [],</w:t>
+      </w:r>
+      <w:r>
+        <w:rPr>
+          <w:rFonts w:eastAsiaTheme="minorEastAsia"/>
+          <w:highlight w:val="yellow"/>
+          <w:lang w:val="en-US"/>
+        </w:rPr>
+        <w:t xml:space="preserve"> </w:t>
+      </w:r>
+      <w:r>
+        <w:rPr>
+          <w:rFonts w:eastAsiaTheme="minorEastAsia"/>
+          <w:highlight w:val="yellow"/>
+          <w:lang w:val="en-US"/>
+        </w:rPr>
+        <w:t>[],</w:t>
+      </w:r>
+      <w:r>
+        <w:rPr>
+          <w:rFonts w:eastAsiaTheme="minorEastAsia"/>
+          <w:highlight w:val="yellow"/>
+          <w:lang w:val="en-US"/>
+        </w:rPr>
+        <w:t xml:space="preserve"> </w:t>
+      </w:r>
+      <w:r>
+        <w:rPr>
+          <w:rFonts w:eastAsiaTheme="minorEastAsia"/>
+          <w:highlight w:val="yellow"/>
+          <w:lang w:val="en-US"/>
+        </w:rPr>
+        <w:t>[].</w:t>
+      </w:r>
+    </w:p>
+    <w:p>
+      <w:pPr>
+        <w:rPr>
+          <w:rFonts w:eastAsiaTheme="minorEastAsia"/>
+          <w:lang w:val="en-US"/>
+        </w:rPr>
+      </w:pPr>
+      <m:oMathPara>
+        <m:oMath>
+          <m:r>
+            <w:rPr>
+              <w:rFonts w:ascii="Cambria Math" w:eastAsiaTheme="minorEastAsia" w:hAnsi="Cambria Math"/>
+              <w:lang w:val="en-US"/>
+            </w:rPr>
+            <m:t xml:space="preserve">J= </m:t>
+          </m:r>
+          <m:f>
+            <m:fPr>
+              <m:ctrlPr>
+                <w:rPr>
+                  <w:rFonts w:ascii="Cambria Math" w:eastAsiaTheme="minorEastAsia" w:hAnsi="Cambria Math"/>
+                  <w:i/>
+                  <w:lang w:val="en-US"/>
+                </w:rPr>
+              </m:ctrlPr>
+            </m:fPr>
+            <m:num>
+              <m:r>
+                <w:rPr>
+                  <w:rFonts w:ascii="Cambria Math" w:eastAsiaTheme="minorEastAsia" w:hAnsi="Cambria Math"/>
+                  <w:lang w:val="en-US"/>
+                </w:rPr>
+                <m:t>2(Energy)×</m:t>
+              </m:r>
+              <m:sSup>
+                <m:sSupPr>
+                  <m:ctrlPr>
+                    <w:rPr>
+                      <w:rFonts w:ascii="Cambria Math" w:eastAsiaTheme="minorEastAsia" w:hAnsi="Cambria Math"/>
+                      <w:i/>
+                      <w:lang w:val="en-US"/>
+                    </w:rPr>
+                  </m:ctrlPr>
+                </m:sSupPr>
+                <m:e>
+                  <m:r>
+                    <w:rPr>
+                      <w:rFonts w:ascii="Cambria Math" w:eastAsiaTheme="minorEastAsia" w:hAnsi="Cambria Math"/>
+                      <w:lang w:val="en-US"/>
+                    </w:rPr>
+                    <m:t>10</m:t>
+                  </m:r>
+                </m:e>
+                <m:sup>
+                  <m:r>
+                    <w:rPr>
+                      <w:rFonts w:ascii="Cambria Math" w:eastAsiaTheme="minorEastAsia" w:hAnsi="Cambria Math"/>
+                      <w:lang w:val="en-US"/>
+                    </w:rPr>
+                    <m:t>4</m:t>
+                  </m:r>
+                </m:sup>
+              </m:sSup>
+            </m:num>
+            <m:den>
+              <m:sSub>
+                <m:sSubPr>
+                  <m:ctrlPr>
+                    <w:rPr>
+                      <w:rFonts w:ascii="Cambria Math" w:eastAsiaTheme="minorEastAsia" w:hAnsi="Cambria Math"/>
+                      <w:i/>
+                      <w:lang w:val="en-US"/>
+                    </w:rPr>
+                  </m:ctrlPr>
+                </m:sSubPr>
+                <m:e>
+                  <m:r>
+                    <w:rPr>
+                      <w:rFonts w:ascii="Cambria Math" w:eastAsiaTheme="minorEastAsia" w:hAnsi="Cambria Math"/>
+                      <w:lang w:val="en-US"/>
+                    </w:rPr>
+                    <m:t>B</m:t>
+                  </m:r>
+                </m:e>
+                <m:sub>
+                  <m:r>
+                    <w:rPr>
+                      <w:rFonts w:ascii="Cambria Math" w:eastAsiaTheme="minorEastAsia" w:hAnsi="Cambria Math"/>
+                      <w:lang w:val="en-US"/>
+                    </w:rPr>
+                    <m:t>m</m:t>
+                  </m:r>
+                </m:sub>
+              </m:sSub>
+              <m:sSub>
+                <m:sSubPr>
+                  <m:ctrlPr>
+                    <w:rPr>
+                      <w:rFonts w:ascii="Cambria Math" w:eastAsiaTheme="minorEastAsia" w:hAnsi="Cambria Math"/>
+                      <w:i/>
+                      <w:lang w:val="en-US"/>
+                    </w:rPr>
+                  </m:ctrlPr>
+                </m:sSubPr>
+                <m:e>
+                  <m:r>
+                    <w:rPr>
+                      <w:rFonts w:ascii="Cambria Math" w:eastAsiaTheme="minorEastAsia" w:hAnsi="Cambria Math"/>
+                      <w:lang w:val="en-US"/>
+                    </w:rPr>
+                    <m:t>A</m:t>
+                  </m:r>
+                </m:e>
+                <m:sub>
+                  <m:r>
+                    <w:rPr>
+                      <w:rFonts w:ascii="Cambria Math" w:eastAsiaTheme="minorEastAsia" w:hAnsi="Cambria Math"/>
+                      <w:lang w:val="en-US"/>
+                    </w:rPr>
+                    <m:t>p</m:t>
+                  </m:r>
+                </m:sub>
+              </m:sSub>
+              <m:sSub>
+                <m:sSubPr>
+                  <m:ctrlPr>
+                    <w:rPr>
+                      <w:rFonts w:ascii="Cambria Math" w:eastAsiaTheme="minorEastAsia" w:hAnsi="Cambria Math"/>
+                      <w:i/>
+                      <w:lang w:val="en-US"/>
+                    </w:rPr>
+                  </m:ctrlPr>
+                </m:sSubPr>
+                <m:e>
+                  <m:r>
+                    <w:rPr>
+                      <w:rFonts w:ascii="Cambria Math" w:eastAsiaTheme="minorEastAsia" w:hAnsi="Cambria Math"/>
+                      <w:lang w:val="en-US"/>
+                    </w:rPr>
+                    <m:t>K</m:t>
+                  </m:r>
+                </m:e>
+                <m:sub>
+                  <m:r>
+                    <w:rPr>
+                      <w:rFonts w:ascii="Cambria Math" w:eastAsiaTheme="minorEastAsia" w:hAnsi="Cambria Math"/>
+                      <w:lang w:val="en-US"/>
+                    </w:rPr>
+                    <m:t>u</m:t>
+                  </m:r>
+                </m:sub>
+              </m:sSub>
+            </m:den>
+          </m:f>
+          <m:r>
+            <w:rPr>
+              <w:rFonts w:ascii="Cambria Math" w:eastAsiaTheme="minorEastAsia" w:hAnsi="Cambria Math"/>
+              <w:lang w:val="en-US"/>
+            </w:rPr>
+            <m:t xml:space="preserve">   [A/</m:t>
+          </m:r>
+          <m:sSup>
+            <m:sSupPr>
+              <m:ctrlPr>
+                <w:rPr>
+                  <w:rFonts w:ascii="Cambria Math" w:eastAsiaTheme="minorEastAsia" w:hAnsi="Cambria Math"/>
+                  <w:i/>
+                  <w:lang w:val="en-US"/>
+                </w:rPr>
+              </m:ctrlPr>
+            </m:sSupPr>
+            <m:e>
+              <m:r>
+                <w:rPr>
+                  <w:rFonts w:ascii="Cambria Math" w:eastAsiaTheme="minorEastAsia" w:hAnsi="Cambria Math"/>
+                  <w:lang w:val="en-US"/>
+                </w:rPr>
+                <m:t>cm</m:t>
+              </m:r>
+            </m:e>
+            <m:sup>
+              <m:r>
+                <w:rPr>
+                  <w:rFonts w:ascii="Cambria Math" w:eastAsiaTheme="minorEastAsia" w:hAnsi="Cambria Math"/>
+                  <w:lang w:val="en-US"/>
+                </w:rPr>
+                <m:t>2</m:t>
+              </m:r>
+            </m:sup>
+          </m:sSup>
+          <m:r>
+            <w:rPr>
+              <w:rFonts w:ascii="Cambria Math" w:eastAsiaTheme="minorEastAsia" w:hAnsi="Cambria Math"/>
+              <w:lang w:val="en-US"/>
+            </w:rPr>
+            <m:t>]</m:t>
+          </m:r>
+        </m:oMath>
+      </m:oMathPara>
+    </w:p>
+    <w:p>
+      <w:pPr>
+        <w:rPr>
+          <w:rFonts w:eastAsiaTheme="minorEastAsia"/>
+          <w:lang w:val="en-US"/>
+        </w:rPr>
+      </w:pPr>
+      <w:r>
+        <w:rPr>
+          <w:rFonts w:eastAsiaTheme="minorEastAsia"/>
+          <w:lang w:val="en-US"/>
+        </w:rPr>
+        <w:tab/>
+      </w:r>
+      <m:oMath>
+        <m:sSub>
+          <m:sSubPr>
+            <m:ctrlPr>
+              <w:rPr>
+                <w:rFonts w:ascii="Cambria Math" w:eastAsiaTheme="minorEastAsia" w:hAnsi="Cambria Math"/>
+                <w:i/>
+                <w:lang w:val="en-US"/>
+              </w:rPr>
+            </m:ctrlPr>
+          </m:sSubPr>
+          <m:e>
+            <m:r>
+              <w:rPr>
+                <w:rFonts w:ascii="Cambria Math" w:eastAsiaTheme="minorEastAsia" w:hAnsi="Cambria Math"/>
+                <w:lang w:val="en-US"/>
+              </w:rPr>
+              <m:t>B</m:t>
+            </m:r>
+          </m:e>
+          <m:sub>
+            <m:r>
+              <w:rPr>
+                <w:rFonts w:ascii="Cambria Math" w:eastAsiaTheme="minorEastAsia" w:hAnsi="Cambria Math"/>
+                <w:lang w:val="en-US"/>
+              </w:rPr>
+              <m:t>m</m:t>
+            </m:r>
+          </m:sub>
+        </m:sSub>
+      </m:oMath>
+      <w:r>
+        <w:rPr>
+          <w:rFonts w:eastAsiaTheme="minorEastAsia"/>
+          <w:lang w:val="en-US"/>
+        </w:rPr>
+        <w:t>: Maximum flux density, [T]</w:t>
+      </w:r>
+    </w:p>
+    <w:p>
+      <w:pPr>
+        <w:rPr>
+          <w:rFonts w:eastAsiaTheme="minorEastAsia"/>
+          <w:lang w:val="en-US"/>
+        </w:rPr>
+      </w:pPr>
+      <w:r>
+        <w:rPr>
+          <w:rFonts w:eastAsiaTheme="minorEastAsia"/>
+          <w:lang w:val="en-US"/>
+        </w:rPr>
+        <w:tab/>
+      </w:r>
+      <m:oMath>
+        <m:sSub>
+          <m:sSubPr>
+            <m:ctrlPr>
+              <w:rPr>
+                <w:rFonts w:ascii="Cambria Math" w:eastAsiaTheme="minorEastAsia" w:hAnsi="Cambria Math"/>
+                <w:i/>
+                <w:lang w:val="en-US"/>
+              </w:rPr>
+            </m:ctrlPr>
+          </m:sSubPr>
+          <m:e>
+            <m:r>
+              <w:rPr>
+                <w:rFonts w:ascii="Cambria Math" w:eastAsiaTheme="minorEastAsia" w:hAnsi="Cambria Math"/>
+                <w:lang w:val="en-US"/>
+              </w:rPr>
+              <m:t>A</m:t>
+            </m:r>
+          </m:e>
+          <m:sub>
+            <m:r>
+              <w:rPr>
+                <w:rFonts w:ascii="Cambria Math" w:eastAsiaTheme="minorEastAsia" w:hAnsi="Cambria Math"/>
+                <w:lang w:val="en-US"/>
+              </w:rPr>
+              <m:t>p</m:t>
+            </m:r>
+          </m:sub>
+        </m:sSub>
+      </m:oMath>
+      <w:r>
+        <w:rPr>
+          <w:rFonts w:eastAsiaTheme="minorEastAsia"/>
+          <w:lang w:val="en-US"/>
+        </w:rPr>
+        <w:t>: Area Product, [</w:t>
+      </w:r>
+      <m:oMath>
+        <m:sSup>
+          <m:sSupPr>
+            <m:ctrlPr>
+              <w:rPr>
+                <w:rFonts w:ascii="Cambria Math" w:eastAsiaTheme="minorEastAsia" w:hAnsi="Cambria Math"/>
+                <w:i/>
+                <w:lang w:val="en-US"/>
+              </w:rPr>
+            </m:ctrlPr>
+          </m:sSupPr>
+          <m:e>
+            <m:r>
+              <w:rPr>
+                <w:rFonts w:ascii="Cambria Math" w:eastAsiaTheme="minorEastAsia" w:hAnsi="Cambria Math"/>
+                <w:lang w:val="en-US"/>
+              </w:rPr>
+              <m:t>cm</m:t>
+            </m:r>
+          </m:e>
+          <m:sup>
+            <m:r>
+              <w:rPr>
+                <w:rFonts w:ascii="Cambria Math" w:eastAsiaTheme="minorEastAsia" w:hAnsi="Cambria Math"/>
+                <w:lang w:val="en-US"/>
+              </w:rPr>
+              <m:t>4</m:t>
+            </m:r>
+          </m:sup>
+        </m:sSup>
+      </m:oMath>
+      <w:r>
+        <w:rPr>
+          <w:rFonts w:eastAsiaTheme="minorEastAsia"/>
+          <w:lang w:val="en-US"/>
+        </w:rPr>
+        <w:t>]</w:t>
+      </w:r>
+    </w:p>
+    <w:p>
+      <w:pPr>
+        <w:rPr>
+          <w:rFonts w:eastAsiaTheme="minorEastAsia"/>
+          <w:lang w:val="en-US"/>
+        </w:rPr>
+      </w:pPr>
+      <w:r>
+        <w:rPr>
+          <w:rFonts w:eastAsiaTheme="minorEastAsia"/>
+          <w:lang w:val="en-US"/>
+        </w:rPr>
+        <w:tab/>
+      </w:r>
+      <m:oMath>
+        <m:sSub>
+          <m:sSubPr>
+            <m:ctrlPr>
+              <w:rPr>
+                <w:rFonts w:ascii="Cambria Math" w:eastAsiaTheme="minorEastAsia" w:hAnsi="Cambria Math"/>
+                <w:i/>
+                <w:lang w:val="en-US"/>
+              </w:rPr>
+            </m:ctrlPr>
+          </m:sSubPr>
+          <m:e>
+            <m:r>
+              <w:rPr>
+                <w:rFonts w:ascii="Cambria Math" w:eastAsiaTheme="minorEastAsia" w:hAnsi="Cambria Math"/>
+                <w:lang w:val="en-US"/>
+              </w:rPr>
+              <m:t>K</m:t>
+            </m:r>
+          </m:e>
+          <m:sub>
+            <m:r>
+              <w:rPr>
+                <w:rFonts w:ascii="Cambria Math" w:eastAsiaTheme="minorEastAsia" w:hAnsi="Cambria Math"/>
+                <w:lang w:val="en-US"/>
+              </w:rPr>
+              <m:t>u</m:t>
+            </m:r>
+          </m:sub>
+        </m:sSub>
+      </m:oMath>
+      <w:r>
+        <w:rPr>
+          <w:rFonts w:eastAsiaTheme="minorEastAsia"/>
+          <w:lang w:val="en-US"/>
+        </w:rPr>
+        <w:t>: Window utilization, 0.29</w:t>
+      </w:r>
+    </w:p>
+    <w:p>
+      <w:pPr>
+        <w:rPr>
+          <w:rFonts w:eastAsiaTheme="minorEastAsia"/>
+          <w:lang w:val="en-US"/>
+        </w:rPr>
+      </w:pPr>
+    </w:p>
+    <w:p>
+      <w:pPr>
+        <w:rPr>
+          <w:rFonts w:eastAsiaTheme="minorEastAsia"/>
+          <w:lang w:val="en-US"/>
+        </w:rPr>
+      </w:pPr>
+      <m:oMathPara>
+        <m:oMath>
+          <m:sSub>
+            <m:sSubPr>
+              <m:ctrlPr>
+                <w:rPr>
+                  <w:rFonts w:ascii="Cambria Math" w:eastAsiaTheme="minorEastAsia" w:hAnsi="Cambria Math"/>
+                  <w:i/>
+                  <w:lang w:val="en-US"/>
+                </w:rPr>
+              </m:ctrlPr>
+            </m:sSubPr>
+            <m:e>
+              <m:r>
+                <w:rPr>
+                  <w:rFonts w:ascii="Cambria Math" w:eastAsiaTheme="minorEastAsia" w:hAnsi="Cambria Math"/>
+                  <w:lang w:val="en-US"/>
+                </w:rPr>
+                <m:t>A</m:t>
+              </m:r>
+            </m:e>
+            <m:sub>
+              <m:r>
+                <w:rPr>
+                  <w:rFonts w:ascii="Cambria Math" w:eastAsiaTheme="minorEastAsia" w:hAnsi="Cambria Math"/>
+                  <w:lang w:val="en-US"/>
+                </w:rPr>
+                <m:t>pw</m:t>
+              </m:r>
+            </m:sub>
+          </m:sSub>
+          <m:r>
+            <w:rPr>
+              <w:rFonts w:ascii="Cambria Math" w:eastAsiaTheme="minorEastAsia" w:hAnsi="Cambria Math"/>
+              <w:lang w:val="en-US"/>
+            </w:rPr>
+            <m:t xml:space="preserve">= </m:t>
+          </m:r>
+          <m:f>
+            <m:fPr>
+              <m:ctrlPr>
+                <w:rPr>
+                  <w:rFonts w:ascii="Cambria Math" w:eastAsiaTheme="minorEastAsia" w:hAnsi="Cambria Math"/>
+                  <w:i/>
+                  <w:lang w:val="en-US"/>
+                </w:rPr>
+              </m:ctrlPr>
+            </m:fPr>
+            <m:num>
+              <m:sSub>
+                <m:sSubPr>
+                  <m:ctrlPr>
+                    <w:rPr>
+                      <w:rFonts w:ascii="Cambria Math" w:eastAsiaTheme="minorEastAsia" w:hAnsi="Cambria Math"/>
+                      <w:i/>
+                      <w:lang w:val="en-US"/>
+                    </w:rPr>
+                  </m:ctrlPr>
+                </m:sSubPr>
+                <m:e>
+                  <m:r>
+                    <w:rPr>
+                      <w:rFonts w:ascii="Cambria Math" w:eastAsiaTheme="minorEastAsia" w:hAnsi="Cambria Math"/>
+                      <w:lang w:val="en-US"/>
+                    </w:rPr>
+                    <m:t>I</m:t>
+                  </m:r>
+                </m:e>
+                <m:sub>
+                  <m:r>
+                    <w:rPr>
+                      <w:rFonts w:ascii="Cambria Math" w:eastAsiaTheme="minorEastAsia" w:hAnsi="Cambria Math"/>
+                      <w:lang w:val="en-US"/>
+                    </w:rPr>
+                    <m:t>p(rms)</m:t>
+                  </m:r>
+                </m:sub>
+              </m:sSub>
+            </m:num>
+            <m:den>
+              <m:r>
+                <w:rPr>
+                  <w:rFonts w:ascii="Cambria Math" w:eastAsiaTheme="minorEastAsia" w:hAnsi="Cambria Math"/>
+                  <w:lang w:val="en-US"/>
+                </w:rPr>
+                <m:t>J</m:t>
+              </m:r>
+            </m:den>
+          </m:f>
+        </m:oMath>
+      </m:oMathPara>
+    </w:p>
+    <w:p>
+      <w:pPr>
+        <w:rPr>
+          <w:rFonts w:eastAsiaTheme="minorEastAsia"/>
+          <w:lang w:val="en-US"/>
+        </w:rPr>
+      </w:pPr>
+      <w:r>
+        <w:rPr>
+          <w:rFonts w:eastAsiaTheme="minorEastAsia"/>
+          <w:lang w:val="en-US"/>
+        </w:rPr>
+        <w:tab/>
+      </w:r>
+      <m:oMath>
+        <m:sSub>
+          <m:sSubPr>
+            <m:ctrlPr>
+              <w:rPr>
+                <w:rFonts w:ascii="Cambria Math" w:eastAsiaTheme="minorEastAsia" w:hAnsi="Cambria Math"/>
+                <w:i/>
+                <w:lang w:val="en-US"/>
+              </w:rPr>
+            </m:ctrlPr>
+          </m:sSubPr>
+          <m:e>
+            <m:r>
+              <w:rPr>
+                <w:rFonts w:ascii="Cambria Math" w:eastAsiaTheme="minorEastAsia" w:hAnsi="Cambria Math"/>
+                <w:lang w:val="en-US"/>
+              </w:rPr>
+              <m:t>A</m:t>
+            </m:r>
+          </m:e>
+          <m:sub>
+            <m:r>
+              <w:rPr>
+                <w:rFonts w:ascii="Cambria Math" w:eastAsiaTheme="minorEastAsia" w:hAnsi="Cambria Math"/>
+                <w:lang w:val="en-US"/>
+              </w:rPr>
+              <m:t>pw</m:t>
+            </m:r>
+          </m:sub>
+        </m:sSub>
+      </m:oMath>
+      <w:r>
+        <w:rPr>
+          <w:rFonts w:eastAsiaTheme="minorEastAsia"/>
+          <w:lang w:val="en-US"/>
+        </w:rPr>
+        <w:t>: Primary wire area</w:t>
+      </w:r>
+    </w:p>
+    <w:p>
+      <w:pPr>
+        <w:rPr>
+          <w:rFonts w:eastAsiaTheme="minorEastAsia"/>
+          <w:lang w:val="en-US"/>
+        </w:rPr>
+      </w:pPr>
+      <m:oMathPara>
+        <m:oMath>
+          <m:sSub>
+            <m:sSubPr>
+              <m:ctrlPr>
+                <w:rPr>
+                  <w:rFonts w:ascii="Cambria Math" w:eastAsiaTheme="minorEastAsia" w:hAnsi="Cambria Math"/>
+                  <w:i/>
+                  <w:lang w:val="en-US"/>
+                </w:rPr>
+              </m:ctrlPr>
+            </m:sSubPr>
+            <m:e>
+              <m:r>
+                <w:rPr>
+                  <w:rFonts w:ascii="Cambria Math" w:eastAsiaTheme="minorEastAsia" w:hAnsi="Cambria Math"/>
+                  <w:lang w:val="en-US"/>
+                </w:rPr>
+                <m:t>S</m:t>
+              </m:r>
+            </m:e>
+            <m:sub>
+              <m:r>
+                <w:rPr>
+                  <w:rFonts w:ascii="Cambria Math" w:eastAsiaTheme="minorEastAsia" w:hAnsi="Cambria Math"/>
+                  <w:lang w:val="en-US"/>
+                </w:rPr>
+                <m:t>np</m:t>
+              </m:r>
+            </m:sub>
+          </m:sSub>
+          <m:r>
+            <w:rPr>
+              <w:rFonts w:ascii="Cambria Math" w:eastAsiaTheme="minorEastAsia" w:hAnsi="Cambria Math"/>
+              <w:lang w:val="en-US"/>
+            </w:rPr>
+            <m:t xml:space="preserve">= </m:t>
+          </m:r>
+          <m:f>
+            <m:fPr>
+              <m:ctrlPr>
+                <w:rPr>
+                  <w:rFonts w:ascii="Cambria Math" w:eastAsiaTheme="minorEastAsia" w:hAnsi="Cambria Math"/>
+                  <w:i/>
+                  <w:lang w:val="en-US"/>
+                </w:rPr>
+              </m:ctrlPr>
+            </m:fPr>
+            <m:num>
+              <m:sSub>
+                <m:sSubPr>
+                  <m:ctrlPr>
+                    <w:rPr>
+                      <w:rFonts w:ascii="Cambria Math" w:eastAsiaTheme="minorEastAsia" w:hAnsi="Cambria Math"/>
+                      <w:i/>
+                      <w:lang w:val="en-US"/>
+                    </w:rPr>
+                  </m:ctrlPr>
+                </m:sSubPr>
+                <m:e>
+                  <m:r>
+                    <w:rPr>
+                      <w:rFonts w:ascii="Cambria Math" w:eastAsiaTheme="minorEastAsia" w:hAnsi="Cambria Math"/>
+                      <w:lang w:val="en-US"/>
+                    </w:rPr>
+                    <m:t>A</m:t>
+                  </m:r>
+                </m:e>
+                <m:sub>
+                  <m:r>
+                    <w:rPr>
+                      <w:rFonts w:ascii="Cambria Math" w:eastAsiaTheme="minorEastAsia" w:hAnsi="Cambria Math"/>
+                      <w:lang w:val="en-US"/>
+                    </w:rPr>
+                    <m:t>wp</m:t>
+                  </m:r>
+                </m:sub>
+              </m:sSub>
+            </m:num>
+            <m:den>
+              <m:r>
+                <w:rPr>
+                  <w:rFonts w:ascii="Cambria Math" w:eastAsiaTheme="minorEastAsia" w:hAnsi="Cambria Math"/>
+                  <w:lang w:val="en-US"/>
+                </w:rPr>
+                <m:t>#26(bare area)</m:t>
+              </m:r>
+            </m:den>
+          </m:f>
+        </m:oMath>
+      </m:oMathPara>
+    </w:p>
+    <w:p>
+      <w:pPr>
+        <w:rPr>
+          <w:rFonts w:eastAsiaTheme="minorEastAsia"/>
+          <w:lang w:val="en-US"/>
+        </w:rPr>
+      </w:pPr>
+      <w:r>
+        <w:rPr>
+          <w:rFonts w:eastAsiaTheme="minorEastAsia"/>
+          <w:lang w:val="en-US"/>
+        </w:rPr>
+        <w:tab/>
+      </w:r>
+      <m:oMath>
+        <m:sSub>
+          <m:sSubPr>
+            <m:ctrlPr>
+              <w:rPr>
+                <w:rFonts w:ascii="Cambria Math" w:eastAsiaTheme="minorEastAsia" w:hAnsi="Cambria Math"/>
+                <w:i/>
+                <w:lang w:val="en-US"/>
+              </w:rPr>
+            </m:ctrlPr>
+          </m:sSubPr>
+          <m:e>
+            <m:r>
+              <w:rPr>
+                <w:rFonts w:ascii="Cambria Math" w:eastAsiaTheme="minorEastAsia" w:hAnsi="Cambria Math"/>
+                <w:lang w:val="en-US"/>
+              </w:rPr>
+              <m:t>S</m:t>
+            </m:r>
+          </m:e>
+          <m:sub>
+            <m:r>
+              <w:rPr>
+                <w:rFonts w:ascii="Cambria Math" w:eastAsiaTheme="minorEastAsia" w:hAnsi="Cambria Math"/>
+                <w:lang w:val="en-US"/>
+              </w:rPr>
+              <m:t>np</m:t>
+            </m:r>
+          </m:sub>
+        </m:sSub>
+      </m:oMath>
+      <w:r>
+        <w:rPr>
+          <w:rFonts w:eastAsiaTheme="minorEastAsia"/>
+          <w:lang w:val="en-US"/>
+        </w:rPr>
+        <w:t>: Required number of primary strands</w:t>
+      </w:r>
+    </w:p>
+    <w:p>
+      <w:pPr>
+        <w:rPr>
+          <w:rFonts w:eastAsiaTheme="minorEastAsia"/>
+          <w:lang w:val="en-US"/>
+        </w:rPr>
+      </w:pPr>
+      <m:oMathPara>
+        <m:oMath>
+          <m:sSub>
+            <m:sSubPr>
+              <m:ctrlPr>
+                <w:rPr>
+                  <w:rFonts w:ascii="Cambria Math" w:eastAsiaTheme="minorEastAsia" w:hAnsi="Cambria Math"/>
+                  <w:i/>
+                  <w:lang w:val="en-US"/>
+                </w:rPr>
+              </m:ctrlPr>
+            </m:sSubPr>
+            <m:e>
+              <m:r>
+                <w:rPr>
+                  <w:rFonts w:ascii="Cambria Math" w:eastAsiaTheme="minorEastAsia" w:hAnsi="Cambria Math"/>
+                  <w:lang w:val="en-US"/>
+                </w:rPr>
+                <m:t>N</m:t>
+              </m:r>
+            </m:e>
+            <m:sub>
+              <m:r>
+                <w:rPr>
+                  <w:rFonts w:ascii="Cambria Math" w:eastAsiaTheme="minorEastAsia" w:hAnsi="Cambria Math"/>
+                  <w:lang w:val="en-US"/>
+                </w:rPr>
+                <m:t>p</m:t>
+              </m:r>
+            </m:sub>
+          </m:sSub>
+          <m:r>
+            <w:rPr>
+              <w:rFonts w:ascii="Cambria Math" w:eastAsiaTheme="minorEastAsia" w:hAnsi="Cambria Math"/>
+              <w:lang w:val="en-US"/>
+            </w:rPr>
+            <m:t xml:space="preserve">= </m:t>
+          </m:r>
+          <m:f>
+            <m:fPr>
+              <m:ctrlPr>
+                <w:rPr>
+                  <w:rFonts w:ascii="Cambria Math" w:eastAsiaTheme="minorEastAsia" w:hAnsi="Cambria Math"/>
+                  <w:i/>
+                  <w:lang w:val="en-US"/>
+                </w:rPr>
+              </m:ctrlPr>
+            </m:fPr>
+            <m:num>
+              <m:sSub>
+                <m:sSubPr>
+                  <m:ctrlPr>
+                    <w:rPr>
+                      <w:rFonts w:ascii="Cambria Math" w:eastAsiaTheme="minorEastAsia" w:hAnsi="Cambria Math"/>
+                      <w:i/>
+                      <w:lang w:val="en-US"/>
+                    </w:rPr>
+                  </m:ctrlPr>
+                </m:sSubPr>
+                <m:e>
+                  <m:r>
+                    <w:rPr>
+                      <w:rFonts w:ascii="Cambria Math" w:eastAsiaTheme="minorEastAsia" w:hAnsi="Cambria Math"/>
+                      <w:lang w:val="en-US"/>
+                    </w:rPr>
+                    <m:t>K</m:t>
+                  </m:r>
+                </m:e>
+                <m:sub>
+                  <m:r>
+                    <w:rPr>
+                      <w:rFonts w:ascii="Cambria Math" w:eastAsiaTheme="minorEastAsia" w:hAnsi="Cambria Math"/>
+                      <w:lang w:val="en-US"/>
+                    </w:rPr>
+                    <m:t>u</m:t>
+                  </m:r>
+                </m:sub>
+              </m:sSub>
+              <m:f>
+                <m:fPr>
+                  <m:type m:val="lin"/>
+                  <m:ctrlPr>
+                    <w:rPr>
+                      <w:rFonts w:ascii="Cambria Math" w:eastAsiaTheme="minorEastAsia" w:hAnsi="Cambria Math"/>
+                      <w:i/>
+                      <w:lang w:val="en-US"/>
+                    </w:rPr>
+                  </m:ctrlPr>
+                </m:fPr>
+                <m:num>
+                  <m:sSub>
+                    <m:sSubPr>
+                      <m:ctrlPr>
+                        <w:rPr>
+                          <w:rFonts w:ascii="Cambria Math" w:eastAsiaTheme="minorEastAsia" w:hAnsi="Cambria Math"/>
+                          <w:i/>
+                          <w:lang w:val="en-US"/>
+                        </w:rPr>
+                      </m:ctrlPr>
+                    </m:sSubPr>
+                    <m:e>
+                      <m:r>
+                        <w:rPr>
+                          <w:rFonts w:ascii="Cambria Math" w:eastAsiaTheme="minorEastAsia" w:hAnsi="Cambria Math"/>
+                          <w:lang w:val="en-US"/>
+                        </w:rPr>
+                        <m:t>W</m:t>
+                      </m:r>
+                    </m:e>
+                    <m:sub>
+                      <m:r>
+                        <w:rPr>
+                          <w:rFonts w:ascii="Cambria Math" w:eastAsiaTheme="minorEastAsia" w:hAnsi="Cambria Math"/>
+                          <w:lang w:val="en-US"/>
+                        </w:rPr>
+                        <m:t>a</m:t>
+                      </m:r>
+                    </m:sub>
+                  </m:sSub>
+                </m:num>
+                <m:den>
+                  <m:r>
+                    <w:rPr>
+                      <w:rFonts w:ascii="Cambria Math" w:eastAsiaTheme="minorEastAsia" w:hAnsi="Cambria Math"/>
+                      <w:lang w:val="en-US"/>
+                    </w:rPr>
+                    <m:t>2</m:t>
+                  </m:r>
+                </m:den>
+              </m:f>
+            </m:num>
+            <m:den>
+              <m:r>
+                <w:rPr>
+                  <w:rFonts w:ascii="Cambria Math" w:eastAsiaTheme="minorEastAsia" w:hAnsi="Cambria Math"/>
+                  <w:lang w:val="en-US"/>
+                </w:rPr>
+                <m:t>3(#26(bare area))</m:t>
+              </m:r>
+            </m:den>
+          </m:f>
+          <m:r>
+            <w:rPr>
+              <w:rFonts w:ascii="Cambria Math" w:eastAsiaTheme="minorEastAsia" w:hAnsi="Cambria Math"/>
+              <w:lang w:val="en-US"/>
+            </w:rPr>
+            <m:t xml:space="preserve">   [turns]</m:t>
+          </m:r>
+        </m:oMath>
+      </m:oMathPara>
+    </w:p>
+    <w:p>
+      <w:pPr>
+        <w:rPr>
+          <w:rFonts w:eastAsiaTheme="minorEastAsia"/>
+          <w:lang w:val="en-US"/>
+        </w:rPr>
+      </w:pPr>
+      <w:r>
+        <w:rPr>
+          <w:rFonts w:eastAsiaTheme="minorEastAsia"/>
+          <w:lang w:val="en-US"/>
+        </w:rPr>
+        <w:tab/>
+      </w:r>
+      <m:oMath>
+        <m:sSub>
+          <m:sSubPr>
+            <m:ctrlPr>
+              <w:rPr>
+                <w:rFonts w:ascii="Cambria Math" w:eastAsiaTheme="minorEastAsia" w:hAnsi="Cambria Math"/>
+                <w:i/>
+                <w:lang w:val="en-US"/>
+              </w:rPr>
+            </m:ctrlPr>
+          </m:sSubPr>
+          <m:e>
+            <m:r>
+              <w:rPr>
+                <w:rFonts w:ascii="Cambria Math" w:eastAsiaTheme="minorEastAsia" w:hAnsi="Cambria Math"/>
+                <w:lang w:val="en-US"/>
+              </w:rPr>
+              <m:t>W</m:t>
+            </m:r>
+          </m:e>
+          <m:sub>
+            <m:r>
+              <w:rPr>
+                <w:rFonts w:ascii="Cambria Math" w:eastAsiaTheme="minorEastAsia" w:hAnsi="Cambria Math"/>
+                <w:lang w:val="en-US"/>
+              </w:rPr>
+              <m:t>a</m:t>
+            </m:r>
+          </m:sub>
+        </m:sSub>
+      </m:oMath>
+      <w:r>
+        <w:rPr>
+          <w:rFonts w:eastAsiaTheme="minorEastAsia"/>
+          <w:lang w:val="en-US"/>
+        </w:rPr>
+        <w:t>: Window area of the core</w:t>
+      </w:r>
+    </w:p>
+    <w:p>
+      <w:pPr>
+        <w:rPr>
+          <w:lang w:val="en-US"/>
+        </w:rPr>
+      </w:pPr>
+      <w:r>
+        <w:rPr>
+          <w:lang w:val="en-US"/>
+        </w:rPr>
+        <w:tab/>
+      </w:r>
+      <m:oMath>
+        <m:sSub>
+          <m:sSubPr>
+            <m:ctrlPr>
+              <w:rPr>
+                <w:rFonts w:ascii="Cambria Math" w:hAnsi="Cambria Math"/>
+                <w:i/>
+                <w:lang w:val="en-US"/>
+              </w:rPr>
+            </m:ctrlPr>
+          </m:sSubPr>
+          <m:e>
+            <m:r>
+              <w:rPr>
+                <w:rFonts w:ascii="Cambria Math" w:hAnsi="Cambria Math"/>
+                <w:lang w:val="en-US"/>
+              </w:rPr>
+              <m:t>N</m:t>
+            </m:r>
+          </m:e>
+          <m:sub>
+            <m:r>
+              <w:rPr>
+                <w:rFonts w:ascii="Cambria Math" w:hAnsi="Cambria Math"/>
+                <w:lang w:val="en-US"/>
+              </w:rPr>
+              <m:t>p</m:t>
+            </m:r>
+          </m:sub>
+        </m:sSub>
+      </m:oMath>
+      <w:r>
+        <w:rPr>
+          <w:rFonts w:eastAsiaTheme="minorEastAsia"/>
+          <w:lang w:val="en-US"/>
+        </w:rPr>
+        <w:t>: Number of primary turns</w:t>
+      </w:r>
+    </w:p>
+    <w:p>
+      <w:pPr>
+        <w:rPr>
+          <w:lang w:val="en-US"/>
+        </w:rPr>
+      </w:pPr>
+      <w:r>
+        <w:rPr>
+          <w:lang w:val="en-US"/>
+        </w:rPr>
+        <w:t xml:space="preserve">Because of the high permeability values of the ferrite cores, storing the required energy in the core requires some additional gap. Calculation of the additional gap for storing previously specified energy value can be observed from </w:t>
+      </w:r>
+      <w:r>
+        <w:rPr>
+          <w:highlight w:val="yellow"/>
+          <w:lang w:val="en-US"/>
+        </w:rPr>
+        <w:t>Equation []</w:t>
+      </w:r>
+      <w:r>
+        <w:rPr>
+          <w:lang w:val="en-US"/>
+        </w:rPr>
+        <w:t>.</w:t>
+      </w:r>
+    </w:p>
+    <w:p>
+      <w:pPr>
+        <w:rPr>
+          <w:rFonts w:eastAsiaTheme="minorEastAsia"/>
+          <w:lang w:val="en-US"/>
+        </w:rPr>
+      </w:pPr>
+      <m:oMathPara>
+        <m:oMath>
+          <m:sSub>
+            <m:sSubPr>
+              <m:ctrlPr>
+                <w:rPr>
+                  <w:rFonts w:ascii="Cambria Math" w:hAnsi="Cambria Math"/>
+                  <w:i/>
+                  <w:lang w:val="en-US"/>
+                </w:rPr>
+              </m:ctrlPr>
+            </m:sSubPr>
+            <m:e>
+              <m:r>
+                <w:rPr>
+                  <w:rFonts w:ascii="Cambria Math" w:hAnsi="Cambria Math"/>
+                  <w:lang w:val="en-US"/>
+                </w:rPr>
+                <m:t>l</m:t>
+              </m:r>
+            </m:e>
+            <m:sub>
+              <m:r>
+                <w:rPr>
+                  <w:rFonts w:ascii="Cambria Math" w:hAnsi="Cambria Math"/>
+                  <w:lang w:val="en-US"/>
+                </w:rPr>
+                <m:t>g</m:t>
+              </m:r>
+            </m:sub>
+          </m:sSub>
+          <m:r>
+            <w:rPr>
+              <w:rFonts w:ascii="Cambria Math" w:hAnsi="Cambria Math"/>
+              <w:lang w:val="en-US"/>
+            </w:rPr>
+            <m:t xml:space="preserve">= </m:t>
+          </m:r>
+          <m:f>
+            <m:fPr>
+              <m:ctrlPr>
+                <w:rPr>
+                  <w:rFonts w:ascii="Cambria Math" w:hAnsi="Cambria Math"/>
+                  <w:i/>
+                  <w:lang w:val="en-US"/>
+                </w:rPr>
+              </m:ctrlPr>
+            </m:fPr>
+            <m:num>
+              <m:r>
+                <w:rPr>
+                  <w:rFonts w:ascii="Cambria Math" w:hAnsi="Cambria Math"/>
+                  <w:lang w:val="en-US"/>
+                </w:rPr>
+                <m:t>0.4π</m:t>
+              </m:r>
+              <m:sSup>
+                <m:sSupPr>
+                  <m:ctrlPr>
+                    <w:rPr>
+                      <w:rFonts w:ascii="Cambria Math" w:hAnsi="Cambria Math"/>
+                      <w:i/>
+                      <w:lang w:val="en-US"/>
+                    </w:rPr>
+                  </m:ctrlPr>
+                </m:sSupPr>
+                <m:e>
+                  <m:r>
+                    <w:rPr>
+                      <w:rFonts w:ascii="Cambria Math" w:hAnsi="Cambria Math"/>
+                      <w:lang w:val="en-US"/>
+                    </w:rPr>
+                    <m:t>N</m:t>
+                  </m:r>
+                </m:e>
+                <m:sup>
+                  <m:r>
+                    <w:rPr>
+                      <w:rFonts w:ascii="Cambria Math" w:hAnsi="Cambria Math"/>
+                      <w:lang w:val="en-US"/>
+                    </w:rPr>
+                    <m:t>2</m:t>
+                  </m:r>
+                </m:sup>
+              </m:sSup>
+              <m:sSub>
+                <m:sSubPr>
+                  <m:ctrlPr>
+                    <w:rPr>
+                      <w:rFonts w:ascii="Cambria Math" w:hAnsi="Cambria Math"/>
+                      <w:i/>
+                      <w:lang w:val="en-US"/>
+                    </w:rPr>
+                  </m:ctrlPr>
+                </m:sSubPr>
+                <m:e>
+                  <m:r>
+                    <w:rPr>
+                      <w:rFonts w:ascii="Cambria Math" w:hAnsi="Cambria Math"/>
+                      <w:lang w:val="en-US"/>
+                    </w:rPr>
+                    <m:t>A</m:t>
+                  </m:r>
+                </m:e>
+                <m:sub>
+                  <m:r>
+                    <w:rPr>
+                      <w:rFonts w:ascii="Cambria Math" w:hAnsi="Cambria Math"/>
+                      <w:lang w:val="en-US"/>
+                    </w:rPr>
+                    <m:t>c</m:t>
+                  </m:r>
+                </m:sub>
+              </m:sSub>
+              <m:r>
+                <w:rPr>
+                  <w:rFonts w:ascii="Cambria Math" w:hAnsi="Cambria Math"/>
+                  <w:lang w:val="en-US"/>
+                </w:rPr>
+                <m:t>×</m:t>
+              </m:r>
+              <m:sSup>
+                <m:sSupPr>
+                  <m:ctrlPr>
+                    <w:rPr>
+                      <w:rFonts w:ascii="Cambria Math" w:hAnsi="Cambria Math"/>
+                      <w:i/>
+                      <w:lang w:val="en-US"/>
+                    </w:rPr>
+                  </m:ctrlPr>
+                </m:sSupPr>
+                <m:e>
+                  <m:r>
+                    <w:rPr>
+                      <w:rFonts w:ascii="Cambria Math" w:hAnsi="Cambria Math"/>
+                      <w:lang w:val="en-US"/>
+                    </w:rPr>
+                    <m:t>10</m:t>
+                  </m:r>
+                </m:e>
+                <m:sup>
+                  <m:r>
+                    <w:rPr>
+                      <w:rFonts w:ascii="Cambria Math" w:hAnsi="Cambria Math"/>
+                      <w:lang w:val="en-US"/>
+                    </w:rPr>
+                    <m:t>-8</m:t>
+                  </m:r>
+                </m:sup>
+              </m:sSup>
+            </m:num>
+            <m:den>
+              <m:r>
+                <w:rPr>
+                  <w:rFonts w:ascii="Cambria Math" w:hAnsi="Cambria Math"/>
+                  <w:lang w:val="en-US"/>
+                </w:rPr>
+                <m:t>L</m:t>
+              </m:r>
+            </m:den>
+          </m:f>
+          <m:r>
+            <w:rPr>
+              <w:rFonts w:ascii="Cambria Math" w:eastAsiaTheme="minorEastAsia" w:hAnsi="Cambria Math"/>
+              <w:lang w:val="en-US"/>
+            </w:rPr>
+            <m:t>-</m:t>
+          </m:r>
+          <m:f>
+            <m:fPr>
+              <m:ctrlPr>
+                <w:rPr>
+                  <w:rFonts w:ascii="Cambria Math" w:eastAsiaTheme="minorEastAsia" w:hAnsi="Cambria Math"/>
+                  <w:i/>
+                  <w:lang w:val="en-US"/>
+                </w:rPr>
+              </m:ctrlPr>
+            </m:fPr>
+            <m:num>
+              <m:r>
+                <w:rPr>
+                  <w:rFonts w:ascii="Cambria Math" w:eastAsiaTheme="minorEastAsia" w:hAnsi="Cambria Math"/>
+                  <w:lang w:val="en-US"/>
+                </w:rPr>
+                <m:t>MPL</m:t>
+              </m:r>
+            </m:num>
+            <m:den>
+              <m:r>
+                <w:rPr>
+                  <w:rFonts w:ascii="Cambria Math" w:eastAsiaTheme="minorEastAsia" w:hAnsi="Cambria Math"/>
+                  <w:lang w:val="en-US"/>
+                </w:rPr>
+                <m:t>μ</m:t>
+              </m:r>
+            </m:den>
+          </m:f>
+          <m:r>
+            <w:rPr>
+              <w:rFonts w:ascii="Cambria Math" w:eastAsiaTheme="minorEastAsia" w:hAnsi="Cambria Math"/>
+              <w:lang w:val="en-US"/>
+            </w:rPr>
+            <m:t xml:space="preserve">   [cm]</m:t>
+          </m:r>
+        </m:oMath>
+      </m:oMathPara>
+    </w:p>
+    <w:p>
+      <w:pPr>
+        <w:rPr>
+          <w:rFonts w:eastAsiaTheme="minorEastAsia"/>
+          <w:lang w:val="en-US"/>
+        </w:rPr>
+      </w:pPr>
+      <w:r>
+        <w:rPr>
+          <w:rFonts w:eastAsiaTheme="minorEastAsia"/>
+          <w:lang w:val="en-US"/>
+        </w:rPr>
+        <w:tab/>
+      </w:r>
+      <m:oMath>
+        <m:sSub>
+          <m:sSubPr>
+            <m:ctrlPr>
+              <w:rPr>
+                <w:rFonts w:ascii="Cambria Math" w:eastAsiaTheme="minorEastAsia" w:hAnsi="Cambria Math"/>
+                <w:i/>
+                <w:lang w:val="en-US"/>
+              </w:rPr>
+            </m:ctrlPr>
+          </m:sSubPr>
+          <m:e>
+            <m:r>
+              <w:rPr>
+                <w:rFonts w:ascii="Cambria Math" w:eastAsiaTheme="minorEastAsia" w:hAnsi="Cambria Math"/>
+                <w:lang w:val="en-US"/>
+              </w:rPr>
+              <m:t>A</m:t>
+            </m:r>
+          </m:e>
+          <m:sub>
+            <m:r>
+              <w:rPr>
+                <w:rFonts w:ascii="Cambria Math" w:eastAsiaTheme="minorEastAsia" w:hAnsi="Cambria Math"/>
+                <w:lang w:val="en-US"/>
+              </w:rPr>
+              <m:t>c</m:t>
+            </m:r>
+          </m:sub>
+        </m:sSub>
+      </m:oMath>
+      <w:r>
+        <w:rPr>
+          <w:rFonts w:eastAsiaTheme="minorEastAsia"/>
+          <w:lang w:val="en-US"/>
+        </w:rPr>
+        <w:t>: Iron area</w:t>
+      </w:r>
+    </w:p>
+    <w:p>
+      <w:pPr>
+        <w:rPr>
+          <w:rFonts w:eastAsiaTheme="minorEastAsia"/>
+          <w:lang w:val="en-US"/>
+        </w:rPr>
+      </w:pPr>
+      <w:r>
+        <w:rPr>
+          <w:rFonts w:eastAsiaTheme="minorEastAsia"/>
+          <w:lang w:val="en-US"/>
+        </w:rPr>
+        <w:tab/>
+      </w:r>
+      <m:oMath>
+        <m:r>
+          <w:rPr>
+            <w:rFonts w:ascii="Cambria Math" w:eastAsiaTheme="minorEastAsia" w:hAnsi="Cambria Math"/>
+            <w:lang w:val="en-US"/>
+          </w:rPr>
+          <m:t>MPL</m:t>
+        </m:r>
+      </m:oMath>
+      <w:r>
+        <w:rPr>
+          <w:rFonts w:eastAsiaTheme="minorEastAsia"/>
+          <w:lang w:val="en-US"/>
+        </w:rPr>
+        <w:t>: Magnetic path length</w:t>
+      </w:r>
+    </w:p>
+    <w:p>
+      <w:pPr>
+        <w:rPr>
+          <w:rFonts w:eastAsiaTheme="minorEastAsia"/>
+          <w:lang w:val="en-US"/>
+        </w:rPr>
+      </w:pPr>
+      <w:r>
+        <w:rPr>
+          <w:rFonts w:eastAsiaTheme="minorEastAsia"/>
+          <w:lang w:val="en-US"/>
+        </w:rPr>
+        <w:tab/>
+      </w:r>
+      <m:oMath>
+        <m:r>
+          <w:rPr>
+            <w:rFonts w:ascii="Cambria Math" w:eastAsiaTheme="minorEastAsia" w:hAnsi="Cambria Math"/>
+            <w:lang w:val="en-US"/>
+          </w:rPr>
+          <m:t>μ</m:t>
+        </m:r>
+      </m:oMath>
+      <w:r>
+        <w:rPr>
+          <w:rFonts w:eastAsiaTheme="minorEastAsia"/>
+          <w:lang w:val="en-US"/>
+        </w:rPr>
+        <w:t>: Permeability of the core material</w:t>
+      </w:r>
+    </w:p>
+    <w:p>
+      <w:pPr>
+        <w:rPr>
+          <w:lang w:val="en-US"/>
+        </w:rPr>
+      </w:pPr>
+      <w:r>
+        <w:rPr>
+          <w:rFonts w:eastAsiaTheme="minorEastAsia"/>
+          <w:lang w:val="en-US"/>
+        </w:rPr>
+        <w:t>It should be also considered that eve</w:t>
+      </w:r>
+      <w:r>
+        <w:rPr>
+          <w:lang w:val="en-US"/>
+        </w:rPr>
+        <w:t xml:space="preserve">n though adding a gap to increase the energy storage capability of the ferrite core is a preferred method at some cases, it </w:t>
+      </w:r>
+      <w:r>
+        <w:rPr>
+          <w:lang w:val="en-US"/>
+        </w:rPr>
+        <w:t>has</w:t>
+      </w:r>
+      <w:r>
+        <w:rPr>
+          <w:lang w:val="en-US"/>
+        </w:rPr>
+        <w:t xml:space="preserve"> some disadvantages as fringing flux. Therefore, this effect should be also calculated to consider its effect on the power loss of the transformer design.</w:t>
+      </w:r>
+    </w:p>
+    <w:p>
+      <w:pPr>
+        <w:rPr>
+          <w:rFonts w:eastAsiaTheme="minorEastAsia"/>
+          <w:lang w:val="en-US"/>
+        </w:rPr>
+      </w:pPr>
+      <m:oMathPara>
+        <m:oMath>
+          <m:r>
+            <w:rPr>
+              <w:rFonts w:ascii="Cambria Math" w:hAnsi="Cambria Math"/>
+              <w:lang w:val="en-US"/>
+            </w:rPr>
+            <m:t>F=1+</m:t>
+          </m:r>
+          <m:f>
+            <m:fPr>
+              <m:ctrlPr>
+                <w:rPr>
+                  <w:rFonts w:ascii="Cambria Math" w:hAnsi="Cambria Math"/>
+                  <w:i/>
+                  <w:lang w:val="en-US"/>
+                </w:rPr>
+              </m:ctrlPr>
+            </m:fPr>
+            <m:num>
+              <m:sSub>
+                <m:sSubPr>
+                  <m:ctrlPr>
+                    <w:rPr>
+                      <w:rFonts w:ascii="Cambria Math" w:hAnsi="Cambria Math"/>
+                      <w:i/>
+                      <w:lang w:val="en-US"/>
+                    </w:rPr>
+                  </m:ctrlPr>
+                </m:sSubPr>
+                <m:e>
+                  <m:r>
+                    <w:rPr>
+                      <w:rFonts w:ascii="Cambria Math" w:hAnsi="Cambria Math"/>
+                      <w:lang w:val="en-US"/>
+                    </w:rPr>
+                    <m:t>l</m:t>
+                  </m:r>
+                </m:e>
+                <m:sub>
+                  <m:r>
+                    <w:rPr>
+                      <w:rFonts w:ascii="Cambria Math" w:hAnsi="Cambria Math"/>
+                      <w:lang w:val="en-US"/>
+                    </w:rPr>
+                    <m:t>g</m:t>
+                  </m:r>
+                </m:sub>
+              </m:sSub>
+            </m:num>
+            <m:den>
+              <m:rad>
+                <m:radPr>
+                  <m:degHide m:val="1"/>
+                  <m:ctrlPr>
+                    <w:rPr>
+                      <w:rFonts w:ascii="Cambria Math" w:hAnsi="Cambria Math"/>
+                      <w:i/>
+                      <w:lang w:val="en-US"/>
+                    </w:rPr>
+                  </m:ctrlPr>
+                </m:radPr>
+                <m:deg/>
+                <m:e>
+                  <m:sSub>
+                    <m:sSubPr>
+                      <m:ctrlPr>
+                        <w:rPr>
+                          <w:rFonts w:ascii="Cambria Math" w:hAnsi="Cambria Math"/>
+                          <w:i/>
+                          <w:lang w:val="en-US"/>
+                        </w:rPr>
+                      </m:ctrlPr>
+                    </m:sSubPr>
+                    <m:e>
+                      <m:r>
+                        <w:rPr>
+                          <w:rFonts w:ascii="Cambria Math" w:hAnsi="Cambria Math"/>
+                          <w:lang w:val="en-US"/>
+                        </w:rPr>
+                        <m:t>A</m:t>
+                      </m:r>
+                    </m:e>
+                    <m:sub>
+                      <m:r>
+                        <w:rPr>
+                          <w:rFonts w:ascii="Cambria Math" w:hAnsi="Cambria Math"/>
+                          <w:lang w:val="en-US"/>
+                        </w:rPr>
+                        <m:t>c</m:t>
+                      </m:r>
+                    </m:sub>
+                  </m:sSub>
+                </m:e>
+              </m:rad>
+            </m:den>
+          </m:f>
+          <m:r>
+            <m:rPr>
+              <m:sty m:val="p"/>
+            </m:rPr>
+            <w:rPr>
+              <w:rFonts w:ascii="Cambria Math" w:hAnsi="Cambria Math"/>
+              <w:lang w:val="en-US"/>
+            </w:rPr>
+            <m:t>ln⁡</m:t>
+          </m:r>
+          <m:r>
+            <w:rPr>
+              <w:rFonts w:ascii="Cambria Math" w:hAnsi="Cambria Math"/>
+              <w:lang w:val="en-US"/>
+            </w:rPr>
+            <m:t>(</m:t>
+          </m:r>
+          <m:f>
+            <m:fPr>
+              <m:ctrlPr>
+                <w:rPr>
+                  <w:rFonts w:ascii="Cambria Math" w:hAnsi="Cambria Math"/>
+                  <w:i/>
+                  <w:lang w:val="en-US"/>
+                </w:rPr>
+              </m:ctrlPr>
+            </m:fPr>
+            <m:num>
+              <m:r>
+                <w:rPr>
+                  <w:rFonts w:ascii="Cambria Math" w:hAnsi="Cambria Math"/>
+                  <w:lang w:val="en-US"/>
+                </w:rPr>
+                <m:t>2G</m:t>
+              </m:r>
+            </m:num>
+            <m:den>
+              <m:sSub>
+                <m:sSubPr>
+                  <m:ctrlPr>
+                    <w:rPr>
+                      <w:rFonts w:ascii="Cambria Math" w:hAnsi="Cambria Math"/>
+                      <w:i/>
+                      <w:lang w:val="en-US"/>
+                    </w:rPr>
+                  </m:ctrlPr>
+                </m:sSubPr>
+                <m:e>
+                  <m:r>
+                    <w:rPr>
+                      <w:rFonts w:ascii="Cambria Math" w:hAnsi="Cambria Math"/>
+                      <w:lang w:val="en-US"/>
+                    </w:rPr>
+                    <m:t>l</m:t>
+                  </m:r>
+                </m:e>
+                <m:sub>
+                  <m:r>
+                    <w:rPr>
+                      <w:rFonts w:ascii="Cambria Math" w:hAnsi="Cambria Math"/>
+                      <w:lang w:val="en-US"/>
+                    </w:rPr>
+                    <m:t>g</m:t>
+                  </m:r>
+                </m:sub>
+              </m:sSub>
+            </m:den>
+          </m:f>
+          <m:r>
+            <w:rPr>
+              <w:rFonts w:ascii="Cambria Math" w:hAnsi="Cambria Math"/>
+              <w:lang w:val="en-US"/>
+            </w:rPr>
+            <m:t>)</m:t>
+          </m:r>
+        </m:oMath>
+      </m:oMathPara>
+    </w:p>
+    <w:p>
+      <w:pPr>
+        <w:rPr>
+          <w:rFonts w:eastAsiaTheme="minorEastAsia"/>
+          <w:lang w:val="en-US"/>
+        </w:rPr>
+      </w:pPr>
+      <w:r>
+        <w:rPr>
+          <w:rFonts w:eastAsiaTheme="minorEastAsia"/>
+          <w:lang w:val="en-US"/>
+        </w:rPr>
+        <w:t xml:space="preserve">Moreover, the fringing flux also has an effect on the number of required turns in the primary side of the transformer as follows. </w:t>
+      </w:r>
+    </w:p>
+    <w:p>
+      <w:pPr>
+        <w:rPr>
+          <w:rFonts w:eastAsiaTheme="minorEastAsia"/>
+          <w:lang w:val="en-US"/>
+        </w:rPr>
+      </w:pPr>
+      <m:oMathPara>
+        <m:oMath>
+          <m:sSub>
+            <m:sSubPr>
+              <m:ctrlPr>
+                <w:rPr>
+                  <w:rFonts w:ascii="Cambria Math" w:hAnsi="Cambria Math"/>
+                  <w:i/>
+                  <w:lang w:val="en-US"/>
+                </w:rPr>
+              </m:ctrlPr>
+            </m:sSubPr>
+            <m:e>
+              <m:r>
+                <w:rPr>
+                  <w:rFonts w:ascii="Cambria Math" w:hAnsi="Cambria Math"/>
+                  <w:lang w:val="en-US"/>
+                </w:rPr>
+                <m:t>N</m:t>
+              </m:r>
+            </m:e>
+            <m:sub>
+              <m:r>
+                <w:rPr>
+                  <w:rFonts w:ascii="Cambria Math" w:hAnsi="Cambria Math"/>
+                  <w:lang w:val="en-US"/>
+                </w:rPr>
+                <m:t>np</m:t>
+              </m:r>
+            </m:sub>
+          </m:sSub>
+          <m:r>
+            <w:rPr>
+              <w:rFonts w:ascii="Cambria Math" w:hAnsi="Cambria Math"/>
+              <w:lang w:val="en-US"/>
+            </w:rPr>
+            <m:t xml:space="preserve">= </m:t>
+          </m:r>
+          <m:rad>
+            <m:radPr>
+              <m:degHide m:val="1"/>
+              <m:ctrlPr>
+                <w:rPr>
+                  <w:rFonts w:ascii="Cambria Math" w:hAnsi="Cambria Math"/>
+                  <w:i/>
+                  <w:lang w:val="en-US"/>
+                </w:rPr>
+              </m:ctrlPr>
+            </m:radPr>
+            <m:deg/>
+            <m:e>
+              <m:f>
+                <m:fPr>
+                  <m:ctrlPr>
+                    <w:rPr>
+                      <w:rFonts w:ascii="Cambria Math" w:hAnsi="Cambria Math"/>
+                      <w:i/>
+                      <w:lang w:val="en-US"/>
+                    </w:rPr>
+                  </m:ctrlPr>
+                </m:fPr>
+                <m:num>
+                  <m:sSub>
+                    <m:sSubPr>
+                      <m:ctrlPr>
+                        <w:rPr>
+                          <w:rFonts w:ascii="Cambria Math" w:hAnsi="Cambria Math"/>
+                          <w:i/>
+                          <w:lang w:val="en-US"/>
+                        </w:rPr>
+                      </m:ctrlPr>
+                    </m:sSubPr>
+                    <m:e>
+                      <m:r>
+                        <w:rPr>
+                          <w:rFonts w:ascii="Cambria Math" w:hAnsi="Cambria Math"/>
+                          <w:lang w:val="en-US"/>
+                        </w:rPr>
+                        <m:t>l</m:t>
+                      </m:r>
+                    </m:e>
+                    <m:sub>
+                      <m:r>
+                        <w:rPr>
+                          <w:rFonts w:ascii="Cambria Math" w:hAnsi="Cambria Math"/>
+                          <w:lang w:val="en-US"/>
+                        </w:rPr>
+                        <m:t>g</m:t>
+                      </m:r>
+                    </m:sub>
+                  </m:sSub>
+                  <m:r>
+                    <w:rPr>
+                      <w:rFonts w:ascii="Cambria Math" w:hAnsi="Cambria Math"/>
+                      <w:lang w:val="en-US"/>
+                    </w:rPr>
+                    <m:t>L</m:t>
+                  </m:r>
+                </m:num>
+                <m:den>
+                  <m:r>
+                    <w:rPr>
+                      <w:rFonts w:ascii="Cambria Math" w:hAnsi="Cambria Math"/>
+                      <w:lang w:val="en-US"/>
+                    </w:rPr>
+                    <m:t>0.4π</m:t>
+                  </m:r>
+                  <m:sSub>
+                    <m:sSubPr>
+                      <m:ctrlPr>
+                        <w:rPr>
+                          <w:rFonts w:ascii="Cambria Math" w:hAnsi="Cambria Math"/>
+                          <w:i/>
+                          <w:lang w:val="en-US"/>
+                        </w:rPr>
+                      </m:ctrlPr>
+                    </m:sSubPr>
+                    <m:e>
+                      <m:r>
+                        <w:rPr>
+                          <w:rFonts w:ascii="Cambria Math" w:hAnsi="Cambria Math"/>
+                          <w:lang w:val="en-US"/>
+                        </w:rPr>
+                        <m:t>A</m:t>
+                      </m:r>
+                    </m:e>
+                    <m:sub>
+                      <m:r>
+                        <w:rPr>
+                          <w:rFonts w:ascii="Cambria Math" w:hAnsi="Cambria Math"/>
+                          <w:lang w:val="en-US"/>
+                        </w:rPr>
+                        <m:t>c</m:t>
+                      </m:r>
+                    </m:sub>
+                  </m:sSub>
+                  <m:r>
+                    <w:rPr>
+                      <w:rFonts w:ascii="Cambria Math" w:hAnsi="Cambria Math"/>
+                      <w:lang w:val="en-US"/>
+                    </w:rPr>
+                    <m:t>F</m:t>
+                  </m:r>
+                  <m:sSup>
+                    <m:sSupPr>
+                      <m:ctrlPr>
+                        <w:rPr>
+                          <w:rFonts w:ascii="Cambria Math" w:hAnsi="Cambria Math"/>
+                          <w:i/>
+                          <w:lang w:val="en-US"/>
+                        </w:rPr>
+                      </m:ctrlPr>
+                    </m:sSupPr>
+                    <m:e>
+                      <m:r>
+                        <w:rPr>
+                          <w:rFonts w:ascii="Cambria Math" w:hAnsi="Cambria Math"/>
+                          <w:lang w:val="en-US"/>
+                        </w:rPr>
+                        <m:t>10</m:t>
+                      </m:r>
+                    </m:e>
+                    <m:sup>
+                      <m:r>
+                        <w:rPr>
+                          <w:rFonts w:ascii="Cambria Math" w:hAnsi="Cambria Math"/>
+                          <w:lang w:val="en-US"/>
+                        </w:rPr>
+                        <m:t>-8</m:t>
+                      </m:r>
+                    </m:sup>
+                  </m:sSup>
+                </m:den>
+              </m:f>
+            </m:e>
+          </m:rad>
+        </m:oMath>
+      </m:oMathPara>
+    </w:p>
+    <w:p>
+      <w:pPr>
+        <w:rPr>
+          <w:rFonts w:eastAsiaTheme="minorEastAsia"/>
+          <w:lang w:val="en-US"/>
+        </w:rPr>
+      </w:pPr>
+      <w:r>
+        <w:rPr>
+          <w:rFonts w:eastAsiaTheme="minorEastAsia"/>
+          <w:lang w:val="en-US"/>
+        </w:rPr>
+        <w:tab/>
+      </w:r>
+      <m:oMath>
+        <m:sSub>
+          <m:sSubPr>
+            <m:ctrlPr>
+              <w:rPr>
+                <w:rFonts w:ascii="Cambria Math" w:eastAsiaTheme="minorEastAsia" w:hAnsi="Cambria Math"/>
+                <w:i/>
+                <w:lang w:val="en-US"/>
+              </w:rPr>
+            </m:ctrlPr>
+          </m:sSubPr>
+          <m:e>
+            <m:r>
+              <w:rPr>
+                <w:rFonts w:ascii="Cambria Math" w:eastAsiaTheme="minorEastAsia" w:hAnsi="Cambria Math"/>
+                <w:lang w:val="en-US"/>
+              </w:rPr>
+              <m:t>N</m:t>
+            </m:r>
+          </m:e>
+          <m:sub>
+            <m:r>
+              <w:rPr>
+                <w:rFonts w:ascii="Cambria Math" w:eastAsiaTheme="minorEastAsia" w:hAnsi="Cambria Math"/>
+                <w:lang w:val="en-US"/>
+              </w:rPr>
+              <m:t>np</m:t>
+            </m:r>
+          </m:sub>
+        </m:sSub>
+      </m:oMath>
+      <w:r>
+        <w:rPr>
+          <w:rFonts w:eastAsiaTheme="minorEastAsia"/>
+          <w:lang w:val="en-US"/>
+        </w:rPr>
+        <w:t>: New number of turns for the primary</w:t>
+      </w:r>
+    </w:p>
+    <w:p>
+      <w:pPr>
+        <w:rPr>
+          <w:lang w:val="en-US"/>
+        </w:rPr>
+      </w:pPr>
+    </w:p>
+    <w:p>
+      <w:pPr>
         <w:pStyle w:val="Balk1"/>
         <w:rPr>
           <w:lang w:val="en-US"/>
         </w:rPr>
       </w:pPr>
-      <w:bookmarkStart w:id="5" w:name="_Toc59829184"/>
-      <w:bookmarkStart w:id="6" w:name="_Toc70447942"/>
+      <w:bookmarkStart w:id="7" w:name="_Toc59829184"/>
+      <w:bookmarkStart w:id="8" w:name="_Toc70447942"/>
       <w:r>
         <w:rPr>
           <w:lang w:val="en-US"/>
         </w:rPr>
         <w:t>Component Selectio</w:t>
       </w:r>
-      <w:bookmarkEnd w:id="5"/>
+      <w:bookmarkEnd w:id="7"/>
       <w:r>
         <w:rPr>
           <w:lang w:val="en-US"/>
         </w:rPr>
         <w:t>n</w:t>
       </w:r>
-      <w:bookmarkEnd w:id="6"/>
+      <w:bookmarkEnd w:id="8"/>
     </w:p>
     <w:p>
       <w:pPr>
@@ -1653,15 +5062,15 @@
           <w:lang w:val="en-US"/>
         </w:rPr>
       </w:pPr>
-      <w:bookmarkStart w:id="7" w:name="_Toc70447943"/>
+      <w:bookmarkStart w:id="9" w:name="_Toc70447943"/>
       <w:r>
         <w:rPr>
           <w:lang w:val="en-US"/>
         </w:rPr>
         <w:t>Power Losses</w:t>
       </w:r>
-      <w:bookmarkStart w:id="8" w:name="_Toc59829203"/>
-      <w:bookmarkEnd w:id="7"/>
+      <w:bookmarkStart w:id="10" w:name="_Toc59829203"/>
+      <w:bookmarkEnd w:id="9"/>
     </w:p>
     <w:p>
       <w:pPr>
@@ -1670,15 +5079,15 @@
           <w:lang w:val="en-US"/>
         </w:rPr>
       </w:pPr>
-      <w:bookmarkStart w:id="9" w:name="_Toc70447944"/>
-      <w:bookmarkEnd w:id="8"/>
+      <w:bookmarkStart w:id="11" w:name="_Toc70447944"/>
+      <w:bookmarkEnd w:id="10"/>
       <w:r>
         <w:rPr>
           <w:lang w:val="en-US"/>
         </w:rPr>
         <w:t>PCB Design</w:t>
       </w:r>
-      <w:bookmarkEnd w:id="9"/>
+      <w:bookmarkEnd w:id="11"/>
     </w:p>
     <w:p>
       <w:pPr>
@@ -1687,14 +5096,14 @@
           <w:lang w:val="en-US"/>
         </w:rPr>
       </w:pPr>
-      <w:bookmarkStart w:id="10" w:name="_Toc70447945"/>
+      <w:bookmarkStart w:id="12" w:name="_Toc70447945"/>
       <w:r>
         <w:rPr>
           <w:lang w:val="en-US"/>
         </w:rPr>
         <w:t>Conclusion</w:t>
       </w:r>
-      <w:bookmarkEnd w:id="10"/>
+      <w:bookmarkEnd w:id="12"/>
     </w:p>
     <w:p>
       <w:pPr>

</xml_diff>

<commit_message>
Topology selection description added
</commit_message>
<xml_diff>
--- a/Simulation Report.docx
+++ b/Simulation Report.docx
@@ -652,7 +652,7 @@
             </w:rPr>
             <w:fldChar w:fldCharType="separate"/>
           </w:r>
-          <w:hyperlink w:anchor="_Toc70807201" w:history="1">
+          <w:hyperlink w:anchor="_Toc70866304" w:history="1">
             <w:r>
               <w:rPr>
                 <w:rStyle w:val="Kpr"/>
@@ -680,7 +680,7 @@
                 <w:noProof/>
                 <w:webHidden/>
               </w:rPr>
-              <w:instrText xml:space="preserve"> PAGEREF _Toc70807201 \h </w:instrText>
+              <w:instrText xml:space="preserve"> PAGEREF _Toc70866304 \h </w:instrText>
             </w:r>
             <w:r>
               <w:rPr>
@@ -724,7 +724,7 @@
               <w:lang w:val="en-US"/>
             </w:rPr>
           </w:pPr>
-          <w:hyperlink w:anchor="_Toc70807202" w:history="1">
+          <w:hyperlink w:anchor="_Toc70866305" w:history="1">
             <w:r>
               <w:rPr>
                 <w:rStyle w:val="Kpr"/>
@@ -752,7 +752,7 @@
                 <w:noProof/>
                 <w:webHidden/>
               </w:rPr>
-              <w:instrText xml:space="preserve"> PAGEREF _Toc70807202 \h </w:instrText>
+              <w:instrText xml:space="preserve"> PAGEREF _Toc70866305 \h </w:instrText>
             </w:r>
             <w:r>
               <w:rPr>
@@ -796,7 +796,7 @@
               <w:lang w:val="en-US"/>
             </w:rPr>
           </w:pPr>
-          <w:hyperlink w:anchor="_Toc70807203" w:history="1">
+          <w:hyperlink w:anchor="_Toc70866306" w:history="1">
             <w:r>
               <w:rPr>
                 <w:rStyle w:val="Kpr"/>
@@ -824,7 +824,7 @@
                 <w:noProof/>
                 <w:webHidden/>
               </w:rPr>
-              <w:instrText xml:space="preserve"> PAGEREF _Toc70807203 \h </w:instrText>
+              <w:instrText xml:space="preserve"> PAGEREF _Toc70866306 \h </w:instrText>
             </w:r>
             <w:r>
               <w:rPr>
@@ -845,6 +845,150 @@
                 <w:webHidden/>
               </w:rPr>
               <w:t>3</w:t>
+            </w:r>
+            <w:r>
+              <w:rPr>
+                <w:noProof/>
+                <w:webHidden/>
+              </w:rPr>
+              <w:fldChar w:fldCharType="end"/>
+            </w:r>
+          </w:hyperlink>
+        </w:p>
+        <w:p>
+          <w:pPr>
+            <w:pStyle w:val="T2"/>
+            <w:tabs>
+              <w:tab w:val="right" w:leader="dot" w:pos="9060"/>
+            </w:tabs>
+            <w:rPr>
+              <w:rFonts w:asciiTheme="minorHAnsi" w:eastAsiaTheme="minorEastAsia" w:hAnsiTheme="minorHAnsi"/>
+              <w:noProof/>
+              <w:sz w:val="22"/>
+              <w:lang w:val="en-US"/>
+            </w:rPr>
+          </w:pPr>
+          <w:hyperlink w:anchor="_Toc70866307" w:history="1">
+            <w:r>
+              <w:rPr>
+                <w:rStyle w:val="Kpr"/>
+                <w:noProof/>
+                <w:lang w:val="en-US"/>
+              </w:rPr>
+              <w:t>Forward Converter</w:t>
+            </w:r>
+            <w:r>
+              <w:rPr>
+                <w:noProof/>
+                <w:webHidden/>
+              </w:rPr>
+              <w:tab/>
+            </w:r>
+            <w:r>
+              <w:rPr>
+                <w:noProof/>
+                <w:webHidden/>
+              </w:rPr>
+              <w:fldChar w:fldCharType="begin"/>
+            </w:r>
+            <w:r>
+              <w:rPr>
+                <w:noProof/>
+                <w:webHidden/>
+              </w:rPr>
+              <w:instrText xml:space="preserve"> PAGEREF _Toc70866307 \h </w:instrText>
+            </w:r>
+            <w:r>
+              <w:rPr>
+                <w:noProof/>
+                <w:webHidden/>
+              </w:rPr>
+            </w:r>
+            <w:r>
+              <w:rPr>
+                <w:noProof/>
+                <w:webHidden/>
+              </w:rPr>
+              <w:fldChar w:fldCharType="separate"/>
+            </w:r>
+            <w:r>
+              <w:rPr>
+                <w:noProof/>
+                <w:webHidden/>
+              </w:rPr>
+              <w:t>3</w:t>
+            </w:r>
+            <w:r>
+              <w:rPr>
+                <w:noProof/>
+                <w:webHidden/>
+              </w:rPr>
+              <w:fldChar w:fldCharType="end"/>
+            </w:r>
+          </w:hyperlink>
+        </w:p>
+        <w:p>
+          <w:pPr>
+            <w:pStyle w:val="T2"/>
+            <w:tabs>
+              <w:tab w:val="right" w:leader="dot" w:pos="9060"/>
+            </w:tabs>
+            <w:rPr>
+              <w:rFonts w:asciiTheme="minorHAnsi" w:eastAsiaTheme="minorEastAsia" w:hAnsiTheme="minorHAnsi"/>
+              <w:noProof/>
+              <w:sz w:val="22"/>
+              <w:lang w:val="en-US"/>
+            </w:rPr>
+          </w:pPr>
+          <w:hyperlink w:anchor="_Toc70866308" w:history="1">
+            <w:r>
+              <w:rPr>
+                <w:rStyle w:val="Kpr"/>
+                <w:noProof/>
+                <w:lang w:val="en-US"/>
+              </w:rPr>
+              <w:t>Flyback Converter</w:t>
+            </w:r>
+            <w:r>
+              <w:rPr>
+                <w:noProof/>
+                <w:webHidden/>
+              </w:rPr>
+              <w:tab/>
+            </w:r>
+            <w:r>
+              <w:rPr>
+                <w:noProof/>
+                <w:webHidden/>
+              </w:rPr>
+              <w:fldChar w:fldCharType="begin"/>
+            </w:r>
+            <w:r>
+              <w:rPr>
+                <w:noProof/>
+                <w:webHidden/>
+              </w:rPr>
+              <w:instrText xml:space="preserve"> PAGEREF _Toc70866308 \h </w:instrText>
+            </w:r>
+            <w:r>
+              <w:rPr>
+                <w:noProof/>
+                <w:webHidden/>
+              </w:rPr>
+            </w:r>
+            <w:r>
+              <w:rPr>
+                <w:noProof/>
+                <w:webHidden/>
+              </w:rPr>
+              <w:fldChar w:fldCharType="separate"/>
+            </w:r>
+            <w:r>
+              <w:rPr>
+                <w:noProof/>
+                <w:webHidden/>
+              </w:rPr>
+              <w:t>4</w:t>
             </w:r>
             <w:r>
               <w:rPr>
@@ -868,7 +1012,7 @@
               <w:lang w:val="en-US"/>
             </w:rPr>
           </w:pPr>
-          <w:hyperlink w:anchor="_Toc70807204" w:history="1">
+          <w:hyperlink w:anchor="_Toc70866309" w:history="1">
             <w:r>
               <w:rPr>
                 <w:rStyle w:val="Kpr"/>
@@ -896,7 +1040,7 @@
                 <w:noProof/>
                 <w:webHidden/>
               </w:rPr>
-              <w:instrText xml:space="preserve"> PAGEREF _Toc70807204 \h </w:instrText>
+              <w:instrText xml:space="preserve"> PAGEREF _Toc70866309 \h </w:instrText>
             </w:r>
             <w:r>
               <w:rPr>
@@ -916,7 +1060,7 @@
                 <w:noProof/>
                 <w:webHidden/>
               </w:rPr>
-              <w:t>3</w:t>
+              <w:t>5</w:t>
             </w:r>
             <w:r>
               <w:rPr>
@@ -940,7 +1084,7 @@
               <w:lang w:val="en-US"/>
             </w:rPr>
           </w:pPr>
-          <w:hyperlink w:anchor="_Toc70807205" w:history="1">
+          <w:hyperlink w:anchor="_Toc70866310" w:history="1">
             <w:r>
               <w:rPr>
                 <w:rStyle w:val="Kpr"/>
@@ -968,7 +1112,7 @@
                 <w:noProof/>
                 <w:webHidden/>
               </w:rPr>
-              <w:instrText xml:space="preserve"> PAGEREF _Toc70807205 \h </w:instrText>
+              <w:instrText xml:space="preserve"> PAGEREF _Toc70866310 \h </w:instrText>
             </w:r>
             <w:r>
               <w:rPr>
@@ -988,7 +1132,7 @@
                 <w:noProof/>
                 <w:webHidden/>
               </w:rPr>
-              <w:t>3</w:t>
+              <w:t>5</w:t>
             </w:r>
             <w:r>
               <w:rPr>
@@ -1012,7 +1156,7 @@
               <w:lang w:val="en-US"/>
             </w:rPr>
           </w:pPr>
-          <w:hyperlink w:anchor="_Toc70807206" w:history="1">
+          <w:hyperlink w:anchor="_Toc70866311" w:history="1">
             <w:r>
               <w:rPr>
                 <w:rStyle w:val="Kpr"/>
@@ -1040,7 +1184,7 @@
                 <w:noProof/>
                 <w:webHidden/>
               </w:rPr>
-              <w:instrText xml:space="preserve"> PAGEREF _Toc70807206 \h </w:instrText>
+              <w:instrText xml:space="preserve"> PAGEREF _Toc70866311 \h </w:instrText>
             </w:r>
             <w:r>
               <w:rPr>
@@ -1060,7 +1204,7 @@
                 <w:noProof/>
                 <w:webHidden/>
               </w:rPr>
-              <w:t>3</w:t>
+              <w:t>5</w:t>
             </w:r>
             <w:r>
               <w:rPr>
@@ -1084,7 +1228,7 @@
               <w:lang w:val="en-US"/>
             </w:rPr>
           </w:pPr>
-          <w:hyperlink w:anchor="_Toc70807207" w:history="1">
+          <w:hyperlink w:anchor="_Toc70866312" w:history="1">
             <w:r>
               <w:rPr>
                 <w:rStyle w:val="Kpr"/>
@@ -1112,7 +1256,7 @@
                 <w:noProof/>
                 <w:webHidden/>
               </w:rPr>
-              <w:instrText xml:space="preserve"> PAGEREF _Toc70807207 \h </w:instrText>
+              <w:instrText xml:space="preserve"> PAGEREF _Toc70866312 \h </w:instrText>
             </w:r>
             <w:r>
               <w:rPr>
@@ -1132,7 +1276,7 @@
                 <w:noProof/>
                 <w:webHidden/>
               </w:rPr>
-              <w:t>4</w:t>
+              <w:t>5</w:t>
             </w:r>
             <w:r>
               <w:rPr>
@@ -1156,7 +1300,7 @@
               <w:lang w:val="en-US"/>
             </w:rPr>
           </w:pPr>
-          <w:hyperlink w:anchor="_Toc70807208" w:history="1">
+          <w:hyperlink w:anchor="_Toc70866313" w:history="1">
             <w:r>
               <w:rPr>
                 <w:rStyle w:val="Kpr"/>
@@ -1184,7 +1328,7 @@
                 <w:noProof/>
                 <w:webHidden/>
               </w:rPr>
-              <w:instrText xml:space="preserve"> PAGEREF _Toc70807208 \h </w:instrText>
+              <w:instrText xml:space="preserve"> PAGEREF _Toc70866313 \h </w:instrText>
             </w:r>
             <w:r>
               <w:rPr>
@@ -1204,7 +1348,7 @@
                 <w:noProof/>
                 <w:webHidden/>
               </w:rPr>
-              <w:t>7</w:t>
+              <w:t>8</w:t>
             </w:r>
             <w:r>
               <w:rPr>
@@ -1228,7 +1372,7 @@
               <w:lang w:val="en-US"/>
             </w:rPr>
           </w:pPr>
-          <w:hyperlink w:anchor="_Toc70807209" w:history="1">
+          <w:hyperlink w:anchor="_Toc70866314" w:history="1">
             <w:r>
               <w:rPr>
                 <w:rStyle w:val="Kpr"/>
@@ -1256,7 +1400,7 @@
                 <w:noProof/>
                 <w:webHidden/>
               </w:rPr>
-              <w:instrText xml:space="preserve"> PAGEREF _Toc70807209 \h </w:instrText>
+              <w:instrText xml:space="preserve"> PAGEREF _Toc70866314 \h </w:instrText>
             </w:r>
             <w:r>
               <w:rPr>
@@ -1276,7 +1420,7 @@
                 <w:noProof/>
                 <w:webHidden/>
               </w:rPr>
-              <w:t>7</w:t>
+              <w:t>8</w:t>
             </w:r>
             <w:r>
               <w:rPr>
@@ -1300,7 +1444,7 @@
               <w:lang w:val="en-US"/>
             </w:rPr>
           </w:pPr>
-          <w:hyperlink w:anchor="_Toc70807210" w:history="1">
+          <w:hyperlink w:anchor="_Toc70866315" w:history="1">
             <w:r>
               <w:rPr>
                 <w:rStyle w:val="Kpr"/>
@@ -1328,7 +1472,7 @@
                 <w:noProof/>
                 <w:webHidden/>
               </w:rPr>
-              <w:instrText xml:space="preserve"> PAGEREF _Toc70807210 \h </w:instrText>
+              <w:instrText xml:space="preserve"> PAGEREF _Toc70866315 \h </w:instrText>
             </w:r>
             <w:r>
               <w:rPr>
@@ -1348,7 +1492,7 @@
                 <w:noProof/>
                 <w:webHidden/>
               </w:rPr>
-              <w:t>7</w:t>
+              <w:t>8</w:t>
             </w:r>
             <w:r>
               <w:rPr>
@@ -1372,7 +1516,7 @@
               <w:lang w:val="en-US"/>
             </w:rPr>
           </w:pPr>
-          <w:hyperlink w:anchor="_Toc70807211" w:history="1">
+          <w:hyperlink w:anchor="_Toc70866316" w:history="1">
             <w:r>
               <w:rPr>
                 <w:rStyle w:val="Kpr"/>
@@ -1400,7 +1544,7 @@
                 <w:noProof/>
                 <w:webHidden/>
               </w:rPr>
-              <w:instrText xml:space="preserve"> PAGEREF _Toc70807211 \h </w:instrText>
+              <w:instrText xml:space="preserve"> PAGEREF _Toc70866316 \h </w:instrText>
             </w:r>
             <w:r>
               <w:rPr>
@@ -1420,7 +1564,7 @@
                 <w:noProof/>
                 <w:webHidden/>
               </w:rPr>
-              <w:t>7</w:t>
+              <w:t>8</w:t>
             </w:r>
             <w:r>
               <w:rPr>
@@ -1599,12 +1743,11 @@
           <w:lang w:val="en-US"/>
         </w:rPr>
       </w:pPr>
-      <w:bookmarkStart w:id="1" w:name="_Toc70807201"/>
-      <w:r>
-        <w:rPr>
-          <w:lang w:val="en-US"/>
-        </w:rPr>
-        <w:lastRenderedPageBreak/>
+      <w:bookmarkStart w:id="1" w:name="_Toc70866304"/>
+      <w:r>
+        <w:rPr>
+          <w:lang w:val="en-US"/>
+        </w:rPr>
         <w:t>Introduction</w:t>
       </w:r>
       <w:bookmarkEnd w:id="1"/>
@@ -1619,7 +1762,7 @@
           <w:lang w:val="en-US"/>
         </w:rPr>
       </w:pPr>
-      <w:bookmarkStart w:id="2" w:name="_Toc70807202"/>
+      <w:bookmarkStart w:id="2" w:name="_Toc70866305"/>
       <w:r>
         <w:rPr>
           <w:lang w:val="en-US"/>
@@ -1798,7 +1941,7 @@
           <w:lang w:val="en-US"/>
         </w:rPr>
       </w:pPr>
-      <w:bookmarkStart w:id="3" w:name="_Toc70807203"/>
+      <w:bookmarkStart w:id="3" w:name="_Toc70866306"/>
       <w:r>
         <w:rPr>
           <w:lang w:val="en-US"/>
@@ -1809,12 +1952,611 @@
     </w:p>
     <w:p>
       <w:pPr>
+        <w:pStyle w:val="Balk2"/>
+        <w:rPr>
+          <w:lang w:val="en-US"/>
+        </w:rPr>
+      </w:pPr>
+      <w:bookmarkStart w:id="4" w:name="_Toc70866307"/>
+      <w:r>
+        <w:rPr>
+          <w:lang w:val="en-US"/>
+        </w:rPr>
+        <w:t>Forward Converter</w:t>
+      </w:r>
+      <w:bookmarkEnd w:id="4"/>
+    </w:p>
+    <w:p>
+      <w:pPr>
+        <w:rPr>
+          <w:lang w:val="en-US"/>
+        </w:rPr>
+      </w:pPr>
+      <w:r>
+        <w:rPr>
+          <w:noProof/>
+        </w:rPr>
+        <w:drawing>
+          <wp:inline distT="0" distB="0" distL="0" distR="0" wp14:anchorId="6E5CA58D" wp14:editId="73480589">
+            <wp:extent cx="5759450" cy="3061970"/>
+            <wp:effectExtent l="0" t="0" r="0" b="5080"/>
+            <wp:docPr id="4" name="Resim 4"/>
+            <wp:cNvGraphicFramePr>
+              <a:graphicFrameLocks xmlns:a="http://schemas.openxmlformats.org/drawingml/2006/main" noChangeAspect="1"/>
+            </wp:cNvGraphicFramePr>
+            <a:graphic xmlns:a="http://schemas.openxmlformats.org/drawingml/2006/main">
+              <a:graphicData uri="http://schemas.openxmlformats.org/drawingml/2006/picture">
+                <pic:pic xmlns:pic="http://schemas.openxmlformats.org/drawingml/2006/picture">
+                  <pic:nvPicPr>
+                    <pic:cNvPr id="1" name=""/>
+                    <pic:cNvPicPr/>
+                  </pic:nvPicPr>
+                  <pic:blipFill>
+                    <a:blip r:embed="rId9"/>
+                    <a:stretch>
+                      <a:fillRect/>
+                    </a:stretch>
+                  </pic:blipFill>
+                  <pic:spPr>
+                    <a:xfrm>
+                      <a:off x="0" y="0"/>
+                      <a:ext cx="5759450" cy="3061970"/>
+                    </a:xfrm>
+                    <a:prstGeom prst="rect">
+                      <a:avLst/>
+                    </a:prstGeom>
+                  </pic:spPr>
+                </pic:pic>
+              </a:graphicData>
+            </a:graphic>
+          </wp:inline>
+        </w:drawing>
+      </w:r>
+    </w:p>
+    <w:p>
+      <w:pPr>
+        <w:jc w:val="center"/>
+        <w:rPr>
+          <w:lang w:val="en-US"/>
+        </w:rPr>
+      </w:pPr>
+      <w:r>
+        <w:rPr>
+          <w:lang w:val="en-US"/>
+        </w:rPr>
+        <w:t>Figure 1: Forward Converter Topology</w:t>
+      </w:r>
+    </w:p>
+    <w:p>
+      <w:pPr>
+        <w:rPr>
+          <w:b/>
+          <w:bCs/>
+          <w:lang w:val="en-US"/>
+        </w:rPr>
+      </w:pPr>
+      <w:r>
+        <w:rPr>
+          <w:lang w:val="en-US"/>
+        </w:rPr>
+        <w:tab/>
+      </w:r>
+      <w:r>
+        <w:rPr>
+          <w:b/>
+          <w:bCs/>
+          <w:lang w:val="en-US"/>
+        </w:rPr>
+        <w:t>Advantages:</w:t>
+      </w:r>
+    </w:p>
+    <w:p>
+      <w:pPr>
+        <w:pStyle w:val="ListeParagraf"/>
+        <w:numPr>
+          <w:ilvl w:val="0"/>
+          <w:numId w:val="16"/>
+        </w:numPr>
+        <w:rPr>
+          <w:lang w:val="en-US"/>
+        </w:rPr>
+      </w:pPr>
+      <w:r>
+        <w:rPr>
+          <w:lang w:val="en-US"/>
+        </w:rPr>
+        <w:t>Allows smaller transformer design than a flyback converter</w:t>
+      </w:r>
+    </w:p>
+    <w:p>
+      <w:pPr>
+        <w:pStyle w:val="ListeParagraf"/>
+        <w:numPr>
+          <w:ilvl w:val="0"/>
+          <w:numId w:val="16"/>
+        </w:numPr>
+        <w:rPr>
+          <w:lang w:val="en-US"/>
+        </w:rPr>
+      </w:pPr>
+      <w:r>
+        <w:rPr>
+          <w:lang w:val="en-US"/>
+        </w:rPr>
+        <w:t>Better at isolated high-power applications</w:t>
+      </w:r>
+    </w:p>
+    <w:p>
+      <w:pPr>
+        <w:pStyle w:val="ListeParagraf"/>
+        <w:numPr>
+          <w:ilvl w:val="0"/>
+          <w:numId w:val="16"/>
+        </w:numPr>
+        <w:rPr>
+          <w:lang w:val="en-US"/>
+        </w:rPr>
+      </w:pPr>
+      <w:r>
+        <w:rPr>
+          <w:lang w:val="en-US"/>
+        </w:rPr>
+        <w:t>Switching device has less voltage stress across it</w:t>
+      </w:r>
+    </w:p>
+    <w:p>
+      <w:pPr>
+        <w:pStyle w:val="ListeParagraf"/>
+        <w:numPr>
+          <w:ilvl w:val="0"/>
+          <w:numId w:val="16"/>
+        </w:numPr>
+        <w:rPr>
+          <w:lang w:val="en-US"/>
+        </w:rPr>
+      </w:pPr>
+      <w:r>
+        <w:rPr>
+          <w:lang w:val="en-US"/>
+        </w:rPr>
+        <w:t>Low power losses and noise</w:t>
+      </w:r>
+    </w:p>
+    <w:p>
+      <w:pPr>
+        <w:pStyle w:val="ListeParagraf"/>
+        <w:numPr>
+          <w:ilvl w:val="0"/>
+          <w:numId w:val="16"/>
+        </w:numPr>
+        <w:rPr>
+          <w:lang w:val="en-US"/>
+        </w:rPr>
+      </w:pPr>
+      <w:r>
+        <w:rPr>
+          <w:lang w:val="en-US"/>
+        </w:rPr>
+        <w:t>Does not require any snubber circuit</w:t>
+      </w:r>
+    </w:p>
+    <w:p>
+      <w:pPr>
+        <w:rPr>
+          <w:b/>
+          <w:bCs/>
+          <w:lang w:val="en-US"/>
+        </w:rPr>
+      </w:pPr>
+      <w:r>
+        <w:rPr>
+          <w:lang w:val="en-US"/>
+        </w:rPr>
+        <w:tab/>
+      </w:r>
+      <w:r>
+        <w:rPr>
+          <w:b/>
+          <w:bCs/>
+          <w:lang w:val="en-US"/>
+        </w:rPr>
+        <w:t>Disadvantages:</w:t>
+      </w:r>
+    </w:p>
+    <w:p>
+      <w:pPr>
+        <w:pStyle w:val="ListeParagraf"/>
+        <w:numPr>
+          <w:ilvl w:val="0"/>
+          <w:numId w:val="16"/>
+        </w:numPr>
+        <w:rPr>
+          <w:lang w:val="en-US"/>
+        </w:rPr>
+      </w:pPr>
+      <w:r>
+        <w:rPr>
+          <w:lang w:val="en-US"/>
+        </w:rPr>
+        <w:lastRenderedPageBreak/>
+        <w:t>The transformer core must be freed from unintentionally stored energy with each cycle</w:t>
+      </w:r>
+    </w:p>
+    <w:p>
+      <w:pPr>
+        <w:pStyle w:val="ListeParagraf"/>
+        <w:numPr>
+          <w:ilvl w:val="0"/>
+          <w:numId w:val="16"/>
+        </w:numPr>
+        <w:rPr>
+          <w:lang w:val="en-US"/>
+        </w:rPr>
+      </w:pPr>
+      <w:r>
+        <w:rPr>
+          <w:lang w:val="en-US"/>
+        </w:rPr>
+        <w:t>Requires additional inductor at the output side</w:t>
+      </w:r>
+    </w:p>
+    <w:p>
+      <w:pPr>
+        <w:pStyle w:val="ListeParagraf"/>
+        <w:numPr>
+          <w:ilvl w:val="0"/>
+          <w:numId w:val="16"/>
+        </w:numPr>
+        <w:rPr>
+          <w:lang w:val="en-US"/>
+        </w:rPr>
+      </w:pPr>
+      <w:r>
+        <w:rPr>
+          <w:lang w:val="en-US"/>
+        </w:rPr>
+        <w:t>More expensive</w:t>
+      </w:r>
+    </w:p>
+    <w:p>
+      <w:pPr>
+        <w:pStyle w:val="ListeParagraf"/>
+        <w:numPr>
+          <w:ilvl w:val="0"/>
+          <w:numId w:val="16"/>
+        </w:numPr>
+        <w:rPr>
+          <w:lang w:val="en-US"/>
+        </w:rPr>
+      </w:pPr>
+      <w:r>
+        <w:rPr>
+          <w:lang w:val="en-US"/>
+        </w:rPr>
+        <w:t>Harder to control</w:t>
+      </w:r>
+    </w:p>
+    <w:p>
+      <w:pPr>
+        <w:pStyle w:val="Balk2"/>
+        <w:rPr>
+          <w:lang w:val="en-US"/>
+        </w:rPr>
+      </w:pPr>
+      <w:bookmarkStart w:id="5" w:name="_Toc70866308"/>
+      <w:r>
+        <w:rPr>
+          <w:lang w:val="en-US"/>
+        </w:rPr>
+        <w:t>Flyback Converter</w:t>
+      </w:r>
+      <w:bookmarkEnd w:id="5"/>
+    </w:p>
+    <w:p>
+      <w:pPr>
+        <w:jc w:val="center"/>
+        <w:rPr>
+          <w:lang w:val="en-US"/>
+        </w:rPr>
+      </w:pPr>
+      <w:r>
+        <w:rPr>
+          <w:noProof/>
+        </w:rPr>
+        <w:drawing>
+          <wp:inline distT="0" distB="0" distL="0" distR="0" wp14:anchorId="2D094797" wp14:editId="580C3835">
+            <wp:extent cx="5759450" cy="3384550"/>
+            <wp:effectExtent l="0" t="0" r="0" b="6350"/>
+            <wp:docPr id="3" name="Resim 3"/>
+            <wp:cNvGraphicFramePr>
+              <a:graphicFrameLocks xmlns:a="http://schemas.openxmlformats.org/drawingml/2006/main" noChangeAspect="1"/>
+            </wp:cNvGraphicFramePr>
+            <a:graphic xmlns:a="http://schemas.openxmlformats.org/drawingml/2006/main">
+              <a:graphicData uri="http://schemas.openxmlformats.org/drawingml/2006/picture">
+                <pic:pic xmlns:pic="http://schemas.openxmlformats.org/drawingml/2006/picture">
+                  <pic:nvPicPr>
+                    <pic:cNvPr id="1" name=""/>
+                    <pic:cNvPicPr/>
+                  </pic:nvPicPr>
+                  <pic:blipFill>
+                    <a:blip r:embed="rId10"/>
+                    <a:stretch>
+                      <a:fillRect/>
+                    </a:stretch>
+                  </pic:blipFill>
+                  <pic:spPr>
+                    <a:xfrm>
+                      <a:off x="0" y="0"/>
+                      <a:ext cx="5759450" cy="3384550"/>
+                    </a:xfrm>
+                    <a:prstGeom prst="rect">
+                      <a:avLst/>
+                    </a:prstGeom>
+                  </pic:spPr>
+                </pic:pic>
+              </a:graphicData>
+            </a:graphic>
+          </wp:inline>
+        </w:drawing>
+      </w:r>
+    </w:p>
+    <w:p>
+      <w:pPr>
+        <w:jc w:val="center"/>
+        <w:rPr>
+          <w:lang w:val="en-US"/>
+        </w:rPr>
+      </w:pPr>
+      <w:r>
+        <w:rPr>
+          <w:lang w:val="en-US"/>
+        </w:rPr>
+        <w:t>Figure 2: Flyback Converter Topology</w:t>
+      </w:r>
+    </w:p>
+    <w:p>
+      <w:pPr>
+        <w:rPr>
+          <w:b/>
+          <w:bCs/>
+          <w:lang w:val="en-US"/>
+        </w:rPr>
+      </w:pPr>
+      <w:r>
+        <w:rPr>
+          <w:lang w:val="en-US"/>
+        </w:rPr>
+        <w:tab/>
+      </w:r>
+      <w:r>
+        <w:rPr>
+          <w:b/>
+          <w:bCs/>
+          <w:lang w:val="en-US"/>
+        </w:rPr>
+        <w:t>Advantages:</w:t>
+      </w:r>
+    </w:p>
+    <w:p>
+      <w:pPr>
+        <w:pStyle w:val="ListeParagraf"/>
+        <w:numPr>
+          <w:ilvl w:val="0"/>
+          <w:numId w:val="17"/>
+        </w:numPr>
+        <w:rPr>
+          <w:lang w:val="en-US"/>
+        </w:rPr>
+      </w:pPr>
+      <w:r>
+        <w:rPr>
+          <w:lang w:val="en-US"/>
+        </w:rPr>
+        <w:t>Better utilization of transformer</w:t>
+      </w:r>
+    </w:p>
+    <w:p>
+      <w:pPr>
+        <w:pStyle w:val="ListeParagraf"/>
+        <w:numPr>
+          <w:ilvl w:val="0"/>
+          <w:numId w:val="17"/>
+        </w:numPr>
+        <w:rPr>
+          <w:lang w:val="en-US"/>
+        </w:rPr>
+      </w:pPr>
+      <w:r>
+        <w:rPr>
+          <w:lang w:val="en-US"/>
+        </w:rPr>
+        <w:t>Output inductor and diode ensure continuous output current</w:t>
+      </w:r>
+    </w:p>
+    <w:p>
+      <w:pPr>
+        <w:pStyle w:val="ListeParagraf"/>
+        <w:numPr>
+          <w:ilvl w:val="0"/>
+          <w:numId w:val="17"/>
+        </w:numPr>
+        <w:rPr>
+          <w:lang w:val="en-US"/>
+        </w:rPr>
+      </w:pPr>
+      <w:r>
+        <w:rPr>
+          <w:lang w:val="en-US"/>
+        </w:rPr>
+        <w:t>More efficient to filter out high-frequency components</w:t>
+      </w:r>
+    </w:p>
+    <w:p>
+      <w:pPr>
+        <w:pStyle w:val="ListeParagraf"/>
+        <w:numPr>
+          <w:ilvl w:val="0"/>
+          <w:numId w:val="17"/>
+        </w:numPr>
+        <w:rPr>
+          <w:lang w:val="en-US"/>
+        </w:rPr>
+      </w:pPr>
+      <w:r>
+        <w:rPr>
+          <w:lang w:val="en-US"/>
+        </w:rPr>
+        <w:t>Easier to control</w:t>
+      </w:r>
+    </w:p>
+    <w:p>
+      <w:pPr>
+        <w:pStyle w:val="ListeParagraf"/>
+        <w:numPr>
+          <w:ilvl w:val="0"/>
+          <w:numId w:val="17"/>
+        </w:numPr>
+        <w:rPr>
+          <w:lang w:val="en-US"/>
+        </w:rPr>
+      </w:pPr>
+      <w:r>
+        <w:rPr>
+          <w:lang w:val="en-US"/>
+        </w:rPr>
+        <w:t>DCM operation allows soft switching</w:t>
+      </w:r>
+    </w:p>
+    <w:p>
+      <w:pPr>
+        <w:pStyle w:val="ListeParagraf"/>
+        <w:numPr>
+          <w:ilvl w:val="1"/>
+          <w:numId w:val="17"/>
+        </w:numPr>
+        <w:rPr>
+          <w:lang w:val="en-US"/>
+        </w:rPr>
+      </w:pPr>
+      <w:r>
+        <w:rPr>
+          <w:lang w:val="en-US"/>
+        </w:rPr>
+        <w:t>Allows to use smaller transformer core</w:t>
+      </w:r>
+    </w:p>
+    <w:p>
+      <w:pPr>
+        <w:pStyle w:val="ListeParagraf"/>
+        <w:numPr>
+          <w:ilvl w:val="1"/>
+          <w:numId w:val="17"/>
+        </w:numPr>
+        <w:rPr>
+          <w:lang w:val="en-US"/>
+        </w:rPr>
+      </w:pPr>
+      <w:r>
+        <w:rPr>
+          <w:lang w:val="en-US"/>
+        </w:rPr>
+        <w:t>Reduce switching losses</w:t>
+      </w:r>
+    </w:p>
+    <w:p>
+      <w:pPr>
+        <w:rPr>
+          <w:b/>
+          <w:bCs/>
+          <w:lang w:val="en-US"/>
+        </w:rPr>
+      </w:pPr>
+      <w:r>
+        <w:rPr>
+          <w:lang w:val="en-US"/>
+        </w:rPr>
+        <w:tab/>
+      </w:r>
+      <w:r>
+        <w:rPr>
+          <w:b/>
+          <w:bCs/>
+          <w:lang w:val="en-US"/>
+        </w:rPr>
+        <w:t>Disadvantages:</w:t>
+      </w:r>
+    </w:p>
+    <w:p>
+      <w:pPr>
+        <w:pStyle w:val="ListeParagraf"/>
+        <w:numPr>
+          <w:ilvl w:val="0"/>
+          <w:numId w:val="17"/>
+        </w:numPr>
+        <w:rPr>
+          <w:lang w:val="en-US"/>
+        </w:rPr>
+      </w:pPr>
+      <w:r>
+        <w:rPr>
+          <w:lang w:val="en-US"/>
+        </w:rPr>
+        <w:t>Higher voltage stress across the MOSFET</w:t>
+      </w:r>
+    </w:p>
+    <w:p>
+      <w:pPr>
+        <w:pStyle w:val="ListeParagraf"/>
+        <w:numPr>
+          <w:ilvl w:val="0"/>
+          <w:numId w:val="17"/>
+        </w:numPr>
+        <w:rPr>
+          <w:lang w:val="en-US"/>
+        </w:rPr>
+      </w:pPr>
+      <w:r>
+        <w:rPr>
+          <w:lang w:val="en-US"/>
+        </w:rPr>
+        <w:t>Gain changes a lot in DCM operation</w:t>
+      </w:r>
+    </w:p>
+    <w:p>
+      <w:pPr>
+        <w:rPr>
+          <w:lang w:val="en-US"/>
+        </w:rPr>
+      </w:pPr>
+      <w:r>
+        <w:rPr>
+          <w:lang w:val="en-US"/>
+        </w:rPr>
+        <w:t xml:space="preserve">Forward and Flyback converter topologies have been considered and examined in detailed while deciding on the topology which will be used in the project. According to the advantages and disadvantages of the both topologies, it has been decided to work on the Flyback converter design. While making the topology selection, some of the important factors have been evaluated as providing easier control of the converter and finding isolated controller options that meets the project requirements. In addition to these, the difficulty of controlling the forward converter </w:t>
+      </w:r>
+      <w:r>
+        <w:rPr>
+          <w:lang w:val="en-US"/>
+        </w:rPr>
+        <w:lastRenderedPageBreak/>
+        <w:t>and the possibility of causing problems in cases where the energy on the transformer could not be discharged regularly, made it certain to prefer the flyback converter topology.</w:t>
+      </w:r>
+    </w:p>
+    <w:p>
+      <w:pPr>
+        <w:rPr>
+          <w:lang w:val="en-US"/>
+        </w:rPr>
+      </w:pPr>
+    </w:p>
+    <w:p>
+      <w:pPr>
         <w:pStyle w:val="Balk1"/>
         <w:rPr>
           <w:lang w:val="en-US"/>
         </w:rPr>
       </w:pPr>
-      <w:bookmarkStart w:id="4" w:name="_Toc70807204"/>
+      <w:bookmarkStart w:id="6" w:name="_Toc70866309"/>
       <w:r>
         <w:rPr>
           <w:lang w:val="en-US"/>
@@ -1833,7 +2575,7 @@
         </w:rPr>
         <w:t>s</w:t>
       </w:r>
-      <w:bookmarkEnd w:id="4"/>
+      <w:bookmarkEnd w:id="6"/>
     </w:p>
     <w:p>
       <w:pPr>
@@ -1842,16 +2584,16 @@
           <w:lang w:val="en-US"/>
         </w:rPr>
       </w:pPr>
-      <w:bookmarkStart w:id="5" w:name="_Toc70774767"/>
-      <w:bookmarkStart w:id="6" w:name="_Toc70807205"/>
+      <w:bookmarkStart w:id="7" w:name="_Toc70774767"/>
+      <w:bookmarkStart w:id="8" w:name="_Toc70866310"/>
       <w:r>
         <w:rPr>
           <w:lang w:val="en-US"/>
         </w:rPr>
         <w:t>Transformer Calculations</w:t>
       </w:r>
-      <w:bookmarkEnd w:id="5"/>
-      <w:bookmarkEnd w:id="6"/>
+      <w:bookmarkEnd w:id="7"/>
+      <w:bookmarkEnd w:id="8"/>
     </w:p>
     <w:p>
       <w:pPr>
@@ -1936,16 +2678,16 @@
           <w:lang w:val="en-US"/>
         </w:rPr>
       </w:pPr>
-      <w:bookmarkStart w:id="7" w:name="_Toc70774768"/>
-      <w:bookmarkStart w:id="8" w:name="_Toc70807206"/>
+      <w:bookmarkStart w:id="9" w:name="_Toc70774768"/>
+      <w:bookmarkStart w:id="10" w:name="_Toc70866311"/>
       <w:r>
         <w:rPr>
           <w:lang w:val="en-US"/>
         </w:rPr>
         <w:t>Skin Effect</w:t>
       </w:r>
-      <w:bookmarkEnd w:id="7"/>
-      <w:bookmarkEnd w:id="8"/>
+      <w:bookmarkEnd w:id="9"/>
+      <w:bookmarkEnd w:id="10"/>
     </w:p>
     <w:p>
       <w:pPr>
@@ -2307,7 +3049,7 @@
           <w:lang w:val="en-US"/>
         </w:rPr>
       </w:pPr>
-      <w:bookmarkStart w:id="9" w:name="_Toc70807207"/>
+      <w:bookmarkStart w:id="11" w:name="_Toc70866312"/>
       <w:r>
         <w:rPr>
           <w:rFonts w:eastAsiaTheme="minorEastAsia"/>
@@ -2315,7 +3057,7 @@
         </w:rPr>
         <w:t>Ferrite Core Calculations</w:t>
       </w:r>
-      <w:bookmarkEnd w:id="9"/>
+      <w:bookmarkEnd w:id="11"/>
     </w:p>
     <w:p>
       <w:pPr>
@@ -3460,7 +4202,7 @@
                     <pic:cNvPicPr/>
                   </pic:nvPicPr>
                   <pic:blipFill>
-                    <a:blip r:embed="rId9"/>
+                    <a:blip r:embed="rId11"/>
                     <a:stretch>
                       <a:fillRect/>
                     </a:stretch>
@@ -6202,14 +6944,7 @@
         <w:rPr>
           <w:lang w:val="en-US"/>
         </w:rPr>
-        <w:t xml:space="preserve">n though adding a gap to increase the energy storage capability of the ferrite core is a preferred method at some cases, it has some disadvantages as </w:t>
-      </w:r>
-      <w:r>
-        <w:rPr>
-          <w:lang w:val="en-US"/>
-        </w:rPr>
-        <w:lastRenderedPageBreak/>
-        <w:t>fringing flux. Therefore, this effect should be also calculated to consider its effect on the power loss of the transformer design.</w:t>
+        <w:t>n though adding a gap to increase the energy storage capability of the ferrite core is a preferred method at some cases, it has some disadvantages as fringing flux. Therefore, this effect should be also calculated to consider its effect on the power loss of the transformer design.</w:t>
       </w:r>
     </w:p>
     <w:tbl>
@@ -8215,23 +8950,22 @@
           <w:lang w:val="en-US"/>
         </w:rPr>
       </w:pPr>
-      <w:bookmarkStart w:id="10" w:name="_Toc59829184"/>
-      <w:bookmarkStart w:id="11" w:name="_Toc70807208"/>
-      <w:r>
-        <w:rPr>
-          <w:lang w:val="en-US"/>
-        </w:rPr>
-        <w:lastRenderedPageBreak/>
+      <w:bookmarkStart w:id="12" w:name="_Toc59829184"/>
+      <w:bookmarkStart w:id="13" w:name="_Toc70866313"/>
+      <w:r>
+        <w:rPr>
+          <w:lang w:val="en-US"/>
+        </w:rPr>
         <w:t>Component Selectio</w:t>
       </w:r>
-      <w:bookmarkEnd w:id="10"/>
+      <w:bookmarkEnd w:id="12"/>
       <w:r>
         <w:rPr>
           <w:lang w:val="en-US"/>
         </w:rPr>
         <w:t>n</w:t>
       </w:r>
-      <w:bookmarkEnd w:id="11"/>
+      <w:bookmarkEnd w:id="13"/>
     </w:p>
     <w:p>
       <w:pPr>
@@ -8241,15 +8975,15 @@
           <w:lang w:val="en-US"/>
         </w:rPr>
       </w:pPr>
-      <w:bookmarkStart w:id="12" w:name="_Toc70807209"/>
+      <w:bookmarkStart w:id="14" w:name="_Toc70866314"/>
       <w:r>
         <w:rPr>
           <w:lang w:val="en-US"/>
         </w:rPr>
         <w:t>Power Losses</w:t>
       </w:r>
-      <w:bookmarkStart w:id="13" w:name="_Toc59829203"/>
-      <w:bookmarkEnd w:id="12"/>
+      <w:bookmarkStart w:id="15" w:name="_Toc59829203"/>
+      <w:bookmarkEnd w:id="14"/>
     </w:p>
     <w:p>
       <w:pPr>
@@ -8258,15 +8992,15 @@
           <w:lang w:val="en-US"/>
         </w:rPr>
       </w:pPr>
-      <w:bookmarkStart w:id="14" w:name="_Toc70807210"/>
-      <w:bookmarkEnd w:id="13"/>
+      <w:bookmarkStart w:id="16" w:name="_Toc70866315"/>
+      <w:bookmarkEnd w:id="15"/>
       <w:r>
         <w:rPr>
           <w:lang w:val="en-US"/>
         </w:rPr>
         <w:t>PCB Design</w:t>
       </w:r>
-      <w:bookmarkEnd w:id="14"/>
+      <w:bookmarkEnd w:id="16"/>
     </w:p>
     <w:p>
       <w:pPr>
@@ -8275,14 +9009,14 @@
           <w:lang w:val="en-US"/>
         </w:rPr>
       </w:pPr>
-      <w:bookmarkStart w:id="15" w:name="_Toc70807211"/>
+      <w:bookmarkStart w:id="17" w:name="_Toc70866316"/>
       <w:r>
         <w:rPr>
           <w:lang w:val="en-US"/>
         </w:rPr>
         <w:t>Conclusion</w:t>
       </w:r>
-      <w:bookmarkEnd w:id="15"/>
+      <w:bookmarkEnd w:id="17"/>
     </w:p>
     <w:p>
       <w:pPr>
@@ -8300,7 +9034,7 @@
       </w:pPr>
     </w:p>
     <w:sectPr>
-      <w:footerReference w:type="default" r:id="rId10"/>
+      <w:footerReference w:type="default" r:id="rId12"/>
       <w:pgSz w:w="11906" w:h="16838" w:code="9"/>
       <w:pgMar w:top="1418" w:right="1418" w:bottom="1418" w:left="1418" w:header="709" w:footer="709" w:gutter="0"/>
       <w:cols w:space="708"/>
@@ -9061,6 +9795,119 @@
     </w:lvl>
   </w:abstractNum>
   <w:abstractNum w:abstractNumId="7" w15:restartNumberingAfterBreak="0">
+    <w:nsid w:val="361B63EA"/>
+    <w:multiLevelType w:val="hybridMultilevel"/>
+    <w:tmpl w:val="22BAB808"/>
+    <w:lvl w:ilvl="0" w:tplc="04090001">
+      <w:start w:val="1"/>
+      <w:numFmt w:val="bullet"/>
+      <w:lvlText w:val=""/>
+      <w:lvlJc w:val="left"/>
+      <w:pPr>
+        <w:ind w:left="720" w:hanging="360"/>
+      </w:pPr>
+      <w:rPr>
+        <w:rFonts w:ascii="Symbol" w:hAnsi="Symbol" w:hint="default"/>
+      </w:rPr>
+    </w:lvl>
+    <w:lvl w:ilvl="1" w:tplc="04090003" w:tentative="1">
+      <w:start w:val="1"/>
+      <w:numFmt w:val="bullet"/>
+      <w:lvlText w:val="o"/>
+      <w:lvlJc w:val="left"/>
+      <w:pPr>
+        <w:ind w:left="1440" w:hanging="360"/>
+      </w:pPr>
+      <w:rPr>
+        <w:rFonts w:ascii="Courier New" w:hAnsi="Courier New" w:cs="Courier New" w:hint="default"/>
+      </w:rPr>
+    </w:lvl>
+    <w:lvl w:ilvl="2" w:tplc="04090005" w:tentative="1">
+      <w:start w:val="1"/>
+      <w:numFmt w:val="bullet"/>
+      <w:lvlText w:val=""/>
+      <w:lvlJc w:val="left"/>
+      <w:pPr>
+        <w:ind w:left="2160" w:hanging="360"/>
+      </w:pPr>
+      <w:rPr>
+        <w:rFonts w:ascii="Wingdings" w:hAnsi="Wingdings" w:hint="default"/>
+      </w:rPr>
+    </w:lvl>
+    <w:lvl w:ilvl="3" w:tplc="04090001" w:tentative="1">
+      <w:start w:val="1"/>
+      <w:numFmt w:val="bullet"/>
+      <w:lvlText w:val=""/>
+      <w:lvlJc w:val="left"/>
+      <w:pPr>
+        <w:ind w:left="2880" w:hanging="360"/>
+      </w:pPr>
+      <w:rPr>
+        <w:rFonts w:ascii="Symbol" w:hAnsi="Symbol" w:hint="default"/>
+      </w:rPr>
+    </w:lvl>
+    <w:lvl w:ilvl="4" w:tplc="04090003" w:tentative="1">
+      <w:start w:val="1"/>
+      <w:numFmt w:val="bullet"/>
+      <w:lvlText w:val="o"/>
+      <w:lvlJc w:val="left"/>
+      <w:pPr>
+        <w:ind w:left="3600" w:hanging="360"/>
+      </w:pPr>
+      <w:rPr>
+        <w:rFonts w:ascii="Courier New" w:hAnsi="Courier New" w:cs="Courier New" w:hint="default"/>
+      </w:rPr>
+    </w:lvl>
+    <w:lvl w:ilvl="5" w:tplc="04090005" w:tentative="1">
+      <w:start w:val="1"/>
+      <w:numFmt w:val="bullet"/>
+      <w:lvlText w:val=""/>
+      <w:lvlJc w:val="left"/>
+      <w:pPr>
+        <w:ind w:left="4320" w:hanging="360"/>
+      </w:pPr>
+      <w:rPr>
+        <w:rFonts w:ascii="Wingdings" w:hAnsi="Wingdings" w:hint="default"/>
+      </w:rPr>
+    </w:lvl>
+    <w:lvl w:ilvl="6" w:tplc="04090001" w:tentative="1">
+      <w:start w:val="1"/>
+      <w:numFmt w:val="bullet"/>
+      <w:lvlText w:val=""/>
+      <w:lvlJc w:val="left"/>
+      <w:pPr>
+        <w:ind w:left="5040" w:hanging="360"/>
+      </w:pPr>
+      <w:rPr>
+        <w:rFonts w:ascii="Symbol" w:hAnsi="Symbol" w:hint="default"/>
+      </w:rPr>
+    </w:lvl>
+    <w:lvl w:ilvl="7" w:tplc="04090003" w:tentative="1">
+      <w:start w:val="1"/>
+      <w:numFmt w:val="bullet"/>
+      <w:lvlText w:val="o"/>
+      <w:lvlJc w:val="left"/>
+      <w:pPr>
+        <w:ind w:left="5760" w:hanging="360"/>
+      </w:pPr>
+      <w:rPr>
+        <w:rFonts w:ascii="Courier New" w:hAnsi="Courier New" w:cs="Courier New" w:hint="default"/>
+      </w:rPr>
+    </w:lvl>
+    <w:lvl w:ilvl="8" w:tplc="04090005" w:tentative="1">
+      <w:start w:val="1"/>
+      <w:numFmt w:val="bullet"/>
+      <w:lvlText w:val=""/>
+      <w:lvlJc w:val="left"/>
+      <w:pPr>
+        <w:ind w:left="6480" w:hanging="360"/>
+      </w:pPr>
+      <w:rPr>
+        <w:rFonts w:ascii="Wingdings" w:hAnsi="Wingdings" w:hint="default"/>
+      </w:rPr>
+    </w:lvl>
+  </w:abstractNum>
+  <w:abstractNum w:abstractNumId="8" w15:restartNumberingAfterBreak="0">
     <w:nsid w:val="37724CA6"/>
     <w:multiLevelType w:val="hybridMultilevel"/>
     <w:tmpl w:val="A43CFAEA"/>
@@ -9149,7 +9996,7 @@
       </w:pPr>
     </w:lvl>
   </w:abstractNum>
-  <w:abstractNum w:abstractNumId="8" w15:restartNumberingAfterBreak="0">
+  <w:abstractNum w:abstractNumId="9" w15:restartNumberingAfterBreak="0">
     <w:nsid w:val="37FA2DFB"/>
     <w:multiLevelType w:val="hybridMultilevel"/>
     <w:tmpl w:val="929C070C"/>
@@ -9235,7 +10082,7 @@
       </w:pPr>
     </w:lvl>
   </w:abstractNum>
-  <w:abstractNum w:abstractNumId="9" w15:restartNumberingAfterBreak="0">
+  <w:abstractNum w:abstractNumId="10" w15:restartNumberingAfterBreak="0">
     <w:nsid w:val="4514480C"/>
     <w:multiLevelType w:val="hybridMultilevel"/>
     <w:tmpl w:val="78D6508E"/>
@@ -9348,7 +10195,7 @@
       </w:rPr>
     </w:lvl>
   </w:abstractNum>
-  <w:abstractNum w:abstractNumId="10" w15:restartNumberingAfterBreak="0">
+  <w:abstractNum w:abstractNumId="11" w15:restartNumberingAfterBreak="0">
     <w:nsid w:val="47640A5A"/>
     <w:multiLevelType w:val="hybridMultilevel"/>
     <w:tmpl w:val="2F146688"/>
@@ -9437,7 +10284,7 @@
       </w:pPr>
     </w:lvl>
   </w:abstractNum>
-  <w:abstractNum w:abstractNumId="11" w15:restartNumberingAfterBreak="0">
+  <w:abstractNum w:abstractNumId="12" w15:restartNumberingAfterBreak="0">
     <w:nsid w:val="5258356C"/>
     <w:multiLevelType w:val="hybridMultilevel"/>
     <w:tmpl w:val="8CA068D0"/>
@@ -9526,7 +10373,7 @@
       </w:pPr>
     </w:lvl>
   </w:abstractNum>
-  <w:abstractNum w:abstractNumId="12" w15:restartNumberingAfterBreak="0">
+  <w:abstractNum w:abstractNumId="13" w15:restartNumberingAfterBreak="0">
     <w:nsid w:val="54950FC9"/>
     <w:multiLevelType w:val="hybridMultilevel"/>
     <w:tmpl w:val="665660DC"/>
@@ -9639,7 +10486,120 @@
       </w:rPr>
     </w:lvl>
   </w:abstractNum>
-  <w:abstractNum w:abstractNumId="13" w15:restartNumberingAfterBreak="0">
+  <w:abstractNum w:abstractNumId="14" w15:restartNumberingAfterBreak="0">
+    <w:nsid w:val="672302E1"/>
+    <w:multiLevelType w:val="hybridMultilevel"/>
+    <w:tmpl w:val="FDCE8B68"/>
+    <w:lvl w:ilvl="0" w:tplc="04090001">
+      <w:start w:val="1"/>
+      <w:numFmt w:val="bullet"/>
+      <w:lvlText w:val=""/>
+      <w:lvlJc w:val="left"/>
+      <w:pPr>
+        <w:ind w:left="720" w:hanging="360"/>
+      </w:pPr>
+      <w:rPr>
+        <w:rFonts w:ascii="Symbol" w:hAnsi="Symbol" w:hint="default"/>
+      </w:rPr>
+    </w:lvl>
+    <w:lvl w:ilvl="1" w:tplc="04090003">
+      <w:start w:val="1"/>
+      <w:numFmt w:val="bullet"/>
+      <w:lvlText w:val="o"/>
+      <w:lvlJc w:val="left"/>
+      <w:pPr>
+        <w:ind w:left="1440" w:hanging="360"/>
+      </w:pPr>
+      <w:rPr>
+        <w:rFonts w:ascii="Courier New" w:hAnsi="Courier New" w:cs="Courier New" w:hint="default"/>
+      </w:rPr>
+    </w:lvl>
+    <w:lvl w:ilvl="2" w:tplc="04090005" w:tentative="1">
+      <w:start w:val="1"/>
+      <w:numFmt w:val="bullet"/>
+      <w:lvlText w:val=""/>
+      <w:lvlJc w:val="left"/>
+      <w:pPr>
+        <w:ind w:left="2160" w:hanging="360"/>
+      </w:pPr>
+      <w:rPr>
+        <w:rFonts w:ascii="Wingdings" w:hAnsi="Wingdings" w:hint="default"/>
+      </w:rPr>
+    </w:lvl>
+    <w:lvl w:ilvl="3" w:tplc="04090001" w:tentative="1">
+      <w:start w:val="1"/>
+      <w:numFmt w:val="bullet"/>
+      <w:lvlText w:val=""/>
+      <w:lvlJc w:val="left"/>
+      <w:pPr>
+        <w:ind w:left="2880" w:hanging="360"/>
+      </w:pPr>
+      <w:rPr>
+        <w:rFonts w:ascii="Symbol" w:hAnsi="Symbol" w:hint="default"/>
+      </w:rPr>
+    </w:lvl>
+    <w:lvl w:ilvl="4" w:tplc="04090003" w:tentative="1">
+      <w:start w:val="1"/>
+      <w:numFmt w:val="bullet"/>
+      <w:lvlText w:val="o"/>
+      <w:lvlJc w:val="left"/>
+      <w:pPr>
+        <w:ind w:left="3600" w:hanging="360"/>
+      </w:pPr>
+      <w:rPr>
+        <w:rFonts w:ascii="Courier New" w:hAnsi="Courier New" w:cs="Courier New" w:hint="default"/>
+      </w:rPr>
+    </w:lvl>
+    <w:lvl w:ilvl="5" w:tplc="04090005" w:tentative="1">
+      <w:start w:val="1"/>
+      <w:numFmt w:val="bullet"/>
+      <w:lvlText w:val=""/>
+      <w:lvlJc w:val="left"/>
+      <w:pPr>
+        <w:ind w:left="4320" w:hanging="360"/>
+      </w:pPr>
+      <w:rPr>
+        <w:rFonts w:ascii="Wingdings" w:hAnsi="Wingdings" w:hint="default"/>
+      </w:rPr>
+    </w:lvl>
+    <w:lvl w:ilvl="6" w:tplc="04090001" w:tentative="1">
+      <w:start w:val="1"/>
+      <w:numFmt w:val="bullet"/>
+      <w:lvlText w:val=""/>
+      <w:lvlJc w:val="left"/>
+      <w:pPr>
+        <w:ind w:left="5040" w:hanging="360"/>
+      </w:pPr>
+      <w:rPr>
+        <w:rFonts w:ascii="Symbol" w:hAnsi="Symbol" w:hint="default"/>
+      </w:rPr>
+    </w:lvl>
+    <w:lvl w:ilvl="7" w:tplc="04090003" w:tentative="1">
+      <w:start w:val="1"/>
+      <w:numFmt w:val="bullet"/>
+      <w:lvlText w:val="o"/>
+      <w:lvlJc w:val="left"/>
+      <w:pPr>
+        <w:ind w:left="5760" w:hanging="360"/>
+      </w:pPr>
+      <w:rPr>
+        <w:rFonts w:ascii="Courier New" w:hAnsi="Courier New" w:cs="Courier New" w:hint="default"/>
+      </w:rPr>
+    </w:lvl>
+    <w:lvl w:ilvl="8" w:tplc="04090005" w:tentative="1">
+      <w:start w:val="1"/>
+      <w:numFmt w:val="bullet"/>
+      <w:lvlText w:val=""/>
+      <w:lvlJc w:val="left"/>
+      <w:pPr>
+        <w:ind w:left="6480" w:hanging="360"/>
+      </w:pPr>
+      <w:rPr>
+        <w:rFonts w:ascii="Wingdings" w:hAnsi="Wingdings" w:hint="default"/>
+      </w:rPr>
+    </w:lvl>
+  </w:abstractNum>
+  <w:abstractNum w:abstractNumId="15" w15:restartNumberingAfterBreak="0">
     <w:nsid w:val="6DCE4C0B"/>
     <w:multiLevelType w:val="hybridMultilevel"/>
     <w:tmpl w:val="FC7A5F4A"/>
@@ -9752,7 +10712,7 @@
       </w:rPr>
     </w:lvl>
   </w:abstractNum>
-  <w:abstractNum w:abstractNumId="14" w15:restartNumberingAfterBreak="0">
+  <w:abstractNum w:abstractNumId="16" w15:restartNumberingAfterBreak="0">
     <w:nsid w:val="750169F0"/>
     <w:multiLevelType w:val="hybridMultilevel"/>
     <w:tmpl w:val="5C28CEC6"/>
@@ -9839,16 +10799,16 @@
     </w:lvl>
   </w:abstractNum>
   <w:num w:numId="1">
-    <w:abstractNumId w:val="13"/>
+    <w:abstractNumId w:val="15"/>
   </w:num>
   <w:num w:numId="2">
-    <w:abstractNumId w:val="12"/>
+    <w:abstractNumId w:val="13"/>
   </w:num>
   <w:num w:numId="3">
     <w:abstractNumId w:val="1"/>
   </w:num>
   <w:num w:numId="4">
-    <w:abstractNumId w:val="8"/>
+    <w:abstractNumId w:val="9"/>
   </w:num>
   <w:num w:numId="5">
     <w:abstractNumId w:val="0"/>
@@ -9857,16 +10817,16 @@
     <w:abstractNumId w:val="3"/>
   </w:num>
   <w:num w:numId="7">
-    <w:abstractNumId w:val="7"/>
+    <w:abstractNumId w:val="8"/>
   </w:num>
   <w:num w:numId="8">
     <w:abstractNumId w:val="5"/>
   </w:num>
   <w:num w:numId="9">
-    <w:abstractNumId w:val="14"/>
+    <w:abstractNumId w:val="16"/>
   </w:num>
   <w:num w:numId="10">
-    <w:abstractNumId w:val="9"/>
+    <w:abstractNumId w:val="10"/>
   </w:num>
   <w:num w:numId="11">
     <w:abstractNumId w:val="6"/>
@@ -9875,13 +10835,19 @@
     <w:abstractNumId w:val="2"/>
   </w:num>
   <w:num w:numId="13">
-    <w:abstractNumId w:val="11"/>
+    <w:abstractNumId w:val="12"/>
   </w:num>
   <w:num w:numId="14">
-    <w:abstractNumId w:val="10"/>
+    <w:abstractNumId w:val="11"/>
   </w:num>
   <w:num w:numId="15">
     <w:abstractNumId w:val="4"/>
+  </w:num>
+  <w:num w:numId="16">
+    <w:abstractNumId w:val="7"/>
+  </w:num>
+  <w:num w:numId="17">
+    <w:abstractNumId w:val="14"/>
   </w:num>
 </w:numbering>
 </file>

</xml_diff>

<commit_message>
Component selection and PCB design
</commit_message>
<xml_diff>
--- a/Simulation Report.docx
+++ b/Simulation Report.docx
@@ -23,7 +23,6 @@
       <w:r>
         <w:rPr>
           <w:rFonts w:cs="Times New Roman"/>
-          <w:noProof/>
           <w:lang w:val="en-US"/>
         </w:rPr>
         <w:drawing>
@@ -332,7 +331,6 @@
           <w:lang w:val="en-US"/>
         </w:rPr>
       </w:pPr>
-      <w:proofErr w:type="spellStart"/>
       <w:r>
         <w:rPr>
           <w:rFonts w:cs="Times New Roman"/>
@@ -343,35 +341,8 @@
           <w:szCs w:val="28"/>
           <w:lang w:val="en-US"/>
         </w:rPr>
-        <w:t>Grup</w:t>
-      </w:r>
-      <w:proofErr w:type="spellEnd"/>
-      <w:r>
-        <w:rPr>
-          <w:rFonts w:cs="Times New Roman"/>
-          <w:b/>
-          <w:bCs/>
-          <w:color w:val="FF0000"/>
-          <w:sz w:val="40"/>
-          <w:szCs w:val="28"/>
-          <w:lang w:val="en-US"/>
-        </w:rPr>
-        <w:t xml:space="preserve"> </w:t>
-      </w:r>
-      <w:proofErr w:type="spellStart"/>
-      <w:r>
-        <w:rPr>
-          <w:rFonts w:cs="Times New Roman"/>
-          <w:b/>
-          <w:bCs/>
-          <w:color w:val="FF0000"/>
-          <w:sz w:val="40"/>
-          <w:szCs w:val="28"/>
-          <w:lang w:val="en-US"/>
-        </w:rPr>
-        <w:t>ismi</w:t>
-      </w:r>
-      <w:proofErr w:type="spellEnd"/>
+        <w:t>Grup ismi</w:t>
+      </w:r>
     </w:p>
     <w:p>
       <w:pPr>
@@ -502,36 +473,8 @@
           <w:sz w:val="32"/>
           <w:lang w:val="en-US"/>
         </w:rPr>
-        <w:t xml:space="preserve">Mustafa </w:t>
-      </w:r>
-      <w:proofErr w:type="spellStart"/>
-      <w:r>
-        <w:rPr>
-          <w:rFonts w:eastAsia="Calibri" w:cs="Times New Roman"/>
-          <w:sz w:val="32"/>
-          <w:lang w:val="en-US"/>
-        </w:rPr>
-        <w:t>Mert</w:t>
-      </w:r>
-      <w:proofErr w:type="spellEnd"/>
-      <w:r>
-        <w:rPr>
-          <w:rFonts w:eastAsia="Calibri" w:cs="Times New Roman"/>
-          <w:sz w:val="32"/>
-          <w:lang w:val="en-US"/>
-        </w:rPr>
-        <w:t xml:space="preserve"> </w:t>
-      </w:r>
-      <w:proofErr w:type="spellStart"/>
-      <w:r>
-        <w:rPr>
-          <w:rFonts w:eastAsia="Calibri" w:cs="Times New Roman"/>
-          <w:sz w:val="32"/>
-          <w:lang w:val="en-US"/>
-        </w:rPr>
-        <w:t>Sarıkaya</w:t>
-      </w:r>
-      <w:proofErr w:type="spellEnd"/>
+        <w:t>Mustafa Mert Sarıkaya</w:t>
+      </w:r>
       <w:r>
         <w:rPr>
           <w:rFonts w:eastAsia="Calibri" w:cs="Times New Roman"/>
@@ -629,7 +572,6 @@
             </w:tabs>
             <w:rPr>
               <w:rFonts w:asciiTheme="minorHAnsi" w:eastAsiaTheme="minorEastAsia" w:hAnsiTheme="minorHAnsi"/>
-              <w:noProof/>
               <w:sz w:val="22"/>
               <w:lang w:val="en-US"/>
             </w:rPr>
@@ -656,56 +598,55 @@
             <w:r>
               <w:rPr>
                 <w:rStyle w:val="Kpr"/>
-                <w:noProof/>
                 <w:lang w:val="en-US"/>
               </w:rPr>
               <w:t>Introduction</w:t>
             </w:r>
             <w:r>
               <w:rPr>
-                <w:noProof/>
                 <w:webHidden/>
+                <w:lang w:val="en-US"/>
               </w:rPr>
               <w:tab/>
             </w:r>
             <w:r>
               <w:rPr>
-                <w:noProof/>
                 <w:webHidden/>
+                <w:lang w:val="en-US"/>
               </w:rPr>
               <w:fldChar w:fldCharType="begin"/>
             </w:r>
             <w:r>
               <w:rPr>
-                <w:noProof/>
                 <w:webHidden/>
+                <w:lang w:val="en-US"/>
               </w:rPr>
               <w:instrText xml:space="preserve"> PAGEREF _Toc70866304 \h </w:instrText>
             </w:r>
             <w:r>
               <w:rPr>
-                <w:noProof/>
                 <w:webHidden/>
-              </w:rPr>
-            </w:r>
-            <w:r>
-              <w:rPr>
-                <w:noProof/>
+                <w:lang w:val="en-US"/>
+              </w:rPr>
+            </w:r>
+            <w:r>
+              <w:rPr>
                 <w:webHidden/>
+                <w:lang w:val="en-US"/>
               </w:rPr>
               <w:fldChar w:fldCharType="separate"/>
             </w:r>
             <w:r>
               <w:rPr>
-                <w:noProof/>
                 <w:webHidden/>
+                <w:lang w:val="en-US"/>
               </w:rPr>
               <w:t>3</w:t>
             </w:r>
             <w:r>
               <w:rPr>
-                <w:noProof/>
                 <w:webHidden/>
+                <w:lang w:val="en-US"/>
               </w:rPr>
               <w:fldChar w:fldCharType="end"/>
             </w:r>
@@ -719,7 +660,6 @@
             </w:tabs>
             <w:rPr>
               <w:rFonts w:asciiTheme="minorHAnsi" w:eastAsiaTheme="minorEastAsia" w:hAnsiTheme="minorHAnsi"/>
-              <w:noProof/>
               <w:sz w:val="22"/>
               <w:lang w:val="en-US"/>
             </w:rPr>
@@ -728,56 +668,55 @@
             <w:r>
               <w:rPr>
                 <w:rStyle w:val="Kpr"/>
-                <w:noProof/>
                 <w:lang w:val="en-US"/>
               </w:rPr>
               <w:t>Project Description</w:t>
             </w:r>
             <w:r>
               <w:rPr>
-                <w:noProof/>
                 <w:webHidden/>
+                <w:lang w:val="en-US"/>
               </w:rPr>
               <w:tab/>
             </w:r>
             <w:r>
               <w:rPr>
-                <w:noProof/>
                 <w:webHidden/>
+                <w:lang w:val="en-US"/>
               </w:rPr>
               <w:fldChar w:fldCharType="begin"/>
             </w:r>
             <w:r>
               <w:rPr>
-                <w:noProof/>
                 <w:webHidden/>
+                <w:lang w:val="en-US"/>
               </w:rPr>
               <w:instrText xml:space="preserve"> PAGEREF _Toc70866305 \h </w:instrText>
             </w:r>
             <w:r>
               <w:rPr>
-                <w:noProof/>
                 <w:webHidden/>
-              </w:rPr>
-            </w:r>
-            <w:r>
-              <w:rPr>
-                <w:noProof/>
+                <w:lang w:val="en-US"/>
+              </w:rPr>
+            </w:r>
+            <w:r>
+              <w:rPr>
                 <w:webHidden/>
+                <w:lang w:val="en-US"/>
               </w:rPr>
               <w:fldChar w:fldCharType="separate"/>
             </w:r>
             <w:r>
               <w:rPr>
-                <w:noProof/>
                 <w:webHidden/>
+                <w:lang w:val="en-US"/>
               </w:rPr>
               <w:t>3</w:t>
             </w:r>
             <w:r>
               <w:rPr>
-                <w:noProof/>
                 <w:webHidden/>
+                <w:lang w:val="en-US"/>
               </w:rPr>
               <w:fldChar w:fldCharType="end"/>
             </w:r>
@@ -791,7 +730,6 @@
             </w:tabs>
             <w:rPr>
               <w:rFonts w:asciiTheme="minorHAnsi" w:eastAsiaTheme="minorEastAsia" w:hAnsiTheme="minorHAnsi"/>
-              <w:noProof/>
               <w:sz w:val="22"/>
               <w:lang w:val="en-US"/>
             </w:rPr>
@@ -800,56 +738,55 @@
             <w:r>
               <w:rPr>
                 <w:rStyle w:val="Kpr"/>
-                <w:noProof/>
                 <w:lang w:val="en-US"/>
               </w:rPr>
               <w:t>Topology Selection</w:t>
             </w:r>
             <w:r>
               <w:rPr>
-                <w:noProof/>
                 <w:webHidden/>
+                <w:lang w:val="en-US"/>
               </w:rPr>
               <w:tab/>
             </w:r>
             <w:r>
               <w:rPr>
-                <w:noProof/>
                 <w:webHidden/>
+                <w:lang w:val="en-US"/>
               </w:rPr>
               <w:fldChar w:fldCharType="begin"/>
             </w:r>
             <w:r>
               <w:rPr>
-                <w:noProof/>
                 <w:webHidden/>
+                <w:lang w:val="en-US"/>
               </w:rPr>
               <w:instrText xml:space="preserve"> PAGEREF _Toc70866306 \h </w:instrText>
             </w:r>
             <w:r>
               <w:rPr>
-                <w:noProof/>
                 <w:webHidden/>
-              </w:rPr>
-            </w:r>
-            <w:r>
-              <w:rPr>
-                <w:noProof/>
+                <w:lang w:val="en-US"/>
+              </w:rPr>
+            </w:r>
+            <w:r>
+              <w:rPr>
                 <w:webHidden/>
+                <w:lang w:val="en-US"/>
               </w:rPr>
               <w:fldChar w:fldCharType="separate"/>
             </w:r>
             <w:r>
               <w:rPr>
-                <w:noProof/>
                 <w:webHidden/>
+                <w:lang w:val="en-US"/>
               </w:rPr>
               <w:t>3</w:t>
             </w:r>
             <w:r>
               <w:rPr>
-                <w:noProof/>
                 <w:webHidden/>
+                <w:lang w:val="en-US"/>
               </w:rPr>
               <w:fldChar w:fldCharType="end"/>
             </w:r>
@@ -863,7 +800,6 @@
             </w:tabs>
             <w:rPr>
               <w:rFonts w:asciiTheme="minorHAnsi" w:eastAsiaTheme="minorEastAsia" w:hAnsiTheme="minorHAnsi"/>
-              <w:noProof/>
               <w:sz w:val="22"/>
               <w:lang w:val="en-US"/>
             </w:rPr>
@@ -872,56 +808,55 @@
             <w:r>
               <w:rPr>
                 <w:rStyle w:val="Kpr"/>
-                <w:noProof/>
                 <w:lang w:val="en-US"/>
               </w:rPr>
               <w:t>Forward Converter</w:t>
             </w:r>
             <w:r>
               <w:rPr>
-                <w:noProof/>
                 <w:webHidden/>
+                <w:lang w:val="en-US"/>
               </w:rPr>
               <w:tab/>
             </w:r>
             <w:r>
               <w:rPr>
-                <w:noProof/>
                 <w:webHidden/>
+                <w:lang w:val="en-US"/>
               </w:rPr>
               <w:fldChar w:fldCharType="begin"/>
             </w:r>
             <w:r>
               <w:rPr>
-                <w:noProof/>
                 <w:webHidden/>
+                <w:lang w:val="en-US"/>
               </w:rPr>
               <w:instrText xml:space="preserve"> PAGEREF _Toc70866307 \h </w:instrText>
             </w:r>
             <w:r>
               <w:rPr>
-                <w:noProof/>
                 <w:webHidden/>
-              </w:rPr>
-            </w:r>
-            <w:r>
-              <w:rPr>
-                <w:noProof/>
+                <w:lang w:val="en-US"/>
+              </w:rPr>
+            </w:r>
+            <w:r>
+              <w:rPr>
                 <w:webHidden/>
+                <w:lang w:val="en-US"/>
               </w:rPr>
               <w:fldChar w:fldCharType="separate"/>
             </w:r>
             <w:r>
               <w:rPr>
-                <w:noProof/>
                 <w:webHidden/>
+                <w:lang w:val="en-US"/>
               </w:rPr>
               <w:t>3</w:t>
             </w:r>
             <w:r>
               <w:rPr>
-                <w:noProof/>
                 <w:webHidden/>
+                <w:lang w:val="en-US"/>
               </w:rPr>
               <w:fldChar w:fldCharType="end"/>
             </w:r>
@@ -935,7 +870,6 @@
             </w:tabs>
             <w:rPr>
               <w:rFonts w:asciiTheme="minorHAnsi" w:eastAsiaTheme="minorEastAsia" w:hAnsiTheme="minorHAnsi"/>
-              <w:noProof/>
               <w:sz w:val="22"/>
               <w:lang w:val="en-US"/>
             </w:rPr>
@@ -944,56 +878,55 @@
             <w:r>
               <w:rPr>
                 <w:rStyle w:val="Kpr"/>
-                <w:noProof/>
                 <w:lang w:val="en-US"/>
               </w:rPr>
               <w:t>Flyback Converter</w:t>
             </w:r>
             <w:r>
               <w:rPr>
-                <w:noProof/>
                 <w:webHidden/>
+                <w:lang w:val="en-US"/>
               </w:rPr>
               <w:tab/>
             </w:r>
             <w:r>
               <w:rPr>
-                <w:noProof/>
                 <w:webHidden/>
+                <w:lang w:val="en-US"/>
               </w:rPr>
               <w:fldChar w:fldCharType="begin"/>
             </w:r>
             <w:r>
               <w:rPr>
-                <w:noProof/>
                 <w:webHidden/>
+                <w:lang w:val="en-US"/>
               </w:rPr>
               <w:instrText xml:space="preserve"> PAGEREF _Toc70866308 \h </w:instrText>
             </w:r>
             <w:r>
               <w:rPr>
-                <w:noProof/>
                 <w:webHidden/>
-              </w:rPr>
-            </w:r>
-            <w:r>
-              <w:rPr>
-                <w:noProof/>
+                <w:lang w:val="en-US"/>
+              </w:rPr>
+            </w:r>
+            <w:r>
+              <w:rPr>
                 <w:webHidden/>
+                <w:lang w:val="en-US"/>
               </w:rPr>
               <w:fldChar w:fldCharType="separate"/>
             </w:r>
             <w:r>
               <w:rPr>
-                <w:noProof/>
                 <w:webHidden/>
+                <w:lang w:val="en-US"/>
               </w:rPr>
               <w:t>4</w:t>
             </w:r>
             <w:r>
               <w:rPr>
-                <w:noProof/>
                 <w:webHidden/>
+                <w:lang w:val="en-US"/>
               </w:rPr>
               <w:fldChar w:fldCharType="end"/>
             </w:r>
@@ -1007,7 +940,6 @@
             </w:tabs>
             <w:rPr>
               <w:rFonts w:asciiTheme="minorHAnsi" w:eastAsiaTheme="minorEastAsia" w:hAnsiTheme="minorHAnsi"/>
-              <w:noProof/>
               <w:sz w:val="22"/>
               <w:lang w:val="en-US"/>
             </w:rPr>
@@ -1016,56 +948,55 @@
             <w:r>
               <w:rPr>
                 <w:rStyle w:val="Kpr"/>
-                <w:noProof/>
                 <w:lang w:val="en-US"/>
               </w:rPr>
               <w:t>Analytical Calculations and Simulations</w:t>
             </w:r>
             <w:r>
               <w:rPr>
-                <w:noProof/>
                 <w:webHidden/>
+                <w:lang w:val="en-US"/>
               </w:rPr>
               <w:tab/>
             </w:r>
             <w:r>
               <w:rPr>
-                <w:noProof/>
                 <w:webHidden/>
+                <w:lang w:val="en-US"/>
               </w:rPr>
               <w:fldChar w:fldCharType="begin"/>
             </w:r>
             <w:r>
               <w:rPr>
-                <w:noProof/>
                 <w:webHidden/>
+                <w:lang w:val="en-US"/>
               </w:rPr>
               <w:instrText xml:space="preserve"> PAGEREF _Toc70866309 \h </w:instrText>
             </w:r>
             <w:r>
               <w:rPr>
-                <w:noProof/>
                 <w:webHidden/>
-              </w:rPr>
-            </w:r>
-            <w:r>
-              <w:rPr>
-                <w:noProof/>
+                <w:lang w:val="en-US"/>
+              </w:rPr>
+            </w:r>
+            <w:r>
+              <w:rPr>
                 <w:webHidden/>
+                <w:lang w:val="en-US"/>
               </w:rPr>
               <w:fldChar w:fldCharType="separate"/>
             </w:r>
             <w:r>
               <w:rPr>
-                <w:noProof/>
                 <w:webHidden/>
+                <w:lang w:val="en-US"/>
               </w:rPr>
               <w:t>5</w:t>
             </w:r>
             <w:r>
               <w:rPr>
-                <w:noProof/>
                 <w:webHidden/>
+                <w:lang w:val="en-US"/>
               </w:rPr>
               <w:fldChar w:fldCharType="end"/>
             </w:r>
@@ -1079,7 +1010,6 @@
             </w:tabs>
             <w:rPr>
               <w:rFonts w:asciiTheme="minorHAnsi" w:eastAsiaTheme="minorEastAsia" w:hAnsiTheme="minorHAnsi"/>
-              <w:noProof/>
               <w:sz w:val="22"/>
               <w:lang w:val="en-US"/>
             </w:rPr>
@@ -1088,56 +1018,55 @@
             <w:r>
               <w:rPr>
                 <w:rStyle w:val="Kpr"/>
-                <w:noProof/>
                 <w:lang w:val="en-US"/>
               </w:rPr>
               <w:t>Transformer Calculations</w:t>
             </w:r>
             <w:r>
               <w:rPr>
-                <w:noProof/>
                 <w:webHidden/>
+                <w:lang w:val="en-US"/>
               </w:rPr>
               <w:tab/>
             </w:r>
             <w:r>
               <w:rPr>
-                <w:noProof/>
                 <w:webHidden/>
+                <w:lang w:val="en-US"/>
               </w:rPr>
               <w:fldChar w:fldCharType="begin"/>
             </w:r>
             <w:r>
               <w:rPr>
-                <w:noProof/>
                 <w:webHidden/>
+                <w:lang w:val="en-US"/>
               </w:rPr>
               <w:instrText xml:space="preserve"> PAGEREF _Toc70866310 \h </w:instrText>
             </w:r>
             <w:r>
               <w:rPr>
-                <w:noProof/>
                 <w:webHidden/>
-              </w:rPr>
-            </w:r>
-            <w:r>
-              <w:rPr>
-                <w:noProof/>
+                <w:lang w:val="en-US"/>
+              </w:rPr>
+            </w:r>
+            <w:r>
+              <w:rPr>
                 <w:webHidden/>
+                <w:lang w:val="en-US"/>
               </w:rPr>
               <w:fldChar w:fldCharType="separate"/>
             </w:r>
             <w:r>
               <w:rPr>
-                <w:noProof/>
                 <w:webHidden/>
+                <w:lang w:val="en-US"/>
               </w:rPr>
               <w:t>5</w:t>
             </w:r>
             <w:r>
               <w:rPr>
-                <w:noProof/>
                 <w:webHidden/>
+                <w:lang w:val="en-US"/>
               </w:rPr>
               <w:fldChar w:fldCharType="end"/>
             </w:r>
@@ -1151,7 +1080,6 @@
             </w:tabs>
             <w:rPr>
               <w:rFonts w:asciiTheme="minorHAnsi" w:eastAsiaTheme="minorEastAsia" w:hAnsiTheme="minorHAnsi"/>
-              <w:noProof/>
               <w:sz w:val="22"/>
               <w:lang w:val="en-US"/>
             </w:rPr>
@@ -1160,56 +1088,55 @@
             <w:r>
               <w:rPr>
                 <w:rStyle w:val="Kpr"/>
-                <w:noProof/>
                 <w:lang w:val="en-US"/>
               </w:rPr>
               <w:t>Skin Effect</w:t>
             </w:r>
             <w:r>
               <w:rPr>
-                <w:noProof/>
                 <w:webHidden/>
+                <w:lang w:val="en-US"/>
               </w:rPr>
               <w:tab/>
             </w:r>
             <w:r>
               <w:rPr>
-                <w:noProof/>
                 <w:webHidden/>
+                <w:lang w:val="en-US"/>
               </w:rPr>
               <w:fldChar w:fldCharType="begin"/>
             </w:r>
             <w:r>
               <w:rPr>
-                <w:noProof/>
                 <w:webHidden/>
+                <w:lang w:val="en-US"/>
               </w:rPr>
               <w:instrText xml:space="preserve"> PAGEREF _Toc70866311 \h </w:instrText>
             </w:r>
             <w:r>
               <w:rPr>
-                <w:noProof/>
                 <w:webHidden/>
-              </w:rPr>
-            </w:r>
-            <w:r>
-              <w:rPr>
-                <w:noProof/>
+                <w:lang w:val="en-US"/>
+              </w:rPr>
+            </w:r>
+            <w:r>
+              <w:rPr>
                 <w:webHidden/>
+                <w:lang w:val="en-US"/>
               </w:rPr>
               <w:fldChar w:fldCharType="separate"/>
             </w:r>
             <w:r>
               <w:rPr>
-                <w:noProof/>
                 <w:webHidden/>
+                <w:lang w:val="en-US"/>
               </w:rPr>
               <w:t>5</w:t>
             </w:r>
             <w:r>
               <w:rPr>
-                <w:noProof/>
                 <w:webHidden/>
+                <w:lang w:val="en-US"/>
               </w:rPr>
               <w:fldChar w:fldCharType="end"/>
             </w:r>
@@ -1223,7 +1150,6 @@
             </w:tabs>
             <w:rPr>
               <w:rFonts w:asciiTheme="minorHAnsi" w:eastAsiaTheme="minorEastAsia" w:hAnsiTheme="minorHAnsi"/>
-              <w:noProof/>
               <w:sz w:val="22"/>
               <w:lang w:val="en-US"/>
             </w:rPr>
@@ -1232,56 +1158,55 @@
             <w:r>
               <w:rPr>
                 <w:rStyle w:val="Kpr"/>
-                <w:noProof/>
                 <w:lang w:val="en-US"/>
               </w:rPr>
               <w:t>Ferrite Core Calculations</w:t>
             </w:r>
             <w:r>
               <w:rPr>
-                <w:noProof/>
                 <w:webHidden/>
+                <w:lang w:val="en-US"/>
               </w:rPr>
               <w:tab/>
             </w:r>
             <w:r>
               <w:rPr>
-                <w:noProof/>
                 <w:webHidden/>
+                <w:lang w:val="en-US"/>
               </w:rPr>
               <w:fldChar w:fldCharType="begin"/>
             </w:r>
             <w:r>
               <w:rPr>
-                <w:noProof/>
                 <w:webHidden/>
+                <w:lang w:val="en-US"/>
               </w:rPr>
               <w:instrText xml:space="preserve"> PAGEREF _Toc70866312 \h </w:instrText>
             </w:r>
             <w:r>
               <w:rPr>
-                <w:noProof/>
                 <w:webHidden/>
-              </w:rPr>
-            </w:r>
-            <w:r>
-              <w:rPr>
-                <w:noProof/>
+                <w:lang w:val="en-US"/>
+              </w:rPr>
+            </w:r>
+            <w:r>
+              <w:rPr>
                 <w:webHidden/>
+                <w:lang w:val="en-US"/>
               </w:rPr>
               <w:fldChar w:fldCharType="separate"/>
             </w:r>
             <w:r>
               <w:rPr>
-                <w:noProof/>
                 <w:webHidden/>
+                <w:lang w:val="en-US"/>
               </w:rPr>
               <w:t>5</w:t>
             </w:r>
             <w:r>
               <w:rPr>
-                <w:noProof/>
                 <w:webHidden/>
+                <w:lang w:val="en-US"/>
               </w:rPr>
               <w:fldChar w:fldCharType="end"/>
             </w:r>
@@ -1295,7 +1220,6 @@
             </w:tabs>
             <w:rPr>
               <w:rFonts w:asciiTheme="minorHAnsi" w:eastAsiaTheme="minorEastAsia" w:hAnsiTheme="minorHAnsi"/>
-              <w:noProof/>
               <w:sz w:val="22"/>
               <w:lang w:val="en-US"/>
             </w:rPr>
@@ -1304,56 +1228,55 @@
             <w:r>
               <w:rPr>
                 <w:rStyle w:val="Kpr"/>
-                <w:noProof/>
                 <w:lang w:val="en-US"/>
               </w:rPr>
               <w:t>Component Selection</w:t>
             </w:r>
             <w:r>
               <w:rPr>
-                <w:noProof/>
                 <w:webHidden/>
+                <w:lang w:val="en-US"/>
               </w:rPr>
               <w:tab/>
             </w:r>
             <w:r>
               <w:rPr>
-                <w:noProof/>
                 <w:webHidden/>
+                <w:lang w:val="en-US"/>
               </w:rPr>
               <w:fldChar w:fldCharType="begin"/>
             </w:r>
             <w:r>
               <w:rPr>
-                <w:noProof/>
                 <w:webHidden/>
+                <w:lang w:val="en-US"/>
               </w:rPr>
               <w:instrText xml:space="preserve"> PAGEREF _Toc70866313 \h </w:instrText>
             </w:r>
             <w:r>
               <w:rPr>
-                <w:noProof/>
                 <w:webHidden/>
-              </w:rPr>
-            </w:r>
-            <w:r>
-              <w:rPr>
-                <w:noProof/>
+                <w:lang w:val="en-US"/>
+              </w:rPr>
+            </w:r>
+            <w:r>
+              <w:rPr>
                 <w:webHidden/>
+                <w:lang w:val="en-US"/>
               </w:rPr>
               <w:fldChar w:fldCharType="separate"/>
             </w:r>
             <w:r>
               <w:rPr>
-                <w:noProof/>
                 <w:webHidden/>
+                <w:lang w:val="en-US"/>
               </w:rPr>
               <w:t>8</w:t>
             </w:r>
             <w:r>
               <w:rPr>
-                <w:noProof/>
                 <w:webHidden/>
+                <w:lang w:val="en-US"/>
               </w:rPr>
               <w:fldChar w:fldCharType="end"/>
             </w:r>
@@ -1367,7 +1290,6 @@
             </w:tabs>
             <w:rPr>
               <w:rFonts w:asciiTheme="minorHAnsi" w:eastAsiaTheme="minorEastAsia" w:hAnsiTheme="minorHAnsi"/>
-              <w:noProof/>
               <w:sz w:val="22"/>
               <w:lang w:val="en-US"/>
             </w:rPr>
@@ -1376,56 +1298,55 @@
             <w:r>
               <w:rPr>
                 <w:rStyle w:val="Kpr"/>
-                <w:noProof/>
                 <w:lang w:val="en-US"/>
               </w:rPr>
               <w:t>Power Losses</w:t>
             </w:r>
             <w:r>
               <w:rPr>
-                <w:noProof/>
                 <w:webHidden/>
+                <w:lang w:val="en-US"/>
               </w:rPr>
               <w:tab/>
             </w:r>
             <w:r>
               <w:rPr>
-                <w:noProof/>
                 <w:webHidden/>
+                <w:lang w:val="en-US"/>
               </w:rPr>
               <w:fldChar w:fldCharType="begin"/>
             </w:r>
             <w:r>
               <w:rPr>
-                <w:noProof/>
                 <w:webHidden/>
+                <w:lang w:val="en-US"/>
               </w:rPr>
               <w:instrText xml:space="preserve"> PAGEREF _Toc70866314 \h </w:instrText>
             </w:r>
             <w:r>
               <w:rPr>
-                <w:noProof/>
                 <w:webHidden/>
-              </w:rPr>
-            </w:r>
-            <w:r>
-              <w:rPr>
-                <w:noProof/>
+                <w:lang w:val="en-US"/>
+              </w:rPr>
+            </w:r>
+            <w:r>
+              <w:rPr>
                 <w:webHidden/>
+                <w:lang w:val="en-US"/>
               </w:rPr>
               <w:fldChar w:fldCharType="separate"/>
             </w:r>
             <w:r>
               <w:rPr>
-                <w:noProof/>
                 <w:webHidden/>
+                <w:lang w:val="en-US"/>
               </w:rPr>
               <w:t>8</w:t>
             </w:r>
             <w:r>
               <w:rPr>
-                <w:noProof/>
                 <w:webHidden/>
+                <w:lang w:val="en-US"/>
               </w:rPr>
               <w:fldChar w:fldCharType="end"/>
             </w:r>
@@ -1439,7 +1360,6 @@
             </w:tabs>
             <w:rPr>
               <w:rFonts w:asciiTheme="minorHAnsi" w:eastAsiaTheme="minorEastAsia" w:hAnsiTheme="minorHAnsi"/>
-              <w:noProof/>
               <w:sz w:val="22"/>
               <w:lang w:val="en-US"/>
             </w:rPr>
@@ -1448,56 +1368,55 @@
             <w:r>
               <w:rPr>
                 <w:rStyle w:val="Kpr"/>
-                <w:noProof/>
                 <w:lang w:val="en-US"/>
               </w:rPr>
               <w:t>PCB Design</w:t>
             </w:r>
             <w:r>
               <w:rPr>
-                <w:noProof/>
                 <w:webHidden/>
+                <w:lang w:val="en-US"/>
               </w:rPr>
               <w:tab/>
             </w:r>
             <w:r>
               <w:rPr>
-                <w:noProof/>
                 <w:webHidden/>
+                <w:lang w:val="en-US"/>
               </w:rPr>
               <w:fldChar w:fldCharType="begin"/>
             </w:r>
             <w:r>
               <w:rPr>
-                <w:noProof/>
                 <w:webHidden/>
+                <w:lang w:val="en-US"/>
               </w:rPr>
               <w:instrText xml:space="preserve"> PAGEREF _Toc70866315 \h </w:instrText>
             </w:r>
             <w:r>
               <w:rPr>
-                <w:noProof/>
                 <w:webHidden/>
-              </w:rPr>
-            </w:r>
-            <w:r>
-              <w:rPr>
-                <w:noProof/>
+                <w:lang w:val="en-US"/>
+              </w:rPr>
+            </w:r>
+            <w:r>
+              <w:rPr>
                 <w:webHidden/>
+                <w:lang w:val="en-US"/>
               </w:rPr>
               <w:fldChar w:fldCharType="separate"/>
             </w:r>
             <w:r>
               <w:rPr>
-                <w:noProof/>
                 <w:webHidden/>
+                <w:lang w:val="en-US"/>
               </w:rPr>
               <w:t>8</w:t>
             </w:r>
             <w:r>
               <w:rPr>
-                <w:noProof/>
                 <w:webHidden/>
+                <w:lang w:val="en-US"/>
               </w:rPr>
               <w:fldChar w:fldCharType="end"/>
             </w:r>
@@ -1511,7 +1430,6 @@
             </w:tabs>
             <w:rPr>
               <w:rFonts w:asciiTheme="minorHAnsi" w:eastAsiaTheme="minorEastAsia" w:hAnsiTheme="minorHAnsi"/>
-              <w:noProof/>
               <w:sz w:val="22"/>
               <w:lang w:val="en-US"/>
             </w:rPr>
@@ -1520,56 +1438,55 @@
             <w:r>
               <w:rPr>
                 <w:rStyle w:val="Kpr"/>
-                <w:noProof/>
                 <w:lang w:val="en-US"/>
               </w:rPr>
               <w:t>Conclusion</w:t>
             </w:r>
             <w:r>
               <w:rPr>
-                <w:noProof/>
                 <w:webHidden/>
+                <w:lang w:val="en-US"/>
               </w:rPr>
               <w:tab/>
             </w:r>
             <w:r>
               <w:rPr>
-                <w:noProof/>
                 <w:webHidden/>
+                <w:lang w:val="en-US"/>
               </w:rPr>
               <w:fldChar w:fldCharType="begin"/>
             </w:r>
             <w:r>
               <w:rPr>
-                <w:noProof/>
                 <w:webHidden/>
+                <w:lang w:val="en-US"/>
               </w:rPr>
               <w:instrText xml:space="preserve"> PAGEREF _Toc70866316 \h </w:instrText>
             </w:r>
             <w:r>
               <w:rPr>
-                <w:noProof/>
                 <w:webHidden/>
-              </w:rPr>
-            </w:r>
-            <w:r>
-              <w:rPr>
-                <w:noProof/>
+                <w:lang w:val="en-US"/>
+              </w:rPr>
+            </w:r>
+            <w:r>
+              <w:rPr>
                 <w:webHidden/>
+                <w:lang w:val="en-US"/>
               </w:rPr>
               <w:fldChar w:fldCharType="separate"/>
             </w:r>
             <w:r>
               <w:rPr>
-                <w:noProof/>
                 <w:webHidden/>
+                <w:lang w:val="en-US"/>
               </w:rPr>
               <w:t>8</w:t>
             </w:r>
             <w:r>
               <w:rPr>
-                <w:noProof/>
                 <w:webHidden/>
+                <w:lang w:val="en-US"/>
               </w:rPr>
               <w:fldChar w:fldCharType="end"/>
             </w:r>
@@ -1974,7 +1891,7 @@
       </w:pPr>
       <w:r>
         <w:rPr>
-          <w:noProof/>
+          <w:lang w:val="en-US"/>
         </w:rPr>
         <w:drawing>
           <wp:inline distT="0" distB="0" distL="0" distR="0" wp14:anchorId="6E5CA58D" wp14:editId="73480589">
@@ -2261,7 +2178,7 @@
       </w:pPr>
       <w:r>
         <w:rPr>
-          <w:noProof/>
+          <w:lang w:val="en-US"/>
         </w:rPr>
         <w:drawing>
           <wp:inline distT="0" distB="0" distL="0" distR="0" wp14:anchorId="2D094797" wp14:editId="580C3835">
@@ -3015,23 +2932,7 @@
           <w:highlight w:val="yellow"/>
           <w:lang w:val="en-US"/>
         </w:rPr>
-        <w:t>[</w:t>
-      </w:r>
-      <w:r>
-        <w:rPr>
-          <w:rFonts w:eastAsiaTheme="minorEastAsia"/>
-          <w:highlight w:val="yellow"/>
-          <w:lang w:val="en-US"/>
-        </w:rPr>
-        <w:t>1</w:t>
-      </w:r>
-      <w:r>
-        <w:rPr>
-          <w:rFonts w:eastAsiaTheme="minorEastAsia"/>
-          <w:highlight w:val="yellow"/>
-          <w:lang w:val="en-US"/>
-        </w:rPr>
-        <w:t>]</w:t>
+        <w:t>[1]</w:t>
       </w:r>
       <w:r>
         <w:rPr>
@@ -3530,7 +3431,6 @@
               <w:rPr>
                 <w:i w:val="0"/>
                 <w:iCs w:val="0"/>
-                <w:noProof/>
                 <w:color w:val="auto"/>
                 <w:sz w:val="24"/>
                 <w:szCs w:val="22"/>
@@ -4050,7 +3950,6 @@
               <w:rPr>
                 <w:i w:val="0"/>
                 <w:iCs w:val="0"/>
-                <w:noProof/>
                 <w:color w:val="auto"/>
                 <w:sz w:val="24"/>
                 <w:szCs w:val="22"/>
@@ -4177,6 +4076,40 @@
     </w:p>
     <w:p>
       <w:pPr>
+        <w:pStyle w:val="ResimYazs"/>
+        <w:keepNext/>
+        <w:jc w:val="center"/>
+      </w:pPr>
+      <w:r>
+        <w:t xml:space="preserve">Table </w:t>
+      </w:r>
+      <w:r>
+        <w:fldChar w:fldCharType="begin"/>
+      </w:r>
+      <w:r>
+        <w:instrText xml:space="preserve"> SEQ Table \* ARABIC </w:instrText>
+      </w:r>
+      <w:r>
+        <w:fldChar w:fldCharType="separate"/>
+      </w:r>
+      <w:r>
+        <w:rPr>
+          <w:noProof/>
+        </w:rPr>
+        <w:t>1</w:t>
+      </w:r>
+      <w:r>
+        <w:fldChar w:fldCharType="end"/>
+      </w:r>
+      <w:r>
+        <w:t xml:space="preserve">. </w:t>
+      </w:r>
+      <w:r>
+        <w:t>Design data for EE ferrite cores</w:t>
+      </w:r>
+    </w:p>
+    <w:p>
+      <w:pPr>
         <w:rPr>
           <w:rFonts w:eastAsiaTheme="minorEastAsia"/>
           <w:lang w:val="en-US"/>
@@ -4184,7 +4117,7 @@
       </w:pPr>
       <w:r>
         <w:rPr>
-          <w:noProof/>
+          <w:lang w:val="en-US"/>
         </w:rPr>
         <w:drawing>
           <wp:inline distT="0" distB="0" distL="0" distR="0" wp14:anchorId="503F139A" wp14:editId="1EDFD5C3">
@@ -4221,37 +4154,6 @@
             </a:graphic>
           </wp:inline>
         </w:drawing>
-      </w:r>
-    </w:p>
-    <w:p>
-      <w:pPr>
-        <w:jc w:val="center"/>
-        <w:rPr>
-          <w:rFonts w:eastAsiaTheme="minorEastAsia"/>
-          <w:lang w:val="en-US"/>
-        </w:rPr>
-      </w:pPr>
-      <w:r>
-        <w:rPr>
-          <w:rFonts w:eastAsiaTheme="minorEastAsia"/>
-          <w:lang w:val="en-US"/>
-        </w:rPr>
-        <w:t xml:space="preserve">Table </w:t>
-      </w:r>
-      <w:r>
-        <w:rPr>
-          <w:rFonts w:eastAsiaTheme="minorEastAsia"/>
-          <w:highlight w:val="yellow"/>
-          <w:lang w:val="en-US"/>
-        </w:rPr>
-        <w:t>1</w:t>
-      </w:r>
-      <w:r>
-        <w:rPr>
-          <w:rFonts w:eastAsiaTheme="minorEastAsia"/>
-          <w:lang w:val="en-US"/>
-        </w:rPr>
-        <w:t>: Design data for EE ferrite cores</w:t>
       </w:r>
     </w:p>
     <w:p>
@@ -4757,7 +4659,6 @@
               <w:rPr>
                 <w:i w:val="0"/>
                 <w:iCs w:val="0"/>
-                <w:noProof/>
                 <w:color w:val="auto"/>
                 <w:sz w:val="24"/>
                 <w:szCs w:val="22"/>
@@ -4811,103 +4712,7 @@
           <w:highlight w:val="yellow"/>
           <w:lang w:val="en-US"/>
         </w:rPr>
-        <w:t>Equations [</w:t>
-      </w:r>
-      <w:r>
-        <w:rPr>
-          <w:rFonts w:eastAsiaTheme="minorEastAsia"/>
-          <w:highlight w:val="yellow"/>
-          <w:lang w:val="en-US"/>
-        </w:rPr>
-        <w:t>5</w:t>
-      </w:r>
-      <w:r>
-        <w:rPr>
-          <w:rFonts w:eastAsiaTheme="minorEastAsia"/>
-          <w:highlight w:val="yellow"/>
-          <w:lang w:val="en-US"/>
-        </w:rPr>
-        <w:t>],</w:t>
-      </w:r>
-      <w:r>
-        <w:rPr>
-          <w:rFonts w:eastAsiaTheme="minorEastAsia"/>
-          <w:highlight w:val="yellow"/>
-          <w:lang w:val="en-US"/>
-        </w:rPr>
-        <w:t xml:space="preserve"> </w:t>
-      </w:r>
-      <w:r>
-        <w:rPr>
-          <w:rFonts w:eastAsiaTheme="minorEastAsia"/>
-          <w:highlight w:val="yellow"/>
-          <w:lang w:val="en-US"/>
-        </w:rPr>
-        <w:t>[</w:t>
-      </w:r>
-      <w:r>
-        <w:rPr>
-          <w:rFonts w:eastAsiaTheme="minorEastAsia"/>
-          <w:highlight w:val="yellow"/>
-          <w:lang w:val="en-US"/>
-        </w:rPr>
-        <w:t>6</w:t>
-      </w:r>
-      <w:r>
-        <w:rPr>
-          <w:rFonts w:eastAsiaTheme="minorEastAsia"/>
-          <w:highlight w:val="yellow"/>
-          <w:lang w:val="en-US"/>
-        </w:rPr>
-        <w:t>],</w:t>
-      </w:r>
-      <w:r>
-        <w:rPr>
-          <w:rFonts w:eastAsiaTheme="minorEastAsia"/>
-          <w:highlight w:val="yellow"/>
-          <w:lang w:val="en-US"/>
-        </w:rPr>
-        <w:t xml:space="preserve"> </w:t>
-      </w:r>
-      <w:r>
-        <w:rPr>
-          <w:rFonts w:eastAsiaTheme="minorEastAsia"/>
-          <w:highlight w:val="yellow"/>
-          <w:lang w:val="en-US"/>
-        </w:rPr>
-        <w:t>[</w:t>
-      </w:r>
-      <w:r>
-        <w:rPr>
-          <w:rFonts w:eastAsiaTheme="minorEastAsia"/>
-          <w:highlight w:val="yellow"/>
-          <w:lang w:val="en-US"/>
-        </w:rPr>
-        <w:t>7</w:t>
-      </w:r>
-      <w:r>
-        <w:rPr>
-          <w:rFonts w:eastAsiaTheme="minorEastAsia"/>
-          <w:highlight w:val="yellow"/>
-          <w:lang w:val="en-US"/>
-        </w:rPr>
-        <w:t>]</w:t>
-      </w:r>
-      <w:r>
-        <w:rPr>
-          <w:rFonts w:eastAsiaTheme="minorEastAsia"/>
-          <w:highlight w:val="yellow"/>
-          <w:lang w:val="en-US"/>
-        </w:rPr>
-        <w:t>, [8]</w:t>
-      </w:r>
-      <w:r>
-        <w:rPr>
-          <w:rFonts w:eastAsiaTheme="minorEastAsia"/>
-          <w:highlight w:val="yellow"/>
-          <w:lang w:val="en-US"/>
-        </w:rPr>
-        <w:t>.</w:t>
+        <w:t>Equations [5], [6], [7], [8].</w:t>
       </w:r>
     </w:p>
     <w:tbl>
@@ -5174,6 +4979,7 @@
                 <w:szCs w:val="22"/>
                 <w:lang w:val="en-US"/>
               </w:rPr>
+              <w:lastRenderedPageBreak/>
               <w:t>[</w:t>
             </w:r>
             <w:r>
@@ -5213,7 +5019,6 @@
               <w:rPr>
                 <w:i w:val="0"/>
                 <w:iCs w:val="0"/>
-                <w:noProof/>
                 <w:color w:val="auto"/>
                 <w:sz w:val="24"/>
                 <w:szCs w:val="22"/>
@@ -5646,7 +5451,6 @@
               <w:rPr>
                 <w:i w:val="0"/>
                 <w:iCs w:val="0"/>
-                <w:noProof/>
                 <w:color w:val="auto"/>
                 <w:sz w:val="24"/>
                 <w:szCs w:val="22"/>
@@ -5935,7 +5739,6 @@
               <w:rPr>
                 <w:i w:val="0"/>
                 <w:iCs w:val="0"/>
-                <w:noProof/>
                 <w:color w:val="auto"/>
                 <w:sz w:val="24"/>
                 <w:szCs w:val="22"/>
@@ -6283,7 +6086,6 @@
               <w:rPr>
                 <w:i w:val="0"/>
                 <w:iCs w:val="0"/>
-                <w:noProof/>
                 <w:color w:val="auto"/>
                 <w:sz w:val="24"/>
                 <w:szCs w:val="22"/>
@@ -6438,21 +6240,7 @@
           <w:highlight w:val="yellow"/>
           <w:lang w:val="en-US"/>
         </w:rPr>
-        <w:t>Equation [</w:t>
-      </w:r>
-      <w:r>
-        <w:rPr>
-          <w:highlight w:val="yellow"/>
-          <w:lang w:val="en-US"/>
-        </w:rPr>
-        <w:t>9</w:t>
-      </w:r>
-      <w:r>
-        <w:rPr>
-          <w:highlight w:val="yellow"/>
-          <w:lang w:val="en-US"/>
-        </w:rPr>
-        <w:t>]</w:t>
+        <w:t>Equation [9]</w:t>
       </w:r>
       <w:r>
         <w:rPr>
@@ -6778,7 +6566,6 @@
               <w:rPr>
                 <w:i w:val="0"/>
                 <w:iCs w:val="0"/>
-                <w:noProof/>
                 <w:color w:val="auto"/>
                 <w:sz w:val="24"/>
                 <w:szCs w:val="22"/>
@@ -7232,7 +7019,6 @@
               <w:rPr>
                 <w:i w:val="0"/>
                 <w:iCs w:val="0"/>
-                <w:noProof/>
                 <w:color w:val="auto"/>
                 <w:sz w:val="24"/>
                 <w:szCs w:val="22"/>
@@ -7570,7 +7356,6 @@
               <w:rPr>
                 <w:i w:val="0"/>
                 <w:iCs w:val="0"/>
-                <w:noProof/>
                 <w:color w:val="auto"/>
                 <w:sz w:val="24"/>
                 <w:szCs w:val="22"/>
@@ -7616,6 +7401,7 @@
           <w:rFonts w:eastAsiaTheme="minorEastAsia"/>
           <w:lang w:val="en-US"/>
         </w:rPr>
+        <w:lastRenderedPageBreak/>
         <w:tab/>
       </w:r>
       <m:oMath>
@@ -7996,7 +7782,6 @@
               <w:rPr>
                 <w:i w:val="0"/>
                 <w:iCs w:val="0"/>
-                <w:noProof/>
                 <w:color w:val="auto"/>
                 <w:sz w:val="24"/>
                 <w:szCs w:val="22"/>
@@ -8426,7 +8211,6 @@
               <w:rPr>
                 <w:i w:val="0"/>
                 <w:iCs w:val="0"/>
-                <w:noProof/>
                 <w:color w:val="auto"/>
                 <w:sz w:val="24"/>
                 <w:szCs w:val="22"/>
@@ -8879,7 +8663,6 @@
               <w:rPr>
                 <w:i w:val="0"/>
                 <w:iCs w:val="0"/>
-                <w:noProof/>
                 <w:color w:val="auto"/>
                 <w:sz w:val="24"/>
                 <w:szCs w:val="22"/>
@@ -8945,6 +8728,13 @@
     </w:p>
     <w:p>
       <w:pPr>
+        <w:rPr>
+          <w:lang w:val="en-US"/>
+        </w:rPr>
+      </w:pPr>
+    </w:p>
+    <w:p>
+      <w:pPr>
         <w:pStyle w:val="Balk1"/>
         <w:rPr>
           <w:lang w:val="en-US"/>
@@ -8969,21 +8759,1368 @@
     </w:p>
     <w:p>
       <w:pPr>
+        <w:rPr>
+          <w:lang w:val="en-US"/>
+        </w:rPr>
+      </w:pPr>
+      <w:r>
+        <w:rPr>
+          <w:lang w:val="en-US"/>
+        </w:rPr>
+        <w:t xml:space="preserve">In the previous part, we have decided the required component values with the LTSpice simulation tool and calculations. </w:t>
+      </w:r>
+      <w:r>
+        <w:rPr>
+          <w:rStyle w:val="fontstyle01"/>
+          <w:lang w:val="en-US"/>
+        </w:rPr>
+        <w:t>T</w:t>
+      </w:r>
+      <w:r>
+        <w:rPr>
+          <w:lang w:val="en-US"/>
+        </w:rPr>
+        <w:t>o</w:t>
+      </w:r>
+      <w:r>
+        <w:rPr>
+          <w:lang w:val="en-US"/>
+        </w:rPr>
+        <w:t xml:space="preserve"> </w:t>
+      </w:r>
+      <w:r>
+        <w:rPr>
+          <w:lang w:val="en-US"/>
+        </w:rPr>
+        <w:t>provide a reliable design, we considered the inrush currents and surge voltages. Therefore, we</w:t>
+      </w:r>
+      <w:r>
+        <w:rPr>
+          <w:lang w:val="en-US"/>
+        </w:rPr>
+        <w:t xml:space="preserve"> </w:t>
+      </w:r>
+      <w:r>
+        <w:rPr>
+          <w:lang w:val="en-US"/>
+        </w:rPr>
+        <w:t>have chosen our components by considering the maximum power rating and its tolerance.</w:t>
+      </w:r>
+      <w:r>
+        <w:rPr>
+          <w:lang w:val="en-US"/>
+        </w:rPr>
+        <w:t xml:space="preserve"> Also, in order to decrease the final size of the design, we tried to choose the component in small packages. </w:t>
+      </w:r>
+    </w:p>
+    <w:p>
+      <w:pPr>
+        <w:rPr>
+          <w:lang w:val="en-US"/>
+        </w:rPr>
+      </w:pPr>
+      <w:r>
+        <w:rPr>
+          <w:lang w:val="en-US"/>
+        </w:rPr>
+        <w:t xml:space="preserve">At first, we have decided on the controller. We have needed a flyback controller which provides 100W power and around 100kHz frequency range to decrease the size of the transformer. Also, to make the simulation part easier, we looked for the Analog Design Manufacturer. In the end we have decided on the LT8316 controller. </w:t>
+      </w:r>
+    </w:p>
+    <w:p>
+      <w:pPr>
+        <w:rPr>
+          <w:lang w:val="en-US"/>
+        </w:rPr>
+      </w:pPr>
+      <w:r>
+        <w:rPr>
+          <w:lang w:val="en-US"/>
+        </w:rPr>
+        <w:t>Then, we looked for the semiconductor components which are MOSFET as a switch</w:t>
+      </w:r>
+      <w:r>
+        <w:rPr>
+          <w:lang w:val="en-US"/>
+        </w:rPr>
+        <w:t xml:space="preserve">, </w:t>
+      </w:r>
+      <w:r>
+        <w:rPr>
+          <w:lang w:val="en-US"/>
+        </w:rPr>
+        <w:t>diode</w:t>
+      </w:r>
+      <w:r>
+        <w:rPr>
+          <w:lang w:val="en-US"/>
+        </w:rPr>
+        <w:t>s</w:t>
+      </w:r>
+      <w:r>
+        <w:rPr>
+          <w:lang w:val="en-US"/>
+        </w:rPr>
+        <w:t xml:space="preserve"> for the secondary side of the converter</w:t>
+      </w:r>
+      <w:r>
+        <w:rPr>
+          <w:lang w:val="en-US"/>
+        </w:rPr>
+        <w:t xml:space="preserve"> and for biasing of the controller. As a mosfet, we have decided on </w:t>
+      </w:r>
+      <w:r>
+        <w:rPr>
+          <w:lang w:val="en-US"/>
+        </w:rPr>
+        <w:t>IPAN70R450P7S</w:t>
+      </w:r>
+      <w:r>
+        <w:rPr>
+          <w:lang w:val="en-US"/>
+        </w:rPr>
+        <w:t xml:space="preserve">. Its ratings are given in </w:t>
+      </w:r>
+      <w:r>
+        <w:rPr>
+          <w:lang w:val="en-US"/>
+        </w:rPr>
+        <w:fldChar w:fldCharType="begin"/>
+      </w:r>
+      <w:r>
+        <w:rPr>
+          <w:lang w:val="en-US"/>
+        </w:rPr>
+        <w:instrText xml:space="preserve"> REF _Ref70873182 \h </w:instrText>
+      </w:r>
+      <w:r>
+        <w:rPr>
+          <w:lang w:val="en-US"/>
+        </w:rPr>
+      </w:r>
+      <w:r>
+        <w:rPr>
+          <w:lang w:val="en-US"/>
+        </w:rPr>
+        <w:fldChar w:fldCharType="separate"/>
+      </w:r>
+      <w:r>
+        <w:t xml:space="preserve">Table </w:t>
+      </w:r>
+      <w:r>
+        <w:rPr>
+          <w:noProof/>
+        </w:rPr>
+        <w:t>2</w:t>
+      </w:r>
+      <w:r>
+        <w:rPr>
+          <w:lang w:val="en-US"/>
+        </w:rPr>
+        <w:fldChar w:fldCharType="end"/>
+      </w:r>
+      <w:r>
+        <w:rPr>
+          <w:lang w:val="en-US"/>
+        </w:rPr>
+        <w:t xml:space="preserve">. </w:t>
+      </w:r>
+    </w:p>
+    <w:p>
+      <w:pPr>
+        <w:pStyle w:val="ResimYazs"/>
+        <w:keepNext/>
+        <w:jc w:val="center"/>
+      </w:pPr>
+      <w:bookmarkStart w:id="14" w:name="_Ref70873182"/>
+      <w:r>
+        <w:lastRenderedPageBreak/>
+        <w:t xml:space="preserve">Table </w:t>
+      </w:r>
+      <w:r>
+        <w:fldChar w:fldCharType="begin"/>
+      </w:r>
+      <w:r>
+        <w:instrText xml:space="preserve"> SEQ Table \* ARABIC </w:instrText>
+      </w:r>
+      <w:r>
+        <w:fldChar w:fldCharType="separate"/>
+      </w:r>
+      <w:r>
+        <w:rPr>
+          <w:noProof/>
+        </w:rPr>
+        <w:t>2</w:t>
+      </w:r>
+      <w:r>
+        <w:fldChar w:fldCharType="end"/>
+      </w:r>
+      <w:bookmarkEnd w:id="14"/>
+      <w:r>
+        <w:t>. Mosfet Ratings</w:t>
+      </w:r>
+    </w:p>
+    <w:tbl>
+      <w:tblPr>
+        <w:tblStyle w:val="TabloKlavuzu"/>
+        <w:tblW w:w="0" w:type="auto"/>
+        <w:tblLook w:val="04A0" w:firstRow="1" w:lastRow="0" w:firstColumn="1" w:lastColumn="0" w:noHBand="0" w:noVBand="1"/>
+      </w:tblPr>
+      <w:tblGrid>
+        <w:gridCol w:w="4530"/>
+        <w:gridCol w:w="4530"/>
+      </w:tblGrid>
+      <w:tr>
+        <w:tc>
+          <w:tcPr>
+            <w:tcW w:w="4530" w:type="dxa"/>
+            <w:tcBorders>
+              <w:top w:val="single" w:sz="4" w:space="0" w:color="auto"/>
+              <w:left w:val="single" w:sz="4" w:space="0" w:color="auto"/>
+              <w:bottom w:val="single" w:sz="4" w:space="0" w:color="auto"/>
+              <w:right w:val="single" w:sz="4" w:space="0" w:color="auto"/>
+            </w:tcBorders>
+            <w:hideMark/>
+          </w:tcPr>
+          <w:p>
+            <w:pPr>
+              <w:rPr>
+                <w:b/>
+                <w:bCs/>
+              </w:rPr>
+            </w:pPr>
+            <w:r>
+              <w:rPr>
+                <w:b/>
+                <w:bCs/>
+              </w:rPr>
+              <w:t>Parameter</w:t>
+            </w:r>
+          </w:p>
+        </w:tc>
+        <w:tc>
+          <w:tcPr>
+            <w:tcW w:w="4530" w:type="dxa"/>
+            <w:tcBorders>
+              <w:top w:val="single" w:sz="4" w:space="0" w:color="auto"/>
+              <w:left w:val="single" w:sz="4" w:space="0" w:color="auto"/>
+              <w:bottom w:val="single" w:sz="4" w:space="0" w:color="auto"/>
+              <w:right w:val="single" w:sz="4" w:space="0" w:color="auto"/>
+            </w:tcBorders>
+            <w:hideMark/>
+          </w:tcPr>
+          <w:p>
+            <w:pPr>
+              <w:rPr>
+                <w:b/>
+                <w:bCs/>
+              </w:rPr>
+            </w:pPr>
+            <w:r>
+              <w:rPr>
+                <w:b/>
+                <w:bCs/>
+              </w:rPr>
+              <w:t>Value - Description</w:t>
+            </w:r>
+          </w:p>
+        </w:tc>
+      </w:tr>
+      <w:tr>
+        <w:tc>
+          <w:tcPr>
+            <w:tcW w:w="4530" w:type="dxa"/>
+            <w:tcBorders>
+              <w:top w:val="single" w:sz="4" w:space="0" w:color="auto"/>
+              <w:left w:val="single" w:sz="4" w:space="0" w:color="auto"/>
+              <w:bottom w:val="single" w:sz="4" w:space="0" w:color="auto"/>
+              <w:right w:val="single" w:sz="4" w:space="0" w:color="auto"/>
+            </w:tcBorders>
+            <w:hideMark/>
+          </w:tcPr>
+          <w:p>
+            <w:r>
+              <w:t>V</w:t>
+            </w:r>
+            <w:r>
+              <w:rPr>
+                <w:vertAlign w:val="subscript"/>
+              </w:rPr>
+              <w:t>DS</w:t>
+            </w:r>
+            <w:r>
+              <w:t xml:space="preserve"> , Breakdown voltage</w:t>
+            </w:r>
+          </w:p>
+        </w:tc>
+        <w:tc>
+          <w:tcPr>
+            <w:tcW w:w="4530" w:type="dxa"/>
+            <w:tcBorders>
+              <w:top w:val="single" w:sz="4" w:space="0" w:color="auto"/>
+              <w:left w:val="single" w:sz="4" w:space="0" w:color="auto"/>
+              <w:bottom w:val="single" w:sz="4" w:space="0" w:color="auto"/>
+              <w:right w:val="single" w:sz="4" w:space="0" w:color="auto"/>
+            </w:tcBorders>
+            <w:hideMark/>
+          </w:tcPr>
+          <w:p>
+            <w:r>
+              <w:t>700V</w:t>
+            </w:r>
+          </w:p>
+        </w:tc>
+      </w:tr>
+      <w:tr>
+        <w:tc>
+          <w:tcPr>
+            <w:tcW w:w="4530" w:type="dxa"/>
+            <w:tcBorders>
+              <w:top w:val="single" w:sz="4" w:space="0" w:color="auto"/>
+              <w:left w:val="single" w:sz="4" w:space="0" w:color="auto"/>
+              <w:bottom w:val="single" w:sz="4" w:space="0" w:color="auto"/>
+              <w:right w:val="single" w:sz="4" w:space="0" w:color="auto"/>
+            </w:tcBorders>
+            <w:hideMark/>
+          </w:tcPr>
+          <w:p>
+            <w:r>
+              <w:t>I</w:t>
+            </w:r>
+            <w:r>
+              <w:rPr>
+                <w:vertAlign w:val="subscript"/>
+              </w:rPr>
+              <w:t>D</w:t>
+            </w:r>
+            <w:r>
+              <w:t>, Continuous current</w:t>
+            </w:r>
+          </w:p>
+        </w:tc>
+        <w:tc>
+          <w:tcPr>
+            <w:tcW w:w="4530" w:type="dxa"/>
+            <w:tcBorders>
+              <w:top w:val="single" w:sz="4" w:space="0" w:color="auto"/>
+              <w:left w:val="single" w:sz="4" w:space="0" w:color="auto"/>
+              <w:bottom w:val="single" w:sz="4" w:space="0" w:color="auto"/>
+              <w:right w:val="single" w:sz="4" w:space="0" w:color="auto"/>
+            </w:tcBorders>
+            <w:hideMark/>
+          </w:tcPr>
+          <w:p>
+            <w:r>
+              <w:t>10A at T</w:t>
+            </w:r>
+            <w:r>
+              <w:rPr>
+                <w:vertAlign w:val="subscript"/>
+              </w:rPr>
+              <w:t>C</w:t>
+            </w:r>
+            <w:r>
+              <w:t xml:space="preserve"> =20 </w:t>
+            </w:r>
+            <w:r>
+              <w:rPr>
+                <w:vertAlign w:val="superscript"/>
+              </w:rPr>
+              <w:t>o</w:t>
+            </w:r>
+            <w:r>
+              <w:t>C</w:t>
+            </w:r>
+          </w:p>
+        </w:tc>
+      </w:tr>
+      <w:tr>
+        <w:tc>
+          <w:tcPr>
+            <w:tcW w:w="4530" w:type="dxa"/>
+            <w:tcBorders>
+              <w:top w:val="single" w:sz="4" w:space="0" w:color="auto"/>
+              <w:left w:val="single" w:sz="4" w:space="0" w:color="auto"/>
+              <w:bottom w:val="single" w:sz="4" w:space="0" w:color="auto"/>
+              <w:right w:val="single" w:sz="4" w:space="0" w:color="auto"/>
+            </w:tcBorders>
+            <w:hideMark/>
+          </w:tcPr>
+          <w:p>
+            <w:r>
+              <w:t>I</w:t>
+            </w:r>
+            <w:r>
+              <w:rPr>
+                <w:vertAlign w:val="subscript"/>
+              </w:rPr>
+              <w:t>D,pulse</w:t>
+            </w:r>
+            <w:r>
+              <w:rPr>
+                <w:vertAlign w:val="subscript"/>
+              </w:rPr>
+              <w:t xml:space="preserve"> </w:t>
+            </w:r>
+            <w:r>
+              <w:t>Pulsed Drain current</w:t>
+            </w:r>
+          </w:p>
+        </w:tc>
+        <w:tc>
+          <w:tcPr>
+            <w:tcW w:w="4530" w:type="dxa"/>
+            <w:tcBorders>
+              <w:top w:val="single" w:sz="4" w:space="0" w:color="auto"/>
+              <w:left w:val="single" w:sz="4" w:space="0" w:color="auto"/>
+              <w:bottom w:val="single" w:sz="4" w:space="0" w:color="auto"/>
+              <w:right w:val="single" w:sz="4" w:space="0" w:color="auto"/>
+            </w:tcBorders>
+            <w:hideMark/>
+          </w:tcPr>
+          <w:p>
+            <w:r>
+              <w:t>25.9 A</w:t>
+            </w:r>
+          </w:p>
+        </w:tc>
+      </w:tr>
+      <w:tr>
+        <w:tc>
+          <w:tcPr>
+            <w:tcW w:w="4530" w:type="dxa"/>
+            <w:tcBorders>
+              <w:top w:val="single" w:sz="4" w:space="0" w:color="auto"/>
+              <w:left w:val="single" w:sz="4" w:space="0" w:color="auto"/>
+              <w:bottom w:val="single" w:sz="4" w:space="0" w:color="auto"/>
+              <w:right w:val="single" w:sz="4" w:space="0" w:color="auto"/>
+            </w:tcBorders>
+            <w:hideMark/>
+          </w:tcPr>
+          <w:p>
+            <w:r>
+              <w:t>R</w:t>
+            </w:r>
+            <w:r>
+              <w:rPr>
+                <w:vertAlign w:val="subscript"/>
+              </w:rPr>
+              <w:t>DS,ON</w:t>
+            </w:r>
+          </w:p>
+        </w:tc>
+        <w:tc>
+          <w:tcPr>
+            <w:tcW w:w="4530" w:type="dxa"/>
+            <w:tcBorders>
+              <w:top w:val="single" w:sz="4" w:space="0" w:color="auto"/>
+              <w:left w:val="single" w:sz="4" w:space="0" w:color="auto"/>
+              <w:bottom w:val="single" w:sz="4" w:space="0" w:color="auto"/>
+              <w:right w:val="single" w:sz="4" w:space="0" w:color="auto"/>
+            </w:tcBorders>
+            <w:hideMark/>
+          </w:tcPr>
+          <w:p>
+            <w:r>
+              <w:t>450m</w:t>
+            </w:r>
+            <w:r>
+              <w:rPr>
+                <w:rFonts w:cstheme="minorHAnsi"/>
+              </w:rPr>
+              <w:t>Ω</w:t>
+            </w:r>
+          </w:p>
+        </w:tc>
+      </w:tr>
+      <w:tr>
+        <w:tc>
+          <w:tcPr>
+            <w:tcW w:w="4530" w:type="dxa"/>
+            <w:tcBorders>
+              <w:top w:val="single" w:sz="4" w:space="0" w:color="auto"/>
+              <w:left w:val="single" w:sz="4" w:space="0" w:color="auto"/>
+              <w:bottom w:val="single" w:sz="4" w:space="0" w:color="auto"/>
+              <w:right w:val="single" w:sz="4" w:space="0" w:color="auto"/>
+            </w:tcBorders>
+          </w:tcPr>
+          <w:p>
+            <w:r>
+              <w:t>Q</w:t>
+            </w:r>
+            <w:r>
+              <w:rPr>
+                <w:vertAlign w:val="subscript"/>
+              </w:rPr>
+              <w:t>g</w:t>
+            </w:r>
+          </w:p>
+        </w:tc>
+        <w:tc>
+          <w:tcPr>
+            <w:tcW w:w="4530" w:type="dxa"/>
+            <w:tcBorders>
+              <w:top w:val="single" w:sz="4" w:space="0" w:color="auto"/>
+              <w:left w:val="single" w:sz="4" w:space="0" w:color="auto"/>
+              <w:bottom w:val="single" w:sz="4" w:space="0" w:color="auto"/>
+              <w:right w:val="single" w:sz="4" w:space="0" w:color="auto"/>
+            </w:tcBorders>
+          </w:tcPr>
+          <w:p>
+            <w:r>
+              <w:t>13.1nC</w:t>
+            </w:r>
+          </w:p>
+        </w:tc>
+      </w:tr>
+      <w:tr>
+        <w:tc>
+          <w:tcPr>
+            <w:tcW w:w="4530" w:type="dxa"/>
+            <w:tcBorders>
+              <w:top w:val="single" w:sz="4" w:space="0" w:color="auto"/>
+              <w:left w:val="single" w:sz="4" w:space="0" w:color="auto"/>
+              <w:bottom w:val="single" w:sz="4" w:space="0" w:color="auto"/>
+              <w:right w:val="single" w:sz="4" w:space="0" w:color="auto"/>
+            </w:tcBorders>
+            <w:hideMark/>
+          </w:tcPr>
+          <w:p>
+            <w:r>
+              <w:t>Price</w:t>
+            </w:r>
+          </w:p>
+        </w:tc>
+        <w:tc>
+          <w:tcPr>
+            <w:tcW w:w="4530" w:type="dxa"/>
+            <w:tcBorders>
+              <w:top w:val="single" w:sz="4" w:space="0" w:color="auto"/>
+              <w:left w:val="single" w:sz="4" w:space="0" w:color="auto"/>
+              <w:bottom w:val="single" w:sz="4" w:space="0" w:color="auto"/>
+              <w:right w:val="single" w:sz="4" w:space="0" w:color="auto"/>
+            </w:tcBorders>
+            <w:hideMark/>
+          </w:tcPr>
+          <w:p>
+            <w:pPr>
+              <w:spacing w:line="225" w:lineRule="atLeast"/>
+              <w:rPr>
+                <w:rFonts w:ascii="Arial" w:hAnsi="Arial" w:cs="Arial"/>
+                <w:sz w:val="21"/>
+                <w:szCs w:val="21"/>
+              </w:rPr>
+            </w:pPr>
+            <w:r>
+              <w:rPr>
+                <w:rFonts w:ascii="Arial" w:hAnsi="Arial" w:cs="Arial"/>
+                <w:sz w:val="21"/>
+                <w:szCs w:val="21"/>
+              </w:rPr>
+              <w:t>$1.05</w:t>
+            </w:r>
+          </w:p>
+        </w:tc>
+      </w:tr>
+    </w:tbl>
+    <w:p>
+      <w:pPr>
+        <w:rPr>
+          <w:lang w:val="en-US"/>
+        </w:rPr>
+      </w:pPr>
+    </w:p>
+    <w:p>
+      <w:pPr>
+        <w:rPr>
+          <w:lang w:val="en-US"/>
+        </w:rPr>
+      </w:pPr>
+      <w:r>
+        <w:rPr>
+          <w:lang w:val="en-US"/>
+        </w:rPr>
+        <w:t xml:space="preserve">Then, the diode of the secondary side is chosen as </w:t>
+      </w:r>
+      <w:r>
+        <w:rPr>
+          <w:lang w:val="en-US"/>
+        </w:rPr>
+        <w:t>MBR40250G</w:t>
+      </w:r>
+      <w:r>
+        <w:rPr>
+          <w:lang w:val="en-US"/>
+        </w:rPr>
+        <w:t xml:space="preserve"> which provides 40A continuous current and 80A repetitive current. </w:t>
+      </w:r>
+    </w:p>
+    <w:p>
+      <w:pPr>
+        <w:pStyle w:val="ResimYazs"/>
+        <w:keepNext/>
+        <w:jc w:val="center"/>
+      </w:pPr>
+      <w:r>
+        <w:t xml:space="preserve">Table </w:t>
+      </w:r>
+      <w:r>
+        <w:fldChar w:fldCharType="begin"/>
+      </w:r>
+      <w:r>
+        <w:instrText xml:space="preserve"> SEQ Table \* ARABIC </w:instrText>
+      </w:r>
+      <w:r>
+        <w:fldChar w:fldCharType="separate"/>
+      </w:r>
+      <w:r>
+        <w:rPr>
+          <w:noProof/>
+        </w:rPr>
+        <w:t>3</w:t>
+      </w:r>
+      <w:r>
+        <w:fldChar w:fldCharType="end"/>
+      </w:r>
+      <w:r>
+        <w:t>. Diode Ratings</w:t>
+      </w:r>
+    </w:p>
+    <w:tbl>
+      <w:tblPr>
+        <w:tblStyle w:val="TabloKlavuzu"/>
+        <w:tblW w:w="0" w:type="auto"/>
+        <w:tblLook w:val="04A0" w:firstRow="1" w:lastRow="0" w:firstColumn="1" w:lastColumn="0" w:noHBand="0" w:noVBand="1"/>
+      </w:tblPr>
+      <w:tblGrid>
+        <w:gridCol w:w="4530"/>
+        <w:gridCol w:w="4530"/>
+      </w:tblGrid>
+      <w:tr>
+        <w:tc>
+          <w:tcPr>
+            <w:tcW w:w="4530" w:type="dxa"/>
+            <w:tcBorders>
+              <w:top w:val="single" w:sz="4" w:space="0" w:color="auto"/>
+              <w:left w:val="single" w:sz="4" w:space="0" w:color="auto"/>
+              <w:bottom w:val="single" w:sz="4" w:space="0" w:color="auto"/>
+              <w:right w:val="single" w:sz="4" w:space="0" w:color="auto"/>
+            </w:tcBorders>
+            <w:hideMark/>
+          </w:tcPr>
+          <w:p>
+            <w:pPr>
+              <w:rPr>
+                <w:b/>
+                <w:bCs/>
+              </w:rPr>
+            </w:pPr>
+            <w:r>
+              <w:rPr>
+                <w:b/>
+                <w:bCs/>
+              </w:rPr>
+              <w:t>Parameter</w:t>
+            </w:r>
+          </w:p>
+        </w:tc>
+        <w:tc>
+          <w:tcPr>
+            <w:tcW w:w="4530" w:type="dxa"/>
+            <w:tcBorders>
+              <w:top w:val="single" w:sz="4" w:space="0" w:color="auto"/>
+              <w:left w:val="single" w:sz="4" w:space="0" w:color="auto"/>
+              <w:bottom w:val="single" w:sz="4" w:space="0" w:color="auto"/>
+              <w:right w:val="single" w:sz="4" w:space="0" w:color="auto"/>
+            </w:tcBorders>
+            <w:hideMark/>
+          </w:tcPr>
+          <w:p>
+            <w:pPr>
+              <w:rPr>
+                <w:b/>
+                <w:bCs/>
+              </w:rPr>
+            </w:pPr>
+            <w:r>
+              <w:rPr>
+                <w:b/>
+                <w:bCs/>
+              </w:rPr>
+              <w:t>Value - Description</w:t>
+            </w:r>
+          </w:p>
+        </w:tc>
+      </w:tr>
+      <w:tr>
+        <w:tc>
+          <w:tcPr>
+            <w:tcW w:w="4530" w:type="dxa"/>
+            <w:tcBorders>
+              <w:top w:val="single" w:sz="4" w:space="0" w:color="auto"/>
+              <w:left w:val="single" w:sz="4" w:space="0" w:color="auto"/>
+              <w:bottom w:val="single" w:sz="4" w:space="0" w:color="auto"/>
+              <w:right w:val="single" w:sz="4" w:space="0" w:color="auto"/>
+            </w:tcBorders>
+            <w:hideMark/>
+          </w:tcPr>
+          <w:p>
+            <w:r>
+              <w:t>V</w:t>
+            </w:r>
+            <w:r>
+              <w:rPr>
+                <w:vertAlign w:val="subscript"/>
+              </w:rPr>
+              <w:t>R</w:t>
+            </w:r>
+            <w:r>
+              <w:t xml:space="preserve"> , Blocking voltage</w:t>
+            </w:r>
+          </w:p>
+        </w:tc>
+        <w:tc>
+          <w:tcPr>
+            <w:tcW w:w="4530" w:type="dxa"/>
+            <w:tcBorders>
+              <w:top w:val="single" w:sz="4" w:space="0" w:color="auto"/>
+              <w:left w:val="single" w:sz="4" w:space="0" w:color="auto"/>
+              <w:bottom w:val="single" w:sz="4" w:space="0" w:color="auto"/>
+              <w:right w:val="single" w:sz="4" w:space="0" w:color="auto"/>
+            </w:tcBorders>
+            <w:hideMark/>
+          </w:tcPr>
+          <w:p>
+            <w:r>
+              <w:t>250V</w:t>
+            </w:r>
+          </w:p>
+        </w:tc>
+      </w:tr>
+      <w:tr>
+        <w:tc>
+          <w:tcPr>
+            <w:tcW w:w="4530" w:type="dxa"/>
+            <w:tcBorders>
+              <w:top w:val="single" w:sz="4" w:space="0" w:color="auto"/>
+              <w:left w:val="single" w:sz="4" w:space="0" w:color="auto"/>
+              <w:bottom w:val="single" w:sz="4" w:space="0" w:color="auto"/>
+              <w:right w:val="single" w:sz="4" w:space="0" w:color="auto"/>
+            </w:tcBorders>
+            <w:hideMark/>
+          </w:tcPr>
+          <w:p>
+            <w:r>
+              <w:t>I</w:t>
+            </w:r>
+            <w:r>
+              <w:rPr>
+                <w:vertAlign w:val="subscript"/>
+              </w:rPr>
+              <w:t>RMS</w:t>
+            </w:r>
+            <w:r>
+              <w:t>, Continuous current</w:t>
+            </w:r>
+          </w:p>
+        </w:tc>
+        <w:tc>
+          <w:tcPr>
+            <w:tcW w:w="4530" w:type="dxa"/>
+            <w:tcBorders>
+              <w:top w:val="single" w:sz="4" w:space="0" w:color="auto"/>
+              <w:left w:val="single" w:sz="4" w:space="0" w:color="auto"/>
+              <w:bottom w:val="single" w:sz="4" w:space="0" w:color="auto"/>
+              <w:right w:val="single" w:sz="4" w:space="0" w:color="auto"/>
+            </w:tcBorders>
+            <w:hideMark/>
+          </w:tcPr>
+          <w:p>
+            <w:r>
+              <w:t xml:space="preserve">40A </w:t>
+            </w:r>
+          </w:p>
+        </w:tc>
+      </w:tr>
+      <w:tr>
+        <w:tc>
+          <w:tcPr>
+            <w:tcW w:w="4530" w:type="dxa"/>
+            <w:tcBorders>
+              <w:top w:val="single" w:sz="4" w:space="0" w:color="auto"/>
+              <w:left w:val="single" w:sz="4" w:space="0" w:color="auto"/>
+              <w:bottom w:val="single" w:sz="4" w:space="0" w:color="auto"/>
+              <w:right w:val="single" w:sz="4" w:space="0" w:color="auto"/>
+            </w:tcBorders>
+            <w:hideMark/>
+          </w:tcPr>
+          <w:p>
+            <w:r>
+              <w:t>I</w:t>
+            </w:r>
+            <w:r>
+              <w:rPr>
+                <w:vertAlign w:val="subscript"/>
+              </w:rPr>
+              <w:t>FRM</w:t>
+            </w:r>
+            <w:r>
+              <w:t>, Peak Repetitive Forward Current</w:t>
+            </w:r>
+          </w:p>
+        </w:tc>
+        <w:tc>
+          <w:tcPr>
+            <w:tcW w:w="4530" w:type="dxa"/>
+            <w:tcBorders>
+              <w:top w:val="single" w:sz="4" w:space="0" w:color="auto"/>
+              <w:left w:val="single" w:sz="4" w:space="0" w:color="auto"/>
+              <w:bottom w:val="single" w:sz="4" w:space="0" w:color="auto"/>
+              <w:right w:val="single" w:sz="4" w:space="0" w:color="auto"/>
+            </w:tcBorders>
+            <w:hideMark/>
+          </w:tcPr>
+          <w:p>
+            <w:r>
+              <w:t>80A</w:t>
+            </w:r>
+          </w:p>
+        </w:tc>
+      </w:tr>
+      <w:tr>
+        <w:tc>
+          <w:tcPr>
+            <w:tcW w:w="4530" w:type="dxa"/>
+            <w:tcBorders>
+              <w:top w:val="single" w:sz="4" w:space="0" w:color="auto"/>
+              <w:left w:val="single" w:sz="4" w:space="0" w:color="auto"/>
+              <w:bottom w:val="single" w:sz="4" w:space="0" w:color="auto"/>
+              <w:right w:val="single" w:sz="4" w:space="0" w:color="auto"/>
+            </w:tcBorders>
+            <w:hideMark/>
+          </w:tcPr>
+          <w:p>
+            <w:pPr>
+              <w:rPr>
+                <w:vertAlign w:val="subscript"/>
+              </w:rPr>
+            </w:pPr>
+            <w:r>
+              <w:t>V</w:t>
+            </w:r>
+            <w:r>
+              <w:rPr>
+                <w:vertAlign w:val="subscript"/>
+              </w:rPr>
+              <w:t>F</w:t>
+            </w:r>
+          </w:p>
+        </w:tc>
+        <w:tc>
+          <w:tcPr>
+            <w:tcW w:w="4530" w:type="dxa"/>
+            <w:tcBorders>
+              <w:top w:val="single" w:sz="4" w:space="0" w:color="auto"/>
+              <w:left w:val="single" w:sz="4" w:space="0" w:color="auto"/>
+              <w:bottom w:val="single" w:sz="4" w:space="0" w:color="auto"/>
+              <w:right w:val="single" w:sz="4" w:space="0" w:color="auto"/>
+            </w:tcBorders>
+            <w:hideMark/>
+          </w:tcPr>
+          <w:p>
+            <w:r>
+              <w:t>0.86V</w:t>
+            </w:r>
+          </w:p>
+        </w:tc>
+      </w:tr>
+      <w:tr>
+        <w:tc>
+          <w:tcPr>
+            <w:tcW w:w="4530" w:type="dxa"/>
+            <w:tcBorders>
+              <w:top w:val="single" w:sz="4" w:space="0" w:color="auto"/>
+              <w:left w:val="single" w:sz="4" w:space="0" w:color="auto"/>
+              <w:bottom w:val="single" w:sz="4" w:space="0" w:color="auto"/>
+              <w:right w:val="single" w:sz="4" w:space="0" w:color="auto"/>
+            </w:tcBorders>
+            <w:hideMark/>
+          </w:tcPr>
+          <w:p>
+            <w:r>
+              <w:t>Price</w:t>
+            </w:r>
+          </w:p>
+        </w:tc>
+        <w:tc>
+          <w:tcPr>
+            <w:tcW w:w="4530" w:type="dxa"/>
+            <w:tcBorders>
+              <w:top w:val="single" w:sz="4" w:space="0" w:color="auto"/>
+              <w:left w:val="single" w:sz="4" w:space="0" w:color="auto"/>
+              <w:bottom w:val="single" w:sz="4" w:space="0" w:color="auto"/>
+              <w:right w:val="single" w:sz="4" w:space="0" w:color="auto"/>
+            </w:tcBorders>
+            <w:hideMark/>
+          </w:tcPr>
+          <w:p>
+            <w:pPr>
+              <w:spacing w:line="225" w:lineRule="atLeast"/>
+              <w:rPr>
+                <w:rFonts w:ascii="Arial" w:hAnsi="Arial" w:cs="Arial"/>
+                <w:sz w:val="21"/>
+                <w:szCs w:val="21"/>
+              </w:rPr>
+            </w:pPr>
+            <w:r>
+              <w:rPr>
+                <w:rFonts w:ascii="Arial" w:hAnsi="Arial" w:cs="Arial"/>
+                <w:sz w:val="21"/>
+                <w:szCs w:val="21"/>
+              </w:rPr>
+              <w:t>$1.82000</w:t>
+            </w:r>
+          </w:p>
+        </w:tc>
+      </w:tr>
+    </w:tbl>
+    <w:p>
+      <w:pPr>
+        <w:rPr>
+          <w:lang w:val="en-US"/>
+        </w:rPr>
+      </w:pPr>
+    </w:p>
+    <w:p>
+      <w:pPr>
+        <w:rPr>
+          <w:lang w:val="en-US"/>
+        </w:rPr>
+      </w:pPr>
+      <w:r>
+        <w:rPr>
+          <w:lang w:val="en-US"/>
+        </w:rPr>
+        <w:t xml:space="preserve">The biasing diode is chosen as to provide 5A continuous and 8A surge current. Also, it needs a small forward voltage. For this purpose, we have decided on </w:t>
+      </w:r>
+      <w:r>
+        <w:rPr>
+          <w:lang w:val="en-US"/>
+        </w:rPr>
+        <w:t>BAS3010A03WE6327HTSA1</w:t>
+      </w:r>
+      <w:r>
+        <w:rPr>
+          <w:lang w:val="en-US"/>
+        </w:rPr>
+        <w:t xml:space="preserve"> diode. </w:t>
+      </w:r>
+    </w:p>
+    <w:p>
+      <w:pPr>
+        <w:rPr>
+          <w:lang w:val="en-US"/>
+        </w:rPr>
+      </w:pPr>
+      <w:r>
+        <w:rPr>
+          <w:lang w:val="en-US"/>
+        </w:rPr>
+        <w:t xml:space="preserve">Then, we have worked on the capacitors and resistors in the circuit. The most important capacitor is output capacitor and the most important resistor is sense resistor. The output capacitor is chosen as it represents low ESR value </w:t>
+      </w:r>
+      <w:r>
+        <w:rPr>
+          <w:lang w:val="en-US"/>
+        </w:rPr>
+        <w:t xml:space="preserve">and appropriate capacitance and voltage rating. Therefore, it is chosen as </w:t>
+      </w:r>
+      <w:r>
+        <w:rPr>
+          <w:lang w:val="en-US"/>
+        </w:rPr>
+        <w:t>RNL1C681MDS</w:t>
+      </w:r>
+      <w:r>
+        <w:rPr>
+          <w:lang w:val="en-US"/>
+        </w:rPr>
+        <w:t xml:space="preserve">1.  </w:t>
+      </w:r>
+    </w:p>
+    <w:p>
+      <w:pPr>
+        <w:pStyle w:val="ResimYazs"/>
+        <w:keepNext/>
+        <w:jc w:val="center"/>
+      </w:pPr>
+      <w:r>
+        <w:t xml:space="preserve">Table </w:t>
+      </w:r>
+      <w:r>
+        <w:fldChar w:fldCharType="begin"/>
+      </w:r>
+      <w:r>
+        <w:instrText xml:space="preserve"> SEQ Table \* ARABIC </w:instrText>
+      </w:r>
+      <w:r>
+        <w:fldChar w:fldCharType="separate"/>
+      </w:r>
+      <w:r>
+        <w:rPr>
+          <w:noProof/>
+        </w:rPr>
+        <w:t>4</w:t>
+      </w:r>
+      <w:r>
+        <w:fldChar w:fldCharType="end"/>
+      </w:r>
+      <w:r>
+        <w:t>. Output Capacitor Ratings</w:t>
+      </w:r>
+    </w:p>
+    <w:tbl>
+      <w:tblPr>
+        <w:tblStyle w:val="TabloKlavuzu"/>
+        <w:tblW w:w="0" w:type="auto"/>
+        <w:tblLook w:val="04A0" w:firstRow="1" w:lastRow="0" w:firstColumn="1" w:lastColumn="0" w:noHBand="0" w:noVBand="1"/>
+      </w:tblPr>
+      <w:tblGrid>
+        <w:gridCol w:w="4530"/>
+        <w:gridCol w:w="4530"/>
+      </w:tblGrid>
+      <w:tr>
+        <w:tc>
+          <w:tcPr>
+            <w:tcW w:w="4530" w:type="dxa"/>
+            <w:tcBorders>
+              <w:top w:val="single" w:sz="4" w:space="0" w:color="auto"/>
+              <w:left w:val="single" w:sz="4" w:space="0" w:color="auto"/>
+              <w:bottom w:val="single" w:sz="4" w:space="0" w:color="auto"/>
+              <w:right w:val="single" w:sz="4" w:space="0" w:color="auto"/>
+            </w:tcBorders>
+            <w:hideMark/>
+          </w:tcPr>
+          <w:p>
+            <w:pPr>
+              <w:rPr>
+                <w:b/>
+                <w:bCs/>
+              </w:rPr>
+            </w:pPr>
+            <w:r>
+              <w:rPr>
+                <w:b/>
+                <w:bCs/>
+              </w:rPr>
+              <w:t>Parameter</w:t>
+            </w:r>
+          </w:p>
+        </w:tc>
+        <w:tc>
+          <w:tcPr>
+            <w:tcW w:w="4530" w:type="dxa"/>
+            <w:tcBorders>
+              <w:top w:val="single" w:sz="4" w:space="0" w:color="auto"/>
+              <w:left w:val="single" w:sz="4" w:space="0" w:color="auto"/>
+              <w:bottom w:val="single" w:sz="4" w:space="0" w:color="auto"/>
+              <w:right w:val="single" w:sz="4" w:space="0" w:color="auto"/>
+            </w:tcBorders>
+            <w:hideMark/>
+          </w:tcPr>
+          <w:p>
+            <w:pPr>
+              <w:rPr>
+                <w:b/>
+                <w:bCs/>
+              </w:rPr>
+            </w:pPr>
+            <w:r>
+              <w:rPr>
+                <w:b/>
+                <w:bCs/>
+              </w:rPr>
+              <w:t>Value - Description</w:t>
+            </w:r>
+          </w:p>
+        </w:tc>
+      </w:tr>
+      <w:tr>
+        <w:tc>
+          <w:tcPr>
+            <w:tcW w:w="4530" w:type="dxa"/>
+            <w:tcBorders>
+              <w:top w:val="single" w:sz="4" w:space="0" w:color="auto"/>
+              <w:left w:val="single" w:sz="4" w:space="0" w:color="auto"/>
+              <w:bottom w:val="single" w:sz="4" w:space="0" w:color="auto"/>
+              <w:right w:val="single" w:sz="4" w:space="0" w:color="auto"/>
+            </w:tcBorders>
+            <w:hideMark/>
+          </w:tcPr>
+          <w:p>
+            <w:r>
+              <w:t>C, Capacitance</w:t>
+            </w:r>
+          </w:p>
+        </w:tc>
+        <w:tc>
+          <w:tcPr>
+            <w:tcW w:w="4530" w:type="dxa"/>
+            <w:tcBorders>
+              <w:top w:val="single" w:sz="4" w:space="0" w:color="auto"/>
+              <w:left w:val="single" w:sz="4" w:space="0" w:color="auto"/>
+              <w:bottom w:val="single" w:sz="4" w:space="0" w:color="auto"/>
+              <w:right w:val="single" w:sz="4" w:space="0" w:color="auto"/>
+            </w:tcBorders>
+            <w:hideMark/>
+          </w:tcPr>
+          <w:p>
+            <w:r>
+              <w:t>680uF</w:t>
+            </w:r>
+          </w:p>
+        </w:tc>
+      </w:tr>
+      <w:tr>
+        <w:tc>
+          <w:tcPr>
+            <w:tcW w:w="4530" w:type="dxa"/>
+            <w:tcBorders>
+              <w:top w:val="single" w:sz="4" w:space="0" w:color="auto"/>
+              <w:left w:val="single" w:sz="4" w:space="0" w:color="auto"/>
+              <w:bottom w:val="single" w:sz="4" w:space="0" w:color="auto"/>
+              <w:right w:val="single" w:sz="4" w:space="0" w:color="auto"/>
+            </w:tcBorders>
+            <w:hideMark/>
+          </w:tcPr>
+          <w:p>
+            <w:r>
+              <w:t>V</w:t>
+            </w:r>
+            <w:r>
+              <w:rPr>
+                <w:vertAlign w:val="subscript"/>
+              </w:rPr>
+              <w:t>C,MAX</w:t>
+            </w:r>
+            <w:r>
+              <w:t xml:space="preserve"> Rating</w:t>
+            </w:r>
+          </w:p>
+        </w:tc>
+        <w:tc>
+          <w:tcPr>
+            <w:tcW w:w="4530" w:type="dxa"/>
+            <w:tcBorders>
+              <w:top w:val="single" w:sz="4" w:space="0" w:color="auto"/>
+              <w:left w:val="single" w:sz="4" w:space="0" w:color="auto"/>
+              <w:bottom w:val="single" w:sz="4" w:space="0" w:color="auto"/>
+              <w:right w:val="single" w:sz="4" w:space="0" w:color="auto"/>
+            </w:tcBorders>
+            <w:hideMark/>
+          </w:tcPr>
+          <w:p>
+            <w:r>
+              <w:t>25V</w:t>
+            </w:r>
+          </w:p>
+        </w:tc>
+      </w:tr>
+      <w:tr>
+        <w:tc>
+          <w:tcPr>
+            <w:tcW w:w="4530" w:type="dxa"/>
+            <w:tcBorders>
+              <w:top w:val="single" w:sz="4" w:space="0" w:color="auto"/>
+              <w:left w:val="single" w:sz="4" w:space="0" w:color="auto"/>
+              <w:bottom w:val="single" w:sz="4" w:space="0" w:color="auto"/>
+              <w:right w:val="single" w:sz="4" w:space="0" w:color="auto"/>
+            </w:tcBorders>
+            <w:hideMark/>
+          </w:tcPr>
+          <w:p>
+            <w:r>
+              <w:t>I</w:t>
+            </w:r>
+            <w:r>
+              <w:rPr>
+                <w:vertAlign w:val="subscript"/>
+              </w:rPr>
+              <w:t>C,ripple</w:t>
+            </w:r>
+          </w:p>
+        </w:tc>
+        <w:tc>
+          <w:tcPr>
+            <w:tcW w:w="4530" w:type="dxa"/>
+            <w:tcBorders>
+              <w:top w:val="single" w:sz="4" w:space="0" w:color="auto"/>
+              <w:left w:val="single" w:sz="4" w:space="0" w:color="auto"/>
+              <w:bottom w:val="single" w:sz="4" w:space="0" w:color="auto"/>
+              <w:right w:val="single" w:sz="4" w:space="0" w:color="auto"/>
+            </w:tcBorders>
+            <w:hideMark/>
+          </w:tcPr>
+          <w:p>
+            <w:r>
+              <w:t>7A</w:t>
+            </w:r>
+          </w:p>
+        </w:tc>
+      </w:tr>
+      <w:tr>
+        <w:tc>
+          <w:tcPr>
+            <w:tcW w:w="4530" w:type="dxa"/>
+            <w:tcBorders>
+              <w:top w:val="single" w:sz="4" w:space="0" w:color="auto"/>
+              <w:left w:val="single" w:sz="4" w:space="0" w:color="auto"/>
+              <w:bottom w:val="single" w:sz="4" w:space="0" w:color="auto"/>
+              <w:right w:val="single" w:sz="4" w:space="0" w:color="auto"/>
+            </w:tcBorders>
+            <w:hideMark/>
+          </w:tcPr>
+          <w:p>
+            <w:r>
+              <w:t>ESR</w:t>
+            </w:r>
+          </w:p>
+        </w:tc>
+        <w:tc>
+          <w:tcPr>
+            <w:tcW w:w="4530" w:type="dxa"/>
+            <w:tcBorders>
+              <w:top w:val="single" w:sz="4" w:space="0" w:color="auto"/>
+              <w:left w:val="single" w:sz="4" w:space="0" w:color="auto"/>
+              <w:bottom w:val="single" w:sz="4" w:space="0" w:color="auto"/>
+              <w:right w:val="single" w:sz="4" w:space="0" w:color="auto"/>
+            </w:tcBorders>
+            <w:hideMark/>
+          </w:tcPr>
+          <w:p>
+            <w:r>
+              <w:t>8mΩ</w:t>
+            </w:r>
+          </w:p>
+        </w:tc>
+      </w:tr>
+      <w:tr>
+        <w:tc>
+          <w:tcPr>
+            <w:tcW w:w="4530" w:type="dxa"/>
+            <w:tcBorders>
+              <w:top w:val="single" w:sz="4" w:space="0" w:color="auto"/>
+              <w:left w:val="single" w:sz="4" w:space="0" w:color="auto"/>
+              <w:bottom w:val="single" w:sz="4" w:space="0" w:color="auto"/>
+              <w:right w:val="single" w:sz="4" w:space="0" w:color="auto"/>
+            </w:tcBorders>
+            <w:hideMark/>
+          </w:tcPr>
+          <w:p>
+            <w:r>
+              <w:t>Price</w:t>
+            </w:r>
+          </w:p>
+        </w:tc>
+        <w:tc>
+          <w:tcPr>
+            <w:tcW w:w="4530" w:type="dxa"/>
+            <w:tcBorders>
+              <w:top w:val="single" w:sz="4" w:space="0" w:color="auto"/>
+              <w:left w:val="single" w:sz="4" w:space="0" w:color="auto"/>
+              <w:bottom w:val="single" w:sz="4" w:space="0" w:color="auto"/>
+              <w:right w:val="single" w:sz="4" w:space="0" w:color="auto"/>
+            </w:tcBorders>
+            <w:hideMark/>
+          </w:tcPr>
+          <w:p>
+            <w:r>
+              <w:t>1.50$ - (QTY:1)</w:t>
+            </w:r>
+          </w:p>
+        </w:tc>
+      </w:tr>
+    </w:tbl>
+    <w:p>
+      <w:pPr>
+        <w:rPr>
+          <w:lang w:val="en-US"/>
+        </w:rPr>
+      </w:pPr>
+    </w:p>
+    <w:p>
+      <w:pPr>
+        <w:rPr>
+          <w:lang w:val="en-US"/>
+        </w:rPr>
+      </w:pPr>
+      <w:r>
+        <w:rPr>
+          <w:lang w:val="en-US"/>
+        </w:rPr>
+        <w:t xml:space="preserve">The sense resistor should be in small resistance value and should handle the power that will flow through it. Therefore, it is chosen as </w:t>
+      </w:r>
+      <w:r>
+        <w:rPr>
+          <w:lang w:val="en-US"/>
+        </w:rPr>
+        <w:t>WK73S2ATTDR10J</w:t>
+      </w:r>
+      <w:r>
+        <w:rPr>
+          <w:lang w:val="en-US"/>
+        </w:rPr>
+        <w:t xml:space="preserve"> which is 100m</w:t>
+      </w:r>
+      <w:r>
+        <w:rPr>
+          <w:rFonts w:cs="Times New Roman"/>
+          <w:lang w:val="en-US"/>
+        </w:rPr>
+        <w:t>Ω</w:t>
+      </w:r>
+      <w:r>
+        <w:rPr>
+          <w:lang w:val="en-US"/>
+        </w:rPr>
+        <w:t xml:space="preserve"> and 1W power rating resistor. </w:t>
+      </w:r>
+    </w:p>
+    <w:p>
+      <w:pPr>
+        <w:rPr>
+          <w:lang w:val="en-US"/>
+        </w:rPr>
+      </w:pPr>
+      <w:r>
+        <w:rPr>
+          <w:lang w:val="en-US"/>
+        </w:rPr>
+        <w:t xml:space="preserve">The other capacitors and resistors are chosen according to their voltage value on the simulation. The important thing is here, they are chosen the smallest package in the required ranges. </w:t>
+      </w:r>
+    </w:p>
+    <w:p>
+      <w:pPr>
+        <w:rPr>
+          <w:lang w:val="en-US"/>
+        </w:rPr>
+      </w:pPr>
+    </w:p>
+    <w:p>
+      <w:pPr>
         <w:pStyle w:val="Balk1"/>
         <w:rPr>
-          <w:rFonts w:eastAsiaTheme="minorEastAsia"/>
-          <w:lang w:val="en-US"/>
-        </w:rPr>
-      </w:pPr>
-      <w:bookmarkStart w:id="14" w:name="_Toc70866314"/>
-      <w:r>
-        <w:rPr>
-          <w:lang w:val="en-US"/>
-        </w:rPr>
+          <w:lang w:val="en-US"/>
+        </w:rPr>
+      </w:pPr>
+      <w:bookmarkStart w:id="15" w:name="_Toc70866314"/>
+      <w:r>
+        <w:rPr>
+          <w:lang w:val="en-US"/>
+        </w:rPr>
+        <w:lastRenderedPageBreak/>
         <w:t>Power Losses</w:t>
       </w:r>
-      <w:bookmarkStart w:id="15" w:name="_Toc59829203"/>
-      <w:bookmarkEnd w:id="14"/>
+      <w:bookmarkStart w:id="16" w:name="_Toc59829203"/>
+      <w:bookmarkEnd w:id="15"/>
     </w:p>
     <w:p>
       <w:pPr>
@@ -8992,15 +10129,596 @@
           <w:lang w:val="en-US"/>
         </w:rPr>
       </w:pPr>
-      <w:bookmarkStart w:id="16" w:name="_Toc70866315"/>
-      <w:bookmarkEnd w:id="15"/>
+      <w:bookmarkStart w:id="17" w:name="_Toc70866315"/>
+      <w:bookmarkEnd w:id="16"/>
       <w:r>
         <w:rPr>
           <w:lang w:val="en-US"/>
         </w:rPr>
         <w:t>PCB Design</w:t>
       </w:r>
-      <w:bookmarkEnd w:id="16"/>
+      <w:bookmarkEnd w:id="17"/>
+    </w:p>
+    <w:p>
+      <w:pPr>
+        <w:rPr>
+          <w:lang w:val="en-US"/>
+        </w:rPr>
+      </w:pPr>
+      <w:r>
+        <w:rPr>
+          <w:lang w:val="en-US"/>
+        </w:rPr>
+        <w:t xml:space="preserve">At this part of the project, we have drawn the schematic library and footprints of the selected component. The circuit schematic from the simulation tool is given below. </w:t>
+      </w:r>
+    </w:p>
+    <w:p>
+      <w:pPr>
+        <w:keepNext/>
+        <w:jc w:val="center"/>
+        <w:rPr>
+          <w:lang w:val="en-US"/>
+        </w:rPr>
+      </w:pPr>
+      <w:r>
+        <w:rPr>
+          <w:lang w:val="en-US"/>
+        </w:rPr>
+        <w:drawing>
+          <wp:inline distT="0" distB="0" distL="0" distR="0" wp14:anchorId="7C0AFEA0" wp14:editId="4D13BA9B">
+            <wp:extent cx="5771407" cy="3226997"/>
+            <wp:effectExtent l="0" t="0" r="1270" b="0"/>
+            <wp:docPr id="5" name="Resim 5"/>
+            <wp:cNvGraphicFramePr>
+              <a:graphicFrameLocks xmlns:a="http://schemas.openxmlformats.org/drawingml/2006/main" noChangeAspect="1"/>
+            </wp:cNvGraphicFramePr>
+            <a:graphic xmlns:a="http://schemas.openxmlformats.org/drawingml/2006/main">
+              <a:graphicData uri="http://schemas.openxmlformats.org/drawingml/2006/picture">
+                <pic:pic xmlns:pic="http://schemas.openxmlformats.org/drawingml/2006/picture">
+                  <pic:nvPicPr>
+                    <pic:cNvPr id="1" name=""/>
+                    <pic:cNvPicPr/>
+                  </pic:nvPicPr>
+                  <pic:blipFill rotWithShape="1">
+                    <a:blip r:embed="rId12"/>
+                    <a:srcRect l="10750" r="10198"/>
+                    <a:stretch/>
+                  </pic:blipFill>
+                  <pic:spPr bwMode="auto">
+                    <a:xfrm>
+                      <a:off x="0" y="0"/>
+                      <a:ext cx="5779703" cy="3231636"/>
+                    </a:xfrm>
+                    <a:prstGeom prst="rect">
+                      <a:avLst/>
+                    </a:prstGeom>
+                    <a:ln>
+                      <a:noFill/>
+                    </a:ln>
+                    <a:extLst>
+                      <a:ext uri="{53640926-AAD7-44D8-BBD7-CCE9431645EC}">
+                        <a14:shadowObscured xmlns:a14="http://schemas.microsoft.com/office/drawing/2010/main"/>
+                      </a:ext>
+                    </a:extLst>
+                  </pic:spPr>
+                </pic:pic>
+              </a:graphicData>
+            </a:graphic>
+          </wp:inline>
+        </w:drawing>
+      </w:r>
+    </w:p>
+    <w:p>
+      <w:pPr>
+        <w:pStyle w:val="ResimYazs"/>
+        <w:jc w:val="center"/>
+        <w:rPr>
+          <w:lang w:val="en-US"/>
+        </w:rPr>
+      </w:pPr>
+      <w:r>
+        <w:rPr>
+          <w:lang w:val="en-US"/>
+        </w:rPr>
+        <w:t xml:space="preserve">Figure </w:t>
+      </w:r>
+      <w:r>
+        <w:rPr>
+          <w:lang w:val="en-US"/>
+        </w:rPr>
+        <w:fldChar w:fldCharType="begin"/>
+      </w:r>
+      <w:r>
+        <w:rPr>
+          <w:lang w:val="en-US"/>
+        </w:rPr>
+        <w:instrText xml:space="preserve"> SEQ Figure \* ARABIC </w:instrText>
+      </w:r>
+      <w:r>
+        <w:rPr>
+          <w:lang w:val="en-US"/>
+        </w:rPr>
+        <w:fldChar w:fldCharType="separate"/>
+      </w:r>
+      <w:r>
+        <w:rPr>
+          <w:lang w:val="en-US"/>
+        </w:rPr>
+        <w:t>1</w:t>
+      </w:r>
+      <w:r>
+        <w:rPr>
+          <w:lang w:val="en-US"/>
+        </w:rPr>
+        <w:fldChar w:fldCharType="end"/>
+      </w:r>
+      <w:r>
+        <w:rPr>
+          <w:lang w:val="en-US"/>
+        </w:rPr>
+        <w:t>. Circuit schematic</w:t>
+      </w:r>
+    </w:p>
+    <w:p>
+      <w:pPr>
+        <w:rPr>
+          <w:lang w:val="en-US"/>
+        </w:rPr>
+      </w:pPr>
+      <w:r>
+        <w:rPr>
+          <w:lang w:val="en-US"/>
+        </w:rPr>
+        <w:t xml:space="preserve">According to this schematic, the PCB design will be composed of 9 resistors, 6 capacitors, 2 diodes, 1switch, 1 controller 1 transformer and 1 snubber unit. In order to decrease the size of the final circuitry, we chose the resistors and capacitors as small packaged as possible. The schematic of the PCB can be seen in </w:t>
+      </w:r>
+      <w:r>
+        <w:rPr>
+          <w:lang w:val="en-US"/>
+        </w:rPr>
+        <w:fldChar w:fldCharType="begin"/>
+      </w:r>
+      <w:r>
+        <w:rPr>
+          <w:lang w:val="en-US"/>
+        </w:rPr>
+        <w:instrText xml:space="preserve"> REF _Ref70871129 \h </w:instrText>
+      </w:r>
+      <w:r>
+        <w:rPr>
+          <w:lang w:val="en-US"/>
+        </w:rPr>
+      </w:r>
+      <w:r>
+        <w:rPr>
+          <w:lang w:val="en-US"/>
+        </w:rPr>
+        <w:fldChar w:fldCharType="separate"/>
+      </w:r>
+      <w:r>
+        <w:rPr>
+          <w:lang w:val="en-US"/>
+        </w:rPr>
+        <w:t>Figure 2</w:t>
+      </w:r>
+      <w:r>
+        <w:rPr>
+          <w:lang w:val="en-US"/>
+        </w:rPr>
+        <w:fldChar w:fldCharType="end"/>
+      </w:r>
+      <w:r>
+        <w:rPr>
+          <w:lang w:val="en-US"/>
+        </w:rPr>
+        <w:t>.</w:t>
+      </w:r>
+    </w:p>
+    <w:p>
+      <w:pPr>
+        <w:keepNext/>
+        <w:rPr>
+          <w:lang w:val="en-US"/>
+        </w:rPr>
+      </w:pPr>
+      <w:r>
+        <w:rPr>
+          <w:lang w:val="en-US"/>
+        </w:rPr>
+        <w:lastRenderedPageBreak/>
+        <w:drawing>
+          <wp:inline distT="0" distB="0" distL="0" distR="0" wp14:anchorId="185687F0" wp14:editId="4AA64FD9">
+            <wp:extent cx="5759450" cy="3421380"/>
+            <wp:effectExtent l="0" t="0" r="0" b="7620"/>
+            <wp:docPr id="6" name="Resim 6"/>
+            <wp:cNvGraphicFramePr>
+              <a:graphicFrameLocks xmlns:a="http://schemas.openxmlformats.org/drawingml/2006/main" noChangeAspect="1"/>
+            </wp:cNvGraphicFramePr>
+            <a:graphic xmlns:a="http://schemas.openxmlformats.org/drawingml/2006/main">
+              <a:graphicData uri="http://schemas.openxmlformats.org/drawingml/2006/picture">
+                <pic:pic xmlns:pic="http://schemas.openxmlformats.org/drawingml/2006/picture">
+                  <pic:nvPicPr>
+                    <pic:cNvPr id="1" name=""/>
+                    <pic:cNvPicPr/>
+                  </pic:nvPicPr>
+                  <pic:blipFill>
+                    <a:blip r:embed="rId13"/>
+                    <a:stretch>
+                      <a:fillRect/>
+                    </a:stretch>
+                  </pic:blipFill>
+                  <pic:spPr>
+                    <a:xfrm>
+                      <a:off x="0" y="0"/>
+                      <a:ext cx="5759450" cy="3421380"/>
+                    </a:xfrm>
+                    <a:prstGeom prst="rect">
+                      <a:avLst/>
+                    </a:prstGeom>
+                  </pic:spPr>
+                </pic:pic>
+              </a:graphicData>
+            </a:graphic>
+          </wp:inline>
+        </w:drawing>
+      </w:r>
+    </w:p>
+    <w:p>
+      <w:pPr>
+        <w:pStyle w:val="ResimYazs"/>
+        <w:jc w:val="center"/>
+        <w:rPr>
+          <w:lang w:val="en-US"/>
+        </w:rPr>
+      </w:pPr>
+      <w:bookmarkStart w:id="18" w:name="_Ref70871129"/>
+      <w:r>
+        <w:rPr>
+          <w:lang w:val="en-US"/>
+        </w:rPr>
+        <w:t xml:space="preserve">Figure </w:t>
+      </w:r>
+      <w:r>
+        <w:rPr>
+          <w:lang w:val="en-US"/>
+        </w:rPr>
+        <w:fldChar w:fldCharType="begin"/>
+      </w:r>
+      <w:r>
+        <w:rPr>
+          <w:lang w:val="en-US"/>
+        </w:rPr>
+        <w:instrText xml:space="preserve"> SEQ Figure \* ARABIC </w:instrText>
+      </w:r>
+      <w:r>
+        <w:rPr>
+          <w:lang w:val="en-US"/>
+        </w:rPr>
+        <w:fldChar w:fldCharType="separate"/>
+      </w:r>
+      <w:r>
+        <w:rPr>
+          <w:lang w:val="en-US"/>
+        </w:rPr>
+        <w:t>2</w:t>
+      </w:r>
+      <w:r>
+        <w:rPr>
+          <w:lang w:val="en-US"/>
+        </w:rPr>
+        <w:fldChar w:fldCharType="end"/>
+      </w:r>
+      <w:bookmarkEnd w:id="18"/>
+      <w:r>
+        <w:rPr>
+          <w:lang w:val="en-US"/>
+        </w:rPr>
+        <w:t>. Schematic of the PCB</w:t>
+      </w:r>
+    </w:p>
+    <w:p>
+      <w:pPr>
+        <w:rPr>
+          <w:lang w:val="en-US"/>
+        </w:rPr>
+      </w:pPr>
+      <w:r>
+        <w:rPr>
+          <w:lang w:val="en-US"/>
+        </w:rPr>
+        <w:t xml:space="preserve">In this step, </w:t>
+      </w:r>
+      <w:r>
+        <w:rPr>
+          <w:lang w:val="en-US"/>
+        </w:rPr>
+        <w:t>we placed all the component’ footprints and 3D models except the transformer, which will be final design made after the feedback session. However, w</w:t>
+      </w:r>
+      <w:r>
+        <w:rPr>
+          <w:lang w:val="en-US"/>
+        </w:rPr>
+        <w:t xml:space="preserve">e did not have chance to design the layout of the PCB since some of the calculations are still in progress </w:t>
+      </w:r>
+      <w:r>
+        <w:rPr>
+          <w:lang w:val="en-US"/>
+        </w:rPr>
+        <w:t>about magnetic design. W</w:t>
+      </w:r>
+      <w:r>
+        <w:rPr>
+          <w:lang w:val="en-US"/>
+        </w:rPr>
+        <w:t xml:space="preserve">e have worked on an application not in order to design a fine PCB which does not create or effect any of the EMI signals and does not violate the isolation of the converter. </w:t>
+      </w:r>
+    </w:p>
+    <w:p>
+      <w:pPr>
+        <w:rPr>
+          <w:lang w:val="en-US"/>
+        </w:rPr>
+      </w:pPr>
+      <w:r>
+        <w:rPr>
+          <w:lang w:val="en-US"/>
+        </w:rPr>
+        <w:t xml:space="preserve">The first think that we will consider is the ground gridding. The ground layer has an important role in the PCB design since all the currents and signals that come to the circuit must leave the circuit and should not cause any interference. In order to decrease the noise on the circuit, we will design the ground as a polygon at the underneath of the controller and other components to supply a short current loop. Also, the bypass capacitors will be placed according to the </w:t>
+      </w:r>
+      <w:r>
+        <w:rPr>
+          <w:lang w:val="en-US"/>
+        </w:rPr>
+        <w:fldChar w:fldCharType="begin"/>
+      </w:r>
+      <w:r>
+        <w:rPr>
+          <w:lang w:val="en-US"/>
+        </w:rPr>
+        <w:instrText xml:space="preserve"> REF _Ref70871629 \h </w:instrText>
+      </w:r>
+      <w:r>
+        <w:rPr>
+          <w:lang w:val="en-US"/>
+        </w:rPr>
+      </w:r>
+      <w:r>
+        <w:rPr>
+          <w:lang w:val="en-US"/>
+        </w:rPr>
+        <w:fldChar w:fldCharType="separate"/>
+      </w:r>
+      <w:r>
+        <w:rPr>
+          <w:lang w:val="en-US"/>
+        </w:rPr>
+        <w:t>Figure 3</w:t>
+      </w:r>
+      <w:r>
+        <w:rPr>
+          <w:lang w:val="en-US"/>
+        </w:rPr>
+        <w:fldChar w:fldCharType="end"/>
+      </w:r>
+      <w:r>
+        <w:rPr>
+          <w:lang w:val="en-US"/>
+        </w:rPr>
+        <w:t>.</w:t>
+      </w:r>
+    </w:p>
+    <w:p>
+      <w:pPr>
+        <w:keepNext/>
+        <w:jc w:val="center"/>
+        <w:rPr>
+          <w:lang w:val="en-US"/>
+        </w:rPr>
+      </w:pPr>
+      <w:r>
+        <w:rPr>
+          <w:lang w:val="en-US"/>
+        </w:rPr>
+        <w:lastRenderedPageBreak/>
+        <w:drawing>
+          <wp:inline distT="0" distB="0" distL="0" distR="0" wp14:anchorId="11AFEC25" wp14:editId="25030688">
+            <wp:extent cx="5000625" cy="2781300"/>
+            <wp:effectExtent l="0" t="0" r="9525" b="0"/>
+            <wp:docPr id="7" name="Resim 7"/>
+            <wp:cNvGraphicFramePr>
+              <a:graphicFrameLocks xmlns:a="http://schemas.openxmlformats.org/drawingml/2006/main" noChangeAspect="1"/>
+            </wp:cNvGraphicFramePr>
+            <a:graphic xmlns:a="http://schemas.openxmlformats.org/drawingml/2006/main">
+              <a:graphicData uri="http://schemas.openxmlformats.org/drawingml/2006/picture">
+                <pic:pic xmlns:pic="http://schemas.openxmlformats.org/drawingml/2006/picture">
+                  <pic:nvPicPr>
+                    <pic:cNvPr id="1" name=""/>
+                    <pic:cNvPicPr/>
+                  </pic:nvPicPr>
+                  <pic:blipFill>
+                    <a:blip r:embed="rId14"/>
+                    <a:stretch>
+                      <a:fillRect/>
+                    </a:stretch>
+                  </pic:blipFill>
+                  <pic:spPr>
+                    <a:xfrm>
+                      <a:off x="0" y="0"/>
+                      <a:ext cx="5000625" cy="2781300"/>
+                    </a:xfrm>
+                    <a:prstGeom prst="rect">
+                      <a:avLst/>
+                    </a:prstGeom>
+                  </pic:spPr>
+                </pic:pic>
+              </a:graphicData>
+            </a:graphic>
+          </wp:inline>
+        </w:drawing>
+      </w:r>
+    </w:p>
+    <w:p>
+      <w:pPr>
+        <w:pStyle w:val="ResimYazs"/>
+        <w:jc w:val="center"/>
+        <w:rPr>
+          <w:lang w:val="en-US"/>
+        </w:rPr>
+      </w:pPr>
+      <w:bookmarkStart w:id="19" w:name="_Ref70871629"/>
+      <w:r>
+        <w:rPr>
+          <w:lang w:val="en-US"/>
+        </w:rPr>
+        <w:t xml:space="preserve">Figure </w:t>
+      </w:r>
+      <w:r>
+        <w:rPr>
+          <w:lang w:val="en-US"/>
+        </w:rPr>
+        <w:fldChar w:fldCharType="begin"/>
+      </w:r>
+      <w:r>
+        <w:rPr>
+          <w:lang w:val="en-US"/>
+        </w:rPr>
+        <w:instrText xml:space="preserve"> SEQ Figure \* ARABIC </w:instrText>
+      </w:r>
+      <w:r>
+        <w:rPr>
+          <w:lang w:val="en-US"/>
+        </w:rPr>
+        <w:fldChar w:fldCharType="separate"/>
+      </w:r>
+      <w:r>
+        <w:rPr>
+          <w:lang w:val="en-US"/>
+        </w:rPr>
+        <w:t>3</w:t>
+      </w:r>
+      <w:r>
+        <w:rPr>
+          <w:lang w:val="en-US"/>
+        </w:rPr>
+        <w:fldChar w:fldCharType="end"/>
+      </w:r>
+      <w:bookmarkEnd w:id="19"/>
+      <w:r>
+        <w:rPr>
+          <w:lang w:val="en-US"/>
+        </w:rPr>
+        <w:t xml:space="preserve">. Controller Groung Example </w:t>
+      </w:r>
+      <w:sdt>
+        <w:sdtPr>
+          <w:rPr>
+            <w:lang w:val="en-US"/>
+          </w:rPr>
+          <w:id w:val="1057751529"/>
+          <w:citation/>
+        </w:sdtPr>
+        <w:sdtContent>
+          <w:r>
+            <w:rPr>
+              <w:lang w:val="en-US"/>
+            </w:rPr>
+            <w:fldChar w:fldCharType="begin"/>
+          </w:r>
+          <w:r>
+            <w:rPr>
+              <w:lang w:val="en-US"/>
+            </w:rPr>
+            <w:instrText xml:space="preserve"> CITATION Tex \l 1033 </w:instrText>
+          </w:r>
+          <w:r>
+            <w:rPr>
+              <w:lang w:val="en-US"/>
+            </w:rPr>
+            <w:fldChar w:fldCharType="separate"/>
+          </w:r>
+          <w:r>
+            <w:rPr>
+              <w:lang w:val="en-US"/>
+            </w:rPr>
+            <w:t>[1]</w:t>
+          </w:r>
+          <w:r>
+            <w:rPr>
+              <w:lang w:val="en-US"/>
+            </w:rPr>
+            <w:fldChar w:fldCharType="end"/>
+          </w:r>
+        </w:sdtContent>
+      </w:sdt>
+    </w:p>
+    <w:p>
+      <w:pPr>
+        <w:rPr>
+          <w:lang w:val="en-US"/>
+        </w:rPr>
+      </w:pPr>
+      <w:r>
+        <w:rPr>
+          <w:lang w:val="en-US"/>
+        </w:rPr>
+        <w:t xml:space="preserve">The other important thing is input and output power points. Since our design supplies around 8.5A current, the output power traces should be placed as they do not damaged due to rising temperature. For the trace size calculation Saturn PCB Toolkit will be used. </w:t>
+      </w:r>
+    </w:p>
+    <w:p>
+      <w:pPr>
+        <w:rPr>
+          <w:lang w:val="en-US"/>
+        </w:rPr>
+      </w:pPr>
+      <w:r>
+        <w:rPr>
+          <w:lang w:val="en-US"/>
+        </w:rPr>
+        <w:t>The other important thing is about getting feedback from the circuitry. To do this, we are using 100m</w:t>
+      </w:r>
+      <w:r>
+        <w:rPr>
+          <w:rFonts w:cs="Times New Roman"/>
+          <w:lang w:val="en-US"/>
+        </w:rPr>
+        <w:t>Ω</w:t>
+      </w:r>
+      <w:r>
+        <w:rPr>
+          <w:lang w:val="en-US"/>
+        </w:rPr>
+        <w:t xml:space="preserve"> sense resistor. The replacement of this resistor is important since it is very low resistor, the point of the connection may cause change in the read voltage level. The traces should be placed as symmetrical. </w:t>
+      </w:r>
+    </w:p>
+    <w:p>
+      <w:pPr>
+        <w:rPr>
+          <w:lang w:val="en-US"/>
+        </w:rPr>
+      </w:pPr>
+      <w:r>
+        <w:rPr>
+          <w:lang w:val="en-US"/>
+        </w:rPr>
+        <w:t xml:space="preserve">In the PCB layout, the controller should be placed close to the power input. </w:t>
+      </w:r>
+      <w:r>
+        <w:rPr>
+          <w:lang w:val="en-US"/>
+        </w:rPr>
+        <w:t>With this arrangement, the high-speed logic has less chance to pollute other signal traces.</w:t>
+      </w:r>
+      <w:r>
+        <w:rPr>
+          <w:lang w:val="en-US"/>
+        </w:rPr>
+        <w:t xml:space="preserve"> The transformer should be placed away from the controller in order to decrease the possible noises. Also, it should be considered the crosstalk problem while placing the traces, the </w:t>
+      </w:r>
+      <w:r>
+        <w:rPr>
+          <w:lang w:val="en-US"/>
+        </w:rPr>
+        <w:t xml:space="preserve">space between the traces is important in order to decrease the capacitive and inductive crosstalk. </w:t>
+      </w:r>
     </w:p>
     <w:p>
       <w:pPr>
@@ -9009,14 +10727,14 @@
           <w:lang w:val="en-US"/>
         </w:rPr>
       </w:pPr>
-      <w:bookmarkStart w:id="17" w:name="_Toc70866316"/>
+      <w:bookmarkStart w:id="20" w:name="_Toc70866316"/>
       <w:r>
         <w:rPr>
           <w:lang w:val="en-US"/>
         </w:rPr>
         <w:t>Conclusion</w:t>
       </w:r>
-      <w:bookmarkEnd w:id="17"/>
+      <w:bookmarkEnd w:id="20"/>
     </w:p>
     <w:p>
       <w:pPr>
@@ -9034,7 +10752,7 @@
       </w:pPr>
     </w:p>
     <w:sectPr>
-      <w:footerReference w:type="default" r:id="rId12"/>
+      <w:footerReference w:type="default" r:id="rId15"/>
       <w:pgSz w:w="11906" w:h="16838" w:code="9"/>
       <w:pgMar w:top="1418" w:right="1418" w:bottom="1418" w:left="1418" w:header="709" w:footer="709" w:gutter="0"/>
       <w:cols w:space="708"/>
@@ -9079,7 +10797,6 @@
         <w:docPartUnique/>
       </w:docPartObj>
     </w:sdtPr>
-    <w:sdtEndPr/>
     <w:sdtContent>
       <w:p>
         <w:pPr>
@@ -11608,6 +13325,21 @@
       <w:sz w:val="24"/>
     </w:rPr>
   </w:style>
+  <w:style w:type="character" w:customStyle="1" w:styleId="fontstyle01">
+    <w:name w:val="fontstyle01"/>
+    <w:basedOn w:val="VarsaylanParagrafYazTipi"/>
+    <w:rsid w:val="00C96C58"/>
+    <w:rPr>
+      <w:rFonts w:ascii="TimesNewRomanPSMT" w:hAnsi="TimesNewRomanPSMT" w:hint="default"/>
+      <w:b w:val="0"/>
+      <w:bCs w:val="0"/>
+      <w:i w:val="0"/>
+      <w:iCs w:val="0"/>
+      <w:color w:val="000000"/>
+      <w:sz w:val="24"/>
+      <w:szCs w:val="24"/>
+    </w:rPr>
+  </w:style>
 </w:styles>
 </file>
 
@@ -11909,117 +13641,22 @@
 <file path=customXml/item1.xml><?xml version="1.0" encoding="utf-8"?>
 <b:Sources xmlns:b="http://schemas.openxmlformats.org/officeDocument/2006/bibliography" xmlns="http://schemas.openxmlformats.org/officeDocument/2006/bibliography" SelectedStyle="\IEEE2006OfficeOnline.xsl" StyleName="IEEE" Version="2006">
   <b:Source>
-    <b:Tag>Bri15</b:Tag>
-    <b:SourceType>Report</b:SourceType>
-    <b:Guid>{107EFD9C-BA16-451A-B0F1-7D8F62AC0753}</b:Guid>
-    <b:Title>Basic Calculation of a Buck Converter's Power Stage</b:Title>
-    <b:Year>2015</b:Year>
-    <b:Publisher>Texas Instruments Inc.</b:Publisher>
+    <b:Tag>Tex</b:Tag>
+    <b:SourceType>DocumentFromInternetSite</b:SourceType>
+    <b:Guid>{8C61B823-8EAD-4240-B564-EB01E3EF1147}</b:Guid>
+    <b:Title>PCB Design Guidelines For Reduced EMI</b:Title>
     <b:Author>
       <b:Author>
-        <b:NameList>
-          <b:Person>
-            <b:Last>Hauke</b:Last>
-            <b:First>Brigitte</b:First>
-          </b:Person>
-        </b:NameList>
+        <b:Corporate>Texas Instruments Inc.</b:Corporate>
       </b:Author>
     </b:Author>
     <b:RefOrder>1</b:RefOrder>
-  </b:Source>
-  <b:Source>
-    <b:Tag>Mic15</b:Tag>
-    <b:SourceType>JournalArticle</b:SourceType>
-    <b:Guid>{7ECA8E8A-973D-4000-BA17-5B43AABF0D07}</b:Guid>
-    <b:Title>Ceramic or electrolytic output capacitors in DC/DC converters—Why not both?</b:Title>
-    <b:Year>2015</b:Year>
-    <b:Author>
-      <b:Author>
-        <b:NameList>
-          <b:Person>
-            <b:Last>Score</b:Last>
-            <b:First>Michael</b:First>
-          </b:Person>
-        </b:NameList>
-      </b:Author>
-    </b:Author>
-    <b:JournalName>Analog Applications Journal</b:JournalName>
-    <b:Pages>16-20</b:Pages>
-    <b:RefOrder>2</b:RefOrder>
-  </b:Source>
-  <b:Source>
-    <b:Tag>Aki19</b:Tag>
-    <b:SourceType>JournalArticle</b:SourceType>
-    <b:Guid>{E9B971A6-532B-4752-9AD2-F519D630A4F1}</b:Guid>
-    <b:Title>Power Control of Single Phase Active Rectifier </b:Title>
-    <b:JournalName>BALKAN JOURNAL OF ELECTRICAL &amp; COMPUTER ENGINEERING</b:JournalName>
-    <b:Year>2019</b:Year>
-    <b:Pages>332-336</b:Pages>
-    <b:Author>
-      <b:Author>
-        <b:NameList>
-          <b:Person>
-            <b:Last>KARAFIL</b:Last>
-            <b:First>Akif</b:First>
-          </b:Person>
-          <b:Person>
-            <b:Last>OZBAY</b:Last>
-            <b:First>Harun</b:First>
-          </b:Person>
-        </b:NameList>
-      </b:Author>
-    </b:Author>
-    <b:RefOrder>3</b:RefOrder>
-  </b:Source>
-  <b:Source>
-    <b:Tag>TOL20</b:Tag>
-    <b:SourceType>DocumentFromInternetSite</b:SourceType>
-    <b:Guid>{54A11D04-FC4B-4E6E-A14A-2124B26BD826}</b:Guid>
-    <b:Title>TOLERANCES ON COPPER THICKNESS</b:Title>
-    <b:Year>2020</b:Year>
-    <b:URL>https://www.eurocircuits.com/tolerances-on-copper-thickness/</b:URL>
-    <b:RefOrder>4</b:RefOrder>
-  </b:Source>
-  <b:Source>
-    <b:Tag>Laz14</b:Tag>
-    <b:SourceType>DocumentFromInternetSite</b:SourceType>
-    <b:Guid>{35297003-0892-40A3-8ADD-6D820919A04F}</b:Guid>
-    <b:Author>
-      <b:Author>
-        <b:NameList>
-          <b:Person>
-            <b:Last>Rozenblat</b:Last>
-            <b:First>Lazar</b:First>
-          </b:Person>
-        </b:NameList>
-      </b:Author>
-    </b:Author>
-    <b:Title>CALCULATING SPACING BETWEEN PCB TRACES FOR VARIOUS VOLTAGE LEVELS</b:Title>
-    <b:Year>2014</b:Year>
-    <b:URL>https://www.smps.us/pcbtracespacing.html</b:URL>
-    <b:RefOrder>5</b:RefOrder>
-  </b:Source>
-  <b:Source>
-    <b:Tag>PCB18</b:Tag>
-    <b:SourceType>DocumentFromInternetSite</b:SourceType>
-    <b:Guid>{F3AE8682-2F6E-46BC-8622-7C6A0C942247}</b:Guid>
-    <b:Author>
-      <b:Author>
-        <b:Corporate>PCBway</b:Corporate>
-      </b:Author>
-    </b:Author>
-    <b:Title>Aluminum PCB vs FR-4 PCB</b:Title>
-    <b:Year>2018</b:Year>
-    <b:Month>February</b:Month>
-    <b:Day>28</b:Day>
-    <b:URL>https://www.pcbway.com/blog/Engineering_Technical/Aluminum_PCB_vs_FR_4_PCB.html</b:URL>
-    <b:RefOrder>6</b:RefOrder>
   </b:Source>
 </b:Sources>
 </file>
 
 <file path=customXml/itemProps1.xml><?xml version="1.0" encoding="utf-8"?>
-<ds:datastoreItem xmlns:ds="http://schemas.openxmlformats.org/officeDocument/2006/customXml" ds:itemID="{1BBEFE13-3A2C-4FF5-AB26-FE1E02CE95F1}">
+<ds:datastoreItem xmlns:ds="http://schemas.openxmlformats.org/officeDocument/2006/customXml" ds:itemID="{AA8619E0-7293-4BCE-931F-1DA5ADE76DA2}">
   <ds:schemaRefs>
     <ds:schemaRef ds:uri="http://schemas.openxmlformats.org/officeDocument/2006/bibliography"/>
   </ds:schemaRefs>

</xml_diff>

<commit_message>
Power loss calculations for the transformer added.
</commit_message>
<xml_diff>
--- a/Simulation Report.docx
+++ b/Simulation Report.docx
@@ -23,6 +23,7 @@
       <w:r>
         <w:rPr>
           <w:rFonts w:cs="Times New Roman"/>
+          <w:noProof/>
           <w:lang w:val="en-US"/>
         </w:rPr>
         <w:drawing>
@@ -331,6 +332,7 @@
           <w:lang w:val="en-US"/>
         </w:rPr>
       </w:pPr>
+      <w:proofErr w:type="spellStart"/>
       <w:r>
         <w:rPr>
           <w:rFonts w:cs="Times New Roman"/>
@@ -341,8 +343,35 @@
           <w:szCs w:val="28"/>
           <w:lang w:val="en-US"/>
         </w:rPr>
-        <w:t>Grup ismi</w:t>
-      </w:r>
+        <w:t>Grup</w:t>
+      </w:r>
+      <w:proofErr w:type="spellEnd"/>
+      <w:r>
+        <w:rPr>
+          <w:rFonts w:cs="Times New Roman"/>
+          <w:b/>
+          <w:bCs/>
+          <w:color w:val="FF0000"/>
+          <w:sz w:val="40"/>
+          <w:szCs w:val="28"/>
+          <w:lang w:val="en-US"/>
+        </w:rPr>
+        <w:t xml:space="preserve"> </w:t>
+      </w:r>
+      <w:proofErr w:type="spellStart"/>
+      <w:r>
+        <w:rPr>
+          <w:rFonts w:cs="Times New Roman"/>
+          <w:b/>
+          <w:bCs/>
+          <w:color w:val="FF0000"/>
+          <w:sz w:val="40"/>
+          <w:szCs w:val="28"/>
+          <w:lang w:val="en-US"/>
+        </w:rPr>
+        <w:t>ismi</w:t>
+      </w:r>
+      <w:proofErr w:type="spellEnd"/>
     </w:p>
     <w:p>
       <w:pPr>
@@ -430,20 +459,30 @@
           <w:lang w:val="en-US"/>
         </w:rPr>
       </w:pPr>
+      <w:proofErr w:type="spellStart"/>
       <w:r>
         <w:rPr>
           <w:rFonts w:cs="Times New Roman"/>
           <w:sz w:val="32"/>
           <w:lang w:val="en-US"/>
         </w:rPr>
-        <w:t>Defne Nur KORKMAZ</w:t>
-      </w:r>
+        <w:t>Defne</w:t>
+      </w:r>
+      <w:proofErr w:type="spellEnd"/>
       <w:r>
         <w:rPr>
           <w:rFonts w:cs="Times New Roman"/>
           <w:sz w:val="32"/>
           <w:lang w:val="en-US"/>
         </w:rPr>
+        <w:t xml:space="preserve"> Nur KORKMAZ</w:t>
+      </w:r>
+      <w:r>
+        <w:rPr>
+          <w:rFonts w:cs="Times New Roman"/>
+          <w:sz w:val="32"/>
+          <w:lang w:val="en-US"/>
+        </w:rPr>
         <w:tab/>
         <w:t>2166858</w:t>
       </w:r>
@@ -473,8 +512,36 @@
           <w:sz w:val="32"/>
           <w:lang w:val="en-US"/>
         </w:rPr>
-        <w:t>Mustafa Mert Sarıkaya</w:t>
-      </w:r>
+        <w:t xml:space="preserve">Mustafa </w:t>
+      </w:r>
+      <w:proofErr w:type="spellStart"/>
+      <w:r>
+        <w:rPr>
+          <w:rFonts w:eastAsia="Calibri" w:cs="Times New Roman"/>
+          <w:sz w:val="32"/>
+          <w:lang w:val="en-US"/>
+        </w:rPr>
+        <w:t>Mert</w:t>
+      </w:r>
+      <w:proofErr w:type="spellEnd"/>
+      <w:r>
+        <w:rPr>
+          <w:rFonts w:eastAsia="Calibri" w:cs="Times New Roman"/>
+          <w:sz w:val="32"/>
+          <w:lang w:val="en-US"/>
+        </w:rPr>
+        <w:t xml:space="preserve"> </w:t>
+      </w:r>
+      <w:proofErr w:type="spellStart"/>
+      <w:r>
+        <w:rPr>
+          <w:rFonts w:eastAsia="Calibri" w:cs="Times New Roman"/>
+          <w:sz w:val="32"/>
+          <w:lang w:val="en-US"/>
+        </w:rPr>
+        <w:t>Sarıkaya</w:t>
+      </w:r>
+      <w:proofErr w:type="spellEnd"/>
       <w:r>
         <w:rPr>
           <w:rFonts w:eastAsia="Calibri" w:cs="Times New Roman"/>
@@ -572,6 +639,7 @@
             </w:tabs>
             <w:rPr>
               <w:rFonts w:asciiTheme="minorHAnsi" w:eastAsiaTheme="minorEastAsia" w:hAnsiTheme="minorHAnsi"/>
+              <w:noProof/>
               <w:sz w:val="22"/>
               <w:lang w:val="en-US"/>
             </w:rPr>
@@ -594,59 +662,60 @@
             </w:rPr>
             <w:fldChar w:fldCharType="separate"/>
           </w:r>
-          <w:hyperlink w:anchor="_Toc70866304" w:history="1">
+          <w:hyperlink w:anchor="_Toc70883911" w:history="1">
             <w:r>
               <w:rPr>
                 <w:rStyle w:val="Kpr"/>
+                <w:noProof/>
                 <w:lang w:val="en-US"/>
               </w:rPr>
               <w:t>Introduction</w:t>
             </w:r>
             <w:r>
               <w:rPr>
+                <w:noProof/>
                 <w:webHidden/>
-                <w:lang w:val="en-US"/>
               </w:rPr>
               <w:tab/>
             </w:r>
             <w:r>
               <w:rPr>
+                <w:noProof/>
                 <w:webHidden/>
-                <w:lang w:val="en-US"/>
               </w:rPr>
               <w:fldChar w:fldCharType="begin"/>
             </w:r>
             <w:r>
               <w:rPr>
+                <w:noProof/>
                 <w:webHidden/>
-                <w:lang w:val="en-US"/>
-              </w:rPr>
-              <w:instrText xml:space="preserve"> PAGEREF _Toc70866304 \h </w:instrText>
-            </w:r>
-            <w:r>
-              <w:rPr>
+              </w:rPr>
+              <w:instrText xml:space="preserve"> PAGEREF _Toc70883911 \h </w:instrText>
+            </w:r>
+            <w:r>
+              <w:rPr>
+                <w:noProof/>
                 <w:webHidden/>
-                <w:lang w:val="en-US"/>
-              </w:rPr>
-            </w:r>
-            <w:r>
-              <w:rPr>
+              </w:rPr>
+            </w:r>
+            <w:r>
+              <w:rPr>
+                <w:noProof/>
                 <w:webHidden/>
-                <w:lang w:val="en-US"/>
               </w:rPr>
               <w:fldChar w:fldCharType="separate"/>
             </w:r>
             <w:r>
               <w:rPr>
+                <w:noProof/>
                 <w:webHidden/>
-                <w:lang w:val="en-US"/>
               </w:rPr>
               <w:t>3</w:t>
             </w:r>
             <w:r>
               <w:rPr>
+                <w:noProof/>
                 <w:webHidden/>
-                <w:lang w:val="en-US"/>
               </w:rPr>
               <w:fldChar w:fldCharType="end"/>
             </w:r>
@@ -660,63 +729,65 @@
             </w:tabs>
             <w:rPr>
               <w:rFonts w:asciiTheme="minorHAnsi" w:eastAsiaTheme="minorEastAsia" w:hAnsiTheme="minorHAnsi"/>
+              <w:noProof/>
               <w:sz w:val="22"/>
               <w:lang w:val="en-US"/>
             </w:rPr>
           </w:pPr>
-          <w:hyperlink w:anchor="_Toc70866305" w:history="1">
+          <w:hyperlink w:anchor="_Toc70883912" w:history="1">
             <w:r>
               <w:rPr>
                 <w:rStyle w:val="Kpr"/>
+                <w:noProof/>
                 <w:lang w:val="en-US"/>
               </w:rPr>
               <w:t>Project Description</w:t>
             </w:r>
             <w:r>
               <w:rPr>
+                <w:noProof/>
                 <w:webHidden/>
-                <w:lang w:val="en-US"/>
               </w:rPr>
               <w:tab/>
             </w:r>
             <w:r>
               <w:rPr>
+                <w:noProof/>
                 <w:webHidden/>
-                <w:lang w:val="en-US"/>
               </w:rPr>
               <w:fldChar w:fldCharType="begin"/>
             </w:r>
             <w:r>
               <w:rPr>
+                <w:noProof/>
                 <w:webHidden/>
-                <w:lang w:val="en-US"/>
-              </w:rPr>
-              <w:instrText xml:space="preserve"> PAGEREF _Toc70866305 \h </w:instrText>
-            </w:r>
-            <w:r>
-              <w:rPr>
+              </w:rPr>
+              <w:instrText xml:space="preserve"> PAGEREF _Toc70883912 \h </w:instrText>
+            </w:r>
+            <w:r>
+              <w:rPr>
+                <w:noProof/>
                 <w:webHidden/>
-                <w:lang w:val="en-US"/>
-              </w:rPr>
-            </w:r>
-            <w:r>
-              <w:rPr>
+              </w:rPr>
+            </w:r>
+            <w:r>
+              <w:rPr>
+                <w:noProof/>
                 <w:webHidden/>
-                <w:lang w:val="en-US"/>
               </w:rPr>
               <w:fldChar w:fldCharType="separate"/>
             </w:r>
             <w:r>
               <w:rPr>
+                <w:noProof/>
                 <w:webHidden/>
-                <w:lang w:val="en-US"/>
               </w:rPr>
               <w:t>3</w:t>
             </w:r>
             <w:r>
               <w:rPr>
+                <w:noProof/>
                 <w:webHidden/>
-                <w:lang w:val="en-US"/>
               </w:rPr>
               <w:fldChar w:fldCharType="end"/>
             </w:r>
@@ -730,63 +801,65 @@
             </w:tabs>
             <w:rPr>
               <w:rFonts w:asciiTheme="minorHAnsi" w:eastAsiaTheme="minorEastAsia" w:hAnsiTheme="minorHAnsi"/>
+              <w:noProof/>
               <w:sz w:val="22"/>
               <w:lang w:val="en-US"/>
             </w:rPr>
           </w:pPr>
-          <w:hyperlink w:anchor="_Toc70866306" w:history="1">
+          <w:hyperlink w:anchor="_Toc70883913" w:history="1">
             <w:r>
               <w:rPr>
                 <w:rStyle w:val="Kpr"/>
+                <w:noProof/>
                 <w:lang w:val="en-US"/>
               </w:rPr>
               <w:t>Topology Selection</w:t>
             </w:r>
             <w:r>
               <w:rPr>
+                <w:noProof/>
                 <w:webHidden/>
-                <w:lang w:val="en-US"/>
               </w:rPr>
               <w:tab/>
             </w:r>
             <w:r>
               <w:rPr>
+                <w:noProof/>
                 <w:webHidden/>
-                <w:lang w:val="en-US"/>
               </w:rPr>
               <w:fldChar w:fldCharType="begin"/>
             </w:r>
             <w:r>
               <w:rPr>
+                <w:noProof/>
                 <w:webHidden/>
-                <w:lang w:val="en-US"/>
-              </w:rPr>
-              <w:instrText xml:space="preserve"> PAGEREF _Toc70866306 \h </w:instrText>
-            </w:r>
-            <w:r>
-              <w:rPr>
+              </w:rPr>
+              <w:instrText xml:space="preserve"> PAGEREF _Toc70883913 \h </w:instrText>
+            </w:r>
+            <w:r>
+              <w:rPr>
+                <w:noProof/>
                 <w:webHidden/>
-                <w:lang w:val="en-US"/>
-              </w:rPr>
-            </w:r>
-            <w:r>
-              <w:rPr>
+              </w:rPr>
+            </w:r>
+            <w:r>
+              <w:rPr>
+                <w:noProof/>
                 <w:webHidden/>
-                <w:lang w:val="en-US"/>
               </w:rPr>
               <w:fldChar w:fldCharType="separate"/>
             </w:r>
             <w:r>
               <w:rPr>
+                <w:noProof/>
                 <w:webHidden/>
-                <w:lang w:val="en-US"/>
               </w:rPr>
               <w:t>3</w:t>
             </w:r>
             <w:r>
               <w:rPr>
+                <w:noProof/>
                 <w:webHidden/>
-                <w:lang w:val="en-US"/>
               </w:rPr>
               <w:fldChar w:fldCharType="end"/>
             </w:r>
@@ -800,63 +873,65 @@
             </w:tabs>
             <w:rPr>
               <w:rFonts w:asciiTheme="minorHAnsi" w:eastAsiaTheme="minorEastAsia" w:hAnsiTheme="minorHAnsi"/>
+              <w:noProof/>
               <w:sz w:val="22"/>
               <w:lang w:val="en-US"/>
             </w:rPr>
           </w:pPr>
-          <w:hyperlink w:anchor="_Toc70866307" w:history="1">
+          <w:hyperlink w:anchor="_Toc70883914" w:history="1">
             <w:r>
               <w:rPr>
                 <w:rStyle w:val="Kpr"/>
+                <w:noProof/>
                 <w:lang w:val="en-US"/>
               </w:rPr>
               <w:t>Forward Converter</w:t>
             </w:r>
             <w:r>
               <w:rPr>
+                <w:noProof/>
                 <w:webHidden/>
-                <w:lang w:val="en-US"/>
               </w:rPr>
               <w:tab/>
             </w:r>
             <w:r>
               <w:rPr>
+                <w:noProof/>
                 <w:webHidden/>
-                <w:lang w:val="en-US"/>
               </w:rPr>
               <w:fldChar w:fldCharType="begin"/>
             </w:r>
             <w:r>
               <w:rPr>
+                <w:noProof/>
                 <w:webHidden/>
-                <w:lang w:val="en-US"/>
-              </w:rPr>
-              <w:instrText xml:space="preserve"> PAGEREF _Toc70866307 \h </w:instrText>
-            </w:r>
-            <w:r>
-              <w:rPr>
+              </w:rPr>
+              <w:instrText xml:space="preserve"> PAGEREF _Toc70883914 \h </w:instrText>
+            </w:r>
+            <w:r>
+              <w:rPr>
+                <w:noProof/>
                 <w:webHidden/>
-                <w:lang w:val="en-US"/>
-              </w:rPr>
-            </w:r>
-            <w:r>
-              <w:rPr>
+              </w:rPr>
+            </w:r>
+            <w:r>
+              <w:rPr>
+                <w:noProof/>
                 <w:webHidden/>
-                <w:lang w:val="en-US"/>
               </w:rPr>
               <w:fldChar w:fldCharType="separate"/>
             </w:r>
             <w:r>
               <w:rPr>
+                <w:noProof/>
                 <w:webHidden/>
-                <w:lang w:val="en-US"/>
               </w:rPr>
               <w:t>3</w:t>
             </w:r>
             <w:r>
               <w:rPr>
+                <w:noProof/>
                 <w:webHidden/>
-                <w:lang w:val="en-US"/>
               </w:rPr>
               <w:fldChar w:fldCharType="end"/>
             </w:r>
@@ -870,63 +945,65 @@
             </w:tabs>
             <w:rPr>
               <w:rFonts w:asciiTheme="minorHAnsi" w:eastAsiaTheme="minorEastAsia" w:hAnsiTheme="minorHAnsi"/>
+              <w:noProof/>
               <w:sz w:val="22"/>
               <w:lang w:val="en-US"/>
             </w:rPr>
           </w:pPr>
-          <w:hyperlink w:anchor="_Toc70866308" w:history="1">
+          <w:hyperlink w:anchor="_Toc70883915" w:history="1">
             <w:r>
               <w:rPr>
                 <w:rStyle w:val="Kpr"/>
+                <w:noProof/>
                 <w:lang w:val="en-US"/>
               </w:rPr>
               <w:t>Flyback Converter</w:t>
             </w:r>
             <w:r>
               <w:rPr>
+                <w:noProof/>
                 <w:webHidden/>
-                <w:lang w:val="en-US"/>
               </w:rPr>
               <w:tab/>
             </w:r>
             <w:r>
               <w:rPr>
+                <w:noProof/>
                 <w:webHidden/>
-                <w:lang w:val="en-US"/>
               </w:rPr>
               <w:fldChar w:fldCharType="begin"/>
             </w:r>
             <w:r>
               <w:rPr>
+                <w:noProof/>
                 <w:webHidden/>
-                <w:lang w:val="en-US"/>
-              </w:rPr>
-              <w:instrText xml:space="preserve"> PAGEREF _Toc70866308 \h </w:instrText>
-            </w:r>
-            <w:r>
-              <w:rPr>
+              </w:rPr>
+              <w:instrText xml:space="preserve"> PAGEREF _Toc70883915 \h </w:instrText>
+            </w:r>
+            <w:r>
+              <w:rPr>
+                <w:noProof/>
                 <w:webHidden/>
-                <w:lang w:val="en-US"/>
-              </w:rPr>
-            </w:r>
-            <w:r>
-              <w:rPr>
+              </w:rPr>
+            </w:r>
+            <w:r>
+              <w:rPr>
+                <w:noProof/>
                 <w:webHidden/>
-                <w:lang w:val="en-US"/>
               </w:rPr>
               <w:fldChar w:fldCharType="separate"/>
             </w:r>
             <w:r>
               <w:rPr>
+                <w:noProof/>
                 <w:webHidden/>
-                <w:lang w:val="en-US"/>
               </w:rPr>
               <w:t>4</w:t>
             </w:r>
             <w:r>
               <w:rPr>
+                <w:noProof/>
                 <w:webHidden/>
-                <w:lang w:val="en-US"/>
               </w:rPr>
               <w:fldChar w:fldCharType="end"/>
             </w:r>
@@ -940,63 +1017,65 @@
             </w:tabs>
             <w:rPr>
               <w:rFonts w:asciiTheme="minorHAnsi" w:eastAsiaTheme="minorEastAsia" w:hAnsiTheme="minorHAnsi"/>
+              <w:noProof/>
               <w:sz w:val="22"/>
               <w:lang w:val="en-US"/>
             </w:rPr>
           </w:pPr>
-          <w:hyperlink w:anchor="_Toc70866309" w:history="1">
+          <w:hyperlink w:anchor="_Toc70883916" w:history="1">
             <w:r>
               <w:rPr>
                 <w:rStyle w:val="Kpr"/>
+                <w:noProof/>
                 <w:lang w:val="en-US"/>
               </w:rPr>
               <w:t>Analytical Calculations and Simulations</w:t>
             </w:r>
             <w:r>
               <w:rPr>
+                <w:noProof/>
                 <w:webHidden/>
-                <w:lang w:val="en-US"/>
               </w:rPr>
               <w:tab/>
             </w:r>
             <w:r>
               <w:rPr>
+                <w:noProof/>
                 <w:webHidden/>
-                <w:lang w:val="en-US"/>
               </w:rPr>
               <w:fldChar w:fldCharType="begin"/>
             </w:r>
             <w:r>
               <w:rPr>
+                <w:noProof/>
                 <w:webHidden/>
-                <w:lang w:val="en-US"/>
-              </w:rPr>
-              <w:instrText xml:space="preserve"> PAGEREF _Toc70866309 \h </w:instrText>
-            </w:r>
-            <w:r>
-              <w:rPr>
+              </w:rPr>
+              <w:instrText xml:space="preserve"> PAGEREF _Toc70883916 \h </w:instrText>
+            </w:r>
+            <w:r>
+              <w:rPr>
+                <w:noProof/>
                 <w:webHidden/>
-                <w:lang w:val="en-US"/>
-              </w:rPr>
-            </w:r>
-            <w:r>
-              <w:rPr>
+              </w:rPr>
+            </w:r>
+            <w:r>
+              <w:rPr>
+                <w:noProof/>
                 <w:webHidden/>
-                <w:lang w:val="en-US"/>
               </w:rPr>
               <w:fldChar w:fldCharType="separate"/>
             </w:r>
             <w:r>
               <w:rPr>
+                <w:noProof/>
                 <w:webHidden/>
-                <w:lang w:val="en-US"/>
               </w:rPr>
               <w:t>5</w:t>
             </w:r>
             <w:r>
               <w:rPr>
+                <w:noProof/>
                 <w:webHidden/>
-                <w:lang w:val="en-US"/>
               </w:rPr>
               <w:fldChar w:fldCharType="end"/>
             </w:r>
@@ -1010,63 +1089,65 @@
             </w:tabs>
             <w:rPr>
               <w:rFonts w:asciiTheme="minorHAnsi" w:eastAsiaTheme="minorEastAsia" w:hAnsiTheme="minorHAnsi"/>
+              <w:noProof/>
               <w:sz w:val="22"/>
               <w:lang w:val="en-US"/>
             </w:rPr>
           </w:pPr>
-          <w:hyperlink w:anchor="_Toc70866310" w:history="1">
+          <w:hyperlink w:anchor="_Toc70883917" w:history="1">
             <w:r>
               <w:rPr>
                 <w:rStyle w:val="Kpr"/>
+                <w:noProof/>
                 <w:lang w:val="en-US"/>
               </w:rPr>
               <w:t>Transformer Calculations</w:t>
             </w:r>
             <w:r>
               <w:rPr>
+                <w:noProof/>
                 <w:webHidden/>
-                <w:lang w:val="en-US"/>
               </w:rPr>
               <w:tab/>
             </w:r>
             <w:r>
               <w:rPr>
+                <w:noProof/>
                 <w:webHidden/>
-                <w:lang w:val="en-US"/>
               </w:rPr>
               <w:fldChar w:fldCharType="begin"/>
             </w:r>
             <w:r>
               <w:rPr>
+                <w:noProof/>
                 <w:webHidden/>
-                <w:lang w:val="en-US"/>
-              </w:rPr>
-              <w:instrText xml:space="preserve"> PAGEREF _Toc70866310 \h </w:instrText>
-            </w:r>
-            <w:r>
-              <w:rPr>
+              </w:rPr>
+              <w:instrText xml:space="preserve"> PAGEREF _Toc70883917 \h </w:instrText>
+            </w:r>
+            <w:r>
+              <w:rPr>
+                <w:noProof/>
                 <w:webHidden/>
-                <w:lang w:val="en-US"/>
-              </w:rPr>
-            </w:r>
-            <w:r>
-              <w:rPr>
+              </w:rPr>
+            </w:r>
+            <w:r>
+              <w:rPr>
+                <w:noProof/>
                 <w:webHidden/>
-                <w:lang w:val="en-US"/>
               </w:rPr>
               <w:fldChar w:fldCharType="separate"/>
             </w:r>
             <w:r>
               <w:rPr>
+                <w:noProof/>
                 <w:webHidden/>
-                <w:lang w:val="en-US"/>
               </w:rPr>
               <w:t>5</w:t>
             </w:r>
             <w:r>
               <w:rPr>
+                <w:noProof/>
                 <w:webHidden/>
-                <w:lang w:val="en-US"/>
               </w:rPr>
               <w:fldChar w:fldCharType="end"/>
             </w:r>
@@ -1080,63 +1161,65 @@
             </w:tabs>
             <w:rPr>
               <w:rFonts w:asciiTheme="minorHAnsi" w:eastAsiaTheme="minorEastAsia" w:hAnsiTheme="minorHAnsi"/>
+              <w:noProof/>
               <w:sz w:val="22"/>
               <w:lang w:val="en-US"/>
             </w:rPr>
           </w:pPr>
-          <w:hyperlink w:anchor="_Toc70866311" w:history="1">
+          <w:hyperlink w:anchor="_Toc70883918" w:history="1">
             <w:r>
               <w:rPr>
                 <w:rStyle w:val="Kpr"/>
+                <w:noProof/>
                 <w:lang w:val="en-US"/>
               </w:rPr>
               <w:t>Skin Effect</w:t>
             </w:r>
             <w:r>
               <w:rPr>
+                <w:noProof/>
                 <w:webHidden/>
-                <w:lang w:val="en-US"/>
               </w:rPr>
               <w:tab/>
             </w:r>
             <w:r>
               <w:rPr>
+                <w:noProof/>
                 <w:webHidden/>
-                <w:lang w:val="en-US"/>
               </w:rPr>
               <w:fldChar w:fldCharType="begin"/>
             </w:r>
             <w:r>
               <w:rPr>
+                <w:noProof/>
                 <w:webHidden/>
-                <w:lang w:val="en-US"/>
-              </w:rPr>
-              <w:instrText xml:space="preserve"> PAGEREF _Toc70866311 \h </w:instrText>
-            </w:r>
-            <w:r>
-              <w:rPr>
+              </w:rPr>
+              <w:instrText xml:space="preserve"> PAGEREF _Toc70883918 \h </w:instrText>
+            </w:r>
+            <w:r>
+              <w:rPr>
+                <w:noProof/>
                 <w:webHidden/>
-                <w:lang w:val="en-US"/>
-              </w:rPr>
-            </w:r>
-            <w:r>
-              <w:rPr>
+              </w:rPr>
+            </w:r>
+            <w:r>
+              <w:rPr>
+                <w:noProof/>
                 <w:webHidden/>
-                <w:lang w:val="en-US"/>
               </w:rPr>
               <w:fldChar w:fldCharType="separate"/>
             </w:r>
             <w:r>
               <w:rPr>
+                <w:noProof/>
                 <w:webHidden/>
-                <w:lang w:val="en-US"/>
               </w:rPr>
               <w:t>5</w:t>
             </w:r>
             <w:r>
               <w:rPr>
+                <w:noProof/>
                 <w:webHidden/>
-                <w:lang w:val="en-US"/>
               </w:rPr>
               <w:fldChar w:fldCharType="end"/>
             </w:r>
@@ -1150,63 +1233,65 @@
             </w:tabs>
             <w:rPr>
               <w:rFonts w:asciiTheme="minorHAnsi" w:eastAsiaTheme="minorEastAsia" w:hAnsiTheme="minorHAnsi"/>
+              <w:noProof/>
               <w:sz w:val="22"/>
               <w:lang w:val="en-US"/>
             </w:rPr>
           </w:pPr>
-          <w:hyperlink w:anchor="_Toc70866312" w:history="1">
+          <w:hyperlink w:anchor="_Toc70883919" w:history="1">
             <w:r>
               <w:rPr>
                 <w:rStyle w:val="Kpr"/>
+                <w:noProof/>
                 <w:lang w:val="en-US"/>
               </w:rPr>
               <w:t>Ferrite Core Calculations</w:t>
             </w:r>
             <w:r>
               <w:rPr>
+                <w:noProof/>
                 <w:webHidden/>
-                <w:lang w:val="en-US"/>
               </w:rPr>
               <w:tab/>
             </w:r>
             <w:r>
               <w:rPr>
+                <w:noProof/>
                 <w:webHidden/>
-                <w:lang w:val="en-US"/>
               </w:rPr>
               <w:fldChar w:fldCharType="begin"/>
             </w:r>
             <w:r>
               <w:rPr>
+                <w:noProof/>
                 <w:webHidden/>
-                <w:lang w:val="en-US"/>
-              </w:rPr>
-              <w:instrText xml:space="preserve"> PAGEREF _Toc70866312 \h </w:instrText>
-            </w:r>
-            <w:r>
-              <w:rPr>
+              </w:rPr>
+              <w:instrText xml:space="preserve"> PAGEREF _Toc70883919 \h </w:instrText>
+            </w:r>
+            <w:r>
+              <w:rPr>
+                <w:noProof/>
                 <w:webHidden/>
-                <w:lang w:val="en-US"/>
-              </w:rPr>
-            </w:r>
-            <w:r>
-              <w:rPr>
+              </w:rPr>
+            </w:r>
+            <w:r>
+              <w:rPr>
+                <w:noProof/>
                 <w:webHidden/>
-                <w:lang w:val="en-US"/>
               </w:rPr>
               <w:fldChar w:fldCharType="separate"/>
             </w:r>
             <w:r>
               <w:rPr>
+                <w:noProof/>
                 <w:webHidden/>
-                <w:lang w:val="en-US"/>
               </w:rPr>
               <w:t>5</w:t>
             </w:r>
             <w:r>
               <w:rPr>
+                <w:noProof/>
                 <w:webHidden/>
-                <w:lang w:val="en-US"/>
               </w:rPr>
               <w:fldChar w:fldCharType="end"/>
             </w:r>
@@ -1220,63 +1305,65 @@
             </w:tabs>
             <w:rPr>
               <w:rFonts w:asciiTheme="minorHAnsi" w:eastAsiaTheme="minorEastAsia" w:hAnsiTheme="minorHAnsi"/>
+              <w:noProof/>
               <w:sz w:val="22"/>
               <w:lang w:val="en-US"/>
             </w:rPr>
           </w:pPr>
-          <w:hyperlink w:anchor="_Toc70866313" w:history="1">
+          <w:hyperlink w:anchor="_Toc70883920" w:history="1">
             <w:r>
               <w:rPr>
                 <w:rStyle w:val="Kpr"/>
+                <w:noProof/>
                 <w:lang w:val="en-US"/>
               </w:rPr>
               <w:t>Component Selection</w:t>
             </w:r>
             <w:r>
               <w:rPr>
+                <w:noProof/>
                 <w:webHidden/>
-                <w:lang w:val="en-US"/>
               </w:rPr>
               <w:tab/>
             </w:r>
             <w:r>
               <w:rPr>
+                <w:noProof/>
                 <w:webHidden/>
-                <w:lang w:val="en-US"/>
               </w:rPr>
               <w:fldChar w:fldCharType="begin"/>
             </w:r>
             <w:r>
               <w:rPr>
+                <w:noProof/>
                 <w:webHidden/>
-                <w:lang w:val="en-US"/>
-              </w:rPr>
-              <w:instrText xml:space="preserve"> PAGEREF _Toc70866313 \h </w:instrText>
-            </w:r>
-            <w:r>
-              <w:rPr>
+              </w:rPr>
+              <w:instrText xml:space="preserve"> PAGEREF _Toc70883920 \h </w:instrText>
+            </w:r>
+            <w:r>
+              <w:rPr>
+                <w:noProof/>
                 <w:webHidden/>
-                <w:lang w:val="en-US"/>
-              </w:rPr>
-            </w:r>
-            <w:r>
-              <w:rPr>
+              </w:rPr>
+            </w:r>
+            <w:r>
+              <w:rPr>
+                <w:noProof/>
                 <w:webHidden/>
-                <w:lang w:val="en-US"/>
               </w:rPr>
               <w:fldChar w:fldCharType="separate"/>
             </w:r>
             <w:r>
               <w:rPr>
+                <w:noProof/>
                 <w:webHidden/>
-                <w:lang w:val="en-US"/>
               </w:rPr>
               <w:t>8</w:t>
             </w:r>
             <w:r>
               <w:rPr>
+                <w:noProof/>
                 <w:webHidden/>
-                <w:lang w:val="en-US"/>
               </w:rPr>
               <w:fldChar w:fldCharType="end"/>
             </w:r>
@@ -1290,63 +1377,137 @@
             </w:tabs>
             <w:rPr>
               <w:rFonts w:asciiTheme="minorHAnsi" w:eastAsiaTheme="minorEastAsia" w:hAnsiTheme="minorHAnsi"/>
+              <w:noProof/>
               <w:sz w:val="22"/>
               <w:lang w:val="en-US"/>
             </w:rPr>
           </w:pPr>
-          <w:hyperlink w:anchor="_Toc70866314" w:history="1">
+          <w:hyperlink w:anchor="_Toc70883921" w:history="1">
             <w:r>
               <w:rPr>
                 <w:rStyle w:val="Kpr"/>
+                <w:noProof/>
                 <w:lang w:val="en-US"/>
               </w:rPr>
               <w:t>Power Losses</w:t>
             </w:r>
             <w:r>
               <w:rPr>
+                <w:noProof/>
                 <w:webHidden/>
-                <w:lang w:val="en-US"/>
               </w:rPr>
               <w:tab/>
             </w:r>
             <w:r>
               <w:rPr>
+                <w:noProof/>
                 <w:webHidden/>
-                <w:lang w:val="en-US"/>
               </w:rPr>
               <w:fldChar w:fldCharType="begin"/>
             </w:r>
             <w:r>
               <w:rPr>
+                <w:noProof/>
                 <w:webHidden/>
-                <w:lang w:val="en-US"/>
-              </w:rPr>
-              <w:instrText xml:space="preserve"> PAGEREF _Toc70866314 \h </w:instrText>
-            </w:r>
-            <w:r>
-              <w:rPr>
+              </w:rPr>
+              <w:instrText xml:space="preserve"> PAGEREF _Toc70883921 \h </w:instrText>
+            </w:r>
+            <w:r>
+              <w:rPr>
+                <w:noProof/>
                 <w:webHidden/>
-                <w:lang w:val="en-US"/>
-              </w:rPr>
-            </w:r>
-            <w:r>
-              <w:rPr>
+              </w:rPr>
+            </w:r>
+            <w:r>
+              <w:rPr>
+                <w:noProof/>
                 <w:webHidden/>
-                <w:lang w:val="en-US"/>
               </w:rPr>
               <w:fldChar w:fldCharType="separate"/>
             </w:r>
             <w:r>
               <w:rPr>
+                <w:noProof/>
                 <w:webHidden/>
-                <w:lang w:val="en-US"/>
-              </w:rPr>
-              <w:t>8</w:t>
-            </w:r>
-            <w:r>
-              <w:rPr>
+              </w:rPr>
+              <w:t>10</w:t>
+            </w:r>
+            <w:r>
+              <w:rPr>
+                <w:noProof/>
                 <w:webHidden/>
-                <w:lang w:val="en-US"/>
+              </w:rPr>
+              <w:fldChar w:fldCharType="end"/>
+            </w:r>
+          </w:hyperlink>
+        </w:p>
+        <w:p>
+          <w:pPr>
+            <w:pStyle w:val="T2"/>
+            <w:tabs>
+              <w:tab w:val="right" w:leader="dot" w:pos="9060"/>
+            </w:tabs>
+            <w:rPr>
+              <w:rFonts w:asciiTheme="minorHAnsi" w:eastAsiaTheme="minorEastAsia" w:hAnsiTheme="minorHAnsi"/>
+              <w:noProof/>
+              <w:sz w:val="22"/>
+              <w:lang w:val="en-US"/>
+            </w:rPr>
+          </w:pPr>
+          <w:hyperlink w:anchor="_Toc70883922" w:history="1">
+            <w:r>
+              <w:rPr>
+                <w:rStyle w:val="Kpr"/>
+                <w:noProof/>
+                <w:lang w:val="en-US"/>
+              </w:rPr>
+              <w:t>Transformer Power Losses</w:t>
+            </w:r>
+            <w:r>
+              <w:rPr>
+                <w:noProof/>
+                <w:webHidden/>
+              </w:rPr>
+              <w:tab/>
+            </w:r>
+            <w:r>
+              <w:rPr>
+                <w:noProof/>
+                <w:webHidden/>
+              </w:rPr>
+              <w:fldChar w:fldCharType="begin"/>
+            </w:r>
+            <w:r>
+              <w:rPr>
+                <w:noProof/>
+                <w:webHidden/>
+              </w:rPr>
+              <w:instrText xml:space="preserve"> PAGEREF _Toc70883922 \h </w:instrText>
+            </w:r>
+            <w:r>
+              <w:rPr>
+                <w:noProof/>
+                <w:webHidden/>
+              </w:rPr>
+            </w:r>
+            <w:r>
+              <w:rPr>
+                <w:noProof/>
+                <w:webHidden/>
+              </w:rPr>
+              <w:fldChar w:fldCharType="separate"/>
+            </w:r>
+            <w:r>
+              <w:rPr>
+                <w:noProof/>
+                <w:webHidden/>
+              </w:rPr>
+              <w:t>10</w:t>
+            </w:r>
+            <w:r>
+              <w:rPr>
+                <w:noProof/>
+                <w:webHidden/>
               </w:rPr>
               <w:fldChar w:fldCharType="end"/>
             </w:r>
@@ -1360,63 +1521,65 @@
             </w:tabs>
             <w:rPr>
               <w:rFonts w:asciiTheme="minorHAnsi" w:eastAsiaTheme="minorEastAsia" w:hAnsiTheme="minorHAnsi"/>
+              <w:noProof/>
               <w:sz w:val="22"/>
               <w:lang w:val="en-US"/>
             </w:rPr>
           </w:pPr>
-          <w:hyperlink w:anchor="_Toc70866315" w:history="1">
+          <w:hyperlink w:anchor="_Toc70883923" w:history="1">
             <w:r>
               <w:rPr>
                 <w:rStyle w:val="Kpr"/>
+                <w:noProof/>
                 <w:lang w:val="en-US"/>
               </w:rPr>
               <w:t>PCB Design</w:t>
             </w:r>
             <w:r>
               <w:rPr>
+                <w:noProof/>
                 <w:webHidden/>
-                <w:lang w:val="en-US"/>
               </w:rPr>
               <w:tab/>
             </w:r>
             <w:r>
               <w:rPr>
+                <w:noProof/>
                 <w:webHidden/>
-                <w:lang w:val="en-US"/>
               </w:rPr>
               <w:fldChar w:fldCharType="begin"/>
             </w:r>
             <w:r>
               <w:rPr>
+                <w:noProof/>
                 <w:webHidden/>
-                <w:lang w:val="en-US"/>
-              </w:rPr>
-              <w:instrText xml:space="preserve"> PAGEREF _Toc70866315 \h </w:instrText>
-            </w:r>
-            <w:r>
-              <w:rPr>
+              </w:rPr>
+              <w:instrText xml:space="preserve"> PAGEREF _Toc70883923 \h </w:instrText>
+            </w:r>
+            <w:r>
+              <w:rPr>
+                <w:noProof/>
                 <w:webHidden/>
-                <w:lang w:val="en-US"/>
-              </w:rPr>
-            </w:r>
-            <w:r>
-              <w:rPr>
+              </w:rPr>
+            </w:r>
+            <w:r>
+              <w:rPr>
+                <w:noProof/>
                 <w:webHidden/>
-                <w:lang w:val="en-US"/>
               </w:rPr>
               <w:fldChar w:fldCharType="separate"/>
             </w:r>
             <w:r>
               <w:rPr>
+                <w:noProof/>
                 <w:webHidden/>
-                <w:lang w:val="en-US"/>
-              </w:rPr>
-              <w:t>8</w:t>
-            </w:r>
-            <w:r>
-              <w:rPr>
+              </w:rPr>
+              <w:t>10</w:t>
+            </w:r>
+            <w:r>
+              <w:rPr>
+                <w:noProof/>
                 <w:webHidden/>
-                <w:lang w:val="en-US"/>
               </w:rPr>
               <w:fldChar w:fldCharType="end"/>
             </w:r>
@@ -1430,63 +1593,65 @@
             </w:tabs>
             <w:rPr>
               <w:rFonts w:asciiTheme="minorHAnsi" w:eastAsiaTheme="minorEastAsia" w:hAnsiTheme="minorHAnsi"/>
+              <w:noProof/>
               <w:sz w:val="22"/>
               <w:lang w:val="en-US"/>
             </w:rPr>
           </w:pPr>
-          <w:hyperlink w:anchor="_Toc70866316" w:history="1">
+          <w:hyperlink w:anchor="_Toc70883924" w:history="1">
             <w:r>
               <w:rPr>
                 <w:rStyle w:val="Kpr"/>
+                <w:noProof/>
                 <w:lang w:val="en-US"/>
               </w:rPr>
               <w:t>Conclusion</w:t>
             </w:r>
             <w:r>
               <w:rPr>
+                <w:noProof/>
                 <w:webHidden/>
-                <w:lang w:val="en-US"/>
               </w:rPr>
               <w:tab/>
             </w:r>
             <w:r>
               <w:rPr>
+                <w:noProof/>
                 <w:webHidden/>
-                <w:lang w:val="en-US"/>
               </w:rPr>
               <w:fldChar w:fldCharType="begin"/>
             </w:r>
             <w:r>
               <w:rPr>
+                <w:noProof/>
                 <w:webHidden/>
-                <w:lang w:val="en-US"/>
-              </w:rPr>
-              <w:instrText xml:space="preserve"> PAGEREF _Toc70866316 \h </w:instrText>
-            </w:r>
-            <w:r>
-              <w:rPr>
+              </w:rPr>
+              <w:instrText xml:space="preserve"> PAGEREF _Toc70883924 \h </w:instrText>
+            </w:r>
+            <w:r>
+              <w:rPr>
+                <w:noProof/>
                 <w:webHidden/>
-                <w:lang w:val="en-US"/>
-              </w:rPr>
-            </w:r>
-            <w:r>
-              <w:rPr>
+              </w:rPr>
+            </w:r>
+            <w:r>
+              <w:rPr>
+                <w:noProof/>
                 <w:webHidden/>
-                <w:lang w:val="en-US"/>
               </w:rPr>
               <w:fldChar w:fldCharType="separate"/>
             </w:r>
             <w:r>
               <w:rPr>
+                <w:noProof/>
                 <w:webHidden/>
-                <w:lang w:val="en-US"/>
-              </w:rPr>
-              <w:t>8</w:t>
-            </w:r>
-            <w:r>
-              <w:rPr>
+              </w:rPr>
+              <w:t>12</w:t>
+            </w:r>
+            <w:r>
+              <w:rPr>
+                <w:noProof/>
                 <w:webHidden/>
-                <w:lang w:val="en-US"/>
               </w:rPr>
               <w:fldChar w:fldCharType="end"/>
             </w:r>
@@ -1660,7 +1825,7 @@
           <w:lang w:val="en-US"/>
         </w:rPr>
       </w:pPr>
-      <w:bookmarkStart w:id="1" w:name="_Toc70866304"/>
+      <w:bookmarkStart w:id="1" w:name="_Toc70883911"/>
       <w:r>
         <w:rPr>
           <w:lang w:val="en-US"/>
@@ -1679,7 +1844,7 @@
           <w:lang w:val="en-US"/>
         </w:rPr>
       </w:pPr>
-      <w:bookmarkStart w:id="2" w:name="_Toc70866305"/>
+      <w:bookmarkStart w:id="2" w:name="_Toc70883912"/>
       <w:r>
         <w:rPr>
           <w:lang w:val="en-US"/>
@@ -1858,7 +2023,7 @@
           <w:lang w:val="en-US"/>
         </w:rPr>
       </w:pPr>
-      <w:bookmarkStart w:id="3" w:name="_Toc70866306"/>
+      <w:bookmarkStart w:id="3" w:name="_Toc70883913"/>
       <w:r>
         <w:rPr>
           <w:lang w:val="en-US"/>
@@ -1874,7 +2039,7 @@
           <w:lang w:val="en-US"/>
         </w:rPr>
       </w:pPr>
-      <w:bookmarkStart w:id="4" w:name="_Toc70866307"/>
+      <w:bookmarkStart w:id="4" w:name="_Toc70883914"/>
       <w:r>
         <w:rPr>
           <w:lang w:val="en-US"/>
@@ -1891,6 +2056,7 @@
       </w:pPr>
       <w:r>
         <w:rPr>
+          <w:noProof/>
           <w:lang w:val="en-US"/>
         </w:rPr>
         <w:drawing>
@@ -2069,6 +2235,7 @@
         <w:rPr>
           <w:lang w:val="en-US"/>
         </w:rPr>
+        <w:lastRenderedPageBreak/>
         <w:tab/>
       </w:r>
       <w:r>
@@ -2095,7 +2262,6 @@
         <w:rPr>
           <w:lang w:val="en-US"/>
         </w:rPr>
-        <w:lastRenderedPageBreak/>
         <w:t>The transformer core must be freed from unintentionally stored energy with each cycle</w:t>
       </w:r>
     </w:p>
@@ -2160,7 +2326,7 @@
           <w:lang w:val="en-US"/>
         </w:rPr>
       </w:pPr>
-      <w:bookmarkStart w:id="5" w:name="_Toc70866308"/>
+      <w:bookmarkStart w:id="5" w:name="_Toc70883915"/>
       <w:r>
         <w:rPr>
           <w:lang w:val="en-US"/>
@@ -2178,6 +2344,7 @@
       </w:pPr>
       <w:r>
         <w:rPr>
+          <w:noProof/>
           <w:lang w:val="en-US"/>
         </w:rPr>
         <w:drawing>
@@ -2449,14 +2616,14 @@
         <w:rPr>
           <w:lang w:val="en-US"/>
         </w:rPr>
-        <w:t xml:space="preserve">Forward and Flyback converter topologies have been considered and examined in detailed while deciding on the topology which will be used in the project. According to the advantages and disadvantages of the both topologies, it has been decided to work on the Flyback converter design. While making the topology selection, some of the important factors have been evaluated as providing easier control of the converter and finding isolated controller options that meets the project requirements. In addition to these, the difficulty of controlling the forward converter </w:t>
+        <w:t xml:space="preserve">Forward and Flyback converter topologies have been considered and examined in detailed while deciding on the topology which will be used in the project. According to the advantages and disadvantages of the both topologies, it has been decided to work on the Flyback converter design. While making the topology selection, some of the important factors have been evaluated as providing easier control of the converter and finding isolated controller options that meets </w:t>
       </w:r>
       <w:r>
         <w:rPr>
           <w:lang w:val="en-US"/>
         </w:rPr>
         <w:lastRenderedPageBreak/>
-        <w:t>and the possibility of causing problems in cases where the energy on the transformer could not be discharged regularly, made it certain to prefer the flyback converter topology.</w:t>
+        <w:t>the project requirements. In addition to these, the difficulty of controlling the forward converter and the possibility of causing problems in cases where the energy on the transformer could not be discharged regularly, made it certain to prefer the flyback converter topology.</w:t>
       </w:r>
     </w:p>
     <w:p>
@@ -2473,7 +2640,7 @@
           <w:lang w:val="en-US"/>
         </w:rPr>
       </w:pPr>
-      <w:bookmarkStart w:id="6" w:name="_Toc70866309"/>
+      <w:bookmarkStart w:id="6" w:name="_Toc70883916"/>
       <w:r>
         <w:rPr>
           <w:lang w:val="en-US"/>
@@ -2502,7 +2669,7 @@
         </w:rPr>
       </w:pPr>
       <w:bookmarkStart w:id="7" w:name="_Toc70774767"/>
-      <w:bookmarkStart w:id="8" w:name="_Toc70866310"/>
+      <w:bookmarkStart w:id="8" w:name="_Toc70883917"/>
       <w:r>
         <w:rPr>
           <w:lang w:val="en-US"/>
@@ -2585,7 +2752,21 @@
         <w:rPr>
           <w:lang w:val="en-US"/>
         </w:rPr>
-        <w:t>In the first transformer design of the process, ferrite cores with an additional gap will be considered using Kg method, which allows to calculate required air gap, fringing losses and the cable losses in the transformer design. Moreover, this method allows to count the required strands number for the Litz wire design according to the selected core properties.</w:t>
+        <w:t xml:space="preserve">In the first transformer design of the process, ferrite cores with an additional gap will be considered using Kg method, which allows to calculate required air gap, fringing losses and the cable losses in the transformer design. Moreover, this method allows to count the required strands number for the </w:t>
+      </w:r>
+      <w:proofErr w:type="spellStart"/>
+      <w:r>
+        <w:rPr>
+          <w:lang w:val="en-US"/>
+        </w:rPr>
+        <w:t>Litz</w:t>
+      </w:r>
+      <w:proofErr w:type="spellEnd"/>
+      <w:r>
+        <w:rPr>
+          <w:lang w:val="en-US"/>
+        </w:rPr>
+        <w:t xml:space="preserve"> wire design according to the selected core properties.</w:t>
       </w:r>
     </w:p>
     <w:p>
@@ -2596,7 +2777,7 @@
         </w:rPr>
       </w:pPr>
       <w:bookmarkStart w:id="9" w:name="_Toc70774768"/>
-      <w:bookmarkStart w:id="10" w:name="_Toc70866311"/>
+      <w:bookmarkStart w:id="10" w:name="_Toc70883918"/>
       <w:r>
         <w:rPr>
           <w:lang w:val="en-US"/>
@@ -2616,7 +2797,21 @@
         <w:rPr>
           <w:lang w:val="en-US"/>
         </w:rPr>
-        <w:t>Operating frequency of the transformer is a primary property while deciding the cable size, which will be used during the design. Increasing operating frequency will cause current to flow from more outer part of the cable. Therefore, the middle part of the cable will be useless in the conduction period and this will cause increase in the resistance values. Considering this relationship between the frequency and cable size, it is preferred to design the transformer cables as Litz wire with multiple strands by calculating the number of layers which should be used for primary and secondary sides. Considering this perspective, calculating the skin depth for 100kHz gave an important clue while deciding the size of the cable which will be layered.</w:t>
+        <w:t xml:space="preserve">Operating frequency of the transformer is a primary property while deciding the cable size, which will be used during the design. Increasing operating frequency will cause current to flow from more outer part of the cable. Therefore, the middle part of the cable will be useless in the conduction period and this will cause increase in the resistance values. Considering this relationship between the frequency and cable size, it is preferred to design the transformer cables as </w:t>
+      </w:r>
+      <w:proofErr w:type="spellStart"/>
+      <w:r>
+        <w:rPr>
+          <w:lang w:val="en-US"/>
+        </w:rPr>
+        <w:t>Litz</w:t>
+      </w:r>
+      <w:proofErr w:type="spellEnd"/>
+      <w:r>
+        <w:rPr>
+          <w:lang w:val="en-US"/>
+        </w:rPr>
+        <w:t xml:space="preserve"> wire with multiple strands by calculating the number of layers which should be used for primary and secondary sides. Considering this perspective, calculating the skin depth for 100kHz gave an important clue while deciding the size of the cable which will be layered.</w:t>
       </w:r>
     </w:p>
     <w:tbl>
@@ -2939,7 +3134,23 @@
           <w:rFonts w:eastAsiaTheme="minorEastAsia"/>
           <w:lang w:val="en-US"/>
         </w:rPr>
-        <w:t>, it had been decided to use #26 AWG wire as base wire while designing the Litz wire size and number of layer requirements.</w:t>
+        <w:t xml:space="preserve">, it had been decided to use #26 AWG wire as base wire while designing the </w:t>
+      </w:r>
+      <w:proofErr w:type="spellStart"/>
+      <w:r>
+        <w:rPr>
+          <w:rFonts w:eastAsiaTheme="minorEastAsia"/>
+          <w:lang w:val="en-US"/>
+        </w:rPr>
+        <w:t>Litz</w:t>
+      </w:r>
+      <w:proofErr w:type="spellEnd"/>
+      <w:r>
+        <w:rPr>
+          <w:rFonts w:eastAsiaTheme="minorEastAsia"/>
+          <w:lang w:val="en-US"/>
+        </w:rPr>
+        <w:t xml:space="preserve"> wire size and number of layer requirements.</w:t>
       </w:r>
     </w:p>
     <w:p>
@@ -2950,7 +3161,7 @@
           <w:lang w:val="en-US"/>
         </w:rPr>
       </w:pPr>
-      <w:bookmarkStart w:id="11" w:name="_Toc70866312"/>
+      <w:bookmarkStart w:id="11" w:name="_Toc70883919"/>
       <w:r>
         <w:rPr>
           <w:rFonts w:eastAsiaTheme="minorEastAsia"/>
@@ -3514,7 +3725,23 @@
           <w:rFonts w:eastAsiaTheme="minorEastAsia"/>
           <w:lang w:val="en-US"/>
         </w:rPr>
-        <w:t xml:space="preserve"> value, which is a core geometry values includes both energy requirements of the transformer application. Therefore, this value has been calculated first to decide the limiting value for the power handling capacities of the core selection. </w:t>
+        <w:t xml:space="preserve"> value, which is a core geometry values includes both energy requirements of the transformer application. Therefore, this value has been calculated first to decide the limiting value for the power handling capacities of the core sel</w:t>
+      </w:r>
+      <w:proofErr w:type="spellStart"/>
+      <w:r>
+        <w:rPr>
+          <w:rFonts w:eastAsiaTheme="minorEastAsia"/>
+          <w:lang w:val="en-US"/>
+        </w:rPr>
+        <w:t>ection</w:t>
+      </w:r>
+      <w:proofErr w:type="spellEnd"/>
+      <w:r>
+        <w:rPr>
+          <w:rFonts w:eastAsiaTheme="minorEastAsia"/>
+          <w:lang w:val="en-US"/>
+        </w:rPr>
+        <w:t xml:space="preserve">. </w:t>
       </w:r>
     </w:p>
     <w:tbl>
@@ -4080,33 +4307,49 @@
         <w:keepNext/>
         <w:jc w:val="center"/>
       </w:pPr>
-      <w:r>
-        <w:t xml:space="preserve">Table </w:t>
-      </w:r>
-      <w:r>
-        <w:fldChar w:fldCharType="begin"/>
-      </w:r>
-      <w:r>
-        <w:instrText xml:space="preserve"> SEQ Table \* ARABIC </w:instrText>
-      </w:r>
-      <w:r>
-        <w:fldChar w:fldCharType="separate"/>
-      </w:r>
-      <w:r>
-        <w:rPr>
-          <w:noProof/>
-        </w:rPr>
-        <w:t>1</w:t>
-      </w:r>
-      <w:r>
-        <w:fldChar w:fldCharType="end"/>
-      </w:r>
+      <w:proofErr w:type="spellStart"/>
+      <w:r>
+        <w:t>Table</w:t>
+      </w:r>
+      <w:proofErr w:type="spellEnd"/>
+      <w:r>
+        <w:t xml:space="preserve"> </w:t>
+      </w:r>
+      <w:fldSimple w:instr=" SEQ Table \* ARABIC ">
+        <w:r>
+          <w:rPr>
+            <w:noProof/>
+          </w:rPr>
+          <w:t>1</w:t>
+        </w:r>
+      </w:fldSimple>
       <w:r>
         <w:t xml:space="preserve">. </w:t>
       </w:r>
       <w:r>
-        <w:t>Design data for EE ferrite cores</w:t>
-      </w:r>
+        <w:t xml:space="preserve">Design data </w:t>
+      </w:r>
+      <w:proofErr w:type="spellStart"/>
+      <w:r>
+        <w:t>for</w:t>
+      </w:r>
+      <w:proofErr w:type="spellEnd"/>
+      <w:r>
+        <w:t xml:space="preserve"> EE </w:t>
+      </w:r>
+      <w:proofErr w:type="spellStart"/>
+      <w:r>
+        <w:t>ferrite</w:t>
+      </w:r>
+      <w:proofErr w:type="spellEnd"/>
+      <w:r>
+        <w:t xml:space="preserve"> </w:t>
+      </w:r>
+      <w:proofErr w:type="spellStart"/>
+      <w:r>
+        <w:t>cores</w:t>
+      </w:r>
+      <w:proofErr w:type="spellEnd"/>
     </w:p>
     <w:p>
       <w:pPr>
@@ -4117,6 +4360,7 @@
       </w:pPr>
       <w:r>
         <w:rPr>
+          <w:noProof/>
           <w:lang w:val="en-US"/>
         </w:rPr>
         <w:drawing>
@@ -7858,7 +8102,23 @@
           <w:rFonts w:eastAsiaTheme="minorEastAsia"/>
           <w:lang w:val="en-US"/>
         </w:rPr>
-        <w:t>As the number of turn and strands values of the primary have been completed, ESR resistance of this side can be also determined by considering both the designed Litz wire strands, #26 AWG copper wire resistance property, number of turns in the primary and the magnetic path length of the selected core.</w:t>
+        <w:t xml:space="preserve">As the number of turn and strands values of the primary have been completed, ESR resistance of this side can be also determined by considering both the designed </w:t>
+      </w:r>
+      <w:proofErr w:type="spellStart"/>
+      <w:r>
+        <w:rPr>
+          <w:rFonts w:eastAsiaTheme="minorEastAsia"/>
+          <w:lang w:val="en-US"/>
+        </w:rPr>
+        <w:t>Litz</w:t>
+      </w:r>
+      <w:proofErr w:type="spellEnd"/>
+      <w:r>
+        <w:rPr>
+          <w:rFonts w:eastAsiaTheme="minorEastAsia"/>
+          <w:lang w:val="en-US"/>
+        </w:rPr>
+        <w:t xml:space="preserve"> wire strands, #26 AWG copper wire resistance property, number of turns in the primary and the magnetic path length of the selected core.</w:t>
       </w:r>
     </w:p>
     <w:tbl>
@@ -8711,37 +8971,377 @@
         <w:t>Other than the turn number of the secondary of the transformer, same calculations have been applied to calculate secondary peak current, rms current, wire area, secondary strands number, and winding resistance.</w:t>
       </w:r>
     </w:p>
+    <w:tbl>
+      <w:tblPr>
+        <w:tblStyle w:val="TabloKlavuzu"/>
+        <w:tblW w:w="9351" w:type="dxa"/>
+        <w:jc w:val="center"/>
+        <w:tblLook w:val="04A0" w:firstRow="1" w:lastRow="0" w:firstColumn="1" w:lastColumn="0" w:noHBand="0" w:noVBand="1"/>
+      </w:tblPr>
+      <w:tblGrid>
+        <w:gridCol w:w="1696"/>
+        <w:gridCol w:w="1843"/>
+        <w:gridCol w:w="1985"/>
+        <w:gridCol w:w="1842"/>
+        <w:gridCol w:w="1985"/>
+      </w:tblGrid>
+      <w:tr>
+        <w:trPr>
+          <w:jc w:val="center"/>
+        </w:trPr>
+        <w:tc>
+          <w:tcPr>
+            <w:tcW w:w="1696" w:type="dxa"/>
+          </w:tcPr>
+          <w:p>
+            <w:pPr>
+              <w:rPr>
+                <w:lang w:val="en-US"/>
+              </w:rPr>
+            </w:pPr>
+            <w:r>
+              <w:rPr>
+                <w:lang w:val="en-US"/>
+              </w:rPr>
+              <w:t>Turns ratio</w:t>
+            </w:r>
+          </w:p>
+        </w:tc>
+        <w:tc>
+          <w:tcPr>
+            <w:tcW w:w="1843" w:type="dxa"/>
+          </w:tcPr>
+          <w:p>
+            <w:pPr>
+              <w:jc w:val="center"/>
+              <w:rPr>
+                <w:lang w:val="en-US"/>
+              </w:rPr>
+            </w:pPr>
+            <m:oMath>
+              <m:sSub>
+                <m:sSubPr>
+                  <m:ctrlPr>
+                    <w:rPr>
+                      <w:rFonts w:ascii="Cambria Math" w:hAnsi="Cambria Math"/>
+                      <w:i/>
+                      <w:lang w:val="en-US"/>
+                    </w:rPr>
+                  </m:ctrlPr>
+                </m:sSubPr>
+                <m:e>
+                  <m:r>
+                    <w:rPr>
+                      <w:rFonts w:ascii="Cambria Math" w:hAnsi="Cambria Math"/>
+                      <w:lang w:val="en-US"/>
+                    </w:rPr>
+                    <m:t>L</m:t>
+                  </m:r>
+                </m:e>
+                <m:sub>
+                  <m:r>
+                    <w:rPr>
+                      <w:rFonts w:ascii="Cambria Math" w:hAnsi="Cambria Math"/>
+                      <w:lang w:val="en-US"/>
+                    </w:rPr>
+                    <m:t>m</m:t>
+                  </m:r>
+                </m:sub>
+              </m:sSub>
+            </m:oMath>
+            <w:r>
+              <w:rPr>
+                <w:rFonts w:eastAsiaTheme="minorEastAsia"/>
+                <w:lang w:val="en-US"/>
+              </w:rPr>
+              <w:t>(mutual inductance)</w:t>
+            </w:r>
+          </w:p>
+        </w:tc>
+        <w:tc>
+          <w:tcPr>
+            <w:tcW w:w="1985" w:type="dxa"/>
+          </w:tcPr>
+          <w:p>
+            <w:pPr>
+              <w:jc w:val="center"/>
+              <w:rPr>
+                <w:lang w:val="en-US"/>
+              </w:rPr>
+            </w:pPr>
+            <m:oMath>
+              <m:sSub>
+                <m:sSubPr>
+                  <m:ctrlPr>
+                    <w:rPr>
+                      <w:rFonts w:ascii="Cambria Math" w:hAnsi="Cambria Math"/>
+                      <w:i/>
+                      <w:lang w:val="en-US"/>
+                    </w:rPr>
+                  </m:ctrlPr>
+                </m:sSubPr>
+                <m:e>
+                  <m:r>
+                    <w:rPr>
+                      <w:rFonts w:ascii="Cambria Math" w:hAnsi="Cambria Math"/>
+                      <w:lang w:val="en-US"/>
+                    </w:rPr>
+                    <m:t>S</m:t>
+                  </m:r>
+                </m:e>
+                <m:sub>
+                  <m:r>
+                    <w:rPr>
+                      <w:rFonts w:ascii="Cambria Math" w:hAnsi="Cambria Math"/>
+                      <w:lang w:val="en-US"/>
+                    </w:rPr>
+                    <m:t>p</m:t>
+                  </m:r>
+                </m:sub>
+              </m:sSub>
+            </m:oMath>
+            <w:r>
+              <w:rPr>
+                <w:rFonts w:eastAsiaTheme="minorEastAsia"/>
+                <w:lang w:val="en-US"/>
+              </w:rPr>
+              <w:t>(primary strands)</w:t>
+            </w:r>
+          </w:p>
+        </w:tc>
+        <w:tc>
+          <w:tcPr>
+            <w:tcW w:w="1842" w:type="dxa"/>
+          </w:tcPr>
+          <w:p>
+            <w:pPr>
+              <w:jc w:val="center"/>
+              <w:rPr>
+                <w:lang w:val="en-US"/>
+              </w:rPr>
+            </w:pPr>
+            <m:oMath>
+              <m:sSub>
+                <m:sSubPr>
+                  <m:ctrlPr>
+                    <w:rPr>
+                      <w:rFonts w:ascii="Cambria Math" w:hAnsi="Cambria Math"/>
+                      <w:i/>
+                      <w:lang w:val="en-US"/>
+                    </w:rPr>
+                  </m:ctrlPr>
+                </m:sSubPr>
+                <m:e>
+                  <m:r>
+                    <w:rPr>
+                      <w:rFonts w:ascii="Cambria Math" w:hAnsi="Cambria Math"/>
+                      <w:lang w:val="en-US"/>
+                    </w:rPr>
+                    <m:t>S</m:t>
+                  </m:r>
+                </m:e>
+                <m:sub>
+                  <m:r>
+                    <w:rPr>
+                      <w:rFonts w:ascii="Cambria Math" w:hAnsi="Cambria Math"/>
+                      <w:lang w:val="en-US"/>
+                    </w:rPr>
+                    <m:t>s</m:t>
+                  </m:r>
+                </m:sub>
+              </m:sSub>
+            </m:oMath>
+            <w:r>
+              <w:rPr>
+                <w:rFonts w:eastAsiaTheme="minorEastAsia"/>
+                <w:lang w:val="en-US"/>
+              </w:rPr>
+              <w:t>(secondary strands)</w:t>
+            </w:r>
+          </w:p>
+        </w:tc>
+        <w:tc>
+          <w:tcPr>
+            <w:tcW w:w="1985" w:type="dxa"/>
+          </w:tcPr>
+          <w:p>
+            <w:pPr>
+              <w:jc w:val="center"/>
+              <w:rPr>
+                <w:lang w:val="en-US"/>
+              </w:rPr>
+            </w:pPr>
+            <m:oMath>
+              <m:sSub>
+                <m:sSubPr>
+                  <m:ctrlPr>
+                    <w:rPr>
+                      <w:rFonts w:ascii="Cambria Math" w:hAnsi="Cambria Math"/>
+                      <w:i/>
+                      <w:lang w:val="en-US"/>
+                    </w:rPr>
+                  </m:ctrlPr>
+                </m:sSubPr>
+                <m:e>
+                  <m:r>
+                    <w:rPr>
+                      <w:rFonts w:ascii="Cambria Math" w:hAnsi="Cambria Math"/>
+                      <w:lang w:val="en-US"/>
+                    </w:rPr>
+                    <m:t>K</m:t>
+                  </m:r>
+                </m:e>
+                <m:sub>
+                  <m:r>
+                    <w:rPr>
+                      <w:rFonts w:ascii="Cambria Math" w:hAnsi="Cambria Math"/>
+                      <w:lang w:val="en-US"/>
+                    </w:rPr>
+                    <m:t>u</m:t>
+                  </m:r>
+                </m:sub>
+              </m:sSub>
+            </m:oMath>
+            <w:r>
+              <w:rPr>
+                <w:rFonts w:eastAsiaTheme="minorEastAsia"/>
+                <w:lang w:val="en-US"/>
+              </w:rPr>
+              <w:t>(window utilization)</w:t>
+            </w:r>
+          </w:p>
+        </w:tc>
+      </w:tr>
+      <w:tr>
+        <w:trPr>
+          <w:jc w:val="center"/>
+        </w:trPr>
+        <w:tc>
+          <w:tcPr>
+            <w:tcW w:w="1696" w:type="dxa"/>
+          </w:tcPr>
+          <w:p>
+            <w:pPr>
+              <w:jc w:val="center"/>
+              <w:rPr>
+                <w:lang w:val="en-US"/>
+              </w:rPr>
+            </w:pPr>
+            <w:r>
+              <w:rPr>
+                <w:lang w:val="en-US"/>
+              </w:rPr>
+              <w:t>6</w:t>
+            </w:r>
+          </w:p>
+        </w:tc>
+        <w:tc>
+          <w:tcPr>
+            <w:tcW w:w="1843" w:type="dxa"/>
+          </w:tcPr>
+          <w:p>
+            <w:pPr>
+              <w:jc w:val="center"/>
+              <w:rPr>
+                <w:lang w:val="en-US"/>
+              </w:rPr>
+            </w:pPr>
+            <w:r>
+              <w:rPr>
+                <w:lang w:val="en-US"/>
+              </w:rPr>
+              <w:t>80</w:t>
+            </w:r>
+            <w:r>
+              <w:rPr>
+                <w:rFonts w:cs="Times New Roman"/>
+                <w:lang w:val="en-US"/>
+              </w:rPr>
+              <w:t>µ</w:t>
+            </w:r>
+            <w:r>
+              <w:rPr>
+                <w:lang w:val="en-US"/>
+              </w:rPr>
+              <w:t>H</w:t>
+            </w:r>
+          </w:p>
+        </w:tc>
+        <w:tc>
+          <w:tcPr>
+            <w:tcW w:w="1985" w:type="dxa"/>
+          </w:tcPr>
+          <w:p>
+            <w:pPr>
+              <w:jc w:val="center"/>
+              <w:rPr>
+                <w:lang w:val="en-US"/>
+              </w:rPr>
+            </w:pPr>
+            <w:r>
+              <w:rPr>
+                <w:lang w:val="en-US"/>
+              </w:rPr>
+              <w:t>9</w:t>
+            </w:r>
+          </w:p>
+        </w:tc>
+        <w:tc>
+          <w:tcPr>
+            <w:tcW w:w="1842" w:type="dxa"/>
+          </w:tcPr>
+          <w:p>
+            <w:pPr>
+              <w:jc w:val="center"/>
+              <w:rPr>
+                <w:lang w:val="en-US"/>
+              </w:rPr>
+            </w:pPr>
+            <w:r>
+              <w:rPr>
+                <w:lang w:val="en-US"/>
+              </w:rPr>
+              <w:t>67</w:t>
+            </w:r>
+          </w:p>
+        </w:tc>
+        <w:tc>
+          <w:tcPr>
+            <w:tcW w:w="1985" w:type="dxa"/>
+          </w:tcPr>
+          <w:p>
+            <w:pPr>
+              <w:jc w:val="center"/>
+              <w:rPr>
+                <w:lang w:val="en-US"/>
+              </w:rPr>
+            </w:pPr>
+            <w:r>
+              <w:rPr>
+                <w:lang w:val="en-US"/>
+              </w:rPr>
+              <w:t>0.1</w:t>
+            </w:r>
+          </w:p>
+        </w:tc>
+      </w:tr>
+    </w:tbl>
     <w:p>
       <w:pPr>
         <w:rPr>
-          <w:rFonts w:eastAsiaTheme="minorEastAsia"/>
           <w:lang w:val="en-US"/>
         </w:rPr>
       </w:pPr>
     </w:p>
     <w:p>
       <w:pPr>
-        <w:rPr>
-          <w:lang w:val="en-US"/>
-        </w:rPr>
-      </w:pPr>
-    </w:p>
-    <w:p>
-      <w:pPr>
-        <w:rPr>
-          <w:lang w:val="en-US"/>
-        </w:rPr>
-      </w:pPr>
-    </w:p>
-    <w:p>
-      <w:pPr>
         <w:pStyle w:val="Balk1"/>
         <w:rPr>
           <w:lang w:val="en-US"/>
         </w:rPr>
       </w:pPr>
       <w:bookmarkStart w:id="12" w:name="_Toc59829184"/>
-      <w:bookmarkStart w:id="13" w:name="_Toc70866313"/>
+      <w:bookmarkStart w:id="13" w:name="_Toc70883920"/>
       <w:r>
         <w:rPr>
           <w:lang w:val="en-US"/>
@@ -8767,7 +9367,21 @@
         <w:rPr>
           <w:lang w:val="en-US"/>
         </w:rPr>
-        <w:t xml:space="preserve">In the previous part, we have decided the required component values with the LTSpice simulation tool and calculations. </w:t>
+        <w:t xml:space="preserve">In the previous part, we have decided the required component values with the </w:t>
+      </w:r>
+      <w:proofErr w:type="spellStart"/>
+      <w:r>
+        <w:rPr>
+          <w:lang w:val="en-US"/>
+        </w:rPr>
+        <w:t>LTSpice</w:t>
+      </w:r>
+      <w:proofErr w:type="spellEnd"/>
+      <w:r>
+        <w:rPr>
+          <w:lang w:val="en-US"/>
+        </w:rPr>
+        <w:t xml:space="preserve"> simulation tool and calculations. </w:t>
       </w:r>
       <w:r>
         <w:rPr>
@@ -8780,31 +9394,7 @@
         <w:rPr>
           <w:lang w:val="en-US"/>
         </w:rPr>
-        <w:t>o</w:t>
-      </w:r>
-      <w:r>
-        <w:rPr>
-          <w:lang w:val="en-US"/>
-        </w:rPr>
-        <w:t xml:space="preserve"> </w:t>
-      </w:r>
-      <w:r>
-        <w:rPr>
-          <w:lang w:val="en-US"/>
-        </w:rPr>
-        <w:t>provide a reliable design, we considered the inrush currents and surge voltages. Therefore, we</w:t>
-      </w:r>
-      <w:r>
-        <w:rPr>
-          <w:lang w:val="en-US"/>
-        </w:rPr>
-        <w:t xml:space="preserve"> </w:t>
-      </w:r>
-      <w:r>
-        <w:rPr>
-          <w:lang w:val="en-US"/>
-        </w:rPr>
-        <w:t>have chosen our components by considering the maximum power rating and its tolerance.</w:t>
+        <w:t>o provide a reliable design, we considered the inrush currents and surge voltages. Therefore, we have chosen our components by considering the maximum power rating and its tolerance.</w:t>
       </w:r>
       <w:r>
         <w:rPr>
@@ -8866,7 +9456,21 @@
         <w:rPr>
           <w:lang w:val="en-US"/>
         </w:rPr>
-        <w:t xml:space="preserve"> and for biasing of the controller. As a mosfet, we have decided on </w:t>
+        <w:t xml:space="preserve"> and for biasing of the controller. As a </w:t>
+      </w:r>
+      <w:proofErr w:type="spellStart"/>
+      <w:r>
+        <w:rPr>
+          <w:lang w:val="en-US"/>
+        </w:rPr>
+        <w:t>mosfet</w:t>
+      </w:r>
+      <w:proofErr w:type="spellEnd"/>
+      <w:r>
+        <w:rPr>
+          <w:lang w:val="en-US"/>
+        </w:rPr>
+        <w:t xml:space="preserve">, we have decided on </w:t>
       </w:r>
       <w:r>
         <w:rPr>
@@ -8903,8 +9507,13 @@
         </w:rPr>
         <w:fldChar w:fldCharType="separate"/>
       </w:r>
-      <w:r>
-        <w:t xml:space="preserve">Table </w:t>
+      <w:proofErr w:type="spellStart"/>
+      <w:r>
+        <w:t>Table</w:t>
+      </w:r>
+      <w:proofErr w:type="spellEnd"/>
+      <w:r>
+        <w:t xml:space="preserve"> </w:t>
       </w:r>
       <w:r>
         <w:rPr>
@@ -8932,32 +9541,32 @@
         <w:jc w:val="center"/>
       </w:pPr>
       <w:bookmarkStart w:id="14" w:name="_Ref70873182"/>
+      <w:proofErr w:type="spellStart"/>
       <w:r>
         <w:lastRenderedPageBreak/>
-        <w:t xml:space="preserve">Table </w:t>
-      </w:r>
-      <w:r>
-        <w:fldChar w:fldCharType="begin"/>
-      </w:r>
-      <w:r>
-        <w:instrText xml:space="preserve"> SEQ Table \* ARABIC </w:instrText>
-      </w:r>
-      <w:r>
-        <w:fldChar w:fldCharType="separate"/>
-      </w:r>
-      <w:r>
-        <w:rPr>
-          <w:noProof/>
-        </w:rPr>
-        <w:t>2</w:t>
-      </w:r>
-      <w:r>
-        <w:fldChar w:fldCharType="end"/>
-      </w:r>
+        <w:t>Table</w:t>
+      </w:r>
+      <w:proofErr w:type="spellEnd"/>
+      <w:r>
+        <w:t xml:space="preserve"> </w:t>
+      </w:r>
+      <w:fldSimple w:instr=" SEQ Table \* ARABIC ">
+        <w:r>
+          <w:rPr>
+            <w:noProof/>
+          </w:rPr>
+          <w:t>2</w:t>
+        </w:r>
+      </w:fldSimple>
       <w:bookmarkEnd w:id="14"/>
       <w:r>
-        <w:t>. Mosfet Ratings</w:t>
-      </w:r>
+        <w:t xml:space="preserve">. Mosfet </w:t>
+      </w:r>
+      <w:proofErr w:type="spellStart"/>
+      <w:r>
+        <w:t>Ratings</w:t>
+      </w:r>
+      <w:proofErr w:type="spellEnd"/>
     </w:p>
     <w:tbl>
       <w:tblPr>
@@ -8988,6 +9597,7 @@
                 <w:bCs/>
               </w:rPr>
             </w:pPr>
+            <w:proofErr w:type="spellStart"/>
             <w:r>
               <w:rPr>
                 <w:b/>
@@ -8995,6 +9605,7 @@
               </w:rPr>
               <w:t>Parameter</w:t>
             </w:r>
+            <w:proofErr w:type="spellEnd"/>
           </w:p>
         </w:tc>
         <w:tc>
@@ -9015,13 +9626,31 @@
                 <w:bCs/>
               </w:rPr>
             </w:pPr>
+            <w:proofErr w:type="gramStart"/>
             <w:r>
               <w:rPr>
                 <w:b/>
                 <w:bCs/>
               </w:rPr>
-              <w:t>Value - Description</w:t>
-            </w:r>
+              <w:t>Value -</w:t>
+            </w:r>
+            <w:proofErr w:type="gramEnd"/>
+            <w:r>
+              <w:rPr>
+                <w:b/>
+                <w:bCs/>
+              </w:rPr>
+              <w:t xml:space="preserve"> </w:t>
+            </w:r>
+            <w:proofErr w:type="spellStart"/>
+            <w:r>
+              <w:rPr>
+                <w:b/>
+                <w:bCs/>
+              </w:rPr>
+              <w:t>Description</w:t>
+            </w:r>
+            <w:proofErr w:type="spellEnd"/>
           </w:p>
         </w:tc>
       </w:tr>
@@ -9038,6 +9667,7 @@
             <w:hideMark/>
           </w:tcPr>
           <w:p>
+            <w:proofErr w:type="gramStart"/>
             <w:r>
               <w:t>V</w:t>
             </w:r>
@@ -9048,8 +9678,25 @@
               <w:t>DS</w:t>
             </w:r>
             <w:r>
-              <w:t xml:space="preserve"> , Breakdown voltage</w:t>
-            </w:r>
+              <w:t xml:space="preserve"> ,</w:t>
+            </w:r>
+            <w:proofErr w:type="gramEnd"/>
+            <w:r>
+              <w:t xml:space="preserve"> </w:t>
+            </w:r>
+            <w:proofErr w:type="spellStart"/>
+            <w:r>
+              <w:t>Breakdown</w:t>
+            </w:r>
+            <w:proofErr w:type="spellEnd"/>
+            <w:r>
+              <w:t xml:space="preserve"> </w:t>
+            </w:r>
+            <w:proofErr w:type="spellStart"/>
+            <w:r>
+              <w:t>voltage</w:t>
+            </w:r>
+            <w:proofErr w:type="spellEnd"/>
           </w:p>
         </w:tc>
         <w:tc>
@@ -9093,8 +9740,21 @@
               <w:t>D</w:t>
             </w:r>
             <w:r>
-              <w:t>, Continuous current</w:t>
-            </w:r>
+              <w:t xml:space="preserve">, </w:t>
+            </w:r>
+            <w:proofErr w:type="spellStart"/>
+            <w:r>
+              <w:t>Continuous</w:t>
+            </w:r>
+            <w:proofErr w:type="spellEnd"/>
+            <w:r>
+              <w:t xml:space="preserve"> </w:t>
+            </w:r>
+            <w:proofErr w:type="spellStart"/>
+            <w:r>
+              <w:t>current</w:t>
+            </w:r>
+            <w:proofErr w:type="spellEnd"/>
           </w:p>
         </w:tc>
         <w:tc>
@@ -9121,6 +9781,7 @@
             <w:r>
               <w:t xml:space="preserve"> =20 </w:t>
             </w:r>
+            <w:proofErr w:type="spellStart"/>
             <w:r>
               <w:rPr>
                 <w:vertAlign w:val="superscript"/>
@@ -9130,6 +9791,7 @@
             <w:r>
               <w:t>C</w:t>
             </w:r>
+            <w:proofErr w:type="spellEnd"/>
           </w:p>
         </w:tc>
       </w:tr>
@@ -9146,6 +9808,8 @@
             <w:hideMark/>
           </w:tcPr>
           <w:p>
+            <w:proofErr w:type="spellStart"/>
+            <w:proofErr w:type="gramStart"/>
             <w:r>
               <w:t>I</w:t>
             </w:r>
@@ -9155,15 +9819,35 @@
               </w:rPr>
               <w:t>D,pulse</w:t>
             </w:r>
+            <w:proofErr w:type="spellEnd"/>
+            <w:proofErr w:type="gramEnd"/>
             <w:r>
               <w:rPr>
                 <w:vertAlign w:val="subscript"/>
               </w:rPr>
               <w:t xml:space="preserve"> </w:t>
             </w:r>
-            <w:r>
-              <w:t>Pulsed Drain current</w:t>
-            </w:r>
+            <w:proofErr w:type="spellStart"/>
+            <w:r>
+              <w:t>Pulsed</w:t>
+            </w:r>
+            <w:proofErr w:type="spellEnd"/>
+            <w:r>
+              <w:t xml:space="preserve"> </w:t>
+            </w:r>
+            <w:proofErr w:type="spellStart"/>
+            <w:r>
+              <w:t>Drain</w:t>
+            </w:r>
+            <w:proofErr w:type="spellEnd"/>
+            <w:r>
+              <w:t xml:space="preserve"> </w:t>
+            </w:r>
+            <w:proofErr w:type="spellStart"/>
+            <w:r>
+              <w:t>current</w:t>
+            </w:r>
+            <w:proofErr w:type="spellEnd"/>
           </w:p>
         </w:tc>
         <w:tc>
@@ -9197,6 +9881,7 @@
             <w:hideMark/>
           </w:tcPr>
           <w:p>
+            <w:proofErr w:type="gramStart"/>
             <w:r>
               <w:t>R</w:t>
             </w:r>
@@ -9206,6 +9891,7 @@
               </w:rPr>
               <w:t>DS,ON</w:t>
             </w:r>
+            <w:proofErr w:type="gramEnd"/>
           </w:p>
         </w:tc>
         <w:tc>
@@ -9244,6 +9930,7 @@
             </w:tcBorders>
           </w:tcPr>
           <w:p>
+            <w:proofErr w:type="spellStart"/>
             <w:r>
               <w:t>Q</w:t>
             </w:r>
@@ -9253,6 +9940,7 @@
               </w:rPr>
               <w:t>g</w:t>
             </w:r>
+            <w:proofErr w:type="spellEnd"/>
           </w:p>
         </w:tc>
         <w:tc>
@@ -9285,9 +9973,11 @@
             <w:hideMark/>
           </w:tcPr>
           <w:p>
+            <w:proofErr w:type="spellStart"/>
             <w:r>
               <w:t>Price</w:t>
             </w:r>
+            <w:proofErr w:type="spellEnd"/>
           </w:p>
         </w:tc>
         <w:tc>
@@ -9360,30 +10050,38 @@
         <w:keepNext/>
         <w:jc w:val="center"/>
       </w:pPr>
-      <w:r>
-        <w:t xml:space="preserve">Table </w:t>
-      </w:r>
-      <w:r>
-        <w:fldChar w:fldCharType="begin"/>
-      </w:r>
-      <w:r>
-        <w:instrText xml:space="preserve"> SEQ Table \* ARABIC </w:instrText>
-      </w:r>
-      <w:r>
-        <w:fldChar w:fldCharType="separate"/>
-      </w:r>
-      <w:r>
-        <w:rPr>
-          <w:noProof/>
-        </w:rPr>
-        <w:t>3</w:t>
-      </w:r>
-      <w:r>
-        <w:fldChar w:fldCharType="end"/>
-      </w:r>
-      <w:r>
-        <w:t>. Diode Ratings</w:t>
-      </w:r>
+      <w:proofErr w:type="spellStart"/>
+      <w:r>
+        <w:t>Table</w:t>
+      </w:r>
+      <w:proofErr w:type="spellEnd"/>
+      <w:r>
+        <w:t xml:space="preserve"> </w:t>
+      </w:r>
+      <w:fldSimple w:instr=" SEQ Table \* ARABIC ">
+        <w:r>
+          <w:rPr>
+            <w:noProof/>
+          </w:rPr>
+          <w:t>3</w:t>
+        </w:r>
+      </w:fldSimple>
+      <w:r>
+        <w:t xml:space="preserve">. </w:t>
+      </w:r>
+      <w:proofErr w:type="spellStart"/>
+      <w:r>
+        <w:t>Diode</w:t>
+      </w:r>
+      <w:proofErr w:type="spellEnd"/>
+      <w:r>
+        <w:t xml:space="preserve"> </w:t>
+      </w:r>
+      <w:proofErr w:type="spellStart"/>
+      <w:r>
+        <w:t>Ratings</w:t>
+      </w:r>
+      <w:proofErr w:type="spellEnd"/>
     </w:p>
     <w:tbl>
       <w:tblPr>
@@ -9414,6 +10112,7 @@
                 <w:bCs/>
               </w:rPr>
             </w:pPr>
+            <w:proofErr w:type="spellStart"/>
             <w:r>
               <w:rPr>
                 <w:b/>
@@ -9421,6 +10120,7 @@
               </w:rPr>
               <w:t>Parameter</w:t>
             </w:r>
+            <w:proofErr w:type="spellEnd"/>
           </w:p>
         </w:tc>
         <w:tc>
@@ -9441,13 +10141,31 @@
                 <w:bCs/>
               </w:rPr>
             </w:pPr>
+            <w:proofErr w:type="gramStart"/>
             <w:r>
               <w:rPr>
                 <w:b/>
                 <w:bCs/>
               </w:rPr>
-              <w:t>Value - Description</w:t>
-            </w:r>
+              <w:t>Value -</w:t>
+            </w:r>
+            <w:proofErr w:type="gramEnd"/>
+            <w:r>
+              <w:rPr>
+                <w:b/>
+                <w:bCs/>
+              </w:rPr>
+              <w:t xml:space="preserve"> </w:t>
+            </w:r>
+            <w:proofErr w:type="spellStart"/>
+            <w:r>
+              <w:rPr>
+                <w:b/>
+                <w:bCs/>
+              </w:rPr>
+              <w:t>Description</w:t>
+            </w:r>
+            <w:proofErr w:type="spellEnd"/>
           </w:p>
         </w:tc>
       </w:tr>
@@ -9464,6 +10182,7 @@
             <w:hideMark/>
           </w:tcPr>
           <w:p>
+            <w:proofErr w:type="gramStart"/>
             <w:r>
               <w:t>V</w:t>
             </w:r>
@@ -9474,8 +10193,25 @@
               <w:t>R</w:t>
             </w:r>
             <w:r>
-              <w:t xml:space="preserve"> , Blocking voltage</w:t>
-            </w:r>
+              <w:t xml:space="preserve"> ,</w:t>
+            </w:r>
+            <w:proofErr w:type="gramEnd"/>
+            <w:r>
+              <w:t xml:space="preserve"> </w:t>
+            </w:r>
+            <w:proofErr w:type="spellStart"/>
+            <w:r>
+              <w:t>Blocking</w:t>
+            </w:r>
+            <w:proofErr w:type="spellEnd"/>
+            <w:r>
+              <w:t xml:space="preserve"> </w:t>
+            </w:r>
+            <w:proofErr w:type="spellStart"/>
+            <w:r>
+              <w:t>voltage</w:t>
+            </w:r>
+            <w:proofErr w:type="spellEnd"/>
           </w:p>
         </w:tc>
         <w:tc>
@@ -9519,8 +10255,21 @@
               <w:t>RMS</w:t>
             </w:r>
             <w:r>
-              <w:t>, Continuous current</w:t>
-            </w:r>
+              <w:t xml:space="preserve">, </w:t>
+            </w:r>
+            <w:proofErr w:type="spellStart"/>
+            <w:r>
+              <w:t>Continuous</w:t>
+            </w:r>
+            <w:proofErr w:type="spellEnd"/>
+            <w:r>
+              <w:t xml:space="preserve"> </w:t>
+            </w:r>
+            <w:proofErr w:type="spellStart"/>
+            <w:r>
+              <w:t>current</w:t>
+            </w:r>
+            <w:proofErr w:type="spellEnd"/>
           </w:p>
         </w:tc>
         <w:tc>
@@ -9564,8 +10313,37 @@
               <w:t>FRM</w:t>
             </w:r>
             <w:r>
-              <w:t>, Peak Repetitive Forward Current</w:t>
-            </w:r>
+              <w:t xml:space="preserve">, </w:t>
+            </w:r>
+            <w:proofErr w:type="spellStart"/>
+            <w:r>
+              <w:t>Peak</w:t>
+            </w:r>
+            <w:proofErr w:type="spellEnd"/>
+            <w:r>
+              <w:t xml:space="preserve"> </w:t>
+            </w:r>
+            <w:proofErr w:type="spellStart"/>
+            <w:r>
+              <w:t>Repetitive</w:t>
+            </w:r>
+            <w:proofErr w:type="spellEnd"/>
+            <w:r>
+              <w:t xml:space="preserve"> </w:t>
+            </w:r>
+            <w:proofErr w:type="spellStart"/>
+            <w:r>
+              <w:t>Forward</w:t>
+            </w:r>
+            <w:proofErr w:type="spellEnd"/>
+            <w:r>
+              <w:t xml:space="preserve"> </w:t>
+            </w:r>
+            <w:proofErr w:type="spellStart"/>
+            <w:r>
+              <w:t>Current</w:t>
+            </w:r>
+            <w:proofErr w:type="spellEnd"/>
           </w:p>
         </w:tc>
         <w:tc>
@@ -9646,9 +10424,11 @@
             <w:hideMark/>
           </w:tcPr>
           <w:p>
+            <w:proofErr w:type="spellStart"/>
             <w:r>
               <w:t>Price</w:t>
             </w:r>
+            <w:proofErr w:type="spellEnd"/>
           </w:p>
         </w:tc>
         <w:tc>
@@ -9752,30 +10532,46 @@
         <w:keepNext/>
         <w:jc w:val="center"/>
       </w:pPr>
-      <w:r>
-        <w:t xml:space="preserve">Table </w:t>
-      </w:r>
-      <w:r>
-        <w:fldChar w:fldCharType="begin"/>
-      </w:r>
-      <w:r>
-        <w:instrText xml:space="preserve"> SEQ Table \* ARABIC </w:instrText>
-      </w:r>
-      <w:r>
-        <w:fldChar w:fldCharType="separate"/>
-      </w:r>
-      <w:r>
-        <w:rPr>
-          <w:noProof/>
-        </w:rPr>
-        <w:t>4</w:t>
-      </w:r>
-      <w:r>
-        <w:fldChar w:fldCharType="end"/>
-      </w:r>
-      <w:r>
-        <w:t>. Output Capacitor Ratings</w:t>
-      </w:r>
+      <w:proofErr w:type="spellStart"/>
+      <w:r>
+        <w:t>Table</w:t>
+      </w:r>
+      <w:proofErr w:type="spellEnd"/>
+      <w:r>
+        <w:t xml:space="preserve"> </w:t>
+      </w:r>
+      <w:fldSimple w:instr=" SEQ Table \* ARABIC ">
+        <w:r>
+          <w:rPr>
+            <w:noProof/>
+          </w:rPr>
+          <w:t>4</w:t>
+        </w:r>
+      </w:fldSimple>
+      <w:r>
+        <w:t xml:space="preserve">. </w:t>
+      </w:r>
+      <w:proofErr w:type="spellStart"/>
+      <w:r>
+        <w:t>Output</w:t>
+      </w:r>
+      <w:proofErr w:type="spellEnd"/>
+      <w:r>
+        <w:t xml:space="preserve"> </w:t>
+      </w:r>
+      <w:proofErr w:type="spellStart"/>
+      <w:r>
+        <w:t>Capacitor</w:t>
+      </w:r>
+      <w:proofErr w:type="spellEnd"/>
+      <w:r>
+        <w:t xml:space="preserve"> </w:t>
+      </w:r>
+      <w:proofErr w:type="spellStart"/>
+      <w:r>
+        <w:t>Ratings</w:t>
+      </w:r>
+      <w:proofErr w:type="spellEnd"/>
     </w:p>
     <w:tbl>
       <w:tblPr>
@@ -9806,6 +10602,7 @@
                 <w:bCs/>
               </w:rPr>
             </w:pPr>
+            <w:proofErr w:type="spellStart"/>
             <w:r>
               <w:rPr>
                 <w:b/>
@@ -9813,6 +10610,7 @@
               </w:rPr>
               <w:t>Parameter</w:t>
             </w:r>
+            <w:proofErr w:type="spellEnd"/>
           </w:p>
         </w:tc>
         <w:tc>
@@ -9833,13 +10631,31 @@
                 <w:bCs/>
               </w:rPr>
             </w:pPr>
+            <w:proofErr w:type="gramStart"/>
             <w:r>
               <w:rPr>
                 <w:b/>
                 <w:bCs/>
               </w:rPr>
-              <w:t>Value - Description</w:t>
-            </w:r>
+              <w:t>Value -</w:t>
+            </w:r>
+            <w:proofErr w:type="gramEnd"/>
+            <w:r>
+              <w:rPr>
+                <w:b/>
+                <w:bCs/>
+              </w:rPr>
+              <w:t xml:space="preserve"> </w:t>
+            </w:r>
+            <w:proofErr w:type="spellStart"/>
+            <w:r>
+              <w:rPr>
+                <w:b/>
+                <w:bCs/>
+              </w:rPr>
+              <w:t>Description</w:t>
+            </w:r>
+            <w:proofErr w:type="spellEnd"/>
           </w:p>
         </w:tc>
       </w:tr>
@@ -9857,8 +10673,13 @@
           </w:tcPr>
           <w:p>
             <w:r>
-              <w:t>C, Capacitance</w:t>
-            </w:r>
+              <w:t xml:space="preserve">C, </w:t>
+            </w:r>
+            <w:proofErr w:type="spellStart"/>
+            <w:r>
+              <w:t>Capacitance</w:t>
+            </w:r>
+            <w:proofErr w:type="spellEnd"/>
           </w:p>
         </w:tc>
         <w:tc>
@@ -9892,6 +10713,7 @@
             <w:hideMark/>
           </w:tcPr>
           <w:p>
+            <w:proofErr w:type="gramStart"/>
             <w:r>
               <w:t>V</w:t>
             </w:r>
@@ -9901,9 +10723,15 @@
               </w:rPr>
               <w:t>C,MAX</w:t>
             </w:r>
-            <w:r>
-              <w:t xml:space="preserve"> Rating</w:t>
-            </w:r>
+            <w:proofErr w:type="gramEnd"/>
+            <w:r>
+              <w:t xml:space="preserve"> </w:t>
+            </w:r>
+            <w:proofErr w:type="spellStart"/>
+            <w:r>
+              <w:t>Rating</w:t>
+            </w:r>
+            <w:proofErr w:type="spellEnd"/>
           </w:p>
         </w:tc>
         <w:tc>
@@ -9937,6 +10765,8 @@
             <w:hideMark/>
           </w:tcPr>
           <w:p>
+            <w:proofErr w:type="spellStart"/>
+            <w:proofErr w:type="gramStart"/>
             <w:r>
               <w:t>I</w:t>
             </w:r>
@@ -9946,6 +10776,8 @@
               </w:rPr>
               <w:t>C,ripple</w:t>
             </w:r>
+            <w:proofErr w:type="spellEnd"/>
+            <w:proofErr w:type="gramEnd"/>
           </w:p>
         </w:tc>
         <w:tc>
@@ -10015,9 +10847,11 @@
             <w:hideMark/>
           </w:tcPr>
           <w:p>
+            <w:proofErr w:type="spellStart"/>
             <w:r>
               <w:t>Price</w:t>
             </w:r>
+            <w:proofErr w:type="spellEnd"/>
           </w:p>
         </w:tc>
         <w:tc>
@@ -10033,7 +10867,15 @@
           </w:tcPr>
           <w:p>
             <w:r>
-              <w:t>1.50$ - (QTY:1)</w:t>
+              <w:t>1.50</w:t>
+            </w:r>
+            <w:proofErr w:type="gramStart"/>
+            <w:r>
+              <w:t>$ -</w:t>
+            </w:r>
+            <w:proofErr w:type="gramEnd"/>
+            <w:r>
+              <w:t xml:space="preserve"> (QTY:1)</w:t>
             </w:r>
           </w:p>
         </w:tc>
@@ -10111,7 +10953,7 @@
           <w:lang w:val="en-US"/>
         </w:rPr>
       </w:pPr>
-      <w:bookmarkStart w:id="15" w:name="_Toc70866314"/>
+      <w:bookmarkStart w:id="15" w:name="_Toc70883921"/>
       <w:r>
         <w:rPr>
           <w:lang w:val="en-US"/>
@@ -10124,18 +10966,17 @@
     </w:p>
     <w:p>
       <w:pPr>
-        <w:pStyle w:val="Balk1"/>
-        <w:rPr>
-          <w:lang w:val="en-US"/>
-        </w:rPr>
-      </w:pPr>
-      <w:bookmarkStart w:id="17" w:name="_Toc70866315"/>
-      <w:bookmarkEnd w:id="16"/>
-      <w:r>
-        <w:rPr>
-          <w:lang w:val="en-US"/>
-        </w:rPr>
-        <w:t>PCB Design</w:t>
+        <w:pStyle w:val="Balk2"/>
+        <w:rPr>
+          <w:lang w:val="en-US"/>
+        </w:rPr>
+      </w:pPr>
+      <w:bookmarkStart w:id="17" w:name="_Toc70883922"/>
+      <w:r>
+        <w:rPr>
+          <w:lang w:val="en-US"/>
+        </w:rPr>
+        <w:t>Transformer Power Losses</w:t>
       </w:r>
       <w:bookmarkEnd w:id="17"/>
     </w:p>
@@ -10149,11 +10990,1820 @@
         <w:rPr>
           <w:lang w:val="en-US"/>
         </w:rPr>
-        <w:t xml:space="preserve">At this part of the project, we have drawn the schematic library and footprints of the selected component. The circuit schematic from the simulation tool is given below. </w:t>
+        <w:t xml:space="preserve">Required length of wire have been calculated for both primary and secondary in the transformer </w:t>
+      </w:r>
+      <w:proofErr w:type="gramStart"/>
+      <w:r>
+        <w:rPr>
+          <w:lang w:val="en-US"/>
+        </w:rPr>
+        <w:t>calculations</w:t>
+      </w:r>
+      <w:proofErr w:type="gramEnd"/>
+      <w:r>
+        <w:rPr>
+          <w:lang w:val="en-US"/>
+        </w:rPr>
+        <w:t xml:space="preserve"> part. Moreover, required number of strands also considered in both sides. A third winding is also necessary similar with the secondary side of the transformer for carrying reference voltage to the feedback pin of the transformer. As the primary and secondary windings’ resistances and rms currents have been calculated before, their copper losses can also be calculated.</w:t>
+      </w:r>
+    </w:p>
+    <w:tbl>
+      <w:tblPr>
+        <w:tblStyle w:val="TabloKlavuzu"/>
+        <w:tblW w:w="0" w:type="auto"/>
+        <w:tblBorders>
+          <w:top w:val="none" w:sz="0" w:space="0" w:color="auto"/>
+          <w:left w:val="none" w:sz="0" w:space="0" w:color="auto"/>
+          <w:bottom w:val="none" w:sz="0" w:space="0" w:color="auto"/>
+          <w:right w:val="none" w:sz="0" w:space="0" w:color="auto"/>
+          <w:insideH w:val="none" w:sz="0" w:space="0" w:color="auto"/>
+          <w:insideV w:val="none" w:sz="0" w:space="0" w:color="auto"/>
+        </w:tblBorders>
+        <w:tblLook w:val="04A0" w:firstRow="1" w:lastRow="0" w:firstColumn="1" w:lastColumn="0" w:noHBand="0" w:noVBand="1"/>
+      </w:tblPr>
+      <w:tblGrid>
+        <w:gridCol w:w="988"/>
+        <w:gridCol w:w="7087"/>
+        <w:gridCol w:w="985"/>
+      </w:tblGrid>
+      <w:tr>
+        <w:tc>
+          <w:tcPr>
+            <w:tcW w:w="988" w:type="dxa"/>
+          </w:tcPr>
+          <w:p>
+            <w:pPr>
+              <w:rPr>
+                <w:lang w:val="en-US"/>
+              </w:rPr>
+            </w:pPr>
+          </w:p>
+        </w:tc>
+        <w:tc>
+          <w:tcPr>
+            <w:tcW w:w="7087" w:type="dxa"/>
+          </w:tcPr>
+          <w:p>
+            <w:pPr>
+              <w:rPr>
+                <w:lang w:val="en-US"/>
+              </w:rPr>
+            </w:pPr>
+            <m:oMathPara>
+              <m:oMath>
+                <m:sSub>
+                  <m:sSubPr>
+                    <m:ctrlPr>
+                      <w:rPr>
+                        <w:rFonts w:ascii="Cambria Math" w:hAnsi="Cambria Math"/>
+                        <w:i/>
+                        <w:lang w:val="en-US"/>
+                      </w:rPr>
+                    </m:ctrlPr>
+                  </m:sSubPr>
+                  <m:e>
+                    <m:r>
+                      <w:rPr>
+                        <w:rFonts w:ascii="Cambria Math" w:hAnsi="Cambria Math"/>
+                        <w:lang w:val="en-US"/>
+                      </w:rPr>
+                      <m:t>P</m:t>
+                    </m:r>
+                  </m:e>
+                  <m:sub>
+                    <m:r>
+                      <w:rPr>
+                        <w:rFonts w:ascii="Cambria Math" w:hAnsi="Cambria Math"/>
+                        <w:lang w:val="en-US"/>
+                      </w:rPr>
+                      <m:t>cu</m:t>
+                    </m:r>
+                  </m:sub>
+                </m:sSub>
+                <m:r>
+                  <w:rPr>
+                    <w:rFonts w:ascii="Cambria Math" w:hAnsi="Cambria Math"/>
+                    <w:lang w:val="en-US"/>
+                  </w:rPr>
+                  <m:t xml:space="preserve">= </m:t>
+                </m:r>
+                <m:sSubSup>
+                  <m:sSubSupPr>
+                    <m:ctrlPr>
+                      <w:rPr>
+                        <w:rFonts w:ascii="Cambria Math" w:hAnsi="Cambria Math"/>
+                        <w:i/>
+                        <w:lang w:val="en-US"/>
+                      </w:rPr>
+                    </m:ctrlPr>
+                  </m:sSubSupPr>
+                  <m:e>
+                    <m:r>
+                      <w:rPr>
+                        <w:rFonts w:ascii="Cambria Math" w:hAnsi="Cambria Math"/>
+                        <w:lang w:val="en-US"/>
+                      </w:rPr>
+                      <m:t>I</m:t>
+                    </m:r>
+                  </m:e>
+                  <m:sub>
+                    <m:r>
+                      <w:rPr>
+                        <w:rFonts w:ascii="Cambria Math" w:hAnsi="Cambria Math"/>
+                        <w:lang w:val="en-US"/>
+                      </w:rPr>
+                      <m:t>p</m:t>
+                    </m:r>
+                  </m:sub>
+                  <m:sup>
+                    <m:r>
+                      <w:rPr>
+                        <w:rFonts w:ascii="Cambria Math" w:hAnsi="Cambria Math"/>
+                        <w:lang w:val="en-US"/>
+                      </w:rPr>
+                      <m:t>2</m:t>
+                    </m:r>
+                  </m:sup>
+                </m:sSubSup>
+                <m:sSub>
+                  <m:sSubPr>
+                    <m:ctrlPr>
+                      <w:rPr>
+                        <w:rFonts w:ascii="Cambria Math" w:hAnsi="Cambria Math"/>
+                        <w:i/>
+                        <w:lang w:val="en-US"/>
+                      </w:rPr>
+                    </m:ctrlPr>
+                  </m:sSubPr>
+                  <m:e>
+                    <m:r>
+                      <w:rPr>
+                        <w:rFonts w:ascii="Cambria Math" w:hAnsi="Cambria Math"/>
+                        <w:lang w:val="en-US"/>
+                      </w:rPr>
+                      <m:t>R</m:t>
+                    </m:r>
+                  </m:e>
+                  <m:sub>
+                    <m:r>
+                      <w:rPr>
+                        <w:rFonts w:ascii="Cambria Math" w:hAnsi="Cambria Math"/>
+                        <w:lang w:val="en-US"/>
+                      </w:rPr>
+                      <m:t>p</m:t>
+                    </m:r>
+                  </m:sub>
+                </m:sSub>
+                <m:r>
+                  <w:rPr>
+                    <w:rFonts w:ascii="Cambria Math" w:hAnsi="Cambria Math"/>
+                    <w:lang w:val="en-US"/>
+                  </w:rPr>
+                  <m:t>+</m:t>
+                </m:r>
+                <m:sSubSup>
+                  <m:sSubSupPr>
+                    <m:ctrlPr>
+                      <w:rPr>
+                        <w:rFonts w:ascii="Cambria Math" w:hAnsi="Cambria Math"/>
+                        <w:i/>
+                        <w:lang w:val="en-US"/>
+                      </w:rPr>
+                    </m:ctrlPr>
+                  </m:sSubSupPr>
+                  <m:e>
+                    <m:r>
+                      <w:rPr>
+                        <w:rFonts w:ascii="Cambria Math" w:hAnsi="Cambria Math"/>
+                        <w:lang w:val="en-US"/>
+                      </w:rPr>
+                      <m:t>I</m:t>
+                    </m:r>
+                  </m:e>
+                  <m:sub>
+                    <m:r>
+                      <w:rPr>
+                        <w:rFonts w:ascii="Cambria Math" w:hAnsi="Cambria Math"/>
+                        <w:lang w:val="en-US"/>
+                      </w:rPr>
+                      <m:t>s</m:t>
+                    </m:r>
+                  </m:sub>
+                  <m:sup>
+                    <m:r>
+                      <w:rPr>
+                        <w:rFonts w:ascii="Cambria Math" w:hAnsi="Cambria Math"/>
+                        <w:lang w:val="en-US"/>
+                      </w:rPr>
+                      <m:t>2</m:t>
+                    </m:r>
+                  </m:sup>
+                </m:sSubSup>
+                <m:sSub>
+                  <m:sSubPr>
+                    <m:ctrlPr>
+                      <w:rPr>
+                        <w:rFonts w:ascii="Cambria Math" w:hAnsi="Cambria Math"/>
+                        <w:i/>
+                        <w:lang w:val="en-US"/>
+                      </w:rPr>
+                    </m:ctrlPr>
+                  </m:sSubPr>
+                  <m:e>
+                    <m:r>
+                      <w:rPr>
+                        <w:rFonts w:ascii="Cambria Math" w:hAnsi="Cambria Math"/>
+                        <w:lang w:val="en-US"/>
+                      </w:rPr>
+                      <m:t>R</m:t>
+                    </m:r>
+                  </m:e>
+                  <m:sub>
+                    <m:r>
+                      <w:rPr>
+                        <w:rFonts w:ascii="Cambria Math" w:hAnsi="Cambria Math"/>
+                        <w:lang w:val="en-US"/>
+                      </w:rPr>
+                      <m:t>s</m:t>
+                    </m:r>
+                  </m:sub>
+                </m:sSub>
+                <m:r>
+                  <w:rPr>
+                    <w:rFonts w:ascii="Cambria Math" w:eastAsiaTheme="minorEastAsia" w:hAnsi="Cambria Math"/>
+                    <w:lang w:val="en-US"/>
+                  </w:rPr>
+                  <m:t>=0.036</m:t>
+                </m:r>
+              </m:oMath>
+            </m:oMathPara>
+          </w:p>
+        </w:tc>
+        <w:tc>
+          <w:tcPr>
+            <w:tcW w:w="985" w:type="dxa"/>
+          </w:tcPr>
+          <w:p>
+            <w:pPr>
+              <w:pStyle w:val="ResimYazs"/>
+              <w:rPr>
+                <w:lang w:val="en-US"/>
+              </w:rPr>
+            </w:pPr>
+            <w:r>
+              <w:rPr>
+                <w:i w:val="0"/>
+                <w:iCs w:val="0"/>
+                <w:color w:val="auto"/>
+                <w:sz w:val="24"/>
+                <w:szCs w:val="22"/>
+                <w:lang w:val="en-US"/>
+              </w:rPr>
+              <w:t>[</w:t>
+            </w:r>
+            <w:r>
+              <w:rPr>
+                <w:i w:val="0"/>
+                <w:iCs w:val="0"/>
+                <w:color w:val="auto"/>
+                <w:sz w:val="24"/>
+                <w:szCs w:val="22"/>
+                <w:lang w:val="en-US"/>
+              </w:rPr>
+              <w:fldChar w:fldCharType="begin"/>
+            </w:r>
+            <w:r>
+              <w:rPr>
+                <w:i w:val="0"/>
+                <w:iCs w:val="0"/>
+                <w:color w:val="auto"/>
+                <w:sz w:val="24"/>
+                <w:szCs w:val="22"/>
+                <w:lang w:val="en-US"/>
+              </w:rPr>
+              <w:instrText xml:space="preserve"> SEQ Equation \* ARABIC </w:instrText>
+            </w:r>
+            <w:r>
+              <w:rPr>
+                <w:i w:val="0"/>
+                <w:iCs w:val="0"/>
+                <w:color w:val="auto"/>
+                <w:sz w:val="24"/>
+                <w:szCs w:val="22"/>
+                <w:lang w:val="en-US"/>
+              </w:rPr>
+              <w:fldChar w:fldCharType="separate"/>
+            </w:r>
+            <w:r>
+              <w:rPr>
+                <w:i w:val="0"/>
+                <w:iCs w:val="0"/>
+                <w:noProof/>
+                <w:color w:val="auto"/>
+                <w:sz w:val="24"/>
+                <w:szCs w:val="22"/>
+                <w:lang w:val="en-US"/>
+              </w:rPr>
+              <w:t>15</w:t>
+            </w:r>
+            <w:r>
+              <w:rPr>
+                <w:i w:val="0"/>
+                <w:iCs w:val="0"/>
+                <w:color w:val="auto"/>
+                <w:sz w:val="24"/>
+                <w:szCs w:val="22"/>
+                <w:lang w:val="en-US"/>
+              </w:rPr>
+              <w:fldChar w:fldCharType="end"/>
+            </w:r>
+            <w:r>
+              <w:rPr>
+                <w:i w:val="0"/>
+                <w:iCs w:val="0"/>
+                <w:color w:val="auto"/>
+                <w:sz w:val="24"/>
+                <w:szCs w:val="22"/>
+                <w:lang w:val="en-US"/>
+              </w:rPr>
+              <w:t>]</w:t>
+            </w:r>
+          </w:p>
+        </w:tc>
+      </w:tr>
+    </w:tbl>
+    <w:p>
+      <w:pPr>
+        <w:rPr>
+          <w:lang w:val="en-US"/>
+        </w:rPr>
+      </w:pPr>
+      <w:r>
+        <w:rPr>
+          <w:lang w:val="en-US"/>
+        </w:rPr>
+        <w:t xml:space="preserve">In addition to the copper losses, there is also core losses exist due to fringing flux caused by the added gap in the ferrite core. </w:t>
+      </w:r>
+    </w:p>
+    <w:tbl>
+      <w:tblPr>
+        <w:tblStyle w:val="TabloKlavuzu"/>
+        <w:tblW w:w="0" w:type="auto"/>
+        <w:tblBorders>
+          <w:top w:val="none" w:sz="0" w:space="0" w:color="auto"/>
+          <w:left w:val="none" w:sz="0" w:space="0" w:color="auto"/>
+          <w:bottom w:val="none" w:sz="0" w:space="0" w:color="auto"/>
+          <w:right w:val="none" w:sz="0" w:space="0" w:color="auto"/>
+          <w:insideH w:val="none" w:sz="0" w:space="0" w:color="auto"/>
+          <w:insideV w:val="none" w:sz="0" w:space="0" w:color="auto"/>
+        </w:tblBorders>
+        <w:tblLook w:val="04A0" w:firstRow="1" w:lastRow="0" w:firstColumn="1" w:lastColumn="0" w:noHBand="0" w:noVBand="1"/>
+      </w:tblPr>
+      <w:tblGrid>
+        <w:gridCol w:w="988"/>
+        <w:gridCol w:w="7087"/>
+        <w:gridCol w:w="985"/>
+      </w:tblGrid>
+      <w:tr>
+        <w:tc>
+          <w:tcPr>
+            <w:tcW w:w="988" w:type="dxa"/>
+          </w:tcPr>
+          <w:p>
+            <w:pPr>
+              <w:rPr>
+                <w:lang w:val="en-US"/>
+              </w:rPr>
+            </w:pPr>
+          </w:p>
+        </w:tc>
+        <w:tc>
+          <w:tcPr>
+            <w:tcW w:w="7087" w:type="dxa"/>
+          </w:tcPr>
+          <w:p>
+            <w:pPr>
+              <w:rPr>
+                <w:lang w:val="en-US"/>
+              </w:rPr>
+            </w:pPr>
+            <m:oMathPara>
+              <m:oMath>
+                <m:sSub>
+                  <m:sSubPr>
+                    <m:ctrlPr>
+                      <w:rPr>
+                        <w:rFonts w:ascii="Cambria Math" w:hAnsi="Cambria Math"/>
+                        <w:i/>
+                        <w:lang w:val="en-US"/>
+                      </w:rPr>
+                    </m:ctrlPr>
+                  </m:sSubPr>
+                  <m:e>
+                    <m:r>
+                      <w:rPr>
+                        <w:rFonts w:ascii="Cambria Math" w:hAnsi="Cambria Math"/>
+                        <w:lang w:val="en-US"/>
+                      </w:rPr>
+                      <m:t>B</m:t>
+                    </m:r>
+                  </m:e>
+                  <m:sub>
+                    <m:r>
+                      <w:rPr>
+                        <w:rFonts w:ascii="Cambria Math" w:hAnsi="Cambria Math"/>
+                        <w:lang w:val="en-US"/>
+                      </w:rPr>
+                      <m:t>ac</m:t>
+                    </m:r>
+                  </m:sub>
+                </m:sSub>
+                <m:r>
+                  <w:rPr>
+                    <w:rFonts w:ascii="Cambria Math" w:hAnsi="Cambria Math"/>
+                    <w:lang w:val="en-US"/>
+                  </w:rPr>
+                  <m:t xml:space="preserve">= </m:t>
+                </m:r>
+                <m:f>
+                  <m:fPr>
+                    <m:ctrlPr>
+                      <w:rPr>
+                        <w:rFonts w:ascii="Cambria Math" w:hAnsi="Cambria Math"/>
+                        <w:i/>
+                        <w:lang w:val="en-US"/>
+                      </w:rPr>
+                    </m:ctrlPr>
+                  </m:fPr>
+                  <m:num>
+                    <m:r>
+                      <w:rPr>
+                        <w:rFonts w:ascii="Cambria Math" w:hAnsi="Cambria Math"/>
+                        <w:lang w:val="en-US"/>
+                      </w:rPr>
+                      <m:t>0.4π</m:t>
+                    </m:r>
+                    <m:sSub>
+                      <m:sSubPr>
+                        <m:ctrlPr>
+                          <w:rPr>
+                            <w:rFonts w:ascii="Cambria Math" w:hAnsi="Cambria Math"/>
+                            <w:i/>
+                            <w:lang w:val="en-US"/>
+                          </w:rPr>
+                        </m:ctrlPr>
+                      </m:sSubPr>
+                      <m:e>
+                        <m:r>
+                          <w:rPr>
+                            <w:rFonts w:ascii="Cambria Math" w:hAnsi="Cambria Math"/>
+                            <w:lang w:val="en-US"/>
+                          </w:rPr>
+                          <m:t>N</m:t>
+                        </m:r>
+                      </m:e>
+                      <m:sub>
+                        <m:r>
+                          <w:rPr>
+                            <w:rFonts w:ascii="Cambria Math" w:hAnsi="Cambria Math"/>
+                            <w:lang w:val="en-US"/>
+                          </w:rPr>
+                          <m:t>np</m:t>
+                        </m:r>
+                      </m:sub>
+                    </m:sSub>
+                    <m:r>
+                      <w:rPr>
+                        <w:rFonts w:ascii="Cambria Math" w:hAnsi="Cambria Math"/>
+                        <w:lang w:val="en-US"/>
+                      </w:rPr>
+                      <m:t>F</m:t>
+                    </m:r>
+                    <m:d>
+                      <m:dPr>
+                        <m:ctrlPr>
+                          <w:rPr>
+                            <w:rFonts w:ascii="Cambria Math" w:hAnsi="Cambria Math"/>
+                            <w:i/>
+                            <w:lang w:val="en-US"/>
+                          </w:rPr>
+                        </m:ctrlPr>
+                      </m:dPr>
+                      <m:e>
+                        <m:f>
+                          <m:fPr>
+                            <m:ctrlPr>
+                              <w:rPr>
+                                <w:rFonts w:ascii="Cambria Math" w:hAnsi="Cambria Math"/>
+                                <w:i/>
+                                <w:lang w:val="en-US"/>
+                              </w:rPr>
+                            </m:ctrlPr>
+                          </m:fPr>
+                          <m:num>
+                            <m:sSub>
+                              <m:sSubPr>
+                                <m:ctrlPr>
+                                  <w:rPr>
+                                    <w:rFonts w:ascii="Cambria Math" w:hAnsi="Cambria Math"/>
+                                    <w:i/>
+                                    <w:lang w:val="en-US"/>
+                                  </w:rPr>
+                                </m:ctrlPr>
+                              </m:sSubPr>
+                              <m:e>
+                                <m:r>
+                                  <w:rPr>
+                                    <w:rFonts w:ascii="Cambria Math" w:hAnsi="Cambria Math"/>
+                                    <w:lang w:val="en-US"/>
+                                  </w:rPr>
+                                  <m:t>I</m:t>
+                                </m:r>
+                              </m:e>
+                              <m:sub>
+                                <m:r>
+                                  <w:rPr>
+                                    <w:rFonts w:ascii="Cambria Math" w:hAnsi="Cambria Math"/>
+                                    <w:lang w:val="en-US"/>
+                                  </w:rPr>
+                                  <m:t>p(pk)</m:t>
+                                </m:r>
+                              </m:sub>
+                            </m:sSub>
+                          </m:num>
+                          <m:den>
+                            <m:r>
+                              <w:rPr>
+                                <w:rFonts w:ascii="Cambria Math" w:hAnsi="Cambria Math"/>
+                                <w:lang w:val="en-US"/>
+                              </w:rPr>
+                              <m:t>2</m:t>
+                            </m:r>
+                          </m:den>
+                        </m:f>
+                      </m:e>
+                    </m:d>
+                    <m:sSup>
+                      <m:sSupPr>
+                        <m:ctrlPr>
+                          <w:rPr>
+                            <w:rFonts w:ascii="Cambria Math" w:hAnsi="Cambria Math"/>
+                            <w:i/>
+                            <w:lang w:val="en-US"/>
+                          </w:rPr>
+                        </m:ctrlPr>
+                      </m:sSupPr>
+                      <m:e>
+                        <m:r>
+                          <w:rPr>
+                            <w:rFonts w:ascii="Cambria Math" w:hAnsi="Cambria Math"/>
+                            <w:lang w:val="en-US"/>
+                          </w:rPr>
+                          <m:t>10</m:t>
+                        </m:r>
+                      </m:e>
+                      <m:sup>
+                        <m:r>
+                          <w:rPr>
+                            <w:rFonts w:ascii="Cambria Math" w:hAnsi="Cambria Math"/>
+                            <w:lang w:val="en-US"/>
+                          </w:rPr>
+                          <m:t>-4</m:t>
+                        </m:r>
+                      </m:sup>
+                    </m:sSup>
+                  </m:num>
+                  <m:den>
+                    <m:sSub>
+                      <m:sSubPr>
+                        <m:ctrlPr>
+                          <w:rPr>
+                            <w:rFonts w:ascii="Cambria Math" w:hAnsi="Cambria Math"/>
+                            <w:i/>
+                            <w:lang w:val="en-US"/>
+                          </w:rPr>
+                        </m:ctrlPr>
+                      </m:sSubPr>
+                      <m:e>
+                        <m:r>
+                          <w:rPr>
+                            <w:rFonts w:ascii="Cambria Math" w:hAnsi="Cambria Math"/>
+                            <w:lang w:val="en-US"/>
+                          </w:rPr>
+                          <m:t>l</m:t>
+                        </m:r>
+                      </m:e>
+                      <m:sub>
+                        <m:r>
+                          <w:rPr>
+                            <w:rFonts w:ascii="Cambria Math" w:hAnsi="Cambria Math"/>
+                            <w:lang w:val="en-US"/>
+                          </w:rPr>
+                          <m:t>g</m:t>
+                        </m:r>
+                      </m:sub>
+                    </m:sSub>
+                    <m:r>
+                      <w:rPr>
+                        <w:rFonts w:ascii="Cambria Math" w:hAnsi="Cambria Math"/>
+                        <w:lang w:val="en-US"/>
+                      </w:rPr>
+                      <m:t>+</m:t>
+                    </m:r>
+                    <m:f>
+                      <m:fPr>
+                        <m:ctrlPr>
+                          <w:rPr>
+                            <w:rFonts w:ascii="Cambria Math" w:hAnsi="Cambria Math"/>
+                            <w:i/>
+                            <w:lang w:val="en-US"/>
+                          </w:rPr>
+                        </m:ctrlPr>
+                      </m:fPr>
+                      <m:num>
+                        <m:r>
+                          <w:rPr>
+                            <w:rFonts w:ascii="Cambria Math" w:hAnsi="Cambria Math"/>
+                            <w:lang w:val="en-US"/>
+                          </w:rPr>
+                          <m:t>MPL</m:t>
+                        </m:r>
+                      </m:num>
+                      <m:den>
+                        <m:r>
+                          <w:rPr>
+                            <w:rFonts w:ascii="Cambria Math" w:hAnsi="Cambria Math"/>
+                            <w:lang w:val="en-US"/>
+                          </w:rPr>
+                          <m:t>μ</m:t>
+                        </m:r>
+                      </m:den>
+                    </m:f>
+                  </m:den>
+                </m:f>
+                <m:r>
+                  <w:rPr>
+                    <w:rFonts w:ascii="Cambria Math" w:eastAsiaTheme="minorEastAsia" w:hAnsi="Cambria Math"/>
+                    <w:lang w:val="en-US"/>
+                  </w:rPr>
+                  <m:t xml:space="preserve">   [T]</m:t>
+                </m:r>
+              </m:oMath>
+            </m:oMathPara>
+          </w:p>
+        </w:tc>
+        <w:tc>
+          <w:tcPr>
+            <w:tcW w:w="985" w:type="dxa"/>
+          </w:tcPr>
+          <w:p>
+            <w:pPr>
+              <w:pStyle w:val="ResimYazs"/>
+              <w:rPr>
+                <w:lang w:val="en-US"/>
+              </w:rPr>
+            </w:pPr>
+            <w:r>
+              <w:rPr>
+                <w:i w:val="0"/>
+                <w:iCs w:val="0"/>
+                <w:color w:val="auto"/>
+                <w:sz w:val="24"/>
+                <w:szCs w:val="22"/>
+                <w:lang w:val="en-US"/>
+              </w:rPr>
+              <w:t>[</w:t>
+            </w:r>
+            <w:r>
+              <w:rPr>
+                <w:i w:val="0"/>
+                <w:iCs w:val="0"/>
+                <w:color w:val="auto"/>
+                <w:sz w:val="24"/>
+                <w:szCs w:val="22"/>
+                <w:lang w:val="en-US"/>
+              </w:rPr>
+              <w:fldChar w:fldCharType="begin"/>
+            </w:r>
+            <w:r>
+              <w:rPr>
+                <w:i w:val="0"/>
+                <w:iCs w:val="0"/>
+                <w:color w:val="auto"/>
+                <w:sz w:val="24"/>
+                <w:szCs w:val="22"/>
+                <w:lang w:val="en-US"/>
+              </w:rPr>
+              <w:instrText xml:space="preserve"> SEQ Equation \* ARABIC </w:instrText>
+            </w:r>
+            <w:r>
+              <w:rPr>
+                <w:i w:val="0"/>
+                <w:iCs w:val="0"/>
+                <w:color w:val="auto"/>
+                <w:sz w:val="24"/>
+                <w:szCs w:val="22"/>
+                <w:lang w:val="en-US"/>
+              </w:rPr>
+              <w:fldChar w:fldCharType="separate"/>
+            </w:r>
+            <w:r>
+              <w:rPr>
+                <w:i w:val="0"/>
+                <w:iCs w:val="0"/>
+                <w:noProof/>
+                <w:color w:val="auto"/>
+                <w:sz w:val="24"/>
+                <w:szCs w:val="22"/>
+                <w:lang w:val="en-US"/>
+              </w:rPr>
+              <w:t>16</w:t>
+            </w:r>
+            <w:r>
+              <w:rPr>
+                <w:i w:val="0"/>
+                <w:iCs w:val="0"/>
+                <w:color w:val="auto"/>
+                <w:sz w:val="24"/>
+                <w:szCs w:val="22"/>
+                <w:lang w:val="en-US"/>
+              </w:rPr>
+              <w:fldChar w:fldCharType="end"/>
+            </w:r>
+            <w:r>
+              <w:rPr>
+                <w:i w:val="0"/>
+                <w:iCs w:val="0"/>
+                <w:color w:val="auto"/>
+                <w:sz w:val="24"/>
+                <w:szCs w:val="22"/>
+                <w:lang w:val="en-US"/>
+              </w:rPr>
+              <w:t>]</w:t>
+            </w:r>
+          </w:p>
+        </w:tc>
+      </w:tr>
+    </w:tbl>
+    <w:p>
+      <w:pPr>
+        <w:rPr>
+          <w:rFonts w:eastAsiaTheme="minorEastAsia"/>
+          <w:lang w:val="en-US"/>
+        </w:rPr>
+      </w:pPr>
+      <w:r>
+        <w:rPr>
+          <w:lang w:val="en-US"/>
+        </w:rPr>
+        <w:tab/>
+      </w:r>
+      <m:oMath>
+        <m:sSub>
+          <m:sSubPr>
+            <m:ctrlPr>
+              <w:rPr>
+                <w:rFonts w:ascii="Cambria Math" w:hAnsi="Cambria Math"/>
+                <w:i/>
+                <w:lang w:val="en-US"/>
+              </w:rPr>
+            </m:ctrlPr>
+          </m:sSubPr>
+          <m:e>
+            <m:r>
+              <w:rPr>
+                <w:rFonts w:ascii="Cambria Math" w:hAnsi="Cambria Math"/>
+                <w:lang w:val="en-US"/>
+              </w:rPr>
+              <m:t>B</m:t>
+            </m:r>
+          </m:e>
+          <m:sub>
+            <m:r>
+              <w:rPr>
+                <w:rFonts w:ascii="Cambria Math" w:hAnsi="Cambria Math"/>
+                <w:lang w:val="en-US"/>
+              </w:rPr>
+              <m:t>ac</m:t>
+            </m:r>
+          </m:sub>
+        </m:sSub>
+      </m:oMath>
+      <w:r>
+        <w:rPr>
+          <w:rFonts w:eastAsiaTheme="minorEastAsia"/>
+          <w:lang w:val="en-US"/>
+        </w:rPr>
+        <w:t>: AC flux density</w:t>
+      </w:r>
+    </w:p>
+    <w:tbl>
+      <w:tblPr>
+        <w:tblStyle w:val="TabloKlavuzu"/>
+        <w:tblW w:w="0" w:type="auto"/>
+        <w:tblBorders>
+          <w:top w:val="none" w:sz="0" w:space="0" w:color="auto"/>
+          <w:left w:val="none" w:sz="0" w:space="0" w:color="auto"/>
+          <w:bottom w:val="none" w:sz="0" w:space="0" w:color="auto"/>
+          <w:right w:val="none" w:sz="0" w:space="0" w:color="auto"/>
+          <w:insideH w:val="none" w:sz="0" w:space="0" w:color="auto"/>
+          <w:insideV w:val="none" w:sz="0" w:space="0" w:color="auto"/>
+        </w:tblBorders>
+        <w:tblLook w:val="04A0" w:firstRow="1" w:lastRow="0" w:firstColumn="1" w:lastColumn="0" w:noHBand="0" w:noVBand="1"/>
+      </w:tblPr>
+      <w:tblGrid>
+        <w:gridCol w:w="988"/>
+        <w:gridCol w:w="7087"/>
+        <w:gridCol w:w="985"/>
+      </w:tblGrid>
+      <w:tr>
+        <w:tc>
+          <w:tcPr>
+            <w:tcW w:w="988" w:type="dxa"/>
+          </w:tcPr>
+          <w:p>
+            <w:pPr>
+              <w:rPr>
+                <w:lang w:val="en-US"/>
+              </w:rPr>
+            </w:pPr>
+          </w:p>
+        </w:tc>
+        <w:tc>
+          <w:tcPr>
+            <w:tcW w:w="7087" w:type="dxa"/>
+          </w:tcPr>
+          <w:p>
+            <w:pPr>
+              <w:rPr>
+                <w:rFonts w:eastAsiaTheme="minorEastAsia"/>
+                <w:lang w:val="en-US"/>
+              </w:rPr>
+            </w:pPr>
+            <m:oMathPara>
+              <m:oMath>
+                <m:r>
+                  <w:rPr>
+                    <w:rFonts w:ascii="Cambria Math" w:hAnsi="Cambria Math"/>
+                    <w:lang w:val="en-US"/>
+                  </w:rPr>
+                  <m:t>WK=4.855×</m:t>
+                </m:r>
+                <m:sSup>
+                  <m:sSupPr>
+                    <m:ctrlPr>
+                      <w:rPr>
+                        <w:rFonts w:ascii="Cambria Math" w:hAnsi="Cambria Math"/>
+                        <w:i/>
+                        <w:lang w:val="en-US"/>
+                      </w:rPr>
+                    </m:ctrlPr>
+                  </m:sSupPr>
+                  <m:e>
+                    <m:r>
+                      <w:rPr>
+                        <w:rFonts w:ascii="Cambria Math" w:hAnsi="Cambria Math"/>
+                        <w:lang w:val="en-US"/>
+                      </w:rPr>
+                      <m:t>10</m:t>
+                    </m:r>
+                  </m:e>
+                  <m:sup>
+                    <m:r>
+                      <w:rPr>
+                        <w:rFonts w:ascii="Cambria Math" w:hAnsi="Cambria Math"/>
+                        <w:lang w:val="en-US"/>
+                      </w:rPr>
+                      <m:t>-5</m:t>
+                    </m:r>
+                  </m:sup>
+                </m:sSup>
+                <m:sSup>
+                  <m:sSupPr>
+                    <m:ctrlPr>
+                      <w:rPr>
+                        <w:rFonts w:ascii="Cambria Math" w:hAnsi="Cambria Math"/>
+                        <w:i/>
+                        <w:lang w:val="en-US"/>
+                      </w:rPr>
+                    </m:ctrlPr>
+                  </m:sSupPr>
+                  <m:e>
+                    <m:d>
+                      <m:dPr>
+                        <m:ctrlPr>
+                          <w:rPr>
+                            <w:rFonts w:ascii="Cambria Math" w:hAnsi="Cambria Math"/>
+                            <w:i/>
+                            <w:lang w:val="en-US"/>
+                          </w:rPr>
+                        </m:ctrlPr>
+                      </m:dPr>
+                      <m:e>
+                        <m:r>
+                          <w:rPr>
+                            <w:rFonts w:ascii="Cambria Math" w:hAnsi="Cambria Math"/>
+                            <w:lang w:val="en-US"/>
+                          </w:rPr>
+                          <m:t>f</m:t>
+                        </m:r>
+                      </m:e>
+                    </m:d>
+                  </m:e>
+                  <m:sup>
+                    <m:r>
+                      <w:rPr>
+                        <w:rFonts w:ascii="Cambria Math" w:hAnsi="Cambria Math"/>
+                        <w:lang w:val="en-US"/>
+                      </w:rPr>
+                      <m:t>1.63</m:t>
+                    </m:r>
+                  </m:sup>
+                </m:sSup>
+                <m:sSup>
+                  <m:sSupPr>
+                    <m:ctrlPr>
+                      <w:rPr>
+                        <w:rFonts w:ascii="Cambria Math" w:hAnsi="Cambria Math"/>
+                        <w:i/>
+                        <w:lang w:val="en-US"/>
+                      </w:rPr>
+                    </m:ctrlPr>
+                  </m:sSupPr>
+                  <m:e>
+                    <m:d>
+                      <m:dPr>
+                        <m:ctrlPr>
+                          <w:rPr>
+                            <w:rFonts w:ascii="Cambria Math" w:hAnsi="Cambria Math"/>
+                            <w:i/>
+                            <w:lang w:val="en-US"/>
+                          </w:rPr>
+                        </m:ctrlPr>
+                      </m:dPr>
+                      <m:e>
+                        <m:sSub>
+                          <m:sSubPr>
+                            <m:ctrlPr>
+                              <w:rPr>
+                                <w:rFonts w:ascii="Cambria Math" w:hAnsi="Cambria Math"/>
+                                <w:i/>
+                                <w:lang w:val="en-US"/>
+                              </w:rPr>
+                            </m:ctrlPr>
+                          </m:sSubPr>
+                          <m:e>
+                            <m:r>
+                              <w:rPr>
+                                <w:rFonts w:ascii="Cambria Math" w:hAnsi="Cambria Math"/>
+                                <w:lang w:val="en-US"/>
+                              </w:rPr>
+                              <m:t>B</m:t>
+                            </m:r>
+                          </m:e>
+                          <m:sub>
+                            <m:r>
+                              <w:rPr>
+                                <w:rFonts w:ascii="Cambria Math" w:hAnsi="Cambria Math"/>
+                                <w:lang w:val="en-US"/>
+                              </w:rPr>
+                              <m:t>ac</m:t>
+                            </m:r>
+                          </m:sub>
+                        </m:sSub>
+                      </m:e>
+                    </m:d>
+                  </m:e>
+                  <m:sup>
+                    <m:r>
+                      <w:rPr>
+                        <w:rFonts w:ascii="Cambria Math" w:hAnsi="Cambria Math"/>
+                        <w:lang w:val="en-US"/>
+                      </w:rPr>
+                      <m:t>2.62</m:t>
+                    </m:r>
+                  </m:sup>
+                </m:sSup>
+                <m:r>
+                  <w:rPr>
+                    <w:rFonts w:ascii="Cambria Math" w:eastAsiaTheme="minorEastAsia" w:hAnsi="Cambria Math"/>
+                    <w:lang w:val="en-US"/>
+                  </w:rPr>
+                  <m:t xml:space="preserve">   [W/kg]</m:t>
+                </m:r>
+              </m:oMath>
+            </m:oMathPara>
+          </w:p>
+        </w:tc>
+        <w:tc>
+          <w:tcPr>
+            <w:tcW w:w="985" w:type="dxa"/>
+          </w:tcPr>
+          <w:p>
+            <w:pPr>
+              <w:pStyle w:val="ResimYazs"/>
+              <w:rPr>
+                <w:lang w:val="en-US"/>
+              </w:rPr>
+            </w:pPr>
+            <w:r>
+              <w:rPr>
+                <w:i w:val="0"/>
+                <w:iCs w:val="0"/>
+                <w:color w:val="auto"/>
+                <w:sz w:val="24"/>
+                <w:szCs w:val="22"/>
+                <w:lang w:val="en-US"/>
+              </w:rPr>
+              <w:t>[</w:t>
+            </w:r>
+            <w:r>
+              <w:rPr>
+                <w:i w:val="0"/>
+                <w:iCs w:val="0"/>
+                <w:color w:val="auto"/>
+                <w:sz w:val="24"/>
+                <w:szCs w:val="22"/>
+                <w:lang w:val="en-US"/>
+              </w:rPr>
+              <w:fldChar w:fldCharType="begin"/>
+            </w:r>
+            <w:r>
+              <w:rPr>
+                <w:i w:val="0"/>
+                <w:iCs w:val="0"/>
+                <w:color w:val="auto"/>
+                <w:sz w:val="24"/>
+                <w:szCs w:val="22"/>
+                <w:lang w:val="en-US"/>
+              </w:rPr>
+              <w:instrText xml:space="preserve"> SEQ Equation \* ARABIC </w:instrText>
+            </w:r>
+            <w:r>
+              <w:rPr>
+                <w:i w:val="0"/>
+                <w:iCs w:val="0"/>
+                <w:color w:val="auto"/>
+                <w:sz w:val="24"/>
+                <w:szCs w:val="22"/>
+                <w:lang w:val="en-US"/>
+              </w:rPr>
+              <w:fldChar w:fldCharType="separate"/>
+            </w:r>
+            <w:r>
+              <w:rPr>
+                <w:i w:val="0"/>
+                <w:iCs w:val="0"/>
+                <w:noProof/>
+                <w:color w:val="auto"/>
+                <w:sz w:val="24"/>
+                <w:szCs w:val="22"/>
+                <w:lang w:val="en-US"/>
+              </w:rPr>
+              <w:t>17</w:t>
+            </w:r>
+            <w:r>
+              <w:rPr>
+                <w:i w:val="0"/>
+                <w:iCs w:val="0"/>
+                <w:color w:val="auto"/>
+                <w:sz w:val="24"/>
+                <w:szCs w:val="22"/>
+                <w:lang w:val="en-US"/>
+              </w:rPr>
+              <w:fldChar w:fldCharType="end"/>
+            </w:r>
+            <w:r>
+              <w:rPr>
+                <w:i w:val="0"/>
+                <w:iCs w:val="0"/>
+                <w:color w:val="auto"/>
+                <w:sz w:val="24"/>
+                <w:szCs w:val="22"/>
+                <w:lang w:val="en-US"/>
+              </w:rPr>
+              <w:t>]</w:t>
+            </w:r>
+          </w:p>
+        </w:tc>
+      </w:tr>
+    </w:tbl>
+    <w:p>
+      <w:pPr>
+        <w:rPr>
+          <w:rFonts w:eastAsiaTheme="minorEastAsia"/>
+          <w:lang w:val="en-US"/>
+        </w:rPr>
+      </w:pPr>
+      <w:r>
+        <w:rPr>
+          <w:rFonts w:eastAsiaTheme="minorEastAsia"/>
+          <w:lang w:val="en-US"/>
+        </w:rPr>
+        <w:tab/>
+      </w:r>
+      <m:oMath>
+        <m:r>
+          <w:rPr>
+            <w:rFonts w:ascii="Cambria Math" w:eastAsiaTheme="minorEastAsia" w:hAnsi="Cambria Math"/>
+            <w:lang w:val="en-US"/>
+          </w:rPr>
+          <m:t>WK</m:t>
+        </m:r>
+      </m:oMath>
+      <w:r>
+        <w:rPr>
+          <w:rFonts w:eastAsiaTheme="minorEastAsia"/>
+          <w:lang w:val="en-US"/>
+        </w:rPr>
+        <w:t>: Watts per kilogram</w:t>
+      </w:r>
+    </w:p>
+    <w:tbl>
+      <w:tblPr>
+        <w:tblStyle w:val="TabloKlavuzu"/>
+        <w:tblW w:w="0" w:type="auto"/>
+        <w:tblBorders>
+          <w:top w:val="none" w:sz="0" w:space="0" w:color="auto"/>
+          <w:left w:val="none" w:sz="0" w:space="0" w:color="auto"/>
+          <w:bottom w:val="none" w:sz="0" w:space="0" w:color="auto"/>
+          <w:right w:val="none" w:sz="0" w:space="0" w:color="auto"/>
+          <w:insideH w:val="none" w:sz="0" w:space="0" w:color="auto"/>
+          <w:insideV w:val="none" w:sz="0" w:space="0" w:color="auto"/>
+        </w:tblBorders>
+        <w:tblLook w:val="04A0" w:firstRow="1" w:lastRow="0" w:firstColumn="1" w:lastColumn="0" w:noHBand="0" w:noVBand="1"/>
+      </w:tblPr>
+      <w:tblGrid>
+        <w:gridCol w:w="988"/>
+        <w:gridCol w:w="7087"/>
+        <w:gridCol w:w="985"/>
+      </w:tblGrid>
+      <w:tr>
+        <w:tc>
+          <w:tcPr>
+            <w:tcW w:w="988" w:type="dxa"/>
+          </w:tcPr>
+          <w:p>
+            <w:pPr>
+              <w:rPr>
+                <w:lang w:val="en-US"/>
+              </w:rPr>
+            </w:pPr>
+          </w:p>
+        </w:tc>
+        <w:tc>
+          <w:tcPr>
+            <w:tcW w:w="7087" w:type="dxa"/>
+          </w:tcPr>
+          <w:p>
+            <w:pPr>
+              <w:rPr>
+                <w:rFonts w:eastAsiaTheme="minorEastAsia"/>
+                <w:lang w:val="en-US"/>
+              </w:rPr>
+            </w:pPr>
+            <m:oMathPara>
+              <m:oMath>
+                <m:sSub>
+                  <m:sSubPr>
+                    <m:ctrlPr>
+                      <w:rPr>
+                        <w:rFonts w:ascii="Cambria Math" w:hAnsi="Cambria Math"/>
+                        <w:i/>
+                        <w:lang w:val="en-US"/>
+                      </w:rPr>
+                    </m:ctrlPr>
+                  </m:sSubPr>
+                  <m:e>
+                    <m:r>
+                      <w:rPr>
+                        <w:rFonts w:ascii="Cambria Math" w:hAnsi="Cambria Math"/>
+                        <w:lang w:val="en-US"/>
+                      </w:rPr>
+                      <m:t>P</m:t>
+                    </m:r>
+                  </m:e>
+                  <m:sub>
+                    <m:r>
+                      <w:rPr>
+                        <w:rFonts w:ascii="Cambria Math" w:hAnsi="Cambria Math"/>
+                        <w:lang w:val="en-US"/>
+                      </w:rPr>
+                      <m:t>fe</m:t>
+                    </m:r>
+                  </m:sub>
+                </m:sSub>
+                <m:r>
+                  <w:rPr>
+                    <w:rFonts w:ascii="Cambria Math" w:hAnsi="Cambria Math"/>
+                    <w:lang w:val="en-US"/>
+                  </w:rPr>
+                  <m:t xml:space="preserve">= </m:t>
+                </m:r>
+                <m:d>
+                  <m:dPr>
+                    <m:ctrlPr>
+                      <w:rPr>
+                        <w:rFonts w:ascii="Cambria Math" w:hAnsi="Cambria Math"/>
+                        <w:i/>
+                        <w:lang w:val="en-US"/>
+                      </w:rPr>
+                    </m:ctrlPr>
+                  </m:dPr>
+                  <m:e>
+                    <m:f>
+                      <m:fPr>
+                        <m:ctrlPr>
+                          <w:rPr>
+                            <w:rFonts w:ascii="Cambria Math" w:hAnsi="Cambria Math"/>
+                            <w:i/>
+                            <w:lang w:val="en-US"/>
+                          </w:rPr>
+                        </m:ctrlPr>
+                      </m:fPr>
+                      <m:num>
+                        <m:r>
+                          <w:rPr>
+                            <w:rFonts w:ascii="Cambria Math" w:hAnsi="Cambria Math"/>
+                            <w:lang w:val="en-US"/>
+                          </w:rPr>
+                          <m:t>mW</m:t>
+                        </m:r>
+                      </m:num>
+                      <m:den>
+                        <m:r>
+                          <w:rPr>
+                            <w:rFonts w:ascii="Cambria Math" w:hAnsi="Cambria Math"/>
+                            <w:lang w:val="en-US"/>
+                          </w:rPr>
+                          <m:t>g</m:t>
+                        </m:r>
+                      </m:den>
+                    </m:f>
+                  </m:e>
+                </m:d>
+                <m:sSub>
+                  <m:sSubPr>
+                    <m:ctrlPr>
+                      <w:rPr>
+                        <w:rFonts w:ascii="Cambria Math" w:hAnsi="Cambria Math"/>
+                        <w:i/>
+                        <w:lang w:val="en-US"/>
+                      </w:rPr>
+                    </m:ctrlPr>
+                  </m:sSubPr>
+                  <m:e>
+                    <m:r>
+                      <w:rPr>
+                        <w:rFonts w:ascii="Cambria Math" w:hAnsi="Cambria Math"/>
+                        <w:lang w:val="en-US"/>
+                      </w:rPr>
+                      <m:t>W</m:t>
+                    </m:r>
+                  </m:e>
+                  <m:sub>
+                    <m:r>
+                      <w:rPr>
+                        <w:rFonts w:ascii="Cambria Math" w:hAnsi="Cambria Math"/>
+                        <w:lang w:val="en-US"/>
+                      </w:rPr>
+                      <m:t>rfe</m:t>
+                    </m:r>
+                  </m:sub>
+                </m:sSub>
+                <m:r>
+                  <w:rPr>
+                    <w:rFonts w:ascii="Cambria Math" w:hAnsi="Cambria Math"/>
+                    <w:lang w:val="en-US"/>
+                  </w:rPr>
+                  <m:t>×</m:t>
+                </m:r>
+                <m:sSup>
+                  <m:sSupPr>
+                    <m:ctrlPr>
+                      <w:rPr>
+                        <w:rFonts w:ascii="Cambria Math" w:hAnsi="Cambria Math"/>
+                        <w:i/>
+                        <w:lang w:val="en-US"/>
+                      </w:rPr>
+                    </m:ctrlPr>
+                  </m:sSupPr>
+                  <m:e>
+                    <m:r>
+                      <w:rPr>
+                        <w:rFonts w:ascii="Cambria Math" w:hAnsi="Cambria Math"/>
+                        <w:lang w:val="en-US"/>
+                      </w:rPr>
+                      <m:t>10</m:t>
+                    </m:r>
+                  </m:e>
+                  <m:sup>
+                    <m:r>
+                      <w:rPr>
+                        <w:rFonts w:ascii="Cambria Math" w:hAnsi="Cambria Math"/>
+                        <w:lang w:val="en-US"/>
+                      </w:rPr>
+                      <m:t>-3</m:t>
+                    </m:r>
+                  </m:sup>
+                </m:sSup>
+                <m:r>
+                  <w:rPr>
+                    <w:rFonts w:ascii="Cambria Math" w:hAnsi="Cambria Math"/>
+                    <w:lang w:val="en-US"/>
+                  </w:rPr>
+                  <m:t>=5.3823  [W]</m:t>
+                </m:r>
+              </m:oMath>
+            </m:oMathPara>
+          </w:p>
+        </w:tc>
+        <w:tc>
+          <w:tcPr>
+            <w:tcW w:w="985" w:type="dxa"/>
+          </w:tcPr>
+          <w:p>
+            <w:pPr>
+              <w:pStyle w:val="ResimYazs"/>
+              <w:rPr>
+                <w:lang w:val="en-US"/>
+              </w:rPr>
+            </w:pPr>
+            <w:r>
+              <w:rPr>
+                <w:i w:val="0"/>
+                <w:iCs w:val="0"/>
+                <w:color w:val="auto"/>
+                <w:sz w:val="24"/>
+                <w:szCs w:val="22"/>
+                <w:lang w:val="en-US"/>
+              </w:rPr>
+              <w:t>[</w:t>
+            </w:r>
+            <w:r>
+              <w:rPr>
+                <w:i w:val="0"/>
+                <w:iCs w:val="0"/>
+                <w:color w:val="auto"/>
+                <w:sz w:val="24"/>
+                <w:szCs w:val="22"/>
+                <w:lang w:val="en-US"/>
+              </w:rPr>
+              <w:fldChar w:fldCharType="begin"/>
+            </w:r>
+            <w:r>
+              <w:rPr>
+                <w:i w:val="0"/>
+                <w:iCs w:val="0"/>
+                <w:color w:val="auto"/>
+                <w:sz w:val="24"/>
+                <w:szCs w:val="22"/>
+                <w:lang w:val="en-US"/>
+              </w:rPr>
+              <w:instrText xml:space="preserve"> SEQ Equation \* ARABIC </w:instrText>
+            </w:r>
+            <w:r>
+              <w:rPr>
+                <w:i w:val="0"/>
+                <w:iCs w:val="0"/>
+                <w:color w:val="auto"/>
+                <w:sz w:val="24"/>
+                <w:szCs w:val="22"/>
+                <w:lang w:val="en-US"/>
+              </w:rPr>
+              <w:fldChar w:fldCharType="separate"/>
+            </w:r>
+            <w:r>
+              <w:rPr>
+                <w:i w:val="0"/>
+                <w:iCs w:val="0"/>
+                <w:noProof/>
+                <w:color w:val="auto"/>
+                <w:sz w:val="24"/>
+                <w:szCs w:val="22"/>
+                <w:lang w:val="en-US"/>
+              </w:rPr>
+              <w:t>18</w:t>
+            </w:r>
+            <w:r>
+              <w:rPr>
+                <w:i w:val="0"/>
+                <w:iCs w:val="0"/>
+                <w:color w:val="auto"/>
+                <w:sz w:val="24"/>
+                <w:szCs w:val="22"/>
+                <w:lang w:val="en-US"/>
+              </w:rPr>
+              <w:fldChar w:fldCharType="end"/>
+            </w:r>
+            <w:r>
+              <w:rPr>
+                <w:i w:val="0"/>
+                <w:iCs w:val="0"/>
+                <w:color w:val="auto"/>
+                <w:sz w:val="24"/>
+                <w:szCs w:val="22"/>
+                <w:lang w:val="en-US"/>
+              </w:rPr>
+              <w:t>]</w:t>
+            </w:r>
+          </w:p>
+        </w:tc>
+      </w:tr>
+    </w:tbl>
+    <w:p>
+      <w:pPr>
+        <w:rPr>
+          <w:rFonts w:eastAsiaTheme="minorEastAsia"/>
+          <w:lang w:val="en-US"/>
+        </w:rPr>
+      </w:pPr>
+      <w:r>
+        <w:rPr>
+          <w:rFonts w:eastAsiaTheme="minorEastAsia"/>
+          <w:lang w:val="en-US"/>
+        </w:rPr>
+        <w:tab/>
+      </w:r>
+      <m:oMath>
+        <m:sSub>
+          <m:sSubPr>
+            <m:ctrlPr>
+              <w:rPr>
+                <w:rFonts w:ascii="Cambria Math" w:eastAsiaTheme="minorEastAsia" w:hAnsi="Cambria Math"/>
+                <w:i/>
+                <w:lang w:val="en-US"/>
+              </w:rPr>
+            </m:ctrlPr>
+          </m:sSubPr>
+          <m:e>
+            <m:r>
+              <w:rPr>
+                <w:rFonts w:ascii="Cambria Math" w:eastAsiaTheme="minorEastAsia" w:hAnsi="Cambria Math"/>
+                <w:lang w:val="en-US"/>
+              </w:rPr>
+              <m:t>P</m:t>
+            </m:r>
+          </m:e>
+          <m:sub>
+            <m:r>
+              <w:rPr>
+                <w:rFonts w:ascii="Cambria Math" w:eastAsiaTheme="minorEastAsia" w:hAnsi="Cambria Math"/>
+                <w:lang w:val="en-US"/>
+              </w:rPr>
+              <m:t>fe</m:t>
+            </m:r>
+          </m:sub>
+        </m:sSub>
+      </m:oMath>
+      <w:r>
+        <w:rPr>
+          <w:rFonts w:eastAsiaTheme="minorEastAsia"/>
+          <w:lang w:val="en-US"/>
+        </w:rPr>
+        <w:t>: Core loss</w:t>
+      </w:r>
+    </w:p>
+    <w:tbl>
+      <w:tblPr>
+        <w:tblStyle w:val="TabloKlavuzu"/>
+        <w:tblW w:w="0" w:type="auto"/>
+        <w:tblBorders>
+          <w:top w:val="none" w:sz="0" w:space="0" w:color="auto"/>
+          <w:left w:val="none" w:sz="0" w:space="0" w:color="auto"/>
+          <w:bottom w:val="none" w:sz="0" w:space="0" w:color="auto"/>
+          <w:right w:val="none" w:sz="0" w:space="0" w:color="auto"/>
+          <w:insideH w:val="none" w:sz="0" w:space="0" w:color="auto"/>
+          <w:insideV w:val="none" w:sz="0" w:space="0" w:color="auto"/>
+        </w:tblBorders>
+        <w:tblLook w:val="04A0" w:firstRow="1" w:lastRow="0" w:firstColumn="1" w:lastColumn="0" w:noHBand="0" w:noVBand="1"/>
+      </w:tblPr>
+      <w:tblGrid>
+        <w:gridCol w:w="988"/>
+        <w:gridCol w:w="7087"/>
+        <w:gridCol w:w="985"/>
+      </w:tblGrid>
+      <w:tr>
+        <w:tc>
+          <w:tcPr>
+            <w:tcW w:w="988" w:type="dxa"/>
+          </w:tcPr>
+          <w:p>
+            <w:pPr>
+              <w:rPr>
+                <w:lang w:val="en-US"/>
+              </w:rPr>
+            </w:pPr>
+          </w:p>
+        </w:tc>
+        <w:tc>
+          <w:tcPr>
+            <w:tcW w:w="7087" w:type="dxa"/>
+          </w:tcPr>
+          <w:p>
+            <w:pPr>
+              <w:rPr>
+                <w:rFonts w:eastAsiaTheme="minorEastAsia"/>
+                <w:lang w:val="en-US"/>
+              </w:rPr>
+            </w:pPr>
+            <m:oMathPara>
+              <m:oMath>
+                <m:sSub>
+                  <m:sSubPr>
+                    <m:ctrlPr>
+                      <w:rPr>
+                        <w:rFonts w:ascii="Cambria Math" w:hAnsi="Cambria Math"/>
+                        <w:i/>
+                        <w:lang w:val="en-US"/>
+                      </w:rPr>
+                    </m:ctrlPr>
+                  </m:sSubPr>
+                  <m:e>
+                    <m:r>
+                      <w:rPr>
+                        <w:rFonts w:ascii="Cambria Math" w:hAnsi="Cambria Math"/>
+                        <w:lang w:val="en-US"/>
+                      </w:rPr>
+                      <m:t>P</m:t>
+                    </m:r>
+                  </m:e>
+                  <m:sub>
+                    <m:r>
+                      <m:rPr>
+                        <m:sty m:val="p"/>
+                      </m:rPr>
+                      <w:rPr>
+                        <w:rFonts w:ascii="Cambria Math" w:hAnsi="Cambria Math"/>
+                        <w:lang w:val="en-US"/>
+                      </w:rPr>
+                      <m:t>Σ</m:t>
+                    </m:r>
+                  </m:sub>
+                </m:sSub>
+                <m:r>
+                  <w:rPr>
+                    <w:rFonts w:ascii="Cambria Math" w:hAnsi="Cambria Math"/>
+                    <w:lang w:val="en-US"/>
+                  </w:rPr>
+                  <m:t xml:space="preserve">= </m:t>
+                </m:r>
+                <m:sSub>
+                  <m:sSubPr>
+                    <m:ctrlPr>
+                      <w:rPr>
+                        <w:rFonts w:ascii="Cambria Math" w:hAnsi="Cambria Math"/>
+                        <w:i/>
+                        <w:lang w:val="en-US"/>
+                      </w:rPr>
+                    </m:ctrlPr>
+                  </m:sSubPr>
+                  <m:e>
+                    <m:r>
+                      <w:rPr>
+                        <w:rFonts w:ascii="Cambria Math" w:hAnsi="Cambria Math"/>
+                        <w:lang w:val="en-US"/>
+                      </w:rPr>
+                      <m:t>P</m:t>
+                    </m:r>
+                  </m:e>
+                  <m:sub>
+                    <m:r>
+                      <w:rPr>
+                        <w:rFonts w:ascii="Cambria Math" w:hAnsi="Cambria Math"/>
+                        <w:lang w:val="en-US"/>
+                      </w:rPr>
+                      <m:t>cu</m:t>
+                    </m:r>
+                  </m:sub>
+                </m:sSub>
+                <m:r>
+                  <w:rPr>
+                    <w:rFonts w:ascii="Cambria Math" w:hAnsi="Cambria Math"/>
+                    <w:lang w:val="en-US"/>
+                  </w:rPr>
+                  <m:t>+</m:t>
+                </m:r>
+                <m:sSub>
+                  <m:sSubPr>
+                    <m:ctrlPr>
+                      <w:rPr>
+                        <w:rFonts w:ascii="Cambria Math" w:hAnsi="Cambria Math"/>
+                        <w:i/>
+                        <w:lang w:val="en-US"/>
+                      </w:rPr>
+                    </m:ctrlPr>
+                  </m:sSubPr>
+                  <m:e>
+                    <m:r>
+                      <w:rPr>
+                        <w:rFonts w:ascii="Cambria Math" w:hAnsi="Cambria Math"/>
+                        <w:lang w:val="en-US"/>
+                      </w:rPr>
+                      <m:t>P</m:t>
+                    </m:r>
+                  </m:e>
+                  <m:sub>
+                    <m:r>
+                      <w:rPr>
+                        <w:rFonts w:ascii="Cambria Math" w:hAnsi="Cambria Math"/>
+                        <w:lang w:val="en-US"/>
+                      </w:rPr>
+                      <m:t>fe</m:t>
+                    </m:r>
+                  </m:sub>
+                </m:sSub>
+                <m:r>
+                  <w:rPr>
+                    <w:rFonts w:ascii="Cambria Math" w:hAnsi="Cambria Math"/>
+                    <w:lang w:val="en-US"/>
+                  </w:rPr>
+                  <m:t>=5.4183 [W]</m:t>
+                </m:r>
+              </m:oMath>
+            </m:oMathPara>
+          </w:p>
+        </w:tc>
+        <w:tc>
+          <w:tcPr>
+            <w:tcW w:w="985" w:type="dxa"/>
+          </w:tcPr>
+          <w:p>
+            <w:pPr>
+              <w:pStyle w:val="ResimYazs"/>
+              <w:rPr>
+                <w:lang w:val="en-US"/>
+              </w:rPr>
+            </w:pPr>
+            <w:r>
+              <w:rPr>
+                <w:i w:val="0"/>
+                <w:iCs w:val="0"/>
+                <w:color w:val="auto"/>
+                <w:sz w:val="24"/>
+                <w:szCs w:val="22"/>
+                <w:lang w:val="en-US"/>
+              </w:rPr>
+              <w:t>[</w:t>
+            </w:r>
+            <w:r>
+              <w:rPr>
+                <w:i w:val="0"/>
+                <w:iCs w:val="0"/>
+                <w:color w:val="auto"/>
+                <w:sz w:val="24"/>
+                <w:szCs w:val="22"/>
+                <w:lang w:val="en-US"/>
+              </w:rPr>
+              <w:fldChar w:fldCharType="begin"/>
+            </w:r>
+            <w:r>
+              <w:rPr>
+                <w:i w:val="0"/>
+                <w:iCs w:val="0"/>
+                <w:color w:val="auto"/>
+                <w:sz w:val="24"/>
+                <w:szCs w:val="22"/>
+                <w:lang w:val="en-US"/>
+              </w:rPr>
+              <w:instrText xml:space="preserve"> SEQ Equation \* ARABIC </w:instrText>
+            </w:r>
+            <w:r>
+              <w:rPr>
+                <w:i w:val="0"/>
+                <w:iCs w:val="0"/>
+                <w:color w:val="auto"/>
+                <w:sz w:val="24"/>
+                <w:szCs w:val="22"/>
+                <w:lang w:val="en-US"/>
+              </w:rPr>
+              <w:fldChar w:fldCharType="separate"/>
+            </w:r>
+            <w:r>
+              <w:rPr>
+                <w:i w:val="0"/>
+                <w:iCs w:val="0"/>
+                <w:noProof/>
+                <w:color w:val="auto"/>
+                <w:sz w:val="24"/>
+                <w:szCs w:val="22"/>
+                <w:lang w:val="en-US"/>
+              </w:rPr>
+              <w:t>19</w:t>
+            </w:r>
+            <w:r>
+              <w:rPr>
+                <w:i w:val="0"/>
+                <w:iCs w:val="0"/>
+                <w:color w:val="auto"/>
+                <w:sz w:val="24"/>
+                <w:szCs w:val="22"/>
+                <w:lang w:val="en-US"/>
+              </w:rPr>
+              <w:fldChar w:fldCharType="end"/>
+            </w:r>
+            <w:r>
+              <w:rPr>
+                <w:i w:val="0"/>
+                <w:iCs w:val="0"/>
+                <w:color w:val="auto"/>
+                <w:sz w:val="24"/>
+                <w:szCs w:val="22"/>
+                <w:lang w:val="en-US"/>
+              </w:rPr>
+              <w:t>]</w:t>
+            </w:r>
+          </w:p>
+        </w:tc>
+      </w:tr>
+    </w:tbl>
+    <w:p>
+      <w:pPr>
+        <w:rPr>
+          <w:lang w:val="en-US"/>
+        </w:rPr>
+      </w:pPr>
+      <w:r>
+        <w:rPr>
+          <w:rFonts w:eastAsiaTheme="minorEastAsia"/>
+          <w:lang w:val="en-US"/>
+        </w:rPr>
+        <w:tab/>
+      </w:r>
+      <m:oMath>
+        <m:sSub>
+          <m:sSubPr>
+            <m:ctrlPr>
+              <w:rPr>
+                <w:rFonts w:ascii="Cambria Math" w:eastAsiaTheme="minorEastAsia" w:hAnsi="Cambria Math"/>
+                <w:i/>
+                <w:lang w:val="en-US"/>
+              </w:rPr>
+            </m:ctrlPr>
+          </m:sSubPr>
+          <m:e>
+            <m:r>
+              <w:rPr>
+                <w:rFonts w:ascii="Cambria Math" w:eastAsiaTheme="minorEastAsia" w:hAnsi="Cambria Math"/>
+                <w:lang w:val="en-US"/>
+              </w:rPr>
+              <m:t>P</m:t>
+            </m:r>
+          </m:e>
+          <m:sub>
+            <m:r>
+              <m:rPr>
+                <m:sty m:val="p"/>
+              </m:rPr>
+              <w:rPr>
+                <w:rFonts w:ascii="Cambria Math" w:eastAsiaTheme="minorEastAsia" w:hAnsi="Cambria Math"/>
+                <w:lang w:val="en-US"/>
+              </w:rPr>
+              <m:t>Σ</m:t>
+            </m:r>
+          </m:sub>
+        </m:sSub>
+      </m:oMath>
+      <w:r>
+        <w:rPr>
+          <w:rFonts w:eastAsiaTheme="minorEastAsia"/>
+          <w:lang w:val="en-US"/>
+        </w:rPr>
+        <w:t>: Total power loss</w:t>
       </w:r>
     </w:p>
     <w:p>
       <w:pPr>
+        <w:pStyle w:val="Balk1"/>
+        <w:rPr>
+          <w:lang w:val="en-US"/>
+        </w:rPr>
+      </w:pPr>
+      <w:bookmarkStart w:id="18" w:name="_Toc70883923"/>
+      <w:bookmarkEnd w:id="16"/>
+      <w:r>
+        <w:rPr>
+          <w:lang w:val="en-US"/>
+        </w:rPr>
+        <w:t>PCB Design</w:t>
+      </w:r>
+      <w:bookmarkEnd w:id="18"/>
+    </w:p>
+    <w:p>
+      <w:pPr>
+        <w:rPr>
+          <w:lang w:val="en-US"/>
+        </w:rPr>
+      </w:pPr>
+      <w:r>
+        <w:rPr>
+          <w:lang w:val="en-US"/>
+        </w:rPr>
+        <w:t xml:space="preserve">At this part of the project, we have drawn the schematic library and footprints of the selected component. The circuit schematic from the simulation tool is given below. </w:t>
+      </w:r>
+    </w:p>
+    <w:p>
+      <w:pPr>
         <w:keepNext/>
         <w:jc w:val="center"/>
         <w:rPr>
@@ -10162,8 +12812,10 @@
       </w:pPr>
       <w:r>
         <w:rPr>
-          <w:lang w:val="en-US"/>
-        </w:rPr>
+          <w:noProof/>
+          <w:lang w:val="en-US"/>
+        </w:rPr>
+        <w:lastRenderedPageBreak/>
         <w:drawing>
           <wp:inline distT="0" distB="0" distL="0" distR="0" wp14:anchorId="7C0AFEA0" wp14:editId="4D13BA9B">
             <wp:extent cx="5771407" cy="3226997"/>
@@ -10322,9 +12974,9 @@
       </w:pPr>
       <w:r>
         <w:rPr>
-          <w:lang w:val="en-US"/>
-        </w:rPr>
-        <w:lastRenderedPageBreak/>
+          <w:noProof/>
+          <w:lang w:val="en-US"/>
+        </w:rPr>
         <w:drawing>
           <wp:inline distT="0" distB="0" distL="0" distR="0" wp14:anchorId="185687F0" wp14:editId="4AA64FD9">
             <wp:extent cx="5759450" cy="3421380"/>
@@ -10370,7 +13022,7 @@
           <w:lang w:val="en-US"/>
         </w:rPr>
       </w:pPr>
-      <w:bookmarkStart w:id="18" w:name="_Ref70871129"/>
+      <w:bookmarkStart w:id="19" w:name="_Ref70871129"/>
       <w:r>
         <w:rPr>
           <w:lang w:val="en-US"/>
@@ -10407,7 +13059,7 @@
         </w:rPr>
         <w:fldChar w:fldCharType="end"/>
       </w:r>
-      <w:bookmarkEnd w:id="18"/>
+      <w:bookmarkEnd w:id="19"/>
       <w:r>
         <w:rPr>
           <w:lang w:val="en-US"/>
@@ -10443,7 +13095,14 @@
         <w:rPr>
           <w:lang w:val="en-US"/>
         </w:rPr>
-        <w:t>about magnetic design. W</w:t>
+        <w:t xml:space="preserve">about </w:t>
+      </w:r>
+      <w:r>
+        <w:rPr>
+          <w:lang w:val="en-US"/>
+        </w:rPr>
+        <w:lastRenderedPageBreak/>
+        <w:t>magnetic design. W</w:t>
       </w:r>
       <w:r>
         <w:rPr>
@@ -10516,9 +13175,9 @@
       </w:pPr>
       <w:r>
         <w:rPr>
-          <w:lang w:val="en-US"/>
-        </w:rPr>
-        <w:lastRenderedPageBreak/>
+          <w:noProof/>
+          <w:lang w:val="en-US"/>
+        </w:rPr>
         <w:drawing>
           <wp:inline distT="0" distB="0" distL="0" distR="0" wp14:anchorId="11AFEC25" wp14:editId="25030688">
             <wp:extent cx="5000625" cy="2781300"/>
@@ -10564,7 +13223,7 @@
           <w:lang w:val="en-US"/>
         </w:rPr>
       </w:pPr>
-      <w:bookmarkStart w:id="19" w:name="_Ref70871629"/>
+      <w:bookmarkStart w:id="20" w:name="_Ref70871629"/>
       <w:r>
         <w:rPr>
           <w:lang w:val="en-US"/>
@@ -10601,12 +13260,26 @@
         </w:rPr>
         <w:fldChar w:fldCharType="end"/>
       </w:r>
-      <w:bookmarkEnd w:id="19"/>
-      <w:r>
-        <w:rPr>
-          <w:lang w:val="en-US"/>
-        </w:rPr>
-        <w:t xml:space="preserve">. Controller Groung Example </w:t>
+      <w:bookmarkEnd w:id="20"/>
+      <w:r>
+        <w:rPr>
+          <w:lang w:val="en-US"/>
+        </w:rPr>
+        <w:t xml:space="preserve">. Controller </w:t>
+      </w:r>
+      <w:proofErr w:type="spellStart"/>
+      <w:r>
+        <w:rPr>
+          <w:lang w:val="en-US"/>
+        </w:rPr>
+        <w:t>Groung</w:t>
+      </w:r>
+      <w:proofErr w:type="spellEnd"/>
+      <w:r>
+        <w:rPr>
+          <w:lang w:val="en-US"/>
+        </w:rPr>
+        <w:t xml:space="preserve"> Example </w:t>
       </w:r>
       <w:sdt>
         <w:sdtPr>
@@ -10616,6 +13289,7 @@
           <w:id w:val="1057751529"/>
           <w:citation/>
         </w:sdtPr>
+        <w:sdtEndPr/>
         <w:sdtContent>
           <w:r>
             <w:rPr>
@@ -10699,19 +13373,7 @@
         <w:rPr>
           <w:lang w:val="en-US"/>
         </w:rPr>
-        <w:t xml:space="preserve">In the PCB layout, the controller should be placed close to the power input. </w:t>
-      </w:r>
-      <w:r>
-        <w:rPr>
-          <w:lang w:val="en-US"/>
-        </w:rPr>
-        <w:t>With this arrangement, the high-speed logic has less chance to pollute other signal traces.</w:t>
-      </w:r>
-      <w:r>
-        <w:rPr>
-          <w:lang w:val="en-US"/>
-        </w:rPr>
-        <w:t xml:space="preserve"> The transformer should be placed away from the controller in order to decrease the possible noises. Also, it should be considered the crosstalk problem while placing the traces, the </w:t>
+        <w:t xml:space="preserve">In the PCB layout, the controller should be placed close to the power input. With this arrangement, the high-speed logic has less chance to pollute other signal traces. The transformer should be placed away from the controller in order to decrease the possible noises. Also, it should be considered the crosstalk problem while placing the traces, the </w:t>
       </w:r>
       <w:r>
         <w:rPr>
@@ -10727,14 +13389,14 @@
           <w:lang w:val="en-US"/>
         </w:rPr>
       </w:pPr>
-      <w:bookmarkStart w:id="20" w:name="_Toc70866316"/>
+      <w:bookmarkStart w:id="21" w:name="_Toc70883924"/>
       <w:r>
         <w:rPr>
           <w:lang w:val="en-US"/>
         </w:rPr>
         <w:t>Conclusion</w:t>
       </w:r>
-      <w:bookmarkEnd w:id="20"/>
+      <w:bookmarkEnd w:id="21"/>
     </w:p>
     <w:p>
       <w:pPr>
@@ -10797,6 +13459,7 @@
         <w:docPartUnique/>
       </w:docPartObj>
     </w:sdtPr>
+    <w:sdtEndPr/>
     <w:sdtContent>
       <w:p>
         <w:pPr>
@@ -13340,6 +16003,16 @@
       <w:szCs w:val="24"/>
     </w:rPr>
   </w:style>
+  <w:style w:type="character" w:styleId="YerTutucuMetni">
+    <w:name w:val="Placeholder Text"/>
+    <w:basedOn w:val="VarsaylanParagrafYazTipi"/>
+    <w:uiPriority w:val="99"/>
+    <w:semiHidden/>
+    <w:rsid w:val="003F2508"/>
+    <w:rPr>
+      <w:color w:val="808080"/>
+    </w:rPr>
+  </w:style>
 </w:styles>
 </file>
 

</xml_diff>

<commit_message>
Conclusion of the report added.
</commit_message>
<xml_diff>
--- a/Simulation Report.docx
+++ b/Simulation Report.docx
@@ -9746,7 +9746,6 @@
                 <w:lang w:val="en-US"/>
               </w:rPr>
             </w:pPr>
-            <w:proofErr w:type="gramStart"/>
             <w:r>
               <w:rPr>
                 <w:lang w:val="en-US"/>
@@ -9764,14 +9763,7 @@
               <w:rPr>
                 <w:lang w:val="en-US"/>
               </w:rPr>
-              <w:t xml:space="preserve"> ,</w:t>
-            </w:r>
-            <w:proofErr w:type="gramEnd"/>
-            <w:r>
-              <w:rPr>
-                <w:lang w:val="en-US"/>
-              </w:rPr>
-              <w:t xml:space="preserve"> Breakdown voltage</w:t>
+              <w:t xml:space="preserve"> , Breakdown voltage</w:t>
             </w:r>
           </w:p>
         </w:tc>
@@ -9913,7 +9905,6 @@
               </w:rPr>
             </w:pPr>
             <w:proofErr w:type="spellStart"/>
-            <w:proofErr w:type="gramStart"/>
             <w:r>
               <w:rPr>
                 <w:lang w:val="en-US"/>
@@ -9928,7 +9919,6 @@
               <w:t>D,pulse</w:t>
             </w:r>
             <w:proofErr w:type="spellEnd"/>
-            <w:proofErr w:type="gramEnd"/>
             <w:r>
               <w:rPr>
                 <w:vertAlign w:val="subscript"/>
@@ -9988,7 +9978,6 @@
                 <w:lang w:val="en-US"/>
               </w:rPr>
             </w:pPr>
-            <w:proofErr w:type="gramStart"/>
             <w:r>
               <w:rPr>
                 <w:lang w:val="en-US"/>
@@ -10002,7 +9991,6 @@
               </w:rPr>
               <w:t>DS,ON</w:t>
             </w:r>
-            <w:proofErr w:type="gramEnd"/>
           </w:p>
         </w:tc>
         <w:tc>
@@ -10319,7 +10307,6 @@
                 <w:lang w:val="en-US"/>
               </w:rPr>
             </w:pPr>
-            <w:proofErr w:type="gramStart"/>
             <w:r>
               <w:rPr>
                 <w:lang w:val="en-US"/>
@@ -10337,14 +10324,7 @@
               <w:rPr>
                 <w:lang w:val="en-US"/>
               </w:rPr>
-              <w:t xml:space="preserve"> ,</w:t>
-            </w:r>
-            <w:proofErr w:type="gramEnd"/>
-            <w:r>
-              <w:rPr>
-                <w:lang w:val="en-US"/>
-              </w:rPr>
-              <w:t xml:space="preserve"> Blocking voltage</w:t>
+              <w:t xml:space="preserve"> , Blocking voltage</w:t>
             </w:r>
           </w:p>
         </w:tc>
@@ -10857,7 +10837,6 @@
                 <w:lang w:val="en-US"/>
               </w:rPr>
             </w:pPr>
-            <w:proofErr w:type="gramStart"/>
             <w:r>
               <w:rPr>
                 <w:lang w:val="en-US"/>
@@ -10871,7 +10850,6 @@
               </w:rPr>
               <w:t>C,MAX</w:t>
             </w:r>
-            <w:proofErr w:type="gramEnd"/>
             <w:r>
               <w:rPr>
                 <w:lang w:val="en-US"/>
@@ -10925,7 +10903,6 @@
               </w:rPr>
             </w:pPr>
             <w:proofErr w:type="spellStart"/>
-            <w:proofErr w:type="gramStart"/>
             <w:r>
               <w:rPr>
                 <w:lang w:val="en-US"/>
@@ -10940,7 +10917,6 @@
               <w:t>C,ripple</w:t>
             </w:r>
             <w:proofErr w:type="spellEnd"/>
-            <w:proofErr w:type="gramEnd"/>
           </w:p>
         </w:tc>
         <w:tc>
@@ -11194,40 +11170,84 @@
           <w:vertAlign w:val="subscript"/>
           <w:lang w:val="en-US"/>
         </w:rPr>
-        <w:t>in(</w:t>
-      </w:r>
-      <w:proofErr w:type="gramStart"/>
+        <w:t xml:space="preserve">in(min)  </w:t>
+      </w:r>
+      <w:r>
+        <w:rPr>
+          <w:szCs w:val="24"/>
+          <w:lang w:val="en-US"/>
+        </w:rPr>
+        <w:t>=220 V,</w:t>
+      </w:r>
+    </w:p>
+    <w:p>
+      <w:pPr>
+        <w:rPr>
+          <w:szCs w:val="24"/>
+          <w:lang w:val="en-US"/>
+        </w:rPr>
+      </w:pPr>
+      <w:r>
+        <w:rPr>
+          <w:szCs w:val="24"/>
+          <w:lang w:val="en-US"/>
+        </w:rPr>
+        <w:t>V</w:t>
+      </w:r>
       <w:r>
         <w:rPr>
           <w:szCs w:val="24"/>
           <w:vertAlign w:val="subscript"/>
           <w:lang w:val="en-US"/>
         </w:rPr>
-        <w:t xml:space="preserve">min)  </w:t>
-      </w:r>
-      <w:r>
-        <w:rPr>
-          <w:szCs w:val="24"/>
-          <w:lang w:val="en-US"/>
-        </w:rPr>
-        <w:t>=</w:t>
-      </w:r>
-      <w:proofErr w:type="gramEnd"/>
-      <w:r>
-        <w:rPr>
-          <w:szCs w:val="24"/>
-          <w:lang w:val="en-US"/>
-        </w:rPr>
-        <w:t>220 V,</w:t>
-      </w:r>
-    </w:p>
-    <w:p>
-      <w:pPr>
-        <w:rPr>
-          <w:szCs w:val="24"/>
-          <w:lang w:val="en-US"/>
-        </w:rPr>
-      </w:pPr>
+        <w:t xml:space="preserve">in(max)   </w:t>
+      </w:r>
+      <w:r>
+        <w:rPr>
+          <w:szCs w:val="24"/>
+          <w:lang w:val="en-US"/>
+        </w:rPr>
+        <w:t>=400V,</w:t>
+      </w:r>
+    </w:p>
+    <w:p>
+      <w:pPr>
+        <w:rPr>
+          <w:szCs w:val="24"/>
+          <w:lang w:val="en-US"/>
+        </w:rPr>
+      </w:pPr>
+      <w:r>
+        <w:rPr>
+          <w:szCs w:val="24"/>
+          <w:lang w:val="en-US"/>
+        </w:rPr>
+        <w:t>P</w:t>
+      </w:r>
+      <w:r>
+        <w:rPr>
+          <w:szCs w:val="24"/>
+          <w:vertAlign w:val="subscript"/>
+          <w:lang w:val="en-US"/>
+        </w:rPr>
+        <w:t xml:space="preserve">out </w:t>
+      </w:r>
+      <w:r>
+        <w:rPr>
+          <w:szCs w:val="24"/>
+          <w:lang w:val="en-US"/>
+        </w:rPr>
+        <w:t>=100W,</w:t>
+      </w:r>
+    </w:p>
+    <w:p>
+      <w:pPr>
+        <w:rPr>
+          <w:szCs w:val="24"/>
+          <w:lang w:val="en-US"/>
+        </w:rPr>
+      </w:pPr>
+      <w:proofErr w:type="spellStart"/>
       <w:r>
         <w:rPr>
           <w:szCs w:val="24"/>
@@ -11241,35 +11261,390 @@
           <w:vertAlign w:val="subscript"/>
           <w:lang w:val="en-US"/>
         </w:rPr>
-        <w:t>in(</w:t>
-      </w:r>
-      <w:proofErr w:type="gramStart"/>
+        <w:t>out</w:t>
+      </w:r>
+      <w:proofErr w:type="spellEnd"/>
+      <w:r>
+        <w:rPr>
+          <w:szCs w:val="24"/>
+          <w:lang w:val="en-US"/>
+        </w:rPr>
+        <w:t>=12V</w:t>
+      </w:r>
+    </w:p>
+    <w:p>
+      <w:pPr>
+        <w:rPr>
+          <w:szCs w:val="24"/>
+          <w:lang w:val="en-US"/>
+        </w:rPr>
+      </w:pPr>
+      <w:r>
+        <w:rPr>
+          <w:szCs w:val="24"/>
+          <w:lang w:val="en-US"/>
+        </w:rPr>
+        <w:t xml:space="preserve">We have to decide some values for calculation and to get smaller transformer and ripples we decide switch frequency as 100khz. Our system will operate in Discontinuous conduction mode and we decide dwell time as one over ten period time. Also, maximum duty ratio </w:t>
+      </w:r>
+      <w:proofErr w:type="spellStart"/>
+      <w:r>
+        <w:rPr>
+          <w:szCs w:val="24"/>
+          <w:lang w:val="en-US"/>
+        </w:rPr>
+        <w:t>as</w:t>
+      </w:r>
+      <w:proofErr w:type="spellEnd"/>
+      <w:r>
+        <w:rPr>
+          <w:szCs w:val="24"/>
+          <w:lang w:val="en-US"/>
+        </w:rPr>
+        <w:t xml:space="preserve"> taken 0.2. Our secondary side diode will operate at high current so we can’t just assume </w:t>
+      </w:r>
+      <w:proofErr w:type="spellStart"/>
+      <w:r>
+        <w:rPr>
+          <w:szCs w:val="24"/>
+          <w:lang w:val="en-US"/>
+        </w:rPr>
+        <w:t>its</w:t>
+      </w:r>
+      <w:proofErr w:type="spellEnd"/>
+      <w:r>
+        <w:rPr>
+          <w:szCs w:val="24"/>
+          <w:lang w:val="en-US"/>
+        </w:rPr>
+        <w:t xml:space="preserve"> on voltage as zero volt, before deciding diode we take diode on voltage as 1V. Transformer won’t operate at 100% efficiency and before designing that we assume efficiency as 90%. So decided values are as given.</w:t>
+      </w:r>
+    </w:p>
+    <w:p>
+      <w:pPr>
+        <w:rPr>
+          <w:szCs w:val="24"/>
+          <w:lang w:val="en-US"/>
+        </w:rPr>
+      </w:pPr>
+      <w:proofErr w:type="spellStart"/>
+      <w:r>
+        <w:rPr>
+          <w:szCs w:val="24"/>
+          <w:lang w:val="en-US"/>
+        </w:rPr>
+        <w:t>f</w:t>
+      </w:r>
       <w:r>
         <w:rPr>
           <w:szCs w:val="24"/>
           <w:vertAlign w:val="subscript"/>
           <w:lang w:val="en-US"/>
         </w:rPr>
-        <w:t xml:space="preserve">max)   </w:t>
-      </w:r>
-      <w:proofErr w:type="gramEnd"/>
-      <w:r>
-        <w:rPr>
-          <w:szCs w:val="24"/>
-          <w:lang w:val="en-US"/>
-        </w:rPr>
-        <w:t>=400V,</w:t>
-      </w:r>
-    </w:p>
-    <w:p>
-      <w:pPr>
-        <w:rPr>
-          <w:szCs w:val="24"/>
-          <w:lang w:val="en-US"/>
-        </w:rPr>
-      </w:pPr>
-      <w:r>
-        <w:rPr>
+        <w:t>S</w:t>
+      </w:r>
+      <w:proofErr w:type="spellEnd"/>
+      <w:r>
+        <w:rPr>
+          <w:szCs w:val="24"/>
+          <w:lang w:val="en-US"/>
+        </w:rPr>
+        <w:t xml:space="preserve"> = 100kHz</w:t>
+      </w:r>
+    </w:p>
+    <w:p>
+      <w:pPr>
+        <w:rPr>
+          <w:szCs w:val="24"/>
+          <w:lang w:val="en-US"/>
+        </w:rPr>
+      </w:pPr>
+      <w:proofErr w:type="spellStart"/>
+      <w:r>
+        <w:rPr>
+          <w:szCs w:val="24"/>
+          <w:lang w:val="en-US"/>
+        </w:rPr>
+        <w:t>D</w:t>
+      </w:r>
+      <w:r>
+        <w:rPr>
+          <w:szCs w:val="24"/>
+          <w:vertAlign w:val="subscript"/>
+          <w:lang w:val="en-US"/>
+        </w:rPr>
+        <w:t>dwell</w:t>
+      </w:r>
+      <w:proofErr w:type="spellEnd"/>
+      <w:r>
+        <w:rPr>
+          <w:szCs w:val="24"/>
+          <w:lang w:val="en-US"/>
+        </w:rPr>
+        <w:t xml:space="preserve"> = 0.1</w:t>
+      </w:r>
+    </w:p>
+    <w:p>
+      <w:pPr>
+        <w:rPr>
+          <w:szCs w:val="24"/>
+          <w:lang w:val="en-US"/>
+        </w:rPr>
+      </w:pPr>
+      <w:proofErr w:type="spellStart"/>
+      <w:r>
+        <w:rPr>
+          <w:szCs w:val="24"/>
+          <w:lang w:val="en-US"/>
+        </w:rPr>
+        <w:t>D</w:t>
+      </w:r>
+      <w:r>
+        <w:rPr>
+          <w:szCs w:val="24"/>
+          <w:vertAlign w:val="subscript"/>
+          <w:lang w:val="en-US"/>
+        </w:rPr>
+        <w:t>max</w:t>
+      </w:r>
+      <w:proofErr w:type="spellEnd"/>
+      <w:r>
+        <w:rPr>
+          <w:szCs w:val="24"/>
+          <w:lang w:val="en-US"/>
+        </w:rPr>
+        <w:t xml:space="preserve">= 0.2  at 220V  and </w:t>
+      </w:r>
+      <w:proofErr w:type="spellStart"/>
+      <w:r>
+        <w:rPr>
+          <w:szCs w:val="24"/>
+          <w:lang w:val="en-US"/>
+        </w:rPr>
+        <w:t>D</w:t>
+      </w:r>
+      <w:r>
+        <w:rPr>
+          <w:szCs w:val="24"/>
+          <w:vertAlign w:val="subscript"/>
+          <w:lang w:val="en-US"/>
+        </w:rPr>
+        <w:t>min</w:t>
+      </w:r>
+      <w:proofErr w:type="spellEnd"/>
+      <w:r>
+        <w:rPr>
+          <w:szCs w:val="24"/>
+          <w:lang w:val="en-US"/>
+        </w:rPr>
+        <w:t xml:space="preserve"> = 0.11 at 400V</w:t>
+      </w:r>
+    </w:p>
+    <w:p>
+      <w:pPr>
+        <w:rPr>
+          <w:szCs w:val="24"/>
+          <w:lang w:val="en-US"/>
+        </w:rPr>
+      </w:pPr>
+      <w:proofErr w:type="spellStart"/>
+      <w:r>
+        <w:rPr>
+          <w:szCs w:val="24"/>
+          <w:lang w:val="en-US"/>
+        </w:rPr>
+        <w:t>V</w:t>
+      </w:r>
+      <w:r>
+        <w:rPr>
+          <w:szCs w:val="24"/>
+          <w:vertAlign w:val="subscript"/>
+          <w:lang w:val="en-US"/>
+        </w:rPr>
+        <w:t>diode</w:t>
+      </w:r>
+      <w:proofErr w:type="spellEnd"/>
+      <w:r>
+        <w:rPr>
+          <w:szCs w:val="24"/>
+          <w:lang w:val="en-US"/>
+        </w:rPr>
+        <w:t xml:space="preserve"> = 1 V</w:t>
+      </w:r>
+    </w:p>
+    <w:p>
+      <w:pPr>
+        <w:rPr>
+          <w:szCs w:val="24"/>
+          <w:lang w:val="en-US"/>
+        </w:rPr>
+      </w:pPr>
+      <w:proofErr w:type="spellStart"/>
+      <w:r>
+        <w:rPr>
+          <w:rFonts w:cstheme="minorHAnsi"/>
+          <w:szCs w:val="24"/>
+          <w:lang w:val="en-US"/>
+        </w:rPr>
+        <w:t>ɳ</w:t>
+      </w:r>
+      <w:r>
+        <w:rPr>
+          <w:szCs w:val="24"/>
+          <w:vertAlign w:val="subscript"/>
+          <w:lang w:val="en-US"/>
+        </w:rPr>
+        <w:t>transformer</w:t>
+      </w:r>
+      <w:proofErr w:type="spellEnd"/>
+      <w:r>
+        <w:rPr>
+          <w:szCs w:val="24"/>
+          <w:lang w:val="en-US"/>
+        </w:rPr>
+        <w:t xml:space="preserve"> = 0.9 </w:t>
+      </w:r>
+    </w:p>
+    <w:p>
+      <w:pPr>
+        <w:rPr>
+          <w:szCs w:val="24"/>
+          <w:lang w:val="en-US"/>
+        </w:rPr>
+      </w:pPr>
+    </w:p>
+    <w:p>
+      <w:pPr>
+        <w:rPr>
+          <w:szCs w:val="24"/>
+          <w:u w:val="single"/>
+          <w:lang w:val="en-US"/>
+        </w:rPr>
+      </w:pPr>
+      <w:r>
+        <w:rPr>
+          <w:szCs w:val="24"/>
+          <w:u w:val="single"/>
+          <w:lang w:val="en-US"/>
+        </w:rPr>
+        <w:t>Primary and Secondary powers</w:t>
+      </w:r>
+    </w:p>
+    <w:p>
+      <w:pPr>
+        <w:rPr>
+          <w:szCs w:val="24"/>
+          <w:u w:val="single"/>
+          <w:lang w:val="en-US"/>
+        </w:rPr>
+      </w:pPr>
+      <w:r>
+        <w:rPr>
+          <w:szCs w:val="24"/>
+          <w:lang w:val="en-US"/>
+        </w:rPr>
+        <w:t xml:space="preserve">By using output power and output voltage, average output current calculated. Then diodes power dissipation added and secondary sides total power calculated. Transformer is not ideal and we choose efficiency as 90% percent and primary sides power calculated with including core loss. </w:t>
+      </w:r>
+    </w:p>
+    <w:p>
+      <w:pPr>
+        <w:rPr>
+          <w:rFonts w:eastAsiaTheme="minorEastAsia"/>
+          <w:szCs w:val="24"/>
+          <w:lang w:val="en-US"/>
+        </w:rPr>
+      </w:pPr>
+      <w:proofErr w:type="spellStart"/>
+      <w:r>
+        <w:rPr>
+          <w:szCs w:val="24"/>
+          <w:lang w:val="en-US"/>
+        </w:rPr>
+        <w:t>I</w:t>
+      </w:r>
+      <w:r>
+        <w:rPr>
+          <w:szCs w:val="24"/>
+          <w:vertAlign w:val="subscript"/>
+          <w:lang w:val="en-US"/>
+        </w:rPr>
+        <w:t>out</w:t>
+      </w:r>
+      <w:proofErr w:type="spellEnd"/>
+      <w:r>
+        <w:rPr>
+          <w:szCs w:val="24"/>
+          <w:vertAlign w:val="subscript"/>
+          <w:lang w:val="en-US"/>
+        </w:rPr>
+        <w:t>(avg)</w:t>
+      </w:r>
+      <w:r>
+        <w:rPr>
+          <w:szCs w:val="24"/>
+          <w:lang w:val="en-US"/>
+        </w:rPr>
+        <w:t>= P</w:t>
+      </w:r>
+      <w:r>
+        <w:rPr>
+          <w:szCs w:val="24"/>
+          <w:vertAlign w:val="subscript"/>
+          <w:lang w:val="en-US"/>
+        </w:rPr>
+        <w:t xml:space="preserve">out  </w:t>
+      </w:r>
+      <w:r>
+        <w:rPr>
+          <w:szCs w:val="24"/>
+          <w:lang w:val="en-US"/>
+        </w:rPr>
+        <w:t xml:space="preserve">/ </w:t>
+      </w:r>
+      <w:proofErr w:type="spellStart"/>
+      <w:r>
+        <w:rPr>
+          <w:szCs w:val="24"/>
+          <w:lang w:val="en-US"/>
+        </w:rPr>
+        <w:t>V</w:t>
+      </w:r>
+      <w:r>
+        <w:rPr>
+          <w:szCs w:val="24"/>
+          <w:vertAlign w:val="subscript"/>
+          <w:lang w:val="en-US"/>
+        </w:rPr>
+        <w:t>out</w:t>
+      </w:r>
+      <w:proofErr w:type="spellEnd"/>
+      <w:r>
+        <w:rPr>
+          <w:szCs w:val="24"/>
+          <w:lang w:val="en-US"/>
+        </w:rPr>
+        <w:t xml:space="preserve"> </w:t>
+      </w:r>
+      <w:r>
+        <w:rPr>
+          <w:rFonts w:eastAsiaTheme="minorEastAsia"/>
+          <w:szCs w:val="24"/>
+          <w:lang w:val="en-US"/>
+        </w:rPr>
+        <w:t>= 8.33 A</w:t>
+      </w:r>
+    </w:p>
+    <w:p>
+      <w:pPr>
+        <w:rPr>
+          <w:rFonts w:eastAsiaTheme="minorEastAsia"/>
+          <w:szCs w:val="24"/>
+          <w:lang w:val="en-US"/>
+        </w:rPr>
+      </w:pPr>
+      <w:proofErr w:type="spellStart"/>
+      <w:r>
+        <w:rPr>
+          <w:rFonts w:eastAsiaTheme="minorEastAsia"/>
           <w:szCs w:val="24"/>
           <w:lang w:val="en-US"/>
         </w:rPr>
@@ -11277,18 +11652,165 @@
       </w:r>
       <w:r>
         <w:rPr>
+          <w:rFonts w:eastAsiaTheme="minorEastAsia"/>
           <w:szCs w:val="24"/>
           <w:vertAlign w:val="subscript"/>
           <w:lang w:val="en-US"/>
         </w:rPr>
+        <w:t>diode</w:t>
+      </w:r>
+      <w:proofErr w:type="spellEnd"/>
+      <w:r>
+        <w:rPr>
+          <w:rFonts w:eastAsiaTheme="minorEastAsia"/>
+          <w:szCs w:val="24"/>
+          <w:lang w:val="en-US"/>
+        </w:rPr>
+        <w:t xml:space="preserve"> = </w:t>
+      </w:r>
+      <w:proofErr w:type="spellStart"/>
+      <w:r>
+        <w:rPr>
+          <w:szCs w:val="24"/>
+          <w:lang w:val="en-US"/>
+        </w:rPr>
+        <w:t>V</w:t>
+      </w:r>
+      <w:r>
+        <w:rPr>
+          <w:szCs w:val="24"/>
+          <w:vertAlign w:val="subscript"/>
+          <w:lang w:val="en-US"/>
+        </w:rPr>
+        <w:t>diode</w:t>
+      </w:r>
+      <w:proofErr w:type="spellEnd"/>
+      <w:r>
+        <w:rPr>
+          <w:szCs w:val="24"/>
+          <w:vertAlign w:val="subscript"/>
+          <w:lang w:val="en-US"/>
+        </w:rPr>
+        <w:t xml:space="preserve"> </w:t>
+      </w:r>
+      <w:r>
+        <w:rPr>
+          <w:szCs w:val="24"/>
+          <w:lang w:val="en-US"/>
+        </w:rPr>
+        <w:t xml:space="preserve">x </w:t>
+      </w:r>
+      <w:proofErr w:type="spellStart"/>
+      <w:r>
+        <w:rPr>
+          <w:szCs w:val="24"/>
+          <w:lang w:val="en-US"/>
+        </w:rPr>
+        <w:t>I</w:t>
+      </w:r>
+      <w:r>
+        <w:rPr>
+          <w:szCs w:val="24"/>
+          <w:vertAlign w:val="subscript"/>
+          <w:lang w:val="en-US"/>
+        </w:rPr>
+        <w:t>out</w:t>
+      </w:r>
+      <w:proofErr w:type="spellEnd"/>
+      <w:r>
+        <w:rPr>
+          <w:szCs w:val="24"/>
+          <w:vertAlign w:val="subscript"/>
+          <w:lang w:val="en-US"/>
+        </w:rPr>
+        <w:t>(avg)</w:t>
+      </w:r>
+      <w:r>
+        <w:rPr>
+          <w:szCs w:val="24"/>
+          <w:lang w:val="en-US"/>
+        </w:rPr>
+        <w:t xml:space="preserve"> = 8.33 W</w:t>
+      </w:r>
+    </w:p>
+    <w:p>
+      <w:pPr>
+        <w:rPr>
+          <w:rFonts w:eastAsiaTheme="minorEastAsia"/>
+          <w:szCs w:val="24"/>
+          <w:lang w:val="en-US"/>
+        </w:rPr>
+      </w:pPr>
+      <w:proofErr w:type="spellStart"/>
+      <w:r>
+        <w:rPr>
+          <w:rFonts w:eastAsiaTheme="minorEastAsia"/>
+          <w:szCs w:val="24"/>
+          <w:lang w:val="en-US"/>
+        </w:rPr>
+        <w:t>P</w:t>
+      </w:r>
+      <w:r>
+        <w:rPr>
+          <w:rFonts w:eastAsiaTheme="minorEastAsia"/>
+          <w:szCs w:val="24"/>
+          <w:vertAlign w:val="subscript"/>
+          <w:lang w:val="en-US"/>
+        </w:rPr>
+        <w:t>secondary</w:t>
+      </w:r>
+      <w:proofErr w:type="spellEnd"/>
+      <w:r>
+        <w:rPr>
+          <w:rFonts w:eastAsiaTheme="minorEastAsia"/>
+          <w:szCs w:val="24"/>
+          <w:lang w:val="en-US"/>
+        </w:rPr>
+        <w:t xml:space="preserve"> = </w:t>
+      </w:r>
+      <w:proofErr w:type="spellStart"/>
+      <w:r>
+        <w:rPr>
+          <w:rFonts w:eastAsiaTheme="minorEastAsia"/>
+          <w:szCs w:val="24"/>
+          <w:lang w:val="en-US"/>
+        </w:rPr>
+        <w:t>P</w:t>
+      </w:r>
+      <w:r>
+        <w:rPr>
+          <w:rFonts w:eastAsiaTheme="minorEastAsia"/>
+          <w:szCs w:val="24"/>
+          <w:vertAlign w:val="subscript"/>
+          <w:lang w:val="en-US"/>
+        </w:rPr>
+        <w:t>diode</w:t>
+      </w:r>
+      <w:proofErr w:type="spellEnd"/>
+      <w:r>
+        <w:rPr>
+          <w:rFonts w:eastAsiaTheme="minorEastAsia"/>
+          <w:szCs w:val="24"/>
+          <w:lang w:val="en-US"/>
+        </w:rPr>
+        <w:t xml:space="preserve"> + P</w:t>
+      </w:r>
+      <w:r>
+        <w:rPr>
+          <w:rFonts w:eastAsiaTheme="minorEastAsia"/>
+          <w:szCs w:val="24"/>
+          <w:vertAlign w:val="subscript"/>
+          <w:lang w:val="en-US"/>
+        </w:rPr>
         <w:t xml:space="preserve">out </w:t>
       </w:r>
       <w:r>
         <w:rPr>
-          <w:szCs w:val="24"/>
-          <w:lang w:val="en-US"/>
-        </w:rPr>
-        <w:t>=100W,</w:t>
+          <w:rFonts w:eastAsiaTheme="minorEastAsia"/>
+          <w:szCs w:val="24"/>
+          <w:lang w:val="en-US"/>
+        </w:rPr>
+        <w:t>= 108.33 W</w:t>
       </w:r>
     </w:p>
     <w:p>
@@ -11301,65 +11823,82 @@
       <w:proofErr w:type="spellStart"/>
       <w:r>
         <w:rPr>
-          <w:szCs w:val="24"/>
-          <w:lang w:val="en-US"/>
-        </w:rPr>
-        <w:t>V</w:t>
-      </w:r>
-      <w:r>
-        <w:rPr>
+          <w:rFonts w:eastAsiaTheme="minorEastAsia"/>
+          <w:szCs w:val="24"/>
+          <w:lang w:val="en-US"/>
+        </w:rPr>
+        <w:t>P</w:t>
+      </w:r>
+      <w:r>
+        <w:rPr>
+          <w:rFonts w:eastAsiaTheme="minorEastAsia"/>
           <w:szCs w:val="24"/>
           <w:vertAlign w:val="subscript"/>
           <w:lang w:val="en-US"/>
         </w:rPr>
-        <w:t>out</w:t>
+        <w:t>primary</w:t>
       </w:r>
       <w:proofErr w:type="spellEnd"/>
       <w:r>
         <w:rPr>
-          <w:szCs w:val="24"/>
-          <w:lang w:val="en-US"/>
-        </w:rPr>
-        <w:t>=12V</w:t>
-      </w:r>
-    </w:p>
-    <w:p>
-      <w:pPr>
-        <w:rPr>
-          <w:szCs w:val="24"/>
-          <w:lang w:val="en-US"/>
-        </w:rPr>
-      </w:pPr>
-      <w:r>
-        <w:rPr>
-          <w:szCs w:val="24"/>
-          <w:lang w:val="en-US"/>
-        </w:rPr>
-        <w:t xml:space="preserve">We have to decide some values for calculation and to get smaller transformer and ripples we decide switch frequency as 100khz. Our system will operate in Discontinuous conduction mode and we decide dwell time as one over ten period time. Also, maximum duty ratio </w:t>
+          <w:rFonts w:eastAsiaTheme="minorEastAsia"/>
+          <w:szCs w:val="24"/>
+          <w:lang w:val="en-US"/>
+        </w:rPr>
+        <w:t xml:space="preserve"> = </w:t>
       </w:r>
       <w:proofErr w:type="spellStart"/>
       <w:r>
         <w:rPr>
-          <w:szCs w:val="24"/>
-          <w:lang w:val="en-US"/>
-        </w:rPr>
-        <w:t>as</w:t>
+          <w:rFonts w:eastAsiaTheme="minorEastAsia"/>
+          <w:szCs w:val="24"/>
+          <w:lang w:val="en-US"/>
+        </w:rPr>
+        <w:t>P</w:t>
+      </w:r>
+      <w:r>
+        <w:rPr>
+          <w:rFonts w:eastAsiaTheme="minorEastAsia"/>
+          <w:szCs w:val="24"/>
+          <w:vertAlign w:val="subscript"/>
+          <w:lang w:val="en-US"/>
+        </w:rPr>
+        <w:t>secondary</w:t>
       </w:r>
       <w:proofErr w:type="spellEnd"/>
       <w:r>
         <w:rPr>
-          <w:szCs w:val="24"/>
-          <w:lang w:val="en-US"/>
-        </w:rPr>
-        <w:t xml:space="preserve"> taken 0.2. Our secondary side diode will operate at high current so we can’t just assume </w:t>
+          <w:rFonts w:eastAsiaTheme="minorEastAsia"/>
+          <w:szCs w:val="24"/>
+          <w:vertAlign w:val="subscript"/>
+          <w:lang w:val="en-US"/>
+        </w:rPr>
+        <w:t xml:space="preserve"> </w:t>
+      </w:r>
+      <w:r>
+        <w:rPr>
+          <w:rFonts w:eastAsiaTheme="minorEastAsia"/>
+          <w:szCs w:val="24"/>
+          <w:lang w:val="en-US"/>
+        </w:rPr>
+        <w:t xml:space="preserve">/ </w:t>
       </w:r>
       <w:proofErr w:type="spellStart"/>
       <w:r>
         <w:rPr>
-          <w:szCs w:val="24"/>
-          <w:lang w:val="en-US"/>
-        </w:rPr>
-        <w:t>its</w:t>
+          <w:rFonts w:cstheme="minorHAnsi"/>
+          <w:szCs w:val="24"/>
+          <w:lang w:val="en-US"/>
+        </w:rPr>
+        <w:t>ɳ</w:t>
+      </w:r>
+      <w:r>
+        <w:rPr>
+          <w:szCs w:val="24"/>
+          <w:vertAlign w:val="subscript"/>
+          <w:lang w:val="en-US"/>
+        </w:rPr>
+        <w:t>transformer</w:t>
       </w:r>
       <w:proofErr w:type="spellEnd"/>
       <w:r>
@@ -11367,208 +11906,7 @@
           <w:szCs w:val="24"/>
           <w:lang w:val="en-US"/>
         </w:rPr>
-        <w:t xml:space="preserve"> on voltage as zero volt, before deciding diode we take diode on voltage as 1V. Transformer won’t operate at 100% efficiency and before designing that we assume efficiency as 90%. So decided values are as given.</w:t>
-      </w:r>
-    </w:p>
-    <w:p>
-      <w:pPr>
-        <w:rPr>
-          <w:szCs w:val="24"/>
-          <w:lang w:val="en-US"/>
-        </w:rPr>
-      </w:pPr>
-      <w:proofErr w:type="spellStart"/>
-      <w:r>
-        <w:rPr>
-          <w:szCs w:val="24"/>
-          <w:lang w:val="en-US"/>
-        </w:rPr>
-        <w:t>f</w:t>
-      </w:r>
-      <w:r>
-        <w:rPr>
-          <w:szCs w:val="24"/>
-          <w:vertAlign w:val="subscript"/>
-          <w:lang w:val="en-US"/>
-        </w:rPr>
-        <w:t>S</w:t>
-      </w:r>
-      <w:proofErr w:type="spellEnd"/>
-      <w:r>
-        <w:rPr>
-          <w:szCs w:val="24"/>
-          <w:lang w:val="en-US"/>
-        </w:rPr>
-        <w:t xml:space="preserve"> = 100kHz</w:t>
-      </w:r>
-    </w:p>
-    <w:p>
-      <w:pPr>
-        <w:rPr>
-          <w:szCs w:val="24"/>
-          <w:lang w:val="en-US"/>
-        </w:rPr>
-      </w:pPr>
-      <w:proofErr w:type="spellStart"/>
-      <w:r>
-        <w:rPr>
-          <w:szCs w:val="24"/>
-          <w:lang w:val="en-US"/>
-        </w:rPr>
-        <w:t>D</w:t>
-      </w:r>
-      <w:r>
-        <w:rPr>
-          <w:szCs w:val="24"/>
-          <w:vertAlign w:val="subscript"/>
-          <w:lang w:val="en-US"/>
-        </w:rPr>
-        <w:t>dwell</w:t>
-      </w:r>
-      <w:proofErr w:type="spellEnd"/>
-      <w:r>
-        <w:rPr>
-          <w:szCs w:val="24"/>
-          <w:lang w:val="en-US"/>
-        </w:rPr>
-        <w:t xml:space="preserve"> = 0.1</w:t>
-      </w:r>
-    </w:p>
-    <w:p>
-      <w:pPr>
-        <w:rPr>
-          <w:szCs w:val="24"/>
-          <w:lang w:val="en-US"/>
-        </w:rPr>
-      </w:pPr>
-      <w:proofErr w:type="spellStart"/>
-      <w:r>
-        <w:rPr>
-          <w:szCs w:val="24"/>
-          <w:lang w:val="en-US"/>
-        </w:rPr>
-        <w:t>D</w:t>
-      </w:r>
-      <w:r>
-        <w:rPr>
-          <w:szCs w:val="24"/>
-          <w:vertAlign w:val="subscript"/>
-          <w:lang w:val="en-US"/>
-        </w:rPr>
-        <w:t>max</w:t>
-      </w:r>
-      <w:proofErr w:type="spellEnd"/>
-      <w:r>
-        <w:rPr>
-          <w:szCs w:val="24"/>
-          <w:lang w:val="en-US"/>
-        </w:rPr>
-        <w:t xml:space="preserve">= </w:t>
-      </w:r>
-      <w:proofErr w:type="gramStart"/>
-      <w:r>
-        <w:rPr>
-          <w:szCs w:val="24"/>
-          <w:lang w:val="en-US"/>
-        </w:rPr>
-        <w:t>0.2  at</w:t>
-      </w:r>
-      <w:proofErr w:type="gramEnd"/>
-      <w:r>
-        <w:rPr>
-          <w:szCs w:val="24"/>
-          <w:lang w:val="en-US"/>
-        </w:rPr>
-        <w:t xml:space="preserve"> 220V  and </w:t>
-      </w:r>
-      <w:proofErr w:type="spellStart"/>
-      <w:r>
-        <w:rPr>
-          <w:szCs w:val="24"/>
-          <w:lang w:val="en-US"/>
-        </w:rPr>
-        <w:t>D</w:t>
-      </w:r>
-      <w:r>
-        <w:rPr>
-          <w:szCs w:val="24"/>
-          <w:vertAlign w:val="subscript"/>
-          <w:lang w:val="en-US"/>
-        </w:rPr>
-        <w:t>min</w:t>
-      </w:r>
-      <w:proofErr w:type="spellEnd"/>
-      <w:r>
-        <w:rPr>
-          <w:szCs w:val="24"/>
-          <w:lang w:val="en-US"/>
-        </w:rPr>
-        <w:t xml:space="preserve"> = 0.11 at 400V</w:t>
-      </w:r>
-    </w:p>
-    <w:p>
-      <w:pPr>
-        <w:rPr>
-          <w:szCs w:val="24"/>
-          <w:lang w:val="en-US"/>
-        </w:rPr>
-      </w:pPr>
-      <w:proofErr w:type="spellStart"/>
-      <w:r>
-        <w:rPr>
-          <w:szCs w:val="24"/>
-          <w:lang w:val="en-US"/>
-        </w:rPr>
-        <w:t>V</w:t>
-      </w:r>
-      <w:r>
-        <w:rPr>
-          <w:szCs w:val="24"/>
-          <w:vertAlign w:val="subscript"/>
-          <w:lang w:val="en-US"/>
-        </w:rPr>
-        <w:t>diode</w:t>
-      </w:r>
-      <w:proofErr w:type="spellEnd"/>
-      <w:r>
-        <w:rPr>
-          <w:szCs w:val="24"/>
-          <w:lang w:val="en-US"/>
-        </w:rPr>
-        <w:t xml:space="preserve"> = 1 V</w:t>
-      </w:r>
-    </w:p>
-    <w:p>
-      <w:pPr>
-        <w:rPr>
-          <w:szCs w:val="24"/>
-          <w:lang w:val="en-US"/>
-        </w:rPr>
-      </w:pPr>
-      <w:proofErr w:type="spellStart"/>
-      <w:r>
-        <w:rPr>
-          <w:rFonts w:cstheme="minorHAnsi"/>
-          <w:szCs w:val="24"/>
-          <w:lang w:val="en-US"/>
-        </w:rPr>
-        <w:t>ɳ</w:t>
-      </w:r>
-      <w:r>
-        <w:rPr>
-          <w:szCs w:val="24"/>
-          <w:vertAlign w:val="subscript"/>
-          <w:lang w:val="en-US"/>
-        </w:rPr>
-        <w:t>transformer</w:t>
-      </w:r>
-      <w:proofErr w:type="spellEnd"/>
-      <w:r>
-        <w:rPr>
-          <w:szCs w:val="24"/>
-          <w:lang w:val="en-US"/>
-        </w:rPr>
-        <w:t xml:space="preserve"> = 0.9 </w:t>
+        <w:t xml:space="preserve"> = 120.37 W</w:t>
       </w:r>
     </w:p>
     <w:p>
@@ -11593,7 +11931,7 @@
           <w:u w:val="single"/>
           <w:lang w:val="en-US"/>
         </w:rPr>
-        <w:t>Primary and Secondary powers</w:t>
+        <w:t>Primary and secondary sides peak current:</w:t>
       </w:r>
     </w:p>
     <w:p>
@@ -11609,427 +11947,6 @@
           <w:szCs w:val="24"/>
           <w:lang w:val="en-US"/>
         </w:rPr>
-        <w:t xml:space="preserve">By using output power and output voltage, average output current calculated. Then diodes power dissipation added and secondary sides total power calculated. Transformer is not ideal and we choose efficiency as 90% percent and primary sides power calculated with including core loss. </w:t>
-      </w:r>
-    </w:p>
-    <w:p>
-      <w:pPr>
-        <w:rPr>
-          <w:rFonts w:eastAsiaTheme="minorEastAsia"/>
-          <w:szCs w:val="24"/>
-          <w:lang w:val="en-US"/>
-        </w:rPr>
-      </w:pPr>
-      <w:proofErr w:type="spellStart"/>
-      <w:r>
-        <w:rPr>
-          <w:szCs w:val="24"/>
-          <w:lang w:val="en-US"/>
-        </w:rPr>
-        <w:t>I</w:t>
-      </w:r>
-      <w:r>
-        <w:rPr>
-          <w:szCs w:val="24"/>
-          <w:vertAlign w:val="subscript"/>
-          <w:lang w:val="en-US"/>
-        </w:rPr>
-        <w:t>out</w:t>
-      </w:r>
-      <w:proofErr w:type="spellEnd"/>
-      <w:r>
-        <w:rPr>
-          <w:szCs w:val="24"/>
-          <w:vertAlign w:val="subscript"/>
-          <w:lang w:val="en-US"/>
-        </w:rPr>
-        <w:t>(avg)</w:t>
-      </w:r>
-      <w:r>
-        <w:rPr>
-          <w:szCs w:val="24"/>
-          <w:lang w:val="en-US"/>
-        </w:rPr>
-        <w:t xml:space="preserve">= </w:t>
-      </w:r>
-      <w:proofErr w:type="gramStart"/>
-      <w:r>
-        <w:rPr>
-          <w:szCs w:val="24"/>
-          <w:lang w:val="en-US"/>
-        </w:rPr>
-        <w:t>P</w:t>
-      </w:r>
-      <w:r>
-        <w:rPr>
-          <w:szCs w:val="24"/>
-          <w:vertAlign w:val="subscript"/>
-          <w:lang w:val="en-US"/>
-        </w:rPr>
-        <w:t xml:space="preserve">out  </w:t>
-      </w:r>
-      <w:r>
-        <w:rPr>
-          <w:szCs w:val="24"/>
-          <w:lang w:val="en-US"/>
-        </w:rPr>
-        <w:t>/</w:t>
-      </w:r>
-      <w:proofErr w:type="gramEnd"/>
-      <w:r>
-        <w:rPr>
-          <w:szCs w:val="24"/>
-          <w:lang w:val="en-US"/>
-        </w:rPr>
-        <w:t xml:space="preserve"> </w:t>
-      </w:r>
-      <w:proofErr w:type="spellStart"/>
-      <w:r>
-        <w:rPr>
-          <w:szCs w:val="24"/>
-          <w:lang w:val="en-US"/>
-        </w:rPr>
-        <w:t>V</w:t>
-      </w:r>
-      <w:r>
-        <w:rPr>
-          <w:szCs w:val="24"/>
-          <w:vertAlign w:val="subscript"/>
-          <w:lang w:val="en-US"/>
-        </w:rPr>
-        <w:t>out</w:t>
-      </w:r>
-      <w:proofErr w:type="spellEnd"/>
-      <w:r>
-        <w:rPr>
-          <w:szCs w:val="24"/>
-          <w:lang w:val="en-US"/>
-        </w:rPr>
-        <w:t xml:space="preserve"> </w:t>
-      </w:r>
-      <w:r>
-        <w:rPr>
-          <w:rFonts w:eastAsiaTheme="minorEastAsia"/>
-          <w:szCs w:val="24"/>
-          <w:lang w:val="en-US"/>
-        </w:rPr>
-        <w:t>= 8.33 A</w:t>
-      </w:r>
-    </w:p>
-    <w:p>
-      <w:pPr>
-        <w:rPr>
-          <w:rFonts w:eastAsiaTheme="minorEastAsia"/>
-          <w:szCs w:val="24"/>
-          <w:lang w:val="en-US"/>
-        </w:rPr>
-      </w:pPr>
-      <w:proofErr w:type="spellStart"/>
-      <w:r>
-        <w:rPr>
-          <w:rFonts w:eastAsiaTheme="minorEastAsia"/>
-          <w:szCs w:val="24"/>
-          <w:lang w:val="en-US"/>
-        </w:rPr>
-        <w:t>P</w:t>
-      </w:r>
-      <w:r>
-        <w:rPr>
-          <w:rFonts w:eastAsiaTheme="minorEastAsia"/>
-          <w:szCs w:val="24"/>
-          <w:vertAlign w:val="subscript"/>
-          <w:lang w:val="en-US"/>
-        </w:rPr>
-        <w:t>diode</w:t>
-      </w:r>
-      <w:proofErr w:type="spellEnd"/>
-      <w:r>
-        <w:rPr>
-          <w:rFonts w:eastAsiaTheme="minorEastAsia"/>
-          <w:szCs w:val="24"/>
-          <w:lang w:val="en-US"/>
-        </w:rPr>
-        <w:t xml:space="preserve"> = </w:t>
-      </w:r>
-      <w:proofErr w:type="spellStart"/>
-      <w:r>
-        <w:rPr>
-          <w:szCs w:val="24"/>
-          <w:lang w:val="en-US"/>
-        </w:rPr>
-        <w:t>V</w:t>
-      </w:r>
-      <w:r>
-        <w:rPr>
-          <w:szCs w:val="24"/>
-          <w:vertAlign w:val="subscript"/>
-          <w:lang w:val="en-US"/>
-        </w:rPr>
-        <w:t>diode</w:t>
-      </w:r>
-      <w:proofErr w:type="spellEnd"/>
-      <w:r>
-        <w:rPr>
-          <w:szCs w:val="24"/>
-          <w:vertAlign w:val="subscript"/>
-          <w:lang w:val="en-US"/>
-        </w:rPr>
-        <w:t xml:space="preserve"> </w:t>
-      </w:r>
-      <w:r>
-        <w:rPr>
-          <w:szCs w:val="24"/>
-          <w:lang w:val="en-US"/>
-        </w:rPr>
-        <w:t xml:space="preserve">x </w:t>
-      </w:r>
-      <w:proofErr w:type="spellStart"/>
-      <w:r>
-        <w:rPr>
-          <w:szCs w:val="24"/>
-          <w:lang w:val="en-US"/>
-        </w:rPr>
-        <w:t>I</w:t>
-      </w:r>
-      <w:r>
-        <w:rPr>
-          <w:szCs w:val="24"/>
-          <w:vertAlign w:val="subscript"/>
-          <w:lang w:val="en-US"/>
-        </w:rPr>
-        <w:t>out</w:t>
-      </w:r>
-      <w:proofErr w:type="spellEnd"/>
-      <w:r>
-        <w:rPr>
-          <w:szCs w:val="24"/>
-          <w:vertAlign w:val="subscript"/>
-          <w:lang w:val="en-US"/>
-        </w:rPr>
-        <w:t>(avg)</w:t>
-      </w:r>
-      <w:r>
-        <w:rPr>
-          <w:szCs w:val="24"/>
-          <w:lang w:val="en-US"/>
-        </w:rPr>
-        <w:t xml:space="preserve"> = 8.33 W</w:t>
-      </w:r>
-    </w:p>
-    <w:p>
-      <w:pPr>
-        <w:rPr>
-          <w:rFonts w:eastAsiaTheme="minorEastAsia"/>
-          <w:szCs w:val="24"/>
-          <w:lang w:val="en-US"/>
-        </w:rPr>
-      </w:pPr>
-      <w:proofErr w:type="spellStart"/>
-      <w:r>
-        <w:rPr>
-          <w:rFonts w:eastAsiaTheme="minorEastAsia"/>
-          <w:szCs w:val="24"/>
-          <w:lang w:val="en-US"/>
-        </w:rPr>
-        <w:t>P</w:t>
-      </w:r>
-      <w:r>
-        <w:rPr>
-          <w:rFonts w:eastAsiaTheme="minorEastAsia"/>
-          <w:szCs w:val="24"/>
-          <w:vertAlign w:val="subscript"/>
-          <w:lang w:val="en-US"/>
-        </w:rPr>
-        <w:t>secondary</w:t>
-      </w:r>
-      <w:proofErr w:type="spellEnd"/>
-      <w:r>
-        <w:rPr>
-          <w:rFonts w:eastAsiaTheme="minorEastAsia"/>
-          <w:szCs w:val="24"/>
-          <w:lang w:val="en-US"/>
-        </w:rPr>
-        <w:t xml:space="preserve"> = </w:t>
-      </w:r>
-      <w:proofErr w:type="spellStart"/>
-      <w:r>
-        <w:rPr>
-          <w:rFonts w:eastAsiaTheme="minorEastAsia"/>
-          <w:szCs w:val="24"/>
-          <w:lang w:val="en-US"/>
-        </w:rPr>
-        <w:t>P</w:t>
-      </w:r>
-      <w:r>
-        <w:rPr>
-          <w:rFonts w:eastAsiaTheme="minorEastAsia"/>
-          <w:szCs w:val="24"/>
-          <w:vertAlign w:val="subscript"/>
-          <w:lang w:val="en-US"/>
-        </w:rPr>
-        <w:t>diode</w:t>
-      </w:r>
-      <w:proofErr w:type="spellEnd"/>
-      <w:r>
-        <w:rPr>
-          <w:rFonts w:eastAsiaTheme="minorEastAsia"/>
-          <w:szCs w:val="24"/>
-          <w:lang w:val="en-US"/>
-        </w:rPr>
-        <w:t xml:space="preserve"> + P</w:t>
-      </w:r>
-      <w:r>
-        <w:rPr>
-          <w:rFonts w:eastAsiaTheme="minorEastAsia"/>
-          <w:szCs w:val="24"/>
-          <w:vertAlign w:val="subscript"/>
-          <w:lang w:val="en-US"/>
-        </w:rPr>
-        <w:t xml:space="preserve">out </w:t>
-      </w:r>
-      <w:r>
-        <w:rPr>
-          <w:rFonts w:eastAsiaTheme="minorEastAsia"/>
-          <w:szCs w:val="24"/>
-          <w:lang w:val="en-US"/>
-        </w:rPr>
-        <w:t>= 108.33 W</w:t>
-      </w:r>
-    </w:p>
-    <w:p>
-      <w:pPr>
-        <w:rPr>
-          <w:szCs w:val="24"/>
-          <w:lang w:val="en-US"/>
-        </w:rPr>
-      </w:pPr>
-      <w:proofErr w:type="spellStart"/>
-      <w:r>
-        <w:rPr>
-          <w:rFonts w:eastAsiaTheme="minorEastAsia"/>
-          <w:szCs w:val="24"/>
-          <w:lang w:val="en-US"/>
-        </w:rPr>
-        <w:t>P</w:t>
-      </w:r>
-      <w:r>
-        <w:rPr>
-          <w:rFonts w:eastAsiaTheme="minorEastAsia"/>
-          <w:szCs w:val="24"/>
-          <w:vertAlign w:val="subscript"/>
-          <w:lang w:val="en-US"/>
-        </w:rPr>
-        <w:t>primary</w:t>
-      </w:r>
-      <w:proofErr w:type="spellEnd"/>
-      <w:r>
-        <w:rPr>
-          <w:rFonts w:eastAsiaTheme="minorEastAsia"/>
-          <w:szCs w:val="24"/>
-          <w:lang w:val="en-US"/>
-        </w:rPr>
-        <w:t xml:space="preserve"> = </w:t>
-      </w:r>
-      <w:proofErr w:type="spellStart"/>
-      <w:r>
-        <w:rPr>
-          <w:rFonts w:eastAsiaTheme="minorEastAsia"/>
-          <w:szCs w:val="24"/>
-          <w:lang w:val="en-US"/>
-        </w:rPr>
-        <w:t>P</w:t>
-      </w:r>
-      <w:r>
-        <w:rPr>
-          <w:rFonts w:eastAsiaTheme="minorEastAsia"/>
-          <w:szCs w:val="24"/>
-          <w:vertAlign w:val="subscript"/>
-          <w:lang w:val="en-US"/>
-        </w:rPr>
-        <w:t>secondary</w:t>
-      </w:r>
-      <w:proofErr w:type="spellEnd"/>
-      <w:r>
-        <w:rPr>
-          <w:rFonts w:eastAsiaTheme="minorEastAsia"/>
-          <w:szCs w:val="24"/>
-          <w:vertAlign w:val="subscript"/>
-          <w:lang w:val="en-US"/>
-        </w:rPr>
-        <w:t xml:space="preserve"> </w:t>
-      </w:r>
-      <w:r>
-        <w:rPr>
-          <w:rFonts w:eastAsiaTheme="minorEastAsia"/>
-          <w:szCs w:val="24"/>
-          <w:lang w:val="en-US"/>
-        </w:rPr>
-        <w:t xml:space="preserve">/ </w:t>
-      </w:r>
-      <w:proofErr w:type="spellStart"/>
-      <w:r>
-        <w:rPr>
-          <w:rFonts w:cstheme="minorHAnsi"/>
-          <w:szCs w:val="24"/>
-          <w:lang w:val="en-US"/>
-        </w:rPr>
-        <w:t>ɳ</w:t>
-      </w:r>
-      <w:r>
-        <w:rPr>
-          <w:szCs w:val="24"/>
-          <w:vertAlign w:val="subscript"/>
-          <w:lang w:val="en-US"/>
-        </w:rPr>
-        <w:t>transformer</w:t>
-      </w:r>
-      <w:proofErr w:type="spellEnd"/>
-      <w:r>
-        <w:rPr>
-          <w:szCs w:val="24"/>
-          <w:lang w:val="en-US"/>
-        </w:rPr>
-        <w:t xml:space="preserve"> = 120.37 W</w:t>
-      </w:r>
-    </w:p>
-    <w:p>
-      <w:pPr>
-        <w:rPr>
-          <w:szCs w:val="24"/>
-          <w:lang w:val="en-US"/>
-        </w:rPr>
-      </w:pPr>
-    </w:p>
-    <w:p>
-      <w:pPr>
-        <w:rPr>
-          <w:szCs w:val="24"/>
-          <w:u w:val="single"/>
-          <w:lang w:val="en-US"/>
-        </w:rPr>
-      </w:pPr>
-      <w:r>
-        <w:rPr>
-          <w:szCs w:val="24"/>
-          <w:u w:val="single"/>
-          <w:lang w:val="en-US"/>
-        </w:rPr>
-        <w:t>Primary and secondary sides peak current:</w:t>
-      </w:r>
-    </w:p>
-    <w:p>
-      <w:pPr>
-        <w:rPr>
-          <w:szCs w:val="24"/>
-          <w:u w:val="single"/>
-          <w:lang w:val="en-US"/>
-        </w:rPr>
-      </w:pPr>
-      <w:r>
-        <w:rPr>
-          <w:szCs w:val="24"/>
-          <w:lang w:val="en-US"/>
-        </w:rPr>
         <w:t>Primary and secondary sides inductor current is triangular shape and its peak value calculated with the following equations.</w:t>
       </w:r>
     </w:p>
@@ -12046,23 +11963,7 @@
           <w:szCs w:val="24"/>
           <w:lang w:val="en-US"/>
         </w:rPr>
-        <w:t xml:space="preserve">For </w:t>
-      </w:r>
-      <w:proofErr w:type="gramStart"/>
-      <w:r>
-        <w:rPr>
-          <w:szCs w:val="24"/>
-          <w:lang w:val="en-US"/>
-        </w:rPr>
-        <w:t>220 volt</w:t>
-      </w:r>
-      <w:proofErr w:type="gramEnd"/>
-      <w:r>
-        <w:rPr>
-          <w:szCs w:val="24"/>
-          <w:lang w:val="en-US"/>
-        </w:rPr>
-        <w:t xml:space="preserve"> source voltage:</w:t>
+        <w:t>For 220 volt source voltage:</w:t>
       </w:r>
     </w:p>
     <w:p>
@@ -12099,7 +12000,6 @@
         </w:rPr>
         <w:t xml:space="preserve">(avg) </w:t>
       </w:r>
-      <w:proofErr w:type="gramStart"/>
       <w:r>
         <w:rPr>
           <w:szCs w:val="24"/>
@@ -12126,7 +12026,6 @@
         <w:t>primary</w:t>
       </w:r>
       <w:proofErr w:type="spellEnd"/>
-      <w:proofErr w:type="gramEnd"/>
       <w:r>
         <w:rPr>
           <w:rFonts w:eastAsiaTheme="minorEastAsia"/>
@@ -12196,15 +12095,7 @@
           <w:szCs w:val="24"/>
           <w:lang w:val="en-US"/>
         </w:rPr>
-        <w:t xml:space="preserve"> = 2 x </w:t>
-      </w:r>
-      <w:proofErr w:type="gramStart"/>
-      <w:r>
-        <w:rPr>
-          <w:szCs w:val="24"/>
-          <w:lang w:val="en-US"/>
-        </w:rPr>
-        <w:t xml:space="preserve">( </w:t>
+        <w:t xml:space="preserve"> = 2 x ( </w:t>
       </w:r>
       <w:proofErr w:type="spellStart"/>
       <w:r>
@@ -12223,7 +12114,6 @@
         <w:t>in</w:t>
       </w:r>
       <w:proofErr w:type="spellEnd"/>
-      <w:proofErr w:type="gramEnd"/>
       <w:r>
         <w:rPr>
           <w:szCs w:val="24"/>
@@ -12292,23 +12182,7 @@
           <w:szCs w:val="24"/>
           <w:lang w:val="en-US"/>
         </w:rPr>
-        <w:t xml:space="preserve">For </w:t>
-      </w:r>
-      <w:proofErr w:type="gramStart"/>
-      <w:r>
-        <w:rPr>
-          <w:szCs w:val="24"/>
-          <w:lang w:val="en-US"/>
-        </w:rPr>
-        <w:t>400 volt</w:t>
-      </w:r>
-      <w:proofErr w:type="gramEnd"/>
-      <w:r>
-        <w:rPr>
-          <w:szCs w:val="24"/>
-          <w:lang w:val="en-US"/>
-        </w:rPr>
-        <w:t xml:space="preserve"> source voltage:</w:t>
+        <w:t>For 400 volt source voltage:</w:t>
       </w:r>
     </w:p>
     <w:p>
@@ -12344,7 +12218,6 @@
         </w:rPr>
         <w:t xml:space="preserve">(avg) </w:t>
       </w:r>
-      <w:proofErr w:type="gramStart"/>
       <w:r>
         <w:rPr>
           <w:szCs w:val="24"/>
@@ -12371,7 +12244,6 @@
         <w:t>primary</w:t>
       </w:r>
       <w:proofErr w:type="spellEnd"/>
-      <w:proofErr w:type="gramEnd"/>
       <w:r>
         <w:rPr>
           <w:rFonts w:eastAsiaTheme="minorEastAsia"/>
@@ -12441,15 +12313,7 @@
           <w:szCs w:val="24"/>
           <w:lang w:val="en-US"/>
         </w:rPr>
-        <w:t xml:space="preserve"> = 2 x </w:t>
-      </w:r>
-      <w:proofErr w:type="gramStart"/>
-      <w:r>
-        <w:rPr>
-          <w:szCs w:val="24"/>
-          <w:lang w:val="en-US"/>
-        </w:rPr>
-        <w:t xml:space="preserve">( </w:t>
+        <w:t xml:space="preserve"> = 2 x ( </w:t>
       </w:r>
       <w:proofErr w:type="spellStart"/>
       <w:r>
@@ -12468,7 +12332,6 @@
         <w:t>in</w:t>
       </w:r>
       <w:proofErr w:type="spellEnd"/>
-      <w:proofErr w:type="gramEnd"/>
       <w:r>
         <w:rPr>
           <w:szCs w:val="24"/>
@@ -12683,23 +12546,7 @@
           <w:szCs w:val="24"/>
           <w:lang w:val="en-US"/>
         </w:rPr>
-        <w:t xml:space="preserve">Transformer, Mosfet, Diode and Output Capacitor are important components for flyback converter, </w:t>
-      </w:r>
-      <w:proofErr w:type="gramStart"/>
-      <w:r>
-        <w:rPr>
-          <w:szCs w:val="24"/>
-          <w:lang w:val="en-US"/>
-        </w:rPr>
-        <w:t>Transformers</w:t>
-      </w:r>
-      <w:proofErr w:type="gramEnd"/>
-      <w:r>
-        <w:rPr>
-          <w:szCs w:val="24"/>
-          <w:lang w:val="en-US"/>
-        </w:rPr>
-        <w:t xml:space="preserve"> calculation showed in previous part and turn ratio taken as 6. Mosfet, Diode and Output Capacitors required ratings analytically calculated in following equations.</w:t>
+        <w:t>Transformer, Mosfet, Diode and Output Capacitor are important components for flyback converter, Transformers calculation showed in previous part and turn ratio taken as 6. Mosfet, Diode and Output Capacitors required ratings analytically calculated in following equations.</w:t>
       </w:r>
     </w:p>
     <w:p>
@@ -12759,7 +12606,6 @@
           <w:lang w:val="en-US"/>
         </w:rPr>
       </w:pPr>
-      <w:proofErr w:type="gramStart"/>
       <w:r>
         <w:rPr>
           <w:szCs w:val="24"/>
@@ -12773,23 +12619,37 @@
           <w:vertAlign w:val="subscript"/>
           <w:lang w:val="en-US"/>
         </w:rPr>
-        <w:t>DS(</w:t>
-      </w:r>
-      <w:proofErr w:type="gramEnd"/>
+        <w:t>DS(max)</w:t>
+      </w:r>
+      <w:r>
+        <w:rPr>
+          <w:szCs w:val="24"/>
+          <w:lang w:val="en-US"/>
+        </w:rPr>
+        <w:t xml:space="preserve"> = V</w:t>
+      </w:r>
       <w:r>
         <w:rPr>
           <w:szCs w:val="24"/>
           <w:vertAlign w:val="subscript"/>
           <w:lang w:val="en-US"/>
         </w:rPr>
-        <w:t>max)</w:t>
-      </w:r>
-      <w:r>
-        <w:rPr>
-          <w:szCs w:val="24"/>
-          <w:lang w:val="en-US"/>
-        </w:rPr>
-        <w:t xml:space="preserve"> = V</w:t>
+        <w:t>in(max)</w:t>
+      </w:r>
+      <w:r>
+        <w:rPr>
+          <w:szCs w:val="24"/>
+          <w:lang w:val="en-US"/>
+        </w:rPr>
+        <w:t xml:space="preserve"> + (</w:t>
+      </w:r>
+      <w:proofErr w:type="spellStart"/>
+      <w:r>
+        <w:rPr>
+          <w:szCs w:val="24"/>
+          <w:lang w:val="en-US"/>
+        </w:rPr>
+        <w:t>V</w:t>
       </w:r>
       <w:r>
         <w:rPr>
@@ -12797,14 +12657,15 @@
           <w:vertAlign w:val="subscript"/>
           <w:lang w:val="en-US"/>
         </w:rPr>
-        <w:t>in(max)</w:t>
-      </w:r>
-      <w:r>
-        <w:rPr>
-          <w:szCs w:val="24"/>
-          <w:lang w:val="en-US"/>
-        </w:rPr>
-        <w:t xml:space="preserve"> + (</w:t>
+        <w:t>out</w:t>
+      </w:r>
+      <w:proofErr w:type="spellEnd"/>
+      <w:r>
+        <w:rPr>
+          <w:szCs w:val="24"/>
+          <w:lang w:val="en-US"/>
+        </w:rPr>
+        <w:t xml:space="preserve"> x </w:t>
       </w:r>
       <w:proofErr w:type="spellStart"/>
       <w:r>
@@ -12812,6 +12673,126 @@
           <w:szCs w:val="24"/>
           <w:lang w:val="en-US"/>
         </w:rPr>
+        <w:t>N</w:t>
+      </w:r>
+      <w:r>
+        <w:rPr>
+          <w:szCs w:val="24"/>
+          <w:vertAlign w:val="subscript"/>
+          <w:lang w:val="en-US"/>
+        </w:rPr>
+        <w:t>turn</w:t>
+      </w:r>
+      <w:proofErr w:type="spellEnd"/>
+      <w:r>
+        <w:rPr>
+          <w:szCs w:val="24"/>
+          <w:lang w:val="en-US"/>
+        </w:rPr>
+        <w:t>) = 472 V</w:t>
+      </w:r>
+    </w:p>
+    <w:p>
+      <w:pPr>
+        <w:ind w:firstLine="720"/>
+        <w:rPr>
+          <w:szCs w:val="24"/>
+          <w:lang w:val="en-US"/>
+        </w:rPr>
+      </w:pPr>
+      <w:r>
+        <w:rPr>
+          <w:szCs w:val="24"/>
+          <w:lang w:val="en-US"/>
+        </w:rPr>
+        <w:t>I</w:t>
+      </w:r>
+      <w:r>
+        <w:rPr>
+          <w:szCs w:val="24"/>
+          <w:vertAlign w:val="subscript"/>
+          <w:lang w:val="en-US"/>
+        </w:rPr>
+        <w:t>DS(peak)</w:t>
+      </w:r>
+      <w:r>
+        <w:rPr>
+          <w:szCs w:val="24"/>
+          <w:lang w:val="en-US"/>
+        </w:rPr>
+        <w:t xml:space="preserve"> = </w:t>
+      </w:r>
+      <w:proofErr w:type="spellStart"/>
+      <w:r>
+        <w:rPr>
+          <w:szCs w:val="24"/>
+          <w:lang w:val="en-US"/>
+        </w:rPr>
+        <w:t>I</w:t>
+      </w:r>
+      <w:r>
+        <w:rPr>
+          <w:szCs w:val="24"/>
+          <w:vertAlign w:val="subscript"/>
+          <w:lang w:val="en-US"/>
+        </w:rPr>
+        <w:t>in</w:t>
+      </w:r>
+      <w:proofErr w:type="spellEnd"/>
+      <w:r>
+        <w:rPr>
+          <w:szCs w:val="24"/>
+          <w:vertAlign w:val="subscript"/>
+          <w:lang w:val="en-US"/>
+        </w:rPr>
+        <w:t xml:space="preserve">(peak) </w:t>
+      </w:r>
+      <w:r>
+        <w:rPr>
+          <w:szCs w:val="24"/>
+          <w:lang w:val="en-US"/>
+        </w:rPr>
+        <w:t>= 5.47 A</w:t>
+      </w:r>
+    </w:p>
+    <w:p>
+      <w:pPr>
+        <w:ind w:firstLine="720"/>
+        <w:rPr>
+          <w:szCs w:val="24"/>
+          <w:lang w:val="en-US"/>
+        </w:rPr>
+      </w:pPr>
+    </w:p>
+    <w:p>
+      <w:pPr>
+        <w:ind w:firstLine="720"/>
+        <w:rPr>
+          <w:szCs w:val="24"/>
+          <w:lang w:val="en-US"/>
+        </w:rPr>
+      </w:pPr>
+      <w:r>
+        <w:rPr>
+          <w:szCs w:val="24"/>
+          <w:lang w:val="en-US"/>
+        </w:rPr>
+        <w:t>For Diode:</w:t>
+      </w:r>
+    </w:p>
+    <w:p>
+      <w:pPr>
+        <w:ind w:firstLine="720"/>
+        <w:rPr>
+          <w:szCs w:val="24"/>
+          <w:lang w:val="en-US"/>
+        </w:rPr>
+      </w:pPr>
+      <w:r>
+        <w:rPr>
+          <w:szCs w:val="24"/>
+          <w:lang w:val="en-US"/>
+        </w:rPr>
         <w:t>V</w:t>
       </w:r>
       <w:r>
@@ -12820,15 +12801,61 @@
           <w:vertAlign w:val="subscript"/>
           <w:lang w:val="en-US"/>
         </w:rPr>
+        <w:t xml:space="preserve">D(max) </w:t>
+      </w:r>
+      <w:r>
+        <w:rPr>
+          <w:szCs w:val="24"/>
+          <w:lang w:val="en-US"/>
+        </w:rPr>
+        <w:t xml:space="preserve">= </w:t>
+      </w:r>
+      <w:proofErr w:type="spellStart"/>
+      <w:r>
+        <w:rPr>
+          <w:szCs w:val="24"/>
+          <w:lang w:val="en-US"/>
+        </w:rPr>
+        <w:t>V</w:t>
+      </w:r>
+      <w:r>
+        <w:rPr>
+          <w:szCs w:val="24"/>
+          <w:vertAlign w:val="subscript"/>
+          <w:lang w:val="en-US"/>
+        </w:rPr>
         <w:t>out</w:t>
       </w:r>
       <w:proofErr w:type="spellEnd"/>
       <w:r>
         <w:rPr>
           <w:szCs w:val="24"/>
-          <w:lang w:val="en-US"/>
-        </w:rPr>
-        <w:t xml:space="preserve"> x </w:t>
+          <w:vertAlign w:val="subscript"/>
+          <w:lang w:val="en-US"/>
+        </w:rPr>
+        <w:t xml:space="preserve">(max) </w:t>
+      </w:r>
+      <w:r>
+        <w:rPr>
+          <w:szCs w:val="24"/>
+          <w:lang w:val="en-US"/>
+        </w:rPr>
+        <w:t>+ (V</w:t>
+      </w:r>
+      <w:r>
+        <w:rPr>
+          <w:szCs w:val="24"/>
+          <w:vertAlign w:val="subscript"/>
+          <w:lang w:val="en-US"/>
+        </w:rPr>
+        <w:t xml:space="preserve">in(max) </w:t>
+      </w:r>
+      <w:r>
+        <w:rPr>
+          <w:szCs w:val="24"/>
+          <w:lang w:val="en-US"/>
+        </w:rPr>
+        <w:t xml:space="preserve">/ </w:t>
       </w:r>
       <w:proofErr w:type="spellStart"/>
       <w:r>
@@ -12852,7 +12879,7 @@
           <w:szCs w:val="24"/>
           <w:lang w:val="en-US"/>
         </w:rPr>
-        <w:t>) = 472 V</w:t>
+        <w:t>) = 78.67 V</w:t>
       </w:r>
     </w:p>
     <w:p>
@@ -12863,7 +12890,6 @@
           <w:lang w:val="en-US"/>
         </w:rPr>
       </w:pPr>
-      <w:proofErr w:type="gramStart"/>
       <w:r>
         <w:rPr>
           <w:szCs w:val="24"/>
@@ -12877,226 +12903,7 @@
           <w:vertAlign w:val="subscript"/>
           <w:lang w:val="en-US"/>
         </w:rPr>
-        <w:t>DS(</w:t>
-      </w:r>
-      <w:proofErr w:type="gramEnd"/>
-      <w:r>
-        <w:rPr>
-          <w:szCs w:val="24"/>
-          <w:vertAlign w:val="subscript"/>
-          <w:lang w:val="en-US"/>
-        </w:rPr>
-        <w:t>peak)</w:t>
-      </w:r>
-      <w:r>
-        <w:rPr>
-          <w:szCs w:val="24"/>
-          <w:lang w:val="en-US"/>
-        </w:rPr>
-        <w:t xml:space="preserve"> = </w:t>
-      </w:r>
-      <w:proofErr w:type="spellStart"/>
-      <w:r>
-        <w:rPr>
-          <w:szCs w:val="24"/>
-          <w:lang w:val="en-US"/>
-        </w:rPr>
-        <w:t>I</w:t>
-      </w:r>
-      <w:r>
-        <w:rPr>
-          <w:szCs w:val="24"/>
-          <w:vertAlign w:val="subscript"/>
-          <w:lang w:val="en-US"/>
-        </w:rPr>
-        <w:t>in</w:t>
-      </w:r>
-      <w:proofErr w:type="spellEnd"/>
-      <w:r>
-        <w:rPr>
-          <w:szCs w:val="24"/>
-          <w:vertAlign w:val="subscript"/>
-          <w:lang w:val="en-US"/>
-        </w:rPr>
-        <w:t xml:space="preserve">(peak) </w:t>
-      </w:r>
-      <w:r>
-        <w:rPr>
-          <w:szCs w:val="24"/>
-          <w:lang w:val="en-US"/>
-        </w:rPr>
-        <w:t>= 5.47 A</w:t>
-      </w:r>
-    </w:p>
-    <w:p>
-      <w:pPr>
-        <w:ind w:firstLine="720"/>
-        <w:rPr>
-          <w:szCs w:val="24"/>
-          <w:lang w:val="en-US"/>
-        </w:rPr>
-      </w:pPr>
-    </w:p>
-    <w:p>
-      <w:pPr>
-        <w:ind w:firstLine="720"/>
-        <w:rPr>
-          <w:szCs w:val="24"/>
-          <w:lang w:val="en-US"/>
-        </w:rPr>
-      </w:pPr>
-      <w:r>
-        <w:rPr>
-          <w:szCs w:val="24"/>
-          <w:lang w:val="en-US"/>
-        </w:rPr>
-        <w:t>For Diode:</w:t>
-      </w:r>
-    </w:p>
-    <w:p>
-      <w:pPr>
-        <w:ind w:firstLine="720"/>
-        <w:rPr>
-          <w:szCs w:val="24"/>
-          <w:lang w:val="en-US"/>
-        </w:rPr>
-      </w:pPr>
-      <w:proofErr w:type="gramStart"/>
-      <w:r>
-        <w:rPr>
-          <w:szCs w:val="24"/>
-          <w:lang w:val="en-US"/>
-        </w:rPr>
-        <w:t>V</w:t>
-      </w:r>
-      <w:r>
-        <w:rPr>
-          <w:szCs w:val="24"/>
-          <w:vertAlign w:val="subscript"/>
-          <w:lang w:val="en-US"/>
-        </w:rPr>
-        <w:t>D(</w:t>
-      </w:r>
-      <w:proofErr w:type="gramEnd"/>
-      <w:r>
-        <w:rPr>
-          <w:szCs w:val="24"/>
-          <w:vertAlign w:val="subscript"/>
-          <w:lang w:val="en-US"/>
-        </w:rPr>
-        <w:t xml:space="preserve">max) </w:t>
-      </w:r>
-      <w:r>
-        <w:rPr>
-          <w:szCs w:val="24"/>
-          <w:lang w:val="en-US"/>
-        </w:rPr>
-        <w:t xml:space="preserve">= </w:t>
-      </w:r>
-      <w:proofErr w:type="spellStart"/>
-      <w:r>
-        <w:rPr>
-          <w:szCs w:val="24"/>
-          <w:lang w:val="en-US"/>
-        </w:rPr>
-        <w:t>V</w:t>
-      </w:r>
-      <w:r>
-        <w:rPr>
-          <w:szCs w:val="24"/>
-          <w:vertAlign w:val="subscript"/>
-          <w:lang w:val="en-US"/>
-        </w:rPr>
-        <w:t>out</w:t>
-      </w:r>
-      <w:proofErr w:type="spellEnd"/>
-      <w:r>
-        <w:rPr>
-          <w:szCs w:val="24"/>
-          <w:vertAlign w:val="subscript"/>
-          <w:lang w:val="en-US"/>
-        </w:rPr>
-        <w:t xml:space="preserve">(max) </w:t>
-      </w:r>
-      <w:r>
-        <w:rPr>
-          <w:szCs w:val="24"/>
-          <w:lang w:val="en-US"/>
-        </w:rPr>
-        <w:t>+ (V</w:t>
-      </w:r>
-      <w:r>
-        <w:rPr>
-          <w:szCs w:val="24"/>
-          <w:vertAlign w:val="subscript"/>
-          <w:lang w:val="en-US"/>
-        </w:rPr>
-        <w:t xml:space="preserve">in(max) </w:t>
-      </w:r>
-      <w:r>
-        <w:rPr>
-          <w:szCs w:val="24"/>
-          <w:lang w:val="en-US"/>
-        </w:rPr>
-        <w:t xml:space="preserve">/ </w:t>
-      </w:r>
-      <w:proofErr w:type="spellStart"/>
-      <w:r>
-        <w:rPr>
-          <w:szCs w:val="24"/>
-          <w:lang w:val="en-US"/>
-        </w:rPr>
-        <w:t>N</w:t>
-      </w:r>
-      <w:r>
-        <w:rPr>
-          <w:szCs w:val="24"/>
-          <w:vertAlign w:val="subscript"/>
-          <w:lang w:val="en-US"/>
-        </w:rPr>
-        <w:t>turn</w:t>
-      </w:r>
-      <w:proofErr w:type="spellEnd"/>
-      <w:r>
-        <w:rPr>
-          <w:szCs w:val="24"/>
-          <w:lang w:val="en-US"/>
-        </w:rPr>
-        <w:t>) = 78.67 V</w:t>
-      </w:r>
-    </w:p>
-    <w:p>
-      <w:pPr>
-        <w:ind w:firstLine="720"/>
-        <w:rPr>
-          <w:szCs w:val="24"/>
-          <w:lang w:val="en-US"/>
-        </w:rPr>
-      </w:pPr>
-      <w:proofErr w:type="gramStart"/>
-      <w:r>
-        <w:rPr>
-          <w:szCs w:val="24"/>
-          <w:lang w:val="en-US"/>
-        </w:rPr>
-        <w:t>I</w:t>
-      </w:r>
-      <w:r>
-        <w:rPr>
-          <w:szCs w:val="24"/>
-          <w:vertAlign w:val="subscript"/>
-          <w:lang w:val="en-US"/>
-        </w:rPr>
-        <w:t>D(</w:t>
-      </w:r>
-      <w:proofErr w:type="gramEnd"/>
-      <w:r>
-        <w:rPr>
-          <w:szCs w:val="24"/>
-          <w:vertAlign w:val="subscript"/>
-          <w:lang w:val="en-US"/>
-        </w:rPr>
-        <w:t>max)</w:t>
+        <w:t>D(max)</w:t>
       </w:r>
       <w:r>
         <w:rPr>
@@ -13262,7 +13069,6 @@
           <w:lang w:val="en-US"/>
         </w:rPr>
       </w:pPr>
-      <w:proofErr w:type="gramStart"/>
       <w:r>
         <w:rPr>
           <w:szCs w:val="24"/>
@@ -13276,23 +13082,46 @@
           <w:vertAlign w:val="subscript"/>
           <w:lang w:val="en-US"/>
         </w:rPr>
-        <w:t>C(</w:t>
-      </w:r>
-      <w:proofErr w:type="gramEnd"/>
+        <w:t>C(pp)</w:t>
+      </w:r>
+      <w:r>
+        <w:rPr>
+          <w:szCs w:val="24"/>
+          <w:lang w:val="en-US"/>
+        </w:rPr>
+        <w:t xml:space="preserve"> =(</w:t>
+      </w:r>
+      <w:proofErr w:type="spellStart"/>
+      <w:r>
+        <w:rPr>
+          <w:szCs w:val="24"/>
+          <w:lang w:val="en-US"/>
+        </w:rPr>
+        <w:t>I</w:t>
+      </w:r>
       <w:r>
         <w:rPr>
           <w:szCs w:val="24"/>
           <w:vertAlign w:val="subscript"/>
           <w:lang w:val="en-US"/>
         </w:rPr>
-        <w:t>pp)</w:t>
-      </w:r>
-      <w:r>
-        <w:rPr>
-          <w:szCs w:val="24"/>
-          <w:lang w:val="en-US"/>
-        </w:rPr>
-        <w:t xml:space="preserve"> =(</w:t>
+        <w:t>out</w:t>
+      </w:r>
+      <w:proofErr w:type="spellEnd"/>
+      <w:r>
+        <w:rPr>
+          <w:szCs w:val="24"/>
+          <w:vertAlign w:val="subscript"/>
+          <w:lang w:val="en-US"/>
+        </w:rPr>
+        <w:t>(avg)</w:t>
+      </w:r>
+      <w:r>
+        <w:rPr>
+          <w:szCs w:val="24"/>
+          <w:lang w:val="en-US"/>
+        </w:rPr>
+        <w:t xml:space="preserve"> x (1+ ((</w:t>
       </w:r>
       <w:proofErr w:type="spellStart"/>
       <w:r>
@@ -13300,6 +13129,203 @@
           <w:szCs w:val="24"/>
           <w:lang w:val="en-US"/>
         </w:rPr>
+        <w:t>D</w:t>
+      </w:r>
+      <w:r>
+        <w:rPr>
+          <w:szCs w:val="24"/>
+          <w:vertAlign w:val="subscript"/>
+          <w:lang w:val="en-US"/>
+        </w:rPr>
+        <w:t>max</w:t>
+      </w:r>
+      <w:proofErr w:type="spellEnd"/>
+      <w:r>
+        <w:rPr>
+          <w:szCs w:val="24"/>
+          <w:vertAlign w:val="subscript"/>
+          <w:lang w:val="en-US"/>
+        </w:rPr>
+        <w:t xml:space="preserve"> </w:t>
+      </w:r>
+      <w:r>
+        <w:rPr>
+          <w:szCs w:val="24"/>
+          <w:lang w:val="en-US"/>
+        </w:rPr>
+        <w:t xml:space="preserve">+ </w:t>
+      </w:r>
+      <w:proofErr w:type="spellStart"/>
+      <w:r>
+        <w:rPr>
+          <w:szCs w:val="24"/>
+          <w:lang w:val="en-US"/>
+        </w:rPr>
+        <w:t>D</w:t>
+      </w:r>
+      <w:r>
+        <w:rPr>
+          <w:szCs w:val="24"/>
+          <w:vertAlign w:val="subscript"/>
+          <w:lang w:val="en-US"/>
+        </w:rPr>
+        <w:t>dwell</w:t>
+      </w:r>
+      <w:proofErr w:type="spellEnd"/>
+      <w:r>
+        <w:rPr>
+          <w:szCs w:val="24"/>
+          <w:lang w:val="en-US"/>
+        </w:rPr>
+        <w:t xml:space="preserve">) / (1 - </w:t>
+      </w:r>
+      <w:proofErr w:type="spellStart"/>
+      <w:r>
+        <w:rPr>
+          <w:szCs w:val="24"/>
+          <w:lang w:val="en-US"/>
+        </w:rPr>
+        <w:t>D</w:t>
+      </w:r>
+      <w:r>
+        <w:rPr>
+          <w:szCs w:val="24"/>
+          <w:vertAlign w:val="subscript"/>
+          <w:lang w:val="en-US"/>
+        </w:rPr>
+        <w:t>max</w:t>
+      </w:r>
+      <w:proofErr w:type="spellEnd"/>
+      <w:r>
+        <w:rPr>
+          <w:szCs w:val="24"/>
+          <w:lang w:val="en-US"/>
+        </w:rPr>
+        <w:t xml:space="preserve"> - </w:t>
+      </w:r>
+      <w:proofErr w:type="spellStart"/>
+      <w:r>
+        <w:rPr>
+          <w:szCs w:val="24"/>
+          <w:lang w:val="en-US"/>
+        </w:rPr>
+        <w:t>D</w:t>
+      </w:r>
+      <w:r>
+        <w:rPr>
+          <w:szCs w:val="24"/>
+          <w:vertAlign w:val="subscript"/>
+          <w:lang w:val="en-US"/>
+        </w:rPr>
+        <w:t>dwell</w:t>
+      </w:r>
+      <w:proofErr w:type="spellEnd"/>
+      <w:r>
+        <w:rPr>
+          <w:szCs w:val="24"/>
+          <w:lang w:val="en-US"/>
+        </w:rPr>
+        <w:t>)))  = 11.90 A</w:t>
+      </w:r>
+    </w:p>
+    <w:p>
+      <w:pPr>
+        <w:ind w:firstLine="720"/>
+        <w:rPr>
+          <w:szCs w:val="24"/>
+          <w:lang w:val="en-US"/>
+        </w:rPr>
+      </w:pPr>
+      <w:r>
+        <w:rPr>
+          <w:rFonts w:cstheme="minorHAnsi"/>
+          <w:szCs w:val="24"/>
+          <w:lang w:val="en-US"/>
+        </w:rPr>
+        <w:t>∆</w:t>
+      </w:r>
+      <w:r>
+        <w:rPr>
+          <w:szCs w:val="24"/>
+          <w:lang w:val="en-US"/>
+        </w:rPr>
+        <w:t>V</w:t>
+      </w:r>
+      <w:r>
+        <w:rPr>
+          <w:szCs w:val="24"/>
+          <w:vertAlign w:val="subscript"/>
+          <w:lang w:val="en-US"/>
+        </w:rPr>
+        <w:t xml:space="preserve">ESR </w:t>
+      </w:r>
+      <w:r>
+        <w:rPr>
+          <w:szCs w:val="24"/>
+          <w:lang w:val="en-US"/>
+        </w:rPr>
+        <w:t>= ESR x I</w:t>
+      </w:r>
+      <w:r>
+        <w:rPr>
+          <w:szCs w:val="24"/>
+          <w:vertAlign w:val="subscript"/>
+          <w:lang w:val="en-US"/>
+        </w:rPr>
+        <w:t>C(pp)</w:t>
+      </w:r>
+      <w:r>
+        <w:rPr>
+          <w:szCs w:val="24"/>
+          <w:lang w:val="en-US"/>
+        </w:rPr>
+        <w:t xml:space="preserve">  = ESR x 11.90</w:t>
+      </w:r>
+    </w:p>
+    <w:p>
+      <w:pPr>
+        <w:ind w:firstLine="720"/>
+        <w:rPr>
+          <w:szCs w:val="24"/>
+          <w:lang w:val="en-US"/>
+        </w:rPr>
+      </w:pPr>
+      <w:r>
+        <w:rPr>
+          <w:rFonts w:cstheme="minorHAnsi"/>
+          <w:szCs w:val="24"/>
+          <w:lang w:val="en-US"/>
+        </w:rPr>
+        <w:t>∆</w:t>
+      </w:r>
+      <w:r>
+        <w:rPr>
+          <w:szCs w:val="24"/>
+          <w:lang w:val="en-US"/>
+        </w:rPr>
+        <w:t>Q</w:t>
+      </w:r>
+      <w:r>
+        <w:rPr>
+          <w:szCs w:val="24"/>
+          <w:vertAlign w:val="subscript"/>
+          <w:lang w:val="en-US"/>
+        </w:rPr>
+        <w:t>C</w:t>
+      </w:r>
+      <w:r>
+        <w:rPr>
+          <w:szCs w:val="24"/>
+          <w:lang w:val="en-US"/>
+        </w:rPr>
+        <w:t xml:space="preserve"> = </w:t>
+      </w:r>
+      <w:proofErr w:type="spellStart"/>
+      <w:r>
+        <w:rPr>
+          <w:szCs w:val="24"/>
+          <w:lang w:val="en-US"/>
+        </w:rPr>
         <w:t>I</w:t>
       </w:r>
       <w:r>
@@ -13317,14 +13343,14 @@
           <w:vertAlign w:val="subscript"/>
           <w:lang w:val="en-US"/>
         </w:rPr>
-        <w:t>(avg)</w:t>
-      </w:r>
-      <w:r>
-        <w:rPr>
-          <w:szCs w:val="24"/>
-          <w:lang w:val="en-US"/>
-        </w:rPr>
-        <w:t xml:space="preserve"> x (1+ ((</w:t>
+        <w:t xml:space="preserve">(avg) </w:t>
+      </w:r>
+      <w:r>
+        <w:rPr>
+          <w:szCs w:val="24"/>
+          <w:lang w:val="en-US"/>
+        </w:rPr>
+        <w:t>x (</w:t>
       </w:r>
       <w:proofErr w:type="spellStart"/>
       <w:r>
@@ -13380,7 +13406,7 @@
           <w:szCs w:val="24"/>
           <w:lang w:val="en-US"/>
         </w:rPr>
-        <w:t xml:space="preserve">) / (1 - </w:t>
+        <w:t>) / (</w:t>
       </w:r>
       <w:proofErr w:type="spellStart"/>
       <w:r>
@@ -13388,7 +13414,7 @@
           <w:szCs w:val="24"/>
           <w:lang w:val="en-US"/>
         </w:rPr>
-        <w:t>D</w:t>
+        <w:t>C</w:t>
       </w:r>
       <w:r>
         <w:rPr>
@@ -13396,15 +13422,23 @@
           <w:vertAlign w:val="subscript"/>
           <w:lang w:val="en-US"/>
         </w:rPr>
-        <w:t>max</w:t>
+        <w:t>out</w:t>
       </w:r>
       <w:proofErr w:type="spellEnd"/>
       <w:r>
         <w:rPr>
           <w:szCs w:val="24"/>
-          <w:lang w:val="en-US"/>
-        </w:rPr>
-        <w:t xml:space="preserve"> - </w:t>
+          <w:vertAlign w:val="subscript"/>
+          <w:lang w:val="en-US"/>
+        </w:rPr>
+        <w:t xml:space="preserve"> </w:t>
+      </w:r>
+      <w:r>
+        <w:rPr>
+          <w:szCs w:val="24"/>
+          <w:lang w:val="en-US"/>
+        </w:rPr>
+        <w:t xml:space="preserve">x </w:t>
       </w:r>
       <w:proofErr w:type="spellStart"/>
       <w:r>
@@ -13412,7 +13446,7 @@
           <w:szCs w:val="24"/>
           <w:lang w:val="en-US"/>
         </w:rPr>
-        <w:t>D</w:t>
+        <w:t>f</w:t>
       </w:r>
       <w:r>
         <w:rPr>
@@ -13420,7 +13454,7 @@
           <w:vertAlign w:val="subscript"/>
           <w:lang w:val="en-US"/>
         </w:rPr>
-        <w:t>dwell</w:t>
+        <w:t>S</w:t>
       </w:r>
       <w:proofErr w:type="spellEnd"/>
       <w:r>
@@ -13428,7 +13462,22 @@
           <w:szCs w:val="24"/>
           <w:lang w:val="en-US"/>
         </w:rPr>
-        <w:t>)))  = 11.90 A</w:t>
+        <w:t>) = 2.5x10</w:t>
+      </w:r>
+      <w:r>
+        <w:rPr>
+          <w:szCs w:val="24"/>
+          <w:vertAlign w:val="superscript"/>
+          <w:lang w:val="en-US"/>
+        </w:rPr>
+        <w:t xml:space="preserve">-5 </w:t>
+      </w:r>
+      <w:r>
+        <w:rPr>
+          <w:szCs w:val="24"/>
+          <w:lang w:val="en-US"/>
+        </w:rPr>
+        <w:t>C</w:t>
       </w:r>
     </w:p>
     <w:p>
@@ -13460,6 +13509,173 @@
           <w:vertAlign w:val="subscript"/>
           <w:lang w:val="en-US"/>
         </w:rPr>
+        <w:t xml:space="preserve">C </w:t>
+      </w:r>
+      <w:r>
+        <w:rPr>
+          <w:szCs w:val="24"/>
+          <w:lang w:val="en-US"/>
+        </w:rPr>
+        <w:t xml:space="preserve"> =  </w:t>
+      </w:r>
+      <w:r>
+        <w:rPr>
+          <w:rFonts w:cstheme="minorHAnsi"/>
+          <w:szCs w:val="24"/>
+          <w:lang w:val="en-US"/>
+        </w:rPr>
+        <w:t>∆</w:t>
+      </w:r>
+      <w:r>
+        <w:rPr>
+          <w:szCs w:val="24"/>
+          <w:lang w:val="en-US"/>
+        </w:rPr>
+        <w:t>Q</w:t>
+      </w:r>
+      <w:r>
+        <w:rPr>
+          <w:szCs w:val="24"/>
+          <w:vertAlign w:val="subscript"/>
+          <w:lang w:val="en-US"/>
+        </w:rPr>
+        <w:t>C</w:t>
+      </w:r>
+      <w:r>
+        <w:rPr>
+          <w:szCs w:val="24"/>
+          <w:lang w:val="en-US"/>
+        </w:rPr>
+        <w:t xml:space="preserve"> / </w:t>
+      </w:r>
+      <w:proofErr w:type="spellStart"/>
+      <w:r>
+        <w:rPr>
+          <w:szCs w:val="24"/>
+          <w:lang w:val="en-US"/>
+        </w:rPr>
+        <w:t>C</w:t>
+      </w:r>
+      <w:r>
+        <w:rPr>
+          <w:szCs w:val="24"/>
+          <w:vertAlign w:val="subscript"/>
+          <w:lang w:val="en-US"/>
+        </w:rPr>
+        <w:t>out</w:t>
+      </w:r>
+      <w:proofErr w:type="spellEnd"/>
+      <w:r>
+        <w:rPr>
+          <w:szCs w:val="24"/>
+          <w:lang w:val="en-US"/>
+        </w:rPr>
+        <w:t xml:space="preserve"> = 2.5x10</w:t>
+      </w:r>
+      <w:r>
+        <w:rPr>
+          <w:szCs w:val="24"/>
+          <w:vertAlign w:val="superscript"/>
+          <w:lang w:val="en-US"/>
+        </w:rPr>
+        <w:t>-5</w:t>
+      </w:r>
+      <w:r>
+        <w:rPr>
+          <w:szCs w:val="24"/>
+          <w:lang w:val="en-US"/>
+        </w:rPr>
+        <w:t xml:space="preserve"> / </w:t>
+      </w:r>
+      <w:proofErr w:type="spellStart"/>
+      <w:r>
+        <w:rPr>
+          <w:szCs w:val="24"/>
+          <w:lang w:val="en-US"/>
+        </w:rPr>
+        <w:t>C</w:t>
+      </w:r>
+      <w:r>
+        <w:rPr>
+          <w:szCs w:val="24"/>
+          <w:vertAlign w:val="subscript"/>
+          <w:lang w:val="en-US"/>
+        </w:rPr>
+        <w:t>out</w:t>
+      </w:r>
+      <w:proofErr w:type="spellEnd"/>
+    </w:p>
+    <w:p>
+      <w:pPr>
+        <w:ind w:firstLine="720"/>
+        <w:rPr>
+          <w:szCs w:val="24"/>
+          <w:vertAlign w:val="subscript"/>
+          <w:lang w:val="en-US"/>
+        </w:rPr>
+      </w:pPr>
+      <w:r>
+        <w:rPr>
+          <w:rFonts w:cstheme="minorHAnsi"/>
+          <w:szCs w:val="24"/>
+          <w:lang w:val="en-US"/>
+        </w:rPr>
+        <w:t>∆</w:t>
+      </w:r>
+      <w:proofErr w:type="spellStart"/>
+      <w:r>
+        <w:rPr>
+          <w:szCs w:val="24"/>
+          <w:lang w:val="en-US"/>
+        </w:rPr>
+        <w:t>V</w:t>
+      </w:r>
+      <w:r>
+        <w:rPr>
+          <w:szCs w:val="24"/>
+          <w:vertAlign w:val="subscript"/>
+          <w:lang w:val="en-US"/>
+        </w:rPr>
+        <w:t>out</w:t>
+      </w:r>
+      <w:proofErr w:type="spellEnd"/>
+      <w:r>
+        <w:rPr>
+          <w:szCs w:val="24"/>
+          <w:vertAlign w:val="subscript"/>
+          <w:lang w:val="en-US"/>
+        </w:rPr>
+        <w:t xml:space="preserve"> </w:t>
+      </w:r>
+      <w:r>
+        <w:rPr>
+          <w:szCs w:val="24"/>
+          <w:lang w:val="en-US"/>
+        </w:rPr>
+        <w:t xml:space="preserve">= </w:t>
+      </w:r>
+      <w:bookmarkStart w:id="17" w:name="_Hlk70810358"/>
+      <w:r>
+        <w:rPr>
+          <w:rFonts w:cstheme="minorHAnsi"/>
+          <w:szCs w:val="24"/>
+          <w:lang w:val="en-US"/>
+        </w:rPr>
+        <w:t>∆</w:t>
+      </w:r>
+      <w:r>
+        <w:rPr>
+          <w:szCs w:val="24"/>
+          <w:lang w:val="en-US"/>
+        </w:rPr>
+        <w:t>V</w:t>
+      </w:r>
+      <w:r>
+        <w:rPr>
+          <w:szCs w:val="24"/>
+          <w:vertAlign w:val="subscript"/>
+          <w:lang w:val="en-US"/>
+        </w:rPr>
         <w:t xml:space="preserve">ESR </w:t>
       </w:r>
       <w:r>
@@ -13467,15 +13683,22 @@
           <w:szCs w:val="24"/>
           <w:lang w:val="en-US"/>
         </w:rPr>
-        <w:t xml:space="preserve">= ESR x </w:t>
-      </w:r>
-      <w:proofErr w:type="gramStart"/>
-      <w:r>
-        <w:rPr>
-          <w:szCs w:val="24"/>
-          <w:lang w:val="en-US"/>
-        </w:rPr>
-        <w:t>I</w:t>
+        <w:t xml:space="preserve">+ </w:t>
+      </w:r>
+      <w:r>
+        <w:rPr>
+          <w:rFonts w:cstheme="minorHAnsi"/>
+          <w:szCs w:val="24"/>
+          <w:lang w:val="en-US"/>
+        </w:rPr>
+        <w:t>∆</w:t>
+      </w:r>
+      <w:r>
+        <w:rPr>
+          <w:szCs w:val="24"/>
+          <w:lang w:val="en-US"/>
+        </w:rPr>
+        <w:t>V</w:t>
       </w:r>
       <w:r>
         <w:rPr>
@@ -13483,253 +13706,6 @@
           <w:vertAlign w:val="subscript"/>
           <w:lang w:val="en-US"/>
         </w:rPr>
-        <w:t>C(</w:t>
-      </w:r>
-      <w:proofErr w:type="gramEnd"/>
-      <w:r>
-        <w:rPr>
-          <w:szCs w:val="24"/>
-          <w:vertAlign w:val="subscript"/>
-          <w:lang w:val="en-US"/>
-        </w:rPr>
-        <w:t>pp)</w:t>
-      </w:r>
-      <w:r>
-        <w:rPr>
-          <w:szCs w:val="24"/>
-          <w:lang w:val="en-US"/>
-        </w:rPr>
-        <w:t xml:space="preserve">  = ESR x 11.90</w:t>
-      </w:r>
-    </w:p>
-    <w:p>
-      <w:pPr>
-        <w:ind w:firstLine="720"/>
-        <w:rPr>
-          <w:szCs w:val="24"/>
-          <w:lang w:val="en-US"/>
-        </w:rPr>
-      </w:pPr>
-      <w:r>
-        <w:rPr>
-          <w:rFonts w:cstheme="minorHAnsi"/>
-          <w:szCs w:val="24"/>
-          <w:lang w:val="en-US"/>
-        </w:rPr>
-        <w:t>∆</w:t>
-      </w:r>
-      <w:r>
-        <w:rPr>
-          <w:szCs w:val="24"/>
-          <w:lang w:val="en-US"/>
-        </w:rPr>
-        <w:t>Q</w:t>
-      </w:r>
-      <w:r>
-        <w:rPr>
-          <w:szCs w:val="24"/>
-          <w:vertAlign w:val="subscript"/>
-          <w:lang w:val="en-US"/>
-        </w:rPr>
-        <w:t>C</w:t>
-      </w:r>
-      <w:r>
-        <w:rPr>
-          <w:szCs w:val="24"/>
-          <w:lang w:val="en-US"/>
-        </w:rPr>
-        <w:t xml:space="preserve"> = </w:t>
-      </w:r>
-      <w:proofErr w:type="spellStart"/>
-      <w:r>
-        <w:rPr>
-          <w:szCs w:val="24"/>
-          <w:lang w:val="en-US"/>
-        </w:rPr>
-        <w:t>I</w:t>
-      </w:r>
-      <w:r>
-        <w:rPr>
-          <w:szCs w:val="24"/>
-          <w:vertAlign w:val="subscript"/>
-          <w:lang w:val="en-US"/>
-        </w:rPr>
-        <w:t>out</w:t>
-      </w:r>
-      <w:proofErr w:type="spellEnd"/>
-      <w:r>
-        <w:rPr>
-          <w:szCs w:val="24"/>
-          <w:vertAlign w:val="subscript"/>
-          <w:lang w:val="en-US"/>
-        </w:rPr>
-        <w:t xml:space="preserve">(avg) </w:t>
-      </w:r>
-      <w:r>
-        <w:rPr>
-          <w:szCs w:val="24"/>
-          <w:lang w:val="en-US"/>
-        </w:rPr>
-        <w:t>x (</w:t>
-      </w:r>
-      <w:proofErr w:type="spellStart"/>
-      <w:r>
-        <w:rPr>
-          <w:szCs w:val="24"/>
-          <w:lang w:val="en-US"/>
-        </w:rPr>
-        <w:t>D</w:t>
-      </w:r>
-      <w:r>
-        <w:rPr>
-          <w:szCs w:val="24"/>
-          <w:vertAlign w:val="subscript"/>
-          <w:lang w:val="en-US"/>
-        </w:rPr>
-        <w:t>max</w:t>
-      </w:r>
-      <w:proofErr w:type="spellEnd"/>
-      <w:r>
-        <w:rPr>
-          <w:szCs w:val="24"/>
-          <w:vertAlign w:val="subscript"/>
-          <w:lang w:val="en-US"/>
-        </w:rPr>
-        <w:t xml:space="preserve"> </w:t>
-      </w:r>
-      <w:r>
-        <w:rPr>
-          <w:szCs w:val="24"/>
-          <w:lang w:val="en-US"/>
-        </w:rPr>
-        <w:t xml:space="preserve">+ </w:t>
-      </w:r>
-      <w:proofErr w:type="spellStart"/>
-      <w:r>
-        <w:rPr>
-          <w:szCs w:val="24"/>
-          <w:lang w:val="en-US"/>
-        </w:rPr>
-        <w:t>D</w:t>
-      </w:r>
-      <w:r>
-        <w:rPr>
-          <w:szCs w:val="24"/>
-          <w:vertAlign w:val="subscript"/>
-          <w:lang w:val="en-US"/>
-        </w:rPr>
-        <w:t>dwell</w:t>
-      </w:r>
-      <w:proofErr w:type="spellEnd"/>
-      <w:r>
-        <w:rPr>
-          <w:szCs w:val="24"/>
-          <w:lang w:val="en-US"/>
-        </w:rPr>
-        <w:t>) / (</w:t>
-      </w:r>
-      <w:proofErr w:type="spellStart"/>
-      <w:r>
-        <w:rPr>
-          <w:szCs w:val="24"/>
-          <w:lang w:val="en-US"/>
-        </w:rPr>
-        <w:t>C</w:t>
-      </w:r>
-      <w:r>
-        <w:rPr>
-          <w:szCs w:val="24"/>
-          <w:vertAlign w:val="subscript"/>
-          <w:lang w:val="en-US"/>
-        </w:rPr>
-        <w:t>out</w:t>
-      </w:r>
-      <w:proofErr w:type="spellEnd"/>
-      <w:r>
-        <w:rPr>
-          <w:szCs w:val="24"/>
-          <w:vertAlign w:val="subscript"/>
-          <w:lang w:val="en-US"/>
-        </w:rPr>
-        <w:t xml:space="preserve"> </w:t>
-      </w:r>
-      <w:r>
-        <w:rPr>
-          <w:szCs w:val="24"/>
-          <w:lang w:val="en-US"/>
-        </w:rPr>
-        <w:t xml:space="preserve">x </w:t>
-      </w:r>
-      <w:proofErr w:type="spellStart"/>
-      <w:r>
-        <w:rPr>
-          <w:szCs w:val="24"/>
-          <w:lang w:val="en-US"/>
-        </w:rPr>
-        <w:t>f</w:t>
-      </w:r>
-      <w:r>
-        <w:rPr>
-          <w:szCs w:val="24"/>
-          <w:vertAlign w:val="subscript"/>
-          <w:lang w:val="en-US"/>
-        </w:rPr>
-        <w:t>S</w:t>
-      </w:r>
-      <w:proofErr w:type="spellEnd"/>
-      <w:r>
-        <w:rPr>
-          <w:szCs w:val="24"/>
-          <w:lang w:val="en-US"/>
-        </w:rPr>
-        <w:t>) = 2.5x10</w:t>
-      </w:r>
-      <w:r>
-        <w:rPr>
-          <w:szCs w:val="24"/>
-          <w:vertAlign w:val="superscript"/>
-          <w:lang w:val="en-US"/>
-        </w:rPr>
-        <w:t xml:space="preserve">-5 </w:t>
-      </w:r>
-      <w:r>
-        <w:rPr>
-          <w:szCs w:val="24"/>
-          <w:lang w:val="en-US"/>
-        </w:rPr>
-        <w:t>C</w:t>
-      </w:r>
-    </w:p>
-    <w:p>
-      <w:pPr>
-        <w:ind w:firstLine="720"/>
-        <w:rPr>
-          <w:szCs w:val="24"/>
-          <w:lang w:val="en-US"/>
-        </w:rPr>
-      </w:pPr>
-      <w:r>
-        <w:rPr>
-          <w:rFonts w:cstheme="minorHAnsi"/>
-          <w:szCs w:val="24"/>
-          <w:lang w:val="en-US"/>
-        </w:rPr>
-        <w:t>∆</w:t>
-      </w:r>
-      <w:proofErr w:type="gramStart"/>
-      <w:r>
-        <w:rPr>
-          <w:szCs w:val="24"/>
-          <w:lang w:val="en-US"/>
-        </w:rPr>
-        <w:t>V</w:t>
-      </w:r>
-      <w:r>
-        <w:rPr>
-          <w:szCs w:val="24"/>
-          <w:vertAlign w:val="subscript"/>
-          <w:lang w:val="en-US"/>
-        </w:rPr>
         <w:t xml:space="preserve">C </w:t>
       </w:r>
       <w:r>
@@ -13737,221 +13713,7 @@
           <w:szCs w:val="24"/>
           <w:lang w:val="en-US"/>
         </w:rPr>
-        <w:t xml:space="preserve"> =</w:t>
-      </w:r>
-      <w:proofErr w:type="gramEnd"/>
-      <w:r>
-        <w:rPr>
-          <w:szCs w:val="24"/>
-          <w:lang w:val="en-US"/>
-        </w:rPr>
-        <w:t xml:space="preserve">  </w:t>
-      </w:r>
-      <w:r>
-        <w:rPr>
-          <w:rFonts w:cstheme="minorHAnsi"/>
-          <w:szCs w:val="24"/>
-          <w:lang w:val="en-US"/>
-        </w:rPr>
-        <w:t>∆</w:t>
-      </w:r>
-      <w:r>
-        <w:rPr>
-          <w:szCs w:val="24"/>
-          <w:lang w:val="en-US"/>
-        </w:rPr>
-        <w:t>Q</w:t>
-      </w:r>
-      <w:r>
-        <w:rPr>
-          <w:szCs w:val="24"/>
-          <w:vertAlign w:val="subscript"/>
-          <w:lang w:val="en-US"/>
-        </w:rPr>
-        <w:t>C</w:t>
-      </w:r>
-      <w:r>
-        <w:rPr>
-          <w:szCs w:val="24"/>
-          <w:lang w:val="en-US"/>
-        </w:rPr>
-        <w:t xml:space="preserve"> / </w:t>
-      </w:r>
-      <w:proofErr w:type="spellStart"/>
-      <w:r>
-        <w:rPr>
-          <w:szCs w:val="24"/>
-          <w:lang w:val="en-US"/>
-        </w:rPr>
-        <w:t>C</w:t>
-      </w:r>
-      <w:r>
-        <w:rPr>
-          <w:szCs w:val="24"/>
-          <w:vertAlign w:val="subscript"/>
-          <w:lang w:val="en-US"/>
-        </w:rPr>
-        <w:t>out</w:t>
-      </w:r>
-      <w:proofErr w:type="spellEnd"/>
-      <w:r>
-        <w:rPr>
-          <w:szCs w:val="24"/>
-          <w:lang w:val="en-US"/>
-        </w:rPr>
-        <w:t xml:space="preserve"> = 2.5x10</w:t>
-      </w:r>
-      <w:r>
-        <w:rPr>
-          <w:szCs w:val="24"/>
-          <w:vertAlign w:val="superscript"/>
-          <w:lang w:val="en-US"/>
-        </w:rPr>
-        <w:t>-5</w:t>
-      </w:r>
-      <w:r>
-        <w:rPr>
-          <w:szCs w:val="24"/>
-          <w:lang w:val="en-US"/>
-        </w:rPr>
-        <w:t xml:space="preserve"> / </w:t>
-      </w:r>
-      <w:proofErr w:type="spellStart"/>
-      <w:r>
-        <w:rPr>
-          <w:szCs w:val="24"/>
-          <w:lang w:val="en-US"/>
-        </w:rPr>
-        <w:t>C</w:t>
-      </w:r>
-      <w:r>
-        <w:rPr>
-          <w:szCs w:val="24"/>
-          <w:vertAlign w:val="subscript"/>
-          <w:lang w:val="en-US"/>
-        </w:rPr>
-        <w:t>out</w:t>
-      </w:r>
-      <w:proofErr w:type="spellEnd"/>
-    </w:p>
-    <w:p>
-      <w:pPr>
-        <w:ind w:firstLine="720"/>
-        <w:rPr>
-          <w:szCs w:val="24"/>
-          <w:vertAlign w:val="subscript"/>
-          <w:lang w:val="en-US"/>
-        </w:rPr>
-      </w:pPr>
-      <w:r>
-        <w:rPr>
-          <w:rFonts w:cstheme="minorHAnsi"/>
-          <w:szCs w:val="24"/>
-          <w:lang w:val="en-US"/>
-        </w:rPr>
-        <w:t>∆</w:t>
-      </w:r>
-      <w:proofErr w:type="spellStart"/>
-      <w:r>
-        <w:rPr>
-          <w:szCs w:val="24"/>
-          <w:lang w:val="en-US"/>
-        </w:rPr>
-        <w:t>V</w:t>
-      </w:r>
-      <w:r>
-        <w:rPr>
-          <w:szCs w:val="24"/>
-          <w:vertAlign w:val="subscript"/>
-          <w:lang w:val="en-US"/>
-        </w:rPr>
-        <w:t>out</w:t>
-      </w:r>
-      <w:proofErr w:type="spellEnd"/>
-      <w:r>
-        <w:rPr>
-          <w:szCs w:val="24"/>
-          <w:vertAlign w:val="subscript"/>
-          <w:lang w:val="en-US"/>
-        </w:rPr>
-        <w:t xml:space="preserve"> </w:t>
-      </w:r>
-      <w:r>
-        <w:rPr>
-          <w:szCs w:val="24"/>
-          <w:lang w:val="en-US"/>
-        </w:rPr>
-        <w:t xml:space="preserve">= </w:t>
-      </w:r>
-      <w:bookmarkStart w:id="17" w:name="_Hlk70810358"/>
-      <w:r>
-        <w:rPr>
-          <w:rFonts w:cstheme="minorHAnsi"/>
-          <w:szCs w:val="24"/>
-          <w:lang w:val="en-US"/>
-        </w:rPr>
-        <w:t>∆</w:t>
-      </w:r>
-      <w:r>
-        <w:rPr>
-          <w:szCs w:val="24"/>
-          <w:lang w:val="en-US"/>
-        </w:rPr>
-        <w:t>V</w:t>
-      </w:r>
-      <w:r>
-        <w:rPr>
-          <w:szCs w:val="24"/>
-          <w:vertAlign w:val="subscript"/>
-          <w:lang w:val="en-US"/>
-        </w:rPr>
-        <w:t xml:space="preserve">ESR </w:t>
-      </w:r>
-      <w:r>
-        <w:rPr>
-          <w:szCs w:val="24"/>
-          <w:lang w:val="en-US"/>
-        </w:rPr>
-        <w:t xml:space="preserve">+ </w:t>
-      </w:r>
-      <w:r>
-        <w:rPr>
-          <w:rFonts w:cstheme="minorHAnsi"/>
-          <w:szCs w:val="24"/>
-          <w:lang w:val="en-US"/>
-        </w:rPr>
-        <w:t>∆</w:t>
-      </w:r>
-      <w:proofErr w:type="gramStart"/>
-      <w:r>
-        <w:rPr>
-          <w:szCs w:val="24"/>
-          <w:lang w:val="en-US"/>
-        </w:rPr>
-        <w:t>V</w:t>
-      </w:r>
-      <w:r>
-        <w:rPr>
-          <w:szCs w:val="24"/>
-          <w:vertAlign w:val="subscript"/>
-          <w:lang w:val="en-US"/>
-        </w:rPr>
-        <w:t xml:space="preserve">C </w:t>
-      </w:r>
-      <w:r>
-        <w:rPr>
-          <w:szCs w:val="24"/>
-          <w:lang w:val="en-US"/>
-        </w:rPr>
-        <w:t xml:space="preserve"> =</w:t>
-      </w:r>
-      <w:proofErr w:type="gramEnd"/>
-      <w:r>
-        <w:rPr>
-          <w:szCs w:val="24"/>
-          <w:lang w:val="en-US"/>
-        </w:rPr>
-        <w:t xml:space="preserve"> ESR x 11.90 + 2.5x10</w:t>
+        <w:t xml:space="preserve"> = ESR x 11.90 + 2.5x10</w:t>
       </w:r>
       <w:r>
         <w:rPr>
@@ -14004,7 +13766,6 @@
           <w:lang w:val="en-US"/>
         </w:rPr>
       </w:pPr>
-      <w:proofErr w:type="gramStart"/>
       <w:r>
         <w:rPr>
           <w:szCs w:val="24"/>
@@ -14029,7 +13790,6 @@
         <w:t>out</w:t>
       </w:r>
       <w:proofErr w:type="spellEnd"/>
-      <w:proofErr w:type="gramEnd"/>
       <w:r>
         <w:rPr>
           <w:szCs w:val="24"/>
@@ -14145,21 +13905,7 @@
         <w:rPr>
           <w:lang w:val="en-US"/>
         </w:rPr>
-        <w:t xml:space="preserve">Required length of wire have been calculated for both primary and secondary in the transformer </w:t>
-      </w:r>
-      <w:proofErr w:type="gramStart"/>
-      <w:r>
-        <w:rPr>
-          <w:lang w:val="en-US"/>
-        </w:rPr>
-        <w:t>calculations</w:t>
-      </w:r>
-      <w:proofErr w:type="gramEnd"/>
-      <w:r>
-        <w:rPr>
-          <w:lang w:val="en-US"/>
-        </w:rPr>
-        <w:t xml:space="preserve"> part. Moreover, required number of strands also considered in both sides. A third winding is also necessary similar with the secondary side of the transformer for carrying reference voltage to the feedback pin of the transformer. As the primary and secondary windings’ resistances and rms currents have been calculated before, their copper losses can also be calculated.</w:t>
+        <w:t>Required length of wire have been calculated for both primary and secondary in the transformer calculations part. Moreover, required number of strands also considered in both sides. A third winding is also necessary similar with the secondary side of the transformer for carrying reference voltage to the feedback pin of the transformer. As the primary and secondary windings’ resistances and rms currents have been calculated before, their copper losses can also be calculated.</w:t>
       </w:r>
     </w:p>
     <w:tbl>
@@ -16539,6 +16285,20 @@
     </w:p>
     <w:p>
       <w:pPr>
+        <w:rPr>
+          <w:lang w:val="en-US"/>
+        </w:rPr>
+      </w:pPr>
+    </w:p>
+    <w:p>
+      <w:pPr>
+        <w:rPr>
+          <w:lang w:val="en-US"/>
+        </w:rPr>
+      </w:pPr>
+    </w:p>
+    <w:p>
+      <w:pPr>
         <w:pStyle w:val="Balk1"/>
         <w:rPr>
           <w:lang w:val="en-US"/>
@@ -16549,6 +16309,7 @@
         <w:rPr>
           <w:lang w:val="en-US"/>
         </w:rPr>
+        <w:lastRenderedPageBreak/>
         <w:t>Conclusion</w:t>
       </w:r>
       <w:bookmarkEnd w:id="22"/>
@@ -16559,6 +16320,24 @@
           <w:lang w:val="en-US"/>
         </w:rPr>
       </w:pPr>
+      <w:r>
+        <w:rPr>
+          <w:lang w:val="en-US"/>
+        </w:rPr>
+        <w:t>Within the</w:t>
+      </w:r>
+      <w:r>
+        <w:rPr>
+          <w:lang w:val="en-US"/>
+        </w:rPr>
+        <w:t xml:space="preserve"> s</w:t>
+      </w:r>
+      <w:r>
+        <w:rPr>
+          <w:lang w:val="en-US"/>
+        </w:rPr>
+        <w:t xml:space="preserve">cope of this project, it is aimed to create a circuit that will perform the voltage conversion operation between the high voltage battery and low voltage battery in Tesla Model S vehicles. Thanks to this transformation, the devices in the low voltage range (12V) will be operated by using 220V – 400V input voltage. Since the system has high input voltage and low output voltage value, an isolated structure has been specifically studied. For this reason, isolated converter topologies were examined one by one and their advantages and disadvantages were evaluated. Later, studies were carried out on the transformer design to be used in isolated power transmission. After determining the required duty cycle and turns ratio values, the system was simulated and the rated values of the required components were determined. Lastly, theoretical calculations have been completed with component selection and power loss calculations. </w:t>
+      </w:r>
     </w:p>
     <w:p>
       <w:pPr>

</xml_diff>

<commit_message>
Some corrections have been done.
</commit_message>
<xml_diff>
--- a/Simulation Report.docx
+++ b/Simulation Report.docx
@@ -326,52 +326,22 @@
           <w:rFonts w:cs="Times New Roman"/>
           <w:b/>
           <w:bCs/>
-          <w:color w:val="FF0000"/>
           <w:sz w:val="40"/>
           <w:szCs w:val="28"/>
           <w:lang w:val="en-US"/>
         </w:rPr>
       </w:pPr>
-      <w:proofErr w:type="spellStart"/>
       <w:r>
         <w:rPr>
           <w:rFonts w:cs="Times New Roman"/>
           <w:b/>
           <w:bCs/>
-          <w:color w:val="FF0000"/>
           <w:sz w:val="40"/>
           <w:szCs w:val="28"/>
           <w:lang w:val="en-US"/>
         </w:rPr>
-        <w:t>Grup</w:t>
-      </w:r>
-      <w:proofErr w:type="spellEnd"/>
-      <w:r>
-        <w:rPr>
-          <w:rFonts w:cs="Times New Roman"/>
-          <w:b/>
-          <w:bCs/>
-          <w:color w:val="FF0000"/>
-          <w:sz w:val="40"/>
-          <w:szCs w:val="28"/>
-          <w:lang w:val="en-US"/>
-        </w:rPr>
-        <w:t xml:space="preserve"> </w:t>
-      </w:r>
-      <w:proofErr w:type="spellStart"/>
-      <w:r>
-        <w:rPr>
-          <w:rFonts w:cs="Times New Roman"/>
-          <w:b/>
-          <w:bCs/>
-          <w:color w:val="FF0000"/>
-          <w:sz w:val="40"/>
-          <w:szCs w:val="28"/>
-          <w:lang w:val="en-US"/>
-        </w:rPr>
-        <w:t>ismi</w:t>
-      </w:r>
-      <w:proofErr w:type="spellEnd"/>
+        <w:t>Group Isolated</w:t>
+      </w:r>
     </w:p>
     <w:p>
       <w:pPr>
@@ -530,8 +500,18 @@
           <w:sz w:val="32"/>
           <w:lang w:val="en-US"/>
         </w:rPr>
-        <w:t xml:space="preserve"> Sarıkaya</w:t>
-      </w:r>
+        <w:t xml:space="preserve"> </w:t>
+      </w:r>
+      <w:proofErr w:type="spellStart"/>
+      <w:r>
+        <w:rPr>
+          <w:rFonts w:eastAsia="Calibri" w:cs="Times New Roman"/>
+          <w:sz w:val="32"/>
+          <w:lang w:val="en-US"/>
+        </w:rPr>
+        <w:t>Sarıkaya</w:t>
+      </w:r>
+      <w:proofErr w:type="spellEnd"/>
       <w:r>
         <w:rPr>
           <w:rFonts w:eastAsia="Calibri" w:cs="Times New Roman"/>
@@ -2242,9 +2222,9 @@
           <w:lang w:val="en-US"/>
         </w:rPr>
         <w:drawing>
-          <wp:inline distT="0" distB="0" distL="0" distR="0" wp14:anchorId="6E5CA58D" wp14:editId="73480589">
-            <wp:extent cx="5759450" cy="3061970"/>
-            <wp:effectExtent l="0" t="0" r="0" b="5080"/>
+          <wp:inline distT="0" distB="0" distL="0" distR="0" wp14:anchorId="6E5CA58D" wp14:editId="0B4E5D05">
+            <wp:extent cx="5086350" cy="2779530"/>
+            <wp:effectExtent l="0" t="0" r="0" b="1905"/>
             <wp:docPr id="4" name="Resim 4"/>
             <wp:cNvGraphicFramePr>
               <a:graphicFrameLocks xmlns:a="http://schemas.openxmlformats.org/drawingml/2006/main" noChangeAspect="1"/>
@@ -2265,7 +2245,7 @@
                   <pic:spPr>
                     <a:xfrm>
                       <a:off x="0" y="0"/>
-                      <a:ext cx="5759450" cy="3061970"/>
+                      <a:ext cx="5087774" cy="2780308"/>
                     </a:xfrm>
                     <a:prstGeom prst="rect">
                       <a:avLst/>
@@ -2497,22 +2477,22 @@
         <w:rPr>
           <w:lang w:val="en-US"/>
         </w:rPr>
+        <w:t>Harder to control</w:t>
+      </w:r>
+    </w:p>
+    <w:p>
+      <w:pPr>
+        <w:pStyle w:val="Balk2"/>
+        <w:rPr>
+          <w:lang w:val="en-US"/>
+        </w:rPr>
+      </w:pPr>
+      <w:bookmarkStart w:id="5" w:name="_Toc70890088"/>
+      <w:r>
+        <w:rPr>
+          <w:lang w:val="en-US"/>
+        </w:rPr>
         <w:lastRenderedPageBreak/>
-        <w:t>Harder to control</w:t>
-      </w:r>
-    </w:p>
-    <w:p>
-      <w:pPr>
-        <w:pStyle w:val="Balk2"/>
-        <w:rPr>
-          <w:lang w:val="en-US"/>
-        </w:rPr>
-      </w:pPr>
-      <w:bookmarkStart w:id="5" w:name="_Toc70890088"/>
-      <w:r>
-        <w:rPr>
-          <w:lang w:val="en-US"/>
-        </w:rPr>
         <w:t>Flyback Converter</w:t>
       </w:r>
       <w:bookmarkEnd w:id="5"/>
@@ -3288,7 +3268,6 @@
       <w:r>
         <w:rPr>
           <w:rFonts w:eastAsiaTheme="minorEastAsia"/>
-          <w:highlight w:val="yellow"/>
           <w:lang w:val="en-US"/>
         </w:rPr>
         <w:t>[1]</w:t>
@@ -5106,7 +5085,6 @@
       <w:r>
         <w:rPr>
           <w:rFonts w:eastAsiaTheme="minorEastAsia"/>
-          <w:highlight w:val="yellow"/>
           <w:lang w:val="en-US"/>
         </w:rPr>
         <w:t>Equations [5], [6], [7], [8].</w:t>
@@ -6633,7 +6611,6 @@
       </w:r>
       <w:r>
         <w:rPr>
-          <w:highlight w:val="yellow"/>
           <w:lang w:val="en-US"/>
         </w:rPr>
         <w:t>Equation [9]</w:t>
@@ -9492,15 +9469,15 @@
           <w:lang w:val="en-US"/>
         </w:rPr>
       </w:pPr>
-      <w:bookmarkStart w:id="12" w:name="_Toc59829184"/>
-      <w:bookmarkStart w:id="13" w:name="_Toc70890093"/>
+      <w:bookmarkStart w:id="12" w:name="_Toc70890093"/>
+      <w:bookmarkStart w:id="13" w:name="_Toc59829184"/>
       <w:r>
         <w:rPr>
           <w:lang w:val="en-US"/>
         </w:rPr>
         <w:t>Component Power Calculations</w:t>
       </w:r>
-      <w:bookmarkEnd w:id="13"/>
+      <w:bookmarkEnd w:id="12"/>
     </w:p>
     <w:p>
       <w:pPr>
@@ -11025,15 +11002,46 @@
           <w:szCs w:val="24"/>
           <w:lang w:val="en-US"/>
         </w:rPr>
-        <w:t xml:space="preserve">Transformer, </w:t>
-      </w:r>
+        <w:t xml:space="preserve">Transformer, Mosfet, Diode and Output Capacitor are important components for flyback converter, </w:t>
+      </w:r>
+      <w:r>
+        <w:rPr>
+          <w:szCs w:val="24"/>
+          <w:lang w:val="en-US"/>
+        </w:rPr>
+        <w:t>Transformer’s</w:t>
+      </w:r>
+      <w:r>
+        <w:rPr>
+          <w:szCs w:val="24"/>
+          <w:lang w:val="en-US"/>
+        </w:rPr>
+        <w:t xml:space="preserve"> calculation showed in previous part and turn ratio taken as 6. Mosfet, Diode and Output Capacitors required ratings analytically calculated in following equations.</w:t>
+      </w:r>
+    </w:p>
+    <w:p>
+      <w:pPr>
+        <w:rPr>
+          <w:szCs w:val="24"/>
+          <w:u w:val="single"/>
+          <w:lang w:val="en-US"/>
+        </w:rPr>
+      </w:pPr>
       <w:proofErr w:type="spellStart"/>
       <w:r>
         <w:rPr>
           <w:szCs w:val="24"/>
           <w:lang w:val="en-US"/>
         </w:rPr>
-        <w:t>Mosfet</w:t>
+        <w:t>N</w:t>
+      </w:r>
+      <w:r>
+        <w:rPr>
+          <w:szCs w:val="24"/>
+          <w:vertAlign w:val="subscript"/>
+          <w:lang w:val="en-US"/>
+        </w:rPr>
+        <w:t>turn</w:t>
       </w:r>
       <w:proofErr w:type="spellEnd"/>
       <w:r>
@@ -11041,71 +11049,6 @@
           <w:szCs w:val="24"/>
           <w:lang w:val="en-US"/>
         </w:rPr>
-        <w:t xml:space="preserve">, Diode and Output Capacitor are important components for flyback converter, </w:t>
-      </w:r>
-      <w:proofErr w:type="gramStart"/>
-      <w:r>
-        <w:rPr>
-          <w:szCs w:val="24"/>
-          <w:lang w:val="en-US"/>
-        </w:rPr>
-        <w:t>Transformers</w:t>
-      </w:r>
-      <w:proofErr w:type="gramEnd"/>
-      <w:r>
-        <w:rPr>
-          <w:szCs w:val="24"/>
-          <w:lang w:val="en-US"/>
-        </w:rPr>
-        <w:t xml:space="preserve"> calculation showed in previous part and turn ratio taken as 6. </w:t>
-      </w:r>
-      <w:proofErr w:type="spellStart"/>
-      <w:r>
-        <w:rPr>
-          <w:szCs w:val="24"/>
-          <w:lang w:val="en-US"/>
-        </w:rPr>
-        <w:t>Mosfet</w:t>
-      </w:r>
-      <w:proofErr w:type="spellEnd"/>
-      <w:r>
-        <w:rPr>
-          <w:szCs w:val="24"/>
-          <w:lang w:val="en-US"/>
-        </w:rPr>
-        <w:t>, Diode and Output Capacitors required ratings analytically calculated in following equations.</w:t>
-      </w:r>
-    </w:p>
-    <w:p>
-      <w:pPr>
-        <w:rPr>
-          <w:szCs w:val="24"/>
-          <w:u w:val="single"/>
-          <w:lang w:val="en-US"/>
-        </w:rPr>
-      </w:pPr>
-      <w:proofErr w:type="spellStart"/>
-      <w:r>
-        <w:rPr>
-          <w:szCs w:val="24"/>
-          <w:lang w:val="en-US"/>
-        </w:rPr>
-        <w:t>N</w:t>
-      </w:r>
-      <w:r>
-        <w:rPr>
-          <w:szCs w:val="24"/>
-          <w:vertAlign w:val="subscript"/>
-          <w:lang w:val="en-US"/>
-        </w:rPr>
-        <w:t>turn</w:t>
-      </w:r>
-      <w:proofErr w:type="spellEnd"/>
-      <w:r>
-        <w:rPr>
-          <w:szCs w:val="24"/>
-          <w:lang w:val="en-US"/>
-        </w:rPr>
         <w:t xml:space="preserve"> = 6</w:t>
       </w:r>
     </w:p>
@@ -11122,23 +11065,7 @@
           <w:szCs w:val="24"/>
           <w:lang w:val="en-US"/>
         </w:rPr>
-        <w:t xml:space="preserve">For </w:t>
-      </w:r>
-      <w:proofErr w:type="spellStart"/>
-      <w:r>
-        <w:rPr>
-          <w:szCs w:val="24"/>
-          <w:lang w:val="en-US"/>
-        </w:rPr>
-        <w:t>Mosfet</w:t>
-      </w:r>
-      <w:proofErr w:type="spellEnd"/>
-      <w:r>
-        <w:rPr>
-          <w:szCs w:val="24"/>
-          <w:lang w:val="en-US"/>
-        </w:rPr>
-        <w:t xml:space="preserve">: </w:t>
+        <w:t xml:space="preserve">For Mosfet: </w:t>
       </w:r>
     </w:p>
     <w:p>
@@ -12515,7 +12442,7 @@
         <w:lastRenderedPageBreak/>
         <w:t>Component Selectio</w:t>
       </w:r>
-      <w:bookmarkEnd w:id="12"/>
+      <w:bookmarkEnd w:id="13"/>
       <w:r>
         <w:rPr>
           <w:lang w:val="en-US"/>
@@ -14240,8 +14167,8 @@
           <w:lang w:val="en-US"/>
         </w:rPr>
       </w:pPr>
-      <w:bookmarkStart w:id="17" w:name="_Hlk70889819"/>
-      <w:bookmarkStart w:id="18" w:name="_Toc70890095"/>
+      <w:bookmarkStart w:id="17" w:name="_Toc70890095"/>
+      <w:bookmarkStart w:id="18" w:name="_Hlk70889819"/>
       <w:r>
         <w:rPr>
           <w:lang w:val="en-US"/>
@@ -14249,7 +14176,7 @@
         <w:lastRenderedPageBreak/>
         <w:t>Simulations</w:t>
       </w:r>
-      <w:bookmarkEnd w:id="18"/>
+      <w:bookmarkEnd w:id="17"/>
     </w:p>
     <w:p>
       <w:pPr>
@@ -15241,19 +15168,11 @@
         </w:rPr>
         <w:t xml:space="preserve">: </w:t>
       </w:r>
-      <w:proofErr w:type="spellStart"/>
-      <w:r>
-        <w:rPr>
-          <w:lang w:val="en-US"/>
-        </w:rPr>
-        <w:t>Mosfet</w:t>
-      </w:r>
-      <w:proofErr w:type="spellEnd"/>
-      <w:r>
-        <w:rPr>
-          <w:lang w:val="en-US"/>
-        </w:rPr>
-        <w:t xml:space="preserve"> voltage waveform</w:t>
+      <w:r>
+        <w:rPr>
+          <w:lang w:val="en-US"/>
+        </w:rPr>
+        <w:t>Mosfet voltage waveform</w:t>
       </w:r>
     </w:p>
     <w:p>
@@ -15349,115 +15268,117 @@
         </w:rPr>
         <w:t xml:space="preserve">: </w:t>
       </w:r>
+      <w:r>
+        <w:rPr>
+          <w:lang w:val="en-US"/>
+        </w:rPr>
+        <w:t xml:space="preserve">Mosfet voltage </w:t>
+      </w:r>
+      <w:r>
+        <w:rPr>
+          <w:lang w:val="en-US"/>
+        </w:rPr>
+        <w:t xml:space="preserve">close view </w:t>
+      </w:r>
+      <w:r>
+        <w:rPr>
+          <w:lang w:val="en-US"/>
+        </w:rPr>
+        <w:t>waveform</w:t>
+      </w:r>
+    </w:p>
+    <w:p>
+      <w:pPr>
+        <w:jc w:val="left"/>
+        <w:rPr>
+          <w:lang w:val="en-US"/>
+        </w:rPr>
+      </w:pPr>
+      <w:r>
+        <w:rPr>
+          <w:lang w:val="en-US"/>
+        </w:rPr>
+        <w:t xml:space="preserve">Selected </w:t>
+      </w:r>
       <w:proofErr w:type="spellStart"/>
       <w:r>
         <w:rPr>
           <w:lang w:val="en-US"/>
         </w:rPr>
-        <w:t>Mosfet</w:t>
+        <w:t>mosfets</w:t>
       </w:r>
       <w:proofErr w:type="spellEnd"/>
       <w:r>
         <w:rPr>
           <w:lang w:val="en-US"/>
         </w:rPr>
-        <w:t xml:space="preserve"> voltage </w:t>
-      </w:r>
-      <w:r>
-        <w:rPr>
-          <w:lang w:val="en-US"/>
-        </w:rPr>
-        <w:t xml:space="preserve">close view </w:t>
-      </w:r>
-      <w:r>
-        <w:rPr>
-          <w:lang w:val="en-US"/>
-        </w:rPr>
-        <w:t>waveform</w:t>
-      </w:r>
-    </w:p>
-    <w:p>
-      <w:pPr>
-        <w:jc w:val="left"/>
-        <w:rPr>
-          <w:lang w:val="en-US"/>
-        </w:rPr>
-      </w:pPr>
-      <w:r>
-        <w:rPr>
-          <w:lang w:val="en-US"/>
-        </w:rPr>
-        <w:t xml:space="preserve">Selected </w:t>
+        <w:t xml:space="preserve"> breakdown voltage is 700 V and as seen in the figure 1</w:t>
+      </w:r>
+      <w:r>
+        <w:rPr>
+          <w:lang w:val="en-US"/>
+        </w:rPr>
+        <w:t>2</w:t>
+      </w:r>
+      <w:r>
+        <w:rPr>
+          <w:lang w:val="en-US"/>
+        </w:rPr>
+        <w:t xml:space="preserve"> its voltage </w:t>
+      </w:r>
+      <w:r>
+        <w:rPr>
+          <w:lang w:val="en-US"/>
+        </w:rPr>
+        <w:t>jumps</w:t>
+      </w:r>
+      <w:r>
+        <w:rPr>
+          <w:lang w:val="en-US"/>
+        </w:rPr>
+        <w:t xml:space="preserve"> to the 560V when it is turn of because of the leakage inductance then it </w:t>
+      </w:r>
+      <w:proofErr w:type="gramStart"/>
+      <w:r>
+        <w:rPr>
+          <w:lang w:val="en-US"/>
+        </w:rPr>
+        <w:t>decrease</w:t>
+      </w:r>
+      <w:proofErr w:type="gramEnd"/>
+      <w:r>
+        <w:rPr>
+          <w:lang w:val="en-US"/>
+        </w:rPr>
+        <w:t xml:space="preserve"> to the 478V. At </w:t>
       </w:r>
       <w:proofErr w:type="spellStart"/>
       <w:r>
         <w:rPr>
           <w:lang w:val="en-US"/>
         </w:rPr>
-        <w:t>mosfets</w:t>
+        <w:t>D</w:t>
+      </w:r>
+      <w:r>
+        <w:rPr>
+          <w:vertAlign w:val="subscript"/>
+          <w:lang w:val="en-US"/>
+        </w:rPr>
+        <w:t>dwell</w:t>
       </w:r>
       <w:proofErr w:type="spellEnd"/>
       <w:r>
         <w:rPr>
           <w:lang w:val="en-US"/>
         </w:rPr>
-        <w:t xml:space="preserve"> breakdown voltage is 700 V and as seen in the figure 1</w:t>
-      </w:r>
-      <w:r>
-        <w:rPr>
-          <w:lang w:val="en-US"/>
-        </w:rPr>
-        <w:t>2</w:t>
-      </w:r>
-      <w:r>
-        <w:rPr>
-          <w:lang w:val="en-US"/>
-        </w:rPr>
-        <w:t xml:space="preserve"> its voltage </w:t>
-      </w:r>
-      <w:proofErr w:type="gramStart"/>
-      <w:r>
-        <w:rPr>
-          <w:lang w:val="en-US"/>
-        </w:rPr>
-        <w:t>jump</w:t>
-      </w:r>
-      <w:proofErr w:type="gramEnd"/>
-      <w:r>
-        <w:rPr>
-          <w:lang w:val="en-US"/>
-        </w:rPr>
-        <w:t xml:space="preserve"> to the 560V when it is turn of because of the leakage inductance then it decrease to the 478V. At </w:t>
-      </w:r>
-      <w:proofErr w:type="spellStart"/>
-      <w:r>
-        <w:rPr>
-          <w:lang w:val="en-US"/>
-        </w:rPr>
-        <w:t>D</w:t>
-      </w:r>
-      <w:r>
-        <w:rPr>
-          <w:vertAlign w:val="subscript"/>
-          <w:lang w:val="en-US"/>
-        </w:rPr>
-        <w:t>dwell</w:t>
-      </w:r>
-      <w:proofErr w:type="spellEnd"/>
-      <w:r>
-        <w:rPr>
-          <w:lang w:val="en-US"/>
-        </w:rPr>
         <w:t xml:space="preserve"> time its voltage </w:t>
       </w:r>
-      <w:proofErr w:type="gramStart"/>
-      <w:r>
-        <w:rPr>
-          <w:lang w:val="en-US"/>
-        </w:rPr>
-        <w:t>oscillate</w:t>
-      </w:r>
-      <w:proofErr w:type="gramEnd"/>
+      <w:r>
+        <w:rPr>
+          <w:lang w:val="en-US"/>
+        </w:rPr>
+        <w:t>oscillates</w:t>
+      </w:r>
       <w:r>
         <w:rPr>
           <w:lang w:val="en-US"/>
@@ -15470,14 +15391,12 @@
         </w:rPr>
         <w:t xml:space="preserve"> and 11 </w:t>
       </w:r>
-      <w:proofErr w:type="gramStart"/>
-      <w:r>
-        <w:rPr>
-          <w:lang w:val="en-US"/>
-        </w:rPr>
-        <w:t>their</w:t>
-      </w:r>
-      <w:proofErr w:type="gramEnd"/>
+      <w:r>
+        <w:rPr>
+          <w:lang w:val="en-US"/>
+        </w:rPr>
+        <w:t>they’re</w:t>
+      </w:r>
       <w:r>
         <w:rPr>
           <w:lang w:val="en-US"/>
@@ -15719,7 +15638,7 @@
         <w:t xml:space="preserve"> as figure 9 shows secondary sides current reach 50 A initially but it is pulsative current and diode can operate pulsative current up to 80 A.   </w:t>
       </w:r>
     </w:p>
-    <w:bookmarkEnd w:id="17"/>
+    <w:bookmarkEnd w:id="18"/>
     <w:p>
       <w:pPr>
         <w:jc w:val="left"/>

</xml_diff>

<commit_message>
Power loss equations added
</commit_message>
<xml_diff>
--- a/Simulation Report.docx
+++ b/Simulation Report.docx
@@ -17481,15 +17481,1359 @@
       <w:pPr>
         <w:jc w:val="left"/>
         <w:rPr>
-          <w:rFonts w:asciiTheme="majorHAnsi" w:eastAsiaTheme="majorEastAsia" w:hAnsiTheme="majorHAnsi" w:cstheme="majorBidi"/>
-          <w:color w:val="2F5496" w:themeColor="accent1" w:themeShade="BF"/>
+          <w:lang w:val="en-US"/>
+        </w:rPr>
+      </w:pPr>
+      <w:bookmarkStart w:id="22" w:name="_Toc70890098"/>
+      <w:bookmarkEnd w:id="20"/>
+    </w:p>
+    <w:p>
+      <w:pPr>
+        <w:pStyle w:val="Balk2"/>
+        <w:rPr>
+          <w:lang w:val="en-US"/>
+        </w:rPr>
+      </w:pPr>
+      <w:r>
+        <w:rPr>
+          <w:lang w:val="en-US"/>
+        </w:rPr>
+        <w:t>Conduction Losses</w:t>
+      </w:r>
+    </w:p>
+    <w:p>
+      <w:pPr>
+        <w:rPr>
+          <w:lang w:val="en-US"/>
+        </w:rPr>
+      </w:pPr>
+      <w:r>
+        <w:rPr>
+          <w:lang w:val="en-US"/>
+        </w:rPr>
+        <w:t>MOSFET</w:t>
+      </w:r>
+    </w:p>
+    <w:tbl>
+      <w:tblPr>
+        <w:tblStyle w:val="TabloKlavuzu"/>
+        <w:tblW w:w="0" w:type="auto"/>
+        <w:tblBorders>
+          <w:top w:val="none" w:sz="0" w:space="0" w:color="auto"/>
+          <w:left w:val="none" w:sz="0" w:space="0" w:color="auto"/>
+          <w:bottom w:val="none" w:sz="0" w:space="0" w:color="auto"/>
+          <w:right w:val="none" w:sz="0" w:space="0" w:color="auto"/>
+          <w:insideH w:val="none" w:sz="0" w:space="0" w:color="auto"/>
+          <w:insideV w:val="none" w:sz="0" w:space="0" w:color="auto"/>
+        </w:tblBorders>
+        <w:tblLook w:val="04A0" w:firstRow="1" w:lastRow="0" w:firstColumn="1" w:lastColumn="0" w:noHBand="0" w:noVBand="1"/>
+      </w:tblPr>
+      <w:tblGrid>
+        <w:gridCol w:w="988"/>
+        <w:gridCol w:w="7087"/>
+        <w:gridCol w:w="985"/>
+      </w:tblGrid>
+      <w:tr>
+        <w:tc>
+          <w:tcPr>
+            <w:tcW w:w="988" w:type="dxa"/>
+          </w:tcPr>
+          <w:p>
+            <w:pPr>
+              <w:rPr>
+                <w:lang w:val="en-US"/>
+              </w:rPr>
+            </w:pPr>
+          </w:p>
+        </w:tc>
+        <w:tc>
+          <w:tcPr>
+            <w:tcW w:w="7087" w:type="dxa"/>
+          </w:tcPr>
+          <w:p>
+            <w:pPr>
+              <w:rPr>
+                <w:lang w:val="en-US"/>
+              </w:rPr>
+            </w:pPr>
+            <m:oMathPara>
+              <m:oMath>
+                <m:sSub>
+                  <m:sSubPr>
+                    <m:ctrlPr>
+                      <w:rPr>
+                        <w:rFonts w:ascii="Cambria Math" w:hAnsi="Cambria Math"/>
+                        <w:i/>
+                      </w:rPr>
+                    </m:ctrlPr>
+                  </m:sSubPr>
+                  <m:e>
+                    <m:r>
+                      <w:rPr>
+                        <w:rFonts w:ascii="Cambria Math" w:hAnsi="Cambria Math"/>
+                      </w:rPr>
+                      <m:t>P</m:t>
+                    </m:r>
+                  </m:e>
+                  <m:sub>
+                    <m:r>
+                      <w:rPr>
+                        <w:rFonts w:ascii="Cambria Math" w:hAnsi="Cambria Math"/>
+                      </w:rPr>
+                      <m:t>on,M</m:t>
+                    </m:r>
+                  </m:sub>
+                </m:sSub>
+                <m:r>
+                  <w:rPr>
+                    <w:rFonts w:ascii="Cambria Math" w:hAnsi="Cambria Math"/>
+                  </w:rPr>
+                  <m:t xml:space="preserve">= </m:t>
+                </m:r>
+                <m:d>
+                  <m:dPr>
+                    <m:begChr m:val="["/>
+                    <m:endChr m:val="]"/>
+                    <m:ctrlPr>
+                      <w:rPr>
+                        <w:rFonts w:ascii="Cambria Math" w:hAnsi="Cambria Math"/>
+                        <w:i/>
+                      </w:rPr>
+                    </m:ctrlPr>
+                  </m:dPr>
+                  <m:e>
+                    <m:sSubSup>
+                      <m:sSubSupPr>
+                        <m:ctrlPr>
+                          <w:rPr>
+                            <w:rFonts w:ascii="Cambria Math" w:hAnsi="Cambria Math"/>
+                            <w:i/>
+                          </w:rPr>
+                        </m:ctrlPr>
+                      </m:sSubSupPr>
+                      <m:e>
+                        <m:r>
+                          <w:rPr>
+                            <w:rFonts w:ascii="Cambria Math" w:hAnsi="Cambria Math"/>
+                          </w:rPr>
+                          <m:t>I</m:t>
+                        </m:r>
+                      </m:e>
+                      <m:sub>
+                        <m:r>
+                          <w:rPr>
+                            <w:rFonts w:ascii="Cambria Math" w:hAnsi="Cambria Math"/>
+                          </w:rPr>
+                          <m:t>out</m:t>
+                        </m:r>
+                      </m:sub>
+                      <m:sup>
+                        <m:r>
+                          <w:rPr>
+                            <w:rFonts w:ascii="Cambria Math" w:hAnsi="Cambria Math"/>
+                          </w:rPr>
+                          <m:t>2</m:t>
+                        </m:r>
+                      </m:sup>
+                    </m:sSubSup>
+                    <m:r>
+                      <w:rPr>
+                        <w:rFonts w:ascii="Cambria Math" w:hAnsi="Cambria Math"/>
+                      </w:rPr>
+                      <m:t>+</m:t>
+                    </m:r>
+                    <m:f>
+                      <m:fPr>
+                        <m:ctrlPr>
+                          <w:rPr>
+                            <w:rFonts w:ascii="Cambria Math" w:hAnsi="Cambria Math"/>
+                            <w:i/>
+                          </w:rPr>
+                        </m:ctrlPr>
+                      </m:fPr>
+                      <m:num>
+                        <m:r>
+                          <m:rPr>
+                            <m:sty m:val="p"/>
+                          </m:rPr>
+                          <w:rPr>
+                            <w:rFonts w:ascii="Cambria Math" w:hAnsi="Cambria Math"/>
+                          </w:rPr>
+                          <m:t>Δ</m:t>
+                        </m:r>
+                        <m:sSubSup>
+                          <m:sSubSupPr>
+                            <m:ctrlPr>
+                              <w:rPr>
+                                <w:rFonts w:ascii="Cambria Math" w:hAnsi="Cambria Math"/>
+                                <w:i/>
+                              </w:rPr>
+                            </m:ctrlPr>
+                          </m:sSubSupPr>
+                          <m:e>
+                            <m:r>
+                              <w:rPr>
+                                <w:rFonts w:ascii="Cambria Math" w:hAnsi="Cambria Math"/>
+                              </w:rPr>
+                              <m:t>I</m:t>
+                            </m:r>
+                          </m:e>
+                          <m:sub>
+                            <m:r>
+                              <w:rPr>
+                                <w:rFonts w:ascii="Cambria Math" w:hAnsi="Cambria Math"/>
+                              </w:rPr>
+                              <m:t>L</m:t>
+                            </m:r>
+                          </m:sub>
+                          <m:sup>
+                            <m:r>
+                              <w:rPr>
+                                <w:rFonts w:ascii="Cambria Math" w:hAnsi="Cambria Math"/>
+                              </w:rPr>
+                              <m:t>2</m:t>
+                            </m:r>
+                          </m:sup>
+                        </m:sSubSup>
+                      </m:num>
+                      <m:den>
+                        <m:r>
+                          <w:rPr>
+                            <w:rFonts w:ascii="Cambria Math" w:hAnsi="Cambria Math"/>
+                          </w:rPr>
+                          <m:t>12</m:t>
+                        </m:r>
+                      </m:den>
+                    </m:f>
+                  </m:e>
+                </m:d>
+                <m:sSub>
+                  <m:sSubPr>
+                    <m:ctrlPr>
+                      <w:rPr>
+                        <w:rFonts w:ascii="Cambria Math" w:hAnsi="Cambria Math"/>
+                        <w:i/>
+                      </w:rPr>
+                    </m:ctrlPr>
+                  </m:sSubPr>
+                  <m:e>
+                    <m:r>
+                      <w:rPr>
+                        <w:rFonts w:ascii="Cambria Math" w:hAnsi="Cambria Math"/>
+                      </w:rPr>
+                      <m:t>R</m:t>
+                    </m:r>
+                  </m:e>
+                  <m:sub>
+                    <m:r>
+                      <w:rPr>
+                        <w:rFonts w:ascii="Cambria Math" w:hAnsi="Cambria Math"/>
+                      </w:rPr>
+                      <m:t>on,M</m:t>
+                    </m:r>
+                  </m:sub>
+                </m:sSub>
+                <m:r>
+                  <w:rPr>
+                    <w:rFonts w:ascii="Cambria Math" w:hAnsi="Cambria Math"/>
+                  </w:rPr>
+                  <m:t xml:space="preserve"> D</m:t>
+                </m:r>
+              </m:oMath>
+            </m:oMathPara>
+          </w:p>
+        </w:tc>
+        <w:tc>
+          <w:tcPr>
+            <w:tcW w:w="985" w:type="dxa"/>
+          </w:tcPr>
+          <w:p>
+            <w:pPr>
+              <w:pStyle w:val="ResimYazs"/>
+              <w:rPr>
+                <w:lang w:val="en-US"/>
+              </w:rPr>
+            </w:pPr>
+            <w:r>
+              <w:rPr>
+                <w:i w:val="0"/>
+                <w:iCs w:val="0"/>
+                <w:color w:val="auto"/>
+                <w:sz w:val="24"/>
+                <w:szCs w:val="22"/>
+                <w:lang w:val="en-US"/>
+              </w:rPr>
+              <w:t>[</w:t>
+            </w:r>
+            <w:r>
+              <w:rPr>
+                <w:i w:val="0"/>
+                <w:iCs w:val="0"/>
+                <w:color w:val="auto"/>
+                <w:sz w:val="24"/>
+                <w:szCs w:val="22"/>
+                <w:lang w:val="en-US"/>
+              </w:rPr>
+              <w:fldChar w:fldCharType="begin"/>
+            </w:r>
+            <w:r>
+              <w:rPr>
+                <w:i w:val="0"/>
+                <w:iCs w:val="0"/>
+                <w:color w:val="auto"/>
+                <w:sz w:val="24"/>
+                <w:szCs w:val="22"/>
+                <w:lang w:val="en-US"/>
+              </w:rPr>
+              <w:instrText xml:space="preserve"> SEQ Equation \* ARABIC </w:instrText>
+            </w:r>
+            <w:r>
+              <w:rPr>
+                <w:i w:val="0"/>
+                <w:iCs w:val="0"/>
+                <w:color w:val="auto"/>
+                <w:sz w:val="24"/>
+                <w:szCs w:val="22"/>
+                <w:lang w:val="en-US"/>
+              </w:rPr>
+              <w:fldChar w:fldCharType="separate"/>
+            </w:r>
+            <w:r>
+              <w:rPr>
+                <w:i w:val="0"/>
+                <w:iCs w:val="0"/>
+                <w:noProof/>
+                <w:color w:val="auto"/>
+                <w:sz w:val="24"/>
+                <w:szCs w:val="22"/>
+                <w:lang w:val="en-US"/>
+              </w:rPr>
+              <w:t>20</w:t>
+            </w:r>
+            <w:r>
+              <w:rPr>
+                <w:i w:val="0"/>
+                <w:iCs w:val="0"/>
+                <w:color w:val="auto"/>
+                <w:sz w:val="24"/>
+                <w:szCs w:val="22"/>
+                <w:lang w:val="en-US"/>
+              </w:rPr>
+              <w:fldChar w:fldCharType="end"/>
+            </w:r>
+            <w:r>
+              <w:rPr>
+                <w:i w:val="0"/>
+                <w:iCs w:val="0"/>
+                <w:color w:val="auto"/>
+                <w:sz w:val="24"/>
+                <w:szCs w:val="22"/>
+                <w:lang w:val="en-US"/>
+              </w:rPr>
+              <w:t>]</w:t>
+            </w:r>
+          </w:p>
+        </w:tc>
+      </w:tr>
+    </w:tbl>
+    <w:p>
+      <w:pPr>
+        <w:rPr>
+          <w:lang w:val="en-US"/>
+        </w:rPr>
+      </w:pPr>
+    </w:p>
+    <w:p>
+      <w:pPr>
+        <w:rPr>
+          <w:lang w:val="en-US"/>
+        </w:rPr>
+      </w:pPr>
+      <w:r>
+        <w:rPr>
+          <w:lang w:val="en-US"/>
+        </w:rPr>
+        <w:t>Diode</w:t>
+      </w:r>
+    </w:p>
+    <w:tbl>
+      <w:tblPr>
+        <w:tblStyle w:val="TabloKlavuzu"/>
+        <w:tblW w:w="0" w:type="auto"/>
+        <w:tblBorders>
+          <w:top w:val="none" w:sz="0" w:space="0" w:color="auto"/>
+          <w:left w:val="none" w:sz="0" w:space="0" w:color="auto"/>
+          <w:bottom w:val="none" w:sz="0" w:space="0" w:color="auto"/>
+          <w:right w:val="none" w:sz="0" w:space="0" w:color="auto"/>
+          <w:insideH w:val="none" w:sz="0" w:space="0" w:color="auto"/>
+          <w:insideV w:val="none" w:sz="0" w:space="0" w:color="auto"/>
+        </w:tblBorders>
+        <w:tblLook w:val="04A0" w:firstRow="1" w:lastRow="0" w:firstColumn="1" w:lastColumn="0" w:noHBand="0" w:noVBand="1"/>
+      </w:tblPr>
+      <w:tblGrid>
+        <w:gridCol w:w="988"/>
+        <w:gridCol w:w="7087"/>
+        <w:gridCol w:w="985"/>
+      </w:tblGrid>
+      <w:tr>
+        <w:tc>
+          <w:tcPr>
+            <w:tcW w:w="988" w:type="dxa"/>
+          </w:tcPr>
+          <w:p>
+            <w:pPr>
+              <w:rPr>
+                <w:lang w:val="en-US"/>
+              </w:rPr>
+            </w:pPr>
+          </w:p>
+        </w:tc>
+        <w:tc>
+          <w:tcPr>
+            <w:tcW w:w="7087" w:type="dxa"/>
+          </w:tcPr>
+          <w:p>
+            <w:pPr>
+              <w:rPr>
+                <w:lang w:val="en-US"/>
+              </w:rPr>
+            </w:pPr>
+            <m:oMathPara>
+              <m:oMath>
+                <m:sSub>
+                  <m:sSubPr>
+                    <m:ctrlPr>
+                      <w:rPr>
+                        <w:rFonts w:ascii="Cambria Math" w:hAnsi="Cambria Math"/>
+                        <w:i/>
+                      </w:rPr>
+                    </m:ctrlPr>
+                  </m:sSubPr>
+                  <m:e>
+                    <m:r>
+                      <w:rPr>
+                        <w:rFonts w:ascii="Cambria Math" w:hAnsi="Cambria Math"/>
+                      </w:rPr>
+                      <m:t>P</m:t>
+                    </m:r>
+                  </m:e>
+                  <m:sub>
+                    <m:r>
+                      <w:rPr>
+                        <w:rFonts w:ascii="Cambria Math" w:hAnsi="Cambria Math"/>
+                      </w:rPr>
+                      <m:t>on,D</m:t>
+                    </m:r>
+                  </m:sub>
+                </m:sSub>
+                <m:r>
+                  <w:rPr>
+                    <w:rFonts w:ascii="Cambria Math" w:hAnsi="Cambria Math"/>
+                  </w:rPr>
+                  <m:t>=</m:t>
+                </m:r>
+                <m:sSub>
+                  <m:sSubPr>
+                    <m:ctrlPr>
+                      <w:rPr>
+                        <w:rFonts w:ascii="Cambria Math" w:hAnsi="Cambria Math"/>
+                        <w:i/>
+                      </w:rPr>
+                    </m:ctrlPr>
+                  </m:sSubPr>
+                  <m:e>
+                    <m:r>
+                      <w:rPr>
+                        <w:rFonts w:ascii="Cambria Math" w:hAnsi="Cambria Math"/>
+                      </w:rPr>
+                      <m:t>V</m:t>
+                    </m:r>
+                  </m:e>
+                  <m:sub>
+                    <m:r>
+                      <w:rPr>
+                        <w:rFonts w:ascii="Cambria Math" w:hAnsi="Cambria Math"/>
+                      </w:rPr>
+                      <m:t>f</m:t>
+                    </m:r>
+                  </m:sub>
+                </m:sSub>
+                <m:sSub>
+                  <m:sSubPr>
+                    <m:ctrlPr>
+                      <w:rPr>
+                        <w:rFonts w:ascii="Cambria Math" w:hAnsi="Cambria Math"/>
+                        <w:i/>
+                      </w:rPr>
+                    </m:ctrlPr>
+                  </m:sSubPr>
+                  <m:e>
+                    <m:r>
+                      <w:rPr>
+                        <w:rFonts w:ascii="Cambria Math" w:hAnsi="Cambria Math"/>
+                      </w:rPr>
+                      <m:t>I</m:t>
+                    </m:r>
+                  </m:e>
+                  <m:sub>
+                    <m:r>
+                      <w:rPr>
+                        <w:rFonts w:ascii="Cambria Math" w:hAnsi="Cambria Math"/>
+                      </w:rPr>
+                      <m:t>out</m:t>
+                    </m:r>
+                  </m:sub>
+                </m:sSub>
+                <m:d>
+                  <m:dPr>
+                    <m:ctrlPr>
+                      <w:rPr>
+                        <w:rFonts w:ascii="Cambria Math" w:hAnsi="Cambria Math"/>
+                        <w:i/>
+                      </w:rPr>
+                    </m:ctrlPr>
+                  </m:dPr>
+                  <m:e>
+                    <m:r>
+                      <w:rPr>
+                        <w:rFonts w:ascii="Cambria Math" w:hAnsi="Cambria Math"/>
+                      </w:rPr>
+                      <m:t>1-D</m:t>
+                    </m:r>
+                  </m:e>
+                </m:d>
+              </m:oMath>
+            </m:oMathPara>
+          </w:p>
+        </w:tc>
+        <w:tc>
+          <w:tcPr>
+            <w:tcW w:w="985" w:type="dxa"/>
+          </w:tcPr>
+          <w:p>
+            <w:pPr>
+              <w:pStyle w:val="ResimYazs"/>
+              <w:rPr>
+                <w:lang w:val="en-US"/>
+              </w:rPr>
+            </w:pPr>
+            <w:r>
+              <w:rPr>
+                <w:i w:val="0"/>
+                <w:iCs w:val="0"/>
+                <w:color w:val="auto"/>
+                <w:sz w:val="24"/>
+                <w:szCs w:val="22"/>
+                <w:lang w:val="en-US"/>
+              </w:rPr>
+              <w:t>[</w:t>
+            </w:r>
+            <w:r>
+              <w:rPr>
+                <w:i w:val="0"/>
+                <w:iCs w:val="0"/>
+                <w:color w:val="auto"/>
+                <w:sz w:val="24"/>
+                <w:szCs w:val="22"/>
+                <w:lang w:val="en-US"/>
+              </w:rPr>
+              <w:fldChar w:fldCharType="begin"/>
+            </w:r>
+            <w:r>
+              <w:rPr>
+                <w:i w:val="0"/>
+                <w:iCs w:val="0"/>
+                <w:color w:val="auto"/>
+                <w:sz w:val="24"/>
+                <w:szCs w:val="22"/>
+                <w:lang w:val="en-US"/>
+              </w:rPr>
+              <w:instrText xml:space="preserve"> SEQ Equation \* ARABIC </w:instrText>
+            </w:r>
+            <w:r>
+              <w:rPr>
+                <w:i w:val="0"/>
+                <w:iCs w:val="0"/>
+                <w:color w:val="auto"/>
+                <w:sz w:val="24"/>
+                <w:szCs w:val="22"/>
+                <w:lang w:val="en-US"/>
+              </w:rPr>
+              <w:fldChar w:fldCharType="separate"/>
+            </w:r>
+            <w:r>
+              <w:rPr>
+                <w:i w:val="0"/>
+                <w:iCs w:val="0"/>
+                <w:noProof/>
+                <w:color w:val="auto"/>
+                <w:sz w:val="24"/>
+                <w:szCs w:val="22"/>
+                <w:lang w:val="en-US"/>
+              </w:rPr>
+              <w:t>21</w:t>
+            </w:r>
+            <w:r>
+              <w:rPr>
+                <w:i w:val="0"/>
+                <w:iCs w:val="0"/>
+                <w:color w:val="auto"/>
+                <w:sz w:val="24"/>
+                <w:szCs w:val="22"/>
+                <w:lang w:val="en-US"/>
+              </w:rPr>
+              <w:fldChar w:fldCharType="end"/>
+            </w:r>
+            <w:r>
+              <w:rPr>
+                <w:i w:val="0"/>
+                <w:iCs w:val="0"/>
+                <w:color w:val="auto"/>
+                <w:sz w:val="24"/>
+                <w:szCs w:val="22"/>
+                <w:lang w:val="en-US"/>
+              </w:rPr>
+              <w:t>]</w:t>
+            </w:r>
+          </w:p>
+        </w:tc>
+      </w:tr>
+    </w:tbl>
+    <w:p>
+      <w:pPr>
+        <w:rPr>
+          <w:lang w:val="en-US"/>
+        </w:rPr>
+      </w:pPr>
+    </w:p>
+    <w:p>
+      <w:pPr>
+        <w:pStyle w:val="Balk2"/>
+        <w:rPr>
+          <w:lang w:val="en-US"/>
+        </w:rPr>
+      </w:pPr>
+      <w:r>
+        <w:rPr>
+          <w:lang w:val="en-US"/>
+        </w:rPr>
+        <w:t>Switching Losses</w:t>
+      </w:r>
+    </w:p>
+    <w:p>
+      <w:pPr>
+        <w:rPr>
+          <w:lang w:val="en-US"/>
+        </w:rPr>
+      </w:pPr>
+      <w:r>
+        <w:rPr>
+          <w:lang w:val="en-US"/>
+        </w:rPr>
+        <w:t>MOSFET</w:t>
+      </w:r>
+    </w:p>
+    <w:tbl>
+      <w:tblPr>
+        <w:tblStyle w:val="TabloKlavuzu"/>
+        <w:tblW w:w="0" w:type="auto"/>
+        <w:tblBorders>
+          <w:top w:val="none" w:sz="0" w:space="0" w:color="auto"/>
+          <w:left w:val="none" w:sz="0" w:space="0" w:color="auto"/>
+          <w:bottom w:val="none" w:sz="0" w:space="0" w:color="auto"/>
+          <w:right w:val="none" w:sz="0" w:space="0" w:color="auto"/>
+          <w:insideH w:val="none" w:sz="0" w:space="0" w:color="auto"/>
+          <w:insideV w:val="none" w:sz="0" w:space="0" w:color="auto"/>
+        </w:tblBorders>
+        <w:tblLook w:val="04A0" w:firstRow="1" w:lastRow="0" w:firstColumn="1" w:lastColumn="0" w:noHBand="0" w:noVBand="1"/>
+      </w:tblPr>
+      <w:tblGrid>
+        <w:gridCol w:w="988"/>
+        <w:gridCol w:w="7087"/>
+        <w:gridCol w:w="985"/>
+      </w:tblGrid>
+      <w:tr>
+        <w:tc>
+          <w:tcPr>
+            <w:tcW w:w="988" w:type="dxa"/>
+          </w:tcPr>
+          <w:p>
+            <w:pPr>
+              <w:rPr>
+                <w:lang w:val="en-US"/>
+              </w:rPr>
+            </w:pPr>
+          </w:p>
+        </w:tc>
+        <w:tc>
+          <w:tcPr>
+            <w:tcW w:w="7087" w:type="dxa"/>
+            <w:vAlign w:val="center"/>
+          </w:tcPr>
+          <w:p>
+            <w:pPr>
+              <w:rPr>
+                <w:lang w:val="en-US"/>
+              </w:rPr>
+            </w:pPr>
+            <m:oMathPara>
+              <m:oMath>
+                <m:sSub>
+                  <m:sSubPr>
+                    <m:ctrlPr>
+                      <w:rPr>
+                        <w:rFonts w:ascii="Cambria Math" w:hAnsi="Cambria Math"/>
+                        <w:i/>
+                      </w:rPr>
+                    </m:ctrlPr>
+                  </m:sSubPr>
+                  <m:e>
+                    <m:r>
+                      <w:rPr>
+                        <w:rFonts w:ascii="Cambria Math" w:hAnsi="Cambria Math"/>
+                      </w:rPr>
+                      <m:t>P</m:t>
+                    </m:r>
+                  </m:e>
+                  <m:sub>
+                    <m:r>
+                      <w:rPr>
+                        <w:rFonts w:ascii="Cambria Math" w:hAnsi="Cambria Math"/>
+                      </w:rPr>
+                      <m:t>sw,M</m:t>
+                    </m:r>
+                  </m:sub>
+                </m:sSub>
+                <m:r>
+                  <w:rPr>
+                    <w:rFonts w:ascii="Cambria Math" w:hAnsi="Cambria Math"/>
+                  </w:rPr>
+                  <m:t xml:space="preserve">= </m:t>
+                </m:r>
+                <m:f>
+                  <m:fPr>
+                    <m:ctrlPr>
+                      <w:rPr>
+                        <w:rFonts w:ascii="Cambria Math" w:hAnsi="Cambria Math"/>
+                        <w:i/>
+                      </w:rPr>
+                    </m:ctrlPr>
+                  </m:fPr>
+                  <m:num>
+                    <m:r>
+                      <w:rPr>
+                        <w:rFonts w:ascii="Cambria Math" w:hAnsi="Cambria Math"/>
+                      </w:rPr>
+                      <m:t>1</m:t>
+                    </m:r>
+                  </m:num>
+                  <m:den>
+                    <m:r>
+                      <w:rPr>
+                        <w:rFonts w:ascii="Cambria Math" w:hAnsi="Cambria Math"/>
+                      </w:rPr>
+                      <m:t>2</m:t>
+                    </m:r>
+                  </m:den>
+                </m:f>
+                <m:sSub>
+                  <m:sSubPr>
+                    <m:ctrlPr>
+                      <w:rPr>
+                        <w:rFonts w:ascii="Cambria Math" w:hAnsi="Cambria Math"/>
+                        <w:i/>
+                      </w:rPr>
+                    </m:ctrlPr>
+                  </m:sSubPr>
+                  <m:e>
+                    <m:r>
+                      <w:rPr>
+                        <w:rFonts w:ascii="Cambria Math" w:hAnsi="Cambria Math"/>
+                      </w:rPr>
+                      <m:t>V</m:t>
+                    </m:r>
+                  </m:e>
+                  <m:sub>
+                    <m:r>
+                      <w:rPr>
+                        <w:rFonts w:ascii="Cambria Math" w:hAnsi="Cambria Math"/>
+                      </w:rPr>
+                      <m:t>in</m:t>
+                    </m:r>
+                  </m:sub>
+                </m:sSub>
+                <m:sSub>
+                  <m:sSubPr>
+                    <m:ctrlPr>
+                      <w:rPr>
+                        <w:rFonts w:ascii="Cambria Math" w:hAnsi="Cambria Math"/>
+                        <w:i/>
+                      </w:rPr>
+                    </m:ctrlPr>
+                  </m:sSubPr>
+                  <m:e>
+                    <m:r>
+                      <w:rPr>
+                        <w:rFonts w:ascii="Cambria Math" w:hAnsi="Cambria Math"/>
+                      </w:rPr>
+                      <m:t>I</m:t>
+                    </m:r>
+                  </m:e>
+                  <m:sub>
+                    <m:r>
+                      <w:rPr>
+                        <w:rFonts w:ascii="Cambria Math" w:hAnsi="Cambria Math"/>
+                      </w:rPr>
+                      <m:t>out</m:t>
+                    </m:r>
+                  </m:sub>
+                </m:sSub>
+                <m:d>
+                  <m:dPr>
+                    <m:ctrlPr>
+                      <w:rPr>
+                        <w:rFonts w:ascii="Cambria Math" w:hAnsi="Cambria Math"/>
+                        <w:i/>
+                      </w:rPr>
+                    </m:ctrlPr>
+                  </m:dPr>
+                  <m:e>
+                    <m:sSub>
+                      <m:sSubPr>
+                        <m:ctrlPr>
+                          <w:rPr>
+                            <w:rFonts w:ascii="Cambria Math" w:hAnsi="Cambria Math"/>
+                            <w:i/>
+                          </w:rPr>
+                        </m:ctrlPr>
+                      </m:sSubPr>
+                      <m:e>
+                        <m:r>
+                          <w:rPr>
+                            <w:rFonts w:ascii="Cambria Math" w:hAnsi="Cambria Math"/>
+                          </w:rPr>
+                          <m:t>t</m:t>
+                        </m:r>
+                      </m:e>
+                      <m:sub>
+                        <m:r>
+                          <w:rPr>
+                            <w:rFonts w:ascii="Cambria Math" w:hAnsi="Cambria Math"/>
+                          </w:rPr>
+                          <m:t>rise</m:t>
+                        </m:r>
+                      </m:sub>
+                    </m:sSub>
+                    <m:r>
+                      <w:rPr>
+                        <w:rFonts w:ascii="Cambria Math" w:hAnsi="Cambria Math"/>
+                      </w:rPr>
+                      <m:t>+</m:t>
+                    </m:r>
+                    <m:sSub>
+                      <m:sSubPr>
+                        <m:ctrlPr>
+                          <w:rPr>
+                            <w:rFonts w:ascii="Cambria Math" w:hAnsi="Cambria Math"/>
+                            <w:i/>
+                          </w:rPr>
+                        </m:ctrlPr>
+                      </m:sSubPr>
+                      <m:e>
+                        <m:r>
+                          <w:rPr>
+                            <w:rFonts w:ascii="Cambria Math" w:hAnsi="Cambria Math"/>
+                          </w:rPr>
+                          <m:t>t</m:t>
+                        </m:r>
+                      </m:e>
+                      <m:sub>
+                        <m:r>
+                          <w:rPr>
+                            <w:rFonts w:ascii="Cambria Math" w:hAnsi="Cambria Math"/>
+                          </w:rPr>
+                          <m:t>fall</m:t>
+                        </m:r>
+                      </m:sub>
+                    </m:sSub>
+                  </m:e>
+                </m:d>
+                <m:sSub>
+                  <m:sSubPr>
+                    <m:ctrlPr>
+                      <w:rPr>
+                        <w:rFonts w:ascii="Cambria Math" w:hAnsi="Cambria Math"/>
+                        <w:i/>
+                      </w:rPr>
+                    </m:ctrlPr>
+                  </m:sSubPr>
+                  <m:e>
+                    <m:r>
+                      <w:rPr>
+                        <w:rFonts w:ascii="Cambria Math" w:hAnsi="Cambria Math"/>
+                      </w:rPr>
+                      <m:t>f</m:t>
+                    </m:r>
+                  </m:e>
+                  <m:sub>
+                    <m:r>
+                      <w:rPr>
+                        <w:rFonts w:ascii="Cambria Math" w:hAnsi="Cambria Math"/>
+                      </w:rPr>
+                      <m:t>sw</m:t>
+                    </m:r>
+                  </m:sub>
+                </m:sSub>
+              </m:oMath>
+            </m:oMathPara>
+          </w:p>
+        </w:tc>
+        <w:tc>
+          <w:tcPr>
+            <w:tcW w:w="985" w:type="dxa"/>
+          </w:tcPr>
+          <w:p>
+            <w:pPr>
+              <w:pStyle w:val="ResimYazs"/>
+              <w:rPr>
+                <w:lang w:val="en-US"/>
+              </w:rPr>
+            </w:pPr>
+            <w:r>
+              <w:rPr>
+                <w:i w:val="0"/>
+                <w:iCs w:val="0"/>
+                <w:color w:val="auto"/>
+                <w:sz w:val="24"/>
+                <w:szCs w:val="22"/>
+                <w:lang w:val="en-US"/>
+              </w:rPr>
+              <w:t>[</w:t>
+            </w:r>
+            <w:r>
+              <w:rPr>
+                <w:i w:val="0"/>
+                <w:iCs w:val="0"/>
+                <w:color w:val="auto"/>
+                <w:sz w:val="24"/>
+                <w:szCs w:val="22"/>
+                <w:lang w:val="en-US"/>
+              </w:rPr>
+              <w:fldChar w:fldCharType="begin"/>
+            </w:r>
+            <w:r>
+              <w:rPr>
+                <w:i w:val="0"/>
+                <w:iCs w:val="0"/>
+                <w:color w:val="auto"/>
+                <w:sz w:val="24"/>
+                <w:szCs w:val="22"/>
+                <w:lang w:val="en-US"/>
+              </w:rPr>
+              <w:instrText xml:space="preserve"> SEQ Equation \* ARABIC </w:instrText>
+            </w:r>
+            <w:r>
+              <w:rPr>
+                <w:i w:val="0"/>
+                <w:iCs w:val="0"/>
+                <w:color w:val="auto"/>
+                <w:sz w:val="24"/>
+                <w:szCs w:val="22"/>
+                <w:lang w:val="en-US"/>
+              </w:rPr>
+              <w:fldChar w:fldCharType="separate"/>
+            </w:r>
+            <w:r>
+              <w:rPr>
+                <w:i w:val="0"/>
+                <w:iCs w:val="0"/>
+                <w:noProof/>
+                <w:color w:val="auto"/>
+                <w:sz w:val="24"/>
+                <w:szCs w:val="22"/>
+                <w:lang w:val="en-US"/>
+              </w:rPr>
+              <w:t>22</w:t>
+            </w:r>
+            <w:r>
+              <w:rPr>
+                <w:i w:val="0"/>
+                <w:iCs w:val="0"/>
+                <w:color w:val="auto"/>
+                <w:sz w:val="24"/>
+                <w:szCs w:val="22"/>
+                <w:lang w:val="en-US"/>
+              </w:rPr>
+              <w:fldChar w:fldCharType="end"/>
+            </w:r>
+            <w:r>
+              <w:rPr>
+                <w:i w:val="0"/>
+                <w:iCs w:val="0"/>
+                <w:color w:val="auto"/>
+                <w:sz w:val="24"/>
+                <w:szCs w:val="22"/>
+                <w:lang w:val="en-US"/>
+              </w:rPr>
+              <w:t>]</w:t>
+            </w:r>
+          </w:p>
+        </w:tc>
+      </w:tr>
+    </w:tbl>
+    <w:p>
+      <w:pPr>
+        <w:rPr>
+          <w:lang w:val="en-US"/>
+        </w:rPr>
+      </w:pPr>
+    </w:p>
+    <w:p>
+      <w:pPr>
+        <w:rPr>
+          <w:lang w:val="en-US"/>
+        </w:rPr>
+      </w:pPr>
+      <w:r>
+        <w:rPr>
+          <w:lang w:val="en-US"/>
+        </w:rPr>
+        <w:lastRenderedPageBreak/>
+        <w:t>Diode</w:t>
+      </w:r>
+    </w:p>
+    <w:tbl>
+      <w:tblPr>
+        <w:tblStyle w:val="TabloKlavuzu"/>
+        <w:tblW w:w="0" w:type="auto"/>
+        <w:tblBorders>
+          <w:top w:val="none" w:sz="0" w:space="0" w:color="auto"/>
+          <w:left w:val="none" w:sz="0" w:space="0" w:color="auto"/>
+          <w:bottom w:val="none" w:sz="0" w:space="0" w:color="auto"/>
+          <w:right w:val="none" w:sz="0" w:space="0" w:color="auto"/>
+          <w:insideH w:val="none" w:sz="0" w:space="0" w:color="auto"/>
+          <w:insideV w:val="none" w:sz="0" w:space="0" w:color="auto"/>
+        </w:tblBorders>
+        <w:tblLook w:val="04A0" w:firstRow="1" w:lastRow="0" w:firstColumn="1" w:lastColumn="0" w:noHBand="0" w:noVBand="1"/>
+      </w:tblPr>
+      <w:tblGrid>
+        <w:gridCol w:w="988"/>
+        <w:gridCol w:w="7087"/>
+        <w:gridCol w:w="985"/>
+      </w:tblGrid>
+      <w:tr>
+        <w:tc>
+          <w:tcPr>
+            <w:tcW w:w="988" w:type="dxa"/>
+          </w:tcPr>
+          <w:p>
+            <w:pPr>
+              <w:rPr>
+                <w:lang w:val="en-US"/>
+              </w:rPr>
+            </w:pPr>
+          </w:p>
+        </w:tc>
+        <w:tc>
+          <w:tcPr>
+            <w:tcW w:w="7087" w:type="dxa"/>
+          </w:tcPr>
+          <w:p>
+            <w:pPr>
+              <w:rPr>
+                <w:lang w:val="en-US"/>
+              </w:rPr>
+            </w:pPr>
+            <m:oMathPara>
+              <m:oMath>
+                <m:sSub>
+                  <m:sSubPr>
+                    <m:ctrlPr>
+                      <w:rPr>
+                        <w:rFonts w:ascii="Cambria Math" w:hAnsi="Cambria Math"/>
+                        <w:i/>
+                      </w:rPr>
+                    </m:ctrlPr>
+                  </m:sSubPr>
+                  <m:e>
+                    <m:r>
+                      <w:rPr>
+                        <w:rFonts w:ascii="Cambria Math" w:hAnsi="Cambria Math"/>
+                      </w:rPr>
+                      <m:t>P</m:t>
+                    </m:r>
+                  </m:e>
+                  <m:sub>
+                    <m:r>
+                      <w:rPr>
+                        <w:rFonts w:ascii="Cambria Math" w:hAnsi="Cambria Math"/>
+                      </w:rPr>
+                      <m:t>sw,D</m:t>
+                    </m:r>
+                  </m:sub>
+                </m:sSub>
+                <m:r>
+                  <w:rPr>
+                    <w:rFonts w:ascii="Cambria Math" w:hAnsi="Cambria Math"/>
+                  </w:rPr>
+                  <m:t>=</m:t>
+                </m:r>
+                <m:f>
+                  <m:fPr>
+                    <m:ctrlPr>
+                      <w:rPr>
+                        <w:rFonts w:ascii="Cambria Math" w:hAnsi="Cambria Math"/>
+                        <w:i/>
+                      </w:rPr>
+                    </m:ctrlPr>
+                  </m:fPr>
+                  <m:num>
+                    <m:r>
+                      <w:rPr>
+                        <w:rFonts w:ascii="Cambria Math" w:hAnsi="Cambria Math"/>
+                      </w:rPr>
+                      <m:t>1</m:t>
+                    </m:r>
+                  </m:num>
+                  <m:den>
+                    <m:r>
+                      <w:rPr>
+                        <w:rFonts w:ascii="Cambria Math" w:hAnsi="Cambria Math"/>
+                      </w:rPr>
+                      <m:t>2</m:t>
+                    </m:r>
+                  </m:den>
+                </m:f>
+                <m:sSub>
+                  <m:sSubPr>
+                    <m:ctrlPr>
+                      <w:rPr>
+                        <w:rFonts w:ascii="Cambria Math" w:hAnsi="Cambria Math"/>
+                        <w:i/>
+                      </w:rPr>
+                    </m:ctrlPr>
+                  </m:sSubPr>
+                  <m:e>
+                    <m:r>
+                      <w:rPr>
+                        <w:rFonts w:ascii="Cambria Math" w:hAnsi="Cambria Math"/>
+                      </w:rPr>
+                      <m:t>V</m:t>
+                    </m:r>
+                  </m:e>
+                  <m:sub>
+                    <m:r>
+                      <w:rPr>
+                        <w:rFonts w:ascii="Cambria Math" w:hAnsi="Cambria Math"/>
+                      </w:rPr>
+                      <m:t>in</m:t>
+                    </m:r>
+                  </m:sub>
+                </m:sSub>
+                <m:r>
+                  <w:rPr>
+                    <w:rFonts w:ascii="Cambria Math" w:hAnsi="Cambria Math"/>
+                  </w:rPr>
+                  <m:t xml:space="preserve"> </m:t>
+                </m:r>
+                <m:sSub>
+                  <m:sSubPr>
+                    <m:ctrlPr>
+                      <w:rPr>
+                        <w:rFonts w:ascii="Cambria Math" w:hAnsi="Cambria Math"/>
+                        <w:i/>
+                      </w:rPr>
+                    </m:ctrlPr>
+                  </m:sSubPr>
+                  <m:e>
+                    <m:r>
+                      <w:rPr>
+                        <w:rFonts w:ascii="Cambria Math" w:hAnsi="Cambria Math"/>
+                      </w:rPr>
+                      <m:t>I</m:t>
+                    </m:r>
+                  </m:e>
+                  <m:sub>
+                    <m:r>
+                      <w:rPr>
+                        <w:rFonts w:ascii="Cambria Math" w:hAnsi="Cambria Math"/>
+                      </w:rPr>
+                      <m:t>rr</m:t>
+                    </m:r>
+                  </m:sub>
+                </m:sSub>
+                <m:sSub>
+                  <m:sSubPr>
+                    <m:ctrlPr>
+                      <w:rPr>
+                        <w:rFonts w:ascii="Cambria Math" w:hAnsi="Cambria Math"/>
+                        <w:i/>
+                      </w:rPr>
+                    </m:ctrlPr>
+                  </m:sSubPr>
+                  <m:e>
+                    <m:r>
+                      <w:rPr>
+                        <w:rFonts w:ascii="Cambria Math" w:hAnsi="Cambria Math"/>
+                      </w:rPr>
+                      <m:t xml:space="preserve"> t</m:t>
+                    </m:r>
+                  </m:e>
+                  <m:sub>
+                    <m:r>
+                      <w:rPr>
+                        <w:rFonts w:ascii="Cambria Math" w:hAnsi="Cambria Math"/>
+                      </w:rPr>
+                      <m:t>rr</m:t>
+                    </m:r>
+                  </m:sub>
+                </m:sSub>
+                <m:sSub>
+                  <m:sSubPr>
+                    <m:ctrlPr>
+                      <w:rPr>
+                        <w:rFonts w:ascii="Cambria Math" w:hAnsi="Cambria Math"/>
+                        <w:i/>
+                      </w:rPr>
+                    </m:ctrlPr>
+                  </m:sSubPr>
+                  <m:e>
+                    <m:r>
+                      <w:rPr>
+                        <w:rFonts w:ascii="Cambria Math" w:hAnsi="Cambria Math"/>
+                      </w:rPr>
+                      <m:t xml:space="preserve"> f</m:t>
+                    </m:r>
+                  </m:e>
+                  <m:sub>
+                    <m:r>
+                      <w:rPr>
+                        <w:rFonts w:ascii="Cambria Math" w:hAnsi="Cambria Math"/>
+                      </w:rPr>
+                      <m:t>sw</m:t>
+                    </m:r>
+                  </m:sub>
+                </m:sSub>
+              </m:oMath>
+            </m:oMathPara>
+          </w:p>
+        </w:tc>
+        <w:tc>
+          <w:tcPr>
+            <w:tcW w:w="985" w:type="dxa"/>
+          </w:tcPr>
+          <w:p>
+            <w:pPr>
+              <w:pStyle w:val="ResimYazs"/>
+              <w:rPr>
+                <w:lang w:val="en-US"/>
+              </w:rPr>
+            </w:pPr>
+            <w:r>
+              <w:rPr>
+                <w:i w:val="0"/>
+                <w:iCs w:val="0"/>
+                <w:color w:val="auto"/>
+                <w:sz w:val="24"/>
+                <w:szCs w:val="22"/>
+                <w:lang w:val="en-US"/>
+              </w:rPr>
+              <w:t>[</w:t>
+            </w:r>
+            <w:r>
+              <w:rPr>
+                <w:i w:val="0"/>
+                <w:iCs w:val="0"/>
+                <w:color w:val="auto"/>
+                <w:sz w:val="24"/>
+                <w:szCs w:val="22"/>
+                <w:lang w:val="en-US"/>
+              </w:rPr>
+              <w:fldChar w:fldCharType="begin"/>
+            </w:r>
+            <w:r>
+              <w:rPr>
+                <w:i w:val="0"/>
+                <w:iCs w:val="0"/>
+                <w:color w:val="auto"/>
+                <w:sz w:val="24"/>
+                <w:szCs w:val="22"/>
+                <w:lang w:val="en-US"/>
+              </w:rPr>
+              <w:instrText xml:space="preserve"> SEQ Equation \* ARABIC </w:instrText>
+            </w:r>
+            <w:r>
+              <w:rPr>
+                <w:i w:val="0"/>
+                <w:iCs w:val="0"/>
+                <w:color w:val="auto"/>
+                <w:sz w:val="24"/>
+                <w:szCs w:val="22"/>
+                <w:lang w:val="en-US"/>
+              </w:rPr>
+              <w:fldChar w:fldCharType="separate"/>
+            </w:r>
+            <w:r>
+              <w:rPr>
+                <w:i w:val="0"/>
+                <w:iCs w:val="0"/>
+                <w:noProof/>
+                <w:color w:val="auto"/>
+                <w:sz w:val="24"/>
+                <w:szCs w:val="22"/>
+                <w:lang w:val="en-US"/>
+              </w:rPr>
+              <w:t>23</w:t>
+            </w:r>
+            <w:r>
+              <w:rPr>
+                <w:i w:val="0"/>
+                <w:iCs w:val="0"/>
+                <w:color w:val="auto"/>
+                <w:sz w:val="24"/>
+                <w:szCs w:val="22"/>
+                <w:lang w:val="en-US"/>
+              </w:rPr>
+              <w:fldChar w:fldCharType="end"/>
+            </w:r>
+            <w:r>
+              <w:rPr>
+                <w:i w:val="0"/>
+                <w:iCs w:val="0"/>
+                <w:color w:val="auto"/>
+                <w:sz w:val="24"/>
+                <w:szCs w:val="22"/>
+                <w:lang w:val="en-US"/>
+              </w:rPr>
+              <w:t>]</w:t>
+            </w:r>
+          </w:p>
+        </w:tc>
+      </w:tr>
+    </w:tbl>
+    <w:p>
+      <w:pPr>
+        <w:rPr>
+          <w:lang w:val="en-US"/>
+        </w:rPr>
+      </w:pPr>
+    </w:p>
+    <w:p>
+      <w:pPr>
+        <w:rPr>
+          <w:lang w:val="en-US"/>
+        </w:rPr>
+      </w:pPr>
+    </w:p>
+    <w:p>
+      <w:pPr>
+        <w:pStyle w:val="Balk2"/>
+        <w:rPr>
           <w:sz w:val="32"/>
           <w:szCs w:val="32"/>
           <w:lang w:val="en-US"/>
         </w:rPr>
       </w:pPr>
-      <w:bookmarkStart w:id="22" w:name="_Toc70890098"/>
-      <w:bookmarkEnd w:id="20"/>
       <w:r>
         <w:rPr>
           <w:lang w:val="en-US"/>

</xml_diff>

<commit_message>
PDF of the simulation report
</commit_message>
<xml_diff>
--- a/Simulation Report.docx
+++ b/Simulation Report.docx
@@ -1768,7 +1768,7 @@
                 <w:noProof/>
                 <w:webHidden/>
               </w:rPr>
-              <w:t>19</w:t>
+              <w:t>21</w:t>
             </w:r>
             <w:r>
               <w:rPr>
@@ -3218,6 +3218,7 @@
               <w:rPr>
                 <w:i w:val="0"/>
                 <w:iCs w:val="0"/>
+                <w:noProof/>
                 <w:color w:val="auto"/>
                 <w:sz w:val="24"/>
                 <w:szCs w:val="22"/>
@@ -3785,6 +3786,7 @@
               <w:rPr>
                 <w:i w:val="0"/>
                 <w:iCs w:val="0"/>
+                <w:noProof/>
                 <w:color w:val="auto"/>
                 <w:sz w:val="24"/>
                 <w:szCs w:val="22"/>
@@ -4305,6 +4307,7 @@
               <w:rPr>
                 <w:i w:val="0"/>
                 <w:iCs w:val="0"/>
+                <w:noProof/>
                 <w:color w:val="auto"/>
                 <w:sz w:val="24"/>
                 <w:szCs w:val="22"/>
@@ -5035,6 +5038,7 @@
               <w:rPr>
                 <w:i w:val="0"/>
                 <w:iCs w:val="0"/>
+                <w:noProof/>
                 <w:color w:val="auto"/>
                 <w:sz w:val="24"/>
                 <w:szCs w:val="22"/>
@@ -5393,6 +5397,7 @@
               <w:rPr>
                 <w:i w:val="0"/>
                 <w:iCs w:val="0"/>
+                <w:noProof/>
                 <w:color w:val="auto"/>
                 <w:sz w:val="24"/>
                 <w:szCs w:val="22"/>
@@ -5825,6 +5830,7 @@
               <w:rPr>
                 <w:i w:val="0"/>
                 <w:iCs w:val="0"/>
+                <w:noProof/>
                 <w:color w:val="auto"/>
                 <w:sz w:val="24"/>
                 <w:szCs w:val="22"/>
@@ -6113,6 +6119,7 @@
               <w:rPr>
                 <w:i w:val="0"/>
                 <w:iCs w:val="0"/>
+                <w:noProof/>
                 <w:color w:val="auto"/>
                 <w:sz w:val="24"/>
                 <w:szCs w:val="22"/>
@@ -6460,6 +6467,7 @@
               <w:rPr>
                 <w:i w:val="0"/>
                 <w:iCs w:val="0"/>
+                <w:noProof/>
                 <w:color w:val="auto"/>
                 <w:sz w:val="24"/>
                 <w:szCs w:val="22"/>
@@ -6939,6 +6947,7 @@
               <w:rPr>
                 <w:i w:val="0"/>
                 <w:iCs w:val="0"/>
+                <w:noProof/>
                 <w:color w:val="auto"/>
                 <w:sz w:val="24"/>
                 <w:szCs w:val="22"/>
@@ -7392,6 +7401,7 @@
               <w:rPr>
                 <w:i w:val="0"/>
                 <w:iCs w:val="0"/>
+                <w:noProof/>
                 <w:color w:val="auto"/>
                 <w:sz w:val="24"/>
                 <w:szCs w:val="22"/>
@@ -7729,6 +7739,7 @@
               <w:rPr>
                 <w:i w:val="0"/>
                 <w:iCs w:val="0"/>
+                <w:noProof/>
                 <w:color w:val="auto"/>
                 <w:sz w:val="24"/>
                 <w:szCs w:val="22"/>
@@ -8154,6 +8165,7 @@
               <w:rPr>
                 <w:i w:val="0"/>
                 <w:iCs w:val="0"/>
+                <w:noProof/>
                 <w:color w:val="auto"/>
                 <w:sz w:val="24"/>
                 <w:szCs w:val="22"/>
@@ -8600,6 +8612,7 @@
               <w:rPr>
                 <w:i w:val="0"/>
                 <w:iCs w:val="0"/>
+                <w:noProof/>
                 <w:color w:val="auto"/>
                 <w:sz w:val="24"/>
                 <w:szCs w:val="22"/>
@@ -9052,6 +9065,7 @@
               <w:rPr>
                 <w:i w:val="0"/>
                 <w:iCs w:val="0"/>
+                <w:noProof/>
                 <w:color w:val="auto"/>
                 <w:sz w:val="24"/>
                 <w:szCs w:val="22"/>
@@ -9514,40 +9528,84 @@
           <w:vertAlign w:val="subscript"/>
           <w:lang w:val="en-US"/>
         </w:rPr>
-        <w:t>in(</w:t>
-      </w:r>
-      <w:proofErr w:type="gramStart"/>
+        <w:t xml:space="preserve">in(min)  </w:t>
+      </w:r>
+      <w:r>
+        <w:rPr>
+          <w:szCs w:val="24"/>
+          <w:lang w:val="en-US"/>
+        </w:rPr>
+        <w:t>=220 V,</w:t>
+      </w:r>
+    </w:p>
+    <w:p>
+      <w:pPr>
+        <w:rPr>
+          <w:szCs w:val="24"/>
+          <w:lang w:val="en-US"/>
+        </w:rPr>
+      </w:pPr>
+      <w:r>
+        <w:rPr>
+          <w:szCs w:val="24"/>
+          <w:lang w:val="en-US"/>
+        </w:rPr>
+        <w:t>V</w:t>
+      </w:r>
       <w:r>
         <w:rPr>
           <w:szCs w:val="24"/>
           <w:vertAlign w:val="subscript"/>
           <w:lang w:val="en-US"/>
         </w:rPr>
-        <w:t xml:space="preserve">min)  </w:t>
-      </w:r>
-      <w:r>
-        <w:rPr>
-          <w:szCs w:val="24"/>
-          <w:lang w:val="en-US"/>
-        </w:rPr>
-        <w:t>=</w:t>
-      </w:r>
-      <w:proofErr w:type="gramEnd"/>
-      <w:r>
-        <w:rPr>
-          <w:szCs w:val="24"/>
-          <w:lang w:val="en-US"/>
-        </w:rPr>
-        <w:t>220 V,</w:t>
-      </w:r>
-    </w:p>
-    <w:p>
-      <w:pPr>
-        <w:rPr>
-          <w:szCs w:val="24"/>
-          <w:lang w:val="en-US"/>
-        </w:rPr>
-      </w:pPr>
+        <w:t xml:space="preserve">in(max)   </w:t>
+      </w:r>
+      <w:r>
+        <w:rPr>
+          <w:szCs w:val="24"/>
+          <w:lang w:val="en-US"/>
+        </w:rPr>
+        <w:t>=400V,</w:t>
+      </w:r>
+    </w:p>
+    <w:p>
+      <w:pPr>
+        <w:rPr>
+          <w:szCs w:val="24"/>
+          <w:lang w:val="en-US"/>
+        </w:rPr>
+      </w:pPr>
+      <w:r>
+        <w:rPr>
+          <w:szCs w:val="24"/>
+          <w:lang w:val="en-US"/>
+        </w:rPr>
+        <w:t>P</w:t>
+      </w:r>
+      <w:r>
+        <w:rPr>
+          <w:szCs w:val="24"/>
+          <w:vertAlign w:val="subscript"/>
+          <w:lang w:val="en-US"/>
+        </w:rPr>
+        <w:t xml:space="preserve">out </w:t>
+      </w:r>
+      <w:r>
+        <w:rPr>
+          <w:szCs w:val="24"/>
+          <w:lang w:val="en-US"/>
+        </w:rPr>
+        <w:t>=100W,</w:t>
+      </w:r>
+    </w:p>
+    <w:p>
+      <w:pPr>
+        <w:rPr>
+          <w:szCs w:val="24"/>
+          <w:lang w:val="en-US"/>
+        </w:rPr>
+      </w:pPr>
+      <w:proofErr w:type="spellStart"/>
       <w:r>
         <w:rPr>
           <w:szCs w:val="24"/>
@@ -9561,35 +9619,390 @@
           <w:vertAlign w:val="subscript"/>
           <w:lang w:val="en-US"/>
         </w:rPr>
-        <w:t>in(</w:t>
-      </w:r>
-      <w:proofErr w:type="gramStart"/>
+        <w:t>out</w:t>
+      </w:r>
+      <w:proofErr w:type="spellEnd"/>
+      <w:r>
+        <w:rPr>
+          <w:szCs w:val="24"/>
+          <w:lang w:val="en-US"/>
+        </w:rPr>
+        <w:t>=12V</w:t>
+      </w:r>
+    </w:p>
+    <w:p>
+      <w:pPr>
+        <w:rPr>
+          <w:szCs w:val="24"/>
+          <w:lang w:val="en-US"/>
+        </w:rPr>
+      </w:pPr>
+      <w:r>
+        <w:rPr>
+          <w:szCs w:val="24"/>
+          <w:lang w:val="en-US"/>
+        </w:rPr>
+        <w:t xml:space="preserve">We have to decide some values for calculation and to get smaller transformer and ripples we decide switch frequency as 100khz. Our system will operate in Discontinuous conduction mode and we decide dwell time as one over ten period time. Also, maximum duty ratio </w:t>
+      </w:r>
+      <w:proofErr w:type="spellStart"/>
+      <w:r>
+        <w:rPr>
+          <w:szCs w:val="24"/>
+          <w:lang w:val="en-US"/>
+        </w:rPr>
+        <w:t>as</w:t>
+      </w:r>
+      <w:proofErr w:type="spellEnd"/>
+      <w:r>
+        <w:rPr>
+          <w:szCs w:val="24"/>
+          <w:lang w:val="en-US"/>
+        </w:rPr>
+        <w:t xml:space="preserve"> taken 0.2. Our secondary side diode will operate at high current so we can’t just assume </w:t>
+      </w:r>
+      <w:proofErr w:type="spellStart"/>
+      <w:r>
+        <w:rPr>
+          <w:szCs w:val="24"/>
+          <w:lang w:val="en-US"/>
+        </w:rPr>
+        <w:t>its</w:t>
+      </w:r>
+      <w:proofErr w:type="spellEnd"/>
+      <w:r>
+        <w:rPr>
+          <w:szCs w:val="24"/>
+          <w:lang w:val="en-US"/>
+        </w:rPr>
+        <w:t xml:space="preserve"> on voltage as zero volt, before deciding diode we take diode on voltage as 1V. Transformer won’t operate at 100% efficiency and before designing that we assume efficiency as 90%. So decided values are as given.</w:t>
+      </w:r>
+    </w:p>
+    <w:p>
+      <w:pPr>
+        <w:rPr>
+          <w:szCs w:val="24"/>
+          <w:lang w:val="en-US"/>
+        </w:rPr>
+      </w:pPr>
+      <w:proofErr w:type="spellStart"/>
+      <w:r>
+        <w:rPr>
+          <w:szCs w:val="24"/>
+          <w:lang w:val="en-US"/>
+        </w:rPr>
+        <w:t>f</w:t>
+      </w:r>
       <w:r>
         <w:rPr>
           <w:szCs w:val="24"/>
           <w:vertAlign w:val="subscript"/>
           <w:lang w:val="en-US"/>
         </w:rPr>
-        <w:t xml:space="preserve">max)   </w:t>
-      </w:r>
-      <w:proofErr w:type="gramEnd"/>
-      <w:r>
-        <w:rPr>
-          <w:szCs w:val="24"/>
-          <w:lang w:val="en-US"/>
-        </w:rPr>
-        <w:t>=400V,</w:t>
-      </w:r>
-    </w:p>
-    <w:p>
-      <w:pPr>
-        <w:rPr>
-          <w:szCs w:val="24"/>
-          <w:lang w:val="en-US"/>
-        </w:rPr>
-      </w:pPr>
-      <w:r>
-        <w:rPr>
+        <w:t>S</w:t>
+      </w:r>
+      <w:proofErr w:type="spellEnd"/>
+      <w:r>
+        <w:rPr>
+          <w:szCs w:val="24"/>
+          <w:lang w:val="en-US"/>
+        </w:rPr>
+        <w:t xml:space="preserve"> = 100kHz</w:t>
+      </w:r>
+    </w:p>
+    <w:p>
+      <w:pPr>
+        <w:rPr>
+          <w:szCs w:val="24"/>
+          <w:lang w:val="en-US"/>
+        </w:rPr>
+      </w:pPr>
+      <w:proofErr w:type="spellStart"/>
+      <w:r>
+        <w:rPr>
+          <w:szCs w:val="24"/>
+          <w:lang w:val="en-US"/>
+        </w:rPr>
+        <w:t>D</w:t>
+      </w:r>
+      <w:r>
+        <w:rPr>
+          <w:szCs w:val="24"/>
+          <w:vertAlign w:val="subscript"/>
+          <w:lang w:val="en-US"/>
+        </w:rPr>
+        <w:t>dwell</w:t>
+      </w:r>
+      <w:proofErr w:type="spellEnd"/>
+      <w:r>
+        <w:rPr>
+          <w:szCs w:val="24"/>
+          <w:lang w:val="en-US"/>
+        </w:rPr>
+        <w:t xml:space="preserve"> = 0.1</w:t>
+      </w:r>
+    </w:p>
+    <w:p>
+      <w:pPr>
+        <w:rPr>
+          <w:szCs w:val="24"/>
+          <w:lang w:val="en-US"/>
+        </w:rPr>
+      </w:pPr>
+      <w:proofErr w:type="spellStart"/>
+      <w:r>
+        <w:rPr>
+          <w:szCs w:val="24"/>
+          <w:lang w:val="en-US"/>
+        </w:rPr>
+        <w:t>D</w:t>
+      </w:r>
+      <w:r>
+        <w:rPr>
+          <w:szCs w:val="24"/>
+          <w:vertAlign w:val="subscript"/>
+          <w:lang w:val="en-US"/>
+        </w:rPr>
+        <w:t>max</w:t>
+      </w:r>
+      <w:proofErr w:type="spellEnd"/>
+      <w:r>
+        <w:rPr>
+          <w:szCs w:val="24"/>
+          <w:lang w:val="en-US"/>
+        </w:rPr>
+        <w:t xml:space="preserve">= 0.2  at 220V  and </w:t>
+      </w:r>
+      <w:proofErr w:type="spellStart"/>
+      <w:r>
+        <w:rPr>
+          <w:szCs w:val="24"/>
+          <w:lang w:val="en-US"/>
+        </w:rPr>
+        <w:t>D</w:t>
+      </w:r>
+      <w:r>
+        <w:rPr>
+          <w:szCs w:val="24"/>
+          <w:vertAlign w:val="subscript"/>
+          <w:lang w:val="en-US"/>
+        </w:rPr>
+        <w:t>min</w:t>
+      </w:r>
+      <w:proofErr w:type="spellEnd"/>
+      <w:r>
+        <w:rPr>
+          <w:szCs w:val="24"/>
+          <w:lang w:val="en-US"/>
+        </w:rPr>
+        <w:t xml:space="preserve"> = 0.11 at 400V</w:t>
+      </w:r>
+    </w:p>
+    <w:p>
+      <w:pPr>
+        <w:rPr>
+          <w:szCs w:val="24"/>
+          <w:lang w:val="en-US"/>
+        </w:rPr>
+      </w:pPr>
+      <w:proofErr w:type="spellStart"/>
+      <w:r>
+        <w:rPr>
+          <w:szCs w:val="24"/>
+          <w:lang w:val="en-US"/>
+        </w:rPr>
+        <w:t>V</w:t>
+      </w:r>
+      <w:r>
+        <w:rPr>
+          <w:szCs w:val="24"/>
+          <w:vertAlign w:val="subscript"/>
+          <w:lang w:val="en-US"/>
+        </w:rPr>
+        <w:t>diode</w:t>
+      </w:r>
+      <w:proofErr w:type="spellEnd"/>
+      <w:r>
+        <w:rPr>
+          <w:szCs w:val="24"/>
+          <w:lang w:val="en-US"/>
+        </w:rPr>
+        <w:t xml:space="preserve"> = 1 V</w:t>
+      </w:r>
+    </w:p>
+    <w:p>
+      <w:pPr>
+        <w:rPr>
+          <w:szCs w:val="24"/>
+          <w:lang w:val="en-US"/>
+        </w:rPr>
+      </w:pPr>
+      <w:proofErr w:type="spellStart"/>
+      <w:r>
+        <w:rPr>
+          <w:rFonts w:cstheme="minorHAnsi"/>
+          <w:szCs w:val="24"/>
+          <w:lang w:val="en-US"/>
+        </w:rPr>
+        <w:t>ɳ</w:t>
+      </w:r>
+      <w:r>
+        <w:rPr>
+          <w:szCs w:val="24"/>
+          <w:vertAlign w:val="subscript"/>
+          <w:lang w:val="en-US"/>
+        </w:rPr>
+        <w:t>transformer</w:t>
+      </w:r>
+      <w:proofErr w:type="spellEnd"/>
+      <w:r>
+        <w:rPr>
+          <w:szCs w:val="24"/>
+          <w:lang w:val="en-US"/>
+        </w:rPr>
+        <w:t xml:space="preserve"> = 0.9 </w:t>
+      </w:r>
+    </w:p>
+    <w:p>
+      <w:pPr>
+        <w:rPr>
+          <w:szCs w:val="24"/>
+          <w:lang w:val="en-US"/>
+        </w:rPr>
+      </w:pPr>
+    </w:p>
+    <w:p>
+      <w:pPr>
+        <w:rPr>
+          <w:szCs w:val="24"/>
+          <w:u w:val="single"/>
+          <w:lang w:val="en-US"/>
+        </w:rPr>
+      </w:pPr>
+      <w:r>
+        <w:rPr>
+          <w:szCs w:val="24"/>
+          <w:u w:val="single"/>
+          <w:lang w:val="en-US"/>
+        </w:rPr>
+        <w:t>Primary and Secondary powers</w:t>
+      </w:r>
+    </w:p>
+    <w:p>
+      <w:pPr>
+        <w:rPr>
+          <w:szCs w:val="24"/>
+          <w:u w:val="single"/>
+          <w:lang w:val="en-US"/>
+        </w:rPr>
+      </w:pPr>
+      <w:r>
+        <w:rPr>
+          <w:szCs w:val="24"/>
+          <w:lang w:val="en-US"/>
+        </w:rPr>
+        <w:t xml:space="preserve">By using output power and output voltage, average output current calculated. Then diodes power dissipation added and secondary sides total power calculated. Transformer is not ideal and we choose efficiency as 90% percent and primary sides power calculated with including core loss. </w:t>
+      </w:r>
+    </w:p>
+    <w:p>
+      <w:pPr>
+        <w:rPr>
+          <w:rFonts w:eastAsiaTheme="minorEastAsia"/>
+          <w:szCs w:val="24"/>
+          <w:lang w:val="en-US"/>
+        </w:rPr>
+      </w:pPr>
+      <w:proofErr w:type="spellStart"/>
+      <w:r>
+        <w:rPr>
+          <w:szCs w:val="24"/>
+          <w:lang w:val="en-US"/>
+        </w:rPr>
+        <w:t>I</w:t>
+      </w:r>
+      <w:r>
+        <w:rPr>
+          <w:szCs w:val="24"/>
+          <w:vertAlign w:val="subscript"/>
+          <w:lang w:val="en-US"/>
+        </w:rPr>
+        <w:t>out</w:t>
+      </w:r>
+      <w:proofErr w:type="spellEnd"/>
+      <w:r>
+        <w:rPr>
+          <w:szCs w:val="24"/>
+          <w:vertAlign w:val="subscript"/>
+          <w:lang w:val="en-US"/>
+        </w:rPr>
+        <w:t>(avg)</w:t>
+      </w:r>
+      <w:r>
+        <w:rPr>
+          <w:szCs w:val="24"/>
+          <w:lang w:val="en-US"/>
+        </w:rPr>
+        <w:t>= P</w:t>
+      </w:r>
+      <w:r>
+        <w:rPr>
+          <w:szCs w:val="24"/>
+          <w:vertAlign w:val="subscript"/>
+          <w:lang w:val="en-US"/>
+        </w:rPr>
+        <w:t xml:space="preserve">out  </w:t>
+      </w:r>
+      <w:r>
+        <w:rPr>
+          <w:szCs w:val="24"/>
+          <w:lang w:val="en-US"/>
+        </w:rPr>
+        <w:t xml:space="preserve">/ </w:t>
+      </w:r>
+      <w:proofErr w:type="spellStart"/>
+      <w:r>
+        <w:rPr>
+          <w:szCs w:val="24"/>
+          <w:lang w:val="en-US"/>
+        </w:rPr>
+        <w:t>V</w:t>
+      </w:r>
+      <w:r>
+        <w:rPr>
+          <w:szCs w:val="24"/>
+          <w:vertAlign w:val="subscript"/>
+          <w:lang w:val="en-US"/>
+        </w:rPr>
+        <w:t>out</w:t>
+      </w:r>
+      <w:proofErr w:type="spellEnd"/>
+      <w:r>
+        <w:rPr>
+          <w:szCs w:val="24"/>
+          <w:lang w:val="en-US"/>
+        </w:rPr>
+        <w:t xml:space="preserve"> </w:t>
+      </w:r>
+      <w:r>
+        <w:rPr>
+          <w:rFonts w:eastAsiaTheme="minorEastAsia"/>
+          <w:szCs w:val="24"/>
+          <w:lang w:val="en-US"/>
+        </w:rPr>
+        <w:t>= 8.33 A</w:t>
+      </w:r>
+    </w:p>
+    <w:p>
+      <w:pPr>
+        <w:rPr>
+          <w:rFonts w:eastAsiaTheme="minorEastAsia"/>
+          <w:szCs w:val="24"/>
+          <w:lang w:val="en-US"/>
+        </w:rPr>
+      </w:pPr>
+      <w:proofErr w:type="spellStart"/>
+      <w:r>
+        <w:rPr>
+          <w:rFonts w:eastAsiaTheme="minorEastAsia"/>
           <w:szCs w:val="24"/>
           <w:lang w:val="en-US"/>
         </w:rPr>
@@ -9597,18 +10010,165 @@
       </w:r>
       <w:r>
         <w:rPr>
+          <w:rFonts w:eastAsiaTheme="minorEastAsia"/>
           <w:szCs w:val="24"/>
           <w:vertAlign w:val="subscript"/>
           <w:lang w:val="en-US"/>
         </w:rPr>
+        <w:t>diode</w:t>
+      </w:r>
+      <w:proofErr w:type="spellEnd"/>
+      <w:r>
+        <w:rPr>
+          <w:rFonts w:eastAsiaTheme="minorEastAsia"/>
+          <w:szCs w:val="24"/>
+          <w:lang w:val="en-US"/>
+        </w:rPr>
+        <w:t xml:space="preserve"> = </w:t>
+      </w:r>
+      <w:proofErr w:type="spellStart"/>
+      <w:r>
+        <w:rPr>
+          <w:szCs w:val="24"/>
+          <w:lang w:val="en-US"/>
+        </w:rPr>
+        <w:t>V</w:t>
+      </w:r>
+      <w:r>
+        <w:rPr>
+          <w:szCs w:val="24"/>
+          <w:vertAlign w:val="subscript"/>
+          <w:lang w:val="en-US"/>
+        </w:rPr>
+        <w:t>diode</w:t>
+      </w:r>
+      <w:proofErr w:type="spellEnd"/>
+      <w:r>
+        <w:rPr>
+          <w:szCs w:val="24"/>
+          <w:vertAlign w:val="subscript"/>
+          <w:lang w:val="en-US"/>
+        </w:rPr>
+        <w:t xml:space="preserve"> </w:t>
+      </w:r>
+      <w:r>
+        <w:rPr>
+          <w:szCs w:val="24"/>
+          <w:lang w:val="en-US"/>
+        </w:rPr>
+        <w:t xml:space="preserve">x </w:t>
+      </w:r>
+      <w:proofErr w:type="spellStart"/>
+      <w:r>
+        <w:rPr>
+          <w:szCs w:val="24"/>
+          <w:lang w:val="en-US"/>
+        </w:rPr>
+        <w:t>I</w:t>
+      </w:r>
+      <w:r>
+        <w:rPr>
+          <w:szCs w:val="24"/>
+          <w:vertAlign w:val="subscript"/>
+          <w:lang w:val="en-US"/>
+        </w:rPr>
+        <w:t>out</w:t>
+      </w:r>
+      <w:proofErr w:type="spellEnd"/>
+      <w:r>
+        <w:rPr>
+          <w:szCs w:val="24"/>
+          <w:vertAlign w:val="subscript"/>
+          <w:lang w:val="en-US"/>
+        </w:rPr>
+        <w:t>(avg)</w:t>
+      </w:r>
+      <w:r>
+        <w:rPr>
+          <w:szCs w:val="24"/>
+          <w:lang w:val="en-US"/>
+        </w:rPr>
+        <w:t xml:space="preserve"> = 8.33 W</w:t>
+      </w:r>
+    </w:p>
+    <w:p>
+      <w:pPr>
+        <w:rPr>
+          <w:rFonts w:eastAsiaTheme="minorEastAsia"/>
+          <w:szCs w:val="24"/>
+          <w:lang w:val="en-US"/>
+        </w:rPr>
+      </w:pPr>
+      <w:proofErr w:type="spellStart"/>
+      <w:r>
+        <w:rPr>
+          <w:rFonts w:eastAsiaTheme="minorEastAsia"/>
+          <w:szCs w:val="24"/>
+          <w:lang w:val="en-US"/>
+        </w:rPr>
+        <w:t>P</w:t>
+      </w:r>
+      <w:r>
+        <w:rPr>
+          <w:rFonts w:eastAsiaTheme="minorEastAsia"/>
+          <w:szCs w:val="24"/>
+          <w:vertAlign w:val="subscript"/>
+          <w:lang w:val="en-US"/>
+        </w:rPr>
+        <w:t>secondary</w:t>
+      </w:r>
+      <w:proofErr w:type="spellEnd"/>
+      <w:r>
+        <w:rPr>
+          <w:rFonts w:eastAsiaTheme="minorEastAsia"/>
+          <w:szCs w:val="24"/>
+          <w:lang w:val="en-US"/>
+        </w:rPr>
+        <w:t xml:space="preserve"> = </w:t>
+      </w:r>
+      <w:proofErr w:type="spellStart"/>
+      <w:r>
+        <w:rPr>
+          <w:rFonts w:eastAsiaTheme="minorEastAsia"/>
+          <w:szCs w:val="24"/>
+          <w:lang w:val="en-US"/>
+        </w:rPr>
+        <w:t>P</w:t>
+      </w:r>
+      <w:r>
+        <w:rPr>
+          <w:rFonts w:eastAsiaTheme="minorEastAsia"/>
+          <w:szCs w:val="24"/>
+          <w:vertAlign w:val="subscript"/>
+          <w:lang w:val="en-US"/>
+        </w:rPr>
+        <w:t>diode</w:t>
+      </w:r>
+      <w:proofErr w:type="spellEnd"/>
+      <w:r>
+        <w:rPr>
+          <w:rFonts w:eastAsiaTheme="minorEastAsia"/>
+          <w:szCs w:val="24"/>
+          <w:lang w:val="en-US"/>
+        </w:rPr>
+        <w:t xml:space="preserve"> + P</w:t>
+      </w:r>
+      <w:r>
+        <w:rPr>
+          <w:rFonts w:eastAsiaTheme="minorEastAsia"/>
+          <w:szCs w:val="24"/>
+          <w:vertAlign w:val="subscript"/>
+          <w:lang w:val="en-US"/>
+        </w:rPr>
         <w:t xml:space="preserve">out </w:t>
       </w:r>
       <w:r>
         <w:rPr>
-          <w:szCs w:val="24"/>
-          <w:lang w:val="en-US"/>
-        </w:rPr>
-        <w:t>=100W,</w:t>
+          <w:rFonts w:eastAsiaTheme="minorEastAsia"/>
+          <w:szCs w:val="24"/>
+          <w:lang w:val="en-US"/>
+        </w:rPr>
+        <w:t>= 108.33 W</w:t>
       </w:r>
     </w:p>
     <w:p>
@@ -9621,6 +10181,218 @@
       <w:proofErr w:type="spellStart"/>
       <w:r>
         <w:rPr>
+          <w:rFonts w:eastAsiaTheme="minorEastAsia"/>
+          <w:szCs w:val="24"/>
+          <w:lang w:val="en-US"/>
+        </w:rPr>
+        <w:t>P</w:t>
+      </w:r>
+      <w:r>
+        <w:rPr>
+          <w:rFonts w:eastAsiaTheme="minorEastAsia"/>
+          <w:szCs w:val="24"/>
+          <w:vertAlign w:val="subscript"/>
+          <w:lang w:val="en-US"/>
+        </w:rPr>
+        <w:t>primary</w:t>
+      </w:r>
+      <w:proofErr w:type="spellEnd"/>
+      <w:r>
+        <w:rPr>
+          <w:rFonts w:eastAsiaTheme="minorEastAsia"/>
+          <w:szCs w:val="24"/>
+          <w:lang w:val="en-US"/>
+        </w:rPr>
+        <w:t xml:space="preserve"> = </w:t>
+      </w:r>
+      <w:proofErr w:type="spellStart"/>
+      <w:r>
+        <w:rPr>
+          <w:rFonts w:eastAsiaTheme="minorEastAsia"/>
+          <w:szCs w:val="24"/>
+          <w:lang w:val="en-US"/>
+        </w:rPr>
+        <w:t>P</w:t>
+      </w:r>
+      <w:r>
+        <w:rPr>
+          <w:rFonts w:eastAsiaTheme="minorEastAsia"/>
+          <w:szCs w:val="24"/>
+          <w:vertAlign w:val="subscript"/>
+          <w:lang w:val="en-US"/>
+        </w:rPr>
+        <w:t>secondary</w:t>
+      </w:r>
+      <w:proofErr w:type="spellEnd"/>
+      <w:r>
+        <w:rPr>
+          <w:rFonts w:eastAsiaTheme="minorEastAsia"/>
+          <w:szCs w:val="24"/>
+          <w:vertAlign w:val="subscript"/>
+          <w:lang w:val="en-US"/>
+        </w:rPr>
+        <w:t xml:space="preserve"> </w:t>
+      </w:r>
+      <w:r>
+        <w:rPr>
+          <w:rFonts w:eastAsiaTheme="minorEastAsia"/>
+          <w:szCs w:val="24"/>
+          <w:lang w:val="en-US"/>
+        </w:rPr>
+        <w:t xml:space="preserve">/ </w:t>
+      </w:r>
+      <w:proofErr w:type="spellStart"/>
+      <w:r>
+        <w:rPr>
+          <w:rFonts w:cstheme="minorHAnsi"/>
+          <w:szCs w:val="24"/>
+          <w:lang w:val="en-US"/>
+        </w:rPr>
+        <w:t>ɳ</w:t>
+      </w:r>
+      <w:r>
+        <w:rPr>
+          <w:szCs w:val="24"/>
+          <w:vertAlign w:val="subscript"/>
+          <w:lang w:val="en-US"/>
+        </w:rPr>
+        <w:t>transformer</w:t>
+      </w:r>
+      <w:proofErr w:type="spellEnd"/>
+      <w:r>
+        <w:rPr>
+          <w:szCs w:val="24"/>
+          <w:lang w:val="en-US"/>
+        </w:rPr>
+        <w:t xml:space="preserve"> = 120.37 W</w:t>
+      </w:r>
+    </w:p>
+    <w:p>
+      <w:pPr>
+        <w:rPr>
+          <w:szCs w:val="24"/>
+          <w:lang w:val="en-US"/>
+        </w:rPr>
+      </w:pPr>
+    </w:p>
+    <w:p>
+      <w:pPr>
+        <w:rPr>
+          <w:szCs w:val="24"/>
+          <w:u w:val="single"/>
+          <w:lang w:val="en-US"/>
+        </w:rPr>
+      </w:pPr>
+      <w:r>
+        <w:rPr>
+          <w:szCs w:val="24"/>
+          <w:u w:val="single"/>
+          <w:lang w:val="en-US"/>
+        </w:rPr>
+        <w:t>Primary and secondary sides peak current:</w:t>
+      </w:r>
+    </w:p>
+    <w:p>
+      <w:pPr>
+        <w:rPr>
+          <w:szCs w:val="24"/>
+          <w:u w:val="single"/>
+          <w:lang w:val="en-US"/>
+        </w:rPr>
+      </w:pPr>
+      <w:r>
+        <w:rPr>
+          <w:szCs w:val="24"/>
+          <w:lang w:val="en-US"/>
+        </w:rPr>
+        <w:t>Primary and secondary sides inductor current is triangular shape and its peak value calculated with the following equations.</w:t>
+      </w:r>
+    </w:p>
+    <w:p>
+      <w:pPr>
+        <w:ind w:firstLine="720"/>
+        <w:rPr>
+          <w:szCs w:val="24"/>
+          <w:lang w:val="en-US"/>
+        </w:rPr>
+      </w:pPr>
+      <w:r>
+        <w:rPr>
+          <w:szCs w:val="24"/>
+          <w:lang w:val="en-US"/>
+        </w:rPr>
+        <w:t>For 220 volt source voltage:</w:t>
+      </w:r>
+    </w:p>
+    <w:p>
+      <w:pPr>
+        <w:ind w:firstLine="720"/>
+        <w:rPr>
+          <w:szCs w:val="24"/>
+          <w:lang w:val="en-US"/>
+        </w:rPr>
+      </w:pPr>
+      <w:proofErr w:type="spellStart"/>
+      <w:r>
+        <w:rPr>
+          <w:szCs w:val="24"/>
+          <w:lang w:val="en-US"/>
+        </w:rPr>
+        <w:t>I</w:t>
+      </w:r>
+      <w:r>
+        <w:rPr>
+          <w:szCs w:val="24"/>
+          <w:vertAlign w:val="subscript"/>
+          <w:lang w:val="en-US"/>
+        </w:rPr>
+        <w:t>in</w:t>
+      </w:r>
+      <w:proofErr w:type="spellEnd"/>
+      <w:r>
+        <w:rPr>
+          <w:szCs w:val="24"/>
+          <w:vertAlign w:val="subscript"/>
+          <w:lang w:val="en-US"/>
+        </w:rPr>
+        <w:t xml:space="preserve">(avg) </w:t>
+      </w:r>
+      <w:r>
+        <w:rPr>
+          <w:szCs w:val="24"/>
+          <w:lang w:val="en-US"/>
+        </w:rPr>
+        <w:t xml:space="preserve">=  </w:t>
+      </w:r>
+      <w:proofErr w:type="spellStart"/>
+      <w:r>
+        <w:rPr>
+          <w:rFonts w:eastAsiaTheme="minorEastAsia"/>
+          <w:szCs w:val="24"/>
+          <w:lang w:val="en-US"/>
+        </w:rPr>
+        <w:t>P</w:t>
+      </w:r>
+      <w:r>
+        <w:rPr>
+          <w:rFonts w:eastAsiaTheme="minorEastAsia"/>
+          <w:szCs w:val="24"/>
+          <w:vertAlign w:val="subscript"/>
+          <w:lang w:val="en-US"/>
+        </w:rPr>
+        <w:t>primary</w:t>
+      </w:r>
+      <w:proofErr w:type="spellEnd"/>
+      <w:r>
+        <w:rPr>
+          <w:rFonts w:eastAsiaTheme="minorEastAsia"/>
+          <w:szCs w:val="24"/>
+          <w:lang w:val="en-US"/>
+        </w:rPr>
+        <w:t xml:space="preserve">  / </w:t>
+      </w:r>
+      <w:r>
+        <w:rPr>
           <w:szCs w:val="24"/>
           <w:lang w:val="en-US"/>
         </w:rPr>
@@ -9632,30 +10404,410 @@
           <w:vertAlign w:val="subscript"/>
           <w:lang w:val="en-US"/>
         </w:rPr>
+        <w:t xml:space="preserve">in(min)  </w:t>
+      </w:r>
+      <w:r>
+        <w:rPr>
+          <w:szCs w:val="24"/>
+          <w:lang w:val="en-US"/>
+        </w:rPr>
+        <w:t>= 0.55 A</w:t>
+      </w:r>
+    </w:p>
+    <w:p>
+      <w:pPr>
+        <w:ind w:firstLine="720"/>
+        <w:rPr>
+          <w:szCs w:val="24"/>
+          <w:lang w:val="en-US"/>
+        </w:rPr>
+      </w:pPr>
+      <w:proofErr w:type="spellStart"/>
+      <w:r>
+        <w:rPr>
+          <w:szCs w:val="24"/>
+          <w:lang w:val="en-US"/>
+        </w:rPr>
+        <w:t>I</w:t>
+      </w:r>
+      <w:r>
+        <w:rPr>
+          <w:szCs w:val="24"/>
+          <w:vertAlign w:val="subscript"/>
+          <w:lang w:val="en-US"/>
+        </w:rPr>
+        <w:t>in</w:t>
+      </w:r>
+      <w:proofErr w:type="spellEnd"/>
+      <w:r>
+        <w:rPr>
+          <w:szCs w:val="24"/>
+          <w:vertAlign w:val="subscript"/>
+          <w:lang w:val="en-US"/>
+        </w:rPr>
+        <w:t>(peak)</w:t>
+      </w:r>
+      <w:r>
+        <w:rPr>
+          <w:szCs w:val="24"/>
+          <w:lang w:val="en-US"/>
+        </w:rPr>
+        <w:t xml:space="preserve"> = 2 x ( </w:t>
+      </w:r>
+      <w:proofErr w:type="spellStart"/>
+      <w:r>
+        <w:rPr>
+          <w:szCs w:val="24"/>
+          <w:lang w:val="en-US"/>
+        </w:rPr>
+        <w:t>I</w:t>
+      </w:r>
+      <w:r>
+        <w:rPr>
+          <w:szCs w:val="24"/>
+          <w:vertAlign w:val="subscript"/>
+          <w:lang w:val="en-US"/>
+        </w:rPr>
+        <w:t>in</w:t>
+      </w:r>
+      <w:proofErr w:type="spellEnd"/>
+      <w:r>
+        <w:rPr>
+          <w:szCs w:val="24"/>
+          <w:vertAlign w:val="subscript"/>
+          <w:lang w:val="en-US"/>
+        </w:rPr>
+        <w:t>(avg)</w:t>
+      </w:r>
+      <w:r>
+        <w:rPr>
+          <w:szCs w:val="24"/>
+          <w:lang w:val="en-US"/>
+        </w:rPr>
+        <w:t xml:space="preserve"> / </w:t>
+      </w:r>
+      <w:proofErr w:type="spellStart"/>
+      <w:r>
+        <w:rPr>
+          <w:szCs w:val="24"/>
+          <w:lang w:val="en-US"/>
+        </w:rPr>
+        <w:t>D</w:t>
+      </w:r>
+      <w:r>
+        <w:rPr>
+          <w:szCs w:val="24"/>
+          <w:vertAlign w:val="subscript"/>
+          <w:lang w:val="en-US"/>
+        </w:rPr>
+        <w:t>max</w:t>
+      </w:r>
+      <w:proofErr w:type="spellEnd"/>
+      <w:r>
+        <w:rPr>
+          <w:szCs w:val="24"/>
+          <w:lang w:val="en-US"/>
+        </w:rPr>
+        <w:t>) = 5.47 A</w:t>
+      </w:r>
+    </w:p>
+    <w:p>
+      <w:pPr>
+        <w:rPr>
+          <w:szCs w:val="24"/>
+          <w:lang w:val="en-US"/>
+        </w:rPr>
+      </w:pPr>
+      <w:r>
+        <w:rPr>
+          <w:szCs w:val="24"/>
+          <w:lang w:val="en-US"/>
+        </w:rPr>
+        <w:t xml:space="preserve"> </w:t>
+      </w:r>
+    </w:p>
+    <w:p>
+      <w:pPr>
+        <w:ind w:firstLine="720"/>
+        <w:rPr>
+          <w:szCs w:val="24"/>
+          <w:lang w:val="en-US"/>
+        </w:rPr>
+      </w:pPr>
+      <w:r>
+        <w:rPr>
+          <w:szCs w:val="24"/>
+          <w:lang w:val="en-US"/>
+        </w:rPr>
+        <w:t>For 400 volt source voltage:</w:t>
+      </w:r>
+    </w:p>
+    <w:p>
+      <w:pPr>
+        <w:ind w:firstLine="720"/>
+        <w:rPr>
+          <w:szCs w:val="24"/>
+          <w:lang w:val="en-US"/>
+        </w:rPr>
+      </w:pPr>
+      <w:proofErr w:type="spellStart"/>
+      <w:r>
+        <w:rPr>
+          <w:szCs w:val="24"/>
+          <w:lang w:val="en-US"/>
+        </w:rPr>
+        <w:t>I</w:t>
+      </w:r>
+      <w:r>
+        <w:rPr>
+          <w:szCs w:val="24"/>
+          <w:vertAlign w:val="subscript"/>
+          <w:lang w:val="en-US"/>
+        </w:rPr>
+        <w:t>in</w:t>
+      </w:r>
+      <w:proofErr w:type="spellEnd"/>
+      <w:r>
+        <w:rPr>
+          <w:szCs w:val="24"/>
+          <w:vertAlign w:val="subscript"/>
+          <w:lang w:val="en-US"/>
+        </w:rPr>
+        <w:t xml:space="preserve">(avg) </w:t>
+      </w:r>
+      <w:r>
+        <w:rPr>
+          <w:szCs w:val="24"/>
+          <w:lang w:val="en-US"/>
+        </w:rPr>
+        <w:t xml:space="preserve">=  </w:t>
+      </w:r>
+      <w:proofErr w:type="spellStart"/>
+      <w:r>
+        <w:rPr>
+          <w:rFonts w:eastAsiaTheme="minorEastAsia"/>
+          <w:szCs w:val="24"/>
+          <w:lang w:val="en-US"/>
+        </w:rPr>
+        <w:t>P</w:t>
+      </w:r>
+      <w:r>
+        <w:rPr>
+          <w:rFonts w:eastAsiaTheme="minorEastAsia"/>
+          <w:szCs w:val="24"/>
+          <w:vertAlign w:val="subscript"/>
+          <w:lang w:val="en-US"/>
+        </w:rPr>
+        <w:t>primary</w:t>
+      </w:r>
+      <w:proofErr w:type="spellEnd"/>
+      <w:r>
+        <w:rPr>
+          <w:rFonts w:eastAsiaTheme="minorEastAsia"/>
+          <w:szCs w:val="24"/>
+          <w:lang w:val="en-US"/>
+        </w:rPr>
+        <w:t xml:space="preserve">  / </w:t>
+      </w:r>
+      <w:r>
+        <w:rPr>
+          <w:szCs w:val="24"/>
+          <w:lang w:val="en-US"/>
+        </w:rPr>
+        <w:t>V</w:t>
+      </w:r>
+      <w:r>
+        <w:rPr>
+          <w:szCs w:val="24"/>
+          <w:vertAlign w:val="subscript"/>
+          <w:lang w:val="en-US"/>
+        </w:rPr>
+        <w:t xml:space="preserve">in(max)   </w:t>
+      </w:r>
+      <w:r>
+        <w:rPr>
+          <w:szCs w:val="24"/>
+          <w:lang w:val="en-US"/>
+        </w:rPr>
+        <w:t>= 0.55 A = 0.30 A</w:t>
+      </w:r>
+    </w:p>
+    <w:p>
+      <w:pPr>
+        <w:ind w:firstLine="720"/>
+        <w:rPr>
+          <w:szCs w:val="24"/>
+          <w:lang w:val="en-US"/>
+        </w:rPr>
+      </w:pPr>
+      <w:proofErr w:type="spellStart"/>
+      <w:r>
+        <w:rPr>
+          <w:szCs w:val="24"/>
+          <w:lang w:val="en-US"/>
+        </w:rPr>
+        <w:t>I</w:t>
+      </w:r>
+      <w:r>
+        <w:rPr>
+          <w:szCs w:val="24"/>
+          <w:vertAlign w:val="subscript"/>
+          <w:lang w:val="en-US"/>
+        </w:rPr>
+        <w:t>in</w:t>
+      </w:r>
+      <w:proofErr w:type="spellEnd"/>
+      <w:r>
+        <w:rPr>
+          <w:szCs w:val="24"/>
+          <w:vertAlign w:val="subscript"/>
+          <w:lang w:val="en-US"/>
+        </w:rPr>
+        <w:t>(peak)</w:t>
+      </w:r>
+      <w:r>
+        <w:rPr>
+          <w:szCs w:val="24"/>
+          <w:lang w:val="en-US"/>
+        </w:rPr>
+        <w:t xml:space="preserve"> = 2 x ( </w:t>
+      </w:r>
+      <w:proofErr w:type="spellStart"/>
+      <w:r>
+        <w:rPr>
+          <w:szCs w:val="24"/>
+          <w:lang w:val="en-US"/>
+        </w:rPr>
+        <w:t>I</w:t>
+      </w:r>
+      <w:r>
+        <w:rPr>
+          <w:szCs w:val="24"/>
+          <w:vertAlign w:val="subscript"/>
+          <w:lang w:val="en-US"/>
+        </w:rPr>
+        <w:t>in</w:t>
+      </w:r>
+      <w:proofErr w:type="spellEnd"/>
+      <w:r>
+        <w:rPr>
+          <w:szCs w:val="24"/>
+          <w:vertAlign w:val="subscript"/>
+          <w:lang w:val="en-US"/>
+        </w:rPr>
+        <w:t>(avg)</w:t>
+      </w:r>
+      <w:r>
+        <w:rPr>
+          <w:szCs w:val="24"/>
+          <w:lang w:val="en-US"/>
+        </w:rPr>
+        <w:t xml:space="preserve"> / </w:t>
+      </w:r>
+      <w:proofErr w:type="spellStart"/>
+      <w:r>
+        <w:rPr>
+          <w:szCs w:val="24"/>
+          <w:lang w:val="en-US"/>
+        </w:rPr>
+        <w:t>D</w:t>
+      </w:r>
+      <w:r>
+        <w:rPr>
+          <w:szCs w:val="24"/>
+          <w:vertAlign w:val="subscript"/>
+          <w:lang w:val="en-US"/>
+        </w:rPr>
+        <w:t>min</w:t>
+      </w:r>
+      <w:proofErr w:type="spellEnd"/>
+      <w:r>
+        <w:rPr>
+          <w:szCs w:val="24"/>
+          <w:lang w:val="en-US"/>
+        </w:rPr>
+        <w:t>) = 5.47 A</w:t>
+      </w:r>
+    </w:p>
+    <w:p>
+      <w:pPr>
+        <w:rPr>
+          <w:szCs w:val="24"/>
+          <w:lang w:val="en-US"/>
+        </w:rPr>
+      </w:pPr>
+    </w:p>
+    <w:p>
+      <w:pPr>
+        <w:ind w:firstLine="720"/>
+        <w:rPr>
+          <w:szCs w:val="24"/>
+          <w:lang w:val="en-US"/>
+        </w:rPr>
+      </w:pPr>
+      <w:proofErr w:type="spellStart"/>
+      <w:r>
+        <w:rPr>
+          <w:szCs w:val="24"/>
+          <w:lang w:val="en-US"/>
+        </w:rPr>
+        <w:t>I</w:t>
+      </w:r>
+      <w:r>
+        <w:rPr>
+          <w:szCs w:val="24"/>
+          <w:vertAlign w:val="subscript"/>
+          <w:lang w:val="en-US"/>
+        </w:rPr>
+        <w:t>secondary</w:t>
+      </w:r>
+      <w:proofErr w:type="spellEnd"/>
+      <w:r>
+        <w:rPr>
+          <w:szCs w:val="24"/>
+          <w:vertAlign w:val="subscript"/>
+          <w:lang w:val="en-US"/>
+        </w:rPr>
+        <w:t xml:space="preserve">(peak) </w:t>
+      </w:r>
+      <w:r>
+        <w:rPr>
+          <w:szCs w:val="24"/>
+          <w:lang w:val="en-US"/>
+        </w:rPr>
+        <w:t>= 2 x (</w:t>
+      </w:r>
+      <w:proofErr w:type="spellStart"/>
+      <w:r>
+        <w:rPr>
+          <w:szCs w:val="24"/>
+          <w:lang w:val="en-US"/>
+        </w:rPr>
+        <w:t>I</w:t>
+      </w:r>
+      <w:r>
+        <w:rPr>
+          <w:szCs w:val="24"/>
+          <w:vertAlign w:val="subscript"/>
+          <w:lang w:val="en-US"/>
+        </w:rPr>
         <w:t>out</w:t>
       </w:r>
       <w:proofErr w:type="spellEnd"/>
       <w:r>
         <w:rPr>
           <w:szCs w:val="24"/>
-          <w:lang w:val="en-US"/>
-        </w:rPr>
-        <w:t>=12V</w:t>
-      </w:r>
-    </w:p>
-    <w:p>
-      <w:pPr>
-        <w:rPr>
-          <w:szCs w:val="24"/>
-          <w:lang w:val="en-US"/>
-        </w:rPr>
-      </w:pPr>
-      <w:r>
-        <w:rPr>
-          <w:szCs w:val="24"/>
-          <w:lang w:val="en-US"/>
-        </w:rPr>
-        <w:t xml:space="preserve">We have to decide some values for calculation and to get smaller transformer and ripples we decide switch frequency as 100khz. Our system will operate in Discontinuous conduction mode and we decide dwell time as one over ten period time. Also, maximum duty ratio </w:t>
+          <w:vertAlign w:val="subscript"/>
+          <w:lang w:val="en-US"/>
+        </w:rPr>
+        <w:t>(avg)</w:t>
+      </w:r>
+      <w:r>
+        <w:rPr>
+          <w:szCs w:val="24"/>
+          <w:lang w:val="en-US"/>
+        </w:rPr>
+        <w:t xml:space="preserve"> / (1 - </w:t>
       </w:r>
       <w:proofErr w:type="spellStart"/>
       <w:r>
@@ -9663,7 +10815,15 @@
           <w:szCs w:val="24"/>
           <w:lang w:val="en-US"/>
         </w:rPr>
-        <w:t>as</w:t>
+        <w:t>D</w:t>
+      </w:r>
+      <w:r>
+        <w:rPr>
+          <w:szCs w:val="24"/>
+          <w:vertAlign w:val="subscript"/>
+          <w:lang w:val="en-US"/>
+        </w:rPr>
+        <w:t>max</w:t>
       </w:r>
       <w:proofErr w:type="spellEnd"/>
       <w:r>
@@ -9671,7 +10831,7 @@
           <w:szCs w:val="24"/>
           <w:lang w:val="en-US"/>
         </w:rPr>
-        <w:t xml:space="preserve"> taken 0.2. Our secondary side diode will operate at high current so we can’t just assume </w:t>
+        <w:t xml:space="preserve"> - </w:t>
       </w:r>
       <w:proofErr w:type="spellStart"/>
       <w:r>
@@ -9679,7 +10839,15 @@
           <w:szCs w:val="24"/>
           <w:lang w:val="en-US"/>
         </w:rPr>
-        <w:t>its</w:t>
+        <w:t>D</w:t>
+      </w:r>
+      <w:r>
+        <w:rPr>
+          <w:szCs w:val="24"/>
+          <w:vertAlign w:val="subscript"/>
+          <w:lang w:val="en-US"/>
+        </w:rPr>
+        <w:t>dwell</w:t>
       </w:r>
       <w:proofErr w:type="spellEnd"/>
       <w:r>
@@ -9687,13 +10855,76 @@
           <w:szCs w:val="24"/>
           <w:lang w:val="en-US"/>
         </w:rPr>
-        <w:t xml:space="preserve"> on voltage as zero volt, before deciding diode we take diode on voltage as 1V. Transformer won’t operate at 100% efficiency and before designing that we assume efficiency as 90%. So decided values are as given.</w:t>
-      </w:r>
-    </w:p>
-    <w:p>
-      <w:pPr>
-        <w:rPr>
-          <w:szCs w:val="24"/>
+        <w:t>)) = 23. 80 A</w:t>
+      </w:r>
+      <w:r>
+        <w:rPr>
+          <w:szCs w:val="24"/>
+          <w:vertAlign w:val="subscript"/>
+          <w:lang w:val="en-US"/>
+        </w:rPr>
+        <w:t xml:space="preserve"> </w:t>
+      </w:r>
+    </w:p>
+    <w:p>
+      <w:pPr>
+        <w:rPr>
+          <w:szCs w:val="24"/>
+          <w:lang w:val="en-US"/>
+        </w:rPr>
+      </w:pPr>
+    </w:p>
+    <w:p>
+      <w:pPr>
+        <w:rPr>
+          <w:szCs w:val="24"/>
+          <w:u w:val="single"/>
+          <w:lang w:val="en-US"/>
+        </w:rPr>
+      </w:pPr>
+      <w:r>
+        <w:rPr>
+          <w:szCs w:val="24"/>
+          <w:u w:val="single"/>
+          <w:lang w:val="en-US"/>
+        </w:rPr>
+        <w:t>Ratings of Components</w:t>
+      </w:r>
+    </w:p>
+    <w:p>
+      <w:pPr>
+        <w:rPr>
+          <w:szCs w:val="24"/>
+          <w:lang w:val="en-US"/>
+        </w:rPr>
+      </w:pPr>
+      <w:r>
+        <w:rPr>
+          <w:szCs w:val="24"/>
+          <w:lang w:val="en-US"/>
+        </w:rPr>
+        <w:t xml:space="preserve">Transformer, Mosfet, Diode and Output Capacitor are important components for flyback converter, </w:t>
+      </w:r>
+      <w:r>
+        <w:rPr>
+          <w:szCs w:val="24"/>
+          <w:lang w:val="en-US"/>
+        </w:rPr>
+        <w:t>Transformer’s</w:t>
+      </w:r>
+      <w:r>
+        <w:rPr>
+          <w:szCs w:val="24"/>
+          <w:lang w:val="en-US"/>
+        </w:rPr>
+        <w:t xml:space="preserve"> calculation showed in previous part and turn ratio taken as 6. Mosfet, Diode and Output Capacitors required ratings analytically calculated in following equations.</w:t>
+      </w:r>
+    </w:p>
+    <w:p>
+      <w:pPr>
+        <w:rPr>
+          <w:szCs w:val="24"/>
+          <w:u w:val="single"/>
           <w:lang w:val="en-US"/>
         </w:rPr>
       </w:pPr>
@@ -9703,7 +10934,7 @@
           <w:szCs w:val="24"/>
           <w:lang w:val="en-US"/>
         </w:rPr>
-        <w:t>f</w:t>
+        <w:t>N</w:t>
       </w:r>
       <w:r>
         <w:rPr>
@@ -9711,7 +10942,7 @@
           <w:vertAlign w:val="subscript"/>
           <w:lang w:val="en-US"/>
         </w:rPr>
-        <w:t>S</w:t>
+        <w:t>turn</w:t>
       </w:r>
       <w:proofErr w:type="spellEnd"/>
       <w:r>
@@ -9719,23 +10950,77 @@
           <w:szCs w:val="24"/>
           <w:lang w:val="en-US"/>
         </w:rPr>
-        <w:t xml:space="preserve"> = 100kHz</w:t>
-      </w:r>
-    </w:p>
-    <w:p>
-      <w:pPr>
-        <w:rPr>
-          <w:szCs w:val="24"/>
-          <w:lang w:val="en-US"/>
-        </w:rPr>
-      </w:pPr>
+        <w:t xml:space="preserve"> = 6</w:t>
+      </w:r>
+    </w:p>
+    <w:p>
+      <w:pPr>
+        <w:ind w:firstLine="720"/>
+        <w:rPr>
+          <w:szCs w:val="24"/>
+          <w:lang w:val="en-US"/>
+        </w:rPr>
+      </w:pPr>
+      <w:r>
+        <w:rPr>
+          <w:szCs w:val="24"/>
+          <w:lang w:val="en-US"/>
+        </w:rPr>
+        <w:t xml:space="preserve">For Mosfet: </w:t>
+      </w:r>
+    </w:p>
+    <w:p>
+      <w:pPr>
+        <w:ind w:firstLine="720"/>
+        <w:rPr>
+          <w:szCs w:val="24"/>
+          <w:lang w:val="en-US"/>
+        </w:rPr>
+      </w:pPr>
+      <w:r>
+        <w:rPr>
+          <w:szCs w:val="24"/>
+          <w:lang w:val="en-US"/>
+        </w:rPr>
+        <w:t>V</w:t>
+      </w:r>
+      <w:r>
+        <w:rPr>
+          <w:szCs w:val="24"/>
+          <w:vertAlign w:val="subscript"/>
+          <w:lang w:val="en-US"/>
+        </w:rPr>
+        <w:t>DS(max)</w:t>
+      </w:r>
+      <w:r>
+        <w:rPr>
+          <w:szCs w:val="24"/>
+          <w:lang w:val="en-US"/>
+        </w:rPr>
+        <w:t xml:space="preserve"> = V</w:t>
+      </w:r>
+      <w:r>
+        <w:rPr>
+          <w:szCs w:val="24"/>
+          <w:vertAlign w:val="subscript"/>
+          <w:lang w:val="en-US"/>
+        </w:rPr>
+        <w:t>in(max)</w:t>
+      </w:r>
+      <w:r>
+        <w:rPr>
+          <w:szCs w:val="24"/>
+          <w:lang w:val="en-US"/>
+        </w:rPr>
+        <w:t xml:space="preserve"> + (</w:t>
+      </w:r>
       <w:proofErr w:type="spellStart"/>
       <w:r>
         <w:rPr>
           <w:szCs w:val="24"/>
           <w:lang w:val="en-US"/>
         </w:rPr>
-        <w:t>D</w:t>
+        <w:t>V</w:t>
       </w:r>
       <w:r>
         <w:rPr>
@@ -9743,7 +11028,7 @@
           <w:vertAlign w:val="subscript"/>
           <w:lang w:val="en-US"/>
         </w:rPr>
-        <w:t>dwell</w:t>
+        <w:t>out</w:t>
       </w:r>
       <w:proofErr w:type="spellEnd"/>
       <w:r>
@@ -9751,23 +11036,15 @@
           <w:szCs w:val="24"/>
           <w:lang w:val="en-US"/>
         </w:rPr>
-        <w:t xml:space="preserve"> = 0.1</w:t>
-      </w:r>
-    </w:p>
-    <w:p>
-      <w:pPr>
-        <w:rPr>
-          <w:szCs w:val="24"/>
-          <w:lang w:val="en-US"/>
-        </w:rPr>
-      </w:pPr>
+        <w:t xml:space="preserve"> x </w:t>
+      </w:r>
       <w:proofErr w:type="spellStart"/>
       <w:r>
         <w:rPr>
           <w:szCs w:val="24"/>
           <w:lang w:val="en-US"/>
         </w:rPr>
-        <w:t>D</w:t>
+        <w:t>N</w:t>
       </w:r>
       <w:r>
         <w:rPr>
@@ -9775,7 +11052,7 @@
           <w:vertAlign w:val="subscript"/>
           <w:lang w:val="en-US"/>
         </w:rPr>
-        <w:t>max</w:t>
+        <w:t>turn</w:t>
       </w:r>
       <w:proofErr w:type="spellEnd"/>
       <w:r>
@@ -9783,31 +11060,23 @@
           <w:szCs w:val="24"/>
           <w:lang w:val="en-US"/>
         </w:rPr>
-        <w:t xml:space="preserve">= </w:t>
-      </w:r>
-      <w:proofErr w:type="gramStart"/>
-      <w:r>
-        <w:rPr>
-          <w:szCs w:val="24"/>
-          <w:lang w:val="en-US"/>
-        </w:rPr>
-        <w:t>0.2  at</w:t>
-      </w:r>
-      <w:proofErr w:type="gramEnd"/>
-      <w:r>
-        <w:rPr>
-          <w:szCs w:val="24"/>
-          <w:lang w:val="en-US"/>
-        </w:rPr>
-        <w:t xml:space="preserve"> 220V  and </w:t>
-      </w:r>
-      <w:proofErr w:type="spellStart"/>
-      <w:r>
-        <w:rPr>
-          <w:szCs w:val="24"/>
-          <w:lang w:val="en-US"/>
-        </w:rPr>
-        <w:t>D</w:t>
+        <w:t>) = 472 V</w:t>
+      </w:r>
+    </w:p>
+    <w:p>
+      <w:pPr>
+        <w:ind w:firstLine="720"/>
+        <w:rPr>
+          <w:szCs w:val="24"/>
+          <w:lang w:val="en-US"/>
+        </w:rPr>
+      </w:pPr>
+      <w:r>
+        <w:rPr>
+          <w:szCs w:val="24"/>
+          <w:lang w:val="en-US"/>
+        </w:rPr>
+        <w:t>I</w:t>
       </w:r>
       <w:r>
         <w:rPr>
@@ -9815,1395 +11084,7 @@
           <w:vertAlign w:val="subscript"/>
           <w:lang w:val="en-US"/>
         </w:rPr>
-        <w:t>min</w:t>
-      </w:r>
-      <w:proofErr w:type="spellEnd"/>
-      <w:r>
-        <w:rPr>
-          <w:szCs w:val="24"/>
-          <w:lang w:val="en-US"/>
-        </w:rPr>
-        <w:t xml:space="preserve"> = 0.11 at 400V</w:t>
-      </w:r>
-    </w:p>
-    <w:p>
-      <w:pPr>
-        <w:rPr>
-          <w:szCs w:val="24"/>
-          <w:lang w:val="en-US"/>
-        </w:rPr>
-      </w:pPr>
-      <w:proofErr w:type="spellStart"/>
-      <w:r>
-        <w:rPr>
-          <w:szCs w:val="24"/>
-          <w:lang w:val="en-US"/>
-        </w:rPr>
-        <w:t>V</w:t>
-      </w:r>
-      <w:r>
-        <w:rPr>
-          <w:szCs w:val="24"/>
-          <w:vertAlign w:val="subscript"/>
-          <w:lang w:val="en-US"/>
-        </w:rPr>
-        <w:t>diode</w:t>
-      </w:r>
-      <w:proofErr w:type="spellEnd"/>
-      <w:r>
-        <w:rPr>
-          <w:szCs w:val="24"/>
-          <w:lang w:val="en-US"/>
-        </w:rPr>
-        <w:t xml:space="preserve"> = 1 V</w:t>
-      </w:r>
-    </w:p>
-    <w:p>
-      <w:pPr>
-        <w:rPr>
-          <w:szCs w:val="24"/>
-          <w:lang w:val="en-US"/>
-        </w:rPr>
-      </w:pPr>
-      <w:proofErr w:type="spellStart"/>
-      <w:r>
-        <w:rPr>
-          <w:rFonts w:cstheme="minorHAnsi"/>
-          <w:szCs w:val="24"/>
-          <w:lang w:val="en-US"/>
-        </w:rPr>
-        <w:t>ɳ</w:t>
-      </w:r>
-      <w:r>
-        <w:rPr>
-          <w:szCs w:val="24"/>
-          <w:vertAlign w:val="subscript"/>
-          <w:lang w:val="en-US"/>
-        </w:rPr>
-        <w:t>transformer</w:t>
-      </w:r>
-      <w:proofErr w:type="spellEnd"/>
-      <w:r>
-        <w:rPr>
-          <w:szCs w:val="24"/>
-          <w:lang w:val="en-US"/>
-        </w:rPr>
-        <w:t xml:space="preserve"> = 0.9 </w:t>
-      </w:r>
-    </w:p>
-    <w:p>
-      <w:pPr>
-        <w:rPr>
-          <w:szCs w:val="24"/>
-          <w:lang w:val="en-US"/>
-        </w:rPr>
-      </w:pPr>
-    </w:p>
-    <w:p>
-      <w:pPr>
-        <w:rPr>
-          <w:szCs w:val="24"/>
-          <w:u w:val="single"/>
-          <w:lang w:val="en-US"/>
-        </w:rPr>
-      </w:pPr>
-      <w:r>
-        <w:rPr>
-          <w:szCs w:val="24"/>
-          <w:u w:val="single"/>
-          <w:lang w:val="en-US"/>
-        </w:rPr>
-        <w:t>Primary and Secondary powers</w:t>
-      </w:r>
-    </w:p>
-    <w:p>
-      <w:pPr>
-        <w:rPr>
-          <w:szCs w:val="24"/>
-          <w:u w:val="single"/>
-          <w:lang w:val="en-US"/>
-        </w:rPr>
-      </w:pPr>
-      <w:r>
-        <w:rPr>
-          <w:szCs w:val="24"/>
-          <w:lang w:val="en-US"/>
-        </w:rPr>
-        <w:t xml:space="preserve">By using output power and output voltage, average output current calculated. Then diodes power dissipation added and secondary sides total power calculated. Transformer is not ideal and we choose efficiency as 90% percent and primary sides power calculated with including core loss. </w:t>
-      </w:r>
-    </w:p>
-    <w:p>
-      <w:pPr>
-        <w:rPr>
-          <w:rFonts w:eastAsiaTheme="minorEastAsia"/>
-          <w:szCs w:val="24"/>
-          <w:lang w:val="en-US"/>
-        </w:rPr>
-      </w:pPr>
-      <w:proofErr w:type="spellStart"/>
-      <w:r>
-        <w:rPr>
-          <w:szCs w:val="24"/>
-          <w:lang w:val="en-US"/>
-        </w:rPr>
-        <w:t>I</w:t>
-      </w:r>
-      <w:r>
-        <w:rPr>
-          <w:szCs w:val="24"/>
-          <w:vertAlign w:val="subscript"/>
-          <w:lang w:val="en-US"/>
-        </w:rPr>
-        <w:t>out</w:t>
-      </w:r>
-      <w:proofErr w:type="spellEnd"/>
-      <w:r>
-        <w:rPr>
-          <w:szCs w:val="24"/>
-          <w:vertAlign w:val="subscript"/>
-          <w:lang w:val="en-US"/>
-        </w:rPr>
-        <w:t>(avg)</w:t>
-      </w:r>
-      <w:r>
-        <w:rPr>
-          <w:szCs w:val="24"/>
-          <w:lang w:val="en-US"/>
-        </w:rPr>
-        <w:t xml:space="preserve">= </w:t>
-      </w:r>
-      <w:proofErr w:type="gramStart"/>
-      <w:r>
-        <w:rPr>
-          <w:szCs w:val="24"/>
-          <w:lang w:val="en-US"/>
-        </w:rPr>
-        <w:t>P</w:t>
-      </w:r>
-      <w:r>
-        <w:rPr>
-          <w:szCs w:val="24"/>
-          <w:vertAlign w:val="subscript"/>
-          <w:lang w:val="en-US"/>
-        </w:rPr>
-        <w:t xml:space="preserve">out  </w:t>
-      </w:r>
-      <w:r>
-        <w:rPr>
-          <w:szCs w:val="24"/>
-          <w:lang w:val="en-US"/>
-        </w:rPr>
-        <w:t>/</w:t>
-      </w:r>
-      <w:proofErr w:type="gramEnd"/>
-      <w:r>
-        <w:rPr>
-          <w:szCs w:val="24"/>
-          <w:lang w:val="en-US"/>
-        </w:rPr>
-        <w:t xml:space="preserve"> </w:t>
-      </w:r>
-      <w:proofErr w:type="spellStart"/>
-      <w:r>
-        <w:rPr>
-          <w:szCs w:val="24"/>
-          <w:lang w:val="en-US"/>
-        </w:rPr>
-        <w:t>V</w:t>
-      </w:r>
-      <w:r>
-        <w:rPr>
-          <w:szCs w:val="24"/>
-          <w:vertAlign w:val="subscript"/>
-          <w:lang w:val="en-US"/>
-        </w:rPr>
-        <w:t>out</w:t>
-      </w:r>
-      <w:proofErr w:type="spellEnd"/>
-      <w:r>
-        <w:rPr>
-          <w:szCs w:val="24"/>
-          <w:lang w:val="en-US"/>
-        </w:rPr>
-        <w:t xml:space="preserve"> </w:t>
-      </w:r>
-      <w:r>
-        <w:rPr>
-          <w:rFonts w:eastAsiaTheme="minorEastAsia"/>
-          <w:szCs w:val="24"/>
-          <w:lang w:val="en-US"/>
-        </w:rPr>
-        <w:t>= 8.33 A</w:t>
-      </w:r>
-    </w:p>
-    <w:p>
-      <w:pPr>
-        <w:rPr>
-          <w:rFonts w:eastAsiaTheme="minorEastAsia"/>
-          <w:szCs w:val="24"/>
-          <w:lang w:val="en-US"/>
-        </w:rPr>
-      </w:pPr>
-      <w:proofErr w:type="spellStart"/>
-      <w:r>
-        <w:rPr>
-          <w:rFonts w:eastAsiaTheme="minorEastAsia"/>
-          <w:szCs w:val="24"/>
-          <w:lang w:val="en-US"/>
-        </w:rPr>
-        <w:t>P</w:t>
-      </w:r>
-      <w:r>
-        <w:rPr>
-          <w:rFonts w:eastAsiaTheme="minorEastAsia"/>
-          <w:szCs w:val="24"/>
-          <w:vertAlign w:val="subscript"/>
-          <w:lang w:val="en-US"/>
-        </w:rPr>
-        <w:t>diode</w:t>
-      </w:r>
-      <w:proofErr w:type="spellEnd"/>
-      <w:r>
-        <w:rPr>
-          <w:rFonts w:eastAsiaTheme="minorEastAsia"/>
-          <w:szCs w:val="24"/>
-          <w:lang w:val="en-US"/>
-        </w:rPr>
-        <w:t xml:space="preserve"> = </w:t>
-      </w:r>
-      <w:proofErr w:type="spellStart"/>
-      <w:r>
-        <w:rPr>
-          <w:szCs w:val="24"/>
-          <w:lang w:val="en-US"/>
-        </w:rPr>
-        <w:t>V</w:t>
-      </w:r>
-      <w:r>
-        <w:rPr>
-          <w:szCs w:val="24"/>
-          <w:vertAlign w:val="subscript"/>
-          <w:lang w:val="en-US"/>
-        </w:rPr>
-        <w:t>diode</w:t>
-      </w:r>
-      <w:proofErr w:type="spellEnd"/>
-      <w:r>
-        <w:rPr>
-          <w:szCs w:val="24"/>
-          <w:vertAlign w:val="subscript"/>
-          <w:lang w:val="en-US"/>
-        </w:rPr>
-        <w:t xml:space="preserve"> </w:t>
-      </w:r>
-      <w:r>
-        <w:rPr>
-          <w:szCs w:val="24"/>
-          <w:lang w:val="en-US"/>
-        </w:rPr>
-        <w:t xml:space="preserve">x </w:t>
-      </w:r>
-      <w:proofErr w:type="spellStart"/>
-      <w:r>
-        <w:rPr>
-          <w:szCs w:val="24"/>
-          <w:lang w:val="en-US"/>
-        </w:rPr>
-        <w:t>I</w:t>
-      </w:r>
-      <w:r>
-        <w:rPr>
-          <w:szCs w:val="24"/>
-          <w:vertAlign w:val="subscript"/>
-          <w:lang w:val="en-US"/>
-        </w:rPr>
-        <w:t>out</w:t>
-      </w:r>
-      <w:proofErr w:type="spellEnd"/>
-      <w:r>
-        <w:rPr>
-          <w:szCs w:val="24"/>
-          <w:vertAlign w:val="subscript"/>
-          <w:lang w:val="en-US"/>
-        </w:rPr>
-        <w:t>(avg)</w:t>
-      </w:r>
-      <w:r>
-        <w:rPr>
-          <w:szCs w:val="24"/>
-          <w:lang w:val="en-US"/>
-        </w:rPr>
-        <w:t xml:space="preserve"> = 8.33 W</w:t>
-      </w:r>
-    </w:p>
-    <w:p>
-      <w:pPr>
-        <w:rPr>
-          <w:rFonts w:eastAsiaTheme="minorEastAsia"/>
-          <w:szCs w:val="24"/>
-          <w:lang w:val="en-US"/>
-        </w:rPr>
-      </w:pPr>
-      <w:proofErr w:type="spellStart"/>
-      <w:r>
-        <w:rPr>
-          <w:rFonts w:eastAsiaTheme="minorEastAsia"/>
-          <w:szCs w:val="24"/>
-          <w:lang w:val="en-US"/>
-        </w:rPr>
-        <w:t>P</w:t>
-      </w:r>
-      <w:r>
-        <w:rPr>
-          <w:rFonts w:eastAsiaTheme="minorEastAsia"/>
-          <w:szCs w:val="24"/>
-          <w:vertAlign w:val="subscript"/>
-          <w:lang w:val="en-US"/>
-        </w:rPr>
-        <w:t>secondary</w:t>
-      </w:r>
-      <w:proofErr w:type="spellEnd"/>
-      <w:r>
-        <w:rPr>
-          <w:rFonts w:eastAsiaTheme="minorEastAsia"/>
-          <w:szCs w:val="24"/>
-          <w:lang w:val="en-US"/>
-        </w:rPr>
-        <w:t xml:space="preserve"> = </w:t>
-      </w:r>
-      <w:proofErr w:type="spellStart"/>
-      <w:r>
-        <w:rPr>
-          <w:rFonts w:eastAsiaTheme="minorEastAsia"/>
-          <w:szCs w:val="24"/>
-          <w:lang w:val="en-US"/>
-        </w:rPr>
-        <w:t>P</w:t>
-      </w:r>
-      <w:r>
-        <w:rPr>
-          <w:rFonts w:eastAsiaTheme="minorEastAsia"/>
-          <w:szCs w:val="24"/>
-          <w:vertAlign w:val="subscript"/>
-          <w:lang w:val="en-US"/>
-        </w:rPr>
-        <w:t>diode</w:t>
-      </w:r>
-      <w:proofErr w:type="spellEnd"/>
-      <w:r>
-        <w:rPr>
-          <w:rFonts w:eastAsiaTheme="minorEastAsia"/>
-          <w:szCs w:val="24"/>
-          <w:lang w:val="en-US"/>
-        </w:rPr>
-        <w:t xml:space="preserve"> + P</w:t>
-      </w:r>
-      <w:r>
-        <w:rPr>
-          <w:rFonts w:eastAsiaTheme="minorEastAsia"/>
-          <w:szCs w:val="24"/>
-          <w:vertAlign w:val="subscript"/>
-          <w:lang w:val="en-US"/>
-        </w:rPr>
-        <w:t xml:space="preserve">out </w:t>
-      </w:r>
-      <w:r>
-        <w:rPr>
-          <w:rFonts w:eastAsiaTheme="minorEastAsia"/>
-          <w:szCs w:val="24"/>
-          <w:lang w:val="en-US"/>
-        </w:rPr>
-        <w:t>= 108.33 W</w:t>
-      </w:r>
-    </w:p>
-    <w:p>
-      <w:pPr>
-        <w:rPr>
-          <w:szCs w:val="24"/>
-          <w:lang w:val="en-US"/>
-        </w:rPr>
-      </w:pPr>
-      <w:proofErr w:type="spellStart"/>
-      <w:r>
-        <w:rPr>
-          <w:rFonts w:eastAsiaTheme="minorEastAsia"/>
-          <w:szCs w:val="24"/>
-          <w:lang w:val="en-US"/>
-        </w:rPr>
-        <w:t>P</w:t>
-      </w:r>
-      <w:r>
-        <w:rPr>
-          <w:rFonts w:eastAsiaTheme="minorEastAsia"/>
-          <w:szCs w:val="24"/>
-          <w:vertAlign w:val="subscript"/>
-          <w:lang w:val="en-US"/>
-        </w:rPr>
-        <w:t>primary</w:t>
-      </w:r>
-      <w:proofErr w:type="spellEnd"/>
-      <w:r>
-        <w:rPr>
-          <w:rFonts w:eastAsiaTheme="minorEastAsia"/>
-          <w:szCs w:val="24"/>
-          <w:lang w:val="en-US"/>
-        </w:rPr>
-        <w:t xml:space="preserve"> = </w:t>
-      </w:r>
-      <w:proofErr w:type="spellStart"/>
-      <w:r>
-        <w:rPr>
-          <w:rFonts w:eastAsiaTheme="minorEastAsia"/>
-          <w:szCs w:val="24"/>
-          <w:lang w:val="en-US"/>
-        </w:rPr>
-        <w:t>P</w:t>
-      </w:r>
-      <w:r>
-        <w:rPr>
-          <w:rFonts w:eastAsiaTheme="minorEastAsia"/>
-          <w:szCs w:val="24"/>
-          <w:vertAlign w:val="subscript"/>
-          <w:lang w:val="en-US"/>
-        </w:rPr>
-        <w:t>secondary</w:t>
-      </w:r>
-      <w:proofErr w:type="spellEnd"/>
-      <w:r>
-        <w:rPr>
-          <w:rFonts w:eastAsiaTheme="minorEastAsia"/>
-          <w:szCs w:val="24"/>
-          <w:vertAlign w:val="subscript"/>
-          <w:lang w:val="en-US"/>
-        </w:rPr>
-        <w:t xml:space="preserve"> </w:t>
-      </w:r>
-      <w:r>
-        <w:rPr>
-          <w:rFonts w:eastAsiaTheme="minorEastAsia"/>
-          <w:szCs w:val="24"/>
-          <w:lang w:val="en-US"/>
-        </w:rPr>
-        <w:t xml:space="preserve">/ </w:t>
-      </w:r>
-      <w:proofErr w:type="spellStart"/>
-      <w:r>
-        <w:rPr>
-          <w:rFonts w:cstheme="minorHAnsi"/>
-          <w:szCs w:val="24"/>
-          <w:lang w:val="en-US"/>
-        </w:rPr>
-        <w:t>ɳ</w:t>
-      </w:r>
-      <w:r>
-        <w:rPr>
-          <w:szCs w:val="24"/>
-          <w:vertAlign w:val="subscript"/>
-          <w:lang w:val="en-US"/>
-        </w:rPr>
-        <w:t>transformer</w:t>
-      </w:r>
-      <w:proofErr w:type="spellEnd"/>
-      <w:r>
-        <w:rPr>
-          <w:szCs w:val="24"/>
-          <w:lang w:val="en-US"/>
-        </w:rPr>
-        <w:t xml:space="preserve"> = 120.37 W</w:t>
-      </w:r>
-    </w:p>
-    <w:p>
-      <w:pPr>
-        <w:rPr>
-          <w:szCs w:val="24"/>
-          <w:lang w:val="en-US"/>
-        </w:rPr>
-      </w:pPr>
-    </w:p>
-    <w:p>
-      <w:pPr>
-        <w:rPr>
-          <w:szCs w:val="24"/>
-          <w:u w:val="single"/>
-          <w:lang w:val="en-US"/>
-        </w:rPr>
-      </w:pPr>
-      <w:r>
-        <w:rPr>
-          <w:szCs w:val="24"/>
-          <w:u w:val="single"/>
-          <w:lang w:val="en-US"/>
-        </w:rPr>
-        <w:t>Primary and secondary sides peak current:</w:t>
-      </w:r>
-    </w:p>
-    <w:p>
-      <w:pPr>
-        <w:rPr>
-          <w:szCs w:val="24"/>
-          <w:u w:val="single"/>
-          <w:lang w:val="en-US"/>
-        </w:rPr>
-      </w:pPr>
-      <w:r>
-        <w:rPr>
-          <w:szCs w:val="24"/>
-          <w:lang w:val="en-US"/>
-        </w:rPr>
-        <w:t>Primary and secondary sides inductor current is triangular shape and its peak value calculated with the following equations.</w:t>
-      </w:r>
-    </w:p>
-    <w:p>
-      <w:pPr>
-        <w:ind w:firstLine="720"/>
-        <w:rPr>
-          <w:szCs w:val="24"/>
-          <w:lang w:val="en-US"/>
-        </w:rPr>
-      </w:pPr>
-      <w:r>
-        <w:rPr>
-          <w:szCs w:val="24"/>
-          <w:lang w:val="en-US"/>
-        </w:rPr>
-        <w:t xml:space="preserve">For </w:t>
-      </w:r>
-      <w:proofErr w:type="gramStart"/>
-      <w:r>
-        <w:rPr>
-          <w:szCs w:val="24"/>
-          <w:lang w:val="en-US"/>
-        </w:rPr>
-        <w:t>220 volt</w:t>
-      </w:r>
-      <w:proofErr w:type="gramEnd"/>
-      <w:r>
-        <w:rPr>
-          <w:szCs w:val="24"/>
-          <w:lang w:val="en-US"/>
-        </w:rPr>
-        <w:t xml:space="preserve"> source voltage:</w:t>
-      </w:r>
-    </w:p>
-    <w:p>
-      <w:pPr>
-        <w:ind w:firstLine="720"/>
-        <w:rPr>
-          <w:szCs w:val="24"/>
-          <w:lang w:val="en-US"/>
-        </w:rPr>
-      </w:pPr>
-      <w:proofErr w:type="spellStart"/>
-      <w:r>
-        <w:rPr>
-          <w:szCs w:val="24"/>
-          <w:lang w:val="en-US"/>
-        </w:rPr>
-        <w:t>I</w:t>
-      </w:r>
-      <w:r>
-        <w:rPr>
-          <w:szCs w:val="24"/>
-          <w:vertAlign w:val="subscript"/>
-          <w:lang w:val="en-US"/>
-        </w:rPr>
-        <w:t>in</w:t>
-      </w:r>
-      <w:proofErr w:type="spellEnd"/>
-      <w:r>
-        <w:rPr>
-          <w:szCs w:val="24"/>
-          <w:vertAlign w:val="subscript"/>
-          <w:lang w:val="en-US"/>
-        </w:rPr>
-        <w:t xml:space="preserve">(avg) </w:t>
-      </w:r>
-      <w:proofErr w:type="gramStart"/>
-      <w:r>
-        <w:rPr>
-          <w:szCs w:val="24"/>
-          <w:lang w:val="en-US"/>
-        </w:rPr>
-        <w:t xml:space="preserve">=  </w:t>
-      </w:r>
-      <w:proofErr w:type="spellStart"/>
-      <w:r>
-        <w:rPr>
-          <w:rFonts w:eastAsiaTheme="minorEastAsia"/>
-          <w:szCs w:val="24"/>
-          <w:lang w:val="en-US"/>
-        </w:rPr>
-        <w:t>P</w:t>
-      </w:r>
-      <w:r>
-        <w:rPr>
-          <w:rFonts w:eastAsiaTheme="minorEastAsia"/>
-          <w:szCs w:val="24"/>
-          <w:vertAlign w:val="subscript"/>
-          <w:lang w:val="en-US"/>
-        </w:rPr>
-        <w:t>primary</w:t>
-      </w:r>
-      <w:proofErr w:type="spellEnd"/>
-      <w:proofErr w:type="gramEnd"/>
-      <w:r>
-        <w:rPr>
-          <w:rFonts w:eastAsiaTheme="minorEastAsia"/>
-          <w:szCs w:val="24"/>
-          <w:lang w:val="en-US"/>
-        </w:rPr>
-        <w:t xml:space="preserve">  / </w:t>
-      </w:r>
-      <w:r>
-        <w:rPr>
-          <w:szCs w:val="24"/>
-          <w:lang w:val="en-US"/>
-        </w:rPr>
-        <w:t>V</w:t>
-      </w:r>
-      <w:r>
-        <w:rPr>
-          <w:szCs w:val="24"/>
-          <w:vertAlign w:val="subscript"/>
-          <w:lang w:val="en-US"/>
-        </w:rPr>
-        <w:t xml:space="preserve">in(min)  </w:t>
-      </w:r>
-      <w:r>
-        <w:rPr>
-          <w:szCs w:val="24"/>
-          <w:lang w:val="en-US"/>
-        </w:rPr>
-        <w:t>= 0.55 A</w:t>
-      </w:r>
-    </w:p>
-    <w:p>
-      <w:pPr>
-        <w:ind w:firstLine="720"/>
-        <w:rPr>
-          <w:szCs w:val="24"/>
-          <w:lang w:val="en-US"/>
-        </w:rPr>
-      </w:pPr>
-      <w:proofErr w:type="spellStart"/>
-      <w:r>
-        <w:rPr>
-          <w:szCs w:val="24"/>
-          <w:lang w:val="en-US"/>
-        </w:rPr>
-        <w:t>I</w:t>
-      </w:r>
-      <w:r>
-        <w:rPr>
-          <w:szCs w:val="24"/>
-          <w:vertAlign w:val="subscript"/>
-          <w:lang w:val="en-US"/>
-        </w:rPr>
-        <w:t>in</w:t>
-      </w:r>
-      <w:proofErr w:type="spellEnd"/>
-      <w:r>
-        <w:rPr>
-          <w:szCs w:val="24"/>
-          <w:vertAlign w:val="subscript"/>
-          <w:lang w:val="en-US"/>
-        </w:rPr>
-        <w:t>(peak)</w:t>
-      </w:r>
-      <w:r>
-        <w:rPr>
-          <w:szCs w:val="24"/>
-          <w:lang w:val="en-US"/>
-        </w:rPr>
-        <w:t xml:space="preserve"> = 2 x </w:t>
-      </w:r>
-      <w:proofErr w:type="gramStart"/>
-      <w:r>
-        <w:rPr>
-          <w:szCs w:val="24"/>
-          <w:lang w:val="en-US"/>
-        </w:rPr>
-        <w:t xml:space="preserve">( </w:t>
-      </w:r>
-      <w:proofErr w:type="spellStart"/>
-      <w:r>
-        <w:rPr>
-          <w:szCs w:val="24"/>
-          <w:lang w:val="en-US"/>
-        </w:rPr>
-        <w:t>I</w:t>
-      </w:r>
-      <w:r>
-        <w:rPr>
-          <w:szCs w:val="24"/>
-          <w:vertAlign w:val="subscript"/>
-          <w:lang w:val="en-US"/>
-        </w:rPr>
-        <w:t>in</w:t>
-      </w:r>
-      <w:proofErr w:type="spellEnd"/>
-      <w:proofErr w:type="gramEnd"/>
-      <w:r>
-        <w:rPr>
-          <w:szCs w:val="24"/>
-          <w:vertAlign w:val="subscript"/>
-          <w:lang w:val="en-US"/>
-        </w:rPr>
-        <w:t>(avg)</w:t>
-      </w:r>
-      <w:r>
-        <w:rPr>
-          <w:szCs w:val="24"/>
-          <w:lang w:val="en-US"/>
-        </w:rPr>
-        <w:t xml:space="preserve"> / </w:t>
-      </w:r>
-      <w:proofErr w:type="spellStart"/>
-      <w:r>
-        <w:rPr>
-          <w:szCs w:val="24"/>
-          <w:lang w:val="en-US"/>
-        </w:rPr>
-        <w:t>D</w:t>
-      </w:r>
-      <w:r>
-        <w:rPr>
-          <w:szCs w:val="24"/>
-          <w:vertAlign w:val="subscript"/>
-          <w:lang w:val="en-US"/>
-        </w:rPr>
-        <w:t>max</w:t>
-      </w:r>
-      <w:proofErr w:type="spellEnd"/>
-      <w:r>
-        <w:rPr>
-          <w:szCs w:val="24"/>
-          <w:lang w:val="en-US"/>
-        </w:rPr>
-        <w:t>) = 5.47 A</w:t>
-      </w:r>
-    </w:p>
-    <w:p>
-      <w:pPr>
-        <w:rPr>
-          <w:szCs w:val="24"/>
-          <w:lang w:val="en-US"/>
-        </w:rPr>
-      </w:pPr>
-      <w:r>
-        <w:rPr>
-          <w:szCs w:val="24"/>
-          <w:lang w:val="en-US"/>
-        </w:rPr>
-        <w:t xml:space="preserve"> </w:t>
-      </w:r>
-    </w:p>
-    <w:p>
-      <w:pPr>
-        <w:ind w:firstLine="720"/>
-        <w:rPr>
-          <w:szCs w:val="24"/>
-          <w:lang w:val="en-US"/>
-        </w:rPr>
-      </w:pPr>
-      <w:r>
-        <w:rPr>
-          <w:szCs w:val="24"/>
-          <w:lang w:val="en-US"/>
-        </w:rPr>
-        <w:t xml:space="preserve">For </w:t>
-      </w:r>
-      <w:proofErr w:type="gramStart"/>
-      <w:r>
-        <w:rPr>
-          <w:szCs w:val="24"/>
-          <w:lang w:val="en-US"/>
-        </w:rPr>
-        <w:t>400 volt</w:t>
-      </w:r>
-      <w:proofErr w:type="gramEnd"/>
-      <w:r>
-        <w:rPr>
-          <w:szCs w:val="24"/>
-          <w:lang w:val="en-US"/>
-        </w:rPr>
-        <w:t xml:space="preserve"> source voltage:</w:t>
-      </w:r>
-    </w:p>
-    <w:p>
-      <w:pPr>
-        <w:ind w:firstLine="720"/>
-        <w:rPr>
-          <w:szCs w:val="24"/>
-          <w:lang w:val="en-US"/>
-        </w:rPr>
-      </w:pPr>
-      <w:proofErr w:type="spellStart"/>
-      <w:r>
-        <w:rPr>
-          <w:szCs w:val="24"/>
-          <w:lang w:val="en-US"/>
-        </w:rPr>
-        <w:t>I</w:t>
-      </w:r>
-      <w:r>
-        <w:rPr>
-          <w:szCs w:val="24"/>
-          <w:vertAlign w:val="subscript"/>
-          <w:lang w:val="en-US"/>
-        </w:rPr>
-        <w:t>in</w:t>
-      </w:r>
-      <w:proofErr w:type="spellEnd"/>
-      <w:r>
-        <w:rPr>
-          <w:szCs w:val="24"/>
-          <w:vertAlign w:val="subscript"/>
-          <w:lang w:val="en-US"/>
-        </w:rPr>
-        <w:t xml:space="preserve">(avg) </w:t>
-      </w:r>
-      <w:proofErr w:type="gramStart"/>
-      <w:r>
-        <w:rPr>
-          <w:szCs w:val="24"/>
-          <w:lang w:val="en-US"/>
-        </w:rPr>
-        <w:t xml:space="preserve">=  </w:t>
-      </w:r>
-      <w:proofErr w:type="spellStart"/>
-      <w:r>
-        <w:rPr>
-          <w:rFonts w:eastAsiaTheme="minorEastAsia"/>
-          <w:szCs w:val="24"/>
-          <w:lang w:val="en-US"/>
-        </w:rPr>
-        <w:t>P</w:t>
-      </w:r>
-      <w:r>
-        <w:rPr>
-          <w:rFonts w:eastAsiaTheme="minorEastAsia"/>
-          <w:szCs w:val="24"/>
-          <w:vertAlign w:val="subscript"/>
-          <w:lang w:val="en-US"/>
-        </w:rPr>
-        <w:t>primary</w:t>
-      </w:r>
-      <w:proofErr w:type="spellEnd"/>
-      <w:proofErr w:type="gramEnd"/>
-      <w:r>
-        <w:rPr>
-          <w:rFonts w:eastAsiaTheme="minorEastAsia"/>
-          <w:szCs w:val="24"/>
-          <w:lang w:val="en-US"/>
-        </w:rPr>
-        <w:t xml:space="preserve">  / </w:t>
-      </w:r>
-      <w:r>
-        <w:rPr>
-          <w:szCs w:val="24"/>
-          <w:lang w:val="en-US"/>
-        </w:rPr>
-        <w:t>V</w:t>
-      </w:r>
-      <w:r>
-        <w:rPr>
-          <w:szCs w:val="24"/>
-          <w:vertAlign w:val="subscript"/>
-          <w:lang w:val="en-US"/>
-        </w:rPr>
-        <w:t xml:space="preserve">in(max)   </w:t>
-      </w:r>
-      <w:r>
-        <w:rPr>
-          <w:szCs w:val="24"/>
-          <w:lang w:val="en-US"/>
-        </w:rPr>
-        <w:t>= 0.55 A = 0.30 A</w:t>
-      </w:r>
-    </w:p>
-    <w:p>
-      <w:pPr>
-        <w:ind w:firstLine="720"/>
-        <w:rPr>
-          <w:szCs w:val="24"/>
-          <w:lang w:val="en-US"/>
-        </w:rPr>
-      </w:pPr>
-      <w:proofErr w:type="spellStart"/>
-      <w:r>
-        <w:rPr>
-          <w:szCs w:val="24"/>
-          <w:lang w:val="en-US"/>
-        </w:rPr>
-        <w:t>I</w:t>
-      </w:r>
-      <w:r>
-        <w:rPr>
-          <w:szCs w:val="24"/>
-          <w:vertAlign w:val="subscript"/>
-          <w:lang w:val="en-US"/>
-        </w:rPr>
-        <w:t>in</w:t>
-      </w:r>
-      <w:proofErr w:type="spellEnd"/>
-      <w:r>
-        <w:rPr>
-          <w:szCs w:val="24"/>
-          <w:vertAlign w:val="subscript"/>
-          <w:lang w:val="en-US"/>
-        </w:rPr>
-        <w:t>(peak)</w:t>
-      </w:r>
-      <w:r>
-        <w:rPr>
-          <w:szCs w:val="24"/>
-          <w:lang w:val="en-US"/>
-        </w:rPr>
-        <w:t xml:space="preserve"> = 2 x </w:t>
-      </w:r>
-      <w:proofErr w:type="gramStart"/>
-      <w:r>
-        <w:rPr>
-          <w:szCs w:val="24"/>
-          <w:lang w:val="en-US"/>
-        </w:rPr>
-        <w:t xml:space="preserve">( </w:t>
-      </w:r>
-      <w:proofErr w:type="spellStart"/>
-      <w:r>
-        <w:rPr>
-          <w:szCs w:val="24"/>
-          <w:lang w:val="en-US"/>
-        </w:rPr>
-        <w:t>I</w:t>
-      </w:r>
-      <w:r>
-        <w:rPr>
-          <w:szCs w:val="24"/>
-          <w:vertAlign w:val="subscript"/>
-          <w:lang w:val="en-US"/>
-        </w:rPr>
-        <w:t>in</w:t>
-      </w:r>
-      <w:proofErr w:type="spellEnd"/>
-      <w:proofErr w:type="gramEnd"/>
-      <w:r>
-        <w:rPr>
-          <w:szCs w:val="24"/>
-          <w:vertAlign w:val="subscript"/>
-          <w:lang w:val="en-US"/>
-        </w:rPr>
-        <w:t>(avg)</w:t>
-      </w:r>
-      <w:r>
-        <w:rPr>
-          <w:szCs w:val="24"/>
-          <w:lang w:val="en-US"/>
-        </w:rPr>
-        <w:t xml:space="preserve"> / </w:t>
-      </w:r>
-      <w:proofErr w:type="spellStart"/>
-      <w:r>
-        <w:rPr>
-          <w:szCs w:val="24"/>
-          <w:lang w:val="en-US"/>
-        </w:rPr>
-        <w:t>D</w:t>
-      </w:r>
-      <w:r>
-        <w:rPr>
-          <w:szCs w:val="24"/>
-          <w:vertAlign w:val="subscript"/>
-          <w:lang w:val="en-US"/>
-        </w:rPr>
-        <w:t>min</w:t>
-      </w:r>
-      <w:proofErr w:type="spellEnd"/>
-      <w:r>
-        <w:rPr>
-          <w:szCs w:val="24"/>
-          <w:lang w:val="en-US"/>
-        </w:rPr>
-        <w:t>) = 5.47 A</w:t>
-      </w:r>
-    </w:p>
-    <w:p>
-      <w:pPr>
-        <w:rPr>
-          <w:szCs w:val="24"/>
-          <w:lang w:val="en-US"/>
-        </w:rPr>
-      </w:pPr>
-    </w:p>
-    <w:p>
-      <w:pPr>
-        <w:ind w:firstLine="720"/>
-        <w:rPr>
-          <w:szCs w:val="24"/>
-          <w:lang w:val="en-US"/>
-        </w:rPr>
-      </w:pPr>
-      <w:proofErr w:type="spellStart"/>
-      <w:r>
-        <w:rPr>
-          <w:szCs w:val="24"/>
-          <w:lang w:val="en-US"/>
-        </w:rPr>
-        <w:t>I</w:t>
-      </w:r>
-      <w:r>
-        <w:rPr>
-          <w:szCs w:val="24"/>
-          <w:vertAlign w:val="subscript"/>
-          <w:lang w:val="en-US"/>
-        </w:rPr>
-        <w:t>secondary</w:t>
-      </w:r>
-      <w:proofErr w:type="spellEnd"/>
-      <w:r>
-        <w:rPr>
-          <w:szCs w:val="24"/>
-          <w:vertAlign w:val="subscript"/>
-          <w:lang w:val="en-US"/>
-        </w:rPr>
-        <w:t xml:space="preserve">(peak) </w:t>
-      </w:r>
-      <w:r>
-        <w:rPr>
-          <w:szCs w:val="24"/>
-          <w:lang w:val="en-US"/>
-        </w:rPr>
-        <w:t>= 2 x (</w:t>
-      </w:r>
-      <w:proofErr w:type="spellStart"/>
-      <w:r>
-        <w:rPr>
-          <w:szCs w:val="24"/>
-          <w:lang w:val="en-US"/>
-        </w:rPr>
-        <w:t>I</w:t>
-      </w:r>
-      <w:r>
-        <w:rPr>
-          <w:szCs w:val="24"/>
-          <w:vertAlign w:val="subscript"/>
-          <w:lang w:val="en-US"/>
-        </w:rPr>
-        <w:t>out</w:t>
-      </w:r>
-      <w:proofErr w:type="spellEnd"/>
-      <w:r>
-        <w:rPr>
-          <w:szCs w:val="24"/>
-          <w:vertAlign w:val="subscript"/>
-          <w:lang w:val="en-US"/>
-        </w:rPr>
-        <w:t>(avg)</w:t>
-      </w:r>
-      <w:r>
-        <w:rPr>
-          <w:szCs w:val="24"/>
-          <w:lang w:val="en-US"/>
-        </w:rPr>
-        <w:t xml:space="preserve"> / (1 - </w:t>
-      </w:r>
-      <w:proofErr w:type="spellStart"/>
-      <w:r>
-        <w:rPr>
-          <w:szCs w:val="24"/>
-          <w:lang w:val="en-US"/>
-        </w:rPr>
-        <w:t>D</w:t>
-      </w:r>
-      <w:r>
-        <w:rPr>
-          <w:szCs w:val="24"/>
-          <w:vertAlign w:val="subscript"/>
-          <w:lang w:val="en-US"/>
-        </w:rPr>
-        <w:t>max</w:t>
-      </w:r>
-      <w:proofErr w:type="spellEnd"/>
-      <w:r>
-        <w:rPr>
-          <w:szCs w:val="24"/>
-          <w:lang w:val="en-US"/>
-        </w:rPr>
-        <w:t xml:space="preserve"> - </w:t>
-      </w:r>
-      <w:proofErr w:type="spellStart"/>
-      <w:r>
-        <w:rPr>
-          <w:szCs w:val="24"/>
-          <w:lang w:val="en-US"/>
-        </w:rPr>
-        <w:t>D</w:t>
-      </w:r>
-      <w:r>
-        <w:rPr>
-          <w:szCs w:val="24"/>
-          <w:vertAlign w:val="subscript"/>
-          <w:lang w:val="en-US"/>
-        </w:rPr>
-        <w:t>dwell</w:t>
-      </w:r>
-      <w:proofErr w:type="spellEnd"/>
-      <w:r>
-        <w:rPr>
-          <w:szCs w:val="24"/>
-          <w:lang w:val="en-US"/>
-        </w:rPr>
-        <w:t>)) = 23. 80 A</w:t>
-      </w:r>
-      <w:r>
-        <w:rPr>
-          <w:szCs w:val="24"/>
-          <w:vertAlign w:val="subscript"/>
-          <w:lang w:val="en-US"/>
-        </w:rPr>
-        <w:t xml:space="preserve"> </w:t>
-      </w:r>
-    </w:p>
-    <w:p>
-      <w:pPr>
-        <w:rPr>
-          <w:szCs w:val="24"/>
-          <w:lang w:val="en-US"/>
-        </w:rPr>
-      </w:pPr>
-    </w:p>
-    <w:p>
-      <w:pPr>
-        <w:rPr>
-          <w:szCs w:val="24"/>
-          <w:u w:val="single"/>
-          <w:lang w:val="en-US"/>
-        </w:rPr>
-      </w:pPr>
-      <w:r>
-        <w:rPr>
-          <w:szCs w:val="24"/>
-          <w:u w:val="single"/>
-          <w:lang w:val="en-US"/>
-        </w:rPr>
-        <w:t>Ratings of Components</w:t>
-      </w:r>
-    </w:p>
-    <w:p>
-      <w:pPr>
-        <w:rPr>
-          <w:szCs w:val="24"/>
-          <w:lang w:val="en-US"/>
-        </w:rPr>
-      </w:pPr>
-      <w:r>
-        <w:rPr>
-          <w:szCs w:val="24"/>
-          <w:lang w:val="en-US"/>
-        </w:rPr>
-        <w:t xml:space="preserve">Transformer, Mosfet, Diode and Output Capacitor are important components for flyback converter, </w:t>
-      </w:r>
-      <w:r>
-        <w:rPr>
-          <w:szCs w:val="24"/>
-          <w:lang w:val="en-US"/>
-        </w:rPr>
-        <w:t>Transformer’s</w:t>
-      </w:r>
-      <w:r>
-        <w:rPr>
-          <w:szCs w:val="24"/>
-          <w:lang w:val="en-US"/>
-        </w:rPr>
-        <w:t xml:space="preserve"> calculation showed in previous part and turn ratio taken as 6. Mosfet, Diode and Output Capacitors required ratings analytically calculated in following equations.</w:t>
-      </w:r>
-    </w:p>
-    <w:p>
-      <w:pPr>
-        <w:rPr>
-          <w:szCs w:val="24"/>
-          <w:u w:val="single"/>
-          <w:lang w:val="en-US"/>
-        </w:rPr>
-      </w:pPr>
-      <w:proofErr w:type="spellStart"/>
-      <w:r>
-        <w:rPr>
-          <w:szCs w:val="24"/>
-          <w:lang w:val="en-US"/>
-        </w:rPr>
-        <w:t>N</w:t>
-      </w:r>
-      <w:r>
-        <w:rPr>
-          <w:szCs w:val="24"/>
-          <w:vertAlign w:val="subscript"/>
-          <w:lang w:val="en-US"/>
-        </w:rPr>
-        <w:t>turn</w:t>
-      </w:r>
-      <w:proofErr w:type="spellEnd"/>
-      <w:r>
-        <w:rPr>
-          <w:szCs w:val="24"/>
-          <w:lang w:val="en-US"/>
-        </w:rPr>
-        <w:t xml:space="preserve"> = 6</w:t>
-      </w:r>
-    </w:p>
-    <w:p>
-      <w:pPr>
-        <w:ind w:firstLine="720"/>
-        <w:rPr>
-          <w:szCs w:val="24"/>
-          <w:lang w:val="en-US"/>
-        </w:rPr>
-      </w:pPr>
-      <w:r>
-        <w:rPr>
-          <w:szCs w:val="24"/>
-          <w:lang w:val="en-US"/>
-        </w:rPr>
-        <w:t xml:space="preserve">For Mosfet: </w:t>
-      </w:r>
-    </w:p>
-    <w:p>
-      <w:pPr>
-        <w:ind w:firstLine="720"/>
-        <w:rPr>
-          <w:szCs w:val="24"/>
-          <w:lang w:val="en-US"/>
-        </w:rPr>
-      </w:pPr>
-      <w:proofErr w:type="gramStart"/>
-      <w:r>
-        <w:rPr>
-          <w:szCs w:val="24"/>
-          <w:lang w:val="en-US"/>
-        </w:rPr>
-        <w:t>V</w:t>
-      </w:r>
-      <w:r>
-        <w:rPr>
-          <w:szCs w:val="24"/>
-          <w:vertAlign w:val="subscript"/>
-          <w:lang w:val="en-US"/>
-        </w:rPr>
-        <w:t>DS(</w:t>
-      </w:r>
-      <w:proofErr w:type="gramEnd"/>
-      <w:r>
-        <w:rPr>
-          <w:szCs w:val="24"/>
-          <w:vertAlign w:val="subscript"/>
-          <w:lang w:val="en-US"/>
-        </w:rPr>
-        <w:t>max)</w:t>
-      </w:r>
-      <w:r>
-        <w:rPr>
-          <w:szCs w:val="24"/>
-          <w:lang w:val="en-US"/>
-        </w:rPr>
-        <w:t xml:space="preserve"> = V</w:t>
-      </w:r>
-      <w:r>
-        <w:rPr>
-          <w:szCs w:val="24"/>
-          <w:vertAlign w:val="subscript"/>
-          <w:lang w:val="en-US"/>
-        </w:rPr>
-        <w:t>in(max)</w:t>
-      </w:r>
-      <w:r>
-        <w:rPr>
-          <w:szCs w:val="24"/>
-          <w:lang w:val="en-US"/>
-        </w:rPr>
-        <w:t xml:space="preserve"> + (</w:t>
-      </w:r>
-      <w:proofErr w:type="spellStart"/>
-      <w:r>
-        <w:rPr>
-          <w:szCs w:val="24"/>
-          <w:lang w:val="en-US"/>
-        </w:rPr>
-        <w:t>V</w:t>
-      </w:r>
-      <w:r>
-        <w:rPr>
-          <w:szCs w:val="24"/>
-          <w:vertAlign w:val="subscript"/>
-          <w:lang w:val="en-US"/>
-        </w:rPr>
-        <w:t>out</w:t>
-      </w:r>
-      <w:proofErr w:type="spellEnd"/>
-      <w:r>
-        <w:rPr>
-          <w:szCs w:val="24"/>
-          <w:lang w:val="en-US"/>
-        </w:rPr>
-        <w:t xml:space="preserve"> x </w:t>
-      </w:r>
-      <w:proofErr w:type="spellStart"/>
-      <w:r>
-        <w:rPr>
-          <w:szCs w:val="24"/>
-          <w:lang w:val="en-US"/>
-        </w:rPr>
-        <w:t>N</w:t>
-      </w:r>
-      <w:r>
-        <w:rPr>
-          <w:szCs w:val="24"/>
-          <w:vertAlign w:val="subscript"/>
-          <w:lang w:val="en-US"/>
-        </w:rPr>
-        <w:t>turn</w:t>
-      </w:r>
-      <w:proofErr w:type="spellEnd"/>
-      <w:r>
-        <w:rPr>
-          <w:szCs w:val="24"/>
-          <w:lang w:val="en-US"/>
-        </w:rPr>
-        <w:t>) = 472 V</w:t>
-      </w:r>
-    </w:p>
-    <w:p>
-      <w:pPr>
-        <w:ind w:firstLine="720"/>
-        <w:rPr>
-          <w:szCs w:val="24"/>
-          <w:lang w:val="en-US"/>
-        </w:rPr>
-      </w:pPr>
-      <w:proofErr w:type="gramStart"/>
-      <w:r>
-        <w:rPr>
-          <w:szCs w:val="24"/>
-          <w:lang w:val="en-US"/>
-        </w:rPr>
-        <w:t>I</w:t>
-      </w:r>
-      <w:r>
-        <w:rPr>
-          <w:szCs w:val="24"/>
-          <w:vertAlign w:val="subscript"/>
-          <w:lang w:val="en-US"/>
-        </w:rPr>
-        <w:t>DS(</w:t>
-      </w:r>
-      <w:proofErr w:type="gramEnd"/>
-      <w:r>
-        <w:rPr>
-          <w:szCs w:val="24"/>
-          <w:vertAlign w:val="subscript"/>
-          <w:lang w:val="en-US"/>
-        </w:rPr>
-        <w:t>peak)</w:t>
+        <w:t>DS(peak)</w:t>
       </w:r>
       <w:r>
         <w:rPr>
@@ -11279,7 +11160,6 @@
           <w:lang w:val="en-US"/>
         </w:rPr>
       </w:pPr>
-      <w:proofErr w:type="gramStart"/>
       <w:r>
         <w:rPr>
           <w:szCs w:val="24"/>
@@ -11293,23 +11173,61 @@
           <w:vertAlign w:val="subscript"/>
           <w:lang w:val="en-US"/>
         </w:rPr>
-        <w:t>D(</w:t>
-      </w:r>
-      <w:proofErr w:type="gramEnd"/>
+        <w:t xml:space="preserve">D(max) </w:t>
+      </w:r>
+      <w:r>
+        <w:rPr>
+          <w:szCs w:val="24"/>
+          <w:lang w:val="en-US"/>
+        </w:rPr>
+        <w:t xml:space="preserve">= </w:t>
+      </w:r>
+      <w:proofErr w:type="spellStart"/>
+      <w:r>
+        <w:rPr>
+          <w:szCs w:val="24"/>
+          <w:lang w:val="en-US"/>
+        </w:rPr>
+        <w:t>V</w:t>
+      </w:r>
       <w:r>
         <w:rPr>
           <w:szCs w:val="24"/>
           <w:vertAlign w:val="subscript"/>
           <w:lang w:val="en-US"/>
         </w:rPr>
-        <w:t xml:space="preserve">max) </w:t>
-      </w:r>
-      <w:r>
-        <w:rPr>
-          <w:szCs w:val="24"/>
-          <w:lang w:val="en-US"/>
-        </w:rPr>
-        <w:t xml:space="preserve">= </w:t>
+        <w:t>out</w:t>
+      </w:r>
+      <w:proofErr w:type="spellEnd"/>
+      <w:r>
+        <w:rPr>
+          <w:szCs w:val="24"/>
+          <w:vertAlign w:val="subscript"/>
+          <w:lang w:val="en-US"/>
+        </w:rPr>
+        <w:t xml:space="preserve">(max) </w:t>
+      </w:r>
+      <w:r>
+        <w:rPr>
+          <w:szCs w:val="24"/>
+          <w:lang w:val="en-US"/>
+        </w:rPr>
+        <w:t>+ (V</w:t>
+      </w:r>
+      <w:r>
+        <w:rPr>
+          <w:szCs w:val="24"/>
+          <w:vertAlign w:val="subscript"/>
+          <w:lang w:val="en-US"/>
+        </w:rPr>
+        <w:t xml:space="preserve">in(max) </w:t>
+      </w:r>
+      <w:r>
+        <w:rPr>
+          <w:szCs w:val="24"/>
+          <w:lang w:val="en-US"/>
+        </w:rPr>
+        <w:t xml:space="preserve">/ </w:t>
       </w:r>
       <w:proofErr w:type="spellStart"/>
       <w:r>
@@ -11317,7 +11235,7 @@
           <w:szCs w:val="24"/>
           <w:lang w:val="en-US"/>
         </w:rPr>
-        <w:t>V</w:t>
+        <w:t>N</w:t>
       </w:r>
       <w:r>
         <w:rPr>
@@ -11325,96 +11243,39 @@
           <w:vertAlign w:val="subscript"/>
           <w:lang w:val="en-US"/>
         </w:rPr>
-        <w:t>out</w:t>
+        <w:t>turn</w:t>
       </w:r>
       <w:proofErr w:type="spellEnd"/>
       <w:r>
         <w:rPr>
           <w:szCs w:val="24"/>
+          <w:lang w:val="en-US"/>
+        </w:rPr>
+        <w:t>) = 78.67 V</w:t>
+      </w:r>
+    </w:p>
+    <w:p>
+      <w:pPr>
+        <w:ind w:firstLine="720"/>
+        <w:rPr>
+          <w:szCs w:val="24"/>
+          <w:lang w:val="en-US"/>
+        </w:rPr>
+      </w:pPr>
+      <w:r>
+        <w:rPr>
+          <w:szCs w:val="24"/>
+          <w:lang w:val="en-US"/>
+        </w:rPr>
+        <w:t>I</w:t>
+      </w:r>
+      <w:r>
+        <w:rPr>
+          <w:szCs w:val="24"/>
           <w:vertAlign w:val="subscript"/>
           <w:lang w:val="en-US"/>
         </w:rPr>
-        <w:t xml:space="preserve">(max) </w:t>
-      </w:r>
-      <w:r>
-        <w:rPr>
-          <w:szCs w:val="24"/>
-          <w:lang w:val="en-US"/>
-        </w:rPr>
-        <w:t>+ (V</w:t>
-      </w:r>
-      <w:r>
-        <w:rPr>
-          <w:szCs w:val="24"/>
-          <w:vertAlign w:val="subscript"/>
-          <w:lang w:val="en-US"/>
-        </w:rPr>
-        <w:t xml:space="preserve">in(max) </w:t>
-      </w:r>
-      <w:r>
-        <w:rPr>
-          <w:szCs w:val="24"/>
-          <w:lang w:val="en-US"/>
-        </w:rPr>
-        <w:t xml:space="preserve">/ </w:t>
-      </w:r>
-      <w:proofErr w:type="spellStart"/>
-      <w:r>
-        <w:rPr>
-          <w:szCs w:val="24"/>
-          <w:lang w:val="en-US"/>
-        </w:rPr>
-        <w:t>N</w:t>
-      </w:r>
-      <w:r>
-        <w:rPr>
-          <w:szCs w:val="24"/>
-          <w:vertAlign w:val="subscript"/>
-          <w:lang w:val="en-US"/>
-        </w:rPr>
-        <w:t>turn</w:t>
-      </w:r>
-      <w:proofErr w:type="spellEnd"/>
-      <w:r>
-        <w:rPr>
-          <w:szCs w:val="24"/>
-          <w:lang w:val="en-US"/>
-        </w:rPr>
-        <w:t>) = 78.67 V</w:t>
-      </w:r>
-    </w:p>
-    <w:p>
-      <w:pPr>
-        <w:ind w:firstLine="720"/>
-        <w:rPr>
-          <w:szCs w:val="24"/>
-          <w:lang w:val="en-US"/>
-        </w:rPr>
-      </w:pPr>
-      <w:proofErr w:type="gramStart"/>
-      <w:r>
-        <w:rPr>
-          <w:szCs w:val="24"/>
-          <w:lang w:val="en-US"/>
-        </w:rPr>
-        <w:t>I</w:t>
-      </w:r>
-      <w:r>
-        <w:rPr>
-          <w:szCs w:val="24"/>
-          <w:vertAlign w:val="subscript"/>
-          <w:lang w:val="en-US"/>
-        </w:rPr>
-        <w:t>D(</w:t>
-      </w:r>
-      <w:proofErr w:type="gramEnd"/>
-      <w:r>
-        <w:rPr>
-          <w:szCs w:val="24"/>
-          <w:vertAlign w:val="subscript"/>
-          <w:lang w:val="en-US"/>
-        </w:rPr>
-        <w:t>max)</w:t>
+        <w:t>D(max)</w:t>
       </w:r>
       <w:r>
         <w:rPr>
@@ -11561,7 +11422,6 @@
           <w:lang w:val="en-US"/>
         </w:rPr>
       </w:pPr>
-      <w:proofErr w:type="gramStart"/>
       <w:r>
         <w:rPr>
           <w:szCs w:val="24"/>
@@ -11575,23 +11435,46 @@
           <w:vertAlign w:val="subscript"/>
           <w:lang w:val="en-US"/>
         </w:rPr>
-        <w:t>C(</w:t>
-      </w:r>
-      <w:proofErr w:type="gramEnd"/>
+        <w:t>C(pp)</w:t>
+      </w:r>
+      <w:r>
+        <w:rPr>
+          <w:szCs w:val="24"/>
+          <w:lang w:val="en-US"/>
+        </w:rPr>
+        <w:t xml:space="preserve"> =(</w:t>
+      </w:r>
+      <w:proofErr w:type="spellStart"/>
+      <w:r>
+        <w:rPr>
+          <w:szCs w:val="24"/>
+          <w:lang w:val="en-US"/>
+        </w:rPr>
+        <w:t>I</w:t>
+      </w:r>
       <w:r>
         <w:rPr>
           <w:szCs w:val="24"/>
           <w:vertAlign w:val="subscript"/>
           <w:lang w:val="en-US"/>
         </w:rPr>
-        <w:t>pp)</w:t>
-      </w:r>
-      <w:r>
-        <w:rPr>
-          <w:szCs w:val="24"/>
-          <w:lang w:val="en-US"/>
-        </w:rPr>
-        <w:t xml:space="preserve"> =(</w:t>
+        <w:t>out</w:t>
+      </w:r>
+      <w:proofErr w:type="spellEnd"/>
+      <w:r>
+        <w:rPr>
+          <w:szCs w:val="24"/>
+          <w:vertAlign w:val="subscript"/>
+          <w:lang w:val="en-US"/>
+        </w:rPr>
+        <w:t>(avg)</w:t>
+      </w:r>
+      <w:r>
+        <w:rPr>
+          <w:szCs w:val="24"/>
+          <w:lang w:val="en-US"/>
+        </w:rPr>
+        <w:t xml:space="preserve"> x (1+ ((</w:t>
       </w:r>
       <w:proofErr w:type="spellStart"/>
       <w:r>
@@ -11599,6 +11482,203 @@
           <w:szCs w:val="24"/>
           <w:lang w:val="en-US"/>
         </w:rPr>
+        <w:t>D</w:t>
+      </w:r>
+      <w:r>
+        <w:rPr>
+          <w:szCs w:val="24"/>
+          <w:vertAlign w:val="subscript"/>
+          <w:lang w:val="en-US"/>
+        </w:rPr>
+        <w:t>max</w:t>
+      </w:r>
+      <w:proofErr w:type="spellEnd"/>
+      <w:r>
+        <w:rPr>
+          <w:szCs w:val="24"/>
+          <w:vertAlign w:val="subscript"/>
+          <w:lang w:val="en-US"/>
+        </w:rPr>
+        <w:t xml:space="preserve"> </w:t>
+      </w:r>
+      <w:r>
+        <w:rPr>
+          <w:szCs w:val="24"/>
+          <w:lang w:val="en-US"/>
+        </w:rPr>
+        <w:t xml:space="preserve">+ </w:t>
+      </w:r>
+      <w:proofErr w:type="spellStart"/>
+      <w:r>
+        <w:rPr>
+          <w:szCs w:val="24"/>
+          <w:lang w:val="en-US"/>
+        </w:rPr>
+        <w:t>D</w:t>
+      </w:r>
+      <w:r>
+        <w:rPr>
+          <w:szCs w:val="24"/>
+          <w:vertAlign w:val="subscript"/>
+          <w:lang w:val="en-US"/>
+        </w:rPr>
+        <w:t>dwell</w:t>
+      </w:r>
+      <w:proofErr w:type="spellEnd"/>
+      <w:r>
+        <w:rPr>
+          <w:szCs w:val="24"/>
+          <w:lang w:val="en-US"/>
+        </w:rPr>
+        <w:t xml:space="preserve">) / (1 - </w:t>
+      </w:r>
+      <w:proofErr w:type="spellStart"/>
+      <w:r>
+        <w:rPr>
+          <w:szCs w:val="24"/>
+          <w:lang w:val="en-US"/>
+        </w:rPr>
+        <w:t>D</w:t>
+      </w:r>
+      <w:r>
+        <w:rPr>
+          <w:szCs w:val="24"/>
+          <w:vertAlign w:val="subscript"/>
+          <w:lang w:val="en-US"/>
+        </w:rPr>
+        <w:t>max</w:t>
+      </w:r>
+      <w:proofErr w:type="spellEnd"/>
+      <w:r>
+        <w:rPr>
+          <w:szCs w:val="24"/>
+          <w:lang w:val="en-US"/>
+        </w:rPr>
+        <w:t xml:space="preserve"> - </w:t>
+      </w:r>
+      <w:proofErr w:type="spellStart"/>
+      <w:r>
+        <w:rPr>
+          <w:szCs w:val="24"/>
+          <w:lang w:val="en-US"/>
+        </w:rPr>
+        <w:t>D</w:t>
+      </w:r>
+      <w:r>
+        <w:rPr>
+          <w:szCs w:val="24"/>
+          <w:vertAlign w:val="subscript"/>
+          <w:lang w:val="en-US"/>
+        </w:rPr>
+        <w:t>dwell</w:t>
+      </w:r>
+      <w:proofErr w:type="spellEnd"/>
+      <w:r>
+        <w:rPr>
+          <w:szCs w:val="24"/>
+          <w:lang w:val="en-US"/>
+        </w:rPr>
+        <w:t>)))  = 11.90 A</w:t>
+      </w:r>
+    </w:p>
+    <w:p>
+      <w:pPr>
+        <w:ind w:firstLine="720"/>
+        <w:rPr>
+          <w:szCs w:val="24"/>
+          <w:lang w:val="en-US"/>
+        </w:rPr>
+      </w:pPr>
+      <w:r>
+        <w:rPr>
+          <w:rFonts w:cstheme="minorHAnsi"/>
+          <w:szCs w:val="24"/>
+          <w:lang w:val="en-US"/>
+        </w:rPr>
+        <w:t>∆</w:t>
+      </w:r>
+      <w:r>
+        <w:rPr>
+          <w:szCs w:val="24"/>
+          <w:lang w:val="en-US"/>
+        </w:rPr>
+        <w:t>V</w:t>
+      </w:r>
+      <w:r>
+        <w:rPr>
+          <w:szCs w:val="24"/>
+          <w:vertAlign w:val="subscript"/>
+          <w:lang w:val="en-US"/>
+        </w:rPr>
+        <w:t xml:space="preserve">ESR </w:t>
+      </w:r>
+      <w:r>
+        <w:rPr>
+          <w:szCs w:val="24"/>
+          <w:lang w:val="en-US"/>
+        </w:rPr>
+        <w:t>= ESR x I</w:t>
+      </w:r>
+      <w:r>
+        <w:rPr>
+          <w:szCs w:val="24"/>
+          <w:vertAlign w:val="subscript"/>
+          <w:lang w:val="en-US"/>
+        </w:rPr>
+        <w:t>C(pp)</w:t>
+      </w:r>
+      <w:r>
+        <w:rPr>
+          <w:szCs w:val="24"/>
+          <w:lang w:val="en-US"/>
+        </w:rPr>
+        <w:t xml:space="preserve">  = ESR x 11.90</w:t>
+      </w:r>
+    </w:p>
+    <w:p>
+      <w:pPr>
+        <w:ind w:firstLine="720"/>
+        <w:rPr>
+          <w:szCs w:val="24"/>
+          <w:lang w:val="en-US"/>
+        </w:rPr>
+      </w:pPr>
+      <w:r>
+        <w:rPr>
+          <w:rFonts w:cstheme="minorHAnsi"/>
+          <w:szCs w:val="24"/>
+          <w:lang w:val="en-US"/>
+        </w:rPr>
+        <w:t>∆</w:t>
+      </w:r>
+      <w:r>
+        <w:rPr>
+          <w:szCs w:val="24"/>
+          <w:lang w:val="en-US"/>
+        </w:rPr>
+        <w:t>Q</w:t>
+      </w:r>
+      <w:r>
+        <w:rPr>
+          <w:szCs w:val="24"/>
+          <w:vertAlign w:val="subscript"/>
+          <w:lang w:val="en-US"/>
+        </w:rPr>
+        <w:t>C</w:t>
+      </w:r>
+      <w:r>
+        <w:rPr>
+          <w:szCs w:val="24"/>
+          <w:lang w:val="en-US"/>
+        </w:rPr>
+        <w:t xml:space="preserve"> = </w:t>
+      </w:r>
+      <w:proofErr w:type="spellStart"/>
+      <w:r>
+        <w:rPr>
+          <w:szCs w:val="24"/>
+          <w:lang w:val="en-US"/>
+        </w:rPr>
         <w:t>I</w:t>
       </w:r>
       <w:r>
@@ -11616,14 +11696,14 @@
           <w:vertAlign w:val="subscript"/>
           <w:lang w:val="en-US"/>
         </w:rPr>
-        <w:t>(avg)</w:t>
-      </w:r>
-      <w:r>
-        <w:rPr>
-          <w:szCs w:val="24"/>
-          <w:lang w:val="en-US"/>
-        </w:rPr>
-        <w:t xml:space="preserve"> x (1+ ((</w:t>
+        <w:t xml:space="preserve">(avg) </w:t>
+      </w:r>
+      <w:r>
+        <w:rPr>
+          <w:szCs w:val="24"/>
+          <w:lang w:val="en-US"/>
+        </w:rPr>
+        <w:t>x (</w:t>
       </w:r>
       <w:proofErr w:type="spellStart"/>
       <w:r>
@@ -11679,7 +11759,7 @@
           <w:szCs w:val="24"/>
           <w:lang w:val="en-US"/>
         </w:rPr>
-        <w:t xml:space="preserve">) / (1 - </w:t>
+        <w:t>) / (</w:t>
       </w:r>
       <w:proofErr w:type="spellStart"/>
       <w:r>
@@ -11687,7 +11767,7 @@
           <w:szCs w:val="24"/>
           <w:lang w:val="en-US"/>
         </w:rPr>
-        <w:t>D</w:t>
+        <w:t>C</w:t>
       </w:r>
       <w:r>
         <w:rPr>
@@ -11695,15 +11775,23 @@
           <w:vertAlign w:val="subscript"/>
           <w:lang w:val="en-US"/>
         </w:rPr>
-        <w:t>max</w:t>
+        <w:t>out</w:t>
       </w:r>
       <w:proofErr w:type="spellEnd"/>
       <w:r>
         <w:rPr>
           <w:szCs w:val="24"/>
-          <w:lang w:val="en-US"/>
-        </w:rPr>
-        <w:t xml:space="preserve"> - </w:t>
+          <w:vertAlign w:val="subscript"/>
+          <w:lang w:val="en-US"/>
+        </w:rPr>
+        <w:t xml:space="preserve"> </w:t>
+      </w:r>
+      <w:r>
+        <w:rPr>
+          <w:szCs w:val="24"/>
+          <w:lang w:val="en-US"/>
+        </w:rPr>
+        <w:t xml:space="preserve">x </w:t>
       </w:r>
       <w:proofErr w:type="spellStart"/>
       <w:r>
@@ -11711,7 +11799,7 @@
           <w:szCs w:val="24"/>
           <w:lang w:val="en-US"/>
         </w:rPr>
-        <w:t>D</w:t>
+        <w:t>f</w:t>
       </w:r>
       <w:r>
         <w:rPr>
@@ -11719,7 +11807,7 @@
           <w:vertAlign w:val="subscript"/>
           <w:lang w:val="en-US"/>
         </w:rPr>
-        <w:t>dwell</w:t>
+        <w:t>S</w:t>
       </w:r>
       <w:proofErr w:type="spellEnd"/>
       <w:r>
@@ -11727,7 +11815,22 @@
           <w:szCs w:val="24"/>
           <w:lang w:val="en-US"/>
         </w:rPr>
-        <w:t>)))  = 11.90 A</w:t>
+        <w:t>) = 2.5x10</w:t>
+      </w:r>
+      <w:r>
+        <w:rPr>
+          <w:szCs w:val="24"/>
+          <w:vertAlign w:val="superscript"/>
+          <w:lang w:val="en-US"/>
+        </w:rPr>
+        <w:t xml:space="preserve">-5 </w:t>
+      </w:r>
+      <w:r>
+        <w:rPr>
+          <w:szCs w:val="24"/>
+          <w:lang w:val="en-US"/>
+        </w:rPr>
+        <w:t>C</w:t>
       </w:r>
     </w:p>
     <w:p>
@@ -11759,6 +11862,173 @@
           <w:vertAlign w:val="subscript"/>
           <w:lang w:val="en-US"/>
         </w:rPr>
+        <w:t xml:space="preserve">C </w:t>
+      </w:r>
+      <w:r>
+        <w:rPr>
+          <w:szCs w:val="24"/>
+          <w:lang w:val="en-US"/>
+        </w:rPr>
+        <w:t xml:space="preserve"> =  </w:t>
+      </w:r>
+      <w:r>
+        <w:rPr>
+          <w:rFonts w:cstheme="minorHAnsi"/>
+          <w:szCs w:val="24"/>
+          <w:lang w:val="en-US"/>
+        </w:rPr>
+        <w:t>∆</w:t>
+      </w:r>
+      <w:r>
+        <w:rPr>
+          <w:szCs w:val="24"/>
+          <w:lang w:val="en-US"/>
+        </w:rPr>
+        <w:t>Q</w:t>
+      </w:r>
+      <w:r>
+        <w:rPr>
+          <w:szCs w:val="24"/>
+          <w:vertAlign w:val="subscript"/>
+          <w:lang w:val="en-US"/>
+        </w:rPr>
+        <w:t>C</w:t>
+      </w:r>
+      <w:r>
+        <w:rPr>
+          <w:szCs w:val="24"/>
+          <w:lang w:val="en-US"/>
+        </w:rPr>
+        <w:t xml:space="preserve"> / </w:t>
+      </w:r>
+      <w:proofErr w:type="spellStart"/>
+      <w:r>
+        <w:rPr>
+          <w:szCs w:val="24"/>
+          <w:lang w:val="en-US"/>
+        </w:rPr>
+        <w:t>C</w:t>
+      </w:r>
+      <w:r>
+        <w:rPr>
+          <w:szCs w:val="24"/>
+          <w:vertAlign w:val="subscript"/>
+          <w:lang w:val="en-US"/>
+        </w:rPr>
+        <w:t>out</w:t>
+      </w:r>
+      <w:proofErr w:type="spellEnd"/>
+      <w:r>
+        <w:rPr>
+          <w:szCs w:val="24"/>
+          <w:lang w:val="en-US"/>
+        </w:rPr>
+        <w:t xml:space="preserve"> = 2.5x10</w:t>
+      </w:r>
+      <w:r>
+        <w:rPr>
+          <w:szCs w:val="24"/>
+          <w:vertAlign w:val="superscript"/>
+          <w:lang w:val="en-US"/>
+        </w:rPr>
+        <w:t>-5</w:t>
+      </w:r>
+      <w:r>
+        <w:rPr>
+          <w:szCs w:val="24"/>
+          <w:lang w:val="en-US"/>
+        </w:rPr>
+        <w:t xml:space="preserve"> / </w:t>
+      </w:r>
+      <w:proofErr w:type="spellStart"/>
+      <w:r>
+        <w:rPr>
+          <w:szCs w:val="24"/>
+          <w:lang w:val="en-US"/>
+        </w:rPr>
+        <w:t>C</w:t>
+      </w:r>
+      <w:r>
+        <w:rPr>
+          <w:szCs w:val="24"/>
+          <w:vertAlign w:val="subscript"/>
+          <w:lang w:val="en-US"/>
+        </w:rPr>
+        <w:t>out</w:t>
+      </w:r>
+      <w:proofErr w:type="spellEnd"/>
+    </w:p>
+    <w:p>
+      <w:pPr>
+        <w:ind w:firstLine="720"/>
+        <w:rPr>
+          <w:szCs w:val="24"/>
+          <w:vertAlign w:val="subscript"/>
+          <w:lang w:val="en-US"/>
+        </w:rPr>
+      </w:pPr>
+      <w:r>
+        <w:rPr>
+          <w:rFonts w:cstheme="minorHAnsi"/>
+          <w:szCs w:val="24"/>
+          <w:lang w:val="en-US"/>
+        </w:rPr>
+        <w:t>∆</w:t>
+      </w:r>
+      <w:proofErr w:type="spellStart"/>
+      <w:r>
+        <w:rPr>
+          <w:szCs w:val="24"/>
+          <w:lang w:val="en-US"/>
+        </w:rPr>
+        <w:t>V</w:t>
+      </w:r>
+      <w:r>
+        <w:rPr>
+          <w:szCs w:val="24"/>
+          <w:vertAlign w:val="subscript"/>
+          <w:lang w:val="en-US"/>
+        </w:rPr>
+        <w:t>out</w:t>
+      </w:r>
+      <w:proofErr w:type="spellEnd"/>
+      <w:r>
+        <w:rPr>
+          <w:szCs w:val="24"/>
+          <w:vertAlign w:val="subscript"/>
+          <w:lang w:val="en-US"/>
+        </w:rPr>
+        <w:t xml:space="preserve"> </w:t>
+      </w:r>
+      <w:r>
+        <w:rPr>
+          <w:szCs w:val="24"/>
+          <w:lang w:val="en-US"/>
+        </w:rPr>
+        <w:t xml:space="preserve">= </w:t>
+      </w:r>
+      <w:bookmarkStart w:id="14" w:name="_Hlk70810358"/>
+      <w:r>
+        <w:rPr>
+          <w:rFonts w:cstheme="minorHAnsi"/>
+          <w:szCs w:val="24"/>
+          <w:lang w:val="en-US"/>
+        </w:rPr>
+        <w:t>∆</w:t>
+      </w:r>
+      <w:r>
+        <w:rPr>
+          <w:szCs w:val="24"/>
+          <w:lang w:val="en-US"/>
+        </w:rPr>
+        <w:t>V</w:t>
+      </w:r>
+      <w:r>
+        <w:rPr>
+          <w:szCs w:val="24"/>
+          <w:vertAlign w:val="subscript"/>
+          <w:lang w:val="en-US"/>
+        </w:rPr>
         <w:t xml:space="preserve">ESR </w:t>
       </w:r>
       <w:r>
@@ -11766,15 +12036,22 @@
           <w:szCs w:val="24"/>
           <w:lang w:val="en-US"/>
         </w:rPr>
-        <w:t xml:space="preserve">= ESR x </w:t>
-      </w:r>
-      <w:proofErr w:type="gramStart"/>
-      <w:r>
-        <w:rPr>
-          <w:szCs w:val="24"/>
-          <w:lang w:val="en-US"/>
-        </w:rPr>
-        <w:t>I</w:t>
+        <w:t xml:space="preserve">+ </w:t>
+      </w:r>
+      <w:r>
+        <w:rPr>
+          <w:rFonts w:cstheme="minorHAnsi"/>
+          <w:szCs w:val="24"/>
+          <w:lang w:val="en-US"/>
+        </w:rPr>
+        <w:t>∆</w:t>
+      </w:r>
+      <w:r>
+        <w:rPr>
+          <w:szCs w:val="24"/>
+          <w:lang w:val="en-US"/>
+        </w:rPr>
+        <w:t>V</w:t>
       </w:r>
       <w:r>
         <w:rPr>
@@ -11782,253 +12059,6 @@
           <w:vertAlign w:val="subscript"/>
           <w:lang w:val="en-US"/>
         </w:rPr>
-        <w:t>C(</w:t>
-      </w:r>
-      <w:proofErr w:type="gramEnd"/>
-      <w:r>
-        <w:rPr>
-          <w:szCs w:val="24"/>
-          <w:vertAlign w:val="subscript"/>
-          <w:lang w:val="en-US"/>
-        </w:rPr>
-        <w:t>pp)</w:t>
-      </w:r>
-      <w:r>
-        <w:rPr>
-          <w:szCs w:val="24"/>
-          <w:lang w:val="en-US"/>
-        </w:rPr>
-        <w:t xml:space="preserve">  = ESR x 11.90</w:t>
-      </w:r>
-    </w:p>
-    <w:p>
-      <w:pPr>
-        <w:ind w:firstLine="720"/>
-        <w:rPr>
-          <w:szCs w:val="24"/>
-          <w:lang w:val="en-US"/>
-        </w:rPr>
-      </w:pPr>
-      <w:r>
-        <w:rPr>
-          <w:rFonts w:cstheme="minorHAnsi"/>
-          <w:szCs w:val="24"/>
-          <w:lang w:val="en-US"/>
-        </w:rPr>
-        <w:t>∆</w:t>
-      </w:r>
-      <w:r>
-        <w:rPr>
-          <w:szCs w:val="24"/>
-          <w:lang w:val="en-US"/>
-        </w:rPr>
-        <w:t>Q</w:t>
-      </w:r>
-      <w:r>
-        <w:rPr>
-          <w:szCs w:val="24"/>
-          <w:vertAlign w:val="subscript"/>
-          <w:lang w:val="en-US"/>
-        </w:rPr>
-        <w:t>C</w:t>
-      </w:r>
-      <w:r>
-        <w:rPr>
-          <w:szCs w:val="24"/>
-          <w:lang w:val="en-US"/>
-        </w:rPr>
-        <w:t xml:space="preserve"> = </w:t>
-      </w:r>
-      <w:proofErr w:type="spellStart"/>
-      <w:r>
-        <w:rPr>
-          <w:szCs w:val="24"/>
-          <w:lang w:val="en-US"/>
-        </w:rPr>
-        <w:t>I</w:t>
-      </w:r>
-      <w:r>
-        <w:rPr>
-          <w:szCs w:val="24"/>
-          <w:vertAlign w:val="subscript"/>
-          <w:lang w:val="en-US"/>
-        </w:rPr>
-        <w:t>out</w:t>
-      </w:r>
-      <w:proofErr w:type="spellEnd"/>
-      <w:r>
-        <w:rPr>
-          <w:szCs w:val="24"/>
-          <w:vertAlign w:val="subscript"/>
-          <w:lang w:val="en-US"/>
-        </w:rPr>
-        <w:t xml:space="preserve">(avg) </w:t>
-      </w:r>
-      <w:r>
-        <w:rPr>
-          <w:szCs w:val="24"/>
-          <w:lang w:val="en-US"/>
-        </w:rPr>
-        <w:t>x (</w:t>
-      </w:r>
-      <w:proofErr w:type="spellStart"/>
-      <w:r>
-        <w:rPr>
-          <w:szCs w:val="24"/>
-          <w:lang w:val="en-US"/>
-        </w:rPr>
-        <w:t>D</w:t>
-      </w:r>
-      <w:r>
-        <w:rPr>
-          <w:szCs w:val="24"/>
-          <w:vertAlign w:val="subscript"/>
-          <w:lang w:val="en-US"/>
-        </w:rPr>
-        <w:t>max</w:t>
-      </w:r>
-      <w:proofErr w:type="spellEnd"/>
-      <w:r>
-        <w:rPr>
-          <w:szCs w:val="24"/>
-          <w:vertAlign w:val="subscript"/>
-          <w:lang w:val="en-US"/>
-        </w:rPr>
-        <w:t xml:space="preserve"> </w:t>
-      </w:r>
-      <w:r>
-        <w:rPr>
-          <w:szCs w:val="24"/>
-          <w:lang w:val="en-US"/>
-        </w:rPr>
-        <w:t xml:space="preserve">+ </w:t>
-      </w:r>
-      <w:proofErr w:type="spellStart"/>
-      <w:r>
-        <w:rPr>
-          <w:szCs w:val="24"/>
-          <w:lang w:val="en-US"/>
-        </w:rPr>
-        <w:t>D</w:t>
-      </w:r>
-      <w:r>
-        <w:rPr>
-          <w:szCs w:val="24"/>
-          <w:vertAlign w:val="subscript"/>
-          <w:lang w:val="en-US"/>
-        </w:rPr>
-        <w:t>dwell</w:t>
-      </w:r>
-      <w:proofErr w:type="spellEnd"/>
-      <w:r>
-        <w:rPr>
-          <w:szCs w:val="24"/>
-          <w:lang w:val="en-US"/>
-        </w:rPr>
-        <w:t>) / (</w:t>
-      </w:r>
-      <w:proofErr w:type="spellStart"/>
-      <w:r>
-        <w:rPr>
-          <w:szCs w:val="24"/>
-          <w:lang w:val="en-US"/>
-        </w:rPr>
-        <w:t>C</w:t>
-      </w:r>
-      <w:r>
-        <w:rPr>
-          <w:szCs w:val="24"/>
-          <w:vertAlign w:val="subscript"/>
-          <w:lang w:val="en-US"/>
-        </w:rPr>
-        <w:t>out</w:t>
-      </w:r>
-      <w:proofErr w:type="spellEnd"/>
-      <w:r>
-        <w:rPr>
-          <w:szCs w:val="24"/>
-          <w:vertAlign w:val="subscript"/>
-          <w:lang w:val="en-US"/>
-        </w:rPr>
-        <w:t xml:space="preserve"> </w:t>
-      </w:r>
-      <w:r>
-        <w:rPr>
-          <w:szCs w:val="24"/>
-          <w:lang w:val="en-US"/>
-        </w:rPr>
-        <w:t xml:space="preserve">x </w:t>
-      </w:r>
-      <w:proofErr w:type="spellStart"/>
-      <w:r>
-        <w:rPr>
-          <w:szCs w:val="24"/>
-          <w:lang w:val="en-US"/>
-        </w:rPr>
-        <w:t>f</w:t>
-      </w:r>
-      <w:r>
-        <w:rPr>
-          <w:szCs w:val="24"/>
-          <w:vertAlign w:val="subscript"/>
-          <w:lang w:val="en-US"/>
-        </w:rPr>
-        <w:t>S</w:t>
-      </w:r>
-      <w:proofErr w:type="spellEnd"/>
-      <w:r>
-        <w:rPr>
-          <w:szCs w:val="24"/>
-          <w:lang w:val="en-US"/>
-        </w:rPr>
-        <w:t>) = 2.5x10</w:t>
-      </w:r>
-      <w:r>
-        <w:rPr>
-          <w:szCs w:val="24"/>
-          <w:vertAlign w:val="superscript"/>
-          <w:lang w:val="en-US"/>
-        </w:rPr>
-        <w:t xml:space="preserve">-5 </w:t>
-      </w:r>
-      <w:r>
-        <w:rPr>
-          <w:szCs w:val="24"/>
-          <w:lang w:val="en-US"/>
-        </w:rPr>
-        <w:t>C</w:t>
-      </w:r>
-    </w:p>
-    <w:p>
-      <w:pPr>
-        <w:ind w:firstLine="720"/>
-        <w:rPr>
-          <w:szCs w:val="24"/>
-          <w:lang w:val="en-US"/>
-        </w:rPr>
-      </w:pPr>
-      <w:r>
-        <w:rPr>
-          <w:rFonts w:cstheme="minorHAnsi"/>
-          <w:szCs w:val="24"/>
-          <w:lang w:val="en-US"/>
-        </w:rPr>
-        <w:t>∆</w:t>
-      </w:r>
-      <w:proofErr w:type="gramStart"/>
-      <w:r>
-        <w:rPr>
-          <w:szCs w:val="24"/>
-          <w:lang w:val="en-US"/>
-        </w:rPr>
-        <w:t>V</w:t>
-      </w:r>
-      <w:r>
-        <w:rPr>
-          <w:szCs w:val="24"/>
-          <w:vertAlign w:val="subscript"/>
-          <w:lang w:val="en-US"/>
-        </w:rPr>
         <w:t xml:space="preserve">C </w:t>
       </w:r>
       <w:r>
@@ -12036,221 +12066,7 @@
           <w:szCs w:val="24"/>
           <w:lang w:val="en-US"/>
         </w:rPr>
-        <w:t xml:space="preserve"> =</w:t>
-      </w:r>
-      <w:proofErr w:type="gramEnd"/>
-      <w:r>
-        <w:rPr>
-          <w:szCs w:val="24"/>
-          <w:lang w:val="en-US"/>
-        </w:rPr>
-        <w:t xml:space="preserve">  </w:t>
-      </w:r>
-      <w:r>
-        <w:rPr>
-          <w:rFonts w:cstheme="minorHAnsi"/>
-          <w:szCs w:val="24"/>
-          <w:lang w:val="en-US"/>
-        </w:rPr>
-        <w:t>∆</w:t>
-      </w:r>
-      <w:r>
-        <w:rPr>
-          <w:szCs w:val="24"/>
-          <w:lang w:val="en-US"/>
-        </w:rPr>
-        <w:t>Q</w:t>
-      </w:r>
-      <w:r>
-        <w:rPr>
-          <w:szCs w:val="24"/>
-          <w:vertAlign w:val="subscript"/>
-          <w:lang w:val="en-US"/>
-        </w:rPr>
-        <w:t>C</w:t>
-      </w:r>
-      <w:r>
-        <w:rPr>
-          <w:szCs w:val="24"/>
-          <w:lang w:val="en-US"/>
-        </w:rPr>
-        <w:t xml:space="preserve"> / </w:t>
-      </w:r>
-      <w:proofErr w:type="spellStart"/>
-      <w:r>
-        <w:rPr>
-          <w:szCs w:val="24"/>
-          <w:lang w:val="en-US"/>
-        </w:rPr>
-        <w:t>C</w:t>
-      </w:r>
-      <w:r>
-        <w:rPr>
-          <w:szCs w:val="24"/>
-          <w:vertAlign w:val="subscript"/>
-          <w:lang w:val="en-US"/>
-        </w:rPr>
-        <w:t>out</w:t>
-      </w:r>
-      <w:proofErr w:type="spellEnd"/>
-      <w:r>
-        <w:rPr>
-          <w:szCs w:val="24"/>
-          <w:lang w:val="en-US"/>
-        </w:rPr>
-        <w:t xml:space="preserve"> = 2.5x10</w:t>
-      </w:r>
-      <w:r>
-        <w:rPr>
-          <w:szCs w:val="24"/>
-          <w:vertAlign w:val="superscript"/>
-          <w:lang w:val="en-US"/>
-        </w:rPr>
-        <w:t>-5</w:t>
-      </w:r>
-      <w:r>
-        <w:rPr>
-          <w:szCs w:val="24"/>
-          <w:lang w:val="en-US"/>
-        </w:rPr>
-        <w:t xml:space="preserve"> / </w:t>
-      </w:r>
-      <w:proofErr w:type="spellStart"/>
-      <w:r>
-        <w:rPr>
-          <w:szCs w:val="24"/>
-          <w:lang w:val="en-US"/>
-        </w:rPr>
-        <w:t>C</w:t>
-      </w:r>
-      <w:r>
-        <w:rPr>
-          <w:szCs w:val="24"/>
-          <w:vertAlign w:val="subscript"/>
-          <w:lang w:val="en-US"/>
-        </w:rPr>
-        <w:t>out</w:t>
-      </w:r>
-      <w:proofErr w:type="spellEnd"/>
-    </w:p>
-    <w:p>
-      <w:pPr>
-        <w:ind w:firstLine="720"/>
-        <w:rPr>
-          <w:szCs w:val="24"/>
-          <w:vertAlign w:val="subscript"/>
-          <w:lang w:val="en-US"/>
-        </w:rPr>
-      </w:pPr>
-      <w:r>
-        <w:rPr>
-          <w:rFonts w:cstheme="minorHAnsi"/>
-          <w:szCs w:val="24"/>
-          <w:lang w:val="en-US"/>
-        </w:rPr>
-        <w:t>∆</w:t>
-      </w:r>
-      <w:proofErr w:type="spellStart"/>
-      <w:r>
-        <w:rPr>
-          <w:szCs w:val="24"/>
-          <w:lang w:val="en-US"/>
-        </w:rPr>
-        <w:t>V</w:t>
-      </w:r>
-      <w:r>
-        <w:rPr>
-          <w:szCs w:val="24"/>
-          <w:vertAlign w:val="subscript"/>
-          <w:lang w:val="en-US"/>
-        </w:rPr>
-        <w:t>out</w:t>
-      </w:r>
-      <w:proofErr w:type="spellEnd"/>
-      <w:r>
-        <w:rPr>
-          <w:szCs w:val="24"/>
-          <w:vertAlign w:val="subscript"/>
-          <w:lang w:val="en-US"/>
-        </w:rPr>
-        <w:t xml:space="preserve"> </w:t>
-      </w:r>
-      <w:r>
-        <w:rPr>
-          <w:szCs w:val="24"/>
-          <w:lang w:val="en-US"/>
-        </w:rPr>
-        <w:t xml:space="preserve">= </w:t>
-      </w:r>
-      <w:bookmarkStart w:id="14" w:name="_Hlk70810358"/>
-      <w:r>
-        <w:rPr>
-          <w:rFonts w:cstheme="minorHAnsi"/>
-          <w:szCs w:val="24"/>
-          <w:lang w:val="en-US"/>
-        </w:rPr>
-        <w:t>∆</w:t>
-      </w:r>
-      <w:r>
-        <w:rPr>
-          <w:szCs w:val="24"/>
-          <w:lang w:val="en-US"/>
-        </w:rPr>
-        <w:t>V</w:t>
-      </w:r>
-      <w:r>
-        <w:rPr>
-          <w:szCs w:val="24"/>
-          <w:vertAlign w:val="subscript"/>
-          <w:lang w:val="en-US"/>
-        </w:rPr>
-        <w:t xml:space="preserve">ESR </w:t>
-      </w:r>
-      <w:r>
-        <w:rPr>
-          <w:szCs w:val="24"/>
-          <w:lang w:val="en-US"/>
-        </w:rPr>
-        <w:t xml:space="preserve">+ </w:t>
-      </w:r>
-      <w:r>
-        <w:rPr>
-          <w:rFonts w:cstheme="minorHAnsi"/>
-          <w:szCs w:val="24"/>
-          <w:lang w:val="en-US"/>
-        </w:rPr>
-        <w:t>∆</w:t>
-      </w:r>
-      <w:proofErr w:type="gramStart"/>
-      <w:r>
-        <w:rPr>
-          <w:szCs w:val="24"/>
-          <w:lang w:val="en-US"/>
-        </w:rPr>
-        <w:t>V</w:t>
-      </w:r>
-      <w:r>
-        <w:rPr>
-          <w:szCs w:val="24"/>
-          <w:vertAlign w:val="subscript"/>
-          <w:lang w:val="en-US"/>
-        </w:rPr>
-        <w:t xml:space="preserve">C </w:t>
-      </w:r>
-      <w:r>
-        <w:rPr>
-          <w:szCs w:val="24"/>
-          <w:lang w:val="en-US"/>
-        </w:rPr>
-        <w:t xml:space="preserve"> =</w:t>
-      </w:r>
-      <w:proofErr w:type="gramEnd"/>
-      <w:r>
-        <w:rPr>
-          <w:szCs w:val="24"/>
-          <w:lang w:val="en-US"/>
-        </w:rPr>
-        <w:t xml:space="preserve"> ESR x 11.90 + 2.5x10</w:t>
+        <w:t xml:space="preserve"> = ESR x 11.90 + 2.5x10</w:t>
       </w:r>
       <w:r>
         <w:rPr>
@@ -12303,7 +12119,6 @@
           <w:lang w:val="en-US"/>
         </w:rPr>
       </w:pPr>
-      <w:proofErr w:type="gramStart"/>
       <w:r>
         <w:rPr>
           <w:szCs w:val="24"/>
@@ -12328,7 +12143,6 @@
         <w:t>out</w:t>
       </w:r>
       <w:proofErr w:type="spellEnd"/>
-      <w:proofErr w:type="gramEnd"/>
       <w:r>
         <w:rPr>
           <w:szCs w:val="24"/>
@@ -12753,7 +12567,6 @@
                 <w:lang w:val="en-US"/>
               </w:rPr>
             </w:pPr>
-            <w:proofErr w:type="gramStart"/>
             <w:r>
               <w:rPr>
                 <w:lang w:val="en-US"/>
@@ -12771,14 +12584,7 @@
               <w:rPr>
                 <w:lang w:val="en-US"/>
               </w:rPr>
-              <w:t xml:space="preserve"> ,</w:t>
-            </w:r>
-            <w:proofErr w:type="gramEnd"/>
-            <w:r>
-              <w:rPr>
-                <w:lang w:val="en-US"/>
-              </w:rPr>
-              <w:t xml:space="preserve"> Breakdown voltage</w:t>
+              <w:t xml:space="preserve"> , Breakdown voltage</w:t>
             </w:r>
           </w:p>
         </w:tc>
@@ -12920,7 +12726,6 @@
               </w:rPr>
             </w:pPr>
             <w:proofErr w:type="spellStart"/>
-            <w:proofErr w:type="gramStart"/>
             <w:r>
               <w:rPr>
                 <w:lang w:val="en-US"/>
@@ -12935,7 +12740,6 @@
               <w:t>D,pulse</w:t>
             </w:r>
             <w:proofErr w:type="spellEnd"/>
-            <w:proofErr w:type="gramEnd"/>
             <w:r>
               <w:rPr>
                 <w:vertAlign w:val="subscript"/>
@@ -12995,7 +12799,6 @@
                 <w:lang w:val="en-US"/>
               </w:rPr>
             </w:pPr>
-            <w:proofErr w:type="gramStart"/>
             <w:r>
               <w:rPr>
                 <w:lang w:val="en-US"/>
@@ -13009,7 +12812,6 @@
               </w:rPr>
               <w:t>DS,ON</w:t>
             </w:r>
-            <w:proofErr w:type="gramEnd"/>
           </w:p>
         </w:tc>
         <w:tc>
@@ -13326,7 +13128,6 @@
                 <w:lang w:val="en-US"/>
               </w:rPr>
             </w:pPr>
-            <w:proofErr w:type="gramStart"/>
             <w:r>
               <w:rPr>
                 <w:lang w:val="en-US"/>
@@ -13344,14 +13145,7 @@
               <w:rPr>
                 <w:lang w:val="en-US"/>
               </w:rPr>
-              <w:t xml:space="preserve"> ,</w:t>
-            </w:r>
-            <w:proofErr w:type="gramEnd"/>
-            <w:r>
-              <w:rPr>
-                <w:lang w:val="en-US"/>
-              </w:rPr>
-              <w:t xml:space="preserve"> Blocking voltage</w:t>
+              <w:t xml:space="preserve"> , Blocking voltage</w:t>
             </w:r>
           </w:p>
         </w:tc>
@@ -13872,7 +13666,6 @@
                 <w:lang w:val="en-US"/>
               </w:rPr>
             </w:pPr>
-            <w:proofErr w:type="gramStart"/>
             <w:r>
               <w:rPr>
                 <w:lang w:val="en-US"/>
@@ -13886,7 +13679,6 @@
               </w:rPr>
               <w:t>C,MAX</w:t>
             </w:r>
-            <w:proofErr w:type="gramEnd"/>
             <w:r>
               <w:rPr>
                 <w:lang w:val="en-US"/>
@@ -13940,7 +13732,6 @@
               </w:rPr>
             </w:pPr>
             <w:proofErr w:type="spellStart"/>
-            <w:proofErr w:type="gramStart"/>
             <w:r>
               <w:rPr>
                 <w:lang w:val="en-US"/>
@@ -13955,7 +13746,6 @@
               <w:t>C,ripple</w:t>
             </w:r>
             <w:proofErr w:type="spellEnd"/>
-            <w:proofErr w:type="gramEnd"/>
           </w:p>
         </w:tc>
         <w:tc>
@@ -15336,21 +15126,7 @@
         <w:rPr>
           <w:lang w:val="en-US"/>
         </w:rPr>
-        <w:t xml:space="preserve"> to the 560V when it is turn of because of the leakage inductance then it </w:t>
-      </w:r>
-      <w:proofErr w:type="gramStart"/>
-      <w:r>
-        <w:rPr>
-          <w:lang w:val="en-US"/>
-        </w:rPr>
-        <w:t>decrease</w:t>
-      </w:r>
-      <w:proofErr w:type="gramEnd"/>
-      <w:r>
-        <w:rPr>
-          <w:lang w:val="en-US"/>
-        </w:rPr>
-        <w:t xml:space="preserve"> to the 478V. At </w:t>
+        <w:t xml:space="preserve"> to the 560V when it is turn of because of the leakage inductance then it decrease to the 478V. At </w:t>
       </w:r>
       <w:proofErr w:type="spellStart"/>
       <w:r>
@@ -15695,21 +15471,7 @@
         <w:rPr>
           <w:lang w:val="en-US"/>
         </w:rPr>
-        <w:t xml:space="preserve">Required length of wire have been calculated for both primary and secondary in the transformer </w:t>
-      </w:r>
-      <w:proofErr w:type="gramStart"/>
-      <w:r>
-        <w:rPr>
-          <w:lang w:val="en-US"/>
-        </w:rPr>
-        <w:t>calculations</w:t>
-      </w:r>
-      <w:proofErr w:type="gramEnd"/>
-      <w:r>
-        <w:rPr>
-          <w:lang w:val="en-US"/>
-        </w:rPr>
-        <w:t xml:space="preserve"> part. Moreover, required number of strands also considered in both sides. A third winding is also necessary similar with the secondary side of the transformer for carrying reference voltage to the feedback pin of the transformer. As the primary and secondary windings’ resistances and rms currents have been calculated before, their copper losses can also be calculated.</w:t>
+        <w:t>Required length of wire have been calculated for both primary and secondary in the transformer calculations part. Moreover, required number of strands also considered in both sides. A third winding is also necessary similar with the secondary side of the transformer for carrying reference voltage to the feedback pin of the transformer. As the primary and secondary windings’ resistances and rms currents have been calculated before, their copper losses can also be calculated.</w:t>
       </w:r>
     </w:p>
     <w:tbl>
@@ -17511,7 +17273,7 @@
         <w:rPr>
           <w:lang w:val="en-US"/>
         </w:rPr>
-        <w:t>MOSFET</w:t>
+        <w:t>According to the Equation [20] MOSFET conduction loss is 0.25W.</w:t>
       </w:r>
     </w:p>
     <w:tbl>
@@ -17853,7 +17615,43 @@
         <w:rPr>
           <w:lang w:val="en-US"/>
         </w:rPr>
-        <w:t>Diode</w:t>
+        <w:t>According to the Equation [2</w:t>
+      </w:r>
+      <w:r>
+        <w:rPr>
+          <w:lang w:val="en-US"/>
+        </w:rPr>
+        <w:t>1</w:t>
+      </w:r>
+      <w:r>
+        <w:rPr>
+          <w:lang w:val="en-US"/>
+        </w:rPr>
+        <w:t xml:space="preserve">] </w:t>
+      </w:r>
+      <w:r>
+        <w:rPr>
+          <w:lang w:val="en-US"/>
+        </w:rPr>
+        <w:t>diode</w:t>
+      </w:r>
+      <w:r>
+        <w:rPr>
+          <w:lang w:val="en-US"/>
+        </w:rPr>
+        <w:t xml:space="preserve"> conduction loss is </w:t>
+      </w:r>
+      <w:r>
+        <w:rPr>
+          <w:lang w:val="en-US"/>
+        </w:rPr>
+        <w:t>7.61</w:t>
+      </w:r>
+      <w:r>
+        <w:rPr>
+          <w:lang w:val="en-US"/>
+        </w:rPr>
+        <w:t>W.</w:t>
       </w:r>
     </w:p>
     <w:tbl>
@@ -18130,7 +17928,31 @@
         <w:rPr>
           <w:lang w:val="en-US"/>
         </w:rPr>
-        <w:t>MOSFET</w:t>
+        <w:t>According to the Equation [2</w:t>
+      </w:r>
+      <w:r>
+        <w:rPr>
+          <w:lang w:val="en-US"/>
+        </w:rPr>
+        <w:t>2</w:t>
+      </w:r>
+      <w:r>
+        <w:rPr>
+          <w:lang w:val="en-US"/>
+        </w:rPr>
+        <w:t>] MOSFET conduction loss is 0.</w:t>
+      </w:r>
+      <w:r>
+        <w:rPr>
+          <w:lang w:val="en-US"/>
+        </w:rPr>
+        <w:t>291</w:t>
+      </w:r>
+      <w:r>
+        <w:rPr>
+          <w:lang w:val="en-US"/>
+        </w:rPr>
+        <w:t>.</w:t>
       </w:r>
     </w:p>
     <w:tbl>
@@ -18499,7 +18321,19 @@
           <w:lang w:val="en-US"/>
         </w:rPr>
         <w:lastRenderedPageBreak/>
-        <w:t>Diode</w:t>
+        <w:t>According to the Equation [2</w:t>
+      </w:r>
+      <w:r>
+        <w:rPr>
+          <w:lang w:val="en-US"/>
+        </w:rPr>
+        <w:t>3</w:t>
+      </w:r>
+      <w:r>
+        <w:rPr>
+          <w:lang w:val="en-US"/>
+        </w:rPr>
+        <w:t xml:space="preserve">] MOSFET conduction loss is </w:t>
       </w:r>
     </w:p>
     <w:tbl>
@@ -18961,6 +18795,7 @@
       </w:r>
       <w:r>
         <w:rPr>
+          <w:noProof/>
           <w:lang w:val="en-US"/>
         </w:rPr>
         <w:t>1</w:t>
@@ -19017,7 +18852,14 @@
         <w:rPr>
           <w:lang w:val="en-US"/>
         </w:rPr>
-        <w:t>Figure 2</w:t>
+        <w:t xml:space="preserve">Figure </w:t>
+      </w:r>
+      <w:r>
+        <w:rPr>
+          <w:noProof/>
+          <w:lang w:val="en-US"/>
+        </w:rPr>
+        <w:t>2</w:t>
       </w:r>
       <w:r>
         <w:rPr>
@@ -19116,6 +18958,7 @@
       </w:r>
       <w:r>
         <w:rPr>
+          <w:noProof/>
           <w:lang w:val="en-US"/>
         </w:rPr>
         <w:t>2</w:t>
@@ -19211,7 +19054,14 @@
         <w:rPr>
           <w:lang w:val="en-US"/>
         </w:rPr>
-        <w:t>Figure 3</w:t>
+        <w:t xml:space="preserve">Figure </w:t>
+      </w:r>
+      <w:r>
+        <w:rPr>
+          <w:noProof/>
+          <w:lang w:val="en-US"/>
+        </w:rPr>
+        <w:t>3</w:t>
       </w:r>
       <w:r>
         <w:rPr>
@@ -19311,6 +19161,7 @@
       </w:r>
       <w:r>
         <w:rPr>
+          <w:noProof/>
           <w:lang w:val="en-US"/>
         </w:rPr>
         <w:t>3</w:t>

</xml_diff>